<commit_message>
updated keyer, created axis multiplier, 64 to 48 multiplexer
</commit_message>
<xml_diff>
--- a/FPGA/documentation/Saturn Project FPGA Design Description RPi4.docx
+++ b/FPGA/documentation/Saturn Project FPGA Design Description RPi4.docx
@@ -432,27 +432,14 @@
       <w:r>
         <w:t xml:space="preserve">Figure </w:t>
       </w:r>
-      <w:r>
-        <w:fldChar w:fldCharType="begin"/>
-      </w:r>
-      <w:r>
-        <w:instrText xml:space="preserve"> SEQ Figure \* ARABIC </w:instrText>
-      </w:r>
-      <w:r>
-        <w:fldChar w:fldCharType="separate"/>
-      </w:r>
-      <w:r>
-        <w:rPr>
-          <w:noProof/>
-        </w:rPr>
-        <w:t>1</w:t>
-      </w:r>
-      <w:r>
-        <w:rPr>
-          <w:noProof/>
-        </w:rPr>
-        <w:fldChar w:fldCharType="end"/>
-      </w:r>
+      <w:fldSimple w:instr=" SEQ Figure \* ARABIC ">
+        <w:r>
+          <w:rPr>
+            <w:noProof/>
+          </w:rPr>
+          <w:t>1</w:t>
+        </w:r>
+      </w:fldSimple>
       <w:bookmarkEnd w:id="1"/>
       <w:r>
         <w:t>: Overall block Diagram</w:t>
@@ -8416,7 +8403,7 @@
           <v:shape id="_x0000_i1025" type="#_x0000_t75" style="width:426.8pt;height:341pt" o:ole="">
             <v:imagedata r:id="rId15" o:title=""/>
           </v:shape>
-          <o:OLEObject Type="Embed" ProgID="Visio.Drawing.15" ShapeID="_x0000_i1025" DrawAspect="Content" ObjectID="_1688314739" r:id="rId16"/>
+          <o:OLEObject Type="Embed" ProgID="Visio.Drawing.15" ShapeID="_x0000_i1025" DrawAspect="Content" ObjectID="_1688834040" r:id="rId16"/>
         </w:object>
       </w:r>
     </w:p>
@@ -8429,27 +8416,14 @@
       <w:r>
         <w:t xml:space="preserve">Figure </w:t>
       </w:r>
-      <w:r>
-        <w:fldChar w:fldCharType="begin"/>
-      </w:r>
-      <w:r>
-        <w:instrText xml:space="preserve"> SEQ Figure \* ARABIC </w:instrText>
-      </w:r>
-      <w:r>
-        <w:fldChar w:fldCharType="separate"/>
-      </w:r>
-      <w:r>
-        <w:rPr>
-          <w:noProof/>
-        </w:rPr>
-        <w:t>2</w:t>
-      </w:r>
-      <w:r>
-        <w:rPr>
-          <w:noProof/>
-        </w:rPr>
-        <w:fldChar w:fldCharType="end"/>
-      </w:r>
+      <w:fldSimple w:instr=" SEQ Figure \* ARABIC ">
+        <w:r>
+          <w:rPr>
+            <w:noProof/>
+          </w:rPr>
+          <w:t>2</w:t>
+        </w:r>
+      </w:fldSimple>
       <w:bookmarkEnd w:id="5"/>
       <w:r>
         <w:t>: 122.88MHz Clock Distribution</w:t>
@@ -8506,7 +8480,7 @@
           <v:shape id="_x0000_i1026" type="#_x0000_t75" style="width:406.65pt;height:218.3pt" o:ole="">
             <v:imagedata r:id="rId17" o:title=""/>
           </v:shape>
-          <o:OLEObject Type="Embed" ProgID="Visio.Drawing.11" ShapeID="_x0000_i1026" DrawAspect="Content" ObjectID="_1688314740" r:id="rId18"/>
+          <o:OLEObject Type="Embed" ProgID="Visio.Drawing.11" ShapeID="_x0000_i1026" DrawAspect="Content" ObjectID="_1688834041" r:id="rId18"/>
         </w:object>
       </w:r>
     </w:p>
@@ -8519,27 +8493,14 @@
       <w:r>
         <w:t xml:space="preserve">Figure </w:t>
       </w:r>
-      <w:r>
-        <w:fldChar w:fldCharType="begin"/>
-      </w:r>
-      <w:r>
-        <w:instrText xml:space="preserve"> SEQ Figure \* ARABIC </w:instrText>
-      </w:r>
-      <w:r>
-        <w:fldChar w:fldCharType="separate"/>
-      </w:r>
-      <w:r>
-        <w:rPr>
-          <w:noProof/>
-        </w:rPr>
-        <w:t>3</w:t>
-      </w:r>
-      <w:r>
-        <w:rPr>
-          <w:noProof/>
-        </w:rPr>
-        <w:fldChar w:fldCharType="end"/>
-      </w:r>
+      <w:fldSimple w:instr=" SEQ Figure \* ARABIC ">
+        <w:r>
+          <w:rPr>
+            <w:noProof/>
+          </w:rPr>
+          <w:t>3</w:t>
+        </w:r>
+      </w:fldSimple>
       <w:bookmarkEnd w:id="6"/>
       <w:r>
         <w:t>: Clock Timing For FPGA I/O</w:t>
@@ -8681,27 +8642,14 @@
       <w:r>
         <w:t xml:space="preserve">Figure </w:t>
       </w:r>
-      <w:r>
-        <w:fldChar w:fldCharType="begin"/>
-      </w:r>
-      <w:r>
-        <w:instrText xml:space="preserve"> SEQ Figure \* ARABIC </w:instrText>
-      </w:r>
-      <w:r>
-        <w:fldChar w:fldCharType="separate"/>
-      </w:r>
-      <w:r>
-        <w:rPr>
-          <w:noProof/>
-        </w:rPr>
-        <w:t>4</w:t>
-      </w:r>
-      <w:r>
-        <w:rPr>
-          <w:noProof/>
-        </w:rPr>
-        <w:fldChar w:fldCharType="end"/>
-      </w:r>
+      <w:fldSimple w:instr=" SEQ Figure \* ARABIC ">
+        <w:r>
+          <w:rPr>
+            <w:noProof/>
+          </w:rPr>
+          <w:t>4</w:t>
+        </w:r>
+      </w:fldSimple>
       <w:bookmarkEnd w:id="8"/>
       <w:r>
         <w:t>: Schematic for Configuration Prom</w:t>
@@ -10226,27 +10174,14 @@
       <w:r>
         <w:t xml:space="preserve">Figure </w:t>
       </w:r>
-      <w:r>
-        <w:fldChar w:fldCharType="begin"/>
-      </w:r>
-      <w:r>
-        <w:instrText xml:space="preserve"> SEQ Figure \* ARABIC </w:instrText>
-      </w:r>
-      <w:r>
-        <w:fldChar w:fldCharType="separate"/>
-      </w:r>
-      <w:r>
-        <w:rPr>
-          <w:noProof/>
-        </w:rPr>
-        <w:t>5</w:t>
-      </w:r>
-      <w:r>
-        <w:rPr>
-          <w:noProof/>
-        </w:rPr>
-        <w:fldChar w:fldCharType="end"/>
-      </w:r>
+      <w:fldSimple w:instr=" SEQ Figure \* ARABIC ">
+        <w:r>
+          <w:rPr>
+            <w:noProof/>
+          </w:rPr>
+          <w:t>5</w:t>
+        </w:r>
+      </w:fldSimple>
       <w:r>
         <w:t>: PCI Express Signals</w:t>
       </w:r>
@@ -12656,7 +12591,7 @@
           <v:shape id="_x0000_i1027" type="#_x0000_t75" style="width:219.45pt;height:144.6pt" o:ole="">
             <v:imagedata r:id="rId21" o:title=""/>
           </v:shape>
-          <o:OLEObject Type="Embed" ProgID="Excel.Sheet.12" ShapeID="_x0000_i1027" DrawAspect="Content" ObjectID="_1688314741" r:id="rId22"/>
+          <o:OLEObject Type="Embed" ProgID="Excel.Sheet.12" ShapeID="_x0000_i1027" DrawAspect="Content" ObjectID="_1688834042" r:id="rId22"/>
         </w:object>
       </w:r>
     </w:p>
@@ -12682,7 +12617,7 @@
           <v:shape id="_x0000_i1028" type="#_x0000_t75" style="width:437.2pt;height:160.7pt" o:ole="">
             <v:imagedata r:id="rId23" o:title=""/>
           </v:shape>
-          <o:OLEObject Type="Embed" ProgID="Excel.Sheet.12" ShapeID="_x0000_i1028" DrawAspect="Content" ObjectID="_1688314742" r:id="rId24"/>
+          <o:OLEObject Type="Embed" ProgID="Excel.Sheet.12" ShapeID="_x0000_i1028" DrawAspect="Content" ObjectID="_1688834043" r:id="rId24"/>
         </w:object>
       </w:r>
     </w:p>
@@ -13067,7 +13002,7 @@
           <v:shape id="_x0000_i1029" type="#_x0000_t75" style="width:440.65pt;height:463.1pt" o:ole="">
             <v:imagedata r:id="rId26" o:title=""/>
           </v:shape>
-          <o:OLEObject Type="Embed" ProgID="Excel.Sheet.12" ShapeID="_x0000_i1029" DrawAspect="Content" ObjectID="_1688314743" r:id="rId27"/>
+          <o:OLEObject Type="Embed" ProgID="Excel.Sheet.12" ShapeID="_x0000_i1029" DrawAspect="Content" ObjectID="_1688834044" r:id="rId27"/>
         </w:object>
       </w:r>
     </w:p>
@@ -13080,34 +13015,14 @@
       <w:r>
         <w:t xml:space="preserve">Figure </w:t>
       </w:r>
-      <w:fldSimple w:instr=" SEQ Figure \* ARABIC ">
-        <w:r>
-          <w:rPr>
-            <w:noProof/>
-          </w:rPr>
-          <w:t>7</w:t>
-        </w:r>
-      </w:fldSimple>
-      <w:bookmarkEnd w:id="12"/>
-      <w:r>
-        <w:t>: Decimate by 8 Filter</w:t>
-      </w:r>
-    </w:p>
-    <w:p>
-      <w:r>
-        <w:t>From the diagram (</w:t>
-      </w:r>
       <w:r>
         <w:fldChar w:fldCharType="begin"/>
       </w:r>
       <w:r>
-        <w:instrText xml:space="preserve"> REF _Ref522790155 \h </w:instrText>
+        <w:instrText xml:space="preserve"> SEQ Figure \* ARABIC </w:instrText>
       </w:r>
       <w:r>
         <w:fldChar w:fldCharType="separate"/>
-      </w:r>
-      <w:r>
-        <w:t xml:space="preserve">Figure </w:t>
       </w:r>
       <w:r>
         <w:rPr>
@@ -13116,24 +13031,52 @@
         <w:t>7</w:t>
       </w:r>
       <w:r>
+        <w:rPr>
+          <w:noProof/>
+        </w:rPr>
         <w:fldChar w:fldCharType="end"/>
       </w:r>
-      <w:r>
-        <w:t xml:space="preserve">) the operation of the decimating filter is clear. The bandwidth is defined at the start; decimation simply reduces the sample rate to 1/8 of the original. The spectrum display will be +/- Fs/2. A signal just above Fs/2 will alias to being just inside the passband at just above -Fs/2. So we need the filter to pass the required signals inside +/-FS/2 and reject others to the stop band required. Suggest a stopband depth of </w:t>
-      </w:r>
-      <w:commentRangeStart w:id="13"/>
-      <w:r>
-        <w:t>100 to 120dB is appropriate</w:t>
-      </w:r>
-      <w:commentRangeEnd w:id="13"/>
+      <w:bookmarkEnd w:id="12"/>
+      <w:r>
+        <w:t>: Decimate by 8 Filter</w:t>
+      </w:r>
+    </w:p>
+    <w:p>
+      <w:r>
+        <w:t>From the diagram (</w:t>
+      </w:r>
+      <w:r>
+        <w:fldChar w:fldCharType="begin"/>
+      </w:r>
+      <w:r>
+        <w:instrText xml:space="preserve"> REF _Ref522790155 \h </w:instrText>
+      </w:r>
+      <w:r>
+        <w:fldChar w:fldCharType="separate"/>
+      </w:r>
+      <w:r>
+        <w:t xml:space="preserve">Figure </w:t>
+      </w:r>
       <w:r>
         <w:rPr>
-          <w:rStyle w:val="CommentReference"/>
+          <w:noProof/>
         </w:rPr>
-        <w:commentReference w:id="13"/>
-      </w:r>
-      <w:r>
-        <w:t>.</w:t>
+        <w:t>7</w:t>
+      </w:r>
+      <w:r>
+        <w:fldChar w:fldCharType="end"/>
+      </w:r>
+      <w:r>
+        <w:t xml:space="preserve">) the operation of the decimating filter is clear. The bandwidth is defined at the start; decimation simply reduces the sample rate to 1/8 of the original. The spectrum display will be +/- Fs/2. A signal just above Fs/2 will alias to being just inside the passband at just above -Fs/2. So we need the filter to pass the required signals inside +/-FS/2 and reject others to the stop band required. </w:t>
+      </w:r>
+      <w:r>
+        <w:t xml:space="preserve">My initial thoughts were that </w:t>
+      </w:r>
+      <w:r>
+        <w:t xml:space="preserve">a stopband depth 120dB </w:t>
+      </w:r>
+      <w:r>
+        <w:t>may be appropriate; Warren thinks 140dB should be a better target.</w:t>
       </w:r>
     </w:p>
     <w:p>
@@ -13141,40 +13084,16 @@
         <w:lastRenderedPageBreak/>
         <w:t xml:space="preserve">For final Fs=48KHz we could consider having the filter select 40KHz of “useful” spectrum. That would make the </w:t>
       </w:r>
-      <w:commentRangeStart w:id="14"/>
-      <w:commentRangeStart w:id="15"/>
-      <w:commentRangeStart w:id="16"/>
       <w:proofErr w:type="spellStart"/>
       <w:r>
         <w:t>cutoff</w:t>
       </w:r>
       <w:proofErr w:type="spellEnd"/>
       <w:r>
-        <w:t xml:space="preserve"> +/-20KHz</w:t>
-      </w:r>
-      <w:commentRangeEnd w:id="14"/>
-      <w:r>
-        <w:rPr>
-          <w:rStyle w:val="CommentReference"/>
-        </w:rPr>
-        <w:commentReference w:id="14"/>
-      </w:r>
-      <w:commentRangeEnd w:id="15"/>
-      <w:commentRangeEnd w:id="16"/>
-      <w:r>
-        <w:rPr>
-          <w:rStyle w:val="CommentReference"/>
-        </w:rPr>
-        <w:commentReference w:id="15"/>
-      </w:r>
-      <w:r>
-        <w:rPr>
-          <w:rStyle w:val="CommentReference"/>
-        </w:rPr>
-        <w:commentReference w:id="16"/>
-      </w:r>
-      <w:r>
-        <w:t>.</w:t>
+        <w:t xml:space="preserve"> +/-20KHz.</w:t>
+      </w:r>
+      <w:r>
+        <w:t xml:space="preserve"> Potentially, CFIR compensation could be built into the FIR filter.</w:t>
       </w:r>
     </w:p>
     <w:p>
@@ -13187,7 +13106,33 @@
     </w:p>
     <w:p>
       <w:r>
-        <w:t xml:space="preserve">TX has fewer choices. 16 bit DAC; 16 bit I/16 bit Q input samples @Fs=48KHz (protocol1) or </w:t>
+        <w:t xml:space="preserve">TX has fewer choices. </w:t>
+      </w:r>
+      <w:r>
+        <w:t xml:space="preserve">It will implement a 24 bit </w:t>
+      </w:r>
+      <w:proofErr w:type="spellStart"/>
+      <w:r>
+        <w:t>datapath</w:t>
+      </w:r>
+      <w:proofErr w:type="spellEnd"/>
+      <w:r>
+        <w:t xml:space="preserve"> feeding a </w:t>
+      </w:r>
+      <w:r>
+        <w:t xml:space="preserve">16 bit DAC; </w:t>
+      </w:r>
+      <w:r>
+        <w:t>24</w:t>
+      </w:r>
+      <w:r>
+        <w:t xml:space="preserve"> bit I/</w:t>
+      </w:r>
+      <w:r>
+        <w:t>24</w:t>
+      </w:r>
+      <w:r>
+        <w:t xml:space="preserve"> bit Q input samples @Fs=48KHz (protocol1) or </w:t>
       </w:r>
       <w:r>
         <w:t>24 bit I/24 bit Q input samples @</w:t>
@@ -13196,30 +13141,24 @@
         <w:t>192KHz (protocol2)</w:t>
       </w:r>
       <w:r>
+        <w:t xml:space="preserve">. If used for protocol 1, the software will need to zero-pad the samples to 24 bits. </w:t>
+      </w:r>
+    </w:p>
+    <w:p>
+      <w:r>
+        <w:t xml:space="preserve">The DDS </w:t>
+      </w:r>
+      <w:r>
+        <w:t xml:space="preserve">does </w:t>
+      </w:r>
+      <w:r>
+        <w:t>not</w:t>
+      </w:r>
+      <w:r>
         <w:t xml:space="preserve"> </w:t>
       </w:r>
       <w:r>
-        <w:rPr>
-          <w:color w:val="FF0000"/>
-        </w:rPr>
-        <w:t>currently I’ve only implemented 16 bits</w:t>
-      </w:r>
-    </w:p>
-    <w:p>
-      <w:r>
-        <w:t xml:space="preserve">The DDS </w:t>
-      </w:r>
-      <w:r>
-        <w:t xml:space="preserve">does </w:t>
-      </w:r>
-      <w:r>
-        <w:rPr>
-          <w:u w:val="single"/>
-        </w:rPr>
-        <w:t>not</w:t>
-      </w:r>
-      <w:r>
-        <w:t xml:space="preserve"> </w:t>
+        <w:t xml:space="preserve">seem to </w:t>
       </w:r>
       <w:r>
         <w:t>need to be used in “unit circle” mode</w:t>
@@ -13229,6 +13168,9 @@
       </w:r>
       <w:r>
         <w:t>filters have settled.</w:t>
+      </w:r>
+      <w:r>
+        <w:t xml:space="preserve"> However it may impact Puresignal linearisation if not in that mode.</w:t>
       </w:r>
     </w:p>
     <w:p>
@@ -13238,10 +13180,10 @@
         </w:rPr>
         <w:object w:dxaOrig="1440" w:dyaOrig="1440" w14:anchorId="3FC0D2A2">
           <v:shape id="_x0000_s1038" type="#_x0000_t75" style="position:absolute;margin-left:0;margin-top:0;width:439.35pt;height:120.75pt;z-index:251658240;mso-position-horizontal:left">
-            <v:imagedata r:id="rId31" o:title=""/>
+            <v:imagedata r:id="rId28" o:title=""/>
             <w10:wrap type="square" side="right"/>
           </v:shape>
-          <o:OLEObject Type="Embed" ProgID="Excel.Sheet.12" ShapeID="_x0000_s1038" DrawAspect="Content" ObjectID="_1688314752" r:id="rId32"/>
+          <o:OLEObject Type="Embed" ProgID="Excel.Sheet.12" ShapeID="_x0000_s1038" DrawAspect="Content" ObjectID="_1688834053" r:id="rId29"/>
         </w:object>
       </w:r>
       <w:r>
@@ -13467,7 +13409,7 @@
                     <pic:cNvPicPr/>
                   </pic:nvPicPr>
                   <pic:blipFill>
-                    <a:blip r:embed="rId33" cstate="print"/>
+                    <a:blip r:embed="rId30" cstate="print"/>
                     <a:stretch>
                       <a:fillRect/>
                     </a:stretch>
@@ -13492,32 +13434,19 @@
       <w:pPr>
         <w:pStyle w:val="Caption"/>
       </w:pPr>
-      <w:bookmarkStart w:id="17" w:name="_Ref71732774"/>
+      <w:bookmarkStart w:id="13" w:name="_Ref71732774"/>
       <w:r>
         <w:t xml:space="preserve">Figure </w:t>
       </w:r>
-      <w:r>
-        <w:fldChar w:fldCharType="begin"/>
-      </w:r>
-      <w:r>
-        <w:instrText xml:space="preserve"> SEQ Figure \* ARABIC </w:instrText>
-      </w:r>
-      <w:r>
-        <w:fldChar w:fldCharType="separate"/>
-      </w:r>
-      <w:r>
-        <w:rPr>
-          <w:noProof/>
-        </w:rPr>
-        <w:t>8</w:t>
-      </w:r>
-      <w:r>
-        <w:rPr>
-          <w:noProof/>
-        </w:rPr>
-        <w:fldChar w:fldCharType="end"/>
-      </w:r>
-      <w:bookmarkEnd w:id="17"/>
+      <w:fldSimple w:instr=" SEQ Figure \* ARABIC ">
+        <w:r>
+          <w:rPr>
+            <w:noProof/>
+          </w:rPr>
+          <w:t>8</w:t>
+        </w:r>
+      </w:fldSimple>
+      <w:bookmarkEnd w:id="13"/>
       <w:r>
         <w:t xml:space="preserve">: DDC Flowgraph in </w:t>
       </w:r>
@@ -13553,7 +13482,7 @@
                     <pic:cNvPicPr/>
                   </pic:nvPicPr>
                   <pic:blipFill>
-                    <a:blip r:embed="rId34" cstate="print">
+                    <a:blip r:embed="rId31" cstate="print">
                       <a:extLst>
                         <a:ext uri="{28A0092B-C50C-407E-A947-70E740481C1C}">
                           <a14:useLocalDpi xmlns:a14="http://schemas.microsoft.com/office/drawing/2010/main" val="0"/>
@@ -13585,32 +13514,19 @@
         <w:pStyle w:val="Caption"/>
         <w:jc w:val="center"/>
       </w:pPr>
-      <w:bookmarkStart w:id="18" w:name="_Ref71732784"/>
+      <w:bookmarkStart w:id="14" w:name="_Ref71732784"/>
       <w:r>
         <w:t xml:space="preserve">Figure </w:t>
       </w:r>
-      <w:r>
-        <w:fldChar w:fldCharType="begin"/>
-      </w:r>
-      <w:r>
-        <w:instrText xml:space="preserve"> SEQ Figure \* ARABIC </w:instrText>
-      </w:r>
-      <w:r>
-        <w:fldChar w:fldCharType="separate"/>
-      </w:r>
-      <w:r>
-        <w:rPr>
-          <w:noProof/>
-        </w:rPr>
-        <w:t>9</w:t>
-      </w:r>
-      <w:r>
-        <w:rPr>
-          <w:noProof/>
-        </w:rPr>
-        <w:fldChar w:fldCharType="end"/>
-      </w:r>
-      <w:bookmarkEnd w:id="18"/>
+      <w:fldSimple w:instr=" SEQ Figure \* ARABIC ">
+        <w:r>
+          <w:rPr>
+            <w:noProof/>
+          </w:rPr>
+          <w:t>9</w:t>
+        </w:r>
+      </w:fldSimple>
+      <w:bookmarkEnd w:id="14"/>
       <w:r>
         <w:t xml:space="preserve"> Single Channel </w:t>
       </w:r>
@@ -13712,21 +13628,7 @@
         <w:t xml:space="preserve"> controls a phase accumulator.</w:t>
       </w:r>
       <w:r>
-        <w:t xml:space="preserve"> </w:t>
-      </w:r>
-      <w:commentRangeStart w:id="19"/>
-      <w:r>
-        <w:t xml:space="preserve">sin/cos lookup tables </w:t>
-      </w:r>
-      <w:commentRangeEnd w:id="19"/>
-      <w:r>
-        <w:rPr>
-          <w:rStyle w:val="CommentReference"/>
-        </w:rPr>
-        <w:commentReference w:id="19"/>
-      </w:r>
-      <w:r>
-        <w:t>generate I/Q. The DDS free-runs at 122.88MHz. The DDC parameters are:</w:t>
+        <w:t xml:space="preserve"> sin/cos lookup tables generate I/Q. The DDS free-runs at 122.88MHz. The DDC parameters are:</w:t>
       </w:r>
     </w:p>
     <w:p>
@@ -14366,137 +14268,7 @@
       <w:pPr>
         <w:pStyle w:val="Heading3"/>
       </w:pPr>
-      <w:commentRangeStart w:id="20"/>
-      <w:r>
-        <w:t xml:space="preserve">Combined </w:t>
-      </w:r>
-      <w:r>
-        <w:t>5</w:t>
-      </w:r>
-      <w:r>
-        <w:t>ch RX</w:t>
-      </w:r>
-      <w:commentRangeEnd w:id="20"/>
-      <w:r>
-        <w:rPr>
-          <w:rStyle w:val="CommentReference"/>
-          <w:rFonts w:asciiTheme="minorHAnsi" w:eastAsiaTheme="minorHAnsi" w:hAnsiTheme="minorHAnsi" w:cstheme="minorBidi"/>
-          <w:color w:val="auto"/>
-        </w:rPr>
-        <w:commentReference w:id="20"/>
-      </w:r>
-    </w:p>
-    <w:p>
-      <w:r>
-        <w:rPr>
-          <w:color w:val="FF0000"/>
-        </w:rPr>
-        <w:t>(to be updated for protocol 2</w:t>
-      </w:r>
-      <w:r>
-        <w:rPr>
-          <w:color w:val="FF0000"/>
-        </w:rPr>
-        <w:t xml:space="preserve"> – consider just routing each DDC to its own FIFO</w:t>
-      </w:r>
-      <w:r>
-        <w:rPr>
-          <w:color w:val="FF0000"/>
-        </w:rPr>
-        <w:t>)</w:t>
-      </w:r>
-    </w:p>
-    <w:p>
-      <w:pPr>
-        <w:keepNext/>
-        <w:jc w:val="center"/>
-      </w:pPr>
-      <w:r>
-        <w:rPr>
-          <w:noProof/>
-        </w:rPr>
-        <w:drawing>
-          <wp:inline distT="0" distB="0" distL="0" distR="0" wp14:anchorId="57EC06BD" wp14:editId="7545CED8">
-            <wp:extent cx="5410200" cy="3648075"/>
-            <wp:effectExtent l="0" t="0" r="0" b="9525"/>
-            <wp:docPr id="21" name="Picture 21" descr="Diagram&#10;&#10;Description automatically generated"/>
-            <wp:cNvGraphicFramePr>
-              <a:graphicFrameLocks xmlns:a="http://schemas.openxmlformats.org/drawingml/2006/main" noChangeAspect="1"/>
-            </wp:cNvGraphicFramePr>
-            <a:graphic xmlns:a="http://schemas.openxmlformats.org/drawingml/2006/main">
-              <a:graphicData uri="http://schemas.openxmlformats.org/drawingml/2006/picture">
-                <pic:pic xmlns:pic="http://schemas.openxmlformats.org/drawingml/2006/picture">
-                  <pic:nvPicPr>
-                    <pic:cNvPr id="21" name="Picture 21" descr="Diagram&#10;&#10;Description automatically generated"/>
-                    <pic:cNvPicPr/>
-                  </pic:nvPicPr>
-                  <pic:blipFill>
-                    <a:blip r:embed="rId35">
-                      <a:extLst>
-                        <a:ext uri="{28A0092B-C50C-407E-A947-70E740481C1C}">
-                          <a14:useLocalDpi xmlns:a14="http://schemas.microsoft.com/office/drawing/2010/main" val="0"/>
-                        </a:ext>
-                      </a:extLst>
-                    </a:blip>
-                    <a:stretch>
-                      <a:fillRect/>
-                    </a:stretch>
-                  </pic:blipFill>
-                  <pic:spPr>
-                    <a:xfrm>
-                      <a:off x="0" y="0"/>
-                      <a:ext cx="5410200" cy="3648075"/>
-                    </a:xfrm>
-                    <a:prstGeom prst="rect">
-                      <a:avLst/>
-                    </a:prstGeom>
-                  </pic:spPr>
-                </pic:pic>
-              </a:graphicData>
-            </a:graphic>
-          </wp:inline>
-        </w:drawing>
-      </w:r>
-    </w:p>
-    <w:p>
-      <w:pPr>
-        <w:pStyle w:val="Caption"/>
-        <w:jc w:val="center"/>
-      </w:pPr>
-      <w:r>
-        <w:t xml:space="preserve">Figure </w:t>
-      </w:r>
-      <w:r>
-        <w:fldChar w:fldCharType="begin"/>
-      </w:r>
-      <w:r>
-        <w:instrText xml:space="preserve"> SEQ Figure \* ARABIC </w:instrText>
-      </w:r>
-      <w:r>
-        <w:fldChar w:fldCharType="separate"/>
-      </w:r>
-      <w:r>
-        <w:rPr>
-          <w:noProof/>
-        </w:rPr>
-        <w:t>10</w:t>
-      </w:r>
-      <w:r>
-        <w:rPr>
-          <w:noProof/>
-        </w:rPr>
-        <w:fldChar w:fldCharType="end"/>
-      </w:r>
-      <w:r>
-        <w:t>: Multi Channel Receiver</w:t>
-      </w:r>
-    </w:p>
-    <w:p>
-      <w:pPr>
-        <w:pStyle w:val="Heading3"/>
-      </w:pPr>
-      <w:r>
-        <w:lastRenderedPageBreak/>
+      <w:r>
         <w:t>Receiver Registers</w:t>
       </w:r>
     </w:p>
@@ -15648,6 +15420,7 @@
         <w:pStyle w:val="Heading2"/>
       </w:pPr>
       <w:r>
+        <w:lastRenderedPageBreak/>
         <w:t>T</w:t>
       </w:r>
       <w:r>
@@ -15681,11 +15454,7 @@
         <w:t>; sidetone is generated using a DDS</w:t>
       </w:r>
       <w:r>
-        <w:t xml:space="preserve">. CW keying simple scales its </w:t>
-      </w:r>
-      <w:r>
-        <w:lastRenderedPageBreak/>
-        <w:t>amplitude through the I/Q sample path. We don’t need a TX test source – just need to be able to turn on the DDS output at selectable amplitude.</w:t>
+        <w:t>. CW keying simple scales its amplitude through the I/Q sample path. We don’t need a TX test source – just need to be able to turn on the DDS output at selectable amplitude.</w:t>
       </w:r>
     </w:p>
     <w:p>
@@ -15777,7 +15546,7 @@
                     <pic:cNvPicPr/>
                   </pic:nvPicPr>
                   <pic:blipFill>
-                    <a:blip r:embed="rId36" cstate="print"/>
+                    <a:blip r:embed="rId32" cstate="print"/>
                     <a:stretch>
                       <a:fillRect/>
                     </a:stretch>
@@ -15803,35 +15572,19 @@
         <w:pStyle w:val="Caption"/>
         <w:jc w:val="center"/>
       </w:pPr>
-      <w:bookmarkStart w:id="21" w:name="_Ref71738661"/>
+      <w:bookmarkStart w:id="15" w:name="_Ref71738661"/>
       <w:r>
         <w:t xml:space="preserve">Figure </w:t>
       </w:r>
-      <w:r>
-        <w:fldChar w:fldCharType="begin"/>
-      </w:r>
-      <w:r>
-        <w:instrText xml:space="preserve"> SEQ Figure </w:instrText>
-      </w:r>
-      <w:r>
-        <w:instrText xml:space="preserve">\* ARABIC </w:instrText>
-      </w:r>
-      <w:r>
-        <w:fldChar w:fldCharType="separate"/>
-      </w:r>
-      <w:r>
-        <w:rPr>
-          <w:noProof/>
-        </w:rPr>
-        <w:t>11</w:t>
-      </w:r>
-      <w:r>
-        <w:rPr>
-          <w:noProof/>
-        </w:rPr>
-        <w:fldChar w:fldCharType="end"/>
-      </w:r>
-      <w:bookmarkEnd w:id="21"/>
+      <w:fldSimple w:instr=" SEQ Figure \* ARABIC ">
+        <w:r>
+          <w:rPr>
+            <w:noProof/>
+          </w:rPr>
+          <w:t>11</w:t>
+        </w:r>
+      </w:fldSimple>
+      <w:bookmarkEnd w:id="15"/>
       <w:r>
         <w:t xml:space="preserve">: Transmitter </w:t>
       </w:r>
@@ -15851,9 +15604,9 @@
       <w:r>
         <w:object w:dxaOrig="8460" w:dyaOrig="6211" w14:anchorId="59F0F0BD">
           <v:shape id="_x0000_i1031" type="#_x0000_t75" style="width:423.95pt;height:311.05pt" o:ole="">
-            <v:imagedata r:id="rId37" o:title=""/>
+            <v:imagedata r:id="rId33" o:title=""/>
           </v:shape>
-          <o:OLEObject Type="Embed" ProgID="Visio.Drawing.11" ShapeID="_x0000_i1031" DrawAspect="Content" ObjectID="_1688314744" r:id="rId38"/>
+          <o:OLEObject Type="Embed" ProgID="Visio.Drawing.11" ShapeID="_x0000_i1031" DrawAspect="Content" ObjectID="_1688834045" r:id="rId34"/>
         </w:object>
       </w:r>
     </w:p>
@@ -15862,32 +15615,19 @@
         <w:pStyle w:val="Caption"/>
         <w:jc w:val="center"/>
       </w:pPr>
-      <w:bookmarkStart w:id="22" w:name="_Ref71738668"/>
+      <w:bookmarkStart w:id="16" w:name="_Ref71738668"/>
       <w:r>
         <w:t xml:space="preserve">Figure </w:t>
       </w:r>
-      <w:r>
-        <w:fldChar w:fldCharType="begin"/>
-      </w:r>
-      <w:r>
-        <w:instrText xml:space="preserve"> SEQ Figure \* ARABIC </w:instrText>
-      </w:r>
-      <w:r>
-        <w:fldChar w:fldCharType="separate"/>
-      </w:r>
-      <w:r>
-        <w:rPr>
-          <w:noProof/>
-        </w:rPr>
-        <w:t>12</w:t>
-      </w:r>
-      <w:r>
-        <w:rPr>
-          <w:noProof/>
-        </w:rPr>
-        <w:fldChar w:fldCharType="end"/>
-      </w:r>
-      <w:bookmarkEnd w:id="22"/>
+      <w:fldSimple w:instr=" SEQ Figure \* ARABIC ">
+        <w:r>
+          <w:rPr>
+            <w:noProof/>
+          </w:rPr>
+          <w:t>12</w:t>
+        </w:r>
+      </w:fldSimple>
+      <w:bookmarkEnd w:id="16"/>
       <w:r>
         <w:t>: Transmitter</w:t>
       </w:r>
@@ -15950,7 +15690,6 @@
         </w:numPr>
       </w:pPr>
       <w:r>
-        <w:lastRenderedPageBreak/>
         <w:t>A CW keyer;</w:t>
       </w:r>
     </w:p>
@@ -16185,6 +15924,7 @@
         </w:numPr>
       </w:pPr>
       <w:r>
+        <w:lastRenderedPageBreak/>
         <w:t>The filtered samples, now at the final sample rate of 122.88MHz, are converted back into a single I/Q stream and connected to one port of a complex multiplier.</w:t>
       </w:r>
     </w:p>
@@ -16598,7 +16338,6 @@
           </w:p>
           <w:p>
             <w:r>
-              <w:lastRenderedPageBreak/>
               <w:t>1: always on</w:t>
             </w:r>
           </w:p>
@@ -16612,7 +16351,6 @@
           <w:p>
             <w:proofErr w:type="spellStart"/>
             <w:r>
-              <w:lastRenderedPageBreak/>
               <w:t>TX</w:t>
             </w:r>
             <w:r>
@@ -16931,27 +16669,32 @@
       <w:pPr>
         <w:pStyle w:val="Heading3"/>
       </w:pPr>
-      <w:commentRangeStart w:id="23"/>
       <w:r>
         <w:t>EER</w:t>
       </w:r>
-      <w:commentRangeEnd w:id="23"/>
-      <w:r>
-        <w:rPr>
-          <w:rStyle w:val="CommentReference"/>
-          <w:rFonts w:asciiTheme="minorHAnsi" w:eastAsiaTheme="minorHAnsi" w:hAnsiTheme="minorHAnsi" w:cstheme="minorBidi"/>
-          <w:color w:val="auto"/>
-        </w:rPr>
-        <w:commentReference w:id="23"/>
-      </w:r>
-    </w:p>
-    <w:p>
-      <w:r>
-        <w:t xml:space="preserve">The EER function uses the TX signal envelope, a few times faster than TX I/Q sample rate (Orion is 5Fs). Currently I calculate the envelope at the full DAC output rate which will need to be decimated to a suitable DAC speed. </w:t>
-      </w:r>
-    </w:p>
-    <w:p>
-      <w:r>
+    </w:p>
+    <w:p>
+      <w:r>
+        <w:t>Note that there is no code in Orion to drive this signal; we may be able to remove it completely.</w:t>
+      </w:r>
+    </w:p>
+    <w:p>
+      <w:r>
+        <w:t xml:space="preserve">The EER function uses the TX signal envelope, a few times faster than TX I/Q sample rate (Orion is 5Fs). </w:t>
+      </w:r>
+      <w:r>
+        <w:t xml:space="preserve">It is viable to </w:t>
+      </w:r>
+      <w:r>
+        <w:t xml:space="preserve">calculate the envelope at the full DAC output rate which will need to be decimated to a suitable DAC speed. </w:t>
+      </w:r>
+      <w:r>
+        <w:t>Note that the envelope should be generated using a different I/Q stream: it has a group delay imparted by the Puresignal software to adjust out the delays between I/Q signal and envelope arriving at the HPA.</w:t>
+      </w:r>
+    </w:p>
+    <w:p>
+      <w:r>
+        <w:lastRenderedPageBreak/>
         <w:t>Hermes uses a PWM DAC. Orion has no EER code at all. One option was</w:t>
       </w:r>
       <w:r>
@@ -16975,11 +16718,6 @@
       </w:r>
       <w:r>
         <w:t xml:space="preserve"> A suitable DAC is MCP4821.</w:t>
-      </w:r>
-    </w:p>
-    <w:p>
-      <w:r>
-        <w:t>Note that there is no code in Orion to drive this signal; we may be able to remove it completely.</w:t>
       </w:r>
     </w:p>
     <w:p>
@@ -17046,9 +16784,9 @@
       <w:r>
         <w:object w:dxaOrig="6435" w:dyaOrig="5640" w14:anchorId="0B505A1B">
           <v:shape id="_x0000_i1032" type="#_x0000_t75" style="width:322pt;height:283.4pt" o:ole="">
-            <v:imagedata r:id="rId39" o:title=""/>
+            <v:imagedata r:id="rId35" o:title=""/>
           </v:shape>
-          <o:OLEObject Type="Embed" ProgID="Visio.Drawing.11" ShapeID="_x0000_i1032" DrawAspect="Content" ObjectID="_1688314745" r:id="rId40"/>
+          <o:OLEObject Type="Embed" ProgID="Visio.Drawing.11" ShapeID="_x0000_i1032" DrawAspect="Content" ObjectID="_1688834046" r:id="rId36"/>
         </w:object>
       </w:r>
     </w:p>
@@ -17060,27 +16798,14 @@
       <w:r>
         <w:t xml:space="preserve">Figure </w:t>
       </w:r>
-      <w:r>
-        <w:fldChar w:fldCharType="begin"/>
-      </w:r>
-      <w:r>
-        <w:instrText xml:space="preserve"> SEQ Figure \* ARABIC </w:instrText>
-      </w:r>
-      <w:r>
-        <w:fldChar w:fldCharType="separate"/>
-      </w:r>
-      <w:r>
-        <w:rPr>
-          <w:noProof/>
-        </w:rPr>
-        <w:t>13</w:t>
-      </w:r>
-      <w:r>
-        <w:rPr>
-          <w:noProof/>
-        </w:rPr>
-        <w:fldChar w:fldCharType="end"/>
-      </w:r>
+      <w:fldSimple w:instr=" SEQ Figure \* ARABIC ">
+        <w:r>
+          <w:rPr>
+            <w:noProof/>
+          </w:rPr>
+          <w:t>13</w:t>
+        </w:r>
+      </w:fldSimple>
       <w:r>
         <w:t>: CODEC Interface</w:t>
       </w:r>
@@ -17115,10 +16840,39 @@
       <w:r>
         <w:object w:dxaOrig="8275" w:dyaOrig="2920" w14:anchorId="249D7050">
           <v:shape id="_x0000_i1033" type="#_x0000_t75" style="width:414.15pt;height:145.75pt" o:ole="">
-            <v:imagedata r:id="rId41" o:title=""/>
+            <v:imagedata r:id="rId37" o:title=""/>
           </v:shape>
-          <o:OLEObject Type="Embed" ProgID="Excel.Sheet.12" ShapeID="_x0000_i1033" DrawAspect="Content" ObjectID="_1688314746" r:id="rId42"/>
+          <o:OLEObject Type="Embed" ProgID="Excel.Sheet.12" ShapeID="_x0000_i1033" DrawAspect="Content" ObjectID="_1688834047" r:id="rId38"/>
         </w:object>
+      </w:r>
+    </w:p>
+    <w:p>
+      <w:r>
+        <w:t xml:space="preserve">Currently the entire Codec interface </w:t>
+      </w:r>
+      <w:r>
+        <w:t>including</w:t>
+      </w:r>
+      <w:r>
+        <w:t xml:space="preserve"> sidetone</w:t>
+      </w:r>
+      <w:r>
+        <w:t xml:space="preserve"> DDS is clocked at 12.288MHz rate. But the DDS is “throttled” by the data rate that the I2S interface will accept (ultimately 48KHz word rate) and the TREADY signal as part of the AXI stream interface sets the effective clock rate.</w:t>
+      </w:r>
+      <w:r>
+        <w:t xml:space="preserve"> </w:t>
+      </w:r>
+      <w:r>
+        <w:t xml:space="preserve">The Codec interface and the TX need to maintain constant latency regardless of whether CW or other modes are used. Sidetone is </w:t>
+      </w:r>
+      <w:r>
+        <w:rPr>
+          <w:u w:val="single"/>
+        </w:rPr>
+        <w:t>added</w:t>
+      </w:r>
+      <w:r>
+        <w:t xml:space="preserve"> to the speaker path, not replacing it (this avoids clicks through gating off an active audio signal). </w:t>
       </w:r>
     </w:p>
     <w:p/>
@@ -17365,52 +17119,6 @@
     </w:tbl>
     <w:p/>
     <w:p>
-      <w:r>
-        <w:lastRenderedPageBreak/>
-        <w:t xml:space="preserve">The Codec interface and the TX need to maintain constant latency regardless of whether CW or other modes are used. </w:t>
-      </w:r>
-      <w:r>
-        <w:t xml:space="preserve">Sidetone is </w:t>
-      </w:r>
-      <w:r>
-        <w:rPr>
-          <w:u w:val="single"/>
-        </w:rPr>
-        <w:t>added</w:t>
-      </w:r>
-      <w:r>
-        <w:t xml:space="preserve"> to the speaker path, not replacing it (this avoids clicks through gating off an active audio signal). </w:t>
-      </w:r>
-    </w:p>
-    <w:p>
-      <w:r>
-        <w:t>The circuit including DDS is clocked at 12</w:t>
-      </w:r>
-      <w:r>
-        <w:t>.</w:t>
-      </w:r>
-      <w:r>
-        <w:t xml:space="preserve">288MHz rate. But the DDS is “throttled” by the data rate that the I2S interface will accept (ultimately 48KHz word rate) and the TREADY signal as part of the </w:t>
-      </w:r>
-      <w:r>
-        <w:t>AXI</w:t>
-      </w:r>
-      <w:r>
-        <w:t xml:space="preserve"> stream interface sets the effective clock rate.</w:t>
-      </w:r>
-    </w:p>
-    <w:p>
-      <w:r>
-        <w:t>(</w:t>
-      </w:r>
-      <w:r>
-        <w:t xml:space="preserve">CW </w:t>
-      </w:r>
-      <w:r>
-        <w:t>PTT in can be ignored completely in the processor)</w:t>
-      </w:r>
-    </w:p>
-    <w:p>
       <w:pPr>
         <w:pStyle w:val="Heading3"/>
       </w:pPr>
@@ -17823,6 +17531,7 @@
           </w:tcPr>
           <w:p>
             <w:r>
+              <w:lastRenderedPageBreak/>
               <w:t>00</w:t>
             </w:r>
           </w:p>
@@ -18288,7 +17997,6 @@
         <w:pStyle w:val="Heading2"/>
       </w:pPr>
       <w:r>
-        <w:lastRenderedPageBreak/>
         <w:t>DSP Improvements</w:t>
       </w:r>
     </w:p>
@@ -18866,6 +18574,7 @@
     </w:p>
     <w:p>
       <w:r>
+        <w:lastRenderedPageBreak/>
         <w:t>Derived 12.288MHZ clock for audio codec, debounce, SPI data shifting etc. Used as the CODEC MCLK source.</w:t>
       </w:r>
     </w:p>
@@ -18968,7 +18677,6 @@
         </w:numPr>
       </w:pPr>
       <w:r>
-        <w:lastRenderedPageBreak/>
         <w:t>Exor the two signals</w:t>
       </w:r>
     </w:p>
@@ -18997,9 +18705,9 @@
       <w:r>
         <w:object w:dxaOrig="8460" w:dyaOrig="4141" w14:anchorId="46EA70DF">
           <v:shape id="_x0000_i1034" type="#_x0000_t75" style="width:423.95pt;height:207.95pt" o:ole="">
-            <v:imagedata r:id="rId43" o:title=""/>
+            <v:imagedata r:id="rId39" o:title=""/>
           </v:shape>
-          <o:OLEObject Type="Embed" ProgID="Visio.Drawing.11" ShapeID="_x0000_i1034" DrawAspect="Content" ObjectID="_1688314747" r:id="rId44"/>
+          <o:OLEObject Type="Embed" ProgID="Visio.Drawing.11" ShapeID="_x0000_i1034" DrawAspect="Content" ObjectID="_1688834048" r:id="rId40"/>
         </w:object>
       </w:r>
     </w:p>
@@ -19011,27 +18719,14 @@
       <w:r>
         <w:t xml:space="preserve">Figure </w:t>
       </w:r>
-      <w:r>
-        <w:fldChar w:fldCharType="begin"/>
-      </w:r>
-      <w:r>
-        <w:instrText xml:space="preserve"> SEQ Figure \* ARABIC </w:instrText>
-      </w:r>
-      <w:r>
-        <w:fldChar w:fldCharType="separate"/>
-      </w:r>
-      <w:r>
-        <w:rPr>
-          <w:noProof/>
-        </w:rPr>
-        <w:t>14</w:t>
-      </w:r>
-      <w:r>
-        <w:rPr>
-          <w:noProof/>
-        </w:rPr>
-        <w:fldChar w:fldCharType="end"/>
-      </w:r>
+      <w:fldSimple w:instr=" SEQ Figure \* ARABIC ">
+        <w:r>
+          <w:rPr>
+            <w:noProof/>
+          </w:rPr>
+          <w:t>14</w:t>
+        </w:r>
+      </w:fldSimple>
       <w:r>
         <w:t>: PLL For 122.88MHz VCXO</w:t>
       </w:r>
@@ -19113,12 +18808,22 @@
         <w:pStyle w:val="Heading1"/>
       </w:pPr>
       <w:r>
+        <w:lastRenderedPageBreak/>
         <w:t>CW Keyer</w:t>
       </w:r>
     </w:p>
     <w:p>
       <w:r>
-        <w:t xml:space="preserve">Keyer Verilog code designed using code from </w:t>
+        <w:t>The CW k</w:t>
+      </w:r>
+      <w:r>
+        <w:t xml:space="preserve">eyer Verilog code </w:t>
+      </w:r>
+      <w:r>
+        <w:t xml:space="preserve">has been </w:t>
+      </w:r>
+      <w:r>
+        <w:t xml:space="preserve">designed using code from </w:t>
       </w:r>
       <w:proofErr w:type="spellStart"/>
       <w:r>
@@ -19135,14 +18840,44 @@
         <w:t>emin’s code</w:t>
       </w:r>
       <w:r>
-        <w:t xml:space="preserve">. The ramp rate is throttled from the </w:t>
+        <w:t xml:space="preserve">. </w:t>
+      </w:r>
+      <w:r>
+        <w:t xml:space="preserve">It </w:t>
       </w:r>
       <w:proofErr w:type="spellStart"/>
       <w:r>
-        <w:t>axi</w:t>
+        <w:t>ius</w:t>
       </w:r>
       <w:proofErr w:type="spellEnd"/>
       <w:r>
+        <w:t xml:space="preserve"> clocked at 122.88MHz (together with the remainder of the TX) and generates an I/Q ramp signal to go to the TX modulation input. </w:t>
+      </w:r>
+      <w:r>
+        <w:t xml:space="preserve">The </w:t>
+      </w:r>
+      <w:r>
+        <w:t xml:space="preserve">effective clock rate for </w:t>
+      </w:r>
+      <w:r>
+        <w:t xml:space="preserve">ramp </w:t>
+      </w:r>
+      <w:r>
+        <w:t xml:space="preserve">generation </w:t>
+      </w:r>
+      <w:r>
+        <w:t xml:space="preserve">is throttled </w:t>
+      </w:r>
+      <w:r>
+        <w:t xml:space="preserve">by </w:t>
+      </w:r>
+      <w:r>
+        <w:t xml:space="preserve">the </w:t>
+      </w:r>
+      <w:r>
+        <w:t>AXI</w:t>
+      </w:r>
+      <w:r>
         <w:t xml:space="preserve"> stream </w:t>
       </w:r>
       <w:proofErr w:type="spellStart"/>
@@ -19151,6 +18886,9 @@
       </w:r>
       <w:proofErr w:type="spellEnd"/>
       <w:r>
+        <w:t>, with an effective clock rate of 48KHz or 192KHz.</w:t>
+      </w:r>
+      <w:r>
         <w:t xml:space="preserve">. </w:t>
       </w:r>
       <w:r>
@@ -19165,62 +18903,7 @@
     </w:p>
     <w:p>
       <w:r>
-        <w:t xml:space="preserve">Two </w:t>
-      </w:r>
-      <w:proofErr w:type="spellStart"/>
-      <w:r>
-        <w:t>keyers</w:t>
-      </w:r>
-      <w:proofErr w:type="spellEnd"/>
-      <w:r>
-        <w:t xml:space="preserve"> needed: </w:t>
-      </w:r>
-      <w:r>
-        <w:t xml:space="preserve">one for audio sidetone and one for the TX ramp. Ramp time is </w:t>
-      </w:r>
-      <w:r>
-        <w:t>5</w:t>
-      </w:r>
-      <w:r>
-        <w:t>ms</w:t>
-      </w:r>
-      <w:r>
-        <w:t xml:space="preserve"> (960 samples @protocol 2 192KHz, 240 samples @ audio/protocol 1 48KHz)</w:t>
-      </w:r>
-      <w:r>
-        <w:t xml:space="preserve">. </w:t>
-      </w:r>
-      <w:r>
-        <w:rPr>
-          <w:color w:val="FF0000"/>
-        </w:rPr>
-        <w:t>Warren suggests this needs to be adjustable over the range 1-6ms</w:t>
-      </w:r>
-      <w:r>
-        <w:rPr>
-          <w:color w:val="FF0000"/>
-        </w:rPr>
-        <w:t xml:space="preserve">, so more work needed; combining the two </w:t>
-      </w:r>
-      <w:proofErr w:type="spellStart"/>
-      <w:r>
-        <w:rPr>
-          <w:color w:val="FF0000"/>
-        </w:rPr>
-        <w:t>keyers</w:t>
-      </w:r>
-      <w:proofErr w:type="spellEnd"/>
-      <w:r>
-        <w:rPr>
-          <w:color w:val="FF0000"/>
-        </w:rPr>
-        <w:t xml:space="preserve"> might make sense</w:t>
-      </w:r>
-      <w:r>
-        <w:rPr>
-          <w:color w:val="FF0000"/>
-        </w:rPr>
-        <w:t xml:space="preserve">. </w:t>
+        <w:t xml:space="preserve">The keyer will generate a ramp period in the range 1-5ms with software programmable ramp shape. A single keyer provides both the I/Q modulation and an amplitude signal to the codex sidetone generation code. The sample rate for sidetone amplitude is always 48KHz, and the clock is different and need sot be remapped. </w:t>
       </w:r>
     </w:p>
     <w:tbl>
@@ -19252,7 +18935,6 @@
               <w:rPr>
                 <w:b/>
               </w:rPr>
-              <w:lastRenderedPageBreak/>
               <w:t xml:space="preserve">CW Keyer </w:t>
             </w:r>
             <w:r>
@@ -22320,14 +22002,14 @@
       <w:pPr>
         <w:pStyle w:val="Heading2"/>
       </w:pPr>
-      <w:bookmarkStart w:id="24" w:name="_Ref58593570"/>
+      <w:bookmarkStart w:id="17" w:name="_Ref58593570"/>
       <w:r>
         <w:t>GPIO</w:t>
       </w:r>
       <w:r>
         <w:t xml:space="preserve"> register</w:t>
       </w:r>
-      <w:bookmarkEnd w:id="24"/>
+      <w:bookmarkEnd w:id="17"/>
     </w:p>
     <w:tbl>
       <w:tblPr>
@@ -23360,14 +23042,14 @@
       <w:pPr>
         <w:pStyle w:val="Heading2"/>
       </w:pPr>
-      <w:bookmarkStart w:id="25" w:name="_Ref58594092"/>
+      <w:bookmarkStart w:id="18" w:name="_Ref58594092"/>
       <w:r>
         <w:t>Status</w:t>
       </w:r>
       <w:r>
         <w:t xml:space="preserve"> Readback</w:t>
       </w:r>
-      <w:bookmarkEnd w:id="25"/>
+      <w:bookmarkEnd w:id="18"/>
     </w:p>
     <w:p>
       <w:r>
@@ -23955,7 +23637,7 @@
       <w:pPr>
         <w:pStyle w:val="Heading2"/>
       </w:pPr>
-      <w:bookmarkStart w:id="26" w:name="_Ref58594114"/>
+      <w:bookmarkStart w:id="19" w:name="_Ref58594114"/>
       <w:r>
         <w:t>Physical Layer Interface</w:t>
       </w:r>
@@ -24001,7 +23683,7 @@
       <w:r>
         <w:t>LED Outputs</w:t>
       </w:r>
-      <w:bookmarkEnd w:id="26"/>
+      <w:bookmarkEnd w:id="19"/>
     </w:p>
     <w:p>
       <w:r>
@@ -24369,7 +24051,7 @@
       <w:r>
         <w:t xml:space="preserve"> Requires TLAST to be asserted in data streams; see </w:t>
       </w:r>
-      <w:hyperlink r:id="rId45" w:history="1">
+      <w:hyperlink r:id="rId41" w:history="1">
         <w:r>
           <w:rPr>
             <w:rStyle w:val="Hyperlink"/>
@@ -24432,7 +24114,7 @@
                     <pic:cNvPicPr/>
                   </pic:nvPicPr>
                   <pic:blipFill>
-                    <a:blip r:embed="rId46" cstate="print">
+                    <a:blip r:embed="rId42" cstate="print">
                       <a:extLst>
                         <a:ext uri="{28A0092B-C50C-407E-A947-70E740481C1C}">
                           <a14:useLocalDpi xmlns:a14="http://schemas.microsoft.com/office/drawing/2010/main" val="0"/>
@@ -24464,35 +24146,19 @@
         <w:pStyle w:val="Caption"/>
         <w:jc w:val="center"/>
       </w:pPr>
-      <w:bookmarkStart w:id="27" w:name="_Ref58954724"/>
+      <w:bookmarkStart w:id="20" w:name="_Ref58954724"/>
       <w:r>
         <w:t xml:space="preserve">Figure </w:t>
       </w:r>
-      <w:r>
-        <w:fldChar w:fldCharType="begin"/>
-      </w:r>
-      <w:r>
-        <w:instrText xml:space="preserve"> </w:instrText>
-      </w:r>
-      <w:r>
-        <w:instrText xml:space="preserve">SEQ Figure \* ARABIC </w:instrText>
-      </w:r>
-      <w:r>
-        <w:fldChar w:fldCharType="separate"/>
-      </w:r>
-      <w:r>
-        <w:rPr>
-          <w:noProof/>
-        </w:rPr>
-        <w:t>15</w:t>
-      </w:r>
-      <w:r>
-        <w:rPr>
-          <w:noProof/>
-        </w:rPr>
-        <w:fldChar w:fldCharType="end"/>
-      </w:r>
-      <w:bookmarkEnd w:id="27"/>
+      <w:fldSimple w:instr=" SEQ Figure \* ARABIC ">
+        <w:r>
+          <w:rPr>
+            <w:noProof/>
+          </w:rPr>
+          <w:t>15</w:t>
+        </w:r>
+      </w:fldSimple>
+      <w:bookmarkEnd w:id="20"/>
       <w:r>
         <w:t>: AXI4 Stream connection to data FIFOs</w:t>
       </w:r>
@@ -24522,7 +24188,7 @@
                     <pic:cNvPicPr/>
                   </pic:nvPicPr>
                   <pic:blipFill>
-                    <a:blip r:embed="rId47">
+                    <a:blip r:embed="rId43">
                       <a:extLst>
                         <a:ext uri="{28A0092B-C50C-407E-A947-70E740481C1C}">
                           <a14:useLocalDpi xmlns:a14="http://schemas.microsoft.com/office/drawing/2010/main" val="0"/>
@@ -24554,32 +24220,19 @@
         <w:pStyle w:val="Caption"/>
         <w:jc w:val="center"/>
       </w:pPr>
-      <w:bookmarkStart w:id="28" w:name="_Ref58954748"/>
+      <w:bookmarkStart w:id="21" w:name="_Ref58954748"/>
       <w:r>
         <w:t xml:space="preserve">Figure </w:t>
       </w:r>
-      <w:r>
-        <w:fldChar w:fldCharType="begin"/>
-      </w:r>
-      <w:r>
-        <w:instrText xml:space="preserve"> SEQ Figure \* ARABIC </w:instrText>
-      </w:r>
-      <w:r>
-        <w:fldChar w:fldCharType="separate"/>
-      </w:r>
-      <w:r>
-        <w:rPr>
-          <w:noProof/>
-        </w:rPr>
-        <w:t>16</w:t>
-      </w:r>
-      <w:r>
-        <w:rPr>
-          <w:noProof/>
-        </w:rPr>
-        <w:fldChar w:fldCharType="end"/>
-      </w:r>
-      <w:bookmarkEnd w:id="28"/>
+      <w:fldSimple w:instr=" SEQ Figure \* ARABIC ">
+        <w:r>
+          <w:rPr>
+            <w:noProof/>
+          </w:rPr>
+          <w:t>16</w:t>
+        </w:r>
+      </w:fldSimple>
+      <w:bookmarkEnd w:id="21"/>
       <w:r>
         <w:t>: AXI4 Bus connection to data FIFOs</w:t>
       </w:r>
@@ -24658,7 +24311,7 @@
                     <pic:cNvPicPr/>
                   </pic:nvPicPr>
                   <pic:blipFill>
-                    <a:blip r:embed="rId48" cstate="print">
+                    <a:blip r:embed="rId44" cstate="print">
                       <a:extLst>
                         <a:ext uri="{28A0092B-C50C-407E-A947-70E740481C1C}">
                           <a14:useLocalDpi xmlns:a14="http://schemas.microsoft.com/office/drawing/2010/main" val="0"/>
@@ -24690,32 +24343,19 @@
         <w:pStyle w:val="Caption"/>
         <w:jc w:val="center"/>
       </w:pPr>
-      <w:bookmarkStart w:id="29" w:name="_Ref69921059"/>
+      <w:bookmarkStart w:id="22" w:name="_Ref69921059"/>
       <w:r>
         <w:t xml:space="preserve">Figure </w:t>
       </w:r>
-      <w:r>
-        <w:fldChar w:fldCharType="begin"/>
-      </w:r>
-      <w:r>
-        <w:instrText xml:space="preserve"> SEQ Figure \* ARABIC </w:instrText>
-      </w:r>
-      <w:r>
-        <w:fldChar w:fldCharType="separate"/>
-      </w:r>
-      <w:r>
-        <w:rPr>
-          <w:noProof/>
-        </w:rPr>
-        <w:t>17</w:t>
-      </w:r>
-      <w:r>
-        <w:rPr>
-          <w:noProof/>
-        </w:rPr>
-        <w:fldChar w:fldCharType="end"/>
-      </w:r>
-      <w:bookmarkEnd w:id="29"/>
+      <w:fldSimple w:instr=" SEQ Figure \* ARABIC ">
+        <w:r>
+          <w:rPr>
+            <w:noProof/>
+          </w:rPr>
+          <w:t>17</w:t>
+        </w:r>
+      </w:fldSimple>
+      <w:bookmarkEnd w:id="22"/>
       <w:r>
         <w:t>: CPU to DSP FIFOs</w:t>
       </w:r>
@@ -24932,15 +24572,15 @@
         <w:t xml:space="preserve"> Work this out for a FIFO width of 4 bytes, and assume that can be read out to unpack the samples. </w:t>
       </w:r>
     </w:p>
-    <w:bookmarkStart w:id="30" w:name="_MON_1594219657"/>
-    <w:bookmarkEnd w:id="30"/>
+    <w:bookmarkStart w:id="23" w:name="_MON_1594219657"/>
+    <w:bookmarkEnd w:id="23"/>
     <w:p>
       <w:r>
         <w:object w:dxaOrig="7887" w:dyaOrig="2340" w14:anchorId="494DF00A">
           <v:shape id="_x0000_i1035" type="#_x0000_t75" style="width:395.15pt;height:116.95pt" o:ole="">
-            <v:imagedata r:id="rId49" o:title=""/>
+            <v:imagedata r:id="rId45" o:title=""/>
           </v:shape>
-          <o:OLEObject Type="Embed" ProgID="Excel.Sheet.12" ShapeID="_x0000_i1035" DrawAspect="Content" ObjectID="_1688314748" r:id="rId50"/>
+          <o:OLEObject Type="Embed" ProgID="Excel.Sheet.12" ShapeID="_x0000_i1035" DrawAspect="Content" ObjectID="_1688834049" r:id="rId46"/>
         </w:object>
       </w:r>
     </w:p>
@@ -25002,15 +24642,15 @@
     </w:p>
     <w:p/>
     <w:p/>
-    <w:bookmarkStart w:id="31" w:name="_MON_1594220115"/>
-    <w:bookmarkEnd w:id="31"/>
+    <w:bookmarkStart w:id="24" w:name="_MON_1594220115"/>
+    <w:bookmarkEnd w:id="24"/>
     <w:p>
       <w:r>
         <w:object w:dxaOrig="9571" w:dyaOrig="4080" w14:anchorId="4DFE7B16">
           <v:shape id="_x0000_i1036" type="#_x0000_t75" style="width:478.65pt;height:203.9pt" o:ole="">
-            <v:imagedata r:id="rId51" o:title=""/>
+            <v:imagedata r:id="rId47" o:title=""/>
           </v:shape>
-          <o:OLEObject Type="Embed" ProgID="Excel.Sheet.12" ShapeID="_x0000_i1036" DrawAspect="Content" ObjectID="_1688314749" r:id="rId52"/>
+          <o:OLEObject Type="Embed" ProgID="Excel.Sheet.12" ShapeID="_x0000_i1036" DrawAspect="Content" ObjectID="_1688834050" r:id="rId48"/>
         </w:object>
       </w:r>
     </w:p>
@@ -25172,7 +24812,7 @@
                     <pic:cNvPicPr/>
                   </pic:nvPicPr>
                   <pic:blipFill>
-                    <a:blip r:embed="rId53">
+                    <a:blip r:embed="rId49">
                       <a:extLst>
                         <a:ext uri="{28A0092B-C50C-407E-A947-70E740481C1C}">
                           <a14:useLocalDpi xmlns:a14="http://schemas.microsoft.com/office/drawing/2010/main" val="0"/>
@@ -25204,95 +24844,7 @@
         <w:pStyle w:val="Caption"/>
         <w:jc w:val="center"/>
       </w:pPr>
-      <w:bookmarkStart w:id="32" w:name="_Ref69925492"/>
-      <w:r>
-        <w:t xml:space="preserve">Figure </w:t>
-      </w:r>
-      <w:r>
-        <w:fldChar w:fldCharType="begin"/>
-      </w:r>
-      <w:r>
-        <w:instrText xml:space="preserve"> SEQ Figure \* AR</w:instrText>
-      </w:r>
-      <w:r>
-        <w:instrText xml:space="preserve">ABIC </w:instrText>
-      </w:r>
-      <w:r>
-        <w:fldChar w:fldCharType="separate"/>
-      </w:r>
-      <w:r>
-        <w:rPr>
-          <w:noProof/>
-        </w:rPr>
-        <w:t>18</w:t>
-      </w:r>
-      <w:r>
-        <w:rPr>
-          <w:noProof/>
-        </w:rPr>
-        <w:fldChar w:fldCharType="end"/>
-      </w:r>
-      <w:bookmarkEnd w:id="32"/>
-      <w:r>
-        <w:t>: RX Data Management (Protocol 2)</w:t>
-      </w:r>
-    </w:p>
-    <w:p>
-      <w:pPr>
-        <w:pStyle w:val="Heading4"/>
-      </w:pPr>
-      <w:r>
-        <w:t>Data Interface Synchronisation</w:t>
-      </w:r>
-    </w:p>
-    <w:p>
-      <w:r>
-        <w:t xml:space="preserve">For efficient transfer, the data needs to be packed into 64 bits words for transfer to the processor. 4 consecutive I/Q samples occupy 192 bits, ie 3x64 bit words. </w:t>
-      </w:r>
-      <w:r>
-        <w:fldChar w:fldCharType="begin"/>
-      </w:r>
-      <w:r>
-        <w:instrText xml:space="preserve"> REF _Ref77431531 \h </w:instrText>
-      </w:r>
-      <w:r>
-        <w:fldChar w:fldCharType="separate"/>
-      </w:r>
-      <w:r>
-        <w:t xml:space="preserve">Figure </w:t>
-      </w:r>
-      <w:r>
-        <w:rPr>
-          <w:noProof/>
-        </w:rPr>
-        <w:t>19</w:t>
-      </w:r>
-      <w:r>
-        <w:fldChar w:fldCharType="end"/>
-      </w:r>
-      <w:r>
-        <w:t xml:space="preserve"> shows the byte ordering required in the Protocol 2 DDC packet. For now at least I’ve given up trying to explain the byte ordering in both the Raspberry Pi and the FPGA and we’ll sort it out later. A simple IP core would fix byte ordering if required.</w:t>
-      </w:r>
-    </w:p>
-    <w:p>
-      <w:pPr>
-        <w:keepNext/>
-      </w:pPr>
-      <w:r>
-        <w:object w:dxaOrig="9162" w:dyaOrig="4628" w14:anchorId="56FFBFF0">
-          <v:shape id="_x0000_i1037" type="#_x0000_t75" style="width:457.9pt;height:231.55pt" o:ole="">
-            <v:imagedata r:id="rId54" o:title=""/>
-          </v:shape>
-          <o:OLEObject Type="Embed" ProgID="Excel.Sheet.12" ShapeID="_x0000_i1037" DrawAspect="Content" ObjectID="_1688314750" r:id="rId55"/>
-        </w:object>
-      </w:r>
-    </w:p>
-    <w:p>
-      <w:pPr>
-        <w:pStyle w:val="Caption"/>
-        <w:jc w:val="center"/>
-      </w:pPr>
-      <w:bookmarkStart w:id="33" w:name="_Ref77431531"/>
+      <w:bookmarkStart w:id="25" w:name="_Ref69925492"/>
       <w:r>
         <w:t xml:space="preserve">Figure </w:t>
       </w:r>
@@ -25301,10 +24853,95 @@
           <w:rPr>
             <w:noProof/>
           </w:rPr>
-          <w:t>19</w:t>
+          <w:t>18</w:t>
         </w:r>
       </w:fldSimple>
-      <w:bookmarkEnd w:id="33"/>
+      <w:bookmarkEnd w:id="25"/>
+      <w:r>
+        <w:t>: RX Data Management (Protocol 2)</w:t>
+      </w:r>
+    </w:p>
+    <w:p>
+      <w:pPr>
+        <w:pStyle w:val="Heading4"/>
+      </w:pPr>
+      <w:r>
+        <w:t>Data Interface Synchronisation</w:t>
+      </w:r>
+    </w:p>
+    <w:p>
+      <w:r>
+        <w:t xml:space="preserve">For efficient transfer, the data needs to be packed into 64 bits words for transfer to the processor. 4 consecutive I/Q samples occupy 192 bits, ie 3x64 bit words. </w:t>
+      </w:r>
+      <w:r>
+        <w:fldChar w:fldCharType="begin"/>
+      </w:r>
+      <w:r>
+        <w:instrText xml:space="preserve"> REF _Ref77431531 \h </w:instrText>
+      </w:r>
+      <w:r>
+        <w:fldChar w:fldCharType="separate"/>
+      </w:r>
+      <w:r>
+        <w:t xml:space="preserve">Figure </w:t>
+      </w:r>
+      <w:r>
+        <w:rPr>
+          <w:noProof/>
+        </w:rPr>
+        <w:t>19</w:t>
+      </w:r>
+      <w:r>
+        <w:fldChar w:fldCharType="end"/>
+      </w:r>
+      <w:r>
+        <w:t xml:space="preserve"> shows the byte ordering required in the Protocol 2 DDC packet. For now at least I’ve given up trying to explain the byte ordering in both the Raspberry Pi and the FPGA and we’ll sort it out later. A simple IP core would fix byte ordering if required.</w:t>
+      </w:r>
+    </w:p>
+    <w:p>
+      <w:pPr>
+        <w:keepNext/>
+      </w:pPr>
+      <w:r>
+        <w:object w:dxaOrig="9162" w:dyaOrig="4628" w14:anchorId="56FFBFF0">
+          <v:shape id="_x0000_i1037" type="#_x0000_t75" style="width:457.9pt;height:231.55pt" o:ole="">
+            <v:imagedata r:id="rId50" o:title=""/>
+          </v:shape>
+          <o:OLEObject Type="Embed" ProgID="Excel.Sheet.12" ShapeID="_x0000_i1037" DrawAspect="Content" ObjectID="_1688834051" r:id="rId51"/>
+        </w:object>
+      </w:r>
+    </w:p>
+    <w:p>
+      <w:pPr>
+        <w:pStyle w:val="Caption"/>
+        <w:jc w:val="center"/>
+      </w:pPr>
+      <w:bookmarkStart w:id="26" w:name="_Ref77431531"/>
+      <w:r>
+        <w:t xml:space="preserve">Figure </w:t>
+      </w:r>
+      <w:r>
+        <w:fldChar w:fldCharType="begin"/>
+      </w:r>
+      <w:r>
+        <w:instrText xml:space="preserve"> SEQ Figure \* ARABIC </w:instrText>
+      </w:r>
+      <w:r>
+        <w:fldChar w:fldCharType="separate"/>
+      </w:r>
+      <w:r>
+        <w:rPr>
+          <w:noProof/>
+        </w:rPr>
+        <w:t>19</w:t>
+      </w:r>
+      <w:r>
+        <w:rPr>
+          <w:noProof/>
+        </w:rPr>
+        <w:fldChar w:fldCharType="end"/>
+      </w:r>
+      <w:bookmarkEnd w:id="26"/>
       <w:r>
         <w:t>: Data Multiplexing</w:t>
       </w:r>
@@ -25944,7 +25581,7 @@
                     <pic:cNvPicPr/>
                   </pic:nvPicPr>
                   <pic:blipFill>
-                    <a:blip r:embed="rId56">
+                    <a:blip r:embed="rId52">
                       <a:extLst>
                         <a:ext uri="{28A0092B-C50C-407E-A947-70E740481C1C}">
                           <a14:useLocalDpi xmlns:a14="http://schemas.microsoft.com/office/drawing/2010/main" val="0"/>
@@ -25979,14 +25616,27 @@
       <w:r>
         <w:t xml:space="preserve">Figure </w:t>
       </w:r>
-      <w:fldSimple w:instr=" SEQ Figure \* ARABIC ">
-        <w:r>
-          <w:rPr>
-            <w:noProof/>
-          </w:rPr>
-          <w:t>20</w:t>
-        </w:r>
-      </w:fldSimple>
+      <w:r>
+        <w:fldChar w:fldCharType="begin"/>
+      </w:r>
+      <w:r>
+        <w:instrText xml:space="preserve"> SEQ Figure \* ARABIC </w:instrText>
+      </w:r>
+      <w:r>
+        <w:fldChar w:fldCharType="separate"/>
+      </w:r>
+      <w:r>
+        <w:rPr>
+          <w:noProof/>
+        </w:rPr>
+        <w:t>20</w:t>
+      </w:r>
+      <w:r>
+        <w:rPr>
+          <w:noProof/>
+        </w:rPr>
+        <w:fldChar w:fldCharType="end"/>
+      </w:r>
       <w:r>
         <w:t>: DDC Multiplexer IP</w:t>
       </w:r>
@@ -26130,15 +25780,15 @@
         <w:t>Data flows:</w:t>
       </w:r>
     </w:p>
-    <w:bookmarkStart w:id="34" w:name="_MON_1688115523"/>
-    <w:bookmarkEnd w:id="34"/>
+    <w:bookmarkStart w:id="27" w:name="_MON_1688115523"/>
+    <w:bookmarkEnd w:id="27"/>
     <w:p>
       <w:r>
         <w:object w:dxaOrig="5975" w:dyaOrig="3188" w14:anchorId="481811E0">
           <v:shape id="_x0000_i1038" type="#_x0000_t75" style="width:298.95pt;height:159.55pt" o:ole="">
-            <v:imagedata r:id="rId57" o:title=""/>
+            <v:imagedata r:id="rId53" o:title=""/>
           </v:shape>
-          <o:OLEObject Type="Embed" ProgID="Excel.Sheet.12" ShapeID="_x0000_i1038" DrawAspect="Content" ObjectID="_1688314751" r:id="rId58"/>
+          <o:OLEObject Type="Embed" ProgID="Excel.Sheet.12" ShapeID="_x0000_i1038" DrawAspect="Content" ObjectID="_1688834052" r:id="rId54"/>
         </w:object>
       </w:r>
     </w:p>
@@ -26391,18 +26041,1248 @@
         <w:pStyle w:val="Heading2"/>
       </w:pPr>
       <w:r>
-        <w:t>Register Access</w:t>
-      </w:r>
-    </w:p>
-    <w:p>
-      <w:r>
-        <w:t>There are a lot of I/O registers!</w:t>
-      </w:r>
-      <w:r>
-        <w:t xml:space="preserve"> These can be read/write accessed from the Raspberry Pi easily via the device driver. </w:t>
-      </w:r>
-      <w:r>
-        <w:t xml:space="preserve"> I’ve create AXI4-Lite IP to provide 64 bits of config data (2x32 bit words) and another with 256 bits of config data (8x32 bit words).</w:t>
+        <w:t>Clock Regions For interfaces</w:t>
+      </w:r>
+    </w:p>
+    <w:p>
+      <w:r>
+        <w:t>The AXI4 and AXI4-Lite buses from the PCI Express interface all have 125MHz bus rate. This can be changed using an AXI interconnect IP. The Various bus rates are defined here.</w:t>
+      </w:r>
+    </w:p>
+    <w:p>
+      <w:pPr>
+        <w:pStyle w:val="Heading3"/>
+      </w:pPr>
+      <w:r>
+        <w:t>AXI4 DMA Transfer bus</w:t>
+      </w:r>
+    </w:p>
+    <w:p>
+      <w:r>
+        <w:t>DMA transfers are all to or from FIFO, and FIFO devices can change the clock region.</w:t>
+      </w:r>
+      <w:r>
+        <w:t xml:space="preserve"> All AXI4 DMA interfaces should be full speed 125MHz on the processor side. The FIFO monitor Ips should also be clocked at 125MHz.</w:t>
+      </w:r>
+    </w:p>
+    <w:p>
+      <w:pPr>
+        <w:pStyle w:val="Heading3"/>
+      </w:pPr>
+      <w:r>
+        <w:t>AXI4-Lite Register Access bus</w:t>
+      </w:r>
+    </w:p>
+    <w:p>
+      <w:r>
+        <w:t>There is a mix of clock rates use on this bus. I’m not clear whether it is more efficient to have one split between clock rates then fully synchronous AXI interconnects, or whether I can pick &amp; choose. Interfaces feeding control data to the radio DSP should be operated at 122.88MHz.</w:t>
+      </w:r>
+    </w:p>
+    <w:tbl>
+      <w:tblPr>
+        <w:tblStyle w:val="TableGrid"/>
+        <w:tblW w:w="0" w:type="auto"/>
+        <w:tblLook w:val="04A0" w:firstRow="1" w:lastRow="0" w:firstColumn="1" w:lastColumn="0" w:noHBand="0" w:noVBand="1"/>
+      </w:tblPr>
+      <w:tblGrid>
+        <w:gridCol w:w="2972"/>
+        <w:gridCol w:w="3544"/>
+        <w:gridCol w:w="3112"/>
+      </w:tblGrid>
+      <w:tr>
+        <w:tc>
+          <w:tcPr>
+            <w:tcW w:w="2972" w:type="dxa"/>
+          </w:tcPr>
+          <w:p>
+            <w:pPr>
+              <w:rPr>
+                <w:b/>
+                <w:bCs/>
+              </w:rPr>
+            </w:pPr>
+            <w:r>
+              <w:rPr>
+                <w:b/>
+                <w:bCs/>
+              </w:rPr>
+              <w:t>Interface</w:t>
+            </w:r>
+          </w:p>
+        </w:tc>
+        <w:tc>
+          <w:tcPr>
+            <w:tcW w:w="3544" w:type="dxa"/>
+          </w:tcPr>
+          <w:p>
+            <w:pPr>
+              <w:rPr>
+                <w:b/>
+                <w:bCs/>
+              </w:rPr>
+            </w:pPr>
+            <w:r>
+              <w:rPr>
+                <w:b/>
+                <w:bCs/>
+              </w:rPr>
+              <w:t>Interface IP</w:t>
+            </w:r>
+          </w:p>
+        </w:tc>
+        <w:tc>
+          <w:tcPr>
+            <w:tcW w:w="3112" w:type="dxa"/>
+          </w:tcPr>
+          <w:p>
+            <w:pPr>
+              <w:rPr>
+                <w:b/>
+                <w:bCs/>
+              </w:rPr>
+            </w:pPr>
+            <w:r>
+              <w:rPr>
+                <w:b/>
+                <w:bCs/>
+              </w:rPr>
+              <w:t>Clock Rate</w:t>
+            </w:r>
+          </w:p>
+        </w:tc>
+      </w:tr>
+      <w:tr>
+        <w:tc>
+          <w:tcPr>
+            <w:tcW w:w="2972" w:type="dxa"/>
+          </w:tcPr>
+          <w:p>
+            <w:r>
+              <w:t>FIFO monitor IPs</w:t>
+            </w:r>
+          </w:p>
+        </w:tc>
+        <w:tc>
+          <w:tcPr>
+            <w:tcW w:w="3544" w:type="dxa"/>
+          </w:tcPr>
+          <w:p>
+            <w:r>
+              <w:t>FIFO monitor (at least 3 IP cores)</w:t>
+            </w:r>
+          </w:p>
+        </w:tc>
+        <w:tc>
+          <w:tcPr>
+            <w:tcW w:w="3112" w:type="dxa"/>
+          </w:tcPr>
+          <w:p>
+            <w:r>
+              <w:t>125MHz</w:t>
+            </w:r>
+          </w:p>
+        </w:tc>
+      </w:tr>
+      <w:tr>
+        <w:tc>
+          <w:tcPr>
+            <w:tcW w:w="2972" w:type="dxa"/>
+          </w:tcPr>
+          <w:p>
+            <w:r>
+              <w:t>Debug LEDs</w:t>
+            </w:r>
+          </w:p>
+        </w:tc>
+        <w:tc>
+          <w:tcPr>
+            <w:tcW w:w="3544" w:type="dxa"/>
+          </w:tcPr>
+          <w:p>
+            <w:r>
+              <w:t>Config 64</w:t>
+            </w:r>
+          </w:p>
+        </w:tc>
+        <w:tc>
+          <w:tcPr>
+            <w:tcW w:w="3112" w:type="dxa"/>
+          </w:tcPr>
+          <w:p>
+            <w:r>
+              <w:t>125MHz</w:t>
+            </w:r>
+          </w:p>
+        </w:tc>
+      </w:tr>
+      <w:tr>
+        <w:tc>
+          <w:tcPr>
+            <w:tcW w:w="2972" w:type="dxa"/>
+          </w:tcPr>
+          <w:p>
+            <w:r>
+              <w:t>SPI interface to config PROM</w:t>
+            </w:r>
+          </w:p>
+        </w:tc>
+        <w:tc>
+          <w:tcPr>
+            <w:tcW w:w="3544" w:type="dxa"/>
+          </w:tcPr>
+          <w:p>
+            <w:r>
+              <w:t>Xilinx SPI</w:t>
+            </w:r>
+          </w:p>
+        </w:tc>
+        <w:tc>
+          <w:tcPr>
+            <w:tcW w:w="3112" w:type="dxa"/>
+          </w:tcPr>
+          <w:p>
+            <w:r>
+              <w:t>125MHz</w:t>
+            </w:r>
+          </w:p>
+        </w:tc>
+      </w:tr>
+      <w:tr>
+        <w:tc>
+          <w:tcPr>
+            <w:tcW w:w="2972" w:type="dxa"/>
+          </w:tcPr>
+          <w:p>
+            <w:r>
+              <w:t>XADC (for temp, PSU monitoring)</w:t>
+            </w:r>
+          </w:p>
+        </w:tc>
+        <w:tc>
+          <w:tcPr>
+            <w:tcW w:w="3544" w:type="dxa"/>
+          </w:tcPr>
+          <w:p>
+            <w:r>
+              <w:t>XADC</w:t>
+            </w:r>
+          </w:p>
+        </w:tc>
+        <w:tc>
+          <w:tcPr>
+            <w:tcW w:w="3112" w:type="dxa"/>
+          </w:tcPr>
+          <w:p>
+            <w:r>
+              <w:t>125MHz</w:t>
+            </w:r>
+          </w:p>
+        </w:tc>
+      </w:tr>
+      <w:tr>
+        <w:tc>
+          <w:tcPr>
+            <w:tcW w:w="2972" w:type="dxa"/>
+          </w:tcPr>
+          <w:p>
+            <w:r>
+              <w:t>I2C interface to CODEC</w:t>
+            </w:r>
+          </w:p>
+        </w:tc>
+        <w:tc>
+          <w:tcPr>
+            <w:tcW w:w="3544" w:type="dxa"/>
+          </w:tcPr>
+          <w:p>
+            <w:r>
+              <w:t>Xilinx I2C</w:t>
+            </w:r>
+          </w:p>
+        </w:tc>
+        <w:tc>
+          <w:tcPr>
+            <w:tcW w:w="3112" w:type="dxa"/>
+          </w:tcPr>
+          <w:p>
+            <w:r>
+              <w:t>122.88MHz</w:t>
+            </w:r>
+          </w:p>
+        </w:tc>
+      </w:tr>
+      <w:tr>
+        <w:tc>
+          <w:tcPr>
+            <w:tcW w:w="2972" w:type="dxa"/>
+          </w:tcPr>
+          <w:p>
+            <w:r>
+              <w:t>TX registers</w:t>
+            </w:r>
+          </w:p>
+        </w:tc>
+        <w:tc>
+          <w:tcPr>
+            <w:tcW w:w="3544" w:type="dxa"/>
+          </w:tcPr>
+          <w:p>
+            <w:r>
+              <w:t>Config 64</w:t>
+            </w:r>
+          </w:p>
+        </w:tc>
+        <w:tc>
+          <w:tcPr>
+            <w:tcW w:w="3112" w:type="dxa"/>
+          </w:tcPr>
+          <w:p>
+            <w:r>
+              <w:t>122.88MHz</w:t>
+            </w:r>
+          </w:p>
+        </w:tc>
+      </w:tr>
+      <w:tr>
+        <w:tc>
+          <w:tcPr>
+            <w:tcW w:w="2972" w:type="dxa"/>
+          </w:tcPr>
+          <w:p>
+            <w:r>
+              <w:t>Codec Registers</w:t>
+            </w:r>
+          </w:p>
+        </w:tc>
+        <w:tc>
+          <w:tcPr>
+            <w:tcW w:w="3544" w:type="dxa"/>
+          </w:tcPr>
+          <w:p>
+            <w:r>
+              <w:t>Config 64</w:t>
+            </w:r>
+          </w:p>
+        </w:tc>
+        <w:tc>
+          <w:tcPr>
+            <w:tcW w:w="3112" w:type="dxa"/>
+          </w:tcPr>
+          <w:p>
+            <w:r>
+              <w:t>122.88MHz</w:t>
+            </w:r>
+          </w:p>
+        </w:tc>
+      </w:tr>
+      <w:tr>
+        <w:tc>
+          <w:tcPr>
+            <w:tcW w:w="2972" w:type="dxa"/>
+          </w:tcPr>
+          <w:p>
+            <w:r>
+              <w:t>RX registers</w:t>
+            </w:r>
+          </w:p>
+        </w:tc>
+        <w:tc>
+          <w:tcPr>
+            <w:tcW w:w="3544" w:type="dxa"/>
+          </w:tcPr>
+          <w:p>
+            <w:r>
+              <w:t>Config 256</w:t>
+            </w:r>
+          </w:p>
+        </w:tc>
+        <w:tc>
+          <w:tcPr>
+            <w:tcW w:w="3112" w:type="dxa"/>
+          </w:tcPr>
+          <w:p>
+            <w:r>
+              <w:t>122.88MHz</w:t>
+            </w:r>
+          </w:p>
+        </w:tc>
+      </w:tr>
+      <w:tr>
+        <w:tc>
+          <w:tcPr>
+            <w:tcW w:w="2972" w:type="dxa"/>
+          </w:tcPr>
+          <w:p>
+            <w:r>
+              <w:t>Keyer Registers</w:t>
+            </w:r>
+          </w:p>
+        </w:tc>
+        <w:tc>
+          <w:tcPr>
+            <w:tcW w:w="3544" w:type="dxa"/>
+          </w:tcPr>
+          <w:p>
+            <w:r>
+              <w:t>Config 64</w:t>
+            </w:r>
+          </w:p>
+        </w:tc>
+        <w:tc>
+          <w:tcPr>
+            <w:tcW w:w="3112" w:type="dxa"/>
+          </w:tcPr>
+          <w:p>
+            <w:r>
+              <w:t>122.88MHz</w:t>
+            </w:r>
+          </w:p>
+        </w:tc>
+      </w:tr>
+      <w:tr>
+        <w:tc>
+          <w:tcPr>
+            <w:tcW w:w="2972" w:type="dxa"/>
+          </w:tcPr>
+          <w:p>
+            <w:r>
+              <w:t>CPU Readback registers, user register readback</w:t>
+            </w:r>
+          </w:p>
+        </w:tc>
+        <w:tc>
+          <w:tcPr>
+            <w:tcW w:w="3544" w:type="dxa"/>
+          </w:tcPr>
+          <w:p>
+            <w:r>
+              <w:t>Read64</w:t>
+            </w:r>
+          </w:p>
+        </w:tc>
+        <w:tc>
+          <w:tcPr>
+            <w:tcW w:w="3112" w:type="dxa"/>
+          </w:tcPr>
+          <w:p>
+            <w:r>
+              <w:t>122.88MHz</w:t>
+            </w:r>
+          </w:p>
+        </w:tc>
+      </w:tr>
+      <w:tr>
+        <w:tc>
+          <w:tcPr>
+            <w:tcW w:w="2972" w:type="dxa"/>
+          </w:tcPr>
+          <w:p>
+            <w:r>
+              <w:t>ADC overrange latch</w:t>
+            </w:r>
+          </w:p>
+        </w:tc>
+        <w:tc>
+          <w:tcPr>
+            <w:tcW w:w="3544" w:type="dxa"/>
+          </w:tcPr>
+          <w:p>
+            <w:r>
+              <w:t xml:space="preserve">AXI overrange </w:t>
+            </w:r>
+          </w:p>
+        </w:tc>
+        <w:tc>
+          <w:tcPr>
+            <w:tcW w:w="3112" w:type="dxa"/>
+          </w:tcPr>
+          <w:p>
+            <w:r>
+              <w:t>122.88MHz</w:t>
+            </w:r>
+          </w:p>
+        </w:tc>
+      </w:tr>
+      <w:tr>
+        <w:tc>
+          <w:tcPr>
+            <w:tcW w:w="2972" w:type="dxa"/>
+          </w:tcPr>
+          <w:p>
+            <w:r>
+              <w:t>SPI ADC (for RF level monitoring)</w:t>
+            </w:r>
+          </w:p>
+        </w:tc>
+        <w:tc>
+          <w:tcPr>
+            <w:tcW w:w="3544" w:type="dxa"/>
+          </w:tcPr>
+          <w:p>
+            <w:r>
+              <w:t>AXI SPI ADC</w:t>
+            </w:r>
+          </w:p>
+        </w:tc>
+        <w:tc>
+          <w:tcPr>
+            <w:tcW w:w="3112" w:type="dxa"/>
+          </w:tcPr>
+          <w:p>
+            <w:r>
+              <w:t>122.88MHz</w:t>
+            </w:r>
+          </w:p>
+        </w:tc>
+      </w:tr>
+      <w:tr>
+        <w:tc>
+          <w:tcPr>
+            <w:tcW w:w="2972" w:type="dxa"/>
+          </w:tcPr>
+          <w:p>
+            <w:r>
+              <w:t>Alex RF interface</w:t>
+            </w:r>
+          </w:p>
+        </w:tc>
+        <w:tc>
+          <w:tcPr>
+            <w:tcW w:w="3544" w:type="dxa"/>
+          </w:tcPr>
+          <w:p>
+            <w:r>
+              <w:t>AXI Alex interface</w:t>
+            </w:r>
+          </w:p>
+        </w:tc>
+        <w:tc>
+          <w:tcPr>
+            <w:tcW w:w="3112" w:type="dxa"/>
+          </w:tcPr>
+          <w:p>
+            <w:r>
+              <w:t>122.88MHz</w:t>
+            </w:r>
+          </w:p>
+        </w:tc>
+      </w:tr>
+    </w:tbl>
+    <w:p/>
+    <w:p/>
+    <w:p/>
+    <w:p>
+      <w:pPr>
+        <w:pStyle w:val="Heading1"/>
+      </w:pPr>
+      <w:r>
+        <w:lastRenderedPageBreak/>
+        <w:t>Software API</w:t>
+      </w:r>
+    </w:p>
+    <w:p/>
+    <w:p>
+      <w:pPr>
+        <w:pStyle w:val="Heading2"/>
+      </w:pPr>
+      <w:r>
+        <w:t>AXI4 DMA Bus Address Map</w:t>
+      </w:r>
+    </w:p>
+    <w:p>
+      <w:r>
+        <w:t>Each AXI stream reader/writer supports one RX stream and one TX stream.</w:t>
+      </w:r>
+    </w:p>
+    <w:p>
+      <w:r>
+        <w:t xml:space="preserve">Suggest each interface should have a 32Kbyte address space, allowing at least 16Kbyte DMA. This is more than needed but there is little incremental resource cost. </w:t>
+      </w:r>
+      <w:r>
+        <w:t xml:space="preserve">Allow a 1Mbyte PCI BAR window. </w:t>
+      </w:r>
+    </w:p>
+    <w:tbl>
+      <w:tblPr>
+        <w:tblStyle w:val="TableGrid"/>
+        <w:tblW w:w="0" w:type="auto"/>
+        <w:tblLook w:val="04A0" w:firstRow="1" w:lastRow="0" w:firstColumn="1" w:lastColumn="0" w:noHBand="0" w:noVBand="1"/>
+      </w:tblPr>
+      <w:tblGrid>
+        <w:gridCol w:w="1838"/>
+        <w:gridCol w:w="2126"/>
+        <w:gridCol w:w="2126"/>
+        <w:gridCol w:w="2126"/>
+      </w:tblGrid>
+      <w:tr>
+        <w:tc>
+          <w:tcPr>
+            <w:tcW w:w="1838" w:type="dxa"/>
+          </w:tcPr>
+          <w:p>
+            <w:r>
+              <w:t>IP Device</w:t>
+            </w:r>
+          </w:p>
+        </w:tc>
+        <w:tc>
+          <w:tcPr>
+            <w:tcW w:w="2126" w:type="dxa"/>
+          </w:tcPr>
+          <w:p>
+            <w:r>
+              <w:t>Streams supported</w:t>
+            </w:r>
+          </w:p>
+        </w:tc>
+        <w:tc>
+          <w:tcPr>
+            <w:tcW w:w="2126" w:type="dxa"/>
+          </w:tcPr>
+          <w:p>
+            <w:r>
+              <w:t>Address Start</w:t>
+            </w:r>
+          </w:p>
+        </w:tc>
+        <w:tc>
+          <w:tcPr>
+            <w:tcW w:w="2126" w:type="dxa"/>
+          </w:tcPr>
+          <w:p>
+            <w:r>
+              <w:t>Address End</w:t>
+            </w:r>
+          </w:p>
+        </w:tc>
+      </w:tr>
+      <w:tr>
+        <w:tc>
+          <w:tcPr>
+            <w:tcW w:w="1838" w:type="dxa"/>
+          </w:tcPr>
+          <w:p>
+            <w:r>
+              <w:t>Reader/writer 0</w:t>
+            </w:r>
+          </w:p>
+        </w:tc>
+        <w:tc>
+          <w:tcPr>
+            <w:tcW w:w="2126" w:type="dxa"/>
+          </w:tcPr>
+          <w:p>
+            <w:r>
+              <w:t>RX DDC0, TX DDC</w:t>
+            </w:r>
+          </w:p>
+        </w:tc>
+        <w:tc>
+          <w:tcPr>
+            <w:tcW w:w="2126" w:type="dxa"/>
+          </w:tcPr>
+          <w:p>
+            <w:r>
+              <w:t>0x00000</w:t>
+            </w:r>
+          </w:p>
+        </w:tc>
+        <w:tc>
+          <w:tcPr>
+            <w:tcW w:w="2126" w:type="dxa"/>
+          </w:tcPr>
+          <w:p>
+            <w:r>
+              <w:t>0x07FFF</w:t>
+            </w:r>
+          </w:p>
+        </w:tc>
+      </w:tr>
+      <w:tr>
+        <w:tc>
+          <w:tcPr>
+            <w:tcW w:w="1838" w:type="dxa"/>
+          </w:tcPr>
+          <w:p>
+            <w:r>
+              <w:t xml:space="preserve">Reader/writer </w:t>
+            </w:r>
+            <w:r>
+              <w:t>1</w:t>
+            </w:r>
+          </w:p>
+        </w:tc>
+        <w:tc>
+          <w:tcPr>
+            <w:tcW w:w="2126" w:type="dxa"/>
+          </w:tcPr>
+          <w:p>
+            <w:r>
+              <w:t>RX DDC1</w:t>
+            </w:r>
+          </w:p>
+        </w:tc>
+        <w:tc>
+          <w:tcPr>
+            <w:tcW w:w="2126" w:type="dxa"/>
+          </w:tcPr>
+          <w:p>
+            <w:r>
+              <w:t>0x08000</w:t>
+            </w:r>
+          </w:p>
+        </w:tc>
+        <w:tc>
+          <w:tcPr>
+            <w:tcW w:w="2126" w:type="dxa"/>
+          </w:tcPr>
+          <w:p>
+            <w:r>
+              <w:t>0x0FFFF</w:t>
+            </w:r>
+          </w:p>
+        </w:tc>
+      </w:tr>
+      <w:tr>
+        <w:tc>
+          <w:tcPr>
+            <w:tcW w:w="1838" w:type="dxa"/>
+          </w:tcPr>
+          <w:p>
+            <w:r>
+              <w:t xml:space="preserve">Reader/writer </w:t>
+            </w:r>
+            <w:r>
+              <w:t>2</w:t>
+            </w:r>
+          </w:p>
+        </w:tc>
+        <w:tc>
+          <w:tcPr>
+            <w:tcW w:w="2126" w:type="dxa"/>
+          </w:tcPr>
+          <w:p>
+            <w:r>
+              <w:t>RX DDC0</w:t>
+            </w:r>
+          </w:p>
+        </w:tc>
+        <w:tc>
+          <w:tcPr>
+            <w:tcW w:w="2126" w:type="dxa"/>
+          </w:tcPr>
+          <w:p>
+            <w:r>
+              <w:t>0x</w:t>
+            </w:r>
+            <w:r>
+              <w:t>1</w:t>
+            </w:r>
+            <w:r>
+              <w:t>0000</w:t>
+            </w:r>
+          </w:p>
+        </w:tc>
+        <w:tc>
+          <w:tcPr>
+            <w:tcW w:w="2126" w:type="dxa"/>
+          </w:tcPr>
+          <w:p>
+            <w:r>
+              <w:t>0x</w:t>
+            </w:r>
+            <w:r>
+              <w:t>1</w:t>
+            </w:r>
+            <w:r>
+              <w:t>7FFF</w:t>
+            </w:r>
+          </w:p>
+        </w:tc>
+      </w:tr>
+      <w:tr>
+        <w:tc>
+          <w:tcPr>
+            <w:tcW w:w="1838" w:type="dxa"/>
+          </w:tcPr>
+          <w:p>
+            <w:r>
+              <w:t xml:space="preserve">Reader/writer </w:t>
+            </w:r>
+            <w:r>
+              <w:t>3</w:t>
+            </w:r>
+          </w:p>
+        </w:tc>
+        <w:tc>
+          <w:tcPr>
+            <w:tcW w:w="2126" w:type="dxa"/>
+          </w:tcPr>
+          <w:p>
+            <w:r>
+              <w:t>RX DDC1</w:t>
+            </w:r>
+          </w:p>
+        </w:tc>
+        <w:tc>
+          <w:tcPr>
+            <w:tcW w:w="2126" w:type="dxa"/>
+          </w:tcPr>
+          <w:p>
+            <w:r>
+              <w:t>0x</w:t>
+            </w:r>
+            <w:r>
+              <w:t>1</w:t>
+            </w:r>
+            <w:r>
+              <w:t>8000</w:t>
+            </w:r>
+          </w:p>
+        </w:tc>
+        <w:tc>
+          <w:tcPr>
+            <w:tcW w:w="2126" w:type="dxa"/>
+          </w:tcPr>
+          <w:p>
+            <w:r>
+              <w:t>0x</w:t>
+            </w:r>
+            <w:r>
+              <w:t>1</w:t>
+            </w:r>
+            <w:r>
+              <w:t>FFFF</w:t>
+            </w:r>
+          </w:p>
+        </w:tc>
+      </w:tr>
+      <w:tr>
+        <w:tc>
+          <w:tcPr>
+            <w:tcW w:w="1838" w:type="dxa"/>
+          </w:tcPr>
+          <w:p>
+            <w:r>
+              <w:t xml:space="preserve">Reader/writer </w:t>
+            </w:r>
+            <w:r>
+              <w:t>4</w:t>
+            </w:r>
+          </w:p>
+        </w:tc>
+        <w:tc>
+          <w:tcPr>
+            <w:tcW w:w="2126" w:type="dxa"/>
+          </w:tcPr>
+          <w:p>
+            <w:r>
+              <w:t>RX DDC0</w:t>
+            </w:r>
+          </w:p>
+        </w:tc>
+        <w:tc>
+          <w:tcPr>
+            <w:tcW w:w="2126" w:type="dxa"/>
+          </w:tcPr>
+          <w:p>
+            <w:r>
+              <w:t>0x</w:t>
+            </w:r>
+            <w:r>
+              <w:t>2</w:t>
+            </w:r>
+            <w:r>
+              <w:t>0000</w:t>
+            </w:r>
+          </w:p>
+        </w:tc>
+        <w:tc>
+          <w:tcPr>
+            <w:tcW w:w="2126" w:type="dxa"/>
+          </w:tcPr>
+          <w:p>
+            <w:r>
+              <w:t>0x</w:t>
+            </w:r>
+            <w:r>
+              <w:t>2</w:t>
+            </w:r>
+            <w:r>
+              <w:t>7FFF</w:t>
+            </w:r>
+          </w:p>
+        </w:tc>
+      </w:tr>
+      <w:tr>
+        <w:tc>
+          <w:tcPr>
+            <w:tcW w:w="1838" w:type="dxa"/>
+          </w:tcPr>
+          <w:p>
+            <w:r>
+              <w:t xml:space="preserve">Reader/writer </w:t>
+            </w:r>
+            <w:r>
+              <w:t>5</w:t>
+            </w:r>
+          </w:p>
+        </w:tc>
+        <w:tc>
+          <w:tcPr>
+            <w:tcW w:w="2126" w:type="dxa"/>
+          </w:tcPr>
+          <w:p>
+            <w:r>
+              <w:t>RX DDC1</w:t>
+            </w:r>
+          </w:p>
+        </w:tc>
+        <w:tc>
+          <w:tcPr>
+            <w:tcW w:w="2126" w:type="dxa"/>
+          </w:tcPr>
+          <w:p>
+            <w:r>
+              <w:t>0x</w:t>
+            </w:r>
+            <w:r>
+              <w:t>2</w:t>
+            </w:r>
+            <w:r>
+              <w:t>8000</w:t>
+            </w:r>
+          </w:p>
+        </w:tc>
+        <w:tc>
+          <w:tcPr>
+            <w:tcW w:w="2126" w:type="dxa"/>
+          </w:tcPr>
+          <w:p>
+            <w:r>
+              <w:t>0x</w:t>
+            </w:r>
+            <w:r>
+              <w:t>2</w:t>
+            </w:r>
+            <w:r>
+              <w:t>FFFF</w:t>
+            </w:r>
+          </w:p>
+        </w:tc>
+      </w:tr>
+      <w:tr>
+        <w:tc>
+          <w:tcPr>
+            <w:tcW w:w="1838" w:type="dxa"/>
+          </w:tcPr>
+          <w:p>
+            <w:r>
+              <w:t xml:space="preserve">Reader/writer </w:t>
+            </w:r>
+            <w:r>
+              <w:t>6</w:t>
+            </w:r>
+          </w:p>
+        </w:tc>
+        <w:tc>
+          <w:tcPr>
+            <w:tcW w:w="2126" w:type="dxa"/>
+          </w:tcPr>
+          <w:p>
+            <w:r>
+              <w:t>RX DDC0</w:t>
+            </w:r>
+          </w:p>
+        </w:tc>
+        <w:tc>
+          <w:tcPr>
+            <w:tcW w:w="2126" w:type="dxa"/>
+          </w:tcPr>
+          <w:p>
+            <w:r>
+              <w:t>0x</w:t>
+            </w:r>
+            <w:r>
+              <w:t>3</w:t>
+            </w:r>
+            <w:r>
+              <w:t>0000</w:t>
+            </w:r>
+          </w:p>
+        </w:tc>
+        <w:tc>
+          <w:tcPr>
+            <w:tcW w:w="2126" w:type="dxa"/>
+          </w:tcPr>
+          <w:p>
+            <w:r>
+              <w:t>0x</w:t>
+            </w:r>
+            <w:r>
+              <w:t>3</w:t>
+            </w:r>
+            <w:r>
+              <w:t>7FFF</w:t>
+            </w:r>
+          </w:p>
+        </w:tc>
+      </w:tr>
+      <w:tr>
+        <w:tc>
+          <w:tcPr>
+            <w:tcW w:w="1838" w:type="dxa"/>
+          </w:tcPr>
+          <w:p>
+            <w:r>
+              <w:t xml:space="preserve">Reader/writer </w:t>
+            </w:r>
+            <w:r>
+              <w:t>7</w:t>
+            </w:r>
+          </w:p>
+        </w:tc>
+        <w:tc>
+          <w:tcPr>
+            <w:tcW w:w="2126" w:type="dxa"/>
+          </w:tcPr>
+          <w:p>
+            <w:r>
+              <w:t>RX DDC1</w:t>
+            </w:r>
+          </w:p>
+        </w:tc>
+        <w:tc>
+          <w:tcPr>
+            <w:tcW w:w="2126" w:type="dxa"/>
+          </w:tcPr>
+          <w:p>
+            <w:r>
+              <w:t>0x</w:t>
+            </w:r>
+            <w:r>
+              <w:t>3</w:t>
+            </w:r>
+            <w:r>
+              <w:t>8000</w:t>
+            </w:r>
+          </w:p>
+        </w:tc>
+        <w:tc>
+          <w:tcPr>
+            <w:tcW w:w="2126" w:type="dxa"/>
+          </w:tcPr>
+          <w:p>
+            <w:r>
+              <w:t>0x</w:t>
+            </w:r>
+            <w:r>
+              <w:t>3</w:t>
+            </w:r>
+            <w:r>
+              <w:t>FFFF</w:t>
+            </w:r>
+          </w:p>
+        </w:tc>
+      </w:tr>
+      <w:tr>
+        <w:tc>
+          <w:tcPr>
+            <w:tcW w:w="1838" w:type="dxa"/>
+          </w:tcPr>
+          <w:p>
+            <w:r>
+              <w:t xml:space="preserve">Reader/writer </w:t>
+            </w:r>
+            <w:r>
+              <w:t>8</w:t>
+            </w:r>
+          </w:p>
+        </w:tc>
+        <w:tc>
+          <w:tcPr>
+            <w:tcW w:w="2126" w:type="dxa"/>
+          </w:tcPr>
+          <w:p>
+            <w:r>
+              <w:t>RX DDC0</w:t>
+            </w:r>
+          </w:p>
+        </w:tc>
+        <w:tc>
+          <w:tcPr>
+            <w:tcW w:w="2126" w:type="dxa"/>
+          </w:tcPr>
+          <w:p>
+            <w:r>
+              <w:t>0x</w:t>
+            </w:r>
+            <w:r>
+              <w:t>4</w:t>
+            </w:r>
+            <w:r>
+              <w:t>0000</w:t>
+            </w:r>
+          </w:p>
+        </w:tc>
+        <w:tc>
+          <w:tcPr>
+            <w:tcW w:w="2126" w:type="dxa"/>
+          </w:tcPr>
+          <w:p>
+            <w:r>
+              <w:t>0x</w:t>
+            </w:r>
+            <w:r>
+              <w:t>4</w:t>
+            </w:r>
+            <w:r>
+              <w:t>7FFF</w:t>
+            </w:r>
+          </w:p>
+        </w:tc>
+      </w:tr>
+      <w:tr>
+        <w:tc>
+          <w:tcPr>
+            <w:tcW w:w="1838" w:type="dxa"/>
+          </w:tcPr>
+          <w:p>
+            <w:r>
+              <w:t xml:space="preserve">Reader/writer </w:t>
+            </w:r>
+            <w:r>
+              <w:t>9</w:t>
+            </w:r>
+          </w:p>
+        </w:tc>
+        <w:tc>
+          <w:tcPr>
+            <w:tcW w:w="2126" w:type="dxa"/>
+          </w:tcPr>
+          <w:p>
+            <w:r>
+              <w:t>RX DDC1</w:t>
+            </w:r>
+          </w:p>
+        </w:tc>
+        <w:tc>
+          <w:tcPr>
+            <w:tcW w:w="2126" w:type="dxa"/>
+          </w:tcPr>
+          <w:p>
+            <w:r>
+              <w:t>0x</w:t>
+            </w:r>
+            <w:r>
+              <w:t>4</w:t>
+            </w:r>
+            <w:r>
+              <w:t>8000</w:t>
+            </w:r>
+          </w:p>
+        </w:tc>
+        <w:tc>
+          <w:tcPr>
+            <w:tcW w:w="2126" w:type="dxa"/>
+          </w:tcPr>
+          <w:p>
+            <w:r>
+              <w:t>0x</w:t>
+            </w:r>
+            <w:r>
+              <w:t>4</w:t>
+            </w:r>
+            <w:r>
+              <w:t>FFFF</w:t>
+            </w:r>
+          </w:p>
+        </w:tc>
+      </w:tr>
+      <w:tr>
+        <w:tc>
+          <w:tcPr>
+            <w:tcW w:w="1838" w:type="dxa"/>
+          </w:tcPr>
+          <w:p>
+            <w:r>
+              <w:t xml:space="preserve">Reader/writer </w:t>
+            </w:r>
+            <w:r>
+              <w:t>10</w:t>
+            </w:r>
+          </w:p>
+        </w:tc>
+        <w:tc>
+          <w:tcPr>
+            <w:tcW w:w="2126" w:type="dxa"/>
+          </w:tcPr>
+          <w:p>
+            <w:r>
+              <w:t xml:space="preserve">Codex </w:t>
+            </w:r>
+            <w:proofErr w:type="spellStart"/>
+            <w:r>
+              <w:t>spk</w:t>
+            </w:r>
+            <w:proofErr w:type="spellEnd"/>
+            <w:r>
+              <w:t xml:space="preserve">, mic audio </w:t>
+            </w:r>
+          </w:p>
+        </w:tc>
+        <w:tc>
+          <w:tcPr>
+            <w:tcW w:w="2126" w:type="dxa"/>
+          </w:tcPr>
+          <w:p>
+            <w:r>
+              <w:t>0x</w:t>
+            </w:r>
+            <w:r>
+              <w:t>50</w:t>
+            </w:r>
+            <w:r>
+              <w:t>000</w:t>
+            </w:r>
+          </w:p>
+        </w:tc>
+        <w:tc>
+          <w:tcPr>
+            <w:tcW w:w="2126" w:type="dxa"/>
+          </w:tcPr>
+          <w:p>
+            <w:r>
+              <w:t>0x</w:t>
+            </w:r>
+            <w:r>
+              <w:t>57</w:t>
+            </w:r>
+            <w:r>
+              <w:t>FFF</w:t>
+            </w:r>
+          </w:p>
+        </w:tc>
+      </w:tr>
+    </w:tbl>
+    <w:p/>
+    <w:p>
+      <w:pPr>
+        <w:pStyle w:val="Heading2"/>
+      </w:pPr>
+      <w:r>
+        <w:t xml:space="preserve">AXI4-Lite </w:t>
+      </w:r>
+      <w:r>
+        <w:t xml:space="preserve">Register </w:t>
+      </w:r>
+      <w:r>
+        <w:t>Bus Address map</w:t>
+      </w:r>
+    </w:p>
+    <w:p>
+      <w:r>
+        <w:t>There are a lot of I/O registers! These can be read/write accessed from the Raspberry Pi easily via the device driver.  I’ve create AXI4-Lite IP to provide 64 bits of config data (2x32 bit words) and another with 256 bits of config data (8x32 bit words).</w:t>
       </w:r>
     </w:p>
     <w:p>
@@ -26410,26 +27290,26 @@
         <w:rPr>
           <w:noProof/>
         </w:rPr>
-        <w:object w:dxaOrig="1440" w:dyaOrig="1440" w14:anchorId="5B81E7FC">
-          <v:shape id="_x0000_s1052" type="#_x0000_t75" style="position:absolute;margin-left:0;margin-top:0;width:411.65pt;height:288.15pt;z-index:251660288;mso-position-horizontal:left">
-            <v:imagedata r:id="rId59" o:title=""/>
+        <w:object w:dxaOrig="1440" w:dyaOrig="1440" w14:anchorId="0C6E010A">
+          <v:shape id="_x0000_s1066" type="#_x0000_t75" style="position:absolute;margin-left:0;margin-top:0;width:411.65pt;height:288.15pt;z-index:251666432;mso-position-horizontal:left">
+            <v:imagedata r:id="rId55" o:title=""/>
             <w10:wrap type="square" side="right"/>
           </v:shape>
-          <o:OLEObject Type="Embed" ProgID="Excel.Sheet.12" ShapeID="_x0000_s1052" DrawAspect="Content" ObjectID="_1688314753" r:id="rId60"/>
+          <o:OLEObject Type="Embed" ProgID="Excel.Sheet.12" ShapeID="_x0000_s1066" DrawAspect="Content" ObjectID="_1688834054" r:id="rId56"/>
         </w:object>
       </w:r>
       <w:r>
         <w:br w:type="textWrapping" w:clear="all"/>
-      </w:r>
-      <w:r>
         <w:t>This needs to be changed when the design is re-factored.</w:t>
       </w:r>
     </w:p>
+    <w:p/>
     <w:p>
       <w:pPr>
         <w:pStyle w:val="Heading1"/>
       </w:pPr>
       <w:r>
+        <w:lastRenderedPageBreak/>
         <w:t>IP Modules used in Design</w:t>
       </w:r>
     </w:p>
@@ -26623,7 +27503,6 @@
               <w:keepNext/>
             </w:pPr>
             <w:r>
-              <w:lastRenderedPageBreak/>
               <w:t>DDS</w:t>
             </w:r>
           </w:p>
@@ -28530,7 +29409,7 @@
                     <pic:cNvPicPr/>
                   </pic:nvPicPr>
                   <pic:blipFill>
-                    <a:blip r:embed="rId61" cstate="print"/>
+                    <a:blip r:embed="rId57" cstate="print"/>
                     <a:stretch>
                       <a:fillRect/>
                     </a:stretch>
@@ -28585,7 +29464,7 @@
       <w:r>
         <w:t xml:space="preserve">) and you can get it here: </w:t>
       </w:r>
-      <w:hyperlink r:id="rId62" w:history="1">
+      <w:hyperlink r:id="rId58" w:history="1">
         <w:r>
           <w:rPr>
             <w:rStyle w:val="Hyperlink"/>
@@ -28651,7 +29530,7 @@
       <w:r>
         <w:t xml:space="preserve">but the documentation says the file could be out of date by several weeks; if the kernel build is recent, you may have to rebuild the kernel from scratch to get them. See </w:t>
       </w:r>
-      <w:hyperlink r:id="rId63" w:history="1">
+      <w:hyperlink r:id="rId59" w:history="1">
         <w:r>
           <w:rPr>
             <w:rStyle w:val="Hyperlink"/>
@@ -29185,7 +30064,7 @@
       <w:r>
         <w:t xml:space="preserve">Phil Harman provided this post about PWM: </w:t>
       </w:r>
-      <w:hyperlink r:id="rId64" w:history="1">
+      <w:hyperlink r:id="rId60" w:history="1">
         <w:r>
           <w:rPr>
             <w:rStyle w:val="Hyperlink"/>
@@ -29279,7 +30158,7 @@
     </w:p>
     <w:p/>
     <w:sectPr>
-      <w:footerReference w:type="default" r:id="rId65"/>
+      <w:footerReference w:type="default" r:id="rId61"/>
       <w:pgSz w:w="11906" w:h="16838"/>
       <w:pgMar w:top="1134" w:right="1134" w:bottom="1134" w:left="1134" w:header="709" w:footer="709" w:gutter="0"/>
       <w:cols w:space="708"/>
@@ -29287,150 +30166,6 @@
     </w:sectPr>
   </w:body>
 </w:document>
-</file>
-
-<file path=word/comments.xml><?xml version="1.0" encoding="utf-8"?>
-<w:comments xmlns:wpc="http://schemas.microsoft.com/office/word/2010/wordprocessingCanvas" xmlns:cx="http://schemas.microsoft.com/office/drawing/2014/chartex" xmlns:cx1="http://schemas.microsoft.com/office/drawing/2015/9/8/chartex" xmlns:cx2="http://schemas.microsoft.com/office/drawing/2015/10/21/chartex" xmlns:cx3="http://schemas.microsoft.com/office/drawing/2016/5/9/chartex" xmlns:cx4="http://schemas.microsoft.com/office/drawing/2016/5/10/chartex" xmlns:cx5="http://schemas.microsoft.com/office/drawing/2016/5/11/chartex" xmlns:cx6="http://schemas.microsoft.com/office/drawing/2016/5/12/chartex" xmlns:cx7="http://schemas.microsoft.com/office/drawing/2016/5/13/chartex" xmlns:cx8="http://schemas.microsoft.com/office/drawing/2016/5/14/chartex" xmlns:mc="http://schemas.openxmlformats.org/markup-compatibility/2006" xmlns:aink="http://schemas.microsoft.com/office/drawing/2016/ink" xmlns:am3d="http://schemas.microsoft.com/office/drawing/2017/model3d" xmlns:o="urn:schemas-microsoft-com:office:office" xmlns:r="http://schemas.openxmlformats.org/officeDocument/2006/relationships" xmlns:m="http://schemas.openxmlformats.org/officeDocument/2006/math" xmlns:v="urn:schemas-microsoft-com:vml" xmlns:wp14="http://schemas.microsoft.com/office/word/2010/wordprocessingDrawing" xmlns:wp="http://schemas.openxmlformats.org/drawingml/2006/wordprocessingDrawing" xmlns:w10="urn:schemas-microsoft-com:office:word" xmlns:w="http://schemas.openxmlformats.org/wordprocessingml/2006/main" xmlns:w14="http://schemas.microsoft.com/office/word/2010/wordml" xmlns:w15="http://schemas.microsoft.com/office/word/2012/wordml" xmlns:w16cex="http://schemas.microsoft.com/office/word/2018/wordml/cex" xmlns:w16cid="http://schemas.microsoft.com/office/word/2016/wordml/cid" xmlns:w16="http://schemas.microsoft.com/office/word/2018/wordml" xmlns:w16sdtdh="http://schemas.microsoft.com/office/word/2020/wordml/sdtdatahash" xmlns:w16se="http://schemas.microsoft.com/office/word/2015/wordml/symex" xmlns:wpg="http://schemas.microsoft.com/office/word/2010/wordprocessingGroup" xmlns:wpi="http://schemas.microsoft.com/office/word/2010/wordprocessingInk" xmlns:wne="http://schemas.microsoft.com/office/word/2006/wordml" xmlns:wps="http://schemas.microsoft.com/office/word/2010/wordprocessingShape" mc:Ignorable="w14 w15 w16se w16cid w16 w16cex w16sdtdh wp14">
-  <w:comment w:id="13" w:author="warren" w:date="2021-05-23T08:00:00Z" w:initials="wcp">
-    <w:p>
-      <w:pPr>
-        <w:pStyle w:val="CommentText"/>
-      </w:pPr>
-      <w:r>
-        <w:rPr>
-          <w:rStyle w:val="CommentReference"/>
-        </w:rPr>
-        <w:annotationRef/>
-      </w:r>
-      <w:r>
-        <w:t>This depth is a current issue that we'll need to take care about!  I think the design goal for Protocol_1 was 85dB and that has proven to definitely not be acceptable ... giving us very noticeable TX spurs at 48KHz intervals.  I suggested 140dB for the Protocol_2 firmware and I don't recall where we ended up.  This has been a problem in lab tests of our radios AND I've gotten questions and complaints from operators.</w:t>
-      </w:r>
-    </w:p>
-  </w:comment>
-  <w:comment w:id="14" w:author="warren" w:date="2021-05-22T11:05:00Z" w:initials="wcp">
-    <w:p>
-      <w:pPr>
-        <w:pStyle w:val="CommentText"/>
-      </w:pPr>
-      <w:r>
-        <w:rPr>
-          <w:rStyle w:val="CommentReference"/>
-        </w:rPr>
-        <w:annotationRef/>
-      </w:r>
-      <w:r>
-        <w:t>This will become a filter tradeoff -- depth vs cutoff vs flatness vs number_of_coefficients, etc.  20KHz doesn't seem unreasonable, let's see what we can do in optimizing the filters.</w:t>
-      </w:r>
-    </w:p>
-  </w:comment>
-  <w:comment w:id="15" w:author="warren" w:date="2021-05-22T11:11:00Z" w:initials="wcp">
-    <w:p>
-      <w:pPr>
-        <w:pStyle w:val="CommentText"/>
-      </w:pPr>
-      <w:r>
-        <w:rPr>
-          <w:rStyle w:val="CommentReference"/>
-        </w:rPr>
-        <w:annotationRef/>
-      </w:r>
-      <w:r>
-        <w:t>Compensation for the curvature of the CIC response is required for TX.  I "can" do this in WDSP ... the feature is already there and can be turned OFF/ON.  HOWEVER, doing it there adds latency versus making it part of the SAME FIR we already need in the FPGA.  For the current Protocol_2 implementation, I do it in software -- Phil couldn't get a filter with enough coefficients to run at speed in the FPGA.  Hopefully we can overcome that this time.</w:t>
-      </w:r>
-    </w:p>
-  </w:comment>
-  <w:comment w:id="16" w:author="warren" w:date="2021-05-23T08:02:00Z" w:initials="wcp">
-    <w:p>
-      <w:pPr>
-        <w:pStyle w:val="CommentText"/>
-      </w:pPr>
-      <w:r>
-        <w:rPr>
-          <w:rStyle w:val="CommentReference"/>
-        </w:rPr>
-        <w:annotationRef/>
-      </w:r>
-      <w:r>
-        <w:t>A note on bandwidth for PureSignal:  PureSignal can only correct within the TX bandwidth accessible to it.  E.g., if there are cutoffs at +/- 20Khz, it can only reduce IMD within that range.  The thinking behind 192KHz for protocol_2 was largely to address this issue and allow testing with wider IMD reduction.</w:t>
-      </w:r>
-    </w:p>
-  </w:comment>
-  <w:comment w:id="19" w:author="warren" w:date="2021-05-23T08:12:00Z" w:initials="wcp">
-    <w:p>
-      <w:pPr>
-        <w:pStyle w:val="CommentText"/>
-      </w:pPr>
-      <w:r>
-        <w:rPr>
-          <w:rStyle w:val="CommentReference"/>
-        </w:rPr>
-        <w:annotationRef/>
-      </w:r>
-      <w:r>
-        <w:t xml:space="preserve">I'm not quite sure how they do that; but, since it's part of their IP block, let them worry about that. </w:t>
-      </w:r>
-      <w:r>
-        <w:sym w:font="Wingdings" w:char="F04A"/>
-      </w:r>
-    </w:p>
-  </w:comment>
-  <w:comment w:id="20" w:author="warren" w:date="2021-05-23T08:23:00Z" w:initials="wcp">
-    <w:p>
-      <w:pPr>
-        <w:pStyle w:val="CommentText"/>
-      </w:pPr>
-      <w:r>
-        <w:rPr>
-          <w:rStyle w:val="CommentReference"/>
-        </w:rPr>
-        <w:annotationRef/>
-      </w:r>
-      <w:r>
-        <w:t>Just my opinion, you're the person dealing with the FPGA, but, I think it's unnecessarily complicated to try to keep support for Protocol_1.</w:t>
-      </w:r>
-    </w:p>
-  </w:comment>
-  <w:comment w:id="23" w:author="warren" w:date="2021-05-23T08:46:00Z" w:initials="wcp">
-    <w:p>
-      <w:pPr>
-        <w:pStyle w:val="CommentText"/>
-      </w:pPr>
-      <w:r>
-        <w:rPr>
-          <w:rStyle w:val="CommentReference"/>
-        </w:rPr>
-        <w:annotationRef/>
-      </w:r>
-      <w:r>
-        <w:t>As you know, this whole area will take some thought.  The envelope can't be created at the TX input sample-rate because it contains very high frequency components.  Doing it at the output sample-rate, as you've proposed, is ideal.  However, the other issue is delaying the main TX output relative to the envelope output.  I now handle this delay (adjustable) in WDSP and provide two independent TX streams ... one for the main output and one for the envelope.</w:t>
-      </w:r>
-    </w:p>
-  </w:comment>
-</w:comments>
-</file>
-
-<file path=word/commentsExtended.xml><?xml version="1.0" encoding="utf-8"?>
-<w15:commentsEx xmlns:wpc="http://schemas.microsoft.com/office/word/2010/wordprocessingCanvas" xmlns:cx="http://schemas.microsoft.com/office/drawing/2014/chartex" xmlns:cx1="http://schemas.microsoft.com/office/drawing/2015/9/8/chartex" xmlns:cx2="http://schemas.microsoft.com/office/drawing/2015/10/21/chartex" xmlns:cx3="http://schemas.microsoft.com/office/drawing/2016/5/9/chartex" xmlns:cx4="http://schemas.microsoft.com/office/drawing/2016/5/10/chartex" xmlns:cx5="http://schemas.microsoft.com/office/drawing/2016/5/11/chartex" xmlns:cx6="http://schemas.microsoft.com/office/drawing/2016/5/12/chartex" xmlns:cx7="http://schemas.microsoft.com/office/drawing/2016/5/13/chartex" xmlns:cx8="http://schemas.microsoft.com/office/drawing/2016/5/14/chartex" xmlns:mc="http://schemas.openxmlformats.org/markup-compatibility/2006" xmlns:aink="http://schemas.microsoft.com/office/drawing/2016/ink" xmlns:am3d="http://schemas.microsoft.com/office/drawing/2017/model3d" xmlns:o="urn:schemas-microsoft-com:office:office" xmlns:r="http://schemas.openxmlformats.org/officeDocument/2006/relationships" xmlns:m="http://schemas.openxmlformats.org/officeDocument/2006/math" xmlns:v="urn:schemas-microsoft-com:vml" xmlns:wp14="http://schemas.microsoft.com/office/word/2010/wordprocessingDrawing" xmlns:wp="http://schemas.openxmlformats.org/drawingml/2006/wordprocessingDrawing" xmlns:w10="urn:schemas-microsoft-com:office:word" xmlns:w="http://schemas.openxmlformats.org/wordprocessingml/2006/main" xmlns:w14="http://schemas.microsoft.com/office/word/2010/wordml" xmlns:w15="http://schemas.microsoft.com/office/word/2012/wordml" xmlns:w16cex="http://schemas.microsoft.com/office/word/2018/wordml/cex" xmlns:w16cid="http://schemas.microsoft.com/office/word/2016/wordml/cid" xmlns:w16="http://schemas.microsoft.com/office/word/2018/wordml" xmlns:w16sdtdh="http://schemas.microsoft.com/office/word/2020/wordml/sdtdatahash" xmlns:w16se="http://schemas.microsoft.com/office/word/2015/wordml/symex" xmlns:wpg="http://schemas.microsoft.com/office/word/2010/wordprocessingGroup" xmlns:wpi="http://schemas.microsoft.com/office/word/2010/wordprocessingInk" xmlns:wne="http://schemas.microsoft.com/office/word/2006/wordml" xmlns:wps="http://schemas.microsoft.com/office/word/2010/wordprocessingShape" mc:Ignorable="w14 w15 w16se w16cid w16 w16cex w16sdtdh wp14">
-  <w15:commentEx w15:paraId="180D5D82" w15:done="0"/>
-  <w15:commentEx w15:paraId="53C90F4E" w15:done="0"/>
-  <w15:commentEx w15:paraId="635CFD53" w15:done="0"/>
-  <w15:commentEx w15:paraId="016F38C4" w15:done="0"/>
-  <w15:commentEx w15:paraId="4D34B72A" w15:done="0"/>
-  <w15:commentEx w15:paraId="7A63977A" w15:done="0"/>
-  <w15:commentEx w15:paraId="59B71FA0" w15:done="0"/>
-</w15:commentsEx>
-</file>
-
-<file path=word/commentsIds.xml><?xml version="1.0" encoding="utf-8"?>
-<w16cid:commentsIds xmlns:wpc="http://schemas.microsoft.com/office/word/2010/wordprocessingCanvas" xmlns:cx="http://schemas.microsoft.com/office/drawing/2014/chartex" xmlns:cx1="http://schemas.microsoft.com/office/drawing/2015/9/8/chartex" xmlns:cx2="http://schemas.microsoft.com/office/drawing/2015/10/21/chartex" xmlns:cx3="http://schemas.microsoft.com/office/drawing/2016/5/9/chartex" xmlns:cx4="http://schemas.microsoft.com/office/drawing/2016/5/10/chartex" xmlns:cx5="http://schemas.microsoft.com/office/drawing/2016/5/11/chartex" xmlns:cx6="http://schemas.microsoft.com/office/drawing/2016/5/12/chartex" xmlns:cx7="http://schemas.microsoft.com/office/drawing/2016/5/13/chartex" xmlns:cx8="http://schemas.microsoft.com/office/drawing/2016/5/14/chartex" xmlns:mc="http://schemas.openxmlformats.org/markup-compatibility/2006" xmlns:aink="http://schemas.microsoft.com/office/drawing/2016/ink" xmlns:am3d="http://schemas.microsoft.com/office/drawing/2017/model3d" xmlns:o="urn:schemas-microsoft-com:office:office" xmlns:r="http://schemas.openxmlformats.org/officeDocument/2006/relationships" xmlns:m="http://schemas.openxmlformats.org/officeDocument/2006/math" xmlns:v="urn:schemas-microsoft-com:vml" xmlns:wp14="http://schemas.microsoft.com/office/word/2010/wordprocessingDrawing" xmlns:wp="http://schemas.openxmlformats.org/drawingml/2006/wordprocessingDrawing" xmlns:w10="urn:schemas-microsoft-com:office:word" xmlns:w="http://schemas.openxmlformats.org/wordprocessingml/2006/main" xmlns:w14="http://schemas.microsoft.com/office/word/2010/wordml" xmlns:w15="http://schemas.microsoft.com/office/word/2012/wordml" xmlns:w16cex="http://schemas.microsoft.com/office/word/2018/wordml/cex" xmlns:w16cid="http://schemas.microsoft.com/office/word/2016/wordml/cid" xmlns:w16="http://schemas.microsoft.com/office/word/2018/wordml" xmlns:w16sdtdh="http://schemas.microsoft.com/office/word/2020/wordml/sdtdatahash" xmlns:w16se="http://schemas.microsoft.com/office/word/2015/wordml/symex" xmlns:wpg="http://schemas.microsoft.com/office/word/2010/wordprocessingGroup" xmlns:wpi="http://schemas.microsoft.com/office/word/2010/wordprocessingInk" xmlns:wne="http://schemas.microsoft.com/office/word/2006/wordml" xmlns:wps="http://schemas.microsoft.com/office/word/2010/wordprocessingShape" mc:Ignorable="w14 w15 w16se w16cid w16 w16cex w16sdtdh wp14">
-  <w16cid:commentId w16cid:paraId="180D5D82" w16cid:durableId="2455116B"/>
-  <w16cid:commentId w16cid:paraId="53C90F4E" w16cid:durableId="2455116C"/>
-  <w16cid:commentId w16cid:paraId="635CFD53" w16cid:durableId="2455116D"/>
-  <w16cid:commentId w16cid:paraId="016F38C4" w16cid:durableId="2455116E"/>
-  <w16cid:commentId w16cid:paraId="4D34B72A" w16cid:durableId="2455116F"/>
-  <w16cid:commentId w16cid:paraId="7A63977A" w16cid:durableId="24551170"/>
-  <w16cid:commentId w16cid:paraId="59B71FA0" w16cid:durableId="24551171"/>
-</w16cid:commentsIds>
 </file>
 
 <file path=word/endnotes.xml><?xml version="1.0" encoding="utf-8"?>
@@ -29508,14 +30243,27 @@
       </w:rPr>
       <w:t xml:space="preserve"> of </w:t>
     </w:r>
-    <w:fldSimple w:instr=" NUMPAGES   \* MERGEFORMAT ">
-      <w:r>
-        <w:rPr>
-          <w:noProof/>
-        </w:rPr>
-        <w:t>48</w:t>
-      </w:r>
-    </w:fldSimple>
+    <w:r>
+      <w:fldChar w:fldCharType="begin"/>
+    </w:r>
+    <w:r>
+      <w:instrText xml:space="preserve"> NUMPAGES   \* MERGEFORMAT </w:instrText>
+    </w:r>
+    <w:r>
+      <w:fldChar w:fldCharType="separate"/>
+    </w:r>
+    <w:r>
+      <w:rPr>
+        <w:noProof/>
+      </w:rPr>
+      <w:t>48</w:t>
+    </w:r>
+    <w:r>
+      <w:rPr>
+        <w:noProof/>
+      </w:rPr>
+      <w:fldChar w:fldCharType="end"/>
+    </w:r>
   </w:p>
 </w:ftr>
 </file>

</xml_diff>

<commit_message>
work on early C code for RPI
</commit_message>
<xml_diff>
--- a/FPGA/documentation/Saturn Project FPGA Design Description RPi4.docx
+++ b/FPGA/documentation/Saturn Project FPGA Design Description RPi4.docx
@@ -424,27 +424,14 @@
       <w:r>
         <w:t xml:space="preserve">Figure </w:t>
       </w:r>
-      <w:r>
-        <w:fldChar w:fldCharType="begin"/>
-      </w:r>
-      <w:r>
-        <w:instrText xml:space="preserve"> SEQ Figure \* ARABIC </w:instrText>
-      </w:r>
-      <w:r>
-        <w:fldChar w:fldCharType="separate"/>
-      </w:r>
-      <w:r>
-        <w:rPr>
-          <w:noProof/>
-        </w:rPr>
-        <w:t>1</w:t>
-      </w:r>
-      <w:r>
-        <w:rPr>
-          <w:noProof/>
-        </w:rPr>
-        <w:fldChar w:fldCharType="end"/>
-      </w:r>
+      <w:fldSimple w:instr=" SEQ Figure \* ARABIC ">
+        <w:r>
+          <w:rPr>
+            <w:noProof/>
+          </w:rPr>
+          <w:t>1</w:t>
+        </w:r>
+      </w:fldSimple>
       <w:bookmarkEnd w:id="1"/>
       <w:r>
         <w:t>: Overall block Diagram</w:t>
@@ -8266,10 +8253,10 @@
             <v:path o:extrusionok="f" gradientshapeok="t" o:connecttype="rect"/>
             <o:lock v:ext="edit" aspectratio="t"/>
           </v:shapetype>
-          <v:shape id="_x0000_i1025" type="#_x0000_t75" style="width:426.8pt;height:340.7pt" o:ole="">
+          <v:shape id="_x0000_i1025" type="#_x0000_t75" style="width:427pt;height:340.5pt" o:ole="">
             <v:imagedata r:id="rId15" o:title=""/>
           </v:shape>
-          <o:OLEObject Type="Embed" ProgID="Visio.Drawing.15" ShapeID="_x0000_i1025" DrawAspect="Content" ObjectID="_1699540344" r:id="rId16"/>
+          <o:OLEObject Type="Embed" ProgID="Visio.Drawing.15" ShapeID="_x0000_i1025" DrawAspect="Content" ObjectID="_1702204866" r:id="rId16"/>
         </w:object>
       </w:r>
     </w:p>
@@ -8282,27 +8269,14 @@
       <w:r>
         <w:t xml:space="preserve">Figure </w:t>
       </w:r>
-      <w:r>
-        <w:fldChar w:fldCharType="begin"/>
-      </w:r>
-      <w:r>
-        <w:instrText xml:space="preserve"> SEQ Figure \* ARABIC </w:instrText>
-      </w:r>
-      <w:r>
-        <w:fldChar w:fldCharType="separate"/>
-      </w:r>
-      <w:r>
-        <w:rPr>
-          <w:noProof/>
-        </w:rPr>
-        <w:t>2</w:t>
-      </w:r>
-      <w:r>
-        <w:rPr>
-          <w:noProof/>
-        </w:rPr>
-        <w:fldChar w:fldCharType="end"/>
-      </w:r>
+      <w:fldSimple w:instr=" SEQ Figure \* ARABIC ">
+        <w:r>
+          <w:rPr>
+            <w:noProof/>
+          </w:rPr>
+          <w:t>2</w:t>
+        </w:r>
+      </w:fldSimple>
       <w:bookmarkEnd w:id="5"/>
       <w:r>
         <w:t>: 122.88MHz Clock Distribution</w:t>
@@ -8356,10 +8330,10 @@
       </w:pPr>
       <w:r>
         <w:object w:dxaOrig="8130" w:dyaOrig="4350" w14:anchorId="2CF68001">
-          <v:shape id="_x0000_i1026" type="#_x0000_t75" style="width:406.45pt;height:218.6pt" o:ole="">
+          <v:shape id="_x0000_i1026" type="#_x0000_t75" style="width:406.5pt;height:218.5pt" o:ole="">
             <v:imagedata r:id="rId17" o:title=""/>
           </v:shape>
-          <o:OLEObject Type="Embed" ProgID="Visio.Drawing.11" ShapeID="_x0000_i1026" DrawAspect="Content" ObjectID="_1699540345" r:id="rId18"/>
+          <o:OLEObject Type="Embed" ProgID="Visio.Drawing.11" ShapeID="_x0000_i1026" DrawAspect="Content" ObjectID="_1702204867" r:id="rId18"/>
         </w:object>
       </w:r>
     </w:p>
@@ -8372,27 +8346,14 @@
       <w:r>
         <w:t xml:space="preserve">Figure </w:t>
       </w:r>
-      <w:r>
-        <w:fldChar w:fldCharType="begin"/>
-      </w:r>
-      <w:r>
-        <w:instrText xml:space="preserve"> SEQ Figure \* ARABIC </w:instrText>
-      </w:r>
-      <w:r>
-        <w:fldChar w:fldCharType="separate"/>
-      </w:r>
-      <w:r>
-        <w:rPr>
-          <w:noProof/>
-        </w:rPr>
-        <w:t>3</w:t>
-      </w:r>
-      <w:r>
-        <w:rPr>
-          <w:noProof/>
-        </w:rPr>
-        <w:fldChar w:fldCharType="end"/>
-      </w:r>
+      <w:fldSimple w:instr=" SEQ Figure \* ARABIC ">
+        <w:r>
+          <w:rPr>
+            <w:noProof/>
+          </w:rPr>
+          <w:t>3</w:t>
+        </w:r>
+      </w:fldSimple>
       <w:bookmarkEnd w:id="6"/>
       <w:r>
         <w:t>: Clock Timing For FPGA I/O</w:t>
@@ -8526,30 +8487,14 @@
       <w:r>
         <w:t xml:space="preserve">Figure </w:t>
       </w:r>
-      <w:r>
-        <w:fldChar w:fldCharType="begin"/>
-      </w:r>
-      <w:r>
-        <w:instrText xml:space="preserve"> SEQ Figure \* A</w:instrText>
-      </w:r>
-      <w:r>
-        <w:instrText xml:space="preserve">RABIC </w:instrText>
-      </w:r>
-      <w:r>
-        <w:fldChar w:fldCharType="separate"/>
-      </w:r>
-      <w:r>
-        <w:rPr>
-          <w:noProof/>
-        </w:rPr>
-        <w:t>4</w:t>
-      </w:r>
-      <w:r>
-        <w:rPr>
-          <w:noProof/>
-        </w:rPr>
-        <w:fldChar w:fldCharType="end"/>
-      </w:r>
+      <w:fldSimple w:instr=" SEQ Figure \* ARABIC ">
+        <w:r>
+          <w:rPr>
+            <w:noProof/>
+          </w:rPr>
+          <w:t>4</w:t>
+        </w:r>
+      </w:fldSimple>
       <w:bookmarkEnd w:id="8"/>
       <w:r>
         <w:t>: Schematic for Configuration Prom</w:t>
@@ -9957,27 +9902,14 @@
       <w:r>
         <w:t xml:space="preserve">Figure </w:t>
       </w:r>
-      <w:r>
-        <w:fldChar w:fldCharType="begin"/>
-      </w:r>
-      <w:r>
-        <w:instrText xml:space="preserve"> SEQ Figure \* ARABIC </w:instrText>
-      </w:r>
-      <w:r>
-        <w:fldChar w:fldCharType="separate"/>
-      </w:r>
-      <w:r>
-        <w:rPr>
-          <w:noProof/>
-        </w:rPr>
-        <w:t>5</w:t>
-      </w:r>
-      <w:r>
-        <w:rPr>
-          <w:noProof/>
-        </w:rPr>
-        <w:fldChar w:fldCharType="end"/>
-      </w:r>
+      <w:fldSimple w:instr=" SEQ Figure \* ARABIC ">
+        <w:r>
+          <w:rPr>
+            <w:noProof/>
+          </w:rPr>
+          <w:t>5</w:t>
+        </w:r>
+      </w:fldSimple>
       <w:r>
         <w:t>: PCI Express Signals</w:t>
       </w:r>
@@ -12353,10 +12285,10 @@
     <w:p>
       <w:r>
         <w:object w:dxaOrig="4394" w:dyaOrig="2920" w14:anchorId="495F39FC">
-          <v:shape id="_x0000_i1027" type="#_x0000_t75" style="width:219.65pt;height:144.5pt" o:ole="">
+          <v:shape id="_x0000_i1027" type="#_x0000_t75" style="width:219.5pt;height:144.5pt" o:ole="">
             <v:imagedata r:id="rId21" o:title=""/>
           </v:shape>
-          <o:OLEObject Type="Embed" ProgID="Excel.Sheet.12" ShapeID="_x0000_i1027" DrawAspect="Content" ObjectID="_1699540346" r:id="rId22"/>
+          <o:OLEObject Type="Embed" ProgID="Excel.Sheet.12" ShapeID="_x0000_i1027" DrawAspect="Content" ObjectID="_1702204868" r:id="rId22"/>
         </w:object>
       </w:r>
     </w:p>
@@ -12379,10 +12311,10 @@
     <w:p>
       <w:r>
         <w:object w:dxaOrig="8740" w:dyaOrig="3210" w14:anchorId="654049C4">
-          <v:shape id="_x0000_i1028" type="#_x0000_t75" style="width:437.2pt;height:160.7pt" o:ole="">
+          <v:shape id="_x0000_i1028" type="#_x0000_t75" style="width:437pt;height:160.5pt" o:ole="">
             <v:imagedata r:id="rId23" o:title=""/>
           </v:shape>
-          <o:OLEObject Type="Embed" ProgID="Excel.Sheet.12" ShapeID="_x0000_i1028" DrawAspect="Content" ObjectID="_1699540347" r:id="rId24"/>
+          <o:OLEObject Type="Embed" ProgID="Excel.Sheet.12" ShapeID="_x0000_i1028" DrawAspect="Content" ObjectID="_1702204869" r:id="rId24"/>
         </w:object>
       </w:r>
     </w:p>
@@ -12756,10 +12688,10 @@
       </w:pPr>
       <w:r>
         <w:object w:dxaOrig="11631" w:dyaOrig="12199" w14:anchorId="07F28A8A">
-          <v:shape id="_x0000_i1029" type="#_x0000_t75" style="width:440.85pt;height:462.8pt" o:ole="">
+          <v:shape id="_x0000_i1029" type="#_x0000_t75" style="width:441pt;height:463pt" o:ole="">
             <v:imagedata r:id="rId26" o:title=""/>
           </v:shape>
-          <o:OLEObject Type="Embed" ProgID="Excel.Sheet.12" ShapeID="_x0000_i1029" DrawAspect="Content" ObjectID="_1699540348" r:id="rId27"/>
+          <o:OLEObject Type="Embed" ProgID="Excel.Sheet.12" ShapeID="_x0000_i1029" DrawAspect="Content" ObjectID="_1702204870" r:id="rId27"/>
         </w:object>
       </w:r>
     </w:p>
@@ -12772,14 +12704,30 @@
       <w:r>
         <w:t xml:space="preserve">Figure </w:t>
       </w:r>
-      <w:fldSimple w:instr=" SEQ Figure \* ARABIC ">
-        <w:r>
-          <w:rPr>
-            <w:noProof/>
-          </w:rPr>
-          <w:t>7</w:t>
-        </w:r>
-      </w:fldSimple>
+      <w:r>
+        <w:fldChar w:fldCharType="begin"/>
+      </w:r>
+      <w:r>
+        <w:instrText xml:space="preserve"> SEQ Fi</w:instrText>
+      </w:r>
+      <w:r>
+        <w:instrText xml:space="preserve">gure \* ARABIC </w:instrText>
+      </w:r>
+      <w:r>
+        <w:fldChar w:fldCharType="separate"/>
+      </w:r>
+      <w:r>
+        <w:rPr>
+          <w:noProof/>
+        </w:rPr>
+        <w:t>7</w:t>
+      </w:r>
+      <w:r>
+        <w:rPr>
+          <w:noProof/>
+        </w:rPr>
+        <w:fldChar w:fldCharType="end"/>
+      </w:r>
       <w:bookmarkEnd w:id="12"/>
       <w:r>
         <w:t>: Decimate by 8 Filter</w:t>
@@ -12911,7 +12859,7 @@
             <v:imagedata r:id="rId28" o:title=""/>
             <w10:wrap type="square" side="right"/>
           </v:shape>
-          <o:OLEObject Type="Embed" ProgID="Excel.Sheet.12" ShapeID="_x0000_s1038" DrawAspect="Content" ObjectID="_1699540357" r:id="rId29"/>
+          <o:OLEObject Type="Embed" ProgID="Excel.Sheet.12" ShapeID="_x0000_s1038" DrawAspect="Content" ObjectID="_1702204879" r:id="rId29"/>
         </w:object>
       </w:r>
       <w:r>
@@ -13121,27 +13069,14 @@
       <w:r>
         <w:t xml:space="preserve">Figure </w:t>
       </w:r>
-      <w:r>
-        <w:fldChar w:fldCharType="begin"/>
-      </w:r>
-      <w:r>
-        <w:instrText xml:space="preserve"> SEQ Figure \* ARABIC </w:instrText>
-      </w:r>
-      <w:r>
-        <w:fldChar w:fldCharType="separate"/>
-      </w:r>
-      <w:r>
-        <w:rPr>
-          <w:noProof/>
-        </w:rPr>
-        <w:t>8</w:t>
-      </w:r>
-      <w:r>
-        <w:rPr>
-          <w:noProof/>
-        </w:rPr>
-        <w:fldChar w:fldCharType="end"/>
-      </w:r>
+      <w:fldSimple w:instr=" SEQ Figure \* ARABIC ">
+        <w:r>
+          <w:rPr>
+            <w:noProof/>
+          </w:rPr>
+          <w:t>8</w:t>
+        </w:r>
+      </w:fldSimple>
       <w:bookmarkEnd w:id="13"/>
       <w:r>
         <w:t>: DDC Flowgraph in Vivado</w:t>
@@ -13210,27 +13145,14 @@
       <w:r>
         <w:t xml:space="preserve">Figure </w:t>
       </w:r>
-      <w:r>
-        <w:fldChar w:fldCharType="begin"/>
-      </w:r>
-      <w:r>
-        <w:instrText xml:space="preserve"> SEQ Figure \* ARABIC </w:instrText>
-      </w:r>
-      <w:r>
-        <w:fldChar w:fldCharType="separate"/>
-      </w:r>
-      <w:r>
-        <w:rPr>
-          <w:noProof/>
-        </w:rPr>
-        <w:t>9</w:t>
-      </w:r>
-      <w:r>
-        <w:rPr>
-          <w:noProof/>
-        </w:rPr>
-        <w:fldChar w:fldCharType="end"/>
-      </w:r>
+      <w:fldSimple w:instr=" SEQ Figure \* ARABIC ">
+        <w:r>
+          <w:rPr>
+            <w:noProof/>
+          </w:rPr>
+          <w:t>9</w:t>
+        </w:r>
+      </w:fldSimple>
       <w:bookmarkEnd w:id="14"/>
       <w:r>
         <w:t xml:space="preserve"> Single Channel </w:t>
@@ -14696,27 +14618,14 @@
       <w:r>
         <w:t xml:space="preserve">Figure </w:t>
       </w:r>
-      <w:r>
-        <w:fldChar w:fldCharType="begin"/>
-      </w:r>
-      <w:r>
-        <w:instrText xml:space="preserve"> SEQ Figure \* ARABIC </w:instrText>
-      </w:r>
-      <w:r>
-        <w:fldChar w:fldCharType="separate"/>
-      </w:r>
-      <w:r>
-        <w:rPr>
-          <w:noProof/>
-        </w:rPr>
-        <w:t>11</w:t>
-      </w:r>
-      <w:r>
-        <w:rPr>
-          <w:noProof/>
-        </w:rPr>
-        <w:fldChar w:fldCharType="end"/>
-      </w:r>
+      <w:fldSimple w:instr=" SEQ Figure \* ARABIC ">
+        <w:r>
+          <w:rPr>
+            <w:noProof/>
+          </w:rPr>
+          <w:t>11</w:t>
+        </w:r>
+      </w:fldSimple>
       <w:bookmarkEnd w:id="16"/>
       <w:r>
         <w:t>: Transmitter Vivado Flow Graph</w:t>
@@ -14728,10 +14637,10 @@
       </w:pPr>
       <w:r>
         <w:object w:dxaOrig="8460" w:dyaOrig="6211" w14:anchorId="59F0F0BD">
-          <v:shape id="_x0000_i1031" type="#_x0000_t75" style="width:423.65pt;height:310.95pt" o:ole="">
+          <v:shape id="_x0000_i1031" type="#_x0000_t75" style="width:424pt;height:311pt" o:ole="">
             <v:imagedata r:id="rId33" o:title=""/>
           </v:shape>
-          <o:OLEObject Type="Embed" ProgID="Visio.Drawing.11" ShapeID="_x0000_i1031" DrawAspect="Content" ObjectID="_1699540349" r:id="rId34"/>
+          <o:OLEObject Type="Embed" ProgID="Visio.Drawing.11" ShapeID="_x0000_i1031" DrawAspect="Content" ObjectID="_1702204871" r:id="rId34"/>
         </w:object>
       </w:r>
     </w:p>
@@ -14744,27 +14653,14 @@
       <w:r>
         <w:t xml:space="preserve">Figure </w:t>
       </w:r>
-      <w:r>
-        <w:fldChar w:fldCharType="begin"/>
-      </w:r>
-      <w:r>
-        <w:instrText xml:space="preserve"> SEQ Figure \* ARABIC </w:instrText>
-      </w:r>
-      <w:r>
-        <w:fldChar w:fldCharType="separate"/>
-      </w:r>
-      <w:r>
-        <w:rPr>
-          <w:noProof/>
-        </w:rPr>
-        <w:t>12</w:t>
-      </w:r>
-      <w:r>
-        <w:rPr>
-          <w:noProof/>
-        </w:rPr>
-        <w:fldChar w:fldCharType="end"/>
-      </w:r>
+      <w:fldSimple w:instr=" SEQ Figure \* ARABIC ">
+        <w:r>
+          <w:rPr>
+            <w:noProof/>
+          </w:rPr>
+          <w:t>12</w:t>
+        </w:r>
+      </w:fldSimple>
       <w:bookmarkEnd w:id="17"/>
       <w:r>
         <w:t>: Transmitter</w:t>
@@ -15773,10 +15669,10 @@
       </w:pPr>
       <w:r>
         <w:object w:dxaOrig="6435" w:dyaOrig="5640" w14:anchorId="0B505A1B">
-          <v:shape id="_x0000_i1032" type="#_x0000_t75" style="width:321.9pt;height:283.3pt" o:ole="">
+          <v:shape id="_x0000_i1032" type="#_x0000_t75" style="width:322pt;height:283.5pt" o:ole="">
             <v:imagedata r:id="rId35" o:title=""/>
           </v:shape>
-          <o:OLEObject Type="Embed" ProgID="Visio.Drawing.11" ShapeID="_x0000_i1032" DrawAspect="Content" ObjectID="_1699540350" r:id="rId36"/>
+          <o:OLEObject Type="Embed" ProgID="Visio.Drawing.11" ShapeID="_x0000_i1032" DrawAspect="Content" ObjectID="_1702204872" r:id="rId36"/>
         </w:object>
       </w:r>
     </w:p>
@@ -15788,27 +15684,14 @@
       <w:r>
         <w:t xml:space="preserve">Figure </w:t>
       </w:r>
-      <w:r>
-        <w:fldChar w:fldCharType="begin"/>
-      </w:r>
-      <w:r>
-        <w:instrText xml:space="preserve"> SEQ Figure \* ARABIC </w:instrText>
-      </w:r>
-      <w:r>
-        <w:fldChar w:fldCharType="separate"/>
-      </w:r>
-      <w:r>
-        <w:rPr>
-          <w:noProof/>
-        </w:rPr>
-        <w:t>13</w:t>
-      </w:r>
-      <w:r>
-        <w:rPr>
-          <w:noProof/>
-        </w:rPr>
-        <w:fldChar w:fldCharType="end"/>
-      </w:r>
+      <w:fldSimple w:instr=" SEQ Figure \* ARABIC ">
+        <w:r>
+          <w:rPr>
+            <w:noProof/>
+          </w:rPr>
+          <w:t>13</w:t>
+        </w:r>
+      </w:fldSimple>
       <w:r>
         <w:t>: CODEC Interface</w:t>
       </w:r>
@@ -15844,10 +15727,10 @@
     <w:p>
       <w:r>
         <w:object w:dxaOrig="8275" w:dyaOrig="2920" w14:anchorId="249D7050">
-          <v:shape id="_x0000_i1033" type="#_x0000_t75" style="width:414.25pt;height:145.55pt" o:ole="">
+          <v:shape id="_x0000_i1033" type="#_x0000_t75" style="width:414pt;height:145.5pt" o:ole="">
             <v:imagedata r:id="rId37" o:title=""/>
           </v:shape>
-          <o:OLEObject Type="Embed" ProgID="Excel.Sheet.12" ShapeID="_x0000_i1033" DrawAspect="Content" ObjectID="_1699540351" r:id="rId38"/>
+          <o:OLEObject Type="Embed" ProgID="Excel.Sheet.12" ShapeID="_x0000_i1033" DrawAspect="Content" ObjectID="_1702204873" r:id="rId38"/>
         </w:object>
       </w:r>
     </w:p>
@@ -16550,6 +16433,11 @@
         </w:tc>
       </w:tr>
     </w:tbl>
+    <w:p>
+      <w:r>
+        <w:t>The CODEC is write only. A series of 16 bit register writes will be needed with no mechanism to determine if the interface is functioning correctly.</w:t>
+      </w:r>
+    </w:p>
     <w:p/>
     <w:p>
       <w:pPr>
@@ -17536,6 +17424,7 @@
         <w:pStyle w:val="Heading2"/>
       </w:pPr>
       <w:r>
+        <w:lastRenderedPageBreak/>
         <w:t>FPGA Clocks</w:t>
       </w:r>
     </w:p>
@@ -17551,7 +17440,6 @@
     </w:p>
     <w:p>
       <w:r>
-        <w:lastRenderedPageBreak/>
         <w:t>Derived 12.288MHZ clock for audio codec, debounce, SPI data shifting etc. Used as the CODEC MCLK source.</w:t>
       </w:r>
     </w:p>
@@ -17681,10 +17569,10 @@
       </w:pPr>
       <w:r>
         <w:object w:dxaOrig="8460" w:dyaOrig="4141" w14:anchorId="46EA70DF">
-          <v:shape id="_x0000_i1034" type="#_x0000_t75" style="width:423.65pt;height:207.65pt" o:ole="">
+          <v:shape id="_x0000_i1034" type="#_x0000_t75" style="width:424pt;height:207.5pt" o:ole="">
             <v:imagedata r:id="rId39" o:title=""/>
           </v:shape>
-          <o:OLEObject Type="Embed" ProgID="Visio.Drawing.11" ShapeID="_x0000_i1034" DrawAspect="Content" ObjectID="_1699540352" r:id="rId40"/>
+          <o:OLEObject Type="Embed" ProgID="Visio.Drawing.11" ShapeID="_x0000_i1034" DrawAspect="Content" ObjectID="_1702204874" r:id="rId40"/>
         </w:object>
       </w:r>
     </w:p>
@@ -17696,27 +17584,14 @@
       <w:r>
         <w:t xml:space="preserve">Figure </w:t>
       </w:r>
-      <w:r>
-        <w:fldChar w:fldCharType="begin"/>
-      </w:r>
-      <w:r>
-        <w:instrText xml:space="preserve"> SEQ Figure \* ARABIC </w:instrText>
-      </w:r>
-      <w:r>
-        <w:fldChar w:fldCharType="separate"/>
-      </w:r>
-      <w:r>
-        <w:rPr>
-          <w:noProof/>
-        </w:rPr>
-        <w:t>14</w:t>
-      </w:r>
-      <w:r>
-        <w:rPr>
-          <w:noProof/>
-        </w:rPr>
-        <w:fldChar w:fldCharType="end"/>
-      </w:r>
+      <w:fldSimple w:instr=" SEQ Figure \* ARABIC ">
+        <w:r>
+          <w:rPr>
+            <w:noProof/>
+          </w:rPr>
+          <w:t>14</w:t>
+        </w:r>
+      </w:fldSimple>
       <w:r>
         <w:t>: PLL For 122.88MHz VCXO</w:t>
       </w:r>
@@ -17748,6 +17623,7 @@
     </w:p>
     <w:p>
       <w:r>
+        <w:lastRenderedPageBreak/>
         <w:t xml:space="preserve">The AXI Buses after the </w:t>
       </w:r>
       <w:r>
@@ -17799,7 +17675,6 @@
       </w:pPr>
       <w:bookmarkStart w:id="20" w:name="_Ref78915960"/>
       <w:r>
-        <w:lastRenderedPageBreak/>
         <w:t>CW Keyer</w:t>
       </w:r>
       <w:bookmarkEnd w:id="20"/>
@@ -23148,27 +23023,14 @@
       <w:r>
         <w:t xml:space="preserve">Figure </w:t>
       </w:r>
-      <w:r>
-        <w:fldChar w:fldCharType="begin"/>
-      </w:r>
-      <w:r>
-        <w:instrText xml:space="preserve"> SEQ Figure \* ARABIC </w:instrText>
-      </w:r>
-      <w:r>
-        <w:fldChar w:fldCharType="separate"/>
-      </w:r>
-      <w:r>
-        <w:rPr>
-          <w:noProof/>
-        </w:rPr>
-        <w:t>15</w:t>
-      </w:r>
-      <w:r>
-        <w:rPr>
-          <w:noProof/>
-        </w:rPr>
-        <w:fldChar w:fldCharType="end"/>
-      </w:r>
+      <w:fldSimple w:instr=" SEQ Figure \* ARABIC ">
+        <w:r>
+          <w:rPr>
+            <w:noProof/>
+          </w:rPr>
+          <w:t>15</w:t>
+        </w:r>
+      </w:fldSimple>
       <w:bookmarkEnd w:id="27"/>
       <w:r>
         <w:t>: AXI4 Stream connection to data FIFOs</w:t>
@@ -23235,30 +23097,14 @@
       <w:r>
         <w:t xml:space="preserve">Figure </w:t>
       </w:r>
-      <w:r>
-        <w:fldChar w:fldCharType="begin"/>
-      </w:r>
-      <w:r>
-        <w:instrText xml:space="preserve"> SEQ Figu</w:instrText>
-      </w:r>
-      <w:r>
-        <w:instrText xml:space="preserve">re \* ARABIC </w:instrText>
-      </w:r>
-      <w:r>
-        <w:fldChar w:fldCharType="separate"/>
-      </w:r>
-      <w:r>
-        <w:rPr>
-          <w:noProof/>
-        </w:rPr>
-        <w:t>16</w:t>
-      </w:r>
-      <w:r>
-        <w:rPr>
-          <w:noProof/>
-        </w:rPr>
-        <w:fldChar w:fldCharType="end"/>
-      </w:r>
+      <w:fldSimple w:instr=" SEQ Figure \* ARABIC ">
+        <w:r>
+          <w:rPr>
+            <w:noProof/>
+          </w:rPr>
+          <w:t>16</w:t>
+        </w:r>
+      </w:fldSimple>
       <w:bookmarkEnd w:id="28"/>
       <w:r>
         <w:t>: AXI4 Bus connection to data FIFOs</w:t>
@@ -23375,27 +23221,14 @@
       <w:r>
         <w:t xml:space="preserve">Figure </w:t>
       </w:r>
-      <w:r>
-        <w:fldChar w:fldCharType="begin"/>
-      </w:r>
-      <w:r>
-        <w:instrText xml:space="preserve"> SEQ Figure \* ARABIC </w:instrText>
-      </w:r>
-      <w:r>
-        <w:fldChar w:fldCharType="separate"/>
-      </w:r>
-      <w:r>
-        <w:rPr>
-          <w:noProof/>
-        </w:rPr>
-        <w:t>17</w:t>
-      </w:r>
-      <w:r>
-        <w:rPr>
-          <w:noProof/>
-        </w:rPr>
-        <w:fldChar w:fldCharType="end"/>
-      </w:r>
+      <w:fldSimple w:instr=" SEQ Figure \* ARABIC ">
+        <w:r>
+          <w:rPr>
+            <w:noProof/>
+          </w:rPr>
+          <w:t>17</w:t>
+        </w:r>
+      </w:fldSimple>
       <w:bookmarkEnd w:id="29"/>
       <w:r>
         <w:t>: CPU to DSP FIFOs</w:t>
@@ -23593,10 +23426,10 @@
     <w:p>
       <w:r>
         <w:object w:dxaOrig="7887" w:dyaOrig="2340" w14:anchorId="494DF00A">
-          <v:shape id="_x0000_i1035" type="#_x0000_t75" style="width:394.95pt;height:117.4pt" o:ole="">
+          <v:shape id="_x0000_i1035" type="#_x0000_t75" style="width:395pt;height:117.5pt" o:ole="">
             <v:imagedata r:id="rId47" o:title=""/>
           </v:shape>
-          <o:OLEObject Type="Embed" ProgID="Excel.Sheet.12" ShapeID="_x0000_i1035" DrawAspect="Content" ObjectID="_1699540353" r:id="rId48"/>
+          <o:OLEObject Type="Embed" ProgID="Excel.Sheet.12" ShapeID="_x0000_i1035" DrawAspect="Content" ObjectID="_1702204875" r:id="rId48"/>
         </w:object>
       </w:r>
     </w:p>
@@ -23661,10 +23494,10 @@
     <w:p>
       <w:r>
         <w:object w:dxaOrig="9571" w:dyaOrig="4080" w14:anchorId="4DFE7B16">
-          <v:shape id="_x0000_i1036" type="#_x0000_t75" style="width:478.45pt;height:204pt" o:ole="">
+          <v:shape id="_x0000_i1036" type="#_x0000_t75" style="width:478.5pt;height:204pt" o:ole="">
             <v:imagedata r:id="rId49" o:title=""/>
           </v:shape>
-          <o:OLEObject Type="Embed" ProgID="Excel.Sheet.12" ShapeID="_x0000_i1036" DrawAspect="Content" ObjectID="_1699540354" r:id="rId50"/>
+          <o:OLEObject Type="Embed" ProgID="Excel.Sheet.12" ShapeID="_x0000_i1036" DrawAspect="Content" ObjectID="_1702204876" r:id="rId50"/>
         </w:object>
       </w:r>
     </w:p>
@@ -23862,99 +23695,99 @@
       <w:r>
         <w:t xml:space="preserve">Figure </w:t>
       </w:r>
-      <w:r>
-        <w:fldChar w:fldCharType="begin"/>
-      </w:r>
-      <w:r>
-        <w:instrText xml:space="preserve"> SEQ Figure \* ARABIC </w:instrText>
-      </w:r>
-      <w:r>
-        <w:fldChar w:fldCharType="separate"/>
-      </w:r>
-      <w:r>
-        <w:rPr>
-          <w:noProof/>
-        </w:rPr>
-        <w:t>18</w:t>
-      </w:r>
-      <w:r>
-        <w:rPr>
-          <w:noProof/>
-        </w:rPr>
-        <w:fldChar w:fldCharType="end"/>
-      </w:r>
-      <w:bookmarkEnd w:id="32"/>
-      <w:r>
-        <w:t>: RX Data Management (Protocol 2)</w:t>
-      </w:r>
-    </w:p>
-    <w:p>
-      <w:pPr>
-        <w:pStyle w:val="Heading4"/>
-      </w:pPr>
-      <w:r>
-        <w:t>Data Interface Synchronisation</w:t>
-      </w:r>
-    </w:p>
-    <w:p>
-      <w:r>
-        <w:t xml:space="preserve">For efficient transfer, the data needs to be packed into 64 bits words for transfer to the processor. 4 consecutive I/Q samples occupy 192 bits, ie 3x64 bit words. </w:t>
-      </w:r>
-      <w:r>
-        <w:fldChar w:fldCharType="begin"/>
-      </w:r>
-      <w:r>
-        <w:instrText xml:space="preserve"> REF _Ref77431531 \h </w:instrText>
-      </w:r>
-      <w:r>
-        <w:fldChar w:fldCharType="separate"/>
-      </w:r>
-      <w:r>
-        <w:t xml:space="preserve">Figure </w:t>
-      </w:r>
-      <w:r>
-        <w:rPr>
-          <w:noProof/>
-        </w:rPr>
-        <w:t>19</w:t>
-      </w:r>
-      <w:r>
-        <w:fldChar w:fldCharType="end"/>
-      </w:r>
-      <w:r>
-        <w:t xml:space="preserve"> shows the byte ordering required in the Protocol 2 DDC packet. For now at least I’ve given up trying to explain the byte ordering in both the Raspberry Pi and the FPGA and we’ll sort it out later. A simple IP core would fix byte ordering if required.</w:t>
-      </w:r>
-    </w:p>
-    <w:p>
-      <w:pPr>
-        <w:keepNext/>
-      </w:pPr>
-      <w:r>
-        <w:object w:dxaOrig="9162" w:dyaOrig="4628" w14:anchorId="56FFBFF0">
-          <v:shape id="_x0000_i1037" type="#_x0000_t75" style="width:458.1pt;height:231.65pt" o:ole="">
-            <v:imagedata r:id="rId52" o:title=""/>
-          </v:shape>
-          <o:OLEObject Type="Embed" ProgID="Excel.Sheet.12" ShapeID="_x0000_i1037" DrawAspect="Content" ObjectID="_1699540355" r:id="rId53"/>
-        </w:object>
-      </w:r>
-    </w:p>
-    <w:p>
-      <w:pPr>
-        <w:pStyle w:val="Caption"/>
-        <w:jc w:val="center"/>
-      </w:pPr>
-      <w:bookmarkStart w:id="33" w:name="_Ref77431531"/>
-      <w:r>
-        <w:t xml:space="preserve">Figure </w:t>
-      </w:r>
       <w:fldSimple w:instr=" SEQ Figure \* ARABIC ">
         <w:r>
           <w:rPr>
             <w:noProof/>
           </w:rPr>
-          <w:t>19</w:t>
+          <w:t>18</w:t>
         </w:r>
       </w:fldSimple>
+      <w:bookmarkEnd w:id="32"/>
+      <w:r>
+        <w:t>: RX Data Management (Protocol 2)</w:t>
+      </w:r>
+    </w:p>
+    <w:p>
+      <w:pPr>
+        <w:pStyle w:val="Heading4"/>
+      </w:pPr>
+      <w:r>
+        <w:t>Data Interface Synchronisation</w:t>
+      </w:r>
+    </w:p>
+    <w:p>
+      <w:r>
+        <w:t xml:space="preserve">For efficient transfer, the data needs to be packed into 64 bits words for transfer to the processor. 4 consecutive I/Q samples occupy 192 bits, ie 3x64 bit words. </w:t>
+      </w:r>
+      <w:r>
+        <w:fldChar w:fldCharType="begin"/>
+      </w:r>
+      <w:r>
+        <w:instrText xml:space="preserve"> REF _Ref77431531 \h </w:instrText>
+      </w:r>
+      <w:r>
+        <w:fldChar w:fldCharType="separate"/>
+      </w:r>
+      <w:r>
+        <w:t xml:space="preserve">Figure </w:t>
+      </w:r>
+      <w:r>
+        <w:rPr>
+          <w:noProof/>
+        </w:rPr>
+        <w:t>19</w:t>
+      </w:r>
+      <w:r>
+        <w:fldChar w:fldCharType="end"/>
+      </w:r>
+      <w:r>
+        <w:t xml:space="preserve"> shows the byte ordering required in the Protocol 2 DDC packet. For now at least I’ve given up trying to explain the byte ordering in both the Raspberry Pi and the FPGA and we’ll sort it out later. A simple IP core would fix byte ordering if required.</w:t>
+      </w:r>
+    </w:p>
+    <w:p>
+      <w:pPr>
+        <w:keepNext/>
+      </w:pPr>
+      <w:r>
+        <w:object w:dxaOrig="9162" w:dyaOrig="4628" w14:anchorId="56FFBFF0">
+          <v:shape id="_x0000_i1037" type="#_x0000_t75" style="width:458pt;height:231.5pt" o:ole="">
+            <v:imagedata r:id="rId52" o:title=""/>
+          </v:shape>
+          <o:OLEObject Type="Embed" ProgID="Excel.Sheet.12" ShapeID="_x0000_i1037" DrawAspect="Content" ObjectID="_1702204877" r:id="rId53"/>
+        </w:object>
+      </w:r>
+    </w:p>
+    <w:p>
+      <w:pPr>
+        <w:pStyle w:val="Caption"/>
+        <w:jc w:val="center"/>
+      </w:pPr>
+      <w:bookmarkStart w:id="33" w:name="_Ref77431531"/>
+      <w:r>
+        <w:t xml:space="preserve">Figure </w:t>
+      </w:r>
+      <w:r>
+        <w:fldChar w:fldCharType="begin"/>
+      </w:r>
+      <w:r>
+        <w:instrText xml:space="preserve"> SEQ Figure \* ARABIC </w:instrText>
+      </w:r>
+      <w:r>
+        <w:fldChar w:fldCharType="separate"/>
+      </w:r>
+      <w:r>
+        <w:rPr>
+          <w:noProof/>
+        </w:rPr>
+        <w:t>19</w:t>
+      </w:r>
+      <w:r>
+        <w:rPr>
+          <w:noProof/>
+        </w:rPr>
+        <w:fldChar w:fldCharType="end"/>
+      </w:r>
       <w:bookmarkEnd w:id="33"/>
       <w:r>
         <w:t>: Data Multiplexing</w:t>
@@ -24570,14 +24403,27 @@
       <w:r>
         <w:t xml:space="preserve">Figure </w:t>
       </w:r>
-      <w:fldSimple w:instr=" SEQ Figure \* ARABIC ">
-        <w:r>
-          <w:rPr>
-            <w:noProof/>
-          </w:rPr>
-          <w:t>20</w:t>
-        </w:r>
-      </w:fldSimple>
+      <w:r>
+        <w:fldChar w:fldCharType="begin"/>
+      </w:r>
+      <w:r>
+        <w:instrText xml:space="preserve"> SEQ Figure \* ARABIC </w:instrText>
+      </w:r>
+      <w:r>
+        <w:fldChar w:fldCharType="separate"/>
+      </w:r>
+      <w:r>
+        <w:rPr>
+          <w:noProof/>
+        </w:rPr>
+        <w:t>20</w:t>
+      </w:r>
+      <w:r>
+        <w:rPr>
+          <w:noProof/>
+        </w:rPr>
+        <w:fldChar w:fldCharType="end"/>
+      </w:r>
       <w:r>
         <w:t>: DDC Multiplexer IP</w:t>
       </w:r>
@@ -24701,10 +24547,10 @@
     <w:p>
       <w:r>
         <w:object w:dxaOrig="5975" w:dyaOrig="3188" w14:anchorId="481811E0">
-          <v:shape id="_x0000_i1038" type="#_x0000_t75" style="width:298.95pt;height:159.65pt" o:ole="">
+          <v:shape id="_x0000_i1038" type="#_x0000_t75" style="width:299pt;height:159.5pt" o:ole="">
             <v:imagedata r:id="rId55" o:title=""/>
           </v:shape>
-          <o:OLEObject Type="Embed" ProgID="Excel.Sheet.12" ShapeID="_x0000_i1038" DrawAspect="Content" ObjectID="_1699540356" r:id="rId56"/>
+          <o:OLEObject Type="Embed" ProgID="Excel.Sheet.12" ShapeID="_x0000_i1038" DrawAspect="Content" ObjectID="_1702204878" r:id="rId56"/>
         </w:object>
       </w:r>
     </w:p>
@@ -34629,14 +34475,27 @@
       </w:rPr>
       <w:t xml:space="preserve"> of </w:t>
     </w:r>
-    <w:fldSimple w:instr=" NUMPAGES   \* MERGEFORMAT ">
-      <w:r>
-        <w:rPr>
-          <w:noProof/>
-        </w:rPr>
-        <w:t>48</w:t>
-      </w:r>
-    </w:fldSimple>
+    <w:r>
+      <w:fldChar w:fldCharType="begin"/>
+    </w:r>
+    <w:r>
+      <w:instrText xml:space="preserve"> NUMPAGES   \* MERGEFORMAT </w:instrText>
+    </w:r>
+    <w:r>
+      <w:fldChar w:fldCharType="separate"/>
+    </w:r>
+    <w:r>
+      <w:rPr>
+        <w:noProof/>
+      </w:rPr>
+      <w:t>48</w:t>
+    </w:r>
+    <w:r>
+      <w:rPr>
+        <w:noProof/>
+      </w:rPr>
+      <w:fldChar w:fldCharType="end"/>
+    </w:r>
   </w:p>
 </w:ftr>
 </file>

</xml_diff>

<commit_message>
documentatino changes to verilog. Updated documentation for data ordering notes.
</commit_message>
<xml_diff>
--- a/FPGA/documentation/Saturn Project FPGA Design Description RPi4.docx
+++ b/FPGA/documentation/Saturn Project FPGA Design Description RPi4.docx
@@ -424,14 +424,27 @@
       <w:r>
         <w:t xml:space="preserve">Figure </w:t>
       </w:r>
-      <w:fldSimple w:instr=" SEQ Figure \* ARABIC ">
-        <w:r>
-          <w:rPr>
-            <w:noProof/>
-          </w:rPr>
-          <w:t>1</w:t>
-        </w:r>
-      </w:fldSimple>
+      <w:r>
+        <w:fldChar w:fldCharType="begin"/>
+      </w:r>
+      <w:r>
+        <w:instrText xml:space="preserve"> SEQ Figure \* ARABIC </w:instrText>
+      </w:r>
+      <w:r>
+        <w:fldChar w:fldCharType="separate"/>
+      </w:r>
+      <w:r>
+        <w:rPr>
+          <w:noProof/>
+        </w:rPr>
+        <w:t>1</w:t>
+      </w:r>
+      <w:r>
+        <w:rPr>
+          <w:noProof/>
+        </w:rPr>
+        <w:fldChar w:fldCharType="end"/>
+      </w:r>
       <w:bookmarkEnd w:id="1"/>
       <w:r>
         <w:t>: Overall block Diagram</w:t>
@@ -8253,10 +8266,10 @@
             <v:path o:extrusionok="f" gradientshapeok="t" o:connecttype="rect"/>
             <o:lock v:ext="edit" aspectratio="t"/>
           </v:shapetype>
-          <v:shape id="_x0000_i1025" type="#_x0000_t75" style="width:427pt;height:340.5pt" o:ole="">
+          <v:shape id="_x0000_i1025" type="#_x0000_t75" style="width:426.65pt;height:340.65pt" o:ole="">
             <v:imagedata r:id="rId15" o:title=""/>
           </v:shape>
-          <o:OLEObject Type="Embed" ProgID="Visio.Drawing.15" ShapeID="_x0000_i1025" DrawAspect="Content" ObjectID="_1702204866" r:id="rId16"/>
+          <o:OLEObject Type="Embed" ProgID="Visio.Drawing.15" ShapeID="_x0000_i1025" DrawAspect="Content" ObjectID="_1702483686" r:id="rId16"/>
         </w:object>
       </w:r>
     </w:p>
@@ -8269,14 +8282,27 @@
       <w:r>
         <w:t xml:space="preserve">Figure </w:t>
       </w:r>
-      <w:fldSimple w:instr=" SEQ Figure \* ARABIC ">
-        <w:r>
-          <w:rPr>
-            <w:noProof/>
-          </w:rPr>
-          <w:t>2</w:t>
-        </w:r>
-      </w:fldSimple>
+      <w:r>
+        <w:fldChar w:fldCharType="begin"/>
+      </w:r>
+      <w:r>
+        <w:instrText xml:space="preserve"> SEQ Figure \* ARABIC </w:instrText>
+      </w:r>
+      <w:r>
+        <w:fldChar w:fldCharType="separate"/>
+      </w:r>
+      <w:r>
+        <w:rPr>
+          <w:noProof/>
+        </w:rPr>
+        <w:t>2</w:t>
+      </w:r>
+      <w:r>
+        <w:rPr>
+          <w:noProof/>
+        </w:rPr>
+        <w:fldChar w:fldCharType="end"/>
+      </w:r>
       <w:bookmarkEnd w:id="5"/>
       <w:r>
         <w:t>: 122.88MHz Clock Distribution</w:t>
@@ -8330,10 +8356,10 @@
       </w:pPr>
       <w:r>
         <w:object w:dxaOrig="8130" w:dyaOrig="4350" w14:anchorId="2CF68001">
-          <v:shape id="_x0000_i1026" type="#_x0000_t75" style="width:406.5pt;height:218.5pt" o:ole="">
+          <v:shape id="_x0000_i1026" type="#_x0000_t75" style="width:406.75pt;height:218.7pt" o:ole="">
             <v:imagedata r:id="rId17" o:title=""/>
           </v:shape>
-          <o:OLEObject Type="Embed" ProgID="Visio.Drawing.11" ShapeID="_x0000_i1026" DrawAspect="Content" ObjectID="_1702204867" r:id="rId18"/>
+          <o:OLEObject Type="Embed" ProgID="Visio.Drawing.11" ShapeID="_x0000_i1026" DrawAspect="Content" ObjectID="_1702483687" r:id="rId18"/>
         </w:object>
       </w:r>
     </w:p>
@@ -8346,14 +8372,27 @@
       <w:r>
         <w:t xml:space="preserve">Figure </w:t>
       </w:r>
-      <w:fldSimple w:instr=" SEQ Figure \* ARABIC ">
-        <w:r>
-          <w:rPr>
-            <w:noProof/>
-          </w:rPr>
-          <w:t>3</w:t>
-        </w:r>
-      </w:fldSimple>
+      <w:r>
+        <w:fldChar w:fldCharType="begin"/>
+      </w:r>
+      <w:r>
+        <w:instrText xml:space="preserve"> SEQ Figure \* ARABIC </w:instrText>
+      </w:r>
+      <w:r>
+        <w:fldChar w:fldCharType="separate"/>
+      </w:r>
+      <w:r>
+        <w:rPr>
+          <w:noProof/>
+        </w:rPr>
+        <w:t>3</w:t>
+      </w:r>
+      <w:r>
+        <w:rPr>
+          <w:noProof/>
+        </w:rPr>
+        <w:fldChar w:fldCharType="end"/>
+      </w:r>
       <w:bookmarkEnd w:id="6"/>
       <w:r>
         <w:t>: Clock Timing For FPGA I/O</w:t>
@@ -8487,14 +8526,30 @@
       <w:r>
         <w:t xml:space="preserve">Figure </w:t>
       </w:r>
-      <w:fldSimple w:instr=" SEQ Figure \* ARABIC ">
-        <w:r>
-          <w:rPr>
-            <w:noProof/>
-          </w:rPr>
-          <w:t>4</w:t>
-        </w:r>
-      </w:fldSimple>
+      <w:r>
+        <w:fldChar w:fldCharType="begin"/>
+      </w:r>
+      <w:r>
+        <w:instrText xml:space="preserve"> SEQ Figure \* A</w:instrText>
+      </w:r>
+      <w:r>
+        <w:instrText xml:space="preserve">RABIC </w:instrText>
+      </w:r>
+      <w:r>
+        <w:fldChar w:fldCharType="separate"/>
+      </w:r>
+      <w:r>
+        <w:rPr>
+          <w:noProof/>
+        </w:rPr>
+        <w:t>4</w:t>
+      </w:r>
+      <w:r>
+        <w:rPr>
+          <w:noProof/>
+        </w:rPr>
+        <w:fldChar w:fldCharType="end"/>
+      </w:r>
       <w:bookmarkEnd w:id="8"/>
       <w:r>
         <w:t>: Schematic for Configuration Prom</w:t>
@@ -9902,14 +9957,27 @@
       <w:r>
         <w:t xml:space="preserve">Figure </w:t>
       </w:r>
-      <w:fldSimple w:instr=" SEQ Figure \* ARABIC ">
-        <w:r>
-          <w:rPr>
-            <w:noProof/>
-          </w:rPr>
-          <w:t>5</w:t>
-        </w:r>
-      </w:fldSimple>
+      <w:r>
+        <w:fldChar w:fldCharType="begin"/>
+      </w:r>
+      <w:r>
+        <w:instrText xml:space="preserve"> SEQ Figure \* ARABIC </w:instrText>
+      </w:r>
+      <w:r>
+        <w:fldChar w:fldCharType="separate"/>
+      </w:r>
+      <w:r>
+        <w:rPr>
+          <w:noProof/>
+        </w:rPr>
+        <w:t>5</w:t>
+      </w:r>
+      <w:r>
+        <w:rPr>
+          <w:noProof/>
+        </w:rPr>
+        <w:fldChar w:fldCharType="end"/>
+      </w:r>
       <w:r>
         <w:t>: PCI Express Signals</w:t>
       </w:r>
@@ -12285,10 +12353,10 @@
     <w:p>
       <w:r>
         <w:object w:dxaOrig="4394" w:dyaOrig="2920" w14:anchorId="495F39FC">
-          <v:shape id="_x0000_i1027" type="#_x0000_t75" style="width:219.5pt;height:144.5pt" o:ole="">
+          <v:shape id="_x0000_i1027" type="#_x0000_t75" style="width:219.2pt;height:144.55pt" o:ole="">
             <v:imagedata r:id="rId21" o:title=""/>
           </v:shape>
-          <o:OLEObject Type="Embed" ProgID="Excel.Sheet.12" ShapeID="_x0000_i1027" DrawAspect="Content" ObjectID="_1702204868" r:id="rId22"/>
+          <o:OLEObject Type="Embed" ProgID="Excel.Sheet.12" ShapeID="_x0000_i1027" DrawAspect="Content" ObjectID="_1702483688" r:id="rId22"/>
         </w:object>
       </w:r>
     </w:p>
@@ -12311,10 +12379,10 @@
     <w:p>
       <w:r>
         <w:object w:dxaOrig="8740" w:dyaOrig="3210" w14:anchorId="654049C4">
-          <v:shape id="_x0000_i1028" type="#_x0000_t75" style="width:437pt;height:160.5pt" o:ole="">
+          <v:shape id="_x0000_i1028" type="#_x0000_t75" style="width:436.85pt;height:160.65pt" o:ole="">
             <v:imagedata r:id="rId23" o:title=""/>
           </v:shape>
-          <o:OLEObject Type="Embed" ProgID="Excel.Sheet.12" ShapeID="_x0000_i1028" DrawAspect="Content" ObjectID="_1702204869" r:id="rId24"/>
+          <o:OLEObject Type="Embed" ProgID="Excel.Sheet.12" ShapeID="_x0000_i1028" DrawAspect="Content" ObjectID="_1702483689" r:id="rId24"/>
         </w:object>
       </w:r>
     </w:p>
@@ -12688,10 +12756,10 @@
       </w:pPr>
       <w:r>
         <w:object w:dxaOrig="11631" w:dyaOrig="12199" w14:anchorId="07F28A8A">
-          <v:shape id="_x0000_i1029" type="#_x0000_t75" style="width:441pt;height:463pt" o:ole="">
+          <v:shape id="_x0000_i1029" type="#_x0000_t75" style="width:440.6pt;height:463.15pt" o:ole="">
             <v:imagedata r:id="rId26" o:title=""/>
           </v:shape>
-          <o:OLEObject Type="Embed" ProgID="Excel.Sheet.12" ShapeID="_x0000_i1029" DrawAspect="Content" ObjectID="_1702204870" r:id="rId27"/>
+          <o:OLEObject Type="Embed" ProgID="Excel.Sheet.12" ShapeID="_x0000_i1029" DrawAspect="Content" ObjectID="_1702483690" r:id="rId27"/>
         </w:object>
       </w:r>
     </w:p>
@@ -12704,30 +12772,14 @@
       <w:r>
         <w:t xml:space="preserve">Figure </w:t>
       </w:r>
-      <w:r>
-        <w:fldChar w:fldCharType="begin"/>
-      </w:r>
-      <w:r>
-        <w:instrText xml:space="preserve"> SEQ Fi</w:instrText>
-      </w:r>
-      <w:r>
-        <w:instrText xml:space="preserve">gure \* ARABIC </w:instrText>
-      </w:r>
-      <w:r>
-        <w:fldChar w:fldCharType="separate"/>
-      </w:r>
-      <w:r>
-        <w:rPr>
-          <w:noProof/>
-        </w:rPr>
-        <w:t>7</w:t>
-      </w:r>
-      <w:r>
-        <w:rPr>
-          <w:noProof/>
-        </w:rPr>
-        <w:fldChar w:fldCharType="end"/>
-      </w:r>
+      <w:fldSimple w:instr=" SEQ Figure \* ARABIC ">
+        <w:r>
+          <w:rPr>
+            <w:noProof/>
+          </w:rPr>
+          <w:t>7</w:t>
+        </w:r>
+      </w:fldSimple>
       <w:bookmarkEnd w:id="12"/>
       <w:r>
         <w:t>: Decimate by 8 Filter</w:t>
@@ -12859,7 +12911,7 @@
             <v:imagedata r:id="rId28" o:title=""/>
             <w10:wrap type="square" side="right"/>
           </v:shape>
-          <o:OLEObject Type="Embed" ProgID="Excel.Sheet.12" ShapeID="_x0000_s1038" DrawAspect="Content" ObjectID="_1702204879" r:id="rId29"/>
+          <o:OLEObject Type="Embed" ProgID="Excel.Sheet.12" ShapeID="_x0000_s1038" DrawAspect="Content" ObjectID="_1702483699" r:id="rId29"/>
         </w:object>
       </w:r>
       <w:r>
@@ -13069,14 +13121,27 @@
       <w:r>
         <w:t xml:space="preserve">Figure </w:t>
       </w:r>
-      <w:fldSimple w:instr=" SEQ Figure \* ARABIC ">
-        <w:r>
-          <w:rPr>
-            <w:noProof/>
-          </w:rPr>
-          <w:t>8</w:t>
-        </w:r>
-      </w:fldSimple>
+      <w:r>
+        <w:fldChar w:fldCharType="begin"/>
+      </w:r>
+      <w:r>
+        <w:instrText xml:space="preserve"> SEQ Figure \* ARABIC </w:instrText>
+      </w:r>
+      <w:r>
+        <w:fldChar w:fldCharType="separate"/>
+      </w:r>
+      <w:r>
+        <w:rPr>
+          <w:noProof/>
+        </w:rPr>
+        <w:t>8</w:t>
+      </w:r>
+      <w:r>
+        <w:rPr>
+          <w:noProof/>
+        </w:rPr>
+        <w:fldChar w:fldCharType="end"/>
+      </w:r>
       <w:bookmarkEnd w:id="13"/>
       <w:r>
         <w:t>: DDC Flowgraph in Vivado</w:t>
@@ -13145,14 +13210,27 @@
       <w:r>
         <w:t xml:space="preserve">Figure </w:t>
       </w:r>
-      <w:fldSimple w:instr=" SEQ Figure \* ARABIC ">
-        <w:r>
-          <w:rPr>
-            <w:noProof/>
-          </w:rPr>
-          <w:t>9</w:t>
-        </w:r>
-      </w:fldSimple>
+      <w:r>
+        <w:fldChar w:fldCharType="begin"/>
+      </w:r>
+      <w:r>
+        <w:instrText xml:space="preserve"> SEQ Figure \* ARABIC </w:instrText>
+      </w:r>
+      <w:r>
+        <w:fldChar w:fldCharType="separate"/>
+      </w:r>
+      <w:r>
+        <w:rPr>
+          <w:noProof/>
+        </w:rPr>
+        <w:t>9</w:t>
+      </w:r>
+      <w:r>
+        <w:rPr>
+          <w:noProof/>
+        </w:rPr>
+        <w:fldChar w:fldCharType="end"/>
+      </w:r>
       <w:bookmarkEnd w:id="14"/>
       <w:r>
         <w:t xml:space="preserve"> Single Channel </w:t>
@@ -14618,14 +14696,27 @@
       <w:r>
         <w:t xml:space="preserve">Figure </w:t>
       </w:r>
-      <w:fldSimple w:instr=" SEQ Figure \* ARABIC ">
-        <w:r>
-          <w:rPr>
-            <w:noProof/>
-          </w:rPr>
-          <w:t>11</w:t>
-        </w:r>
-      </w:fldSimple>
+      <w:r>
+        <w:fldChar w:fldCharType="begin"/>
+      </w:r>
+      <w:r>
+        <w:instrText xml:space="preserve"> SEQ Figure \* ARABIC </w:instrText>
+      </w:r>
+      <w:r>
+        <w:fldChar w:fldCharType="separate"/>
+      </w:r>
+      <w:r>
+        <w:rPr>
+          <w:noProof/>
+        </w:rPr>
+        <w:t>11</w:t>
+      </w:r>
+      <w:r>
+        <w:rPr>
+          <w:noProof/>
+        </w:rPr>
+        <w:fldChar w:fldCharType="end"/>
+      </w:r>
       <w:bookmarkEnd w:id="16"/>
       <w:r>
         <w:t>: Transmitter Vivado Flow Graph</w:t>
@@ -14637,10 +14728,10 @@
       </w:pPr>
       <w:r>
         <w:object w:dxaOrig="8460" w:dyaOrig="6211" w14:anchorId="59F0F0BD">
-          <v:shape id="_x0000_i1031" type="#_x0000_t75" style="width:424pt;height:311pt" o:ole="">
+          <v:shape id="_x0000_i1031" type="#_x0000_t75" style="width:423.95pt;height:311.1pt" o:ole="">
             <v:imagedata r:id="rId33" o:title=""/>
           </v:shape>
-          <o:OLEObject Type="Embed" ProgID="Visio.Drawing.11" ShapeID="_x0000_i1031" DrawAspect="Content" ObjectID="_1702204871" r:id="rId34"/>
+          <o:OLEObject Type="Embed" ProgID="Visio.Drawing.11" ShapeID="_x0000_i1031" DrawAspect="Content" ObjectID="_1702483691" r:id="rId34"/>
         </w:object>
       </w:r>
     </w:p>
@@ -14653,14 +14744,27 @@
       <w:r>
         <w:t xml:space="preserve">Figure </w:t>
       </w:r>
-      <w:fldSimple w:instr=" SEQ Figure \* ARABIC ">
-        <w:r>
-          <w:rPr>
-            <w:noProof/>
-          </w:rPr>
-          <w:t>12</w:t>
-        </w:r>
-      </w:fldSimple>
+      <w:r>
+        <w:fldChar w:fldCharType="begin"/>
+      </w:r>
+      <w:r>
+        <w:instrText xml:space="preserve"> SEQ Figure \* ARABIC </w:instrText>
+      </w:r>
+      <w:r>
+        <w:fldChar w:fldCharType="separate"/>
+      </w:r>
+      <w:r>
+        <w:rPr>
+          <w:noProof/>
+        </w:rPr>
+        <w:t>12</w:t>
+      </w:r>
+      <w:r>
+        <w:rPr>
+          <w:noProof/>
+        </w:rPr>
+        <w:fldChar w:fldCharType="end"/>
+      </w:r>
       <w:bookmarkEnd w:id="17"/>
       <w:r>
         <w:t>: Transmitter</w:t>
@@ -15639,13 +15743,43 @@
         <w:t xml:space="preserve"> TLV320AIC23B codec (same as Hermes). It uses </w:t>
       </w:r>
       <w:r>
-        <w:t xml:space="preserve">I2S </w:t>
-      </w:r>
-      <w:r>
-        <w:t>Slave mode, with timing strobes derived by the FPGA. An I2C</w:t>
-      </w:r>
-      <w:r>
-        <w:t xml:space="preserve"> (2 wire)</w:t>
+        <w:t>I</w:t>
+      </w:r>
+      <w:r>
+        <w:rPr>
+          <w:vertAlign w:val="superscript"/>
+        </w:rPr>
+        <w:t>2</w:t>
+      </w:r>
+      <w:r>
+        <w:t xml:space="preserve">S </w:t>
+      </w:r>
+      <w:r>
+        <w:t>Slave mode, with timing strobes derived by the FPGA. An I</w:t>
+      </w:r>
+      <w:r>
+        <w:rPr>
+          <w:vertAlign w:val="superscript"/>
+        </w:rPr>
+        <w:t>2</w:t>
+      </w:r>
+      <w:r>
+        <w:t>C</w:t>
+      </w:r>
+      <w:r>
+        <w:t xml:space="preserve"> (</w:t>
+      </w:r>
+      <w:r>
+        <w:t xml:space="preserve">aka </w:t>
+      </w:r>
+      <w:r>
+        <w:t>2 wire</w:t>
+      </w:r>
+      <w:r>
+        <w:t>, IIC</w:t>
+      </w:r>
+      <w:r>
+        <w:t>)</w:t>
       </w:r>
       <w:r>
         <w:t xml:space="preserve"> interface connected to the processor is used for configuration. </w:t>
@@ -15660,6 +15794,9 @@
       </w:r>
       <w:r>
         <w:t xml:space="preserve">. </w:t>
+      </w:r>
+      <w:r>
+        <w:t xml:space="preserve">Data is shifted MSB first. </w:t>
       </w:r>
     </w:p>
     <w:p>
@@ -15669,10 +15806,10 @@
       </w:pPr>
       <w:r>
         <w:object w:dxaOrig="6435" w:dyaOrig="5640" w14:anchorId="0B505A1B">
-          <v:shape id="_x0000_i1032" type="#_x0000_t75" style="width:322pt;height:283.5pt" o:ole="">
+          <v:shape id="_x0000_i1032" type="#_x0000_t75" style="width:321.85pt;height:283.15pt" o:ole="">
             <v:imagedata r:id="rId35" o:title=""/>
           </v:shape>
-          <o:OLEObject Type="Embed" ProgID="Visio.Drawing.11" ShapeID="_x0000_i1032" DrawAspect="Content" ObjectID="_1702204872" r:id="rId36"/>
+          <o:OLEObject Type="Embed" ProgID="Visio.Drawing.11" ShapeID="_x0000_i1032" DrawAspect="Content" ObjectID="_1702483692" r:id="rId36"/>
         </w:object>
       </w:r>
     </w:p>
@@ -15684,14 +15821,27 @@
       <w:r>
         <w:t xml:space="preserve">Figure </w:t>
       </w:r>
-      <w:fldSimple w:instr=" SEQ Figure \* ARABIC ">
-        <w:r>
-          <w:rPr>
-            <w:noProof/>
-          </w:rPr>
-          <w:t>13</w:t>
-        </w:r>
-      </w:fldSimple>
+      <w:r>
+        <w:fldChar w:fldCharType="begin"/>
+      </w:r>
+      <w:r>
+        <w:instrText xml:space="preserve"> SEQ Figure \* ARABIC </w:instrText>
+      </w:r>
+      <w:r>
+        <w:fldChar w:fldCharType="separate"/>
+      </w:r>
+      <w:r>
+        <w:rPr>
+          <w:noProof/>
+        </w:rPr>
+        <w:t>13</w:t>
+      </w:r>
+      <w:r>
+        <w:rPr>
+          <w:noProof/>
+        </w:rPr>
+        <w:fldChar w:fldCharType="end"/>
+      </w:r>
       <w:r>
         <w:t>: CODEC Interface</w:t>
       </w:r>
@@ -15727,10 +15877,10 @@
     <w:p>
       <w:r>
         <w:object w:dxaOrig="8275" w:dyaOrig="2920" w14:anchorId="249D7050">
-          <v:shape id="_x0000_i1033" type="#_x0000_t75" style="width:414pt;height:145.5pt" o:ole="">
+          <v:shape id="_x0000_i1033" type="#_x0000_t75" style="width:414.25pt;height:145.6pt" o:ole="">
             <v:imagedata r:id="rId37" o:title=""/>
           </v:shape>
-          <o:OLEObject Type="Embed" ProgID="Excel.Sheet.12" ShapeID="_x0000_i1033" DrawAspect="Content" ObjectID="_1702204873" r:id="rId38"/>
+          <o:OLEObject Type="Embed" ProgID="Excel.Sheet.12" ShapeID="_x0000_i1033" DrawAspect="Content" ObjectID="_1702483693" r:id="rId38"/>
         </w:object>
       </w:r>
     </w:p>
@@ -15991,7 +16141,16 @@
         <w:t xml:space="preserve">Codec </w:t>
       </w:r>
       <w:r>
-        <w:t>I2C R</w:t>
+        <w:t>I</w:t>
+      </w:r>
+      <w:r>
+        <w:rPr>
+          <w:vertAlign w:val="superscript"/>
+        </w:rPr>
+        <w:t>2</w:t>
+      </w:r>
+      <w:r>
+        <w:t>C R</w:t>
       </w:r>
       <w:r>
         <w:t xml:space="preserve">egister </w:t>
@@ -16407,7 +16566,7 @@
           </w:tcPr>
           <w:p>
             <w:r>
-              <w:t>Line in gain??</w:t>
+              <w:t>Line in gain</w:t>
             </w:r>
           </w:p>
           <w:p>
@@ -16438,7 +16597,6 @@
         <w:t>The CODEC is write only. A series of 16 bit register writes will be needed with no mechanism to determine if the interface is functioning correctly.</w:t>
       </w:r>
     </w:p>
-    <w:p/>
     <w:p>
       <w:pPr>
         <w:pStyle w:val="Heading3"/>
@@ -17424,17 +17582,17 @@
         <w:pStyle w:val="Heading2"/>
       </w:pPr>
       <w:r>
+        <w:t>FPGA Clocks</w:t>
+      </w:r>
+    </w:p>
+    <w:p>
+      <w:r>
+        <w:t>The FPGA uses two clocks:</w:t>
+      </w:r>
+    </w:p>
+    <w:p>
+      <w:r>
         <w:lastRenderedPageBreak/>
-        <w:t>FPGA Clocks</w:t>
-      </w:r>
-    </w:p>
-    <w:p>
-      <w:r>
-        <w:t>The FPGA uses two clocks:</w:t>
-      </w:r>
-    </w:p>
-    <w:p>
-      <w:r>
         <w:t>122.88MHz ADC/DAC sample clock, for all RX/TX paths</w:t>
       </w:r>
     </w:p>
@@ -17569,10 +17727,10 @@
       </w:pPr>
       <w:r>
         <w:object w:dxaOrig="8460" w:dyaOrig="4141" w14:anchorId="46EA70DF">
-          <v:shape id="_x0000_i1034" type="#_x0000_t75" style="width:424pt;height:207.5pt" o:ole="">
+          <v:shape id="_x0000_i1034" type="#_x0000_t75" style="width:423.95pt;height:207.4pt" o:ole="">
             <v:imagedata r:id="rId39" o:title=""/>
           </v:shape>
-          <o:OLEObject Type="Embed" ProgID="Visio.Drawing.11" ShapeID="_x0000_i1034" DrawAspect="Content" ObjectID="_1702204874" r:id="rId40"/>
+          <o:OLEObject Type="Embed" ProgID="Visio.Drawing.11" ShapeID="_x0000_i1034" DrawAspect="Content" ObjectID="_1702483694" r:id="rId40"/>
         </w:object>
       </w:r>
     </w:p>
@@ -17584,14 +17742,30 @@
       <w:r>
         <w:t xml:space="preserve">Figure </w:t>
       </w:r>
-      <w:fldSimple w:instr=" SEQ Figure \* ARABIC ">
-        <w:r>
-          <w:rPr>
-            <w:noProof/>
-          </w:rPr>
-          <w:t>14</w:t>
-        </w:r>
-      </w:fldSimple>
+      <w:r>
+        <w:fldChar w:fldCharType="begin"/>
+      </w:r>
+      <w:r>
+        <w:instrText xml:space="preserve"> SE</w:instrText>
+      </w:r>
+      <w:r>
+        <w:instrText xml:space="preserve">Q Figure \* ARABIC </w:instrText>
+      </w:r>
+      <w:r>
+        <w:fldChar w:fldCharType="separate"/>
+      </w:r>
+      <w:r>
+        <w:rPr>
+          <w:noProof/>
+        </w:rPr>
+        <w:t>14</w:t>
+      </w:r>
+      <w:r>
+        <w:rPr>
+          <w:noProof/>
+        </w:rPr>
+        <w:fldChar w:fldCharType="end"/>
+      </w:r>
       <w:r>
         <w:t>: PLL For 122.88MHz VCXO</w:t>
       </w:r>
@@ -17623,7 +17797,6 @@
     </w:p>
     <w:p>
       <w:r>
-        <w:lastRenderedPageBreak/>
         <w:t xml:space="preserve">The AXI Buses after the </w:t>
       </w:r>
       <w:r>
@@ -17660,6 +17833,7 @@
         </w:numPr>
       </w:pPr>
       <w:r>
+        <w:lastRenderedPageBreak/>
         <w:t xml:space="preserve">Those providing processor peripherals operate at </w:t>
       </w:r>
       <w:r>
@@ -23023,14 +23197,27 @@
       <w:r>
         <w:t xml:space="preserve">Figure </w:t>
       </w:r>
-      <w:fldSimple w:instr=" SEQ Figure \* ARABIC ">
-        <w:r>
-          <w:rPr>
-            <w:noProof/>
-          </w:rPr>
-          <w:t>15</w:t>
-        </w:r>
-      </w:fldSimple>
+      <w:r>
+        <w:fldChar w:fldCharType="begin"/>
+      </w:r>
+      <w:r>
+        <w:instrText xml:space="preserve"> SEQ Figure \* ARABIC </w:instrText>
+      </w:r>
+      <w:r>
+        <w:fldChar w:fldCharType="separate"/>
+      </w:r>
+      <w:r>
+        <w:rPr>
+          <w:noProof/>
+        </w:rPr>
+        <w:t>15</w:t>
+      </w:r>
+      <w:r>
+        <w:rPr>
+          <w:noProof/>
+        </w:rPr>
+        <w:fldChar w:fldCharType="end"/>
+      </w:r>
       <w:bookmarkEnd w:id="27"/>
       <w:r>
         <w:t>: AXI4 Stream connection to data FIFOs</w:t>
@@ -23097,14 +23284,27 @@
       <w:r>
         <w:t xml:space="preserve">Figure </w:t>
       </w:r>
-      <w:fldSimple w:instr=" SEQ Figure \* ARABIC ">
-        <w:r>
-          <w:rPr>
-            <w:noProof/>
-          </w:rPr>
-          <w:t>16</w:t>
-        </w:r>
-      </w:fldSimple>
+      <w:r>
+        <w:fldChar w:fldCharType="begin"/>
+      </w:r>
+      <w:r>
+        <w:instrText xml:space="preserve"> SEQ Figure \* ARABIC </w:instrText>
+      </w:r>
+      <w:r>
+        <w:fldChar w:fldCharType="separate"/>
+      </w:r>
+      <w:r>
+        <w:rPr>
+          <w:noProof/>
+        </w:rPr>
+        <w:t>16</w:t>
+      </w:r>
+      <w:r>
+        <w:rPr>
+          <w:noProof/>
+        </w:rPr>
+        <w:fldChar w:fldCharType="end"/>
+      </w:r>
       <w:bookmarkEnd w:id="28"/>
       <w:r>
         <w:t>: AXI4 Bus connection to data FIFOs</w:t>
@@ -23221,14 +23421,27 @@
       <w:r>
         <w:t xml:space="preserve">Figure </w:t>
       </w:r>
-      <w:fldSimple w:instr=" SEQ Figure \* ARABIC ">
-        <w:r>
-          <w:rPr>
-            <w:noProof/>
-          </w:rPr>
-          <w:t>17</w:t>
-        </w:r>
-      </w:fldSimple>
+      <w:r>
+        <w:fldChar w:fldCharType="begin"/>
+      </w:r>
+      <w:r>
+        <w:instrText xml:space="preserve"> SEQ Figure \* ARABIC </w:instrText>
+      </w:r>
+      <w:r>
+        <w:fldChar w:fldCharType="separate"/>
+      </w:r>
+      <w:r>
+        <w:rPr>
+          <w:noProof/>
+        </w:rPr>
+        <w:t>17</w:t>
+      </w:r>
+      <w:r>
+        <w:rPr>
+          <w:noProof/>
+        </w:rPr>
+        <w:fldChar w:fldCharType="end"/>
+      </w:r>
       <w:bookmarkEnd w:id="29"/>
       <w:r>
         <w:t>: CPU to DSP FIFOs</w:t>
@@ -23426,10 +23639,10 @@
     <w:p>
       <w:r>
         <w:object w:dxaOrig="7887" w:dyaOrig="2340" w14:anchorId="494DF00A">
-          <v:shape id="_x0000_i1035" type="#_x0000_t75" style="width:395pt;height:117.5pt" o:ole="">
+          <v:shape id="_x0000_i1035" type="#_x0000_t75" style="width:394.95pt;height:117.65pt" o:ole="">
             <v:imagedata r:id="rId47" o:title=""/>
           </v:shape>
-          <o:OLEObject Type="Embed" ProgID="Excel.Sheet.12" ShapeID="_x0000_i1035" DrawAspect="Content" ObjectID="_1702204875" r:id="rId48"/>
+          <o:OLEObject Type="Embed" ProgID="Excel.Sheet.12" ShapeID="_x0000_i1035" DrawAspect="Content" ObjectID="_1702483695" r:id="rId48"/>
         </w:object>
       </w:r>
     </w:p>
@@ -23494,10 +23707,10 @@
     <w:p>
       <w:r>
         <w:object w:dxaOrig="9571" w:dyaOrig="4080" w14:anchorId="4DFE7B16">
-          <v:shape id="_x0000_i1036" type="#_x0000_t75" style="width:478.5pt;height:204pt" o:ole="">
+          <v:shape id="_x0000_i1036" type="#_x0000_t75" style="width:478.75pt;height:204.2pt" o:ole="">
             <v:imagedata r:id="rId49" o:title=""/>
           </v:shape>
-          <o:OLEObject Type="Embed" ProgID="Excel.Sheet.12" ShapeID="_x0000_i1036" DrawAspect="Content" ObjectID="_1702204876" r:id="rId50"/>
+          <o:OLEObject Type="Embed" ProgID="Excel.Sheet.12" ShapeID="_x0000_i1036" DrawAspect="Content" ObjectID="_1702483696" r:id="rId50"/>
         </w:object>
       </w:r>
     </w:p>
@@ -23695,99 +23908,99 @@
       <w:r>
         <w:t xml:space="preserve">Figure </w:t>
       </w:r>
+      <w:r>
+        <w:fldChar w:fldCharType="begin"/>
+      </w:r>
+      <w:r>
+        <w:instrText xml:space="preserve"> SEQ Figure \* ARABIC </w:instrText>
+      </w:r>
+      <w:r>
+        <w:fldChar w:fldCharType="separate"/>
+      </w:r>
+      <w:r>
+        <w:rPr>
+          <w:noProof/>
+        </w:rPr>
+        <w:t>18</w:t>
+      </w:r>
+      <w:r>
+        <w:rPr>
+          <w:noProof/>
+        </w:rPr>
+        <w:fldChar w:fldCharType="end"/>
+      </w:r>
+      <w:bookmarkEnd w:id="32"/>
+      <w:r>
+        <w:t>: RX Data Management (Protocol 2)</w:t>
+      </w:r>
+    </w:p>
+    <w:p>
+      <w:pPr>
+        <w:pStyle w:val="Heading4"/>
+      </w:pPr>
+      <w:r>
+        <w:t>Data Interface Synchronisation</w:t>
+      </w:r>
+    </w:p>
+    <w:p>
+      <w:r>
+        <w:t xml:space="preserve">For efficient transfer, the data needs to be packed into 64 bits words for transfer to the processor. 4 consecutive I/Q samples occupy 192 bits, ie 3x64 bit words. </w:t>
+      </w:r>
+      <w:r>
+        <w:fldChar w:fldCharType="begin"/>
+      </w:r>
+      <w:r>
+        <w:instrText xml:space="preserve"> REF _Ref77431531 \h </w:instrText>
+      </w:r>
+      <w:r>
+        <w:fldChar w:fldCharType="separate"/>
+      </w:r>
+      <w:r>
+        <w:t xml:space="preserve">Figure </w:t>
+      </w:r>
+      <w:r>
+        <w:rPr>
+          <w:noProof/>
+        </w:rPr>
+        <w:t>19</w:t>
+      </w:r>
+      <w:r>
+        <w:fldChar w:fldCharType="end"/>
+      </w:r>
+      <w:r>
+        <w:t xml:space="preserve"> shows the byte ordering required in the Protocol 2 DDC packet. For now at least I’ve given up trying to explain the byte ordering in both the Raspberry Pi and the FPGA and we’ll sort it out later. A simple IP core would fix byte ordering if required.</w:t>
+      </w:r>
+    </w:p>
+    <w:p>
+      <w:pPr>
+        <w:keepNext/>
+      </w:pPr>
+      <w:r>
+        <w:object w:dxaOrig="9162" w:dyaOrig="4628" w14:anchorId="56FFBFF0">
+          <v:shape id="_x0000_i1037" type="#_x0000_t75" style="width:458.35pt;height:231.6pt" o:ole="">
+            <v:imagedata r:id="rId52" o:title=""/>
+          </v:shape>
+          <o:OLEObject Type="Embed" ProgID="Excel.Sheet.12" ShapeID="_x0000_i1037" DrawAspect="Content" ObjectID="_1702483697" r:id="rId53"/>
+        </w:object>
+      </w:r>
+    </w:p>
+    <w:p>
+      <w:pPr>
+        <w:pStyle w:val="Caption"/>
+        <w:jc w:val="center"/>
+      </w:pPr>
+      <w:bookmarkStart w:id="33" w:name="_Ref77431531"/>
+      <w:r>
+        <w:t xml:space="preserve">Figure </w:t>
+      </w:r>
       <w:fldSimple w:instr=" SEQ Figure \* ARABIC ">
         <w:r>
           <w:rPr>
             <w:noProof/>
           </w:rPr>
-          <w:t>18</w:t>
+          <w:t>19</w:t>
         </w:r>
       </w:fldSimple>
-      <w:bookmarkEnd w:id="32"/>
-      <w:r>
-        <w:t>: RX Data Management (Protocol 2)</w:t>
-      </w:r>
-    </w:p>
-    <w:p>
-      <w:pPr>
-        <w:pStyle w:val="Heading4"/>
-      </w:pPr>
-      <w:r>
-        <w:t>Data Interface Synchronisation</w:t>
-      </w:r>
-    </w:p>
-    <w:p>
-      <w:r>
-        <w:t xml:space="preserve">For efficient transfer, the data needs to be packed into 64 bits words for transfer to the processor. 4 consecutive I/Q samples occupy 192 bits, ie 3x64 bit words. </w:t>
-      </w:r>
-      <w:r>
-        <w:fldChar w:fldCharType="begin"/>
-      </w:r>
-      <w:r>
-        <w:instrText xml:space="preserve"> REF _Ref77431531 \h </w:instrText>
-      </w:r>
-      <w:r>
-        <w:fldChar w:fldCharType="separate"/>
-      </w:r>
-      <w:r>
-        <w:t xml:space="preserve">Figure </w:t>
-      </w:r>
-      <w:r>
-        <w:rPr>
-          <w:noProof/>
-        </w:rPr>
-        <w:t>19</w:t>
-      </w:r>
-      <w:r>
-        <w:fldChar w:fldCharType="end"/>
-      </w:r>
-      <w:r>
-        <w:t xml:space="preserve"> shows the byte ordering required in the Protocol 2 DDC packet. For now at least I’ve given up trying to explain the byte ordering in both the Raspberry Pi and the FPGA and we’ll sort it out later. A simple IP core would fix byte ordering if required.</w:t>
-      </w:r>
-    </w:p>
-    <w:p>
-      <w:pPr>
-        <w:keepNext/>
-      </w:pPr>
-      <w:r>
-        <w:object w:dxaOrig="9162" w:dyaOrig="4628" w14:anchorId="56FFBFF0">
-          <v:shape id="_x0000_i1037" type="#_x0000_t75" style="width:458pt;height:231.5pt" o:ole="">
-            <v:imagedata r:id="rId52" o:title=""/>
-          </v:shape>
-          <o:OLEObject Type="Embed" ProgID="Excel.Sheet.12" ShapeID="_x0000_i1037" DrawAspect="Content" ObjectID="_1702204877" r:id="rId53"/>
-        </w:object>
-      </w:r>
-    </w:p>
-    <w:p>
-      <w:pPr>
-        <w:pStyle w:val="Caption"/>
-        <w:jc w:val="center"/>
-      </w:pPr>
-      <w:bookmarkStart w:id="33" w:name="_Ref77431531"/>
-      <w:r>
-        <w:t xml:space="preserve">Figure </w:t>
-      </w:r>
-      <w:r>
-        <w:fldChar w:fldCharType="begin"/>
-      </w:r>
-      <w:r>
-        <w:instrText xml:space="preserve"> SEQ Figure \* ARABIC </w:instrText>
-      </w:r>
-      <w:r>
-        <w:fldChar w:fldCharType="separate"/>
-      </w:r>
-      <w:r>
-        <w:rPr>
-          <w:noProof/>
-        </w:rPr>
-        <w:t>19</w:t>
-      </w:r>
-      <w:r>
-        <w:rPr>
-          <w:noProof/>
-        </w:rPr>
-        <w:fldChar w:fldCharType="end"/>
-      </w:r>
       <w:bookmarkEnd w:id="33"/>
       <w:r>
         <w:t>: Data Multiplexing</w:t>
@@ -24403,27 +24616,14 @@
       <w:r>
         <w:t xml:space="preserve">Figure </w:t>
       </w:r>
-      <w:r>
-        <w:fldChar w:fldCharType="begin"/>
-      </w:r>
-      <w:r>
-        <w:instrText xml:space="preserve"> SEQ Figure \* ARABIC </w:instrText>
-      </w:r>
-      <w:r>
-        <w:fldChar w:fldCharType="separate"/>
-      </w:r>
-      <w:r>
-        <w:rPr>
-          <w:noProof/>
-        </w:rPr>
-        <w:t>20</w:t>
-      </w:r>
-      <w:r>
-        <w:rPr>
-          <w:noProof/>
-        </w:rPr>
-        <w:fldChar w:fldCharType="end"/>
-      </w:r>
+      <w:fldSimple w:instr=" SEQ Figure \* ARABIC ">
+        <w:r>
+          <w:rPr>
+            <w:noProof/>
+          </w:rPr>
+          <w:t>20</w:t>
+        </w:r>
+      </w:fldSimple>
       <w:r>
         <w:t>: DDC Multiplexer IP</w:t>
       </w:r>
@@ -24547,10 +24747,10 @@
     <w:p>
       <w:r>
         <w:object w:dxaOrig="5975" w:dyaOrig="3188" w14:anchorId="481811E0">
-          <v:shape id="_x0000_i1038" type="#_x0000_t75" style="width:299pt;height:159.5pt" o:ole="">
+          <v:shape id="_x0000_i1038" type="#_x0000_t75" style="width:299.3pt;height:159.6pt" o:ole="">
             <v:imagedata r:id="rId55" o:title=""/>
           </v:shape>
-          <o:OLEObject Type="Embed" ProgID="Excel.Sheet.12" ShapeID="_x0000_i1038" DrawAspect="Content" ObjectID="_1702204878" r:id="rId56"/>
+          <o:OLEObject Type="Embed" ProgID="Excel.Sheet.12" ShapeID="_x0000_i1038" DrawAspect="Content" ObjectID="_1702483698" r:id="rId56"/>
         </w:object>
       </w:r>
     </w:p>
@@ -31569,9 +31769,759 @@
     <w:p/>
     <w:p>
       <w:pPr>
+        <w:pStyle w:val="Heading2"/>
+      </w:pPr>
+      <w:r>
+        <w:t>Data Formatting</w:t>
+      </w:r>
+    </w:p>
+    <w:p>
+      <w:r>
+        <w:t xml:space="preserve">As currently implemented, the data arriving from a DMA transfer is </w:t>
+      </w:r>
+      <w:r>
+        <w:t>ordered appropriately for reading into a local DSP application. It is not ordered as required for bulk transfer to a PC app. This is a potential problem for protocol 2 because data would need to be transferred at a fair data rate. Less of a problem for protocol 1 because it needs to be re-ordered anyway to interleave audio samples. Current ordering:</w:t>
+      </w:r>
+    </w:p>
+    <w:tbl>
+      <w:tblPr>
+        <w:tblStyle w:val="TableGrid"/>
+        <w:tblW w:w="0" w:type="auto"/>
+        <w:tblLook w:val="04A0" w:firstRow="1" w:lastRow="0" w:firstColumn="1" w:lastColumn="0" w:noHBand="0" w:noVBand="1"/>
+      </w:tblPr>
+      <w:tblGrid>
+        <w:gridCol w:w="1056"/>
+        <w:gridCol w:w="1071"/>
+        <w:gridCol w:w="1071"/>
+        <w:gridCol w:w="1071"/>
+        <w:gridCol w:w="1071"/>
+        <w:gridCol w:w="1072"/>
+        <w:gridCol w:w="1072"/>
+      </w:tblGrid>
+      <w:tr>
+        <w:tc>
+          <w:tcPr>
+            <w:tcW w:w="1056" w:type="dxa"/>
+          </w:tcPr>
+          <w:p>
+            <w:r>
+              <w:t>data</w:t>
+            </w:r>
+          </w:p>
+        </w:tc>
+        <w:tc>
+          <w:tcPr>
+            <w:tcW w:w="1071" w:type="dxa"/>
+          </w:tcPr>
+          <w:p>
+            <w:r>
+              <w:t>I</w:t>
+            </w:r>
+            <w:r>
+              <w:rPr>
+                <w:vertAlign w:val="subscript"/>
+              </w:rPr>
+              <w:t>7:0</w:t>
+            </w:r>
+          </w:p>
+        </w:tc>
+        <w:tc>
+          <w:tcPr>
+            <w:tcW w:w="1071" w:type="dxa"/>
+          </w:tcPr>
+          <w:p>
+            <w:r>
+              <w:t>I</w:t>
+            </w:r>
+            <w:r>
+              <w:rPr>
+                <w:vertAlign w:val="subscript"/>
+              </w:rPr>
+              <w:t>15:8</w:t>
+            </w:r>
+          </w:p>
+        </w:tc>
+        <w:tc>
+          <w:tcPr>
+            <w:tcW w:w="1071" w:type="dxa"/>
+          </w:tcPr>
+          <w:p>
+            <w:r>
+              <w:t>I</w:t>
+            </w:r>
+            <w:r>
+              <w:rPr>
+                <w:vertAlign w:val="subscript"/>
+              </w:rPr>
+              <w:t>23:16</w:t>
+            </w:r>
+          </w:p>
+        </w:tc>
+        <w:tc>
+          <w:tcPr>
+            <w:tcW w:w="1071" w:type="dxa"/>
+          </w:tcPr>
+          <w:p>
+            <w:r>
+              <w:t>Q</w:t>
+            </w:r>
+            <w:r>
+              <w:rPr>
+                <w:vertAlign w:val="subscript"/>
+              </w:rPr>
+              <w:t>7:0</w:t>
+            </w:r>
+          </w:p>
+        </w:tc>
+        <w:tc>
+          <w:tcPr>
+            <w:tcW w:w="1072" w:type="dxa"/>
+          </w:tcPr>
+          <w:p>
+            <w:r>
+              <w:t>Q</w:t>
+            </w:r>
+            <w:r>
+              <w:rPr>
+                <w:vertAlign w:val="subscript"/>
+              </w:rPr>
+              <w:t>15:8</w:t>
+            </w:r>
+          </w:p>
+        </w:tc>
+        <w:tc>
+          <w:tcPr>
+            <w:tcW w:w="1072" w:type="dxa"/>
+          </w:tcPr>
+          <w:p>
+            <w:r>
+              <w:t>QI</w:t>
+            </w:r>
+            <w:r>
+              <w:rPr>
+                <w:vertAlign w:val="subscript"/>
+              </w:rPr>
+              <w:t>23:16</w:t>
+            </w:r>
+          </w:p>
+        </w:tc>
+      </w:tr>
+      <w:tr>
+        <w:tc>
+          <w:tcPr>
+            <w:tcW w:w="1056" w:type="dxa"/>
+          </w:tcPr>
+          <w:p>
+            <w:r>
+              <w:t>Byte #</w:t>
+            </w:r>
+          </w:p>
+        </w:tc>
+        <w:tc>
+          <w:tcPr>
+            <w:tcW w:w="1071" w:type="dxa"/>
+          </w:tcPr>
+          <w:p>
+            <w:r>
+              <w:t>0</w:t>
+            </w:r>
+          </w:p>
+        </w:tc>
+        <w:tc>
+          <w:tcPr>
+            <w:tcW w:w="1071" w:type="dxa"/>
+          </w:tcPr>
+          <w:p>
+            <w:r>
+              <w:t>1</w:t>
+            </w:r>
+          </w:p>
+        </w:tc>
+        <w:tc>
+          <w:tcPr>
+            <w:tcW w:w="1071" w:type="dxa"/>
+          </w:tcPr>
+          <w:p>
+            <w:r>
+              <w:t>2</w:t>
+            </w:r>
+          </w:p>
+        </w:tc>
+        <w:tc>
+          <w:tcPr>
+            <w:tcW w:w="1071" w:type="dxa"/>
+          </w:tcPr>
+          <w:p>
+            <w:r>
+              <w:t>3</w:t>
+            </w:r>
+          </w:p>
+        </w:tc>
+        <w:tc>
+          <w:tcPr>
+            <w:tcW w:w="1072" w:type="dxa"/>
+          </w:tcPr>
+          <w:p>
+            <w:r>
+              <w:t>4</w:t>
+            </w:r>
+          </w:p>
+        </w:tc>
+        <w:tc>
+          <w:tcPr>
+            <w:tcW w:w="1072" w:type="dxa"/>
+          </w:tcPr>
+          <w:p>
+            <w:r>
+              <w:t>5</w:t>
+            </w:r>
+          </w:p>
+        </w:tc>
+      </w:tr>
+    </w:tbl>
+    <w:p/>
+    <w:p>
+      <w:r>
+        <w:t>Protocol 1 &amp; 2 required ordering:</w:t>
+      </w:r>
+    </w:p>
+    <w:tbl>
+      <w:tblPr>
+        <w:tblStyle w:val="TableGrid"/>
+        <w:tblW w:w="0" w:type="auto"/>
+        <w:tblLook w:val="04A0" w:firstRow="1" w:lastRow="0" w:firstColumn="1" w:lastColumn="0" w:noHBand="0" w:noVBand="1"/>
+      </w:tblPr>
+      <w:tblGrid>
+        <w:gridCol w:w="1056"/>
+        <w:gridCol w:w="1071"/>
+        <w:gridCol w:w="1071"/>
+        <w:gridCol w:w="1071"/>
+        <w:gridCol w:w="1071"/>
+        <w:gridCol w:w="1072"/>
+        <w:gridCol w:w="1072"/>
+      </w:tblGrid>
+      <w:tr>
+        <w:tc>
+          <w:tcPr>
+            <w:tcW w:w="1056" w:type="dxa"/>
+          </w:tcPr>
+          <w:p>
+            <w:r>
+              <w:t>data</w:t>
+            </w:r>
+          </w:p>
+        </w:tc>
+        <w:tc>
+          <w:tcPr>
+            <w:tcW w:w="1071" w:type="dxa"/>
+          </w:tcPr>
+          <w:p>
+            <w:r>
+              <w:t>I</w:t>
+            </w:r>
+            <w:r>
+              <w:rPr>
+                <w:vertAlign w:val="subscript"/>
+              </w:rPr>
+              <w:t>23:16</w:t>
+            </w:r>
+          </w:p>
+        </w:tc>
+        <w:tc>
+          <w:tcPr>
+            <w:tcW w:w="1071" w:type="dxa"/>
+          </w:tcPr>
+          <w:p>
+            <w:r>
+              <w:t>I</w:t>
+            </w:r>
+            <w:r>
+              <w:rPr>
+                <w:vertAlign w:val="subscript"/>
+              </w:rPr>
+              <w:t>15:8</w:t>
+            </w:r>
+          </w:p>
+        </w:tc>
+        <w:tc>
+          <w:tcPr>
+            <w:tcW w:w="1071" w:type="dxa"/>
+          </w:tcPr>
+          <w:p>
+            <w:r>
+              <w:t>I</w:t>
+            </w:r>
+            <w:r>
+              <w:rPr>
+                <w:vertAlign w:val="subscript"/>
+              </w:rPr>
+              <w:t>7:0</w:t>
+            </w:r>
+          </w:p>
+        </w:tc>
+        <w:tc>
+          <w:tcPr>
+            <w:tcW w:w="1071" w:type="dxa"/>
+          </w:tcPr>
+          <w:p>
+            <w:r>
+              <w:t>Q</w:t>
+            </w:r>
+            <w:r>
+              <w:rPr>
+                <w:vertAlign w:val="subscript"/>
+              </w:rPr>
+              <w:t>23:16</w:t>
+            </w:r>
+          </w:p>
+        </w:tc>
+        <w:tc>
+          <w:tcPr>
+            <w:tcW w:w="1072" w:type="dxa"/>
+          </w:tcPr>
+          <w:p>
+            <w:r>
+              <w:t>Q</w:t>
+            </w:r>
+            <w:r>
+              <w:rPr>
+                <w:vertAlign w:val="subscript"/>
+              </w:rPr>
+              <w:t>15:8</w:t>
+            </w:r>
+          </w:p>
+        </w:tc>
+        <w:tc>
+          <w:tcPr>
+            <w:tcW w:w="1072" w:type="dxa"/>
+          </w:tcPr>
+          <w:p>
+            <w:r>
+              <w:t>QI</w:t>
+            </w:r>
+            <w:r>
+              <w:rPr>
+                <w:vertAlign w:val="subscript"/>
+              </w:rPr>
+              <w:t>7:0</w:t>
+            </w:r>
+          </w:p>
+        </w:tc>
+      </w:tr>
+      <w:tr>
+        <w:tc>
+          <w:tcPr>
+            <w:tcW w:w="1056" w:type="dxa"/>
+          </w:tcPr>
+          <w:p>
+            <w:r>
+              <w:t>Byte #</w:t>
+            </w:r>
+          </w:p>
+        </w:tc>
+        <w:tc>
+          <w:tcPr>
+            <w:tcW w:w="1071" w:type="dxa"/>
+          </w:tcPr>
+          <w:p>
+            <w:r>
+              <w:t>0</w:t>
+            </w:r>
+          </w:p>
+        </w:tc>
+        <w:tc>
+          <w:tcPr>
+            <w:tcW w:w="1071" w:type="dxa"/>
+          </w:tcPr>
+          <w:p>
+            <w:r>
+              <w:t>1</w:t>
+            </w:r>
+          </w:p>
+        </w:tc>
+        <w:tc>
+          <w:tcPr>
+            <w:tcW w:w="1071" w:type="dxa"/>
+          </w:tcPr>
+          <w:p>
+            <w:r>
+              <w:t>2</w:t>
+            </w:r>
+          </w:p>
+        </w:tc>
+        <w:tc>
+          <w:tcPr>
+            <w:tcW w:w="1071" w:type="dxa"/>
+          </w:tcPr>
+          <w:p>
+            <w:r>
+              <w:t>3</w:t>
+            </w:r>
+          </w:p>
+        </w:tc>
+        <w:tc>
+          <w:tcPr>
+            <w:tcW w:w="1072" w:type="dxa"/>
+          </w:tcPr>
+          <w:p>
+            <w:r>
+              <w:t>4</w:t>
+            </w:r>
+          </w:p>
+        </w:tc>
+        <w:tc>
+          <w:tcPr>
+            <w:tcW w:w="1072" w:type="dxa"/>
+          </w:tcPr>
+          <w:p>
+            <w:r>
+              <w:t>5</w:t>
+            </w:r>
+          </w:p>
+        </w:tc>
+      </w:tr>
+    </w:tbl>
+    <w:p/>
+    <w:p>
+      <w:r>
+        <w:t xml:space="preserve">There will be a similar issue with byte ordering for audio data. </w:t>
+      </w:r>
+      <w:r>
+        <w:t>Current ordering:</w:t>
+      </w:r>
+    </w:p>
+    <w:tbl>
+      <w:tblPr>
+        <w:tblStyle w:val="TableGrid"/>
+        <w:tblW w:w="0" w:type="auto"/>
+        <w:tblLook w:val="04A0" w:firstRow="1" w:lastRow="0" w:firstColumn="1" w:lastColumn="0" w:noHBand="0" w:noVBand="1"/>
+      </w:tblPr>
+      <w:tblGrid>
+        <w:gridCol w:w="1056"/>
+        <w:gridCol w:w="1071"/>
+        <w:gridCol w:w="1071"/>
+        <w:gridCol w:w="1071"/>
+        <w:gridCol w:w="1071"/>
+      </w:tblGrid>
+      <w:tr>
+        <w:tc>
+          <w:tcPr>
+            <w:tcW w:w="1056" w:type="dxa"/>
+          </w:tcPr>
+          <w:p>
+            <w:r>
+              <w:t>data</w:t>
+            </w:r>
+          </w:p>
+        </w:tc>
+        <w:tc>
+          <w:tcPr>
+            <w:tcW w:w="1071" w:type="dxa"/>
+          </w:tcPr>
+          <w:p>
+            <w:r>
+              <w:t>L</w:t>
+            </w:r>
+            <w:r>
+              <w:rPr>
+                <w:vertAlign w:val="subscript"/>
+              </w:rPr>
+              <w:t>7:0</w:t>
+            </w:r>
+          </w:p>
+        </w:tc>
+        <w:tc>
+          <w:tcPr>
+            <w:tcW w:w="1071" w:type="dxa"/>
+          </w:tcPr>
+          <w:p>
+            <w:r>
+              <w:t>L</w:t>
+            </w:r>
+            <w:r>
+              <w:rPr>
+                <w:vertAlign w:val="subscript"/>
+              </w:rPr>
+              <w:t>15:8</w:t>
+            </w:r>
+          </w:p>
+        </w:tc>
+        <w:tc>
+          <w:tcPr>
+            <w:tcW w:w="1071" w:type="dxa"/>
+          </w:tcPr>
+          <w:p>
+            <w:r>
+              <w:t>R</w:t>
+            </w:r>
+            <w:r>
+              <w:rPr>
+                <w:vertAlign w:val="subscript"/>
+              </w:rPr>
+              <w:t>7:0</w:t>
+            </w:r>
+          </w:p>
+        </w:tc>
+        <w:tc>
+          <w:tcPr>
+            <w:tcW w:w="1071" w:type="dxa"/>
+          </w:tcPr>
+          <w:p>
+            <w:r>
+              <w:t>R</w:t>
+            </w:r>
+            <w:r>
+              <w:rPr>
+                <w:vertAlign w:val="subscript"/>
+              </w:rPr>
+              <w:t>15:8</w:t>
+            </w:r>
+          </w:p>
+        </w:tc>
+      </w:tr>
+      <w:tr>
+        <w:tc>
+          <w:tcPr>
+            <w:tcW w:w="1056" w:type="dxa"/>
+          </w:tcPr>
+          <w:p>
+            <w:r>
+              <w:t>Byte #</w:t>
+            </w:r>
+          </w:p>
+        </w:tc>
+        <w:tc>
+          <w:tcPr>
+            <w:tcW w:w="1071" w:type="dxa"/>
+          </w:tcPr>
+          <w:p>
+            <w:r>
+              <w:t>0</w:t>
+            </w:r>
+          </w:p>
+        </w:tc>
+        <w:tc>
+          <w:tcPr>
+            <w:tcW w:w="1071" w:type="dxa"/>
+          </w:tcPr>
+          <w:p>
+            <w:r>
+              <w:t>1</w:t>
+            </w:r>
+          </w:p>
+        </w:tc>
+        <w:tc>
+          <w:tcPr>
+            <w:tcW w:w="1071" w:type="dxa"/>
+          </w:tcPr>
+          <w:p>
+            <w:r>
+              <w:t>2</w:t>
+            </w:r>
+          </w:p>
+        </w:tc>
+        <w:tc>
+          <w:tcPr>
+            <w:tcW w:w="1071" w:type="dxa"/>
+          </w:tcPr>
+          <w:p>
+            <w:r>
+              <w:t>3</w:t>
+            </w:r>
+          </w:p>
+        </w:tc>
+      </w:tr>
+    </w:tbl>
+    <w:p/>
+    <w:p>
+      <w:r>
+        <w:t>Protocol 1&amp;2 required ordering (noting that Orion always had its 3.5mm jack the wrong way round, so this order may be reverse in software)</w:t>
+      </w:r>
+      <w:r>
+        <w:t>:</w:t>
+      </w:r>
+    </w:p>
+    <w:tbl>
+      <w:tblPr>
+        <w:tblStyle w:val="TableGrid"/>
+        <w:tblW w:w="0" w:type="auto"/>
+        <w:tblLook w:val="04A0" w:firstRow="1" w:lastRow="0" w:firstColumn="1" w:lastColumn="0" w:noHBand="0" w:noVBand="1"/>
+      </w:tblPr>
+      <w:tblGrid>
+        <w:gridCol w:w="1056"/>
+        <w:gridCol w:w="1071"/>
+        <w:gridCol w:w="1071"/>
+        <w:gridCol w:w="1071"/>
+        <w:gridCol w:w="1071"/>
+      </w:tblGrid>
+      <w:tr>
+        <w:tc>
+          <w:tcPr>
+            <w:tcW w:w="1056" w:type="dxa"/>
+          </w:tcPr>
+          <w:p>
+            <w:r>
+              <w:t>data</w:t>
+            </w:r>
+          </w:p>
+        </w:tc>
+        <w:tc>
+          <w:tcPr>
+            <w:tcW w:w="1071" w:type="dxa"/>
+          </w:tcPr>
+          <w:p>
+            <w:r>
+              <w:t>L</w:t>
+            </w:r>
+            <w:r>
+              <w:rPr>
+                <w:vertAlign w:val="subscript"/>
+              </w:rPr>
+              <w:t>15:8</w:t>
+            </w:r>
+          </w:p>
+        </w:tc>
+        <w:tc>
+          <w:tcPr>
+            <w:tcW w:w="1071" w:type="dxa"/>
+          </w:tcPr>
+          <w:p>
+            <w:r>
+              <w:t>L</w:t>
+            </w:r>
+            <w:r>
+              <w:rPr>
+                <w:vertAlign w:val="subscript"/>
+              </w:rPr>
+              <w:t>7:0</w:t>
+            </w:r>
+          </w:p>
+        </w:tc>
+        <w:tc>
+          <w:tcPr>
+            <w:tcW w:w="1071" w:type="dxa"/>
+          </w:tcPr>
+          <w:p>
+            <w:r>
+              <w:t>R</w:t>
+            </w:r>
+            <w:r>
+              <w:rPr>
+                <w:vertAlign w:val="subscript"/>
+              </w:rPr>
+              <w:t>15:8</w:t>
+            </w:r>
+          </w:p>
+        </w:tc>
+        <w:tc>
+          <w:tcPr>
+            <w:tcW w:w="1071" w:type="dxa"/>
+          </w:tcPr>
+          <w:p>
+            <w:r>
+              <w:t>R</w:t>
+            </w:r>
+            <w:r>
+              <w:rPr>
+                <w:vertAlign w:val="subscript"/>
+              </w:rPr>
+              <w:t>7:0</w:t>
+            </w:r>
+          </w:p>
+        </w:tc>
+      </w:tr>
+      <w:tr>
+        <w:tc>
+          <w:tcPr>
+            <w:tcW w:w="1056" w:type="dxa"/>
+          </w:tcPr>
+          <w:p>
+            <w:r>
+              <w:t>Byte #</w:t>
+            </w:r>
+          </w:p>
+        </w:tc>
+        <w:tc>
+          <w:tcPr>
+            <w:tcW w:w="1071" w:type="dxa"/>
+          </w:tcPr>
+          <w:p>
+            <w:r>
+              <w:t>0</w:t>
+            </w:r>
+          </w:p>
+        </w:tc>
+        <w:tc>
+          <w:tcPr>
+            <w:tcW w:w="1071" w:type="dxa"/>
+          </w:tcPr>
+          <w:p>
+            <w:r>
+              <w:t>1</w:t>
+            </w:r>
+          </w:p>
+        </w:tc>
+        <w:tc>
+          <w:tcPr>
+            <w:tcW w:w="1071" w:type="dxa"/>
+          </w:tcPr>
+          <w:p>
+            <w:r>
+              <w:t>2</w:t>
+            </w:r>
+          </w:p>
+        </w:tc>
+        <w:tc>
+          <w:tcPr>
+            <w:tcW w:w="1071" w:type="dxa"/>
+          </w:tcPr>
+          <w:p>
+            <w:r>
+              <w:t>3</w:t>
+            </w:r>
+          </w:p>
+        </w:tc>
+      </w:tr>
+    </w:tbl>
+    <w:p/>
+    <w:p>
+      <w:r>
+        <w:t>Potential solutions are:</w:t>
+      </w:r>
+    </w:p>
+    <w:p>
+      <w:pPr>
+        <w:pStyle w:val="ListParagraph"/>
+        <w:numPr>
+          <w:ilvl w:val="0"/>
+          <w:numId w:val="40"/>
+        </w:numPr>
+      </w:pPr>
+      <w:r>
+        <w:t xml:space="preserve">Implement a permanent byte swap, and rearrange data if reading locally. </w:t>
+      </w:r>
+      <w:r>
+        <w:t>This only affects a local (Pihpsdr type) app and the code to read in samples would be similar to the implementation in Thetis where it is read in as three bytes then converted to a 32 bit integer.</w:t>
+      </w:r>
+    </w:p>
+    <w:p>
+      <w:pPr>
+        <w:pStyle w:val="ListParagraph"/>
+        <w:numPr>
+          <w:ilvl w:val="0"/>
+          <w:numId w:val="40"/>
+        </w:numPr>
+      </w:pPr>
+      <w:r>
+        <w:t xml:space="preserve">Implement a programmable byte swap. I would need a byte swap for 24 bit data (I and Q paths on TX and RX) and probably 32 bit for the audio paths. </w:t>
+      </w:r>
+    </w:p>
+    <w:p>
+      <w:pPr>
         <w:pStyle w:val="Heading1"/>
       </w:pPr>
       <w:r>
+        <w:lastRenderedPageBreak/>
         <w:t>IP Modules used in Design</w:t>
       </w:r>
     </w:p>
@@ -34475,27 +35425,14 @@
       </w:rPr>
       <w:t xml:space="preserve"> of </w:t>
     </w:r>
-    <w:r>
-      <w:fldChar w:fldCharType="begin"/>
-    </w:r>
-    <w:r>
-      <w:instrText xml:space="preserve"> NUMPAGES   \* MERGEFORMAT </w:instrText>
-    </w:r>
-    <w:r>
-      <w:fldChar w:fldCharType="separate"/>
-    </w:r>
-    <w:r>
-      <w:rPr>
-        <w:noProof/>
-      </w:rPr>
-      <w:t>48</w:t>
-    </w:r>
-    <w:r>
-      <w:rPr>
-        <w:noProof/>
-      </w:rPr>
-      <w:fldChar w:fldCharType="end"/>
-    </w:r>
+    <w:fldSimple w:instr=" NUMPAGES   \* MERGEFORMAT ">
+      <w:r>
+        <w:rPr>
+          <w:noProof/>
+        </w:rPr>
+        <w:t>48</w:t>
+      </w:r>
+    </w:fldSimple>
   </w:p>
 </w:ftr>
 </file>
@@ -36657,6 +37594,92 @@
     </w:lvl>
   </w:abstractNum>
   <w:abstractNum w:abstractNumId="21" w15:restartNumberingAfterBreak="0">
+    <w:nsid w:val="493E01D7"/>
+    <w:multiLevelType w:val="hybridMultilevel"/>
+    <w:tmpl w:val="A664E0F4"/>
+    <w:lvl w:ilvl="0" w:tplc="0809000F">
+      <w:start w:val="1"/>
+      <w:numFmt w:val="decimal"/>
+      <w:lvlText w:val="%1."/>
+      <w:lvlJc w:val="left"/>
+      <w:pPr>
+        <w:ind w:left="720" w:hanging="360"/>
+      </w:pPr>
+    </w:lvl>
+    <w:lvl w:ilvl="1" w:tplc="08090019" w:tentative="1">
+      <w:start w:val="1"/>
+      <w:numFmt w:val="lowerLetter"/>
+      <w:lvlText w:val="%2."/>
+      <w:lvlJc w:val="left"/>
+      <w:pPr>
+        <w:ind w:left="1440" w:hanging="360"/>
+      </w:pPr>
+    </w:lvl>
+    <w:lvl w:ilvl="2" w:tplc="0809001B" w:tentative="1">
+      <w:start w:val="1"/>
+      <w:numFmt w:val="lowerRoman"/>
+      <w:lvlText w:val="%3."/>
+      <w:lvlJc w:val="right"/>
+      <w:pPr>
+        <w:ind w:left="2160" w:hanging="180"/>
+      </w:pPr>
+    </w:lvl>
+    <w:lvl w:ilvl="3" w:tplc="0809000F" w:tentative="1">
+      <w:start w:val="1"/>
+      <w:numFmt w:val="decimal"/>
+      <w:lvlText w:val="%4."/>
+      <w:lvlJc w:val="left"/>
+      <w:pPr>
+        <w:ind w:left="2880" w:hanging="360"/>
+      </w:pPr>
+    </w:lvl>
+    <w:lvl w:ilvl="4" w:tplc="08090019" w:tentative="1">
+      <w:start w:val="1"/>
+      <w:numFmt w:val="lowerLetter"/>
+      <w:lvlText w:val="%5."/>
+      <w:lvlJc w:val="left"/>
+      <w:pPr>
+        <w:ind w:left="3600" w:hanging="360"/>
+      </w:pPr>
+    </w:lvl>
+    <w:lvl w:ilvl="5" w:tplc="0809001B" w:tentative="1">
+      <w:start w:val="1"/>
+      <w:numFmt w:val="lowerRoman"/>
+      <w:lvlText w:val="%6."/>
+      <w:lvlJc w:val="right"/>
+      <w:pPr>
+        <w:ind w:left="4320" w:hanging="180"/>
+      </w:pPr>
+    </w:lvl>
+    <w:lvl w:ilvl="6" w:tplc="0809000F" w:tentative="1">
+      <w:start w:val="1"/>
+      <w:numFmt w:val="decimal"/>
+      <w:lvlText w:val="%7."/>
+      <w:lvlJc w:val="left"/>
+      <w:pPr>
+        <w:ind w:left="5040" w:hanging="360"/>
+      </w:pPr>
+    </w:lvl>
+    <w:lvl w:ilvl="7" w:tplc="08090019" w:tentative="1">
+      <w:start w:val="1"/>
+      <w:numFmt w:val="lowerLetter"/>
+      <w:lvlText w:val="%8."/>
+      <w:lvlJc w:val="left"/>
+      <w:pPr>
+        <w:ind w:left="5760" w:hanging="360"/>
+      </w:pPr>
+    </w:lvl>
+    <w:lvl w:ilvl="8" w:tplc="0809001B" w:tentative="1">
+      <w:start w:val="1"/>
+      <w:numFmt w:val="lowerRoman"/>
+      <w:lvlText w:val="%9."/>
+      <w:lvlJc w:val="right"/>
+      <w:pPr>
+        <w:ind w:left="6480" w:hanging="180"/>
+      </w:pPr>
+    </w:lvl>
+  </w:abstractNum>
+  <w:abstractNum w:abstractNumId="22" w15:restartNumberingAfterBreak="0">
     <w:nsid w:val="4E3D48EB"/>
     <w:multiLevelType w:val="hybridMultilevel"/>
     <w:tmpl w:val="E9C6D5E8"/>
@@ -36745,7 +37768,7 @@
       </w:pPr>
     </w:lvl>
   </w:abstractNum>
-  <w:abstractNum w:abstractNumId="22" w15:restartNumberingAfterBreak="0">
+  <w:abstractNum w:abstractNumId="23" w15:restartNumberingAfterBreak="0">
     <w:nsid w:val="4F9373AE"/>
     <w:multiLevelType w:val="hybridMultilevel"/>
     <w:tmpl w:val="6318F796"/>
@@ -36831,7 +37854,7 @@
       </w:pPr>
     </w:lvl>
   </w:abstractNum>
-  <w:abstractNum w:abstractNumId="23" w15:restartNumberingAfterBreak="0">
+  <w:abstractNum w:abstractNumId="24" w15:restartNumberingAfterBreak="0">
     <w:nsid w:val="55607F4F"/>
     <w:multiLevelType w:val="hybridMultilevel"/>
     <w:tmpl w:val="AE06CF5C"/>
@@ -36917,7 +37940,7 @@
       </w:pPr>
     </w:lvl>
   </w:abstractNum>
-  <w:abstractNum w:abstractNumId="24" w15:restartNumberingAfterBreak="0">
+  <w:abstractNum w:abstractNumId="25" w15:restartNumberingAfterBreak="0">
     <w:nsid w:val="560B25E4"/>
     <w:multiLevelType w:val="hybridMultilevel"/>
     <w:tmpl w:val="C108F06E"/>
@@ -37006,7 +38029,7 @@
       </w:pPr>
     </w:lvl>
   </w:abstractNum>
-  <w:abstractNum w:abstractNumId="25" w15:restartNumberingAfterBreak="0">
+  <w:abstractNum w:abstractNumId="26" w15:restartNumberingAfterBreak="0">
     <w:nsid w:val="58394284"/>
     <w:multiLevelType w:val="hybridMultilevel"/>
     <w:tmpl w:val="FA089F3E"/>
@@ -37119,7 +38142,7 @@
       </w:rPr>
     </w:lvl>
   </w:abstractNum>
-  <w:abstractNum w:abstractNumId="26" w15:restartNumberingAfterBreak="0">
+  <w:abstractNum w:abstractNumId="27" w15:restartNumberingAfterBreak="0">
     <w:nsid w:val="5B1340C1"/>
     <w:multiLevelType w:val="hybridMultilevel"/>
     <w:tmpl w:val="00787446"/>
@@ -37208,7 +38231,7 @@
       </w:pPr>
     </w:lvl>
   </w:abstractNum>
-  <w:abstractNum w:abstractNumId="27" w15:restartNumberingAfterBreak="0">
+  <w:abstractNum w:abstractNumId="28" w15:restartNumberingAfterBreak="0">
     <w:nsid w:val="5BF221E7"/>
     <w:multiLevelType w:val="hybridMultilevel"/>
     <w:tmpl w:val="AF388E88"/>
@@ -37321,7 +38344,7 @@
       </w:rPr>
     </w:lvl>
   </w:abstractNum>
-  <w:abstractNum w:abstractNumId="28" w15:restartNumberingAfterBreak="0">
+  <w:abstractNum w:abstractNumId="29" w15:restartNumberingAfterBreak="0">
     <w:nsid w:val="61C932C5"/>
     <w:multiLevelType w:val="multilevel"/>
     <w:tmpl w:val="08090025"/>
@@ -37416,7 +38439,7 @@
       </w:pPr>
     </w:lvl>
   </w:abstractNum>
-  <w:abstractNum w:abstractNumId="29" w15:restartNumberingAfterBreak="0">
+  <w:abstractNum w:abstractNumId="30" w15:restartNumberingAfterBreak="0">
     <w:nsid w:val="658B4631"/>
     <w:multiLevelType w:val="hybridMultilevel"/>
     <w:tmpl w:val="116014E4"/>
@@ -37529,7 +38552,7 @@
       </w:rPr>
     </w:lvl>
   </w:abstractNum>
-  <w:abstractNum w:abstractNumId="30" w15:restartNumberingAfterBreak="0">
+  <w:abstractNum w:abstractNumId="31" w15:restartNumberingAfterBreak="0">
     <w:nsid w:val="680554E7"/>
     <w:multiLevelType w:val="hybridMultilevel"/>
     <w:tmpl w:val="F1829678"/>
@@ -37642,7 +38665,7 @@
       </w:rPr>
     </w:lvl>
   </w:abstractNum>
-  <w:abstractNum w:abstractNumId="31" w15:restartNumberingAfterBreak="0">
+  <w:abstractNum w:abstractNumId="32" w15:restartNumberingAfterBreak="0">
     <w:nsid w:val="6AA222BD"/>
     <w:multiLevelType w:val="hybridMultilevel"/>
     <w:tmpl w:val="D100684A"/>
@@ -37755,7 +38778,7 @@
       </w:rPr>
     </w:lvl>
   </w:abstractNum>
-  <w:abstractNum w:abstractNumId="32" w15:restartNumberingAfterBreak="0">
+  <w:abstractNum w:abstractNumId="33" w15:restartNumberingAfterBreak="0">
     <w:nsid w:val="6B71299B"/>
     <w:multiLevelType w:val="hybridMultilevel"/>
     <w:tmpl w:val="AD48379E"/>
@@ -37868,7 +38891,7 @@
       </w:rPr>
     </w:lvl>
   </w:abstractNum>
-  <w:abstractNum w:abstractNumId="33" w15:restartNumberingAfterBreak="0">
+  <w:abstractNum w:abstractNumId="34" w15:restartNumberingAfterBreak="0">
     <w:nsid w:val="6C0413E4"/>
     <w:multiLevelType w:val="hybridMultilevel"/>
     <w:tmpl w:val="6AB04D06"/>
@@ -37981,7 +39004,7 @@
       </w:rPr>
     </w:lvl>
   </w:abstractNum>
-  <w:abstractNum w:abstractNumId="34" w15:restartNumberingAfterBreak="0">
+  <w:abstractNum w:abstractNumId="35" w15:restartNumberingAfterBreak="0">
     <w:nsid w:val="6C2A6356"/>
     <w:multiLevelType w:val="hybridMultilevel"/>
     <w:tmpl w:val="54247326"/>
@@ -38067,7 +39090,7 @@
       </w:pPr>
     </w:lvl>
   </w:abstractNum>
-  <w:abstractNum w:abstractNumId="35" w15:restartNumberingAfterBreak="0">
+  <w:abstractNum w:abstractNumId="36" w15:restartNumberingAfterBreak="0">
     <w:nsid w:val="70F069C3"/>
     <w:multiLevelType w:val="hybridMultilevel"/>
     <w:tmpl w:val="F68ACB56"/>
@@ -38156,7 +39179,7 @@
       </w:pPr>
     </w:lvl>
   </w:abstractNum>
-  <w:abstractNum w:abstractNumId="36" w15:restartNumberingAfterBreak="0">
+  <w:abstractNum w:abstractNumId="37" w15:restartNumberingAfterBreak="0">
     <w:nsid w:val="731A6DEE"/>
     <w:multiLevelType w:val="hybridMultilevel"/>
     <w:tmpl w:val="01BCE6D2"/>
@@ -38245,7 +39268,7 @@
       </w:pPr>
     </w:lvl>
   </w:abstractNum>
-  <w:abstractNum w:abstractNumId="37" w15:restartNumberingAfterBreak="0">
+  <w:abstractNum w:abstractNumId="38" w15:restartNumberingAfterBreak="0">
     <w:nsid w:val="787F7F6F"/>
     <w:multiLevelType w:val="hybridMultilevel"/>
     <w:tmpl w:val="55BA152E"/>
@@ -38358,7 +39381,7 @@
       </w:rPr>
     </w:lvl>
   </w:abstractNum>
-  <w:abstractNum w:abstractNumId="38" w15:restartNumberingAfterBreak="0">
+  <w:abstractNum w:abstractNumId="39" w15:restartNumberingAfterBreak="0">
     <w:nsid w:val="7A626770"/>
     <w:multiLevelType w:val="hybridMultilevel"/>
     <w:tmpl w:val="045A2FE4"/>
@@ -38472,13 +39495,13 @@
     </w:lvl>
   </w:abstractNum>
   <w:num w:numId="1">
-    <w:abstractNumId w:val="27"/>
+    <w:abstractNumId w:val="28"/>
   </w:num>
   <w:num w:numId="2">
     <w:abstractNumId w:val="13"/>
   </w:num>
   <w:num w:numId="3">
-    <w:abstractNumId w:val="33"/>
+    <w:abstractNumId w:val="34"/>
   </w:num>
   <w:num w:numId="4">
     <w:abstractNumId w:val="17"/>
@@ -38490,7 +39513,7 @@
     <w:abstractNumId w:val="12"/>
   </w:num>
   <w:num w:numId="7">
-    <w:abstractNumId w:val="29"/>
+    <w:abstractNumId w:val="30"/>
   </w:num>
   <w:num w:numId="8">
     <w:abstractNumId w:val="1"/>
@@ -38502,40 +39525,40 @@
     <w:abstractNumId w:val="18"/>
   </w:num>
   <w:num w:numId="11">
-    <w:abstractNumId w:val="34"/>
+    <w:abstractNumId w:val="35"/>
   </w:num>
   <w:num w:numId="12">
-    <w:abstractNumId w:val="28"/>
+    <w:abstractNumId w:val="29"/>
   </w:num>
   <w:num w:numId="13">
     <w:abstractNumId w:val="14"/>
   </w:num>
   <w:num w:numId="14">
-    <w:abstractNumId w:val="23"/>
+    <w:abstractNumId w:val="24"/>
   </w:num>
   <w:num w:numId="15">
-    <w:abstractNumId w:val="36"/>
+    <w:abstractNumId w:val="37"/>
   </w:num>
   <w:num w:numId="16">
     <w:abstractNumId w:val="2"/>
   </w:num>
   <w:num w:numId="17">
-    <w:abstractNumId w:val="37"/>
+    <w:abstractNumId w:val="38"/>
   </w:num>
   <w:num w:numId="18">
-    <w:abstractNumId w:val="35"/>
+    <w:abstractNumId w:val="36"/>
   </w:num>
   <w:num w:numId="19">
     <w:abstractNumId w:val="20"/>
   </w:num>
   <w:num w:numId="20">
-    <w:abstractNumId w:val="24"/>
+    <w:abstractNumId w:val="25"/>
   </w:num>
   <w:num w:numId="21">
     <w:abstractNumId w:val="11"/>
   </w:num>
   <w:num w:numId="22">
-    <w:abstractNumId w:val="30"/>
+    <w:abstractNumId w:val="31"/>
   </w:num>
   <w:num w:numId="23">
     <w:abstractNumId w:val="19"/>
@@ -38544,16 +39567,16 @@
     <w:abstractNumId w:val="6"/>
   </w:num>
   <w:num w:numId="25">
-    <w:abstractNumId w:val="21"/>
+    <w:abstractNumId w:val="22"/>
   </w:num>
   <w:num w:numId="26">
-    <w:abstractNumId w:val="26"/>
+    <w:abstractNumId w:val="27"/>
   </w:num>
   <w:num w:numId="27">
     <w:abstractNumId w:val="4"/>
   </w:num>
   <w:num w:numId="28">
-    <w:abstractNumId w:val="31"/>
+    <w:abstractNumId w:val="32"/>
   </w:num>
   <w:num w:numId="29">
     <w:abstractNumId w:val="7"/>
@@ -38577,16 +39600,19 @@
     <w:abstractNumId w:val="5"/>
   </w:num>
   <w:num w:numId="36">
-    <w:abstractNumId w:val="32"/>
+    <w:abstractNumId w:val="33"/>
   </w:num>
   <w:num w:numId="37">
-    <w:abstractNumId w:val="38"/>
+    <w:abstractNumId w:val="39"/>
   </w:num>
   <w:num w:numId="38">
-    <w:abstractNumId w:val="25"/>
+    <w:abstractNumId w:val="26"/>
   </w:num>
   <w:num w:numId="39">
-    <w:abstractNumId w:val="22"/>
+    <w:abstractNumId w:val="23"/>
+  </w:num>
+  <w:num w:numId="40">
+    <w:abstractNumId w:val="21"/>
   </w:num>
 </w:numbering>
 </file>

</xml_diff>

<commit_message>
updated docs, PLL lock added to FPGA
</commit_message>
<xml_diff>
--- a/FPGA/documentation/Saturn Project FPGA Design Description RPi4.docx
+++ b/FPGA/documentation/Saturn Project FPGA Design Description RPi4.docx
@@ -8269,7 +8269,7 @@
           <v:shape id="_x0000_i1025" type="#_x0000_t75" style="width:426.65pt;height:340.65pt" o:ole="">
             <v:imagedata r:id="rId15" o:title=""/>
           </v:shape>
-          <o:OLEObject Type="Embed" ProgID="Visio.Drawing.15" ShapeID="_x0000_i1025" DrawAspect="Content" ObjectID="_1704646321" r:id="rId16"/>
+          <o:OLEObject Type="Embed" ProgID="Visio.Drawing.15" ShapeID="_x0000_i1025" DrawAspect="Content" ObjectID="_1704977349" r:id="rId16"/>
         </w:object>
       </w:r>
     </w:p>
@@ -8359,7 +8359,7 @@
           <v:shape id="_x0000_i1026" type="#_x0000_t75" style="width:406.75pt;height:218.7pt" o:ole="">
             <v:imagedata r:id="rId17" o:title=""/>
           </v:shape>
-          <o:OLEObject Type="Embed" ProgID="Visio.Drawing.11" ShapeID="_x0000_i1026" DrawAspect="Content" ObjectID="_1704646322" r:id="rId18"/>
+          <o:OLEObject Type="Embed" ProgID="Visio.Drawing.11" ShapeID="_x0000_i1026" DrawAspect="Content" ObjectID="_1704977350" r:id="rId18"/>
         </w:object>
       </w:r>
     </w:p>
@@ -12564,7 +12564,7 @@
           <v:shape id="_x0000_i1027" type="#_x0000_t75" style="width:219.2pt;height:144.55pt" o:ole="">
             <v:imagedata r:id="rId23" o:title=""/>
           </v:shape>
-          <o:OLEObject Type="Embed" ProgID="Excel.Sheet.12" ShapeID="_x0000_i1027" DrawAspect="Content" ObjectID="_1704646323" r:id="rId24"/>
+          <o:OLEObject Type="Embed" ProgID="Excel.Sheet.12" ShapeID="_x0000_i1027" DrawAspect="Content" ObjectID="_1704977351" r:id="rId24"/>
         </w:object>
       </w:r>
     </w:p>
@@ -12590,7 +12590,7 @@
           <v:shape id="_x0000_i1028" type="#_x0000_t75" style="width:436.85pt;height:160.65pt" o:ole="">
             <v:imagedata r:id="rId25" o:title=""/>
           </v:shape>
-          <o:OLEObject Type="Embed" ProgID="Excel.Sheet.12" ShapeID="_x0000_i1028" DrawAspect="Content" ObjectID="_1704646324" r:id="rId26"/>
+          <o:OLEObject Type="Embed" ProgID="Excel.Sheet.12" ShapeID="_x0000_i1028" DrawAspect="Content" ObjectID="_1704977352" r:id="rId26"/>
         </w:object>
       </w:r>
     </w:p>
@@ -12966,7 +12966,7 @@
           <v:shape id="_x0000_i1029" type="#_x0000_t75" style="width:440.6pt;height:463.15pt" o:ole="">
             <v:imagedata r:id="rId28" o:title=""/>
           </v:shape>
-          <o:OLEObject Type="Embed" ProgID="Excel.Sheet.12" ShapeID="_x0000_i1029" DrawAspect="Content" ObjectID="_1704646325" r:id="rId29"/>
+          <o:OLEObject Type="Embed" ProgID="Excel.Sheet.12" ShapeID="_x0000_i1029" DrawAspect="Content" ObjectID="_1704977353" r:id="rId29"/>
         </w:object>
       </w:r>
     </w:p>
@@ -13118,7 +13118,7 @@
             <v:imagedata r:id="rId30" o:title=""/>
             <w10:wrap type="square" side="right"/>
           </v:shape>
-          <o:OLEObject Type="Embed" ProgID="Excel.Sheet.12" ShapeID="_x0000_s1038" DrawAspect="Content" ObjectID="_1704646334" r:id="rId31"/>
+          <o:OLEObject Type="Embed" ProgID="Excel.Sheet.12" ShapeID="_x0000_s1038" DrawAspect="Content" ObjectID="_1704977362" r:id="rId31"/>
         </w:object>
       </w:r>
       <w:r>
@@ -15022,7 +15022,7 @@
           <v:shape id="_x0000_i1031" type="#_x0000_t75" style="width:423.95pt;height:311.1pt" o:ole="">
             <v:imagedata r:id="rId35" o:title=""/>
           </v:shape>
-          <o:OLEObject Type="Embed" ProgID="Visio.Drawing.11" ShapeID="_x0000_i1031" DrawAspect="Content" ObjectID="_1704646326" r:id="rId36"/>
+          <o:OLEObject Type="Embed" ProgID="Visio.Drawing.11" ShapeID="_x0000_i1031" DrawAspect="Content" ObjectID="_1704977354" r:id="rId36"/>
         </w:object>
       </w:r>
     </w:p>
@@ -16150,7 +16150,7 @@
           <v:shape id="_x0000_i1032" type="#_x0000_t75" style="width:321.85pt;height:283.15pt" o:ole="">
             <v:imagedata r:id="rId37" o:title=""/>
           </v:shape>
-          <o:OLEObject Type="Embed" ProgID="Visio.Drawing.11" ShapeID="_x0000_i1032" DrawAspect="Content" ObjectID="_1704646327" r:id="rId38"/>
+          <o:OLEObject Type="Embed" ProgID="Visio.Drawing.11" ShapeID="_x0000_i1032" DrawAspect="Content" ObjectID="_1704977355" r:id="rId38"/>
         </w:object>
       </w:r>
     </w:p>
@@ -16229,7 +16229,7 @@
           <v:shape id="_x0000_i1033" type="#_x0000_t75" style="width:414.25pt;height:145.6pt" o:ole="">
             <v:imagedata r:id="rId39" o:title=""/>
           </v:shape>
-          <o:OLEObject Type="Embed" ProgID="Excel.Sheet.12" ShapeID="_x0000_i1033" DrawAspect="Content" ObjectID="_1704646328" r:id="rId40"/>
+          <o:OLEObject Type="Embed" ProgID="Excel.Sheet.12" ShapeID="_x0000_i1033" DrawAspect="Content" ObjectID="_1704977356" r:id="rId40"/>
         </w:object>
       </w:r>
     </w:p>
@@ -18079,7 +18079,7 @@
           <v:shape id="_x0000_i1034" type="#_x0000_t75" style="width:423.95pt;height:207.4pt" o:ole="">
             <v:imagedata r:id="rId41" o:title=""/>
           </v:shape>
-          <o:OLEObject Type="Embed" ProgID="Visio.Drawing.11" ShapeID="_x0000_i1034" DrawAspect="Content" ObjectID="_1704646329" r:id="rId42"/>
+          <o:OLEObject Type="Embed" ProgID="Visio.Drawing.11" ShapeID="_x0000_i1034" DrawAspect="Content" ObjectID="_1704977357" r:id="rId42"/>
         </w:object>
       </w:r>
     </w:p>
@@ -18642,13 +18642,7 @@
                 <w:b/>
               </w:rPr>
               <w:lastRenderedPageBreak/>
-              <w:t>Iambic</w:t>
-            </w:r>
-            <w:r>
-              <w:rPr>
-                <w:b/>
-              </w:rPr>
-              <w:t xml:space="preserve"> Keyer </w:t>
+              <w:t xml:space="preserve">Iambic Keyer </w:t>
             </w:r>
             <w:r>
               <w:rPr>
@@ -22656,7 +22650,11 @@
         </w:tc>
       </w:tr>
     </w:tbl>
-    <w:p/>
+    <w:p>
+      <w:r>
+        <w:t>(note PGA bits set to zero in protocol 2 Orion, and not transferred in protocol 2)</w:t>
+      </w:r>
+    </w:p>
     <w:p>
       <w:r>
         <w:t>Some of these signals need gating to provide the required strobes:</w:t>
@@ -23390,6 +23388,54 @@
             </w:r>
             <w:r>
               <w:t xml:space="preserve"> Valid state TBD</w:t>
+            </w:r>
+          </w:p>
+        </w:tc>
+      </w:tr>
+      <w:tr>
+        <w:tc>
+          <w:tcPr>
+            <w:tcW w:w="2310" w:type="dxa"/>
+          </w:tcPr>
+          <w:p>
+            <w:pPr>
+              <w:rPr>
+                <w:color w:val="000000" w:themeColor="text1"/>
+              </w:rPr>
+            </w:pPr>
+            <w:r>
+              <w:rPr>
+                <w:color w:val="000000" w:themeColor="text1"/>
+              </w:rPr>
+              <w:t>Status[10]</w:t>
+            </w:r>
+          </w:p>
+        </w:tc>
+        <w:tc>
+          <w:tcPr>
+            <w:tcW w:w="2310" w:type="dxa"/>
+          </w:tcPr>
+          <w:p>
+            <w:pPr>
+              <w:rPr>
+                <w:color w:val="000000" w:themeColor="text1"/>
+              </w:rPr>
+            </w:pPr>
+            <w:r>
+              <w:rPr>
+                <w:color w:val="000000" w:themeColor="text1"/>
+              </w:rPr>
+              <w:t>PLL locked</w:t>
+            </w:r>
+          </w:p>
+        </w:tc>
+        <w:tc>
+          <w:tcPr>
+            <w:tcW w:w="4447" w:type="dxa"/>
+          </w:tcPr>
+          <w:p>
+            <w:r>
+              <w:t>1= 10MHz/122.88MHz PLL is locked</w:t>
             </w:r>
           </w:p>
         </w:tc>
@@ -24196,7 +24242,10 @@
         <w:fldChar w:fldCharType="begin"/>
       </w:r>
       <w:r>
-        <w:instrText xml:space="preserve"> SEQ Figure \* ARABIC </w:instrText>
+        <w:instrText xml:space="preserve"> SEQ Figu</w:instrText>
+      </w:r>
+      <w:r>
+        <w:instrText xml:space="preserve">re \* ARABIC </w:instrText>
       </w:r>
       <w:r>
         <w:fldChar w:fldCharType="separate"/>
@@ -24550,7 +24599,7 @@
           <v:shape id="_x0000_i1035" type="#_x0000_t75" style="width:394.95pt;height:117.65pt" o:ole="">
             <v:imagedata r:id="rId49" o:title=""/>
           </v:shape>
-          <o:OLEObject Type="Embed" ProgID="Excel.Sheet.12" ShapeID="_x0000_i1035" DrawAspect="Content" ObjectID="_1704646330" r:id="rId50"/>
+          <o:OLEObject Type="Embed" ProgID="Excel.Sheet.12" ShapeID="_x0000_i1035" DrawAspect="Content" ObjectID="_1704977358" r:id="rId50"/>
         </w:object>
       </w:r>
     </w:p>
@@ -24618,7 +24667,7 @@
           <v:shape id="_x0000_i1036" type="#_x0000_t75" style="width:478.75pt;height:204.2pt" o:ole="">
             <v:imagedata r:id="rId51" o:title=""/>
           </v:shape>
-          <o:OLEObject Type="Embed" ProgID="Excel.Sheet.12" ShapeID="_x0000_i1036" DrawAspect="Content" ObjectID="_1704646331" r:id="rId52"/>
+          <o:OLEObject Type="Embed" ProgID="Excel.Sheet.12" ShapeID="_x0000_i1036" DrawAspect="Content" ObjectID="_1704977359" r:id="rId52"/>
         </w:object>
       </w:r>
     </w:p>
@@ -24888,7 +24937,7 @@
           <v:shape id="_x0000_i1037" type="#_x0000_t75" style="width:458.35pt;height:231.6pt" o:ole="">
             <v:imagedata r:id="rId54" o:title=""/>
           </v:shape>
-          <o:OLEObject Type="Embed" ProgID="Excel.Sheet.12" ShapeID="_x0000_i1037" DrawAspect="Content" ObjectID="_1704646332" r:id="rId55"/>
+          <o:OLEObject Type="Embed" ProgID="Excel.Sheet.12" ShapeID="_x0000_i1037" DrawAspect="Content" ObjectID="_1704977360" r:id="rId55"/>
         </w:object>
       </w:r>
     </w:p>
@@ -25667,7 +25716,7 @@
           <v:shape id="_x0000_i1038" type="#_x0000_t75" style="width:299.3pt;height:159.6pt" o:ole="">
             <v:imagedata r:id="rId57" o:title=""/>
           </v:shape>
-          <o:OLEObject Type="Embed" ProgID="Excel.Sheet.12" ShapeID="_x0000_i1038" DrawAspect="Content" ObjectID="_1704646333" r:id="rId58"/>
+          <o:OLEObject Type="Embed" ProgID="Excel.Sheet.12" ShapeID="_x0000_i1038" DrawAspect="Content" ObjectID="_1704977361" r:id="rId58"/>
         </w:object>
       </w:r>
     </w:p>
@@ -29561,6 +29610,7 @@
           </w:tcPr>
           <w:p>
             <w:r>
+              <w:lastRenderedPageBreak/>
               <w:t>Reader/writer 1</w:t>
             </w:r>
           </w:p>

</xml_diff>

<commit_message>
timing changes for delayed DAC and FPGA clock
</commit_message>
<xml_diff>
--- a/FPGA/documentation/Saturn Project FPGA Design Description RPi4.docx
+++ b/FPGA/documentation/Saturn Project FPGA Design Description RPi4.docx
@@ -424,14 +424,27 @@
       <w:r>
         <w:t xml:space="preserve">Figure </w:t>
       </w:r>
-      <w:fldSimple w:instr=" SEQ Figure \* ARABIC ">
-        <w:r>
-          <w:rPr>
-            <w:noProof/>
-          </w:rPr>
-          <w:t>1</w:t>
-        </w:r>
-      </w:fldSimple>
+      <w:r>
+        <w:fldChar w:fldCharType="begin"/>
+      </w:r>
+      <w:r>
+        <w:instrText xml:space="preserve"> SEQ Figure \* ARABIC </w:instrText>
+      </w:r>
+      <w:r>
+        <w:fldChar w:fldCharType="separate"/>
+      </w:r>
+      <w:r>
+        <w:rPr>
+          <w:noProof/>
+        </w:rPr>
+        <w:t>1</w:t>
+      </w:r>
+      <w:r>
+        <w:rPr>
+          <w:noProof/>
+        </w:rPr>
+        <w:fldChar w:fldCharType="end"/>
+      </w:r>
       <w:bookmarkEnd w:id="1"/>
       <w:r>
         <w:t>: Overall block Diagram</w:t>
@@ -7636,13 +7649,7 @@
               <w:ind w:left="449"/>
             </w:pPr>
             <w:r>
-              <w:t>STATUS_IN[</w:t>
-            </w:r>
-            <w:r>
-              <w:t>10</w:t>
-            </w:r>
-            <w:r>
-              <w:t>]</w:t>
+              <w:t>STATUS_IN[10]</w:t>
             </w:r>
           </w:p>
         </w:tc>
@@ -7687,13 +7694,7 @@
               <w:ind w:left="449"/>
             </w:pPr>
             <w:r>
-              <w:t>STATUS_IN[</w:t>
-            </w:r>
-            <w:r>
-              <w:t>31</w:t>
-            </w:r>
-            <w:r>
-              <w:t>]</w:t>
+              <w:t>STATUS_IN[31]</w:t>
             </w:r>
           </w:p>
         </w:tc>
@@ -8359,10 +8360,10 @@
             <v:path o:extrusionok="f" gradientshapeok="t" o:connecttype="rect"/>
             <o:lock v:ext="edit" aspectratio="t"/>
           </v:shapetype>
-          <v:shape id="_x0000_i1025" type="#_x0000_t75" style="width:426.8pt;height:340.4pt" o:ole="">
+          <v:shape id="_x0000_i1025" type="#_x0000_t75" style="width:426.6pt;height:340.8pt" o:ole="">
             <v:imagedata r:id="rId15" o:title=""/>
           </v:shape>
-          <o:OLEObject Type="Embed" ProgID="Visio.Drawing.15" ShapeID="_x0000_i1025" DrawAspect="Content" ObjectID="_1716563130" r:id="rId16"/>
+          <o:OLEObject Type="Embed" ProgID="Visio.Drawing.15" ShapeID="_x0000_i1025" DrawAspect="Content" ObjectID="_1717520329" r:id="rId16"/>
         </w:object>
       </w:r>
     </w:p>
@@ -8375,14 +8376,27 @@
       <w:r>
         <w:t xml:space="preserve">Figure </w:t>
       </w:r>
-      <w:fldSimple w:instr=" SEQ Figure \* ARABIC ">
-        <w:r>
-          <w:rPr>
-            <w:noProof/>
-          </w:rPr>
-          <w:t>2</w:t>
-        </w:r>
-      </w:fldSimple>
+      <w:r>
+        <w:fldChar w:fldCharType="begin"/>
+      </w:r>
+      <w:r>
+        <w:instrText xml:space="preserve"> SEQ Figure \* ARABIC </w:instrText>
+      </w:r>
+      <w:r>
+        <w:fldChar w:fldCharType="separate"/>
+      </w:r>
+      <w:r>
+        <w:rPr>
+          <w:noProof/>
+        </w:rPr>
+        <w:t>2</w:t>
+      </w:r>
+      <w:r>
+        <w:rPr>
+          <w:noProof/>
+        </w:rPr>
+        <w:fldChar w:fldCharType="end"/>
+      </w:r>
       <w:bookmarkEnd w:id="5"/>
       <w:r>
         <w:t>: 122.88MHz Clock Distribution</w:t>
@@ -8435,10 +8449,10 @@
       </w:pPr>
       <w:r>
         <w:object w:dxaOrig="8130" w:dyaOrig="4350" w14:anchorId="2CF68001">
-          <v:shape id="_x0000_i1026" type="#_x0000_t75" style="width:407.25pt;height:218.9pt" o:ole="">
+          <v:shape id="_x0000_i1026" type="#_x0000_t75" style="width:407.4pt;height:219pt" o:ole="">
             <v:imagedata r:id="rId17" o:title=""/>
           </v:shape>
-          <o:OLEObject Type="Embed" ProgID="Visio.Drawing.11" ShapeID="_x0000_i1026" DrawAspect="Content" ObjectID="_1716563131" r:id="rId18"/>
+          <o:OLEObject Type="Embed" ProgID="Visio.Drawing.11" ShapeID="_x0000_i1026" DrawAspect="Content" ObjectID="_1717520330" r:id="rId18"/>
         </w:object>
       </w:r>
     </w:p>
@@ -8451,20 +8465,37 @@
       <w:r>
         <w:t xml:space="preserve">Figure </w:t>
       </w:r>
-      <w:fldSimple w:instr=" SEQ Figure \* ARABIC ">
-        <w:r>
-          <w:rPr>
-            <w:noProof/>
-          </w:rPr>
-          <w:t>3</w:t>
-        </w:r>
-      </w:fldSimple>
+      <w:r>
+        <w:fldChar w:fldCharType="begin"/>
+      </w:r>
+      <w:r>
+        <w:instrText xml:space="preserve"> SEQ Figure \* ARABIC </w:instrText>
+      </w:r>
+      <w:r>
+        <w:fldChar w:fldCharType="separate"/>
+      </w:r>
+      <w:r>
+        <w:rPr>
+          <w:noProof/>
+        </w:rPr>
+        <w:t>3</w:t>
+      </w:r>
+      <w:r>
+        <w:rPr>
+          <w:noProof/>
+        </w:rPr>
+        <w:fldChar w:fldCharType="end"/>
+      </w:r>
       <w:bookmarkEnd w:id="6"/>
       <w:r>
         <w:t>: Clock Timing For FPGA I/O</w:t>
       </w:r>
     </w:p>
-    <w:p/>
+    <w:p>
+      <w:r>
+        <w:t>(In rev 1 Saturn, the ADC clocks are probably 0.7ns before the FPGA, DAC clocks)</w:t>
+      </w:r>
+    </w:p>
     <w:p>
       <w:pPr>
         <w:pStyle w:val="Heading2"/>
@@ -8592,14 +8623,27 @@
       <w:r>
         <w:t xml:space="preserve">Figure </w:t>
       </w:r>
-      <w:fldSimple w:instr=" SEQ Figure \* ARABIC ">
-        <w:r>
-          <w:rPr>
-            <w:noProof/>
-          </w:rPr>
-          <w:t>4</w:t>
-        </w:r>
-      </w:fldSimple>
+      <w:r>
+        <w:fldChar w:fldCharType="begin"/>
+      </w:r>
+      <w:r>
+        <w:instrText xml:space="preserve"> SEQ Figure \* ARABIC </w:instrText>
+      </w:r>
+      <w:r>
+        <w:fldChar w:fldCharType="separate"/>
+      </w:r>
+      <w:r>
+        <w:rPr>
+          <w:noProof/>
+        </w:rPr>
+        <w:t>4</w:t>
+      </w:r>
+      <w:r>
+        <w:rPr>
+          <w:noProof/>
+        </w:rPr>
+        <w:fldChar w:fldCharType="end"/>
+      </w:r>
       <w:bookmarkEnd w:id="8"/>
       <w:r>
         <w:t>: Schematic for Configuration Prom</w:t>
@@ -9591,27 +9635,14 @@
       <w:r>
         <w:t xml:space="preserve">Figure </w:t>
       </w:r>
-      <w:r>
-        <w:fldChar w:fldCharType="begin"/>
-      </w:r>
-      <w:r>
-        <w:instrText xml:space="preserve"> SEQ Figure \* ARABIC </w:instrText>
-      </w:r>
-      <w:r>
-        <w:fldChar w:fldCharType="separate"/>
-      </w:r>
-      <w:r>
-        <w:rPr>
-          <w:noProof/>
-        </w:rPr>
-        <w:t>5</w:t>
-      </w:r>
-      <w:r>
-        <w:rPr>
-          <w:noProof/>
-        </w:rPr>
-        <w:fldChar w:fldCharType="end"/>
-      </w:r>
+      <w:fldSimple w:instr=" SEQ Figure \* ARABIC ">
+        <w:r>
+          <w:rPr>
+            <w:noProof/>
+          </w:rPr>
+          <w:t>5</w:t>
+        </w:r>
+      </w:fldSimple>
       <w:r>
         <w:t>: Vivado Settings to Generate PROM File</w:t>
       </w:r>
@@ -9715,27 +9746,14 @@
       <w:r>
         <w:t xml:space="preserve">Figure </w:t>
       </w:r>
-      <w:r>
-        <w:fldChar w:fldCharType="begin"/>
-      </w:r>
-      <w:r>
-        <w:instrText xml:space="preserve"> SEQ Figure \* ARABIC </w:instrText>
-      </w:r>
-      <w:r>
-        <w:fldChar w:fldCharType="separate"/>
-      </w:r>
-      <w:r>
-        <w:rPr>
-          <w:noProof/>
-        </w:rPr>
-        <w:t>6</w:t>
-      </w:r>
-      <w:r>
-        <w:rPr>
-          <w:noProof/>
-        </w:rPr>
-        <w:fldChar w:fldCharType="end"/>
-      </w:r>
+      <w:fldSimple w:instr=" SEQ Figure \* ARABIC ">
+        <w:r>
+          <w:rPr>
+            <w:noProof/>
+          </w:rPr>
+          <w:t>6</w:t>
+        </w:r>
+      </w:fldSimple>
       <w:bookmarkEnd w:id="9"/>
       <w:r>
         <w:t>: GUI App to Write Configuration PROM</w:t>
@@ -10252,14 +10270,30 @@
       <w:r>
         <w:t xml:space="preserve">Figure </w:t>
       </w:r>
-      <w:fldSimple w:instr=" SEQ Figure \* ARABIC ">
-        <w:r>
-          <w:rPr>
-            <w:noProof/>
-          </w:rPr>
-          <w:t>7</w:t>
-        </w:r>
-      </w:fldSimple>
+      <w:r>
+        <w:fldChar w:fldCharType="begin"/>
+      </w:r>
+      <w:r>
+        <w:instrText xml:space="preserve"> SEQ Figure \* ARAB</w:instrText>
+      </w:r>
+      <w:r>
+        <w:instrText xml:space="preserve">IC </w:instrText>
+      </w:r>
+      <w:r>
+        <w:fldChar w:fldCharType="separate"/>
+      </w:r>
+      <w:r>
+        <w:rPr>
+          <w:noProof/>
+        </w:rPr>
+        <w:t>7</w:t>
+      </w:r>
+      <w:r>
+        <w:rPr>
+          <w:noProof/>
+        </w:rPr>
+        <w:fldChar w:fldCharType="end"/>
+      </w:r>
       <w:r>
         <w:t>: PCI Express Signals</w:t>
       </w:r>
@@ -12614,10 +12648,10 @@
     <w:p>
       <w:r>
         <w:object w:dxaOrig="4394" w:dyaOrig="2920" w14:anchorId="495F39FC">
-          <v:shape id="_x0000_i1027" type="#_x0000_t75" style="width:218.9pt;height:144.6pt" o:ole="">
+          <v:shape id="_x0000_i1027" type="#_x0000_t75" style="width:219pt;height:144.6pt" o:ole="">
             <v:imagedata r:id="rId23" o:title=""/>
           </v:shape>
-          <o:OLEObject Type="Embed" ProgID="Excel.Sheet.12" ShapeID="_x0000_i1027" DrawAspect="Content" ObjectID="_1716563132" r:id="rId24"/>
+          <o:OLEObject Type="Embed" ProgID="Excel.Sheet.12" ShapeID="_x0000_i1027" DrawAspect="Content" ObjectID="_1717520331" r:id="rId24"/>
         </w:object>
       </w:r>
     </w:p>
@@ -12640,10 +12674,10 @@
     <w:p>
       <w:r>
         <w:object w:dxaOrig="8740" w:dyaOrig="3210" w14:anchorId="654049C4">
-          <v:shape id="_x0000_i1028" type="#_x0000_t75" style="width:437.2pt;height:160.7pt" o:ole="">
+          <v:shape id="_x0000_i1028" type="#_x0000_t75" style="width:436.8pt;height:160.8pt" o:ole="">
             <v:imagedata r:id="rId25" o:title=""/>
           </v:shape>
-          <o:OLEObject Type="Embed" ProgID="Excel.Sheet.12" ShapeID="_x0000_i1028" DrawAspect="Content" ObjectID="_1716563133" r:id="rId26"/>
+          <o:OLEObject Type="Embed" ProgID="Excel.Sheet.12" ShapeID="_x0000_i1028" DrawAspect="Content" ObjectID="_1717520332" r:id="rId26"/>
         </w:object>
       </w:r>
     </w:p>
@@ -13016,10 +13050,10 @@
       </w:pPr>
       <w:r>
         <w:object w:dxaOrig="11631" w:dyaOrig="12199" w14:anchorId="07F28A8A">
-          <v:shape id="_x0000_i1029" type="#_x0000_t75" style="width:440.65pt;height:463.1pt" o:ole="">
+          <v:shape id="_x0000_i1029" type="#_x0000_t75" style="width:441pt;height:463.2pt" o:ole="">
             <v:imagedata r:id="rId28" o:title=""/>
           </v:shape>
-          <o:OLEObject Type="Embed" ProgID="Excel.Sheet.12" ShapeID="_x0000_i1029" DrawAspect="Content" ObjectID="_1716563134" r:id="rId29"/>
+          <o:OLEObject Type="Embed" ProgID="Excel.Sheet.12" ShapeID="_x0000_i1029" DrawAspect="Content" ObjectID="_1717520333" r:id="rId29"/>
         </w:object>
       </w:r>
     </w:p>
@@ -13032,27 +13066,14 @@
       <w:r>
         <w:t xml:space="preserve">Figure </w:t>
       </w:r>
-      <w:r>
-        <w:fldChar w:fldCharType="begin"/>
-      </w:r>
-      <w:r>
-        <w:instrText xml:space="preserve"> SEQ Figure \* ARABIC </w:instrText>
-      </w:r>
-      <w:r>
-        <w:fldChar w:fldCharType="separate"/>
-      </w:r>
-      <w:r>
-        <w:rPr>
-          <w:noProof/>
-        </w:rPr>
-        <w:t>9</w:t>
-      </w:r>
-      <w:r>
-        <w:rPr>
-          <w:noProof/>
-        </w:rPr>
-        <w:fldChar w:fldCharType="end"/>
-      </w:r>
+      <w:fldSimple w:instr=" SEQ Figure \* ARABIC ">
+        <w:r>
+          <w:rPr>
+            <w:noProof/>
+          </w:rPr>
+          <w:t>9</w:t>
+        </w:r>
+      </w:fldSimple>
       <w:bookmarkEnd w:id="13"/>
       <w:r>
         <w:t>: Decimate by 8 Filter</w:t>
@@ -13184,7 +13205,7 @@
             <v:imagedata r:id="rId30" o:title=""/>
             <w10:wrap type="square" side="right"/>
           </v:shape>
-          <o:OLEObject Type="Embed" ProgID="Excel.Sheet.12" ShapeID="_x0000_s1038" DrawAspect="Content" ObjectID="_1716563143" r:id="rId31"/>
+          <o:OLEObject Type="Embed" ProgID="Excel.Sheet.12" ShapeID="_x0000_s1038" DrawAspect="Content" ObjectID="_1717520342" r:id="rId31"/>
         </w:object>
       </w:r>
       <w:r>
@@ -13394,14 +13415,27 @@
       <w:r>
         <w:t xml:space="preserve">Figure </w:t>
       </w:r>
-      <w:fldSimple w:instr=" SEQ Figure \* ARABIC ">
-        <w:r>
-          <w:rPr>
-            <w:noProof/>
-          </w:rPr>
-          <w:t>10</w:t>
-        </w:r>
-      </w:fldSimple>
+      <w:r>
+        <w:fldChar w:fldCharType="begin"/>
+      </w:r>
+      <w:r>
+        <w:instrText xml:space="preserve"> SEQ Figure \* ARABIC </w:instrText>
+      </w:r>
+      <w:r>
+        <w:fldChar w:fldCharType="separate"/>
+      </w:r>
+      <w:r>
+        <w:rPr>
+          <w:noProof/>
+        </w:rPr>
+        <w:t>10</w:t>
+      </w:r>
+      <w:r>
+        <w:rPr>
+          <w:noProof/>
+        </w:rPr>
+        <w:fldChar w:fldCharType="end"/>
+      </w:r>
       <w:bookmarkEnd w:id="14"/>
       <w:r>
         <w:t>: DDC Flowgraph in Vivado</w:t>
@@ -13469,14 +13503,27 @@
       <w:r>
         <w:t xml:space="preserve">Figure </w:t>
       </w:r>
-      <w:fldSimple w:instr=" SEQ Figure \* ARABIC ">
-        <w:r>
-          <w:rPr>
-            <w:noProof/>
-          </w:rPr>
-          <w:t>11</w:t>
-        </w:r>
-      </w:fldSimple>
+      <w:r>
+        <w:fldChar w:fldCharType="begin"/>
+      </w:r>
+      <w:r>
+        <w:instrText xml:space="preserve"> SEQ Figure \* ARABIC </w:instrText>
+      </w:r>
+      <w:r>
+        <w:fldChar w:fldCharType="separate"/>
+      </w:r>
+      <w:r>
+        <w:rPr>
+          <w:noProof/>
+        </w:rPr>
+        <w:t>11</w:t>
+      </w:r>
+      <w:r>
+        <w:rPr>
+          <w:noProof/>
+        </w:rPr>
+        <w:fldChar w:fldCharType="end"/>
+      </w:r>
       <w:bookmarkEnd w:id="15"/>
       <w:r>
         <w:t xml:space="preserve"> Single Channel </w:t>
@@ -15036,14 +15083,27 @@
       <w:r>
         <w:t xml:space="preserve">Figure </w:t>
       </w:r>
-      <w:fldSimple w:instr=" SEQ Figure \* ARABIC ">
-        <w:r>
-          <w:rPr>
-            <w:noProof/>
-          </w:rPr>
-          <w:t>12</w:t>
-        </w:r>
-      </w:fldSimple>
+      <w:r>
+        <w:fldChar w:fldCharType="begin"/>
+      </w:r>
+      <w:r>
+        <w:instrText xml:space="preserve"> SEQ Figure \* ARABIC </w:instrText>
+      </w:r>
+      <w:r>
+        <w:fldChar w:fldCharType="separate"/>
+      </w:r>
+      <w:r>
+        <w:rPr>
+          <w:noProof/>
+        </w:rPr>
+        <w:t>12</w:t>
+      </w:r>
+      <w:r>
+        <w:rPr>
+          <w:noProof/>
+        </w:rPr>
+        <w:fldChar w:fldCharType="end"/>
+      </w:r>
       <w:bookmarkEnd w:id="17"/>
       <w:r>
         <w:t>: Transmitter Vivado Flow Graph</w:t>
@@ -15055,10 +15115,10 @@
       </w:pPr>
       <w:r>
         <w:object w:dxaOrig="8460" w:dyaOrig="6211" w14:anchorId="59F0F0BD">
-          <v:shape id="_x0000_i1031" type="#_x0000_t75" style="width:423.95pt;height:311.05pt" o:ole="">
+          <v:shape id="_x0000_i1031" type="#_x0000_t75" style="width:423.6pt;height:311.4pt" o:ole="">
             <v:imagedata r:id="rId35" o:title=""/>
           </v:shape>
-          <o:OLEObject Type="Embed" ProgID="Visio.Drawing.11" ShapeID="_x0000_i1031" DrawAspect="Content" ObjectID="_1716563135" r:id="rId36"/>
+          <o:OLEObject Type="Embed" ProgID="Visio.Drawing.11" ShapeID="_x0000_i1031" DrawAspect="Content" ObjectID="_1717520334" r:id="rId36"/>
         </w:object>
       </w:r>
     </w:p>
@@ -15071,14 +15131,27 @@
       <w:r>
         <w:t xml:space="preserve">Figure </w:t>
       </w:r>
-      <w:fldSimple w:instr=" SEQ Figure \* ARABIC ">
-        <w:r>
-          <w:rPr>
-            <w:noProof/>
-          </w:rPr>
-          <w:t>13</w:t>
-        </w:r>
-      </w:fldSimple>
+      <w:r>
+        <w:fldChar w:fldCharType="begin"/>
+      </w:r>
+      <w:r>
+        <w:instrText xml:space="preserve"> SEQ Figure \* ARABIC </w:instrText>
+      </w:r>
+      <w:r>
+        <w:fldChar w:fldCharType="separate"/>
+      </w:r>
+      <w:r>
+        <w:rPr>
+          <w:noProof/>
+        </w:rPr>
+        <w:t>13</w:t>
+      </w:r>
+      <w:r>
+        <w:rPr>
+          <w:noProof/>
+        </w:rPr>
+        <w:fldChar w:fldCharType="end"/>
+      </w:r>
       <w:bookmarkEnd w:id="18"/>
       <w:r>
         <w:t>: Transmitter</w:t>
@@ -16170,10 +16243,10 @@
       </w:pPr>
       <w:r>
         <w:object w:dxaOrig="6435" w:dyaOrig="5640" w14:anchorId="0B505A1B">
-          <v:shape id="_x0000_i1032" type="#_x0000_t75" style="width:322pt;height:283.4pt" o:ole="">
+          <v:shape id="_x0000_i1032" type="#_x0000_t75" style="width:322.2pt;height:283.2pt" o:ole="">
             <v:imagedata r:id="rId37" o:title=""/>
           </v:shape>
-          <o:OLEObject Type="Embed" ProgID="Visio.Drawing.11" ShapeID="_x0000_i1032" DrawAspect="Content" ObjectID="_1716563136" r:id="rId38"/>
+          <o:OLEObject Type="Embed" ProgID="Visio.Drawing.11" ShapeID="_x0000_i1032" DrawAspect="Content" ObjectID="_1717520335" r:id="rId38"/>
         </w:object>
       </w:r>
     </w:p>
@@ -16185,14 +16258,27 @@
       <w:r>
         <w:t xml:space="preserve">Figure </w:t>
       </w:r>
-      <w:fldSimple w:instr=" SEQ Figure \* ARABIC ">
-        <w:r>
-          <w:rPr>
-            <w:noProof/>
-          </w:rPr>
-          <w:t>14</w:t>
-        </w:r>
-      </w:fldSimple>
+      <w:r>
+        <w:fldChar w:fldCharType="begin"/>
+      </w:r>
+      <w:r>
+        <w:instrText xml:space="preserve"> SEQ Figure \* ARABIC </w:instrText>
+      </w:r>
+      <w:r>
+        <w:fldChar w:fldCharType="separate"/>
+      </w:r>
+      <w:r>
+        <w:rPr>
+          <w:noProof/>
+        </w:rPr>
+        <w:t>14</w:t>
+      </w:r>
+      <w:r>
+        <w:rPr>
+          <w:noProof/>
+        </w:rPr>
+        <w:fldChar w:fldCharType="end"/>
+      </w:r>
       <w:r>
         <w:t>: CODEC Interface</w:t>
       </w:r>
@@ -16236,10 +16322,10 @@
     <w:p>
       <w:r>
         <w:object w:dxaOrig="8275" w:dyaOrig="2920" w14:anchorId="249D7050">
-          <v:shape id="_x0000_i1033" type="#_x0000_t75" style="width:414.15pt;height:145.75pt" o:ole="">
+          <v:shape id="_x0000_i1033" type="#_x0000_t75" style="width:414pt;height:145.8pt" o:ole="">
             <v:imagedata r:id="rId39" o:title=""/>
           </v:shape>
-          <o:OLEObject Type="Embed" ProgID="Excel.Sheet.12" ShapeID="_x0000_i1033" DrawAspect="Content" ObjectID="_1716563137" r:id="rId40"/>
+          <o:OLEObject Type="Embed" ProgID="Excel.Sheet.12" ShapeID="_x0000_i1033" DrawAspect="Content" ObjectID="_1717520336" r:id="rId40"/>
         </w:object>
       </w:r>
     </w:p>
@@ -18086,10 +18172,10 @@
       </w:pPr>
       <w:r>
         <w:object w:dxaOrig="8460" w:dyaOrig="4141" w14:anchorId="46EA70DF">
-          <v:shape id="_x0000_i1034" type="#_x0000_t75" style="width:423.95pt;height:207.95pt" o:ole="">
+          <v:shape id="_x0000_i1034" type="#_x0000_t75" style="width:423.6pt;height:207.6pt" o:ole="">
             <v:imagedata r:id="rId41" o:title=""/>
           </v:shape>
-          <o:OLEObject Type="Embed" ProgID="Visio.Drawing.11" ShapeID="_x0000_i1034" DrawAspect="Content" ObjectID="_1716563138" r:id="rId42"/>
+          <o:OLEObject Type="Embed" ProgID="Visio.Drawing.11" ShapeID="_x0000_i1034" DrawAspect="Content" ObjectID="_1717520337" r:id="rId42"/>
         </w:object>
       </w:r>
     </w:p>
@@ -18101,14 +18187,27 @@
       <w:r>
         <w:t xml:space="preserve">Figure </w:t>
       </w:r>
-      <w:fldSimple w:instr=" SEQ Figure \* ARABIC ">
-        <w:r>
-          <w:rPr>
-            <w:noProof/>
-          </w:rPr>
-          <w:t>15</w:t>
-        </w:r>
-      </w:fldSimple>
+      <w:r>
+        <w:fldChar w:fldCharType="begin"/>
+      </w:r>
+      <w:r>
+        <w:instrText xml:space="preserve"> SEQ Figure \* ARABIC </w:instrText>
+      </w:r>
+      <w:r>
+        <w:fldChar w:fldCharType="separate"/>
+      </w:r>
+      <w:r>
+        <w:rPr>
+          <w:noProof/>
+        </w:rPr>
+        <w:t>15</w:t>
+      </w:r>
+      <w:r>
+        <w:rPr>
+          <w:noProof/>
+        </w:rPr>
+        <w:fldChar w:fldCharType="end"/>
+      </w:r>
       <w:r>
         <w:t>: PLL For 122.88MHz VCXO</w:t>
       </w:r>
@@ -24293,14 +24392,27 @@
       <w:r>
         <w:t xml:space="preserve">Figure </w:t>
       </w:r>
-      <w:fldSimple w:instr=" SEQ Figure \* ARABIC ">
-        <w:r>
-          <w:rPr>
-            <w:noProof/>
-          </w:rPr>
-          <w:t>16</w:t>
-        </w:r>
-      </w:fldSimple>
+      <w:r>
+        <w:fldChar w:fldCharType="begin"/>
+      </w:r>
+      <w:r>
+        <w:instrText xml:space="preserve"> SEQ Figure \* ARABIC </w:instrText>
+      </w:r>
+      <w:r>
+        <w:fldChar w:fldCharType="separate"/>
+      </w:r>
+      <w:r>
+        <w:rPr>
+          <w:noProof/>
+        </w:rPr>
+        <w:t>16</w:t>
+      </w:r>
+      <w:r>
+        <w:rPr>
+          <w:noProof/>
+        </w:rPr>
+        <w:fldChar w:fldCharType="end"/>
+      </w:r>
       <w:bookmarkEnd w:id="28"/>
       <w:r>
         <w:t>: AXI4 Stream connection to data FIFOs</w:t>
@@ -24368,14 +24480,27 @@
       <w:r>
         <w:t xml:space="preserve">Figure </w:t>
       </w:r>
-      <w:fldSimple w:instr=" SEQ Figure \* ARABIC ">
-        <w:r>
-          <w:rPr>
-            <w:noProof/>
-          </w:rPr>
-          <w:t>17</w:t>
-        </w:r>
-      </w:fldSimple>
+      <w:r>
+        <w:fldChar w:fldCharType="begin"/>
+      </w:r>
+      <w:r>
+        <w:instrText xml:space="preserve"> SEQ Figure \* ARABIC </w:instrText>
+      </w:r>
+      <w:r>
+        <w:fldChar w:fldCharType="separate"/>
+      </w:r>
+      <w:r>
+        <w:rPr>
+          <w:noProof/>
+        </w:rPr>
+        <w:t>17</w:t>
+      </w:r>
+      <w:r>
+        <w:rPr>
+          <w:noProof/>
+        </w:rPr>
+        <w:fldChar w:fldCharType="end"/>
+      </w:r>
       <w:bookmarkEnd w:id="29"/>
       <w:r>
         <w:t>: AXI4 Bus connection to data FIFOs</w:t>
@@ -24491,14 +24616,27 @@
       <w:r>
         <w:t xml:space="preserve">Figure </w:t>
       </w:r>
-      <w:fldSimple w:instr=" SEQ Figure \* ARABIC ">
-        <w:r>
-          <w:rPr>
-            <w:noProof/>
-          </w:rPr>
-          <w:t>18</w:t>
-        </w:r>
-      </w:fldSimple>
+      <w:r>
+        <w:fldChar w:fldCharType="begin"/>
+      </w:r>
+      <w:r>
+        <w:instrText xml:space="preserve"> SEQ Figure \* ARABIC </w:instrText>
+      </w:r>
+      <w:r>
+        <w:fldChar w:fldCharType="separate"/>
+      </w:r>
+      <w:r>
+        <w:rPr>
+          <w:noProof/>
+        </w:rPr>
+        <w:t>18</w:t>
+      </w:r>
+      <w:r>
+        <w:rPr>
+          <w:noProof/>
+        </w:rPr>
+        <w:fldChar w:fldCharType="end"/>
+      </w:r>
       <w:bookmarkEnd w:id="30"/>
       <w:r>
         <w:t>: CPU to DSP FIFOs</w:t>
@@ -24702,10 +24840,10 @@
     <w:p>
       <w:r>
         <w:object w:dxaOrig="7887" w:dyaOrig="2340" w14:anchorId="494DF00A">
-          <v:shape id="_x0000_i1035" type="#_x0000_t75" style="width:395.15pt;height:117.5pt" o:ole="">
+          <v:shape id="_x0000_i1035" type="#_x0000_t75" style="width:395.4pt;height:117.6pt" o:ole="">
             <v:imagedata r:id="rId49" o:title=""/>
           </v:shape>
-          <o:OLEObject Type="Embed" ProgID="Excel.Sheet.12" ShapeID="_x0000_i1035" DrawAspect="Content" ObjectID="_1716563139" r:id="rId50"/>
+          <o:OLEObject Type="Embed" ProgID="Excel.Sheet.12" ShapeID="_x0000_i1035" DrawAspect="Content" ObjectID="_1717520338" r:id="rId50"/>
         </w:object>
       </w:r>
     </w:p>
@@ -24775,10 +24913,10 @@
     <w:p>
       <w:r>
         <w:object w:dxaOrig="9571" w:dyaOrig="4080" w14:anchorId="4DFE7B16">
-          <v:shape id="_x0000_i1036" type="#_x0000_t75" style="width:478.65pt;height:203.9pt" o:ole="">
+          <v:shape id="_x0000_i1036" type="#_x0000_t75" style="width:478.8pt;height:204pt" o:ole="">
             <v:imagedata r:id="rId51" o:title=""/>
           </v:shape>
-          <o:OLEObject Type="Embed" ProgID="Excel.Sheet.12" ShapeID="_x0000_i1036" DrawAspect="Content" ObjectID="_1716563140" r:id="rId52"/>
+          <o:OLEObject Type="Embed" ProgID="Excel.Sheet.12" ShapeID="_x0000_i1036" DrawAspect="Content" ObjectID="_1717520339" r:id="rId52"/>
         </w:object>
       </w:r>
     </w:p>
@@ -24981,101 +25119,101 @@
       <w:r>
         <w:t xml:space="preserve">Figure </w:t>
       </w:r>
+      <w:r>
+        <w:fldChar w:fldCharType="begin"/>
+      </w:r>
+      <w:r>
+        <w:instrText xml:space="preserve"> SEQ Figure \* ARABIC </w:instrText>
+      </w:r>
+      <w:r>
+        <w:fldChar w:fldCharType="separate"/>
+      </w:r>
+      <w:r>
+        <w:rPr>
+          <w:noProof/>
+        </w:rPr>
+        <w:t>19</w:t>
+      </w:r>
+      <w:r>
+        <w:rPr>
+          <w:noProof/>
+        </w:rPr>
+        <w:fldChar w:fldCharType="end"/>
+      </w:r>
+      <w:bookmarkEnd w:id="33"/>
+      <w:r>
+        <w:t>: RX Data Management (Protocol 2)</w:t>
+      </w:r>
+    </w:p>
+    <w:p>
+      <w:pPr>
+        <w:pStyle w:val="Heading4"/>
+      </w:pPr>
+      <w:bookmarkStart w:id="34" w:name="_Ref100491408"/>
+      <w:r>
+        <w:t>Data Interface Synchronisation</w:t>
+      </w:r>
+      <w:bookmarkEnd w:id="34"/>
+    </w:p>
+    <w:p>
+      <w:r>
+        <w:t xml:space="preserve">For efficient transfer, the data needs to be packed into 64 bits words for transfer to the processor. 4 consecutive I/Q samples occupy 192 bits, ie 3x64 bit words. </w:t>
+      </w:r>
+      <w:r>
+        <w:fldChar w:fldCharType="begin"/>
+      </w:r>
+      <w:r>
+        <w:instrText xml:space="preserve"> REF _Ref77431531 \h </w:instrText>
+      </w:r>
+      <w:r>
+        <w:fldChar w:fldCharType="separate"/>
+      </w:r>
+      <w:r>
+        <w:t xml:space="preserve">Figure </w:t>
+      </w:r>
+      <w:r>
+        <w:rPr>
+          <w:noProof/>
+        </w:rPr>
+        <w:t>20</w:t>
+      </w:r>
+      <w:r>
+        <w:fldChar w:fldCharType="end"/>
+      </w:r>
+      <w:r>
+        <w:t xml:space="preserve"> shows the byte ordering required in the Protocol 2 DDC packet. For now at least I’ve given up trying to explain the byte ordering in both the Raspberry Pi and the FPGA and we’ll sort it out later. A simple IP core would fix byte ordering if required.</w:t>
+      </w:r>
+    </w:p>
+    <w:p>
+      <w:pPr>
+        <w:keepNext/>
+      </w:pPr>
+      <w:r>
+        <w:object w:dxaOrig="9162" w:dyaOrig="4628" w14:anchorId="56FFBFF0">
+          <v:shape id="_x0000_i1037" type="#_x0000_t75" style="width:458.4pt;height:232.2pt" o:ole="">
+            <v:imagedata r:id="rId54" o:title=""/>
+          </v:shape>
+          <o:OLEObject Type="Embed" ProgID="Excel.Sheet.12" ShapeID="_x0000_i1037" DrawAspect="Content" ObjectID="_1717520340" r:id="rId55"/>
+        </w:object>
+      </w:r>
+    </w:p>
+    <w:p>
+      <w:pPr>
+        <w:pStyle w:val="Caption"/>
+        <w:jc w:val="center"/>
+      </w:pPr>
+      <w:bookmarkStart w:id="35" w:name="_Ref77431531"/>
+      <w:r>
+        <w:t xml:space="preserve">Figure </w:t>
+      </w:r>
       <w:fldSimple w:instr=" SEQ Figure \* ARABIC ">
         <w:r>
           <w:rPr>
             <w:noProof/>
           </w:rPr>
-          <w:t>19</w:t>
+          <w:t>20</w:t>
         </w:r>
       </w:fldSimple>
-      <w:bookmarkEnd w:id="33"/>
-      <w:r>
-        <w:t>: RX Data Management (Protocol 2)</w:t>
-      </w:r>
-    </w:p>
-    <w:p>
-      <w:pPr>
-        <w:pStyle w:val="Heading4"/>
-      </w:pPr>
-      <w:bookmarkStart w:id="34" w:name="_Ref100491408"/>
-      <w:r>
-        <w:t>Data Interface Synchronisation</w:t>
-      </w:r>
-      <w:bookmarkEnd w:id="34"/>
-    </w:p>
-    <w:p>
-      <w:r>
-        <w:t xml:space="preserve">For efficient transfer, the data needs to be packed into 64 bits words for transfer to the processor. 4 consecutive I/Q samples occupy 192 bits, ie 3x64 bit words. </w:t>
-      </w:r>
-      <w:r>
-        <w:fldChar w:fldCharType="begin"/>
-      </w:r>
-      <w:r>
-        <w:instrText xml:space="preserve"> REF _Ref77431531 \h </w:instrText>
-      </w:r>
-      <w:r>
-        <w:fldChar w:fldCharType="separate"/>
-      </w:r>
-      <w:r>
-        <w:t xml:space="preserve">Figure </w:t>
-      </w:r>
-      <w:r>
-        <w:rPr>
-          <w:noProof/>
-        </w:rPr>
-        <w:t>20</w:t>
-      </w:r>
-      <w:r>
-        <w:fldChar w:fldCharType="end"/>
-      </w:r>
-      <w:r>
-        <w:t xml:space="preserve"> shows the byte ordering required in the Protocol 2 DDC packet. For now at least I’ve given up trying to explain the byte ordering in both the Raspberry Pi and the FPGA and we’ll sort it out later. A simple IP core would fix byte ordering if required.</w:t>
-      </w:r>
-    </w:p>
-    <w:p>
-      <w:pPr>
-        <w:keepNext/>
-      </w:pPr>
-      <w:r>
-        <w:object w:dxaOrig="9162" w:dyaOrig="4628" w14:anchorId="56FFBFF0">
-          <v:shape id="_x0000_i1037" type="#_x0000_t75" style="width:457.9pt;height:232.15pt" o:ole="">
-            <v:imagedata r:id="rId54" o:title=""/>
-          </v:shape>
-          <o:OLEObject Type="Embed" ProgID="Excel.Sheet.12" ShapeID="_x0000_i1037" DrawAspect="Content" ObjectID="_1716563141" r:id="rId55"/>
-        </w:object>
-      </w:r>
-    </w:p>
-    <w:p>
-      <w:pPr>
-        <w:pStyle w:val="Caption"/>
-        <w:jc w:val="center"/>
-      </w:pPr>
-      <w:bookmarkStart w:id="35" w:name="_Ref77431531"/>
-      <w:r>
-        <w:t xml:space="preserve">Figure </w:t>
-      </w:r>
-      <w:r>
-        <w:fldChar w:fldCharType="begin"/>
-      </w:r>
-      <w:r>
-        <w:instrText xml:space="preserve"> SEQ Figure \* ARABIC </w:instrText>
-      </w:r>
-      <w:r>
-        <w:fldChar w:fldCharType="separate"/>
-      </w:r>
-      <w:r>
-        <w:rPr>
-          <w:noProof/>
-        </w:rPr>
-        <w:t>20</w:t>
-      </w:r>
-      <w:r>
-        <w:rPr>
-          <w:noProof/>
-        </w:rPr>
-        <w:fldChar w:fldCharType="end"/>
-      </w:r>
       <w:bookmarkEnd w:id="35"/>
       <w:r>
         <w:t>: Data Multiplexing</w:t>
@@ -25700,27 +25838,14 @@
       <w:r>
         <w:t xml:space="preserve">Figure </w:t>
       </w:r>
-      <w:r>
-        <w:fldChar w:fldCharType="begin"/>
-      </w:r>
-      <w:r>
-        <w:instrText xml:space="preserve"> SEQ Figure \* ARABIC </w:instrText>
-      </w:r>
-      <w:r>
-        <w:fldChar w:fldCharType="separate"/>
-      </w:r>
-      <w:r>
-        <w:rPr>
-          <w:noProof/>
-        </w:rPr>
-        <w:t>21</w:t>
-      </w:r>
-      <w:r>
-        <w:rPr>
-          <w:noProof/>
-        </w:rPr>
-        <w:fldChar w:fldCharType="end"/>
-      </w:r>
+      <w:fldSimple w:instr=" SEQ Figure \* ARABIC ">
+        <w:r>
+          <w:rPr>
+            <w:noProof/>
+          </w:rPr>
+          <w:t>21</w:t>
+        </w:r>
+      </w:fldSimple>
       <w:r>
         <w:t>: DDC Multiplexer IP</w:t>
       </w:r>
@@ -25844,10 +25969,10 @@
     <w:p>
       <w:r>
         <w:object w:dxaOrig="5975" w:dyaOrig="3188" w14:anchorId="481811E0">
-          <v:shape id="_x0000_i1038" type="#_x0000_t75" style="width:300.1pt;height:159.55pt" o:ole="">
+          <v:shape id="_x0000_i1038" type="#_x0000_t75" style="width:300pt;height:159.6pt" o:ole="">
             <v:imagedata r:id="rId57" o:title=""/>
           </v:shape>
-          <o:OLEObject Type="Embed" ProgID="Excel.Sheet.12" ShapeID="_x0000_i1038" DrawAspect="Content" ObjectID="_1716563142" r:id="rId58"/>
+          <o:OLEObject Type="Embed" ProgID="Excel.Sheet.12" ShapeID="_x0000_i1038" DrawAspect="Content" ObjectID="_1717520341" r:id="rId58"/>
         </w:object>
       </w:r>
     </w:p>
@@ -38951,27 +39076,14 @@
       </w:rPr>
       <w:t xml:space="preserve"> of </w:t>
     </w:r>
-    <w:r>
-      <w:fldChar w:fldCharType="begin"/>
-    </w:r>
-    <w:r>
-      <w:instrText xml:space="preserve"> NUMPAGES   \* MERGEFORMAT </w:instrText>
-    </w:r>
-    <w:r>
-      <w:fldChar w:fldCharType="separate"/>
-    </w:r>
-    <w:r>
-      <w:rPr>
-        <w:noProof/>
-      </w:rPr>
-      <w:t>48</w:t>
-    </w:r>
-    <w:r>
-      <w:rPr>
-        <w:noProof/>
-      </w:rPr>
-      <w:fldChar w:fldCharType="end"/>
-    </w:r>
+    <w:fldSimple w:instr=" NUMPAGES   \* MERGEFORMAT ">
+      <w:r>
+        <w:rPr>
+          <w:noProof/>
+        </w:rPr>
+        <w:t>48</w:t>
+      </w:r>
+    </w:fldSimple>
   </w:p>
 </w:ftr>
 </file>

</xml_diff>

<commit_message>
added clock monitor IP
</commit_message>
<xml_diff>
--- a/FPGA/documentation/Saturn Project FPGA Design Description RPi4.docx
+++ b/FPGA/documentation/Saturn Project FPGA Design Description RPi4.docx
@@ -9104,7 +9104,7 @@
           <v:shape id="_x0000_i1025" type="#_x0000_t75" style="width:426.65pt;height:340.65pt" o:ole="">
             <v:imagedata r:id="rId15" o:title=""/>
           </v:shape>
-          <o:OLEObject Type="Embed" ProgID="Visio.Drawing.15" ShapeID="_x0000_i1025" DrawAspect="Content" ObjectID="_1719589873" r:id="rId16"/>
+          <o:OLEObject Type="Embed" ProgID="Visio.Drawing.15" ShapeID="_x0000_i1025" DrawAspect="Content" ObjectID="_1720373237" r:id="rId16"/>
         </w:object>
       </w:r>
     </w:p>
@@ -9180,7 +9180,7 @@
           <v:shape id="_x0000_i1026" type="#_x0000_t75" style="width:407.3pt;height:219.2pt" o:ole="">
             <v:imagedata r:id="rId17" o:title=""/>
           </v:shape>
-          <o:OLEObject Type="Embed" ProgID="Visio.Drawing.11" ShapeID="_x0000_i1026" DrawAspect="Content" ObjectID="_1719589874" r:id="rId18"/>
+          <o:OLEObject Type="Embed" ProgID="Visio.Drawing.11" ShapeID="_x0000_i1026" DrawAspect="Content" ObjectID="_1720373238" r:id="rId18"/>
         </w:object>
       </w:r>
     </w:p>
@@ -10077,7 +10077,6 @@
                                   <w:szCs w:val="16"/>
                                 </w:rPr>
                               </w:pPr>
-                              <w:proofErr w:type="spellStart"/>
                               <w:r>
                                 <w:rPr>
                                   <w:sz w:val="16"/>
@@ -10092,7 +10091,6 @@
                                 </w:rPr>
                                 <w:t>su</w:t>
                               </w:r>
-                              <w:proofErr w:type="spellEnd"/>
                               <w:r>
                                 <w:rPr>
                                   <w:sz w:val="16"/>
@@ -10215,7 +10213,6 @@
                             <w:szCs w:val="16"/>
                           </w:rPr>
                         </w:pPr>
-                        <w:proofErr w:type="spellStart"/>
                         <w:r>
                           <w:rPr>
                             <w:sz w:val="16"/>
@@ -10230,7 +10227,6 @@
                           </w:rPr>
                           <w:t>su</w:t>
                         </w:r>
-                        <w:proofErr w:type="spellEnd"/>
                         <w:r>
                           <w:rPr>
                             <w:sz w:val="16"/>
@@ -14676,7 +14672,7 @@
           <v:shape id="_x0000_i1027" type="#_x0000_t75" style="width:219.2pt;height:144.55pt" o:ole="">
             <v:imagedata r:id="rId23" o:title=""/>
           </v:shape>
-          <o:OLEObject Type="Embed" ProgID="Excel.Sheet.12" ShapeID="_x0000_i1027" DrawAspect="Content" ObjectID="_1719589875" r:id="rId24"/>
+          <o:OLEObject Type="Embed" ProgID="Excel.Sheet.12" ShapeID="_x0000_i1027" DrawAspect="Content" ObjectID="_1720373239" r:id="rId24"/>
         </w:object>
       </w:r>
     </w:p>
@@ -14710,7 +14706,7 @@
           <v:shape id="_x0000_i1028" type="#_x0000_t75" style="width:436.85pt;height:160.65pt" o:ole="">
             <v:imagedata r:id="rId25" o:title=""/>
           </v:shape>
-          <o:OLEObject Type="Embed" ProgID="Excel.Sheet.12" ShapeID="_x0000_i1028" DrawAspect="Content" ObjectID="_1719589876" r:id="rId26"/>
+          <o:OLEObject Type="Embed" ProgID="Excel.Sheet.12" ShapeID="_x0000_i1028" DrawAspect="Content" ObjectID="_1720373240" r:id="rId26"/>
         </w:object>
       </w:r>
     </w:p>
@@ -15115,7 +15111,7 @@
           <v:shape id="_x0000_i1029" type="#_x0000_t75" style="width:440.6pt;height:463.15pt" o:ole="">
             <v:imagedata r:id="rId28" o:title=""/>
           </v:shape>
-          <o:OLEObject Type="Embed" ProgID="Excel.Sheet.12" ShapeID="_x0000_i1029" DrawAspect="Content" ObjectID="_1719589877" r:id="rId29"/>
+          <o:OLEObject Type="Embed" ProgID="Excel.Sheet.12" ShapeID="_x0000_i1029" DrawAspect="Content" ObjectID="_1720373241" r:id="rId29"/>
         </w:object>
       </w:r>
     </w:p>
@@ -15307,7 +15303,7 @@
             <v:imagedata r:id="rId30" o:title=""/>
             <w10:wrap type="square" side="right"/>
           </v:shape>
-          <o:OLEObject Type="Embed" ProgID="Excel.Sheet.12" ShapeID="_x0000_s1038" DrawAspect="Content" ObjectID="_1719589886" r:id="rId31"/>
+          <o:OLEObject Type="Embed" ProgID="Excel.Sheet.12" ShapeID="_x0000_s1038" DrawAspect="Content" ObjectID="_1720373250" r:id="rId31"/>
         </w:object>
       </w:r>
       <w:r>
@@ -17549,7 +17545,7 @@
           <v:shape id="_x0000_i1031" type="#_x0000_t75" style="width:423.4pt;height:311.65pt" o:ole="">
             <v:imagedata r:id="rId35" o:title=""/>
           </v:shape>
-          <o:OLEObject Type="Embed" ProgID="Visio.Drawing.11" ShapeID="_x0000_i1031" DrawAspect="Content" ObjectID="_1719589878" r:id="rId36"/>
+          <o:OLEObject Type="Embed" ProgID="Visio.Drawing.11" ShapeID="_x0000_i1031" DrawAspect="Content" ObjectID="_1720373242" r:id="rId36"/>
         </w:object>
       </w:r>
     </w:p>
@@ -18883,7 +18879,7 @@
           <v:shape id="_x0000_i1032" type="#_x0000_t75" style="width:321.85pt;height:283.15pt" o:ole="">
             <v:imagedata r:id="rId37" o:title=""/>
           </v:shape>
-          <o:OLEObject Type="Embed" ProgID="Visio.Drawing.11" ShapeID="_x0000_i1032" DrawAspect="Content" ObjectID="_1719589879" r:id="rId38"/>
+          <o:OLEObject Type="Embed" ProgID="Visio.Drawing.11" ShapeID="_x0000_i1032" DrawAspect="Content" ObjectID="_1720373243" r:id="rId38"/>
         </w:object>
       </w:r>
     </w:p>
@@ -18978,7 +18974,7 @@
           <v:shape id="_x0000_i1033" type="#_x0000_t75" style="width:414.25pt;height:145.6pt" o:ole="">
             <v:imagedata r:id="rId39" o:title=""/>
           </v:shape>
-          <o:OLEObject Type="Embed" ProgID="Excel.Sheet.12" ShapeID="_x0000_i1033" DrawAspect="Content" ObjectID="_1719589880" r:id="rId40"/>
+          <o:OLEObject Type="Embed" ProgID="Excel.Sheet.12" ShapeID="_x0000_i1033" DrawAspect="Content" ObjectID="_1720373244" r:id="rId40"/>
         </w:object>
       </w:r>
     </w:p>
@@ -21161,7 +21157,7 @@
           <v:shape id="_x0000_i1034" type="#_x0000_t75" style="width:423.4pt;height:207.4pt" o:ole="">
             <v:imagedata r:id="rId41" o:title=""/>
           </v:shape>
-          <o:OLEObject Type="Embed" ProgID="Visio.Drawing.11" ShapeID="_x0000_i1034" DrawAspect="Content" ObjectID="_1719589881" r:id="rId42"/>
+          <o:OLEObject Type="Embed" ProgID="Visio.Drawing.11" ShapeID="_x0000_i1034" DrawAspect="Content" ObjectID="_1720373245" r:id="rId42"/>
         </w:object>
       </w:r>
     </w:p>
@@ -28453,7 +28449,7 @@
           <v:shape id="_x0000_i1035" type="#_x0000_t75" style="width:395.45pt;height:117.65pt" o:ole="">
             <v:imagedata r:id="rId49" o:title=""/>
           </v:shape>
-          <o:OLEObject Type="Embed" ProgID="Excel.Sheet.12" ShapeID="_x0000_i1035" DrawAspect="Content" ObjectID="_1719589882" r:id="rId50"/>
+          <o:OLEObject Type="Embed" ProgID="Excel.Sheet.12" ShapeID="_x0000_i1035" DrawAspect="Content" ObjectID="_1720373246" r:id="rId50"/>
         </w:object>
       </w:r>
     </w:p>
@@ -28550,7 +28546,7 @@
           <v:shape id="_x0000_i1036" type="#_x0000_t75" style="width:479.3pt;height:204.2pt" o:ole="">
             <v:imagedata r:id="rId51" o:title=""/>
           </v:shape>
-          <o:OLEObject Type="Embed" ProgID="Excel.Sheet.12" ShapeID="_x0000_i1036" DrawAspect="Content" ObjectID="_1719589883" r:id="rId52"/>
+          <o:OLEObject Type="Embed" ProgID="Excel.Sheet.12" ShapeID="_x0000_i1036" DrawAspect="Content" ObjectID="_1720373247" r:id="rId52"/>
         </w:object>
       </w:r>
     </w:p>
@@ -28859,7 +28855,7 @@
           <v:shape id="_x0000_i1037" type="#_x0000_t75" style="width:458.35pt;height:232.1pt" o:ole="">
             <v:imagedata r:id="rId54" o:title=""/>
           </v:shape>
-          <o:OLEObject Type="Embed" ProgID="Excel.Sheet.12" ShapeID="_x0000_i1037" DrawAspect="Content" ObjectID="_1719589884" r:id="rId55"/>
+          <o:OLEObject Type="Embed" ProgID="Excel.Sheet.12" ShapeID="_x0000_i1037" DrawAspect="Content" ObjectID="_1720373248" r:id="rId55"/>
         </w:object>
       </w:r>
     </w:p>
@@ -29765,7 +29761,7 @@
           <v:shape id="_x0000_i1038" type="#_x0000_t75" style="width:299.8pt;height:159.6pt" o:ole="">
             <v:imagedata r:id="rId57" o:title=""/>
           </v:shape>
-          <o:OLEObject Type="Embed" ProgID="Excel.Sheet.12" ShapeID="_x0000_i1038" DrawAspect="Content" ObjectID="_1719589885" r:id="rId58"/>
+          <o:OLEObject Type="Embed" ProgID="Excel.Sheet.12" ShapeID="_x0000_i1038" DrawAspect="Content" ObjectID="_1720373249" r:id="rId58"/>
         </w:object>
       </w:r>
     </w:p>
@@ -34471,6 +34467,481 @@
               <w:t xml:space="preserve">      U13 - QH</w:t>
             </w:r>
           </w:p>
+        </w:tc>
+      </w:tr>
+    </w:tbl>
+    <w:p/>
+    <w:p>
+      <w:pPr>
+        <w:pStyle w:val="Heading3"/>
+      </w:pPr>
+      <w:bookmarkStart w:id="41" w:name="_Ref109760469"/>
+      <w:r>
+        <w:t>Product &amp; Version ID registers</w:t>
+      </w:r>
+      <w:bookmarkEnd w:id="41"/>
+    </w:p>
+    <w:p>
+      <w:r>
+        <w:t xml:space="preserve">A </w:t>
+      </w:r>
+      <w:proofErr w:type="gramStart"/>
+      <w:r>
+        <w:t>64 bit</w:t>
+      </w:r>
+      <w:proofErr w:type="gramEnd"/>
+      <w:r>
+        <w:t xml:space="preserve"> read register provides version number design time constants and 4 bits readback of the clock monitor status. </w:t>
+      </w:r>
+    </w:p>
+    <w:tbl>
+      <w:tblPr>
+        <w:tblStyle w:val="TableGrid"/>
+        <w:tblW w:w="0" w:type="auto"/>
+        <w:tblLook w:val="04A0" w:firstRow="1" w:lastRow="0" w:firstColumn="1" w:lastColumn="0" w:noHBand="0" w:noVBand="1"/>
+      </w:tblPr>
+      <w:tblGrid>
+        <w:gridCol w:w="3209"/>
+        <w:gridCol w:w="3209"/>
+        <w:gridCol w:w="3210"/>
+      </w:tblGrid>
+      <w:tr>
+        <w:tc>
+          <w:tcPr>
+            <w:tcW w:w="3209" w:type="dxa"/>
+          </w:tcPr>
+          <w:p>
+            <w:pPr>
+              <w:rPr>
+                <w:b/>
+                <w:bCs/>
+              </w:rPr>
+            </w:pPr>
+            <w:r>
+              <w:rPr>
+                <w:b/>
+                <w:bCs/>
+              </w:rPr>
+              <w:t>Address</w:t>
+            </w:r>
+          </w:p>
+        </w:tc>
+        <w:tc>
+          <w:tcPr>
+            <w:tcW w:w="3209" w:type="dxa"/>
+          </w:tcPr>
+          <w:p>
+            <w:pPr>
+              <w:rPr>
+                <w:b/>
+                <w:bCs/>
+              </w:rPr>
+            </w:pPr>
+            <w:r>
+              <w:rPr>
+                <w:b/>
+                <w:bCs/>
+              </w:rPr>
+              <w:t>Bits</w:t>
+            </w:r>
+          </w:p>
+        </w:tc>
+        <w:tc>
+          <w:tcPr>
+            <w:tcW w:w="3210" w:type="dxa"/>
+          </w:tcPr>
+          <w:p>
+            <w:pPr>
+              <w:rPr>
+                <w:b/>
+                <w:bCs/>
+              </w:rPr>
+            </w:pPr>
+            <w:r>
+              <w:rPr>
+                <w:b/>
+                <w:bCs/>
+              </w:rPr>
+              <w:t>Function</w:t>
+            </w:r>
+          </w:p>
+        </w:tc>
+      </w:tr>
+      <w:tr>
+        <w:tc>
+          <w:tcPr>
+            <w:tcW w:w="3209" w:type="dxa"/>
+          </w:tcPr>
+          <w:p>
+            <w:r>
+              <w:t>0x0C000</w:t>
+            </w:r>
+          </w:p>
+        </w:tc>
+        <w:tc>
+          <w:tcPr>
+            <w:tcW w:w="3209" w:type="dxa"/>
+          </w:tcPr>
+          <w:p>
+            <w:r>
+              <w:t>31:20</w:t>
+            </w:r>
+          </w:p>
+        </w:tc>
+        <w:tc>
+          <w:tcPr>
+            <w:tcW w:w="3210" w:type="dxa"/>
+          </w:tcPr>
+          <w:p>
+            <w:r>
+              <w:t>Software ID</w:t>
+            </w:r>
+          </w:p>
+        </w:tc>
+      </w:tr>
+      <w:tr>
+        <w:tc>
+          <w:tcPr>
+            <w:tcW w:w="3209" w:type="dxa"/>
+          </w:tcPr>
+          <w:p>
+            <w:r>
+              <w:t>0x0C000</w:t>
+            </w:r>
+          </w:p>
+        </w:tc>
+        <w:tc>
+          <w:tcPr>
+            <w:tcW w:w="3209" w:type="dxa"/>
+          </w:tcPr>
+          <w:p>
+            <w:r>
+              <w:t>19:4</w:t>
+            </w:r>
+          </w:p>
+        </w:tc>
+        <w:tc>
+          <w:tcPr>
+            <w:tcW w:w="3210" w:type="dxa"/>
+          </w:tcPr>
+          <w:p>
+            <w:r>
+              <w:t>Software Version</w:t>
+            </w:r>
+          </w:p>
+        </w:tc>
+      </w:tr>
+      <w:tr>
+        <w:tc>
+          <w:tcPr>
+            <w:tcW w:w="3209" w:type="dxa"/>
+          </w:tcPr>
+          <w:p>
+            <w:r>
+              <w:t>0x0C000</w:t>
+            </w:r>
+          </w:p>
+        </w:tc>
+        <w:tc>
+          <w:tcPr>
+            <w:tcW w:w="3209" w:type="dxa"/>
+          </w:tcPr>
+          <w:p>
+            <w:r>
+              <w:t>3</w:t>
+            </w:r>
+          </w:p>
+        </w:tc>
+        <w:tc>
+          <w:tcPr>
+            <w:tcW w:w="3210" w:type="dxa"/>
+          </w:tcPr>
+          <w:p>
+            <w:r>
+              <w:t>Clock monitor</w:t>
+            </w:r>
+          </w:p>
+        </w:tc>
+      </w:tr>
+      <w:tr>
+        <w:tc>
+          <w:tcPr>
+            <w:tcW w:w="3209" w:type="dxa"/>
+          </w:tcPr>
+          <w:p>
+            <w:r>
+              <w:lastRenderedPageBreak/>
+              <w:t>0x0C000</w:t>
+            </w:r>
+          </w:p>
+        </w:tc>
+        <w:tc>
+          <w:tcPr>
+            <w:tcW w:w="3209" w:type="dxa"/>
+          </w:tcPr>
+          <w:p>
+            <w:r>
+              <w:t>2</w:t>
+            </w:r>
+          </w:p>
+        </w:tc>
+        <w:tc>
+          <w:tcPr>
+            <w:tcW w:w="3210" w:type="dxa"/>
+          </w:tcPr>
+          <w:p>
+            <w:r>
+              <w:t>Clock monitor</w:t>
+            </w:r>
+          </w:p>
+        </w:tc>
+      </w:tr>
+      <w:tr>
+        <w:tc>
+          <w:tcPr>
+            <w:tcW w:w="3209" w:type="dxa"/>
+          </w:tcPr>
+          <w:p>
+            <w:r>
+              <w:t>0x0C000</w:t>
+            </w:r>
+          </w:p>
+        </w:tc>
+        <w:tc>
+          <w:tcPr>
+            <w:tcW w:w="3209" w:type="dxa"/>
+          </w:tcPr>
+          <w:p>
+            <w:r>
+              <w:t>1</w:t>
+            </w:r>
+          </w:p>
+        </w:tc>
+        <w:tc>
+          <w:tcPr>
+            <w:tcW w:w="3210" w:type="dxa"/>
+          </w:tcPr>
+          <w:p>
+            <w:r>
+              <w:t>Clock monitor</w:t>
+            </w:r>
+          </w:p>
+        </w:tc>
+      </w:tr>
+      <w:tr>
+        <w:tc>
+          <w:tcPr>
+            <w:tcW w:w="3209" w:type="dxa"/>
+          </w:tcPr>
+          <w:p>
+            <w:r>
+              <w:t>0x0C000</w:t>
+            </w:r>
+          </w:p>
+        </w:tc>
+        <w:tc>
+          <w:tcPr>
+            <w:tcW w:w="3209" w:type="dxa"/>
+          </w:tcPr>
+          <w:p>
+            <w:r>
+              <w:t>0</w:t>
+            </w:r>
+          </w:p>
+        </w:tc>
+        <w:tc>
+          <w:tcPr>
+            <w:tcW w:w="3210" w:type="dxa"/>
+          </w:tcPr>
+          <w:p>
+            <w:r>
+              <w:t>Clock monitor</w:t>
+            </w:r>
+          </w:p>
+        </w:tc>
+      </w:tr>
+      <w:tr>
+        <w:tc>
+          <w:tcPr>
+            <w:tcW w:w="3209" w:type="dxa"/>
+          </w:tcPr>
+          <w:p>
+            <w:r>
+              <w:t>0x0C004</w:t>
+            </w:r>
+          </w:p>
+        </w:tc>
+        <w:tc>
+          <w:tcPr>
+            <w:tcW w:w="3209" w:type="dxa"/>
+          </w:tcPr>
+          <w:p>
+            <w:r>
+              <w:t>31:16</w:t>
+            </w:r>
+          </w:p>
+        </w:tc>
+        <w:tc>
+          <w:tcPr>
+            <w:tcW w:w="3210" w:type="dxa"/>
+          </w:tcPr>
+          <w:p>
+            <w:r>
+              <w:t>Product ID</w:t>
+            </w:r>
+          </w:p>
+          <w:p/>
+          <w:p>
+            <w:r>
+              <w:t>1=Saturn 1</w:t>
+            </w:r>
+            <w:r>
+              <w:rPr>
+                <w:vertAlign w:val="superscript"/>
+              </w:rPr>
+              <w:t>st</w:t>
+            </w:r>
+            <w:r>
+              <w:t xml:space="preserve"> prototype</w:t>
+            </w:r>
+          </w:p>
+        </w:tc>
+      </w:tr>
+      <w:tr>
+        <w:tc>
+          <w:tcPr>
+            <w:tcW w:w="3209" w:type="dxa"/>
+          </w:tcPr>
+          <w:p>
+            <w:r>
+              <w:t>0x0C004</w:t>
+            </w:r>
+          </w:p>
+        </w:tc>
+        <w:tc>
+          <w:tcPr>
+            <w:tcW w:w="3209" w:type="dxa"/>
+          </w:tcPr>
+          <w:p>
+            <w:r>
+              <w:t>15:0</w:t>
+            </w:r>
+          </w:p>
+        </w:tc>
+        <w:tc>
+          <w:tcPr>
+            <w:tcW w:w="3210" w:type="dxa"/>
+          </w:tcPr>
+          <w:p>
+            <w:r>
+              <w:t>Product Version</w:t>
+            </w:r>
+          </w:p>
+          <w:p>
+            <w:r>
+              <w:t>1</w:t>
+            </w:r>
+          </w:p>
+        </w:tc>
+      </w:tr>
+      <w:tr>
+        <w:tc>
+          <w:tcPr>
+            <w:tcW w:w="3209" w:type="dxa"/>
+          </w:tcPr>
+          <w:p/>
+        </w:tc>
+        <w:tc>
+          <w:tcPr>
+            <w:tcW w:w="3209" w:type="dxa"/>
+          </w:tcPr>
+          <w:p/>
+        </w:tc>
+        <w:tc>
+          <w:tcPr>
+            <w:tcW w:w="3210" w:type="dxa"/>
+          </w:tcPr>
+          <w:p/>
+        </w:tc>
+      </w:tr>
+      <w:tr>
+        <w:tc>
+          <w:tcPr>
+            <w:tcW w:w="3209" w:type="dxa"/>
+          </w:tcPr>
+          <w:p/>
+        </w:tc>
+        <w:tc>
+          <w:tcPr>
+            <w:tcW w:w="3209" w:type="dxa"/>
+          </w:tcPr>
+          <w:p/>
+        </w:tc>
+        <w:tc>
+          <w:tcPr>
+            <w:tcW w:w="3210" w:type="dxa"/>
+          </w:tcPr>
+          <w:p/>
+        </w:tc>
+      </w:tr>
+      <w:tr>
+        <w:tc>
+          <w:tcPr>
+            <w:tcW w:w="3209" w:type="dxa"/>
+          </w:tcPr>
+          <w:p/>
+        </w:tc>
+        <w:tc>
+          <w:tcPr>
+            <w:tcW w:w="3209" w:type="dxa"/>
+          </w:tcPr>
+          <w:p/>
+        </w:tc>
+        <w:tc>
+          <w:tcPr>
+            <w:tcW w:w="3210" w:type="dxa"/>
+          </w:tcPr>
+          <w:p/>
+        </w:tc>
+      </w:tr>
+      <w:tr>
+        <w:tc>
+          <w:tcPr>
+            <w:tcW w:w="3209" w:type="dxa"/>
+          </w:tcPr>
+          <w:p/>
+        </w:tc>
+        <w:tc>
+          <w:tcPr>
+            <w:tcW w:w="3209" w:type="dxa"/>
+          </w:tcPr>
+          <w:p/>
+        </w:tc>
+        <w:tc>
+          <w:tcPr>
+            <w:tcW w:w="3210" w:type="dxa"/>
+          </w:tcPr>
+          <w:p/>
+        </w:tc>
+      </w:tr>
+      <w:tr>
+        <w:tc>
+          <w:tcPr>
+            <w:tcW w:w="3209" w:type="dxa"/>
+          </w:tcPr>
+          <w:p/>
+        </w:tc>
+        <w:tc>
+          <w:tcPr>
+            <w:tcW w:w="3209" w:type="dxa"/>
+          </w:tcPr>
+          <w:p/>
+        </w:tc>
+        <w:tc>
+          <w:tcPr>
+            <w:tcW w:w="3210" w:type="dxa"/>
+          </w:tcPr>
+          <w:p/>
         </w:tc>
       </w:tr>
     </w:tbl>
@@ -34639,7 +35110,6 @@
           </w:tcPr>
           <w:p>
             <w:r>
-              <w:lastRenderedPageBreak/>
               <w:t>Reader/writer 0</w:t>
             </w:r>
           </w:p>
@@ -35881,6 +36351,7 @@
           </w:tcPr>
           <w:p>
             <w:r>
+              <w:lastRenderedPageBreak/>
               <w:t>Config256_0</w:t>
             </w:r>
           </w:p>
@@ -37203,7 +37674,6 @@
           </w:tcPr>
           <w:p>
             <w:r>
-              <w:lastRenderedPageBreak/>
               <w:t>Config256_2</w:t>
             </w:r>
           </w:p>
@@ -37548,7 +38018,10 @@
           </w:tcPr>
           <w:p>
             <w:r>
-              <w:t>Version Register</w:t>
+              <w:t>Date code</w:t>
+            </w:r>
+            <w:r>
+              <w:t xml:space="preserve"> Register</w:t>
             </w:r>
           </w:p>
         </w:tc>
@@ -38158,6 +38631,189 @@
             </w:r>
             <w:r>
               <w:t>9.1.7</w:t>
+            </w:r>
+            <w:r>
+              <w:fldChar w:fldCharType="end"/>
+            </w:r>
+          </w:p>
+        </w:tc>
+      </w:tr>
+      <w:tr>
+        <w:tc>
+          <w:tcPr>
+            <w:tcW w:w="1389" w:type="dxa"/>
+          </w:tcPr>
+          <w:p>
+            <w:r>
+              <w:t>Read64_ID</w:t>
+            </w:r>
+          </w:p>
+        </w:tc>
+        <w:tc>
+          <w:tcPr>
+            <w:tcW w:w="1015" w:type="dxa"/>
+          </w:tcPr>
+          <w:p>
+            <w:r>
+              <w:t>0x0C000</w:t>
+            </w:r>
+          </w:p>
+        </w:tc>
+        <w:tc>
+          <w:tcPr>
+            <w:tcW w:w="782" w:type="dxa"/>
+          </w:tcPr>
+          <w:p>
+            <w:r>
+              <w:t>4K</w:t>
+            </w:r>
+          </w:p>
+        </w:tc>
+        <w:tc>
+          <w:tcPr>
+            <w:tcW w:w="1771" w:type="dxa"/>
+          </w:tcPr>
+          <w:p>
+            <w:r>
+              <w:t>ID1</w:t>
+            </w:r>
+          </w:p>
+        </w:tc>
+        <w:tc>
+          <w:tcPr>
+            <w:tcW w:w="3032" w:type="dxa"/>
+          </w:tcPr>
+          <w:p>
+            <w:r>
+              <w:t>Version ID (31:16)</w:t>
+            </w:r>
+          </w:p>
+          <w:p>
+            <w:r>
+              <w:t>Revision (15:4)</w:t>
+            </w:r>
+          </w:p>
+          <w:p>
+            <w:r>
+              <w:t>Cloc</w:t>
+            </w:r>
+            <w:r>
+              <w:t>k</w:t>
+            </w:r>
+            <w:r>
+              <w:t xml:space="preserve"> monitor </w:t>
+            </w:r>
+            <w:proofErr w:type="gramStart"/>
+            <w:r>
+              <w:t>bits(</w:t>
+            </w:r>
+            <w:proofErr w:type="gramEnd"/>
+            <w:r>
+              <w:t>3:0)</w:t>
+            </w:r>
+          </w:p>
+        </w:tc>
+        <w:tc>
+          <w:tcPr>
+            <w:tcW w:w="1639" w:type="dxa"/>
+          </w:tcPr>
+          <w:p>
+            <w:r>
+              <w:t xml:space="preserve">See </w:t>
+            </w:r>
+            <w:r>
+              <w:fldChar w:fldCharType="begin"/>
+            </w:r>
+            <w:r>
+              <w:instrText xml:space="preserve"> REF _Ref109760469 \r \h </w:instrText>
+            </w:r>
+            <w:r>
+              <w:fldChar w:fldCharType="separate"/>
+            </w:r>
+            <w:r>
+              <w:t>9.1.8</w:t>
+            </w:r>
+            <w:r>
+              <w:fldChar w:fldCharType="end"/>
+            </w:r>
+          </w:p>
+        </w:tc>
+      </w:tr>
+      <w:tr>
+        <w:tc>
+          <w:tcPr>
+            <w:tcW w:w="1389" w:type="dxa"/>
+          </w:tcPr>
+          <w:p>
+            <w:r>
+              <w:t>Read64_ID</w:t>
+            </w:r>
+          </w:p>
+        </w:tc>
+        <w:tc>
+          <w:tcPr>
+            <w:tcW w:w="1015" w:type="dxa"/>
+          </w:tcPr>
+          <w:p>
+            <w:r>
+              <w:t>0x0C004</w:t>
+            </w:r>
+          </w:p>
+        </w:tc>
+        <w:tc>
+          <w:tcPr>
+            <w:tcW w:w="782" w:type="dxa"/>
+          </w:tcPr>
+          <w:p>
+            <w:r>
+              <w:t>4K</w:t>
+            </w:r>
+          </w:p>
+        </w:tc>
+        <w:tc>
+          <w:tcPr>
+            <w:tcW w:w="1771" w:type="dxa"/>
+          </w:tcPr>
+          <w:p>
+            <w:r>
+              <w:t>ID2</w:t>
+            </w:r>
+          </w:p>
+        </w:tc>
+        <w:tc>
+          <w:tcPr>
+            <w:tcW w:w="3032" w:type="dxa"/>
+          </w:tcPr>
+          <w:p>
+            <w:r>
+              <w:t>Product ID (31:16)</w:t>
+            </w:r>
+          </w:p>
+          <w:p>
+            <w:r>
+              <w:t>S/W ID (15:0)</w:t>
+            </w:r>
+          </w:p>
+        </w:tc>
+        <w:tc>
+          <w:tcPr>
+            <w:tcW w:w="1639" w:type="dxa"/>
+          </w:tcPr>
+          <w:p>
+            <w:r>
+              <w:t xml:space="preserve">See </w:t>
+            </w:r>
+            <w:r>
+              <w:fldChar w:fldCharType="begin"/>
+            </w:r>
+            <w:r>
+              <w:instrText xml:space="preserve"> REF _Ref109760469 \r \h </w:instrText>
+            </w:r>
+            <w:r>
+              <w:fldChar w:fldCharType="separate"/>
+            </w:r>
+            <w:r>
+              <w:t>9.1.8</w:t>
             </w:r>
             <w:r>
               <w:fldChar w:fldCharType="end"/>
@@ -38418,6 +39074,7 @@
         <w:pStyle w:val="Heading2"/>
       </w:pPr>
       <w:r>
+        <w:lastRenderedPageBreak/>
         <w:t>XADC registers</w:t>
       </w:r>
     </w:p>
@@ -38952,7 +39609,6 @@
           </w:tcPr>
           <w:p>
             <w:r>
-              <w:lastRenderedPageBreak/>
               <w:t>data</w:t>
             </w:r>
           </w:p>
@@ -39463,7 +40119,11 @@
         <w:t xml:space="preserve"> It makes little difference because you can’t do a “pure” 24 bit read anyway. </w:t>
       </w:r>
       <w:r>
-        <w:t xml:space="preserve">An AXI Stream Subset Converter IP can do this using equal input and output stream widths and a remap string. For an IQ stream the remap string has to remap a 48 bit path: </w:t>
+        <w:t xml:space="preserve">An AXI Stream Subset Converter IP can </w:t>
+      </w:r>
+      <w:r>
+        <w:lastRenderedPageBreak/>
+        <w:t xml:space="preserve">do this using equal input and output stream widths and a remap string. For an IQ stream the remap string has to remap a 48 bit path: </w:t>
       </w:r>
       <w:proofErr w:type="spellStart"/>
       <w:proofErr w:type="gramStart"/>

</xml_diff>

<commit_message>
Update Saturn Project FPGA Design Description RPi4.docx
</commit_message>
<xml_diff>
--- a/FPGA/documentation/Saturn Project FPGA Design Description RPi4.docx
+++ b/FPGA/documentation/Saturn Project FPGA Design Description RPi4.docx
@@ -8642,10 +8642,10 @@
             <v:path o:extrusionok="f" gradientshapeok="t" o:connecttype="rect"/>
             <o:lock v:ext="edit" aspectratio="t"/>
           </v:shapetype>
-          <v:shape id="_x0000_i1025" type="#_x0000_t75" style="width:426.9pt;height:340.6pt" o:ole="">
+          <v:shape id="_x0000_i1025" type="#_x0000_t75" style="width:426.65pt;height:340.65pt" o:ole="">
             <v:imagedata r:id="rId15" o:title=""/>
           </v:shape>
-          <o:OLEObject Type="Embed" ProgID="Visio.Drawing.15" ShapeID="_x0000_i1025" DrawAspect="Content" ObjectID="_1728647876" r:id="rId16"/>
+          <o:OLEObject Type="Embed" ProgID="Visio.Drawing.15" ShapeID="_x0000_i1025" DrawAspect="Content" ObjectID="_1728753258" r:id="rId16"/>
         </w:object>
       </w:r>
     </w:p>
@@ -8718,10 +8718,10 @@
       </w:pPr>
       <w:r>
         <w:object w:dxaOrig="8130" w:dyaOrig="4350" w14:anchorId="2CF68001">
-          <v:shape id="_x0000_i1026" type="#_x0000_t75" style="width:407.55pt;height:219.25pt" o:ole="">
+          <v:shape id="_x0000_i1026" type="#_x0000_t75" style="width:407.8pt;height:219.2pt" o:ole="">
             <v:imagedata r:id="rId17" o:title=""/>
           </v:shape>
-          <o:OLEObject Type="Embed" ProgID="Visio.Drawing.11" ShapeID="_x0000_i1026" DrawAspect="Content" ObjectID="_1728647877" r:id="rId18"/>
+          <o:OLEObject Type="Embed" ProgID="Visio.Drawing.11" ShapeID="_x0000_i1026" DrawAspect="Content" ObjectID="_1728753259" r:id="rId18"/>
         </w:object>
       </w:r>
     </w:p>
@@ -14070,10 +14070,10 @@
     <w:p>
       <w:r>
         <w:object w:dxaOrig="4394" w:dyaOrig="2920" w14:anchorId="495F39FC">
-          <v:shape id="_x0000_i1027" type="#_x0000_t75" style="width:219.25pt;height:144.45pt" o:ole="">
+          <v:shape id="_x0000_i1027" type="#_x0000_t75" style="width:219.2pt;height:144.55pt" o:ole="">
             <v:imagedata r:id="rId23" o:title=""/>
           </v:shape>
-          <o:OLEObject Type="Embed" ProgID="Excel.Sheet.12" ShapeID="_x0000_i1027" DrawAspect="Content" ObjectID="_1728647878" r:id="rId24"/>
+          <o:OLEObject Type="Embed" ProgID="Excel.Sheet.12" ShapeID="_x0000_i1027" DrawAspect="Content" ObjectID="_1728753260" r:id="rId24"/>
         </w:object>
       </w:r>
     </w:p>
@@ -14096,10 +14096,10 @@
     <w:p>
       <w:r>
         <w:object w:dxaOrig="8740" w:dyaOrig="3210" w14:anchorId="654049C4">
-          <v:shape id="_x0000_i1028" type="#_x0000_t75" style="width:437.1pt;height:160.6pt" o:ole="">
+          <v:shape id="_x0000_i1028" type="#_x0000_t75" style="width:436.85pt;height:160.65pt" o:ole="">
             <v:imagedata r:id="rId25" o:title=""/>
           </v:shape>
-          <o:OLEObject Type="Embed" ProgID="Excel.Sheet.12" ShapeID="_x0000_i1028" DrawAspect="Content" ObjectID="_1728647879" r:id="rId26"/>
+          <o:OLEObject Type="Embed" ProgID="Excel.Sheet.12" ShapeID="_x0000_i1028" DrawAspect="Content" ObjectID="_1728753261" r:id="rId26"/>
         </w:object>
       </w:r>
     </w:p>
@@ -14480,10 +14480,10 @@
       </w:pPr>
       <w:r>
         <w:object w:dxaOrig="11631" w:dyaOrig="12199" w14:anchorId="07F28A8A">
-          <v:shape id="_x0000_i1029" type="#_x0000_t75" style="width:440.75pt;height:462.9pt" o:ole="">
+          <v:shape id="_x0000_i1029" type="#_x0000_t75" style="width:440.6pt;height:463.15pt" o:ole="">
             <v:imagedata r:id="rId28" o:title=""/>
           </v:shape>
-          <o:OLEObject Type="Embed" ProgID="Excel.Sheet.12" ShapeID="_x0000_i1029" DrawAspect="Content" ObjectID="_1728647880" r:id="rId29"/>
+          <o:OLEObject Type="Embed" ProgID="Excel.Sheet.12" ShapeID="_x0000_i1029" DrawAspect="Content" ObjectID="_1728753262" r:id="rId29"/>
         </w:object>
       </w:r>
     </w:p>
@@ -14651,7 +14651,7 @@
             <v:imagedata r:id="rId30" o:title=""/>
             <w10:wrap type="square" side="right"/>
           </v:shape>
-          <o:OLEObject Type="Embed" ProgID="Excel.Sheet.12" ShapeID="_x0000_s1038" DrawAspect="Content" ObjectID="_1728647887" r:id="rId31"/>
+          <o:OLEObject Type="Embed" ProgID="Excel.Sheet.12" ShapeID="_x0000_s1038" DrawAspect="Content" ObjectID="_1728753269" r:id="rId31"/>
         </w:object>
       </w:r>
       <w:r>
@@ -17868,10 +17868,10 @@
       </w:pPr>
       <w:r>
         <w:object w:dxaOrig="8460" w:dyaOrig="6211" w14:anchorId="59F0F0BD">
-          <v:shape id="_x0000_i1031" type="#_x0000_t75" style="width:423.25pt;height:312pt" o:ole="">
+          <v:shape id="_x0000_i1031" type="#_x0000_t75" style="width:423.4pt;height:312.2pt" o:ole="">
             <v:imagedata r:id="rId35" o:title=""/>
           </v:shape>
-          <o:OLEObject Type="Embed" ProgID="Visio.Drawing.11" ShapeID="_x0000_i1031" DrawAspect="Content" ObjectID="_1728647881" r:id="rId36"/>
+          <o:OLEObject Type="Embed" ProgID="Visio.Drawing.11" ShapeID="_x0000_i1031" DrawAspect="Content" ObjectID="_1728753263" r:id="rId36"/>
         </w:object>
       </w:r>
     </w:p>
@@ -19086,10 +19086,10 @@
       </w:pPr>
       <w:r>
         <w:object w:dxaOrig="6435" w:dyaOrig="5640" w14:anchorId="0B505A1B">
-          <v:shape id="_x0000_i1032" type="#_x0000_t75" style="width:321.7pt;height:282.9pt" o:ole="">
+          <v:shape id="_x0000_i1032" type="#_x0000_t75" style="width:321.85pt;height:282.65pt" o:ole="">
             <v:imagedata r:id="rId37" o:title=""/>
           </v:shape>
-          <o:OLEObject Type="Embed" ProgID="Visio.Drawing.11" ShapeID="_x0000_i1032" DrawAspect="Content" ObjectID="_1728647882" r:id="rId38"/>
+          <o:OLEObject Type="Embed" ProgID="Visio.Drawing.11" ShapeID="_x0000_i1032" DrawAspect="Content" ObjectID="_1728753264" r:id="rId38"/>
         </w:object>
       </w:r>
     </w:p>
@@ -19167,10 +19167,10 @@
     <w:p>
       <w:r>
         <w:object w:dxaOrig="8275" w:dyaOrig="2920" w14:anchorId="249D7050">
-          <v:shape id="_x0000_i1033" type="#_x0000_t75" style="width:414pt;height:145.4pt" o:ole="">
+          <v:shape id="_x0000_i1033" type="#_x0000_t75" style="width:414.25pt;height:145.6pt" o:ole="">
             <v:imagedata r:id="rId39" o:title=""/>
           </v:shape>
-          <o:OLEObject Type="Embed" ProgID="Excel.Sheet.12" ShapeID="_x0000_i1033" DrawAspect="Content" ObjectID="_1728647883" r:id="rId40"/>
+          <o:OLEObject Type="Embed" ProgID="Excel.Sheet.12" ShapeID="_x0000_i1033" DrawAspect="Content" ObjectID="_1728753265" r:id="rId40"/>
         </w:object>
       </w:r>
     </w:p>
@@ -21262,10 +21262,10 @@
       </w:pPr>
       <w:r>
         <w:object w:dxaOrig="8460" w:dyaOrig="4141" w14:anchorId="46EA70DF">
-          <v:shape id="_x0000_i1034" type="#_x0000_t75" style="width:423.25pt;height:207.7pt" o:ole="">
+          <v:shape id="_x0000_i1034" type="#_x0000_t75" style="width:423.4pt;height:207.4pt" o:ole="">
             <v:imagedata r:id="rId41" o:title=""/>
           </v:shape>
-          <o:OLEObject Type="Embed" ProgID="Visio.Drawing.11" ShapeID="_x0000_i1034" DrawAspect="Content" ObjectID="_1728647884" r:id="rId42"/>
+          <o:OLEObject Type="Embed" ProgID="Visio.Drawing.11" ShapeID="_x0000_i1034" DrawAspect="Content" ObjectID="_1728753266" r:id="rId42"/>
         </w:object>
       </w:r>
     </w:p>
@@ -29737,10 +29737,10 @@
     <w:p>
       <w:r>
         <w:object w:dxaOrig="7887" w:dyaOrig="2340" w14:anchorId="494DF00A">
-          <v:shape id="_x0000_i1035" type="#_x0000_t75" style="width:395.55pt;height:117.7pt" o:ole="">
+          <v:shape id="_x0000_i1035" type="#_x0000_t75" style="width:395.45pt;height:117.65pt" o:ole="">
             <v:imagedata r:id="rId52" o:title=""/>
           </v:shape>
-          <o:OLEObject Type="Embed" ProgID="Excel.Sheet.12" ShapeID="_x0000_i1035" DrawAspect="Content" ObjectID="_1728647885" r:id="rId53"/>
+          <o:OLEObject Type="Embed" ProgID="Excel.Sheet.12" ShapeID="_x0000_i1035" DrawAspect="Content" ObjectID="_1728753267" r:id="rId53"/>
         </w:object>
       </w:r>
     </w:p>
@@ -29802,10 +29802,10 @@
     <w:p>
       <w:r>
         <w:object w:dxaOrig="9401" w:dyaOrig="4051" w14:anchorId="4DFE7B16">
-          <v:shape id="_x0000_i1036" type="#_x0000_t75" style="width:470.3pt;height:203.1pt" o:ole="">
+          <v:shape id="_x0000_i1036" type="#_x0000_t75" style="width:470.7pt;height:203.1pt" o:ole="">
             <v:imagedata r:id="rId54" o:title=""/>
           </v:shape>
-          <o:OLEObject Type="Embed" ProgID="Excel.Sheet.12" ShapeID="_x0000_i1036" DrawAspect="Content" ObjectID="_1728647886" r:id="rId55"/>
+          <o:OLEObject Type="Embed" ProgID="Excel.Sheet.12" ShapeID="_x0000_i1036" DrawAspect="Content" ObjectID="_1728753268" r:id="rId55"/>
         </w:object>
       </w:r>
     </w:p>
@@ -29931,13 +29931,7 @@
     </w:p>
     <w:p>
       <w:r>
-        <w:t xml:space="preserve">For </w:t>
-      </w:r>
-      <w:r>
-        <w:t>Thetis</w:t>
-      </w:r>
-      <w:r>
-        <w:t xml:space="preserve"> to work it must be possible reliably to start and stop operation and reconfigure the DDCs and still get deterministic data. The required criterion is: the phase difference between any pair of DDCs used for Puresignal (on TX) or diversity (on receive) must remain constant even if the sample rate is changed</w:t>
+        <w:t>For Thetis to work it must be possible reliably to start and stop operation and reconfigure the DDCs and still get deterministic data. The required criterion is: the phase difference between any pair of DDCs used for Puresignal (on TX) or diversity (on receive) must remain constant even if the sample rate is changed</w:t>
       </w:r>
       <w:r>
         <w:rPr>
@@ -30008,10 +30002,7 @@
         <w:t xml:space="preserve"> </w:t>
       </w:r>
       <w:r>
-        <w:t>is used to frame the output stream into data beats.</w:t>
-      </w:r>
-      <w:r>
-        <w:t xml:space="preserve"> </w:t>
+        <w:t xml:space="preserve">is used to frame the output stream into data beats. </w:t>
       </w:r>
       <w:r>
         <w:t>Thereafter N I/Q words are transferred for the enabled DDCs</w:t>
@@ -31510,6 +31501,9 @@
       </w:r>
       <w:r>
         <w:t>can be uniquely identified because bit 63=1.</w:t>
+      </w:r>
+      <w:r>
+        <w:t xml:space="preserve"> If the DDC rate register is updated, the processor does not need to find the correct point in the FIFO to start the new settings: the DDC word will appear in the data stream at the right point. </w:t>
       </w:r>
     </w:p>
     <w:p>
@@ -31787,6 +31781,7 @@
         </w:numPr>
       </w:pPr>
       <w:r>
+        <w:lastRenderedPageBreak/>
         <w:t>Bit 63 = 0: bits 47-0 contain an I/Q sample word</w:t>
       </w:r>
     </w:p>
@@ -31804,7 +31799,6 @@
     </w:p>
     <w:p>
       <w:r>
-        <w:lastRenderedPageBreak/>
         <w:t xml:space="preserve">This way the DMA process is continuous. It is data driven, and </w:t>
       </w:r>
       <w:proofErr w:type="spellStart"/>
@@ -31935,6 +31929,63 @@
       <w:pPr>
         <w:pStyle w:val="ListParagraph"/>
         <w:numPr>
+          <w:ilvl w:val="1"/>
+          <w:numId w:val="44"/>
+        </w:numPr>
+      </w:pPr>
+      <w:r>
+        <w:t>Handle received data: loop through this procedure</w:t>
+      </w:r>
+    </w:p>
+    <w:p>
+      <w:pPr>
+        <w:pStyle w:val="ListParagraph"/>
+        <w:numPr>
+          <w:ilvl w:val="2"/>
+          <w:numId w:val="44"/>
+        </w:numPr>
+      </w:pPr>
+      <w:r>
+        <w:t>Read 1</w:t>
+      </w:r>
+      <w:r>
+        <w:rPr>
+          <w:vertAlign w:val="superscript"/>
+        </w:rPr>
+        <w:t>st</w:t>
+      </w:r>
+      <w:r>
+        <w:t xml:space="preserve"> word, check top bit is set. </w:t>
+      </w:r>
+    </w:p>
+    <w:p>
+      <w:pPr>
+        <w:pStyle w:val="ListParagraph"/>
+        <w:numPr>
+          <w:ilvl w:val="2"/>
+          <w:numId w:val="44"/>
+        </w:numPr>
+      </w:pPr>
+      <w:r>
+        <w:t>Decode as DDC rate word, establish number of words per DDC</w:t>
+      </w:r>
+    </w:p>
+    <w:p>
+      <w:pPr>
+        <w:pStyle w:val="ListParagraph"/>
+        <w:numPr>
+          <w:ilvl w:val="2"/>
+          <w:numId w:val="44"/>
+        </w:numPr>
+      </w:pPr>
+      <w:r>
+        <w:t>Read 1-320 words and transfer to local buffers for each DDC</w:t>
+      </w:r>
+    </w:p>
+    <w:p>
+      <w:pPr>
+        <w:pStyle w:val="ListParagraph"/>
+        <w:numPr>
           <w:ilvl w:val="0"/>
           <w:numId w:val="44"/>
         </w:numPr>
@@ -32078,6 +32129,7 @@
     </w:p>
     <w:p>
       <w:r>
+        <w:lastRenderedPageBreak/>
         <w:t xml:space="preserve">It would also be possible to only transfer the DDC config at the start, and when it changes. Then the </w:t>
       </w:r>
       <w:proofErr w:type="spellStart"/>
@@ -32102,7 +32154,6 @@
         <w:pStyle w:val="Heading4"/>
       </w:pPr>
       <w:r>
-        <w:lastRenderedPageBreak/>
         <w:t>Example data</w:t>
       </w:r>
     </w:p>
@@ -35106,6 +35157,7 @@
           </w:tcPr>
           <w:p>
             <w:r>
+              <w:lastRenderedPageBreak/>
               <w:t>Byte #</w:t>
             </w:r>
           </w:p>
@@ -35652,7 +35704,6 @@
           </w:tcPr>
           <w:p>
             <w:r>
-              <w:lastRenderedPageBreak/>
               <w:t>Data</w:t>
             </w:r>
           </w:p>

</xml_diff>

<commit_message>
added FIFO resets on codec. Progress in updating software drivers for revised firmware.
</commit_message>
<xml_diff>
--- a/FPGA/documentation/Saturn Project FPGA Design Description RPi4.docx
+++ b/FPGA/documentation/Saturn Project FPGA Design Description RPi4.docx
@@ -8645,7 +8645,7 @@
           <v:shape id="_x0000_i1025" type="#_x0000_t75" style="width:426.65pt;height:340.65pt" o:ole="">
             <v:imagedata r:id="rId15" o:title=""/>
           </v:shape>
-          <o:OLEObject Type="Embed" ProgID="Visio.Drawing.15" ShapeID="_x0000_i1025" DrawAspect="Content" ObjectID="_1728753258" r:id="rId16"/>
+          <o:OLEObject Type="Embed" ProgID="Visio.Drawing.15" ShapeID="_x0000_i1025" DrawAspect="Content" ObjectID="_1729182672" r:id="rId16"/>
         </w:object>
       </w:r>
     </w:p>
@@ -8721,7 +8721,7 @@
           <v:shape id="_x0000_i1026" type="#_x0000_t75" style="width:407.8pt;height:219.2pt" o:ole="">
             <v:imagedata r:id="rId17" o:title=""/>
           </v:shape>
-          <o:OLEObject Type="Embed" ProgID="Visio.Drawing.11" ShapeID="_x0000_i1026" DrawAspect="Content" ObjectID="_1728753259" r:id="rId18"/>
+          <o:OLEObject Type="Embed" ProgID="Visio.Drawing.11" ShapeID="_x0000_i1026" DrawAspect="Content" ObjectID="_1729182673" r:id="rId18"/>
         </w:object>
       </w:r>
     </w:p>
@@ -14073,7 +14073,7 @@
           <v:shape id="_x0000_i1027" type="#_x0000_t75" style="width:219.2pt;height:144.55pt" o:ole="">
             <v:imagedata r:id="rId23" o:title=""/>
           </v:shape>
-          <o:OLEObject Type="Embed" ProgID="Excel.Sheet.12" ShapeID="_x0000_i1027" DrawAspect="Content" ObjectID="_1728753260" r:id="rId24"/>
+          <o:OLEObject Type="Embed" ProgID="Excel.Sheet.12" ShapeID="_x0000_i1027" DrawAspect="Content" ObjectID="_1729182674" r:id="rId24"/>
         </w:object>
       </w:r>
     </w:p>
@@ -14099,7 +14099,7 @@
           <v:shape id="_x0000_i1028" type="#_x0000_t75" style="width:436.85pt;height:160.65pt" o:ole="">
             <v:imagedata r:id="rId25" o:title=""/>
           </v:shape>
-          <o:OLEObject Type="Embed" ProgID="Excel.Sheet.12" ShapeID="_x0000_i1028" DrawAspect="Content" ObjectID="_1728753261" r:id="rId26"/>
+          <o:OLEObject Type="Embed" ProgID="Excel.Sheet.12" ShapeID="_x0000_i1028" DrawAspect="Content" ObjectID="_1729182675" r:id="rId26"/>
         </w:object>
       </w:r>
     </w:p>
@@ -14483,7 +14483,7 @@
           <v:shape id="_x0000_i1029" type="#_x0000_t75" style="width:440.6pt;height:463.15pt" o:ole="">
             <v:imagedata r:id="rId28" o:title=""/>
           </v:shape>
-          <o:OLEObject Type="Embed" ProgID="Excel.Sheet.12" ShapeID="_x0000_i1029" DrawAspect="Content" ObjectID="_1728753262" r:id="rId29"/>
+          <o:OLEObject Type="Embed" ProgID="Excel.Sheet.12" ShapeID="_x0000_i1029" DrawAspect="Content" ObjectID="_1729182676" r:id="rId29"/>
         </w:object>
       </w:r>
     </w:p>
@@ -14651,7 +14651,7 @@
             <v:imagedata r:id="rId30" o:title=""/>
             <w10:wrap type="square" side="right"/>
           </v:shape>
-          <o:OLEObject Type="Embed" ProgID="Excel.Sheet.12" ShapeID="_x0000_s1038" DrawAspect="Content" ObjectID="_1728753269" r:id="rId31"/>
+          <o:OLEObject Type="Embed" ProgID="Excel.Sheet.12" ShapeID="_x0000_s1038" DrawAspect="Content" ObjectID="_1729182683" r:id="rId31"/>
         </w:object>
       </w:r>
       <w:r>
@@ -17871,7 +17871,7 @@
           <v:shape id="_x0000_i1031" type="#_x0000_t75" style="width:423.4pt;height:312.2pt" o:ole="">
             <v:imagedata r:id="rId35" o:title=""/>
           </v:shape>
-          <o:OLEObject Type="Embed" ProgID="Visio.Drawing.11" ShapeID="_x0000_i1031" DrawAspect="Content" ObjectID="_1728753263" r:id="rId36"/>
+          <o:OLEObject Type="Embed" ProgID="Visio.Drawing.11" ShapeID="_x0000_i1031" DrawAspect="Content" ObjectID="_1729182677" r:id="rId36"/>
         </w:object>
       </w:r>
     </w:p>
@@ -19089,7 +19089,7 @@
           <v:shape id="_x0000_i1032" type="#_x0000_t75" style="width:321.85pt;height:282.65pt" o:ole="">
             <v:imagedata r:id="rId37" o:title=""/>
           </v:shape>
-          <o:OLEObject Type="Embed" ProgID="Visio.Drawing.11" ShapeID="_x0000_i1032" DrawAspect="Content" ObjectID="_1728753264" r:id="rId38"/>
+          <o:OLEObject Type="Embed" ProgID="Visio.Drawing.11" ShapeID="_x0000_i1032" DrawAspect="Content" ObjectID="_1729182678" r:id="rId38"/>
         </w:object>
       </w:r>
     </w:p>
@@ -19170,7 +19170,7 @@
           <v:shape id="_x0000_i1033" type="#_x0000_t75" style="width:414.25pt;height:145.6pt" o:ole="">
             <v:imagedata r:id="rId39" o:title=""/>
           </v:shape>
-          <o:OLEObject Type="Embed" ProgID="Excel.Sheet.12" ShapeID="_x0000_i1033" DrawAspect="Content" ObjectID="_1728753265" r:id="rId40"/>
+          <o:OLEObject Type="Embed" ProgID="Excel.Sheet.12" ShapeID="_x0000_i1033" DrawAspect="Content" ObjectID="_1729182679" r:id="rId40"/>
         </w:object>
       </w:r>
     </w:p>
@@ -19438,6 +19438,115 @@
             </w:r>
             <w:r>
               <w:t xml:space="preserve"> 48KHz effective Fs)</w:t>
+            </w:r>
+          </w:p>
+        </w:tc>
+      </w:tr>
+      <w:tr>
+        <w:tc>
+          <w:tcPr>
+            <w:tcW w:w="2310" w:type="dxa"/>
+          </w:tcPr>
+          <w:p>
+            <w:pPr>
+              <w:keepNext/>
+            </w:pPr>
+            <w:r>
+              <w:t>CodecConfig2[0]</w:t>
+            </w:r>
+          </w:p>
+        </w:tc>
+        <w:tc>
+          <w:tcPr>
+            <w:tcW w:w="2310" w:type="dxa"/>
+          </w:tcPr>
+          <w:p>
+            <w:pPr>
+              <w:keepNext/>
+            </w:pPr>
+            <w:r>
+              <w:t>Mic FIFO reset</w:t>
+            </w:r>
+          </w:p>
+        </w:tc>
+        <w:tc>
+          <w:tcPr>
+            <w:tcW w:w="2746" w:type="dxa"/>
+          </w:tcPr>
+          <w:p>
+            <w:pPr>
+              <w:keepNext/>
+            </w:pPr>
+            <w:r>
+              <w:t>=0: reset FIFO</w:t>
+            </w:r>
+          </w:p>
+          <w:p>
+            <w:pPr>
+              <w:keepNext/>
+            </w:pPr>
+            <w:r>
+              <w:t>=1: normal operation</w:t>
+            </w:r>
+          </w:p>
+        </w:tc>
+      </w:tr>
+      <w:tr>
+        <w:tc>
+          <w:tcPr>
+            <w:tcW w:w="2310" w:type="dxa"/>
+          </w:tcPr>
+          <w:p>
+            <w:pPr>
+              <w:keepNext/>
+            </w:pPr>
+            <w:r>
+              <w:t>CodecConfig2[</w:t>
+            </w:r>
+            <w:r>
+              <w:t>1</w:t>
+            </w:r>
+            <w:r>
+              <w:t>]</w:t>
+            </w:r>
+          </w:p>
+        </w:tc>
+        <w:tc>
+          <w:tcPr>
+            <w:tcW w:w="2310" w:type="dxa"/>
+          </w:tcPr>
+          <w:p>
+            <w:pPr>
+              <w:keepNext/>
+            </w:pPr>
+            <w:proofErr w:type="spellStart"/>
+            <w:r>
+              <w:t>Spk</w:t>
+            </w:r>
+            <w:proofErr w:type="spellEnd"/>
+            <w:r>
+              <w:t xml:space="preserve"> FIFO reset</w:t>
+            </w:r>
+          </w:p>
+        </w:tc>
+        <w:tc>
+          <w:tcPr>
+            <w:tcW w:w="2746" w:type="dxa"/>
+          </w:tcPr>
+          <w:p>
+            <w:pPr>
+              <w:keepNext/>
+            </w:pPr>
+            <w:r>
+              <w:t>=0: reset FIFO</w:t>
+            </w:r>
+          </w:p>
+          <w:p>
+            <w:pPr>
+              <w:keepNext/>
+            </w:pPr>
+            <w:r>
+              <w:t>=1: normal operation</w:t>
             </w:r>
           </w:p>
         </w:tc>
@@ -19620,6 +19729,7 @@
               <w:rPr>
                 <w:b/>
               </w:rPr>
+              <w:lastRenderedPageBreak/>
               <w:t>Register (hex)</w:t>
             </w:r>
           </w:p>
@@ -19770,7 +19880,6 @@
           </w:tcPr>
           <w:p>
             <w:r>
-              <w:lastRenderedPageBreak/>
               <w:t>04</w:t>
             </w:r>
           </w:p>
@@ -20734,6 +20843,7 @@
           </w:tcPr>
           <w:p>
             <w:r>
+              <w:lastRenderedPageBreak/>
               <w:t>Original filter, rounding mode set to full precision (removes symmetric rounding to zero)</w:t>
             </w:r>
           </w:p>
@@ -20890,7 +21000,6 @@
           </w:tcPr>
           <w:p>
             <w:r>
-              <w:lastRenderedPageBreak/>
               <w:t>Warren’s 1024 tap filter, input data size = 24 bits o/p data size 47 bits 24 bit coefficients, full precision</w:t>
             </w:r>
           </w:p>
@@ -21265,7 +21374,7 @@
           <v:shape id="_x0000_i1034" type="#_x0000_t75" style="width:423.4pt;height:207.4pt" o:ole="">
             <v:imagedata r:id="rId41" o:title=""/>
           </v:shape>
-          <o:OLEObject Type="Embed" ProgID="Visio.Drawing.11" ShapeID="_x0000_i1034" DrawAspect="Content" ObjectID="_1728753266" r:id="rId42"/>
+          <o:OLEObject Type="Embed" ProgID="Visio.Drawing.11" ShapeID="_x0000_i1034" DrawAspect="Content" ObjectID="_1729182680" r:id="rId42"/>
         </w:object>
       </w:r>
     </w:p>
@@ -29740,7 +29849,7 @@
           <v:shape id="_x0000_i1035" type="#_x0000_t75" style="width:395.45pt;height:117.65pt" o:ole="">
             <v:imagedata r:id="rId52" o:title=""/>
           </v:shape>
-          <o:OLEObject Type="Embed" ProgID="Excel.Sheet.12" ShapeID="_x0000_i1035" DrawAspect="Content" ObjectID="_1728753267" r:id="rId53"/>
+          <o:OLEObject Type="Embed" ProgID="Excel.Sheet.12" ShapeID="_x0000_i1035" DrawAspect="Content" ObjectID="_1729182681" r:id="rId53"/>
         </w:object>
       </w:r>
     </w:p>
@@ -29805,7 +29914,7 @@
           <v:shape id="_x0000_i1036" type="#_x0000_t75" style="width:470.7pt;height:203.1pt" o:ole="">
             <v:imagedata r:id="rId54" o:title=""/>
           </v:shape>
-          <o:OLEObject Type="Embed" ProgID="Excel.Sheet.12" ShapeID="_x0000_i1036" DrawAspect="Content" ObjectID="_1728753268" r:id="rId55"/>
+          <o:OLEObject Type="Embed" ProgID="Excel.Sheet.12" ShapeID="_x0000_i1036" DrawAspect="Content" ObjectID="_1729182682" r:id="rId55"/>
         </w:object>
       </w:r>
     </w:p>
@@ -43712,17 +43821,17 @@
         <w:tblLook w:val="04A0" w:firstRow="1" w:lastRow="0" w:firstColumn="1" w:lastColumn="0" w:noHBand="0" w:noVBand="1"/>
       </w:tblPr>
       <w:tblGrid>
-        <w:gridCol w:w="1483"/>
-        <w:gridCol w:w="1014"/>
+        <w:gridCol w:w="2125"/>
+        <w:gridCol w:w="1009"/>
         <w:gridCol w:w="782"/>
-        <w:gridCol w:w="1769"/>
-        <w:gridCol w:w="2960"/>
-        <w:gridCol w:w="1620"/>
+        <w:gridCol w:w="1753"/>
+        <w:gridCol w:w="2467"/>
+        <w:gridCol w:w="1492"/>
       </w:tblGrid>
       <w:tr>
         <w:tc>
           <w:tcPr>
-            <w:tcW w:w="1389" w:type="dxa"/>
+            <w:tcW w:w="1724" w:type="dxa"/>
           </w:tcPr>
           <w:p>
             <w:pPr>
@@ -43742,7 +43851,7 @@
         </w:tc>
         <w:tc>
           <w:tcPr>
-            <w:tcW w:w="1015" w:type="dxa"/>
+            <w:tcW w:w="1012" w:type="dxa"/>
           </w:tcPr>
           <w:p>
             <w:pPr>
@@ -43799,7 +43908,7 @@
         </w:tc>
         <w:tc>
           <w:tcPr>
-            <w:tcW w:w="1771" w:type="dxa"/>
+            <w:tcW w:w="1763" w:type="dxa"/>
           </w:tcPr>
           <w:p>
             <w:pPr>
@@ -43819,7 +43928,7 @@
         </w:tc>
         <w:tc>
           <w:tcPr>
-            <w:tcW w:w="3032" w:type="dxa"/>
+            <w:tcW w:w="2775" w:type="dxa"/>
           </w:tcPr>
           <w:p>
             <w:pPr>
@@ -43832,7 +43941,7 @@
         </w:tc>
         <w:tc>
           <w:tcPr>
-            <w:tcW w:w="1639" w:type="dxa"/>
+            <w:tcW w:w="1572" w:type="dxa"/>
           </w:tcPr>
           <w:p>
             <w:pPr>
@@ -43854,17 +43963,23 @@
       <w:tr>
         <w:tc>
           <w:tcPr>
-            <w:tcW w:w="1389" w:type="dxa"/>
-          </w:tcPr>
-          <w:p>
-            <w:r>
-              <w:t>Config256_0</w:t>
-            </w:r>
-          </w:p>
-        </w:tc>
-        <w:tc>
-          <w:tcPr>
-            <w:tcW w:w="1015" w:type="dxa"/>
+            <w:tcW w:w="1724" w:type="dxa"/>
+          </w:tcPr>
+          <w:p>
+            <w:r>
+              <w:t>Config256_</w:t>
+            </w:r>
+            <w:r>
+              <w:t>RX_</w:t>
+            </w:r>
+            <w:r>
+              <w:t>0</w:t>
+            </w:r>
+          </w:p>
+        </w:tc>
+        <w:tc>
+          <w:tcPr>
+            <w:tcW w:w="1012" w:type="dxa"/>
           </w:tcPr>
           <w:p>
             <w:r>
@@ -43884,7 +43999,7 @@
         </w:tc>
         <w:tc>
           <w:tcPr>
-            <w:tcW w:w="1771" w:type="dxa"/>
+            <w:tcW w:w="1763" w:type="dxa"/>
           </w:tcPr>
           <w:p>
             <w:r>
@@ -43894,13 +44009,13 @@
         </w:tc>
         <w:tc>
           <w:tcPr>
-            <w:tcW w:w="3032" w:type="dxa"/>
+            <w:tcW w:w="2775" w:type="dxa"/>
           </w:tcPr>
           <w:p/>
         </w:tc>
         <w:tc>
           <w:tcPr>
-            <w:tcW w:w="1639" w:type="dxa"/>
+            <w:tcW w:w="1572" w:type="dxa"/>
           </w:tcPr>
           <w:p>
             <w:r>
@@ -43927,17 +44042,17 @@
       <w:tr>
         <w:tc>
           <w:tcPr>
-            <w:tcW w:w="1389" w:type="dxa"/>
-          </w:tcPr>
-          <w:p>
-            <w:r>
-              <w:t>Config256_0</w:t>
-            </w:r>
-          </w:p>
-        </w:tc>
-        <w:tc>
-          <w:tcPr>
-            <w:tcW w:w="1015" w:type="dxa"/>
+            <w:tcW w:w="1724" w:type="dxa"/>
+          </w:tcPr>
+          <w:p>
+            <w:r>
+              <w:t>Config256_RX_0</w:t>
+            </w:r>
+          </w:p>
+        </w:tc>
+        <w:tc>
+          <w:tcPr>
+            <w:tcW w:w="1012" w:type="dxa"/>
           </w:tcPr>
           <w:p>
             <w:r>
@@ -43957,7 +44072,7 @@
         </w:tc>
         <w:tc>
           <w:tcPr>
-            <w:tcW w:w="1771" w:type="dxa"/>
+            <w:tcW w:w="1763" w:type="dxa"/>
           </w:tcPr>
           <w:p>
             <w:r>
@@ -43967,13 +44082,13 @@
         </w:tc>
         <w:tc>
           <w:tcPr>
-            <w:tcW w:w="3032" w:type="dxa"/>
+            <w:tcW w:w="2775" w:type="dxa"/>
           </w:tcPr>
           <w:p/>
         </w:tc>
         <w:tc>
           <w:tcPr>
-            <w:tcW w:w="1639" w:type="dxa"/>
+            <w:tcW w:w="1572" w:type="dxa"/>
           </w:tcPr>
           <w:p>
             <w:r>
@@ -44000,17 +44115,17 @@
       <w:tr>
         <w:tc>
           <w:tcPr>
-            <w:tcW w:w="1389" w:type="dxa"/>
-          </w:tcPr>
-          <w:p>
-            <w:r>
-              <w:t>Config256_0</w:t>
-            </w:r>
-          </w:p>
-        </w:tc>
-        <w:tc>
-          <w:tcPr>
-            <w:tcW w:w="1015" w:type="dxa"/>
+            <w:tcW w:w="1724" w:type="dxa"/>
+          </w:tcPr>
+          <w:p>
+            <w:r>
+              <w:t>Config256_RX_0</w:t>
+            </w:r>
+          </w:p>
+        </w:tc>
+        <w:tc>
+          <w:tcPr>
+            <w:tcW w:w="1012" w:type="dxa"/>
           </w:tcPr>
           <w:p>
             <w:r>
@@ -44030,7 +44145,7 @@
         </w:tc>
         <w:tc>
           <w:tcPr>
-            <w:tcW w:w="1771" w:type="dxa"/>
+            <w:tcW w:w="1763" w:type="dxa"/>
           </w:tcPr>
           <w:p>
             <w:r>
@@ -44040,13 +44155,13 @@
         </w:tc>
         <w:tc>
           <w:tcPr>
-            <w:tcW w:w="3032" w:type="dxa"/>
+            <w:tcW w:w="2775" w:type="dxa"/>
           </w:tcPr>
           <w:p/>
         </w:tc>
         <w:tc>
           <w:tcPr>
-            <w:tcW w:w="1639" w:type="dxa"/>
+            <w:tcW w:w="1572" w:type="dxa"/>
           </w:tcPr>
           <w:p>
             <w:r>
@@ -44073,17 +44188,17 @@
       <w:tr>
         <w:tc>
           <w:tcPr>
-            <w:tcW w:w="1389" w:type="dxa"/>
-          </w:tcPr>
-          <w:p>
-            <w:r>
-              <w:t>Config256_0</w:t>
-            </w:r>
-          </w:p>
-        </w:tc>
-        <w:tc>
-          <w:tcPr>
-            <w:tcW w:w="1015" w:type="dxa"/>
+            <w:tcW w:w="1724" w:type="dxa"/>
+          </w:tcPr>
+          <w:p>
+            <w:r>
+              <w:t>Config256_RX_0</w:t>
+            </w:r>
+          </w:p>
+        </w:tc>
+        <w:tc>
+          <w:tcPr>
+            <w:tcW w:w="1012" w:type="dxa"/>
           </w:tcPr>
           <w:p>
             <w:r>
@@ -44103,7 +44218,7 @@
         </w:tc>
         <w:tc>
           <w:tcPr>
-            <w:tcW w:w="1771" w:type="dxa"/>
+            <w:tcW w:w="1763" w:type="dxa"/>
           </w:tcPr>
           <w:p>
             <w:r>
@@ -44113,13 +44228,13 @@
         </w:tc>
         <w:tc>
           <w:tcPr>
-            <w:tcW w:w="3032" w:type="dxa"/>
+            <w:tcW w:w="2775" w:type="dxa"/>
           </w:tcPr>
           <w:p/>
         </w:tc>
         <w:tc>
           <w:tcPr>
-            <w:tcW w:w="1639" w:type="dxa"/>
+            <w:tcW w:w="1572" w:type="dxa"/>
           </w:tcPr>
           <w:p>
             <w:r>
@@ -44146,17 +44261,17 @@
       <w:tr>
         <w:tc>
           <w:tcPr>
-            <w:tcW w:w="1389" w:type="dxa"/>
-          </w:tcPr>
-          <w:p>
-            <w:r>
-              <w:t>Config256_0</w:t>
-            </w:r>
-          </w:p>
-        </w:tc>
-        <w:tc>
-          <w:tcPr>
-            <w:tcW w:w="1015" w:type="dxa"/>
+            <w:tcW w:w="1724" w:type="dxa"/>
+          </w:tcPr>
+          <w:p>
+            <w:r>
+              <w:t>Config256_RX_0</w:t>
+            </w:r>
+          </w:p>
+        </w:tc>
+        <w:tc>
+          <w:tcPr>
+            <w:tcW w:w="1012" w:type="dxa"/>
           </w:tcPr>
           <w:p>
             <w:r>
@@ -44176,7 +44291,7 @@
         </w:tc>
         <w:tc>
           <w:tcPr>
-            <w:tcW w:w="1771" w:type="dxa"/>
+            <w:tcW w:w="1763" w:type="dxa"/>
           </w:tcPr>
           <w:p>
             <w:r>
@@ -44186,13 +44301,13 @@
         </w:tc>
         <w:tc>
           <w:tcPr>
-            <w:tcW w:w="3032" w:type="dxa"/>
+            <w:tcW w:w="2775" w:type="dxa"/>
           </w:tcPr>
           <w:p/>
         </w:tc>
         <w:tc>
           <w:tcPr>
-            <w:tcW w:w="1639" w:type="dxa"/>
+            <w:tcW w:w="1572" w:type="dxa"/>
           </w:tcPr>
           <w:p>
             <w:r>
@@ -44219,17 +44334,17 @@
       <w:tr>
         <w:tc>
           <w:tcPr>
-            <w:tcW w:w="1389" w:type="dxa"/>
-          </w:tcPr>
-          <w:p>
-            <w:r>
-              <w:t>Config256_0</w:t>
-            </w:r>
-          </w:p>
-        </w:tc>
-        <w:tc>
-          <w:tcPr>
-            <w:tcW w:w="1015" w:type="dxa"/>
+            <w:tcW w:w="1724" w:type="dxa"/>
+          </w:tcPr>
+          <w:p>
+            <w:r>
+              <w:t>Config256_RX_0</w:t>
+            </w:r>
+          </w:p>
+        </w:tc>
+        <w:tc>
+          <w:tcPr>
+            <w:tcW w:w="1012" w:type="dxa"/>
           </w:tcPr>
           <w:p>
             <w:r>
@@ -44249,7 +44364,7 @@
         </w:tc>
         <w:tc>
           <w:tcPr>
-            <w:tcW w:w="1771" w:type="dxa"/>
+            <w:tcW w:w="1763" w:type="dxa"/>
           </w:tcPr>
           <w:p>
             <w:r>
@@ -44259,13 +44374,13 @@
         </w:tc>
         <w:tc>
           <w:tcPr>
-            <w:tcW w:w="3032" w:type="dxa"/>
+            <w:tcW w:w="2775" w:type="dxa"/>
           </w:tcPr>
           <w:p/>
         </w:tc>
         <w:tc>
           <w:tcPr>
-            <w:tcW w:w="1639" w:type="dxa"/>
+            <w:tcW w:w="1572" w:type="dxa"/>
           </w:tcPr>
           <w:p>
             <w:r>
@@ -44292,17 +44407,17 @@
       <w:tr>
         <w:tc>
           <w:tcPr>
-            <w:tcW w:w="1389" w:type="dxa"/>
-          </w:tcPr>
-          <w:p>
-            <w:r>
-              <w:t>Config256_0</w:t>
-            </w:r>
-          </w:p>
-        </w:tc>
-        <w:tc>
-          <w:tcPr>
-            <w:tcW w:w="1015" w:type="dxa"/>
+            <w:tcW w:w="1724" w:type="dxa"/>
+          </w:tcPr>
+          <w:p>
+            <w:r>
+              <w:t>Config256_RX_0</w:t>
+            </w:r>
+          </w:p>
+        </w:tc>
+        <w:tc>
+          <w:tcPr>
+            <w:tcW w:w="1012" w:type="dxa"/>
           </w:tcPr>
           <w:p>
             <w:r>
@@ -44322,7 +44437,7 @@
         </w:tc>
         <w:tc>
           <w:tcPr>
-            <w:tcW w:w="1771" w:type="dxa"/>
+            <w:tcW w:w="1763" w:type="dxa"/>
           </w:tcPr>
           <w:p>
             <w:r>
@@ -44332,13 +44447,13 @@
         </w:tc>
         <w:tc>
           <w:tcPr>
-            <w:tcW w:w="3032" w:type="dxa"/>
+            <w:tcW w:w="2775" w:type="dxa"/>
           </w:tcPr>
           <w:p/>
         </w:tc>
         <w:tc>
           <w:tcPr>
-            <w:tcW w:w="1639" w:type="dxa"/>
+            <w:tcW w:w="1572" w:type="dxa"/>
           </w:tcPr>
           <w:p>
             <w:r>
@@ -44365,17 +44480,17 @@
       <w:tr>
         <w:tc>
           <w:tcPr>
-            <w:tcW w:w="1389" w:type="dxa"/>
-          </w:tcPr>
-          <w:p>
-            <w:r>
-              <w:t>Config256_0</w:t>
-            </w:r>
-          </w:p>
-        </w:tc>
-        <w:tc>
-          <w:tcPr>
-            <w:tcW w:w="1015" w:type="dxa"/>
+            <w:tcW w:w="1724" w:type="dxa"/>
+          </w:tcPr>
+          <w:p>
+            <w:r>
+              <w:t>Config256_RX_0</w:t>
+            </w:r>
+          </w:p>
+        </w:tc>
+        <w:tc>
+          <w:tcPr>
+            <w:tcW w:w="1012" w:type="dxa"/>
           </w:tcPr>
           <w:p>
             <w:r>
@@ -44395,7 +44510,7 @@
         </w:tc>
         <w:tc>
           <w:tcPr>
-            <w:tcW w:w="1771" w:type="dxa"/>
+            <w:tcW w:w="1763" w:type="dxa"/>
           </w:tcPr>
           <w:p>
             <w:r>
@@ -44405,13 +44520,13 @@
         </w:tc>
         <w:tc>
           <w:tcPr>
-            <w:tcW w:w="3032" w:type="dxa"/>
+            <w:tcW w:w="2775" w:type="dxa"/>
           </w:tcPr>
           <w:p/>
         </w:tc>
         <w:tc>
           <w:tcPr>
-            <w:tcW w:w="1639" w:type="dxa"/>
+            <w:tcW w:w="1572" w:type="dxa"/>
           </w:tcPr>
           <w:p>
             <w:r>
@@ -44438,17 +44553,23 @@
       <w:tr>
         <w:tc>
           <w:tcPr>
-            <w:tcW w:w="1389" w:type="dxa"/>
-          </w:tcPr>
-          <w:p>
-            <w:r>
-              <w:t>Config256_1</w:t>
-            </w:r>
-          </w:p>
-        </w:tc>
-        <w:tc>
-          <w:tcPr>
-            <w:tcW w:w="1015" w:type="dxa"/>
+            <w:tcW w:w="1724" w:type="dxa"/>
+          </w:tcPr>
+          <w:p>
+            <w:r>
+              <w:t>Config256_</w:t>
+            </w:r>
+            <w:r>
+              <w:t>RX_</w:t>
+            </w:r>
+            <w:r>
+              <w:t>1</w:t>
+            </w:r>
+          </w:p>
+        </w:tc>
+        <w:tc>
+          <w:tcPr>
+            <w:tcW w:w="1012" w:type="dxa"/>
           </w:tcPr>
           <w:p>
             <w:r>
@@ -44468,7 +44589,7 @@
         </w:tc>
         <w:tc>
           <w:tcPr>
-            <w:tcW w:w="1771" w:type="dxa"/>
+            <w:tcW w:w="1763" w:type="dxa"/>
           </w:tcPr>
           <w:p>
             <w:r>
@@ -44478,13 +44599,13 @@
         </w:tc>
         <w:tc>
           <w:tcPr>
-            <w:tcW w:w="3032" w:type="dxa"/>
+            <w:tcW w:w="2775" w:type="dxa"/>
           </w:tcPr>
           <w:p/>
         </w:tc>
         <w:tc>
           <w:tcPr>
-            <w:tcW w:w="1639" w:type="dxa"/>
+            <w:tcW w:w="1572" w:type="dxa"/>
           </w:tcPr>
           <w:p>
             <w:r>
@@ -44511,17 +44632,17 @@
       <w:tr>
         <w:tc>
           <w:tcPr>
-            <w:tcW w:w="1389" w:type="dxa"/>
-          </w:tcPr>
-          <w:p>
-            <w:r>
-              <w:t>Config256_1</w:t>
-            </w:r>
-          </w:p>
-        </w:tc>
-        <w:tc>
-          <w:tcPr>
-            <w:tcW w:w="1015" w:type="dxa"/>
+            <w:tcW w:w="1724" w:type="dxa"/>
+          </w:tcPr>
+          <w:p>
+            <w:r>
+              <w:t>Config256_RX_1</w:t>
+            </w:r>
+          </w:p>
+        </w:tc>
+        <w:tc>
+          <w:tcPr>
+            <w:tcW w:w="1012" w:type="dxa"/>
           </w:tcPr>
           <w:p>
             <w:r>
@@ -44541,7 +44662,7 @@
         </w:tc>
         <w:tc>
           <w:tcPr>
-            <w:tcW w:w="1771" w:type="dxa"/>
+            <w:tcW w:w="1763" w:type="dxa"/>
           </w:tcPr>
           <w:p>
             <w:r>
@@ -44551,13 +44672,13 @@
         </w:tc>
         <w:tc>
           <w:tcPr>
-            <w:tcW w:w="3032" w:type="dxa"/>
+            <w:tcW w:w="2775" w:type="dxa"/>
           </w:tcPr>
           <w:p/>
         </w:tc>
         <w:tc>
           <w:tcPr>
-            <w:tcW w:w="1639" w:type="dxa"/>
+            <w:tcW w:w="1572" w:type="dxa"/>
           </w:tcPr>
           <w:p>
             <w:r>
@@ -44584,17 +44705,17 @@
       <w:tr>
         <w:tc>
           <w:tcPr>
-            <w:tcW w:w="1389" w:type="dxa"/>
-          </w:tcPr>
-          <w:p>
-            <w:r>
-              <w:t>Config256_1</w:t>
-            </w:r>
-          </w:p>
-        </w:tc>
-        <w:tc>
-          <w:tcPr>
-            <w:tcW w:w="1015" w:type="dxa"/>
+            <w:tcW w:w="1724" w:type="dxa"/>
+          </w:tcPr>
+          <w:p>
+            <w:r>
+              <w:t>Config256_RX_1</w:t>
+            </w:r>
+          </w:p>
+        </w:tc>
+        <w:tc>
+          <w:tcPr>
+            <w:tcW w:w="1012" w:type="dxa"/>
           </w:tcPr>
           <w:p>
             <w:r>
@@ -44614,7 +44735,7 @@
         </w:tc>
         <w:tc>
           <w:tcPr>
-            <w:tcW w:w="1771" w:type="dxa"/>
+            <w:tcW w:w="1763" w:type="dxa"/>
           </w:tcPr>
           <w:p>
             <w:r>
@@ -44624,13 +44745,13 @@
         </w:tc>
         <w:tc>
           <w:tcPr>
-            <w:tcW w:w="3032" w:type="dxa"/>
+            <w:tcW w:w="2775" w:type="dxa"/>
           </w:tcPr>
           <w:p/>
         </w:tc>
         <w:tc>
           <w:tcPr>
-            <w:tcW w:w="1639" w:type="dxa"/>
+            <w:tcW w:w="1572" w:type="dxa"/>
           </w:tcPr>
           <w:p>
             <w:r>
@@ -44657,17 +44778,17 @@
       <w:tr>
         <w:tc>
           <w:tcPr>
-            <w:tcW w:w="1389" w:type="dxa"/>
-          </w:tcPr>
-          <w:p>
-            <w:r>
-              <w:t>Config256_1</w:t>
-            </w:r>
-          </w:p>
-        </w:tc>
-        <w:tc>
-          <w:tcPr>
-            <w:tcW w:w="1015" w:type="dxa"/>
+            <w:tcW w:w="1724" w:type="dxa"/>
+          </w:tcPr>
+          <w:p>
+            <w:r>
+              <w:t>Config256_RX_1</w:t>
+            </w:r>
+          </w:p>
+        </w:tc>
+        <w:tc>
+          <w:tcPr>
+            <w:tcW w:w="1012" w:type="dxa"/>
           </w:tcPr>
           <w:p>
             <w:r>
@@ -44687,7 +44808,7 @@
         </w:tc>
         <w:tc>
           <w:tcPr>
-            <w:tcW w:w="1771" w:type="dxa"/>
+            <w:tcW w:w="1763" w:type="dxa"/>
           </w:tcPr>
           <w:p>
             <w:r>
@@ -44697,13 +44818,13 @@
         </w:tc>
         <w:tc>
           <w:tcPr>
-            <w:tcW w:w="3032" w:type="dxa"/>
+            <w:tcW w:w="2775" w:type="dxa"/>
           </w:tcPr>
           <w:p/>
         </w:tc>
         <w:tc>
           <w:tcPr>
-            <w:tcW w:w="1639" w:type="dxa"/>
+            <w:tcW w:w="1572" w:type="dxa"/>
           </w:tcPr>
           <w:p>
             <w:r>
@@ -44730,17 +44851,17 @@
       <w:tr>
         <w:tc>
           <w:tcPr>
-            <w:tcW w:w="1389" w:type="dxa"/>
-          </w:tcPr>
-          <w:p>
-            <w:r>
-              <w:t>Config256_1</w:t>
-            </w:r>
-          </w:p>
-        </w:tc>
-        <w:tc>
-          <w:tcPr>
-            <w:tcW w:w="1015" w:type="dxa"/>
+            <w:tcW w:w="1724" w:type="dxa"/>
+          </w:tcPr>
+          <w:p>
+            <w:r>
+              <w:t>Config256_RX_1</w:t>
+            </w:r>
+          </w:p>
+        </w:tc>
+        <w:tc>
+          <w:tcPr>
+            <w:tcW w:w="1012" w:type="dxa"/>
           </w:tcPr>
           <w:p>
             <w:r>
@@ -44760,7 +44881,7 @@
         </w:tc>
         <w:tc>
           <w:tcPr>
-            <w:tcW w:w="1771" w:type="dxa"/>
+            <w:tcW w:w="1763" w:type="dxa"/>
           </w:tcPr>
           <w:p>
             <w:r>
@@ -44770,13 +44891,13 @@
         </w:tc>
         <w:tc>
           <w:tcPr>
-            <w:tcW w:w="3032" w:type="dxa"/>
+            <w:tcW w:w="2775" w:type="dxa"/>
           </w:tcPr>
           <w:p/>
         </w:tc>
         <w:tc>
           <w:tcPr>
-            <w:tcW w:w="1639" w:type="dxa"/>
+            <w:tcW w:w="1572" w:type="dxa"/>
           </w:tcPr>
           <w:p>
             <w:r>
@@ -44803,17 +44924,17 @@
       <w:tr>
         <w:tc>
           <w:tcPr>
-            <w:tcW w:w="1389" w:type="dxa"/>
-          </w:tcPr>
-          <w:p>
-            <w:r>
-              <w:t>Config256_1</w:t>
-            </w:r>
-          </w:p>
-        </w:tc>
-        <w:tc>
-          <w:tcPr>
-            <w:tcW w:w="1015" w:type="dxa"/>
+            <w:tcW w:w="1724" w:type="dxa"/>
+          </w:tcPr>
+          <w:p>
+            <w:r>
+              <w:t>Config256_RX_1</w:t>
+            </w:r>
+          </w:p>
+        </w:tc>
+        <w:tc>
+          <w:tcPr>
+            <w:tcW w:w="1012" w:type="dxa"/>
           </w:tcPr>
           <w:p>
             <w:r>
@@ -44833,7 +44954,7 @@
         </w:tc>
         <w:tc>
           <w:tcPr>
-            <w:tcW w:w="1771" w:type="dxa"/>
+            <w:tcW w:w="1763" w:type="dxa"/>
           </w:tcPr>
           <w:p>
             <w:r>
@@ -44843,13 +44964,13 @@
         </w:tc>
         <w:tc>
           <w:tcPr>
-            <w:tcW w:w="3032" w:type="dxa"/>
+            <w:tcW w:w="2775" w:type="dxa"/>
           </w:tcPr>
           <w:p/>
         </w:tc>
         <w:tc>
           <w:tcPr>
-            <w:tcW w:w="1639" w:type="dxa"/>
+            <w:tcW w:w="1572" w:type="dxa"/>
           </w:tcPr>
           <w:p/>
         </w:tc>
@@ -44857,17 +44978,17 @@
       <w:tr>
         <w:tc>
           <w:tcPr>
-            <w:tcW w:w="1389" w:type="dxa"/>
-          </w:tcPr>
-          <w:p>
-            <w:r>
-              <w:t>Config256_1</w:t>
-            </w:r>
-          </w:p>
-        </w:tc>
-        <w:tc>
-          <w:tcPr>
-            <w:tcW w:w="1015" w:type="dxa"/>
+            <w:tcW w:w="1724" w:type="dxa"/>
+          </w:tcPr>
+          <w:p>
+            <w:r>
+              <w:t>Config256_RX_1</w:t>
+            </w:r>
+          </w:p>
+        </w:tc>
+        <w:tc>
+          <w:tcPr>
+            <w:tcW w:w="1012" w:type="dxa"/>
           </w:tcPr>
           <w:p>
             <w:r>
@@ -44887,7 +45008,7 @@
         </w:tc>
         <w:tc>
           <w:tcPr>
-            <w:tcW w:w="1771" w:type="dxa"/>
+            <w:tcW w:w="1763" w:type="dxa"/>
           </w:tcPr>
           <w:p>
             <w:r>
@@ -44897,13 +45018,13 @@
         </w:tc>
         <w:tc>
           <w:tcPr>
-            <w:tcW w:w="3032" w:type="dxa"/>
+            <w:tcW w:w="2775" w:type="dxa"/>
           </w:tcPr>
           <w:p/>
         </w:tc>
         <w:tc>
           <w:tcPr>
-            <w:tcW w:w="1639" w:type="dxa"/>
+            <w:tcW w:w="1572" w:type="dxa"/>
           </w:tcPr>
           <w:p/>
         </w:tc>
@@ -44911,17 +45032,17 @@
       <w:tr>
         <w:tc>
           <w:tcPr>
-            <w:tcW w:w="1389" w:type="dxa"/>
-          </w:tcPr>
-          <w:p>
-            <w:r>
-              <w:t>Config256_1</w:t>
-            </w:r>
-          </w:p>
-        </w:tc>
-        <w:tc>
-          <w:tcPr>
-            <w:tcW w:w="1015" w:type="dxa"/>
+            <w:tcW w:w="1724" w:type="dxa"/>
+          </w:tcPr>
+          <w:p>
+            <w:r>
+              <w:t>Config256_RX_1</w:t>
+            </w:r>
+          </w:p>
+        </w:tc>
+        <w:tc>
+          <w:tcPr>
+            <w:tcW w:w="1012" w:type="dxa"/>
           </w:tcPr>
           <w:p>
             <w:r>
@@ -44941,7 +45062,7 @@
         </w:tc>
         <w:tc>
           <w:tcPr>
-            <w:tcW w:w="1771" w:type="dxa"/>
+            <w:tcW w:w="1763" w:type="dxa"/>
           </w:tcPr>
           <w:p>
             <w:r>
@@ -44951,13 +45072,13 @@
         </w:tc>
         <w:tc>
           <w:tcPr>
-            <w:tcW w:w="3032" w:type="dxa"/>
+            <w:tcW w:w="2775" w:type="dxa"/>
           </w:tcPr>
           <w:p/>
         </w:tc>
         <w:tc>
           <w:tcPr>
-            <w:tcW w:w="1639" w:type="dxa"/>
+            <w:tcW w:w="1572" w:type="dxa"/>
           </w:tcPr>
           <w:p/>
         </w:tc>
@@ -44965,7 +45086,7 @@
       <w:tr>
         <w:tc>
           <w:tcPr>
-            <w:tcW w:w="1389" w:type="dxa"/>
+            <w:tcW w:w="1724" w:type="dxa"/>
           </w:tcPr>
           <w:p>
             <w:r>
@@ -44975,7 +45096,7 @@
         </w:tc>
         <w:tc>
           <w:tcPr>
-            <w:tcW w:w="1015" w:type="dxa"/>
+            <w:tcW w:w="1012" w:type="dxa"/>
           </w:tcPr>
           <w:p>
             <w:r>
@@ -44995,7 +45116,7 @@
         </w:tc>
         <w:tc>
           <w:tcPr>
-            <w:tcW w:w="1771" w:type="dxa"/>
+            <w:tcW w:w="1763" w:type="dxa"/>
           </w:tcPr>
           <w:p>
             <w:proofErr w:type="spellStart"/>
@@ -45007,13 +45128,13 @@
         </w:tc>
         <w:tc>
           <w:tcPr>
-            <w:tcW w:w="3032" w:type="dxa"/>
+            <w:tcW w:w="2775" w:type="dxa"/>
           </w:tcPr>
           <w:p/>
         </w:tc>
         <w:tc>
           <w:tcPr>
-            <w:tcW w:w="1639" w:type="dxa"/>
+            <w:tcW w:w="1572" w:type="dxa"/>
           </w:tcPr>
           <w:p>
             <w:r>
@@ -45040,7 +45161,7 @@
       <w:tr>
         <w:tc>
           <w:tcPr>
-            <w:tcW w:w="1389" w:type="dxa"/>
+            <w:tcW w:w="1724" w:type="dxa"/>
           </w:tcPr>
           <w:p>
             <w:r>
@@ -45050,7 +45171,7 @@
         </w:tc>
         <w:tc>
           <w:tcPr>
-            <w:tcW w:w="1015" w:type="dxa"/>
+            <w:tcW w:w="1012" w:type="dxa"/>
           </w:tcPr>
           <w:p>
             <w:r>
@@ -45070,7 +45191,7 @@
         </w:tc>
         <w:tc>
           <w:tcPr>
-            <w:tcW w:w="1771" w:type="dxa"/>
+            <w:tcW w:w="1763" w:type="dxa"/>
           </w:tcPr>
           <w:p>
             <w:proofErr w:type="spellStart"/>
@@ -45082,13 +45203,13 @@
         </w:tc>
         <w:tc>
           <w:tcPr>
-            <w:tcW w:w="3032" w:type="dxa"/>
+            <w:tcW w:w="2775" w:type="dxa"/>
           </w:tcPr>
           <w:p/>
         </w:tc>
         <w:tc>
           <w:tcPr>
-            <w:tcW w:w="1639" w:type="dxa"/>
+            <w:tcW w:w="1572" w:type="dxa"/>
           </w:tcPr>
           <w:p>
             <w:r>
@@ -45115,7 +45236,7 @@
       <w:tr>
         <w:tc>
           <w:tcPr>
-            <w:tcW w:w="1389" w:type="dxa"/>
+            <w:tcW w:w="1724" w:type="dxa"/>
           </w:tcPr>
           <w:p>
             <w:r>
@@ -45125,7 +45246,7 @@
         </w:tc>
         <w:tc>
           <w:tcPr>
-            <w:tcW w:w="1015" w:type="dxa"/>
+            <w:tcW w:w="1012" w:type="dxa"/>
           </w:tcPr>
           <w:p>
             <w:r>
@@ -45145,7 +45266,7 @@
         </w:tc>
         <w:tc>
           <w:tcPr>
-            <w:tcW w:w="1771" w:type="dxa"/>
+            <w:tcW w:w="1763" w:type="dxa"/>
           </w:tcPr>
           <w:p>
             <w:proofErr w:type="spellStart"/>
@@ -45157,13 +45278,13 @@
         </w:tc>
         <w:tc>
           <w:tcPr>
-            <w:tcW w:w="3032" w:type="dxa"/>
+            <w:tcW w:w="2775" w:type="dxa"/>
           </w:tcPr>
           <w:p/>
         </w:tc>
         <w:tc>
           <w:tcPr>
-            <w:tcW w:w="1639" w:type="dxa"/>
+            <w:tcW w:w="1572" w:type="dxa"/>
           </w:tcPr>
           <w:p>
             <w:r>
@@ -45190,7 +45311,7 @@
       <w:tr>
         <w:tc>
           <w:tcPr>
-            <w:tcW w:w="1389" w:type="dxa"/>
+            <w:tcW w:w="1724" w:type="dxa"/>
           </w:tcPr>
           <w:p>
             <w:r>
@@ -45200,7 +45321,7 @@
         </w:tc>
         <w:tc>
           <w:tcPr>
-            <w:tcW w:w="1015" w:type="dxa"/>
+            <w:tcW w:w="1012" w:type="dxa"/>
           </w:tcPr>
           <w:p>
             <w:r>
@@ -45220,7 +45341,7 @@
         </w:tc>
         <w:tc>
           <w:tcPr>
-            <w:tcW w:w="1771" w:type="dxa"/>
+            <w:tcW w:w="1763" w:type="dxa"/>
           </w:tcPr>
           <w:p>
             <w:proofErr w:type="spellStart"/>
@@ -45232,13 +45353,13 @@
         </w:tc>
         <w:tc>
           <w:tcPr>
-            <w:tcW w:w="3032" w:type="dxa"/>
+            <w:tcW w:w="2775" w:type="dxa"/>
           </w:tcPr>
           <w:p/>
         </w:tc>
         <w:tc>
           <w:tcPr>
-            <w:tcW w:w="1639" w:type="dxa"/>
+            <w:tcW w:w="1572" w:type="dxa"/>
           </w:tcPr>
           <w:p>
             <w:r>
@@ -45265,7 +45386,7 @@
       <w:tr>
         <w:tc>
           <w:tcPr>
-            <w:tcW w:w="1389" w:type="dxa"/>
+            <w:tcW w:w="1724" w:type="dxa"/>
           </w:tcPr>
           <w:p>
             <w:r>
@@ -45275,7 +45396,7 @@
         </w:tc>
         <w:tc>
           <w:tcPr>
-            <w:tcW w:w="1015" w:type="dxa"/>
+            <w:tcW w:w="1012" w:type="dxa"/>
           </w:tcPr>
           <w:p>
             <w:r>
@@ -45295,7 +45416,7 @@
         </w:tc>
         <w:tc>
           <w:tcPr>
-            <w:tcW w:w="1771" w:type="dxa"/>
+            <w:tcW w:w="1763" w:type="dxa"/>
           </w:tcPr>
           <w:p>
             <w:r>
@@ -45305,13 +45426,13 @@
         </w:tc>
         <w:tc>
           <w:tcPr>
-            <w:tcW w:w="3032" w:type="dxa"/>
+            <w:tcW w:w="2775" w:type="dxa"/>
           </w:tcPr>
           <w:p/>
         </w:tc>
         <w:tc>
           <w:tcPr>
-            <w:tcW w:w="1639" w:type="dxa"/>
+            <w:tcW w:w="1572" w:type="dxa"/>
           </w:tcPr>
           <w:p>
             <w:r>
@@ -45338,7 +45459,7 @@
       <w:tr>
         <w:tc>
           <w:tcPr>
-            <w:tcW w:w="1389" w:type="dxa"/>
+            <w:tcW w:w="1724" w:type="dxa"/>
           </w:tcPr>
           <w:p>
             <w:r>
@@ -45348,7 +45469,7 @@
         </w:tc>
         <w:tc>
           <w:tcPr>
-            <w:tcW w:w="1015" w:type="dxa"/>
+            <w:tcW w:w="1012" w:type="dxa"/>
           </w:tcPr>
           <w:p>
             <w:r>
@@ -45368,7 +45489,7 @@
         </w:tc>
         <w:tc>
           <w:tcPr>
-            <w:tcW w:w="1771" w:type="dxa"/>
+            <w:tcW w:w="1763" w:type="dxa"/>
           </w:tcPr>
           <w:p>
             <w:r>
@@ -45378,13 +45499,13 @@
         </w:tc>
         <w:tc>
           <w:tcPr>
-            <w:tcW w:w="3032" w:type="dxa"/>
+            <w:tcW w:w="2775" w:type="dxa"/>
           </w:tcPr>
           <w:p/>
         </w:tc>
         <w:tc>
           <w:tcPr>
-            <w:tcW w:w="1639" w:type="dxa"/>
+            <w:tcW w:w="1572" w:type="dxa"/>
           </w:tcPr>
           <w:p>
             <w:r>
@@ -45411,7 +45532,7 @@
       <w:tr>
         <w:tc>
           <w:tcPr>
-            <w:tcW w:w="1389" w:type="dxa"/>
+            <w:tcW w:w="1724" w:type="dxa"/>
           </w:tcPr>
           <w:p>
             <w:r>
@@ -45421,7 +45542,7 @@
         </w:tc>
         <w:tc>
           <w:tcPr>
-            <w:tcW w:w="1015" w:type="dxa"/>
+            <w:tcW w:w="1012" w:type="dxa"/>
           </w:tcPr>
           <w:p>
             <w:r>
@@ -45441,7 +45562,7 @@
         </w:tc>
         <w:tc>
           <w:tcPr>
-            <w:tcW w:w="1771" w:type="dxa"/>
+            <w:tcW w:w="1763" w:type="dxa"/>
           </w:tcPr>
           <w:p>
             <w:proofErr w:type="spellStart"/>
@@ -45453,13 +45574,13 @@
         </w:tc>
         <w:tc>
           <w:tcPr>
-            <w:tcW w:w="3032" w:type="dxa"/>
+            <w:tcW w:w="2775" w:type="dxa"/>
           </w:tcPr>
           <w:p/>
         </w:tc>
         <w:tc>
           <w:tcPr>
-            <w:tcW w:w="1639" w:type="dxa"/>
+            <w:tcW w:w="1572" w:type="dxa"/>
           </w:tcPr>
           <w:p>
             <w:r>
@@ -45486,17 +45607,18 @@
       <w:tr>
         <w:tc>
           <w:tcPr>
-            <w:tcW w:w="1389" w:type="dxa"/>
-          </w:tcPr>
-          <w:p>
-            <w:r>
+            <w:tcW w:w="1724" w:type="dxa"/>
+          </w:tcPr>
+          <w:p>
+            <w:r>
+              <w:lastRenderedPageBreak/>
               <w:t>Config256_2</w:t>
             </w:r>
           </w:p>
         </w:tc>
         <w:tc>
           <w:tcPr>
-            <w:tcW w:w="1015" w:type="dxa"/>
+            <w:tcW w:w="1012" w:type="dxa"/>
           </w:tcPr>
           <w:p>
             <w:r>
@@ -45516,7 +45638,7 @@
         </w:tc>
         <w:tc>
           <w:tcPr>
-            <w:tcW w:w="1771" w:type="dxa"/>
+            <w:tcW w:w="1763" w:type="dxa"/>
           </w:tcPr>
           <w:p>
             <w:proofErr w:type="spellStart"/>
@@ -45528,13 +45650,13 @@
         </w:tc>
         <w:tc>
           <w:tcPr>
-            <w:tcW w:w="3032" w:type="dxa"/>
+            <w:tcW w:w="2775" w:type="dxa"/>
           </w:tcPr>
           <w:p/>
         </w:tc>
         <w:tc>
           <w:tcPr>
-            <w:tcW w:w="1639" w:type="dxa"/>
+            <w:tcW w:w="1572" w:type="dxa"/>
           </w:tcPr>
           <w:p>
             <w:r>
@@ -45561,17 +45683,17 @@
       <w:tr>
         <w:tc>
           <w:tcPr>
-            <w:tcW w:w="1389" w:type="dxa"/>
-          </w:tcPr>
-          <w:p>
-            <w:r>
-              <w:t>Config64</w:t>
-            </w:r>
-          </w:p>
-        </w:tc>
-        <w:tc>
-          <w:tcPr>
-            <w:tcW w:w="1015" w:type="dxa"/>
+            <w:tcW w:w="1724" w:type="dxa"/>
+          </w:tcPr>
+          <w:p>
+            <w:r>
+              <w:t>ConfigReg_64_0</w:t>
+            </w:r>
+          </w:p>
+        </w:tc>
+        <w:tc>
+          <w:tcPr>
+            <w:tcW w:w="1012" w:type="dxa"/>
           </w:tcPr>
           <w:p>
             <w:r>
@@ -45591,7 +45713,7 @@
         </w:tc>
         <w:tc>
           <w:tcPr>
-            <w:tcW w:w="1771" w:type="dxa"/>
+            <w:tcW w:w="1763" w:type="dxa"/>
           </w:tcPr>
           <w:p>
             <w:r>
@@ -45601,13 +45723,13 @@
         </w:tc>
         <w:tc>
           <w:tcPr>
-            <w:tcW w:w="3032" w:type="dxa"/>
+            <w:tcW w:w="2775" w:type="dxa"/>
           </w:tcPr>
           <w:p/>
         </w:tc>
         <w:tc>
           <w:tcPr>
-            <w:tcW w:w="1639" w:type="dxa"/>
+            <w:tcW w:w="1572" w:type="dxa"/>
           </w:tcPr>
           <w:p>
             <w:r>
@@ -45634,17 +45756,17 @@
       <w:tr>
         <w:tc>
           <w:tcPr>
-            <w:tcW w:w="1389" w:type="dxa"/>
-          </w:tcPr>
-          <w:p>
-            <w:r>
-              <w:t>Read64_0</w:t>
-            </w:r>
-          </w:p>
-        </w:tc>
-        <w:tc>
-          <w:tcPr>
-            <w:tcW w:w="1015" w:type="dxa"/>
+            <w:tcW w:w="1724" w:type="dxa"/>
+          </w:tcPr>
+          <w:p>
+            <w:r>
+              <w:t>ReadReg_64_0</w:t>
+            </w:r>
+          </w:p>
+        </w:tc>
+        <w:tc>
+          <w:tcPr>
+            <w:tcW w:w="1012" w:type="dxa"/>
           </w:tcPr>
           <w:p>
             <w:r>
@@ -45664,7 +45786,7 @@
         </w:tc>
         <w:tc>
           <w:tcPr>
-            <w:tcW w:w="1771" w:type="dxa"/>
+            <w:tcW w:w="1763" w:type="dxa"/>
           </w:tcPr>
           <w:p>
             <w:r>
@@ -45674,13 +45796,13 @@
         </w:tc>
         <w:tc>
           <w:tcPr>
-            <w:tcW w:w="3032" w:type="dxa"/>
+            <w:tcW w:w="2775" w:type="dxa"/>
           </w:tcPr>
           <w:p/>
         </w:tc>
         <w:tc>
           <w:tcPr>
-            <w:tcW w:w="1639" w:type="dxa"/>
+            <w:tcW w:w="1572" w:type="dxa"/>
           </w:tcPr>
           <w:p>
             <w:r>
@@ -45707,18 +45829,17 @@
       <w:tr>
         <w:tc>
           <w:tcPr>
-            <w:tcW w:w="1389" w:type="dxa"/>
-          </w:tcPr>
-          <w:p>
-            <w:r>
-              <w:lastRenderedPageBreak/>
-              <w:t>Read64_0</w:t>
-            </w:r>
-          </w:p>
-        </w:tc>
-        <w:tc>
-          <w:tcPr>
-            <w:tcW w:w="1015" w:type="dxa"/>
+            <w:tcW w:w="1724" w:type="dxa"/>
+          </w:tcPr>
+          <w:p>
+            <w:r>
+              <w:t>ReadReg_64_0</w:t>
+            </w:r>
+          </w:p>
+        </w:tc>
+        <w:tc>
+          <w:tcPr>
+            <w:tcW w:w="1012" w:type="dxa"/>
           </w:tcPr>
           <w:p>
             <w:r>
@@ -45738,7 +45859,7 @@
         </w:tc>
         <w:tc>
           <w:tcPr>
-            <w:tcW w:w="1771" w:type="dxa"/>
+            <w:tcW w:w="1763" w:type="dxa"/>
           </w:tcPr>
           <w:p>
             <w:r>
@@ -45748,13 +45869,13 @@
         </w:tc>
         <w:tc>
           <w:tcPr>
-            <w:tcW w:w="3032" w:type="dxa"/>
+            <w:tcW w:w="2775" w:type="dxa"/>
           </w:tcPr>
           <w:p/>
         </w:tc>
         <w:tc>
           <w:tcPr>
-            <w:tcW w:w="1639" w:type="dxa"/>
+            <w:tcW w:w="1572" w:type="dxa"/>
           </w:tcPr>
           <w:p>
             <w:r>
@@ -45781,17 +45902,17 @@
       <w:tr>
         <w:tc>
           <w:tcPr>
-            <w:tcW w:w="1389" w:type="dxa"/>
-          </w:tcPr>
-          <w:p>
-            <w:r>
-              <w:t>ADC_OV_0</w:t>
-            </w:r>
-          </w:p>
-        </w:tc>
-        <w:tc>
-          <w:tcPr>
-            <w:tcW w:w="1015" w:type="dxa"/>
+            <w:tcW w:w="1724" w:type="dxa"/>
+          </w:tcPr>
+          <w:p>
+            <w:r>
+              <w:t>Axi_FIFO_overflow_0</w:t>
+            </w:r>
+          </w:p>
+        </w:tc>
+        <w:tc>
+          <w:tcPr>
+            <w:tcW w:w="1012" w:type="dxa"/>
           </w:tcPr>
           <w:p>
             <w:r>
@@ -45811,7 +45932,7 @@
         </w:tc>
         <w:tc>
           <w:tcPr>
-            <w:tcW w:w="1771" w:type="dxa"/>
+            <w:tcW w:w="1763" w:type="dxa"/>
           </w:tcPr>
           <w:p>
             <w:r>
@@ -45821,7 +45942,7 @@
         </w:tc>
         <w:tc>
           <w:tcPr>
-            <w:tcW w:w="3032" w:type="dxa"/>
+            <w:tcW w:w="2775" w:type="dxa"/>
           </w:tcPr>
           <w:p>
             <w:r>
@@ -45831,7 +45952,7 @@
         </w:tc>
         <w:tc>
           <w:tcPr>
-            <w:tcW w:w="1639" w:type="dxa"/>
+            <w:tcW w:w="1572" w:type="dxa"/>
           </w:tcPr>
           <w:p>
             <w:r>
@@ -45858,26 +45979,189 @@
       <w:tr>
         <w:tc>
           <w:tcPr>
-            <w:tcW w:w="1389" w:type="dxa"/>
-          </w:tcPr>
-          <w:p>
+            <w:tcW w:w="1724" w:type="dxa"/>
+          </w:tcPr>
+          <w:p>
+            <w:r>
+              <w:t>Receiver/</w:t>
+            </w:r>
+            <w:r>
+              <w:t xml:space="preserve"> </w:t>
+            </w:r>
+            <w:r>
+              <w:t>Axi_FIFO_overflow_0</w:t>
+            </w:r>
+          </w:p>
+        </w:tc>
+        <w:tc>
+          <w:tcPr>
+            <w:tcW w:w="1012" w:type="dxa"/>
+          </w:tcPr>
+          <w:p>
+            <w:r>
+              <w:t>0x06000</w:t>
+            </w:r>
+          </w:p>
+        </w:tc>
+        <w:tc>
+          <w:tcPr>
+            <w:tcW w:w="782" w:type="dxa"/>
+          </w:tcPr>
+          <w:p>
+            <w:r>
+              <w:t>4K</w:t>
+            </w:r>
+          </w:p>
+        </w:tc>
+        <w:tc>
+          <w:tcPr>
+            <w:tcW w:w="1763" w:type="dxa"/>
+          </w:tcPr>
+          <w:p>
+            <w:r>
+              <w:t>FIFO Overflow</w:t>
+            </w:r>
+          </w:p>
+        </w:tc>
+        <w:tc>
+          <w:tcPr>
+            <w:tcW w:w="2775" w:type="dxa"/>
+          </w:tcPr>
+          <w:p>
+            <w:r>
+              <w:t>DDC mux input FIFO overflow bits</w:t>
+            </w:r>
+          </w:p>
+        </w:tc>
+        <w:tc>
+          <w:tcPr>
+            <w:tcW w:w="1572" w:type="dxa"/>
+          </w:tcPr>
+          <w:p>
+            <w:r>
+              <w:t xml:space="preserve">See </w:t>
+            </w:r>
+            <w:r>
+              <w:fldChar w:fldCharType="begin"/>
+            </w:r>
+            <w:r>
+              <w:instrText xml:space="preserve"> REF _Ref78915732 \r \h </w:instrText>
+            </w:r>
+            <w:r>
+              <w:fldChar w:fldCharType="separate"/>
+            </w:r>
+            <w:r>
+              <w:t>9.1.5</w:t>
+            </w:r>
+            <w:r>
+              <w:fldChar w:fldCharType="end"/>
+            </w:r>
+          </w:p>
+        </w:tc>
+      </w:tr>
+      <w:tr>
+        <w:tc>
+          <w:tcPr>
+            <w:tcW w:w="1724" w:type="dxa"/>
+          </w:tcPr>
+          <w:p>
+            <w:r>
+              <w:t>ConfigReg_64_0</w:t>
+            </w:r>
+          </w:p>
+        </w:tc>
+        <w:tc>
+          <w:tcPr>
+            <w:tcW w:w="1012" w:type="dxa"/>
+          </w:tcPr>
+          <w:p>
+            <w:r>
+              <w:t>0x07000</w:t>
+            </w:r>
+          </w:p>
+        </w:tc>
+        <w:tc>
+          <w:tcPr>
+            <w:tcW w:w="782" w:type="dxa"/>
+          </w:tcPr>
+          <w:p>
+            <w:r>
+              <w:t>4K</w:t>
+            </w:r>
+          </w:p>
+        </w:tc>
+        <w:tc>
+          <w:tcPr>
+            <w:tcW w:w="1763" w:type="dxa"/>
+          </w:tcPr>
+          <w:p>
+            <w:r>
+              <w:t>Codec Config 2</w:t>
+            </w:r>
+          </w:p>
+        </w:tc>
+        <w:tc>
+          <w:tcPr>
+            <w:tcW w:w="2775" w:type="dxa"/>
+          </w:tcPr>
+          <w:p>
+            <w:r>
+              <w:t xml:space="preserve">Mic &amp; </w:t>
+            </w:r>
             <w:proofErr w:type="spellStart"/>
             <w:r>
-              <w:t>Fifo_</w:t>
-            </w:r>
-            <w:r>
-              <w:t>Overflow</w:t>
+              <w:t>Spk</w:t>
             </w:r>
             <w:proofErr w:type="spellEnd"/>
-          </w:p>
-        </w:tc>
-        <w:tc>
-          <w:tcPr>
-            <w:tcW w:w="1015" w:type="dxa"/>
-          </w:tcPr>
-          <w:p>
-            <w:r>
-              <w:t>0x06000</w:t>
+            <w:r>
+              <w:t xml:space="preserve"> FIFO reset bits</w:t>
+            </w:r>
+          </w:p>
+        </w:tc>
+        <w:tc>
+          <w:tcPr>
+            <w:tcW w:w="1572" w:type="dxa"/>
+          </w:tcPr>
+          <w:p>
+            <w:r>
+              <w:t xml:space="preserve">See section </w:t>
+            </w:r>
+            <w:r>
+              <w:fldChar w:fldCharType="begin"/>
+            </w:r>
+            <w:r>
+              <w:instrText xml:space="preserve"> REF _Ref78915990 \r \h </w:instrText>
+            </w:r>
+            <w:r>
+              <w:fldChar w:fldCharType="separate"/>
+            </w:r>
+            <w:r>
+              <w:t>4.5.3</w:t>
+            </w:r>
+            <w:r>
+              <w:fldChar w:fldCharType="end"/>
+            </w:r>
+          </w:p>
+        </w:tc>
+      </w:tr>
+      <w:tr>
+        <w:tc>
+          <w:tcPr>
+            <w:tcW w:w="1724" w:type="dxa"/>
+          </w:tcPr>
+          <w:p>
+            <w:r>
+              <w:t>Fifo_Monitor_0</w:t>
+            </w:r>
+          </w:p>
+        </w:tc>
+        <w:tc>
+          <w:tcPr>
+            <w:tcW w:w="1012" w:type="dxa"/>
+          </w:tcPr>
+          <w:p>
+            <w:r>
+              <w:t>0x09000</w:t>
             </w:r>
           </w:p>
         </w:tc>
@@ -45893,39 +46177,27 @@
         </w:tc>
         <w:tc>
           <w:tcPr>
-            <w:tcW w:w="1771" w:type="dxa"/>
-          </w:tcPr>
-          <w:p>
-            <w:r>
-              <w:t xml:space="preserve">FIFO </w:t>
-            </w:r>
-            <w:r>
-              <w:t>Overflow</w:t>
-            </w:r>
-          </w:p>
-        </w:tc>
-        <w:tc>
-          <w:tcPr>
-            <w:tcW w:w="3032" w:type="dxa"/>
-          </w:tcPr>
-          <w:p>
-            <w:r>
-              <w:t xml:space="preserve">DDC </w:t>
-            </w:r>
-            <w:r>
-              <w:t xml:space="preserve">mux input </w:t>
-            </w:r>
-            <w:r>
-              <w:t>FIFO</w:t>
-            </w:r>
-            <w:r>
-              <w:t xml:space="preserve"> overflow bits</w:t>
-            </w:r>
-          </w:p>
-        </w:tc>
-        <w:tc>
-          <w:tcPr>
-            <w:tcW w:w="1639" w:type="dxa"/>
+            <w:tcW w:w="1763" w:type="dxa"/>
+          </w:tcPr>
+          <w:p>
+            <w:r>
+              <w:t>FIFO monitor</w:t>
+            </w:r>
+          </w:p>
+        </w:tc>
+        <w:tc>
+          <w:tcPr>
+            <w:tcW w:w="2775" w:type="dxa"/>
+          </w:tcPr>
+          <w:p>
+            <w:r>
+              <w:t>RX DDC FIFO, TX DUC FIFO, Codec RX FIFO, Codex TX FIFO</w:t>
+            </w:r>
+          </w:p>
+        </w:tc>
+        <w:tc>
+          <w:tcPr>
+            <w:tcW w:w="1572" w:type="dxa"/>
           </w:tcPr>
           <w:p>
             <w:r>
@@ -45935,13 +46207,13 @@
               <w:fldChar w:fldCharType="begin"/>
             </w:r>
             <w:r>
-              <w:instrText xml:space="preserve"> REF _Ref78915732 \r \h </w:instrText>
+              <w:instrText xml:space="preserve"> REF _Ref78915694 \r \h </w:instrText>
             </w:r>
             <w:r>
               <w:fldChar w:fldCharType="separate"/>
             </w:r>
             <w:r>
-              <w:t>9.1.5</w:t>
+              <w:t>9.1.4</w:t>
             </w:r>
             <w:r>
               <w:fldChar w:fldCharType="end"/>
@@ -45952,24 +46224,21 @@
       <w:tr>
         <w:tc>
           <w:tcPr>
-            <w:tcW w:w="1389" w:type="dxa"/>
-          </w:tcPr>
-          <w:p>
-            <w:r>
-              <w:t>Fifo_Mon_</w:t>
-            </w:r>
-            <w:r>
-              <w:t>0</w:t>
-            </w:r>
-          </w:p>
-        </w:tc>
-        <w:tc>
-          <w:tcPr>
-            <w:tcW w:w="1015" w:type="dxa"/>
-          </w:tcPr>
-          <w:p>
-            <w:r>
-              <w:t>0x09000</w:t>
+            <w:tcW w:w="1724" w:type="dxa"/>
+          </w:tcPr>
+          <w:p>
+            <w:r>
+              <w:t>AXI_SPI_ADC_0</w:t>
+            </w:r>
+          </w:p>
+        </w:tc>
+        <w:tc>
+          <w:tcPr>
+            <w:tcW w:w="1012" w:type="dxa"/>
+          </w:tcPr>
+          <w:p>
+            <w:r>
+              <w:t>0x0A000</w:t>
             </w:r>
           </w:p>
         </w:tc>
@@ -45985,30 +46254,27 @@
         </w:tc>
         <w:tc>
           <w:tcPr>
-            <w:tcW w:w="1771" w:type="dxa"/>
-          </w:tcPr>
-          <w:p>
-            <w:r>
-              <w:t>FIFO monitor</w:t>
-            </w:r>
-          </w:p>
-        </w:tc>
-        <w:tc>
-          <w:tcPr>
-            <w:tcW w:w="3032" w:type="dxa"/>
-          </w:tcPr>
-          <w:p>
-            <w:r>
-              <w:t xml:space="preserve">RX DDC FIFO, </w:t>
-            </w:r>
-            <w:r>
-              <w:t>TX DUC FIFO, Codec RX FIFO, Codex TX FIFO</w:t>
-            </w:r>
-          </w:p>
-        </w:tc>
-        <w:tc>
-          <w:tcPr>
-            <w:tcW w:w="1639" w:type="dxa"/>
+            <w:tcW w:w="1763" w:type="dxa"/>
+          </w:tcPr>
+          <w:p>
+            <w:r>
+              <w:t>SPI ADC reader</w:t>
+            </w:r>
+          </w:p>
+        </w:tc>
+        <w:tc>
+          <w:tcPr>
+            <w:tcW w:w="2775" w:type="dxa"/>
+          </w:tcPr>
+          <w:p>
+            <w:r>
+              <w:t>Alex analogue inputs</w:t>
+            </w:r>
+          </w:p>
+        </w:tc>
+        <w:tc>
+          <w:tcPr>
+            <w:tcW w:w="1572" w:type="dxa"/>
           </w:tcPr>
           <w:p>
             <w:r>
@@ -46018,13 +46284,13 @@
               <w:fldChar w:fldCharType="begin"/>
             </w:r>
             <w:r>
-              <w:instrText xml:space="preserve"> REF _Ref78915694 \r \h </w:instrText>
+              <w:instrText xml:space="preserve"> REF _Ref78915681 \r \h </w:instrText>
             </w:r>
             <w:r>
               <w:fldChar w:fldCharType="separate"/>
             </w:r>
             <w:r>
-              <w:t>9.1.4</w:t>
+              <w:t>9.1.6</w:t>
             </w:r>
             <w:r>
               <w:fldChar w:fldCharType="end"/>
@@ -46035,21 +46301,21 @@
       <w:tr>
         <w:tc>
           <w:tcPr>
-            <w:tcW w:w="1389" w:type="dxa"/>
-          </w:tcPr>
-          <w:p>
-            <w:r>
-              <w:t>SPI ADC_0</w:t>
-            </w:r>
-          </w:p>
-        </w:tc>
-        <w:tc>
-          <w:tcPr>
-            <w:tcW w:w="1015" w:type="dxa"/>
-          </w:tcPr>
-          <w:p>
-            <w:r>
-              <w:t>0x0A000</w:t>
+            <w:tcW w:w="1724" w:type="dxa"/>
+          </w:tcPr>
+          <w:p>
+            <w:r>
+              <w:t>Axilite_Alex_SPI_0</w:t>
+            </w:r>
+          </w:p>
+        </w:tc>
+        <w:tc>
+          <w:tcPr>
+            <w:tcW w:w="1012" w:type="dxa"/>
+          </w:tcPr>
+          <w:p>
+            <w:r>
+              <w:t>0x0B000</w:t>
             </w:r>
           </w:p>
         </w:tc>
@@ -46059,33 +46325,128 @@
           </w:tcPr>
           <w:p>
             <w:r>
+              <w:t>4k</w:t>
+            </w:r>
+          </w:p>
+        </w:tc>
+        <w:tc>
+          <w:tcPr>
+            <w:tcW w:w="1763" w:type="dxa"/>
+          </w:tcPr>
+          <w:p>
+            <w:proofErr w:type="spellStart"/>
+            <w:r>
+              <w:t>AXILite_Alex_SPI</w:t>
+            </w:r>
+            <w:proofErr w:type="spellEnd"/>
+          </w:p>
+        </w:tc>
+        <w:tc>
+          <w:tcPr>
+            <w:tcW w:w="2775" w:type="dxa"/>
+          </w:tcPr>
+          <w:p>
+            <w:r>
+              <w:t>SPI interface to RF board</w:t>
+            </w:r>
+          </w:p>
+        </w:tc>
+        <w:tc>
+          <w:tcPr>
+            <w:tcW w:w="1572" w:type="dxa"/>
+          </w:tcPr>
+          <w:p>
+            <w:r>
+              <w:t xml:space="preserve">See </w:t>
+            </w:r>
+            <w:r>
+              <w:fldChar w:fldCharType="begin"/>
+            </w:r>
+            <w:r>
+              <w:instrText xml:space="preserve"> REF _Ref78915661 \r \h </w:instrText>
+            </w:r>
+            <w:r>
+              <w:fldChar w:fldCharType="separate"/>
+            </w:r>
+            <w:r>
+              <w:t>9.1.7</w:t>
+            </w:r>
+            <w:r>
+              <w:fldChar w:fldCharType="end"/>
+            </w:r>
+          </w:p>
+        </w:tc>
+      </w:tr>
+      <w:tr>
+        <w:tc>
+          <w:tcPr>
+            <w:tcW w:w="1724" w:type="dxa"/>
+          </w:tcPr>
+          <w:p>
+            <w:r>
+              <w:t>Read</w:t>
+            </w:r>
+            <w:r>
+              <w:t>Reg_</w:t>
+            </w:r>
+            <w:r>
+              <w:t>64_ID</w:t>
+            </w:r>
+          </w:p>
+        </w:tc>
+        <w:tc>
+          <w:tcPr>
+            <w:tcW w:w="1012" w:type="dxa"/>
+          </w:tcPr>
+          <w:p>
+            <w:r>
+              <w:t>0x0C000</w:t>
+            </w:r>
+          </w:p>
+        </w:tc>
+        <w:tc>
+          <w:tcPr>
+            <w:tcW w:w="782" w:type="dxa"/>
+          </w:tcPr>
+          <w:p>
+            <w:r>
               <w:t>4K</w:t>
             </w:r>
           </w:p>
         </w:tc>
         <w:tc>
           <w:tcPr>
-            <w:tcW w:w="1771" w:type="dxa"/>
-          </w:tcPr>
-          <w:p>
-            <w:r>
-              <w:t>SPI ADC reader</w:t>
-            </w:r>
-          </w:p>
-        </w:tc>
-        <w:tc>
-          <w:tcPr>
-            <w:tcW w:w="3032" w:type="dxa"/>
-          </w:tcPr>
-          <w:p>
-            <w:r>
-              <w:t>Alex analogue inputs</w:t>
-            </w:r>
-          </w:p>
-        </w:tc>
-        <w:tc>
-          <w:tcPr>
-            <w:tcW w:w="1639" w:type="dxa"/>
+            <w:tcW w:w="1763" w:type="dxa"/>
+          </w:tcPr>
+          <w:p>
+            <w:r>
+              <w:t>ID1</w:t>
+            </w:r>
+          </w:p>
+        </w:tc>
+        <w:tc>
+          <w:tcPr>
+            <w:tcW w:w="2775" w:type="dxa"/>
+          </w:tcPr>
+          <w:p>
+            <w:r>
+              <w:t>Version ID (31:16)</w:t>
+            </w:r>
+          </w:p>
+          <w:p>
+            <w:r>
+              <w:t>Revision (15:4)</w:t>
+            </w:r>
+          </w:p>
+          <w:p>
+            <w:r>
+              <w:t>Clock monitor bits(3:0)</w:t>
+            </w:r>
+          </w:p>
+        </w:tc>
+        <w:tc>
+          <w:tcPr>
+            <w:tcW w:w="1572" w:type="dxa"/>
           </w:tcPr>
           <w:p>
             <w:r>
@@ -46095,13 +46456,13 @@
               <w:fldChar w:fldCharType="begin"/>
             </w:r>
             <w:r>
-              <w:instrText xml:space="preserve"> REF _Ref78915681 \r \h </w:instrText>
+              <w:instrText xml:space="preserve"> REF _Ref109760469 \r \h </w:instrText>
             </w:r>
             <w:r>
               <w:fldChar w:fldCharType="separate"/>
             </w:r>
             <w:r>
-              <w:t>9.1.6</w:t>
+              <w:t>9.1.9</w:t>
             </w:r>
             <w:r>
               <w:fldChar w:fldCharType="end"/>
@@ -46112,21 +46473,27 @@
       <w:tr>
         <w:tc>
           <w:tcPr>
-            <w:tcW w:w="1389" w:type="dxa"/>
-          </w:tcPr>
-          <w:p>
-            <w:r>
-              <w:t>Alex_SPI_0</w:t>
-            </w:r>
-          </w:p>
-        </w:tc>
-        <w:tc>
-          <w:tcPr>
-            <w:tcW w:w="1015" w:type="dxa"/>
-          </w:tcPr>
-          <w:p>
-            <w:r>
-              <w:t>0x0B000</w:t>
+            <w:tcW w:w="1724" w:type="dxa"/>
+          </w:tcPr>
+          <w:p>
+            <w:r>
+              <w:t>Read</w:t>
+            </w:r>
+            <w:r>
+              <w:t>Reg</w:t>
+            </w:r>
+            <w:r>
+              <w:t>64_ID</w:t>
+            </w:r>
+          </w:p>
+        </w:tc>
+        <w:tc>
+          <w:tcPr>
+            <w:tcW w:w="1012" w:type="dxa"/>
+          </w:tcPr>
+          <w:p>
+            <w:r>
+              <w:t>0x0C004</w:t>
             </w:r>
           </w:p>
         </w:tc>
@@ -46136,35 +46503,38 @@
           </w:tcPr>
           <w:p>
             <w:r>
-              <w:t>4k</w:t>
-            </w:r>
-          </w:p>
-        </w:tc>
-        <w:tc>
-          <w:tcPr>
-            <w:tcW w:w="1771" w:type="dxa"/>
-          </w:tcPr>
-          <w:p>
-            <w:proofErr w:type="spellStart"/>
-            <w:r>
-              <w:t>AXILite_Alex_SPI</w:t>
-            </w:r>
-            <w:proofErr w:type="spellEnd"/>
-          </w:p>
-        </w:tc>
-        <w:tc>
-          <w:tcPr>
-            <w:tcW w:w="3032" w:type="dxa"/>
-          </w:tcPr>
-          <w:p>
-            <w:r>
-              <w:t>SPI interface to RF board</w:t>
-            </w:r>
-          </w:p>
-        </w:tc>
-        <w:tc>
-          <w:tcPr>
-            <w:tcW w:w="1639" w:type="dxa"/>
+              <w:t>4K</w:t>
+            </w:r>
+          </w:p>
+        </w:tc>
+        <w:tc>
+          <w:tcPr>
+            <w:tcW w:w="1763" w:type="dxa"/>
+          </w:tcPr>
+          <w:p>
+            <w:r>
+              <w:t>ID2</w:t>
+            </w:r>
+          </w:p>
+        </w:tc>
+        <w:tc>
+          <w:tcPr>
+            <w:tcW w:w="2775" w:type="dxa"/>
+          </w:tcPr>
+          <w:p>
+            <w:r>
+              <w:t>Product ID (31:16)</w:t>
+            </w:r>
+          </w:p>
+          <w:p>
+            <w:r>
+              <w:t>S/W ID (15:0)</w:t>
+            </w:r>
+          </w:p>
+        </w:tc>
+        <w:tc>
+          <w:tcPr>
+            <w:tcW w:w="1572" w:type="dxa"/>
           </w:tcPr>
           <w:p>
             <w:r>
@@ -46174,13 +46544,13 @@
               <w:fldChar w:fldCharType="begin"/>
             </w:r>
             <w:r>
-              <w:instrText xml:space="preserve"> REF _Ref78915661 \r \h </w:instrText>
+              <w:instrText xml:space="preserve"> REF _Ref109760469 \r \h </w:instrText>
             </w:r>
             <w:r>
               <w:fldChar w:fldCharType="separate"/>
             </w:r>
             <w:r>
-              <w:t>9.1.7</w:t>
+              <w:t>9.1.9</w:t>
             </w:r>
             <w:r>
               <w:fldChar w:fldCharType="end"/>
@@ -46191,21 +46561,21 @@
       <w:tr>
         <w:tc>
           <w:tcPr>
-            <w:tcW w:w="1389" w:type="dxa"/>
-          </w:tcPr>
-          <w:p>
-            <w:r>
-              <w:t>Read64_ID</w:t>
-            </w:r>
-          </w:p>
-        </w:tc>
-        <w:tc>
-          <w:tcPr>
-            <w:tcW w:w="1015" w:type="dxa"/>
-          </w:tcPr>
-          <w:p>
-            <w:r>
-              <w:t>0x0C000</w:t>
+            <w:tcW w:w="1724" w:type="dxa"/>
+          </w:tcPr>
+          <w:p>
+            <w:r>
+              <w:t>Axi_quad_spi_0</w:t>
+            </w:r>
+          </w:p>
+        </w:tc>
+        <w:tc>
+          <w:tcPr>
+            <w:tcW w:w="1012" w:type="dxa"/>
+          </w:tcPr>
+          <w:p>
+            <w:r>
+              <w:t>0x10000</w:t>
             </w:r>
           </w:p>
         </w:tc>
@@ -46215,43 +46585,33 @@
           </w:tcPr>
           <w:p>
             <w:r>
-              <w:t>4K</w:t>
-            </w:r>
-          </w:p>
-        </w:tc>
-        <w:tc>
-          <w:tcPr>
-            <w:tcW w:w="1771" w:type="dxa"/>
-          </w:tcPr>
-          <w:p>
-            <w:r>
-              <w:t>ID1</w:t>
-            </w:r>
-          </w:p>
-        </w:tc>
-        <w:tc>
-          <w:tcPr>
-            <w:tcW w:w="3032" w:type="dxa"/>
-          </w:tcPr>
-          <w:p>
-            <w:r>
-              <w:t>Version ID (31:16)</w:t>
-            </w:r>
-          </w:p>
-          <w:p>
-            <w:r>
-              <w:t>Revision (15:4)</w:t>
-            </w:r>
-          </w:p>
-          <w:p>
-            <w:r>
-              <w:t>Clock monitor bits(3:0)</w:t>
-            </w:r>
-          </w:p>
-        </w:tc>
-        <w:tc>
-          <w:tcPr>
-            <w:tcW w:w="1639" w:type="dxa"/>
+              <w:t>16K</w:t>
+            </w:r>
+          </w:p>
+        </w:tc>
+        <w:tc>
+          <w:tcPr>
+            <w:tcW w:w="1763" w:type="dxa"/>
+          </w:tcPr>
+          <w:p>
+            <w:r>
+              <w:t>SPI Config Prom</w:t>
+            </w:r>
+          </w:p>
+        </w:tc>
+        <w:tc>
+          <w:tcPr>
+            <w:tcW w:w="2775" w:type="dxa"/>
+          </w:tcPr>
+          <w:p>
+            <w:r>
+              <w:t>Xilinx SPI interface</w:t>
+            </w:r>
+          </w:p>
+        </w:tc>
+        <w:tc>
+          <w:tcPr>
+            <w:tcW w:w="1572" w:type="dxa"/>
           </w:tcPr>
           <w:p>
             <w:r>
@@ -46261,13 +46621,13 @@
               <w:fldChar w:fldCharType="begin"/>
             </w:r>
             <w:r>
-              <w:instrText xml:space="preserve"> REF _Ref109760469 \r \h </w:instrText>
+              <w:instrText xml:space="preserve"> REF _Ref116584751 \r \h </w:instrText>
             </w:r>
             <w:r>
               <w:fldChar w:fldCharType="separate"/>
             </w:r>
             <w:r>
-              <w:t>9.1.9</w:t>
+              <w:t>9.1.8</w:t>
             </w:r>
             <w:r>
               <w:fldChar w:fldCharType="end"/>
@@ -46278,21 +46638,21 @@
       <w:tr>
         <w:tc>
           <w:tcPr>
-            <w:tcW w:w="1389" w:type="dxa"/>
-          </w:tcPr>
-          <w:p>
-            <w:r>
-              <w:t>Read64_ID</w:t>
-            </w:r>
-          </w:p>
-        </w:tc>
-        <w:tc>
-          <w:tcPr>
-            <w:tcW w:w="1015" w:type="dxa"/>
-          </w:tcPr>
-          <w:p>
-            <w:r>
-              <w:t>0x0C004</w:t>
+            <w:tcW w:w="1724" w:type="dxa"/>
+          </w:tcPr>
+          <w:p>
+            <w:r>
+              <w:t>Axil_SPIWriter_0</w:t>
+            </w:r>
+          </w:p>
+        </w:tc>
+        <w:tc>
+          <w:tcPr>
+            <w:tcW w:w="1012" w:type="dxa"/>
+          </w:tcPr>
+          <w:p>
+            <w:r>
+              <w:t>0x14000</w:t>
             </w:r>
           </w:p>
         </w:tc>
@@ -46302,79 +46662,55 @@
           </w:tcPr>
           <w:p>
             <w:r>
-              <w:t>4K</w:t>
-            </w:r>
-          </w:p>
-        </w:tc>
-        <w:tc>
-          <w:tcPr>
-            <w:tcW w:w="1771" w:type="dxa"/>
-          </w:tcPr>
-          <w:p>
-            <w:r>
-              <w:t>ID2</w:t>
-            </w:r>
-          </w:p>
-        </w:tc>
-        <w:tc>
-          <w:tcPr>
-            <w:tcW w:w="3032" w:type="dxa"/>
-          </w:tcPr>
-          <w:p>
-            <w:r>
-              <w:t>Product ID (31:16)</w:t>
-            </w:r>
-          </w:p>
-          <w:p>
-            <w:r>
-              <w:t>S/W ID (15:0)</w:t>
-            </w:r>
-          </w:p>
-        </w:tc>
-        <w:tc>
-          <w:tcPr>
-            <w:tcW w:w="1639" w:type="dxa"/>
-          </w:tcPr>
-          <w:p>
-            <w:r>
-              <w:t xml:space="preserve">See </w:t>
-            </w:r>
-            <w:r>
-              <w:fldChar w:fldCharType="begin"/>
-            </w:r>
-            <w:r>
-              <w:instrText xml:space="preserve"> REF _Ref109760469 \r \h </w:instrText>
-            </w:r>
-            <w:r>
-              <w:fldChar w:fldCharType="separate"/>
-            </w:r>
-            <w:r>
-              <w:t>9.1.9</w:t>
-            </w:r>
-            <w:r>
-              <w:fldChar w:fldCharType="end"/>
-            </w:r>
-          </w:p>
-        </w:tc>
-      </w:tr>
-      <w:tr>
-        <w:tc>
-          <w:tcPr>
-            <w:tcW w:w="1389" w:type="dxa"/>
-          </w:tcPr>
-          <w:p>
-            <w:r>
-              <w:t>Xil_SPI_0</w:t>
-            </w:r>
-          </w:p>
-        </w:tc>
-        <w:tc>
-          <w:tcPr>
-            <w:tcW w:w="1015" w:type="dxa"/>
-          </w:tcPr>
-          <w:p>
-            <w:r>
-              <w:t>0x10000</w:t>
+              <w:t>16K</w:t>
+            </w:r>
+          </w:p>
+        </w:tc>
+        <w:tc>
+          <w:tcPr>
+            <w:tcW w:w="1763" w:type="dxa"/>
+          </w:tcPr>
+          <w:p>
+            <w:r>
+              <w:t>SPI codec bus</w:t>
+            </w:r>
+          </w:p>
+        </w:tc>
+        <w:tc>
+          <w:tcPr>
+            <w:tcW w:w="2775" w:type="dxa"/>
+          </w:tcPr>
+          <w:p>
+            <w:r>
+              <w:t>Simple SPI Writer</w:t>
+            </w:r>
+          </w:p>
+        </w:tc>
+        <w:tc>
+          <w:tcPr>
+            <w:tcW w:w="1572" w:type="dxa"/>
+          </w:tcPr>
+          <w:p/>
+        </w:tc>
+      </w:tr>
+      <w:tr>
+        <w:tc>
+          <w:tcPr>
+            <w:tcW w:w="1724" w:type="dxa"/>
+          </w:tcPr>
+          <w:p>
+            <w:r>
+              <w:t>Axadwiz_0</w:t>
+            </w:r>
+          </w:p>
+        </w:tc>
+        <w:tc>
+          <w:tcPr>
+            <w:tcW w:w="1012" w:type="dxa"/>
+          </w:tcPr>
+          <w:p>
+            <w:r>
+              <w:t>0x18000</w:t>
             </w:r>
           </w:p>
         </w:tc>
@@ -46390,68 +46726,62 @@
         </w:tc>
         <w:tc>
           <w:tcPr>
-            <w:tcW w:w="1771" w:type="dxa"/>
-          </w:tcPr>
-          <w:p>
-            <w:r>
-              <w:t>SPI Config Prom</w:t>
-            </w:r>
-          </w:p>
-        </w:tc>
-        <w:tc>
-          <w:tcPr>
-            <w:tcW w:w="3032" w:type="dxa"/>
-          </w:tcPr>
-          <w:p>
-            <w:r>
-              <w:t>Xilinx SPI interface</w:t>
-            </w:r>
-          </w:p>
-        </w:tc>
-        <w:tc>
-          <w:tcPr>
-            <w:tcW w:w="1639" w:type="dxa"/>
-          </w:tcPr>
-          <w:p>
-            <w:r>
-              <w:t xml:space="preserve">See </w:t>
-            </w:r>
-            <w:r>
-              <w:fldChar w:fldCharType="begin"/>
-            </w:r>
-            <w:r>
-              <w:instrText xml:space="preserve"> REF _Ref116584751 \r \h </w:instrText>
-            </w:r>
-            <w:r>
-              <w:fldChar w:fldCharType="separate"/>
-            </w:r>
-            <w:r>
-              <w:t>9.1.8</w:t>
-            </w:r>
-            <w:r>
-              <w:fldChar w:fldCharType="end"/>
-            </w:r>
-          </w:p>
-        </w:tc>
-      </w:tr>
-      <w:tr>
-        <w:tc>
-          <w:tcPr>
-            <w:tcW w:w="1389" w:type="dxa"/>
-          </w:tcPr>
-          <w:p>
-            <w:r>
-              <w:t>Xil_I2C_0</w:t>
-            </w:r>
-          </w:p>
-        </w:tc>
-        <w:tc>
-          <w:tcPr>
-            <w:tcW w:w="1015" w:type="dxa"/>
-          </w:tcPr>
-          <w:p>
-            <w:r>
-              <w:t>0x14000</w:t>
+            <w:tcW w:w="1763" w:type="dxa"/>
+          </w:tcPr>
+          <w:p>
+            <w:r>
+              <w:t>On-chip XADC</w:t>
+            </w:r>
+          </w:p>
+        </w:tc>
+        <w:tc>
+          <w:tcPr>
+            <w:tcW w:w="2775" w:type="dxa"/>
+          </w:tcPr>
+          <w:p>
+            <w:r>
+              <w:t>Xilinx XADC interface</w:t>
+            </w:r>
+          </w:p>
+        </w:tc>
+        <w:tc>
+          <w:tcPr>
+            <w:tcW w:w="1572" w:type="dxa"/>
+          </w:tcPr>
+          <w:p>
+            <w:r>
+              <w:t>See Xilinx PG091</w:t>
+            </w:r>
+          </w:p>
+        </w:tc>
+      </w:tr>
+      <w:tr>
+        <w:tc>
+          <w:tcPr>
+            <w:tcW w:w="1724" w:type="dxa"/>
+          </w:tcPr>
+          <w:p>
+            <w:r>
+              <w:t>Axi</w:t>
+            </w:r>
+            <w:r>
+              <w:t>_</w:t>
+            </w:r>
+            <w:r>
+              <w:t>BRAM</w:t>
+            </w:r>
+            <w:r>
+              <w:t>_ctrl_0</w:t>
+            </w:r>
+          </w:p>
+        </w:tc>
+        <w:tc>
+          <w:tcPr>
+            <w:tcW w:w="1012" w:type="dxa"/>
+          </w:tcPr>
+          <w:p>
+            <w:r>
+              <w:t>0x1C000</w:t>
             </w:r>
           </w:p>
         </w:tc>
@@ -46467,136 +46797,7 @@
         </w:tc>
         <w:tc>
           <w:tcPr>
-            <w:tcW w:w="1771" w:type="dxa"/>
-          </w:tcPr>
-          <w:p>
-            <w:r>
-              <w:t>SPI</w:t>
-            </w:r>
-            <w:r>
-              <w:t xml:space="preserve"> codec bus</w:t>
-            </w:r>
-          </w:p>
-        </w:tc>
-        <w:tc>
-          <w:tcPr>
-            <w:tcW w:w="3032" w:type="dxa"/>
-          </w:tcPr>
-          <w:p>
-            <w:r>
-              <w:t>Simple SPI Writer</w:t>
-            </w:r>
-          </w:p>
-        </w:tc>
-        <w:tc>
-          <w:tcPr>
-            <w:tcW w:w="1639" w:type="dxa"/>
-          </w:tcPr>
-          <w:p>
-            <w:r>
-              <w:t>See Xilinx PG090</w:t>
-            </w:r>
-          </w:p>
-        </w:tc>
-      </w:tr>
-      <w:tr>
-        <w:tc>
-          <w:tcPr>
-            <w:tcW w:w="1389" w:type="dxa"/>
-          </w:tcPr>
-          <w:p>
-            <w:r>
-              <w:t>Xil_XADC_0</w:t>
-            </w:r>
-          </w:p>
-        </w:tc>
-        <w:tc>
-          <w:tcPr>
-            <w:tcW w:w="1015" w:type="dxa"/>
-          </w:tcPr>
-          <w:p>
-            <w:r>
-              <w:t>0x18000</w:t>
-            </w:r>
-          </w:p>
-        </w:tc>
-        <w:tc>
-          <w:tcPr>
-            <w:tcW w:w="782" w:type="dxa"/>
-          </w:tcPr>
-          <w:p>
-            <w:r>
-              <w:t>16K</w:t>
-            </w:r>
-          </w:p>
-        </w:tc>
-        <w:tc>
-          <w:tcPr>
-            <w:tcW w:w="1771" w:type="dxa"/>
-          </w:tcPr>
-          <w:p>
-            <w:r>
-              <w:t>On-chip XADC</w:t>
-            </w:r>
-          </w:p>
-        </w:tc>
-        <w:tc>
-          <w:tcPr>
-            <w:tcW w:w="3032" w:type="dxa"/>
-          </w:tcPr>
-          <w:p>
-            <w:r>
-              <w:t>Xilinx XADC interface</w:t>
-            </w:r>
-          </w:p>
-        </w:tc>
-        <w:tc>
-          <w:tcPr>
-            <w:tcW w:w="1639" w:type="dxa"/>
-          </w:tcPr>
-          <w:p>
-            <w:r>
-              <w:t>See Xilinx PG091</w:t>
-            </w:r>
-          </w:p>
-        </w:tc>
-      </w:tr>
-      <w:tr>
-        <w:tc>
-          <w:tcPr>
-            <w:tcW w:w="1389" w:type="dxa"/>
-          </w:tcPr>
-          <w:p>
-            <w:proofErr w:type="spellStart"/>
-            <w:r>
-              <w:t>AxiBRAM</w:t>
-            </w:r>
-            <w:proofErr w:type="spellEnd"/>
-          </w:p>
-        </w:tc>
-        <w:tc>
-          <w:tcPr>
-            <w:tcW w:w="1015" w:type="dxa"/>
-          </w:tcPr>
-          <w:p>
-            <w:r>
-              <w:t>0x1C000</w:t>
-            </w:r>
-          </w:p>
-        </w:tc>
-        <w:tc>
-          <w:tcPr>
-            <w:tcW w:w="782" w:type="dxa"/>
-          </w:tcPr>
-          <w:p>
-            <w:r>
-              <w:t>16K</w:t>
-            </w:r>
-          </w:p>
-        </w:tc>
-        <w:tc>
-          <w:tcPr>
-            <w:tcW w:w="1771" w:type="dxa"/>
+            <w:tcW w:w="1763" w:type="dxa"/>
           </w:tcPr>
           <w:p>
             <w:r>
@@ -46606,7 +46807,7 @@
         </w:tc>
         <w:tc>
           <w:tcPr>
-            <w:tcW w:w="3032" w:type="dxa"/>
+            <w:tcW w:w="2775" w:type="dxa"/>
           </w:tcPr>
           <w:p>
             <w:r>
@@ -46616,7 +46817,7 @@
         </w:tc>
         <w:tc>
           <w:tcPr>
-            <w:tcW w:w="1639" w:type="dxa"/>
+            <w:tcW w:w="1572" w:type="dxa"/>
           </w:tcPr>
           <w:p/>
         </w:tc>
@@ -46966,6 +47167,7 @@
         <w:pStyle w:val="Heading1"/>
       </w:pPr>
       <w:r>
+        <w:lastRenderedPageBreak/>
         <w:t>IP Modules used in Design</w:t>
       </w:r>
     </w:p>
@@ -47159,7 +47361,6 @@
               <w:keepNext/>
             </w:pPr>
             <w:r>
-              <w:lastRenderedPageBreak/>
               <w:t>DDS</w:t>
             </w:r>
           </w:p>

</xml_diff>

<commit_message>
corrected mic input sense
</commit_message>
<xml_diff>
--- a/FPGA/documentation/Saturn Project FPGA Design Description RPi4.docx
+++ b/FPGA/documentation/Saturn Project FPGA Design Description RPi4.docx
@@ -8459,7 +8459,7 @@
           <v:shape id="_x0000_i1025" type="#_x0000_t75" style="width:426.65pt;height:340.65pt" o:ole="">
             <v:imagedata r:id="rId15" o:title=""/>
           </v:shape>
-          <o:OLEObject Type="Embed" ProgID="Visio.Drawing.15" ShapeID="_x0000_i1025" DrawAspect="Content" ObjectID="_1732380732" r:id="rId16"/>
+          <o:OLEObject Type="Embed" ProgID="Visio.Drawing.15" ShapeID="_x0000_i1025" DrawAspect="Content" ObjectID="_1732468048" r:id="rId16"/>
         </w:object>
       </w:r>
     </w:p>
@@ -8535,7 +8535,7 @@
           <v:shape id="_x0000_i1026" type="#_x0000_t75" style="width:407.8pt;height:219.2pt" o:ole="">
             <v:imagedata r:id="rId17" o:title=""/>
           </v:shape>
-          <o:OLEObject Type="Embed" ProgID="Visio.Drawing.11" ShapeID="_x0000_i1026" DrawAspect="Content" ObjectID="_1732380733" r:id="rId18"/>
+          <o:OLEObject Type="Embed" ProgID="Visio.Drawing.11" ShapeID="_x0000_i1026" DrawAspect="Content" ObjectID="_1732468049" r:id="rId18"/>
         </w:object>
       </w:r>
     </w:p>
@@ -13736,7 +13736,7 @@
           <v:shape id="_x0000_i1027" type="#_x0000_t75" style="width:219.2pt;height:144.55pt" o:ole="">
             <v:imagedata r:id="rId23" o:title=""/>
           </v:shape>
-          <o:OLEObject Type="Embed" ProgID="Excel.Sheet.12" ShapeID="_x0000_i1027" DrawAspect="Content" ObjectID="_1732380734" r:id="rId24"/>
+          <o:OLEObject Type="Embed" ProgID="Excel.Sheet.12" ShapeID="_x0000_i1027" DrawAspect="Content" ObjectID="_1732468050" r:id="rId24"/>
         </w:object>
       </w:r>
     </w:p>
@@ -13762,7 +13762,7 @@
           <v:shape id="_x0000_i1028" type="#_x0000_t75" style="width:436.85pt;height:160.65pt" o:ole="">
             <v:imagedata r:id="rId25" o:title=""/>
           </v:shape>
-          <o:OLEObject Type="Embed" ProgID="Excel.Sheet.12" ShapeID="_x0000_i1028" DrawAspect="Content" ObjectID="_1732380735" r:id="rId26"/>
+          <o:OLEObject Type="Embed" ProgID="Excel.Sheet.12" ShapeID="_x0000_i1028" DrawAspect="Content" ObjectID="_1732468051" r:id="rId26"/>
         </w:object>
       </w:r>
     </w:p>
@@ -14138,7 +14138,7 @@
           <v:shape id="_x0000_i1029" type="#_x0000_t75" style="width:440.6pt;height:463.15pt" o:ole="">
             <v:imagedata r:id="rId28" o:title=""/>
           </v:shape>
-          <o:OLEObject Type="Embed" ProgID="Excel.Sheet.12" ShapeID="_x0000_i1029" DrawAspect="Content" ObjectID="_1732380736" r:id="rId29"/>
+          <o:OLEObject Type="Embed" ProgID="Excel.Sheet.12" ShapeID="_x0000_i1029" DrawAspect="Content" ObjectID="_1732468052" r:id="rId29"/>
         </w:object>
       </w:r>
     </w:p>
@@ -14290,7 +14290,7 @@
             <v:imagedata r:id="rId30" o:title=""/>
             <w10:wrap type="square" side="right"/>
           </v:shape>
-          <o:OLEObject Type="Embed" ProgID="Excel.Sheet.12" ShapeID="_x0000_s1038" DrawAspect="Content" ObjectID="_1732380743" r:id="rId31"/>
+          <o:OLEObject Type="Embed" ProgID="Excel.Sheet.12" ShapeID="_x0000_s1038" DrawAspect="Content" ObjectID="_1732468059" r:id="rId31"/>
         </w:object>
       </w:r>
       <w:r>
@@ -17226,7 +17226,7 @@
           <v:shape id="_x0000_i1031" type="#_x0000_t75" style="width:423.4pt;height:312.2pt" o:ole="">
             <v:imagedata r:id="rId35" o:title=""/>
           </v:shape>
-          <o:OLEObject Type="Embed" ProgID="Visio.Drawing.11" ShapeID="_x0000_i1031" DrawAspect="Content" ObjectID="_1732380737" r:id="rId36"/>
+          <o:OLEObject Type="Embed" ProgID="Visio.Drawing.11" ShapeID="_x0000_i1031" DrawAspect="Content" ObjectID="_1732468053" r:id="rId36"/>
         </w:object>
       </w:r>
     </w:p>
@@ -18300,7 +18300,7 @@
           <v:shape id="_x0000_i1032" type="#_x0000_t75" style="width:321.85pt;height:282.65pt" o:ole="">
             <v:imagedata r:id="rId37" o:title=""/>
           </v:shape>
-          <o:OLEObject Type="Embed" ProgID="Visio.Drawing.11" ShapeID="_x0000_i1032" DrawAspect="Content" ObjectID="_1732380738" r:id="rId38"/>
+          <o:OLEObject Type="Embed" ProgID="Visio.Drawing.11" ShapeID="_x0000_i1032" DrawAspect="Content" ObjectID="_1732468054" r:id="rId38"/>
         </w:object>
       </w:r>
     </w:p>
@@ -18365,7 +18365,7 @@
           <v:shape id="_x0000_i1033" type="#_x0000_t75" style="width:414.25pt;height:145.6pt" o:ole="">
             <v:imagedata r:id="rId39" o:title=""/>
           </v:shape>
-          <o:OLEObject Type="Embed" ProgID="Excel.Sheet.12" ShapeID="_x0000_i1033" DrawAspect="Content" ObjectID="_1732380739" r:id="rId40"/>
+          <o:OLEObject Type="Embed" ProgID="Excel.Sheet.12" ShapeID="_x0000_i1033" DrawAspect="Content" ObjectID="_1732468055" r:id="rId40"/>
         </w:object>
       </w:r>
     </w:p>
@@ -20421,7 +20421,7 @@
           <v:shape id="_x0000_i1034" type="#_x0000_t75" style="width:423.4pt;height:207.4pt" o:ole="">
             <v:imagedata r:id="rId41" o:title=""/>
           </v:shape>
-          <o:OLEObject Type="Embed" ProgID="Visio.Drawing.11" ShapeID="_x0000_i1034" DrawAspect="Content" ObjectID="_1732380740" r:id="rId42"/>
+          <o:OLEObject Type="Embed" ProgID="Visio.Drawing.11" ShapeID="_x0000_i1034" DrawAspect="Content" ObjectID="_1732468056" r:id="rId42"/>
         </w:object>
       </w:r>
     </w:p>
@@ -24414,7 +24414,16 @@
           </w:tcPr>
           <w:p>
             <w:r>
-              <w:t>0=mic on ring, 1 = mic on tip</w:t>
+              <w:t xml:space="preserve">0=mic on </w:t>
+            </w:r>
+            <w:r>
+              <w:t>tip</w:t>
+            </w:r>
+            <w:r>
+              <w:t xml:space="preserve">, 1 = mic on </w:t>
+            </w:r>
+            <w:r>
+              <w:t>ring</w:t>
             </w:r>
           </w:p>
         </w:tc>
@@ -28693,7 +28702,7 @@
           <v:shape id="_x0000_i1035" type="#_x0000_t75" style="width:395.45pt;height:117.65pt" o:ole="">
             <v:imagedata r:id="rId52" o:title=""/>
           </v:shape>
-          <o:OLEObject Type="Embed" ProgID="Excel.Sheet.12" ShapeID="_x0000_i1035" DrawAspect="Content" ObjectID="_1732380741" r:id="rId53"/>
+          <o:OLEObject Type="Embed" ProgID="Excel.Sheet.12" ShapeID="_x0000_i1035" DrawAspect="Content" ObjectID="_1732468057" r:id="rId53"/>
         </w:object>
       </w:r>
     </w:p>
@@ -28758,7 +28767,7 @@
           <v:shape id="_x0000_i1036" type="#_x0000_t75" style="width:470.7pt;height:203.1pt" o:ole="">
             <v:imagedata r:id="rId54" o:title=""/>
           </v:shape>
-          <o:OLEObject Type="Embed" ProgID="Excel.Sheet.12" ShapeID="_x0000_i1036" DrawAspect="Content" ObjectID="_1732380742" r:id="rId55"/>
+          <o:OLEObject Type="Embed" ProgID="Excel.Sheet.12" ShapeID="_x0000_i1036" DrawAspect="Content" ObjectID="_1732468058" r:id="rId55"/>
         </w:object>
       </w:r>
     </w:p>

</xml_diff>

<commit_message>
updated codec IP testbed with working CW sidetone adder
sidetone added back in the datapath. Multiplier corrected to take top N bits fo product, not bottom N bits.
</commit_message>
<xml_diff>
--- a/FPGA/documentation/Saturn Project FPGA Design Description RPi4.docx
+++ b/FPGA/documentation/Saturn Project FPGA Design Description RPi4.docx
@@ -638,8 +638,13 @@
               <w:keepNext/>
             </w:pPr>
             <w:r>
-              <w:t>TLV320AIC23B, as used on Hermes etc</w:t>
-            </w:r>
+              <w:t xml:space="preserve">TLV320AIC23B, as used on Hermes </w:t>
+            </w:r>
+            <w:proofErr w:type="gramStart"/>
+            <w:r>
+              <w:t>etc</w:t>
+            </w:r>
+            <w:proofErr w:type="gramEnd"/>
           </w:p>
           <w:p>
             <w:pPr>
@@ -8242,13 +8247,23 @@
           </w:tcPr>
           <w:p>
             <w:r>
-              <w:t>User IO4,5,6,8 as drawn</w:t>
-            </w:r>
-          </w:p>
-          <w:p>
-            <w:r>
-              <w:t>IO5 used as a TX inhibit input</w:t>
-            </w:r>
+              <w:t xml:space="preserve">User IO4,5,6,8 as </w:t>
+            </w:r>
+            <w:proofErr w:type="gramStart"/>
+            <w:r>
+              <w:t>drawn</w:t>
+            </w:r>
+            <w:proofErr w:type="gramEnd"/>
+          </w:p>
+          <w:p>
+            <w:r>
+              <w:t xml:space="preserve">IO5 used as a TX inhibit </w:t>
+            </w:r>
+            <w:proofErr w:type="gramStart"/>
+            <w:r>
+              <w:t>input</w:t>
+            </w:r>
+            <w:proofErr w:type="gramEnd"/>
           </w:p>
           <w:p>
             <w:r>
@@ -9217,7 +9232,7 @@
           <v:shape id="_x0000_i1025" type="#_x0000_t75" style="width:426.65pt;height:340.65pt" o:ole="">
             <v:imagedata r:id="rId15" o:title=""/>
           </v:shape>
-          <o:OLEObject Type="Embed" ProgID="Visio.Drawing.15" ShapeID="_x0000_i1025" DrawAspect="Content" ObjectID="_1734276030" r:id="rId16"/>
+          <o:OLEObject Type="Embed" ProgID="Visio.Drawing.15" ShapeID="_x0000_i1025" DrawAspect="Content" ObjectID="_1735578708" r:id="rId16"/>
         </w:object>
       </w:r>
     </w:p>
@@ -9293,7 +9308,7 @@
           <v:shape id="_x0000_i1026" type="#_x0000_t75" style="width:407.8pt;height:219.2pt" o:ole="">
             <v:imagedata r:id="rId17" o:title=""/>
           </v:shape>
-          <o:OLEObject Type="Embed" ProgID="Visio.Drawing.11" ShapeID="_x0000_i1026" DrawAspect="Content" ObjectID="_1734276031" r:id="rId18"/>
+          <o:OLEObject Type="Embed" ProgID="Visio.Drawing.11" ShapeID="_x0000_i1026" DrawAspect="Content" ObjectID="_1735578709" r:id="rId18"/>
         </w:object>
       </w:r>
     </w:p>
@@ -11300,8 +11315,13 @@
     <w:p/>
     <w:p>
       <w:r>
-        <w:t>Config LEDs lit after successful config</w:t>
-      </w:r>
+        <w:t xml:space="preserve">Config LEDs lit after successful </w:t>
+      </w:r>
+      <w:proofErr w:type="gramStart"/>
+      <w:r>
+        <w:t>config</w:t>
+      </w:r>
+      <w:proofErr w:type="gramEnd"/>
     </w:p>
     <w:p>
       <w:r>
@@ -11517,7 +11537,15 @@
     <w:p>
       <w:r>
         <w:lastRenderedPageBreak/>
-        <w:t xml:space="preserve">There is an app note XAPP518 that covers in-system programming the flash device through a PCI express endpoint. There’s code for a host application to read the BIT file; and code for the FPGA to provide the data path. There is a mechanism to provide an “emergency” configuration in case the write process is interrupted and the code corrupted. </w:t>
+        <w:t xml:space="preserve">There is an app note XAPP518 that covers in-system programming the flash device through a PCI express endpoint. There’s code for a host application to read the BIT file; and code for the FPGA to provide the data path. There is a mechanism to provide an “emergency” configuration in case the write process is </w:t>
+      </w:r>
+      <w:proofErr w:type="gramStart"/>
+      <w:r>
+        <w:t>interrupted</w:t>
+      </w:r>
+      <w:proofErr w:type="gramEnd"/>
+      <w:r>
+        <w:t xml:space="preserve"> and the code corrupted. </w:t>
       </w:r>
     </w:p>
     <w:p>
@@ -13954,8 +13982,13 @@
         </w:numPr>
       </w:pPr>
       <w:r>
-        <w:t>Use PCI express to communicate with host computer</w:t>
-      </w:r>
+        <w:t xml:space="preserve">Use PCI express to communicate with host </w:t>
+      </w:r>
+      <w:proofErr w:type="gramStart"/>
+      <w:r>
+        <w:t>computer</w:t>
+      </w:r>
+      <w:proofErr w:type="gramEnd"/>
     </w:p>
     <w:p>
       <w:pPr>
@@ -13978,8 +14011,13 @@
         </w:numPr>
       </w:pPr>
       <w:r>
-        <w:t>Accept I/Q baseband TX samples</w:t>
-      </w:r>
+        <w:t xml:space="preserve">Accept I/Q baseband TX </w:t>
+      </w:r>
+      <w:proofErr w:type="gramStart"/>
+      <w:r>
+        <w:t>samples</w:t>
+      </w:r>
+      <w:proofErr w:type="gramEnd"/>
     </w:p>
     <w:p>
       <w:pPr>
@@ -14026,8 +14064,13 @@
         </w:numPr>
       </w:pPr>
       <w:r>
-        <w:t>Upconvert to required TX frequency</w:t>
-      </w:r>
+        <w:t xml:space="preserve">Upconvert to required TX </w:t>
+      </w:r>
+      <w:proofErr w:type="gramStart"/>
+      <w:r>
+        <w:t>frequency</w:t>
+      </w:r>
+      <w:proofErr w:type="gramEnd"/>
     </w:p>
     <w:p>
       <w:pPr>
@@ -14050,8 +14093,13 @@
         </w:numPr>
       </w:pPr>
       <w:r>
-        <w:t>Be able to gate off the DAC samples when TX strobe not asserted</w:t>
-      </w:r>
+        <w:t xml:space="preserve">Be able to gate off the DAC samples when TX strobe not </w:t>
+      </w:r>
+      <w:proofErr w:type="gramStart"/>
+      <w:r>
+        <w:t>asserted</w:t>
+      </w:r>
+      <w:proofErr w:type="gramEnd"/>
     </w:p>
     <w:p>
       <w:pPr>
@@ -14062,8 +14110,13 @@
         </w:numPr>
       </w:pPr>
       <w:r>
-        <w:t>Be able to TX a test source waveform</w:t>
-      </w:r>
+        <w:t xml:space="preserve">Be able to TX a test source </w:t>
+      </w:r>
+      <w:proofErr w:type="gramStart"/>
+      <w:r>
+        <w:t>waveform</w:t>
+      </w:r>
+      <w:proofErr w:type="gramEnd"/>
     </w:p>
     <w:p>
       <w:pPr>
@@ -14080,11 +14133,16 @@
         <w:t xml:space="preserve"> </w:t>
       </w:r>
       <w:r>
-        <w:t>down as key pressed/re</w:t>
+        <w:t>down as key pressed/</w:t>
+      </w:r>
+      <w:proofErr w:type="gramStart"/>
+      <w:r>
+        <w:t>re</w:t>
       </w:r>
       <w:r>
         <w:t>leased</w:t>
       </w:r>
+      <w:proofErr w:type="gramEnd"/>
     </w:p>
     <w:p>
       <w:pPr>
@@ -14095,8 +14153,13 @@
         </w:numPr>
       </w:pPr>
       <w:r>
-        <w:t>Ramp up/down time and waveform needs to be programmable in the range 1-6ms</w:t>
-      </w:r>
+        <w:t>Ramp up/down time and waveform needs to be programmable in the range 1-</w:t>
+      </w:r>
+      <w:proofErr w:type="gramStart"/>
+      <w:r>
+        <w:t>6ms</w:t>
+      </w:r>
+      <w:proofErr w:type="gramEnd"/>
     </w:p>
     <w:p>
       <w:pPr>
@@ -14146,8 +14209,13 @@
         </w:numPr>
       </w:pPr>
       <w:r>
-        <w:t>If they were all at max sample rate, data transfer is likely a problem</w:t>
-      </w:r>
+        <w:t xml:space="preserve">If they were all at max sample rate, data transfer is likely a </w:t>
+      </w:r>
+      <w:proofErr w:type="gramStart"/>
+      <w:r>
+        <w:t>problem</w:t>
+      </w:r>
+      <w:proofErr w:type="gramEnd"/>
     </w:p>
     <w:p>
       <w:pPr>
@@ -14158,8 +14226,13 @@
         </w:numPr>
       </w:pPr>
       <w:r>
-        <w:t>If they were all full performance, FPGA resources may be a problem</w:t>
-      </w:r>
+        <w:t xml:space="preserve">If they were all full performance, FPGA resources may be a </w:t>
+      </w:r>
+      <w:proofErr w:type="gramStart"/>
+      <w:r>
+        <w:t>problem</w:t>
+      </w:r>
+      <w:proofErr w:type="gramEnd"/>
     </w:p>
     <w:p>
       <w:pPr>
@@ -14182,8 +14255,13 @@
         </w:numPr>
       </w:pPr>
       <w:r>
-        <w:t>Option to interleave output samples for two DDC</w:t>
-      </w:r>
+        <w:t xml:space="preserve">Option to interleave output samples for two </w:t>
+      </w:r>
+      <w:proofErr w:type="gramStart"/>
+      <w:r>
+        <w:t>DDC</w:t>
+      </w:r>
+      <w:proofErr w:type="gramEnd"/>
     </w:p>
     <w:p>
       <w:pPr>
@@ -14200,8 +14278,13 @@
         <w:t>DDC</w:t>
       </w:r>
       <w:r>
-        <w:t xml:space="preserve"> select samples from ADC1, ADC2, TX samples, RX test source</w:t>
-      </w:r>
+        <w:t xml:space="preserve"> select samples from ADC1, ADC2, TX samples, RX test </w:t>
+      </w:r>
+      <w:proofErr w:type="gramStart"/>
+      <w:r>
+        <w:t>source</w:t>
+      </w:r>
+      <w:proofErr w:type="gramEnd"/>
     </w:p>
     <w:p>
       <w:pPr>
@@ -14260,8 +14343,13 @@
         </w:numPr>
       </w:pPr>
       <w:r>
-        <w:t>Latency is a known concern, so data transfers will have to be optimised</w:t>
-      </w:r>
+        <w:t xml:space="preserve">Latency is a known concern, so data transfers will have to be </w:t>
+      </w:r>
+      <w:proofErr w:type="gramStart"/>
+      <w:r>
+        <w:t>optimised</w:t>
+      </w:r>
+      <w:proofErr w:type="gramEnd"/>
     </w:p>
     <w:p>
       <w:pPr>
@@ -14287,8 +14375,13 @@
         <w:t xml:space="preserve">Accept </w:t>
       </w:r>
       <w:r>
-        <w:t>“overscale” input from ADC &amp; latch</w:t>
-      </w:r>
+        <w:t xml:space="preserve">“overscale” input from ADC &amp; </w:t>
+      </w:r>
+      <w:proofErr w:type="gramStart"/>
+      <w:r>
+        <w:t>latch</w:t>
+      </w:r>
+      <w:proofErr w:type="gramEnd"/>
     </w:p>
     <w:p>
       <w:pPr>
@@ -14305,8 +14398,13 @@
         <w:t>latched “overscale” to processor</w:t>
       </w:r>
       <w:r>
-        <w:t>, which clears when read</w:t>
-      </w:r>
+        <w:t xml:space="preserve">, which clears when </w:t>
+      </w:r>
+      <w:proofErr w:type="gramStart"/>
+      <w:r>
+        <w:t>read</w:t>
+      </w:r>
+      <w:proofErr w:type="gramEnd"/>
     </w:p>
     <w:p>
       <w:pPr>
@@ -14343,8 +14441,13 @@
         <w:t xml:space="preserve"> or </w:t>
       </w:r>
       <w:r>
-        <w:t>external input</w:t>
-      </w:r>
+        <w:t xml:space="preserve">external </w:t>
+      </w:r>
+      <w:proofErr w:type="gramStart"/>
+      <w:r>
+        <w:t>input</w:t>
+      </w:r>
+      <w:proofErr w:type="gramEnd"/>
     </w:p>
     <w:p>
       <w:pPr>
@@ -14382,8 +14485,13 @@
         </w:numPr>
       </w:pPr>
       <w:r>
-        <w:t>Generate 122.88MHz DAC clock</w:t>
-      </w:r>
+        <w:t xml:space="preserve">Generate 122.88MHz DAC </w:t>
+      </w:r>
+      <w:proofErr w:type="gramStart"/>
+      <w:r>
+        <w:t>clock</w:t>
+      </w:r>
+      <w:proofErr w:type="gramEnd"/>
     </w:p>
     <w:p>
       <w:pPr>
@@ -14437,8 +14545,13 @@
         <w:t xml:space="preserve"> be via I2C</w:t>
       </w:r>
       <w:r>
-        <w:t>; connected to the FPGA but software on the host will write the registers</w:t>
-      </w:r>
+        <w:t xml:space="preserve">; connected to the FPGA but software on the host will write the </w:t>
+      </w:r>
+      <w:proofErr w:type="gramStart"/>
+      <w:r>
+        <w:t>registers</w:t>
+      </w:r>
+      <w:proofErr w:type="gramEnd"/>
     </w:p>
     <w:p>
       <w:pPr>
@@ -14463,8 +14576,13 @@
         <w:t xml:space="preserve">scalar </w:t>
       </w:r>
       <w:r>
-        <w:t>samples from CODEC, send via FIFO to host computer</w:t>
-      </w:r>
+        <w:t xml:space="preserve">samples from CODEC, send via FIFO to host </w:t>
+      </w:r>
+      <w:proofErr w:type="gramStart"/>
+      <w:r>
+        <w:t>computer</w:t>
+      </w:r>
+      <w:proofErr w:type="gramEnd"/>
     </w:p>
     <w:p>
       <w:pPr>
@@ -14508,8 +14626,13 @@
         <w:t xml:space="preserve"> the </w:t>
       </w:r>
       <w:r>
-        <w:t>TX path a CW sidetone</w:t>
-      </w:r>
+        <w:t xml:space="preserve">TX path a CW </w:t>
+      </w:r>
+      <w:proofErr w:type="gramStart"/>
+      <w:r>
+        <w:t>sidetone</w:t>
+      </w:r>
+      <w:proofErr w:type="gramEnd"/>
     </w:p>
     <w:p>
       <w:pPr>
@@ -14544,7 +14667,15 @@
         <w:t>r</w:t>
       </w:r>
       <w:r>
-        <w:t xml:space="preserve"> preference </w:t>
+        <w:t xml:space="preserve"> </w:t>
+      </w:r>
+      <w:proofErr w:type="gramStart"/>
+      <w:r>
+        <w:t>preference</w:t>
+      </w:r>
+      <w:proofErr w:type="gramEnd"/>
+      <w:r>
+        <w:t xml:space="preserve"> </w:t>
       </w:r>
     </w:p>
     <w:p>
@@ -14568,8 +14699,13 @@
         </w:numPr>
       </w:pPr>
       <w:r>
-        <w:t>Provide interface signals for ANAN7000 series RF</w:t>
-      </w:r>
+        <w:t xml:space="preserve">Provide interface signals for ANAN7000 series </w:t>
+      </w:r>
+      <w:proofErr w:type="gramStart"/>
+      <w:r>
+        <w:t>RF</w:t>
+      </w:r>
+      <w:proofErr w:type="gramEnd"/>
     </w:p>
     <w:p>
       <w:pPr>
@@ -14616,8 +14752,13 @@
         </w:numPr>
       </w:pPr>
       <w:r>
-        <w:t>Send control signals to RF attenuators</w:t>
-      </w:r>
+        <w:t xml:space="preserve">Send control signals to RF </w:t>
+      </w:r>
+      <w:proofErr w:type="gramStart"/>
+      <w:r>
+        <w:t>attenuators</w:t>
+      </w:r>
+      <w:proofErr w:type="gramEnd"/>
     </w:p>
     <w:p>
       <w:pPr>
@@ -14640,8 +14781,13 @@
         </w:numPr>
       </w:pPr>
       <w:r>
-        <w:t>Be able to read back various strobes</w:t>
-      </w:r>
+        <w:t xml:space="preserve">Be able to read back various </w:t>
+      </w:r>
+      <w:proofErr w:type="gramStart"/>
+      <w:r>
+        <w:t>strobes</w:t>
+      </w:r>
+      <w:proofErr w:type="gramEnd"/>
     </w:p>
     <w:p>
       <w:pPr>
@@ -14664,8 +14810,13 @@
         </w:numPr>
       </w:pPr>
       <w:r>
-        <w:t>Be able to rewrite FPGA configuration PROM without jumper change</w:t>
-      </w:r>
+        <w:t xml:space="preserve">Be able to rewrite FPGA configuration PROM without jumper </w:t>
+      </w:r>
+      <w:proofErr w:type="gramStart"/>
+      <w:r>
+        <w:t>change</w:t>
+      </w:r>
+      <w:proofErr w:type="gramEnd"/>
     </w:p>
     <w:p>
       <w:pPr>
@@ -14676,8 +14827,13 @@
         </w:numPr>
       </w:pPr>
       <w:r>
-        <w:t>Be able to reset all FIFOs</w:t>
-      </w:r>
+        <w:t xml:space="preserve">Be able to reset all </w:t>
+      </w:r>
+      <w:proofErr w:type="gramStart"/>
+      <w:r>
+        <w:t>FIFOs</w:t>
+      </w:r>
+      <w:proofErr w:type="gramEnd"/>
     </w:p>
     <w:p>
       <w:pPr>
@@ -14694,8 +14850,13 @@
         <w:t>n FPGA code</w:t>
       </w:r>
       <w:r>
-        <w:t xml:space="preserve"> version number</w:t>
-      </w:r>
+        <w:t xml:space="preserve"> version </w:t>
+      </w:r>
+      <w:proofErr w:type="gramStart"/>
+      <w:r>
+        <w:t>number</w:t>
+      </w:r>
+      <w:proofErr w:type="gramEnd"/>
     </w:p>
     <w:p>
       <w:pPr>
@@ -14718,8 +14879,13 @@
         </w:numPr>
       </w:pPr>
       <w:r>
-        <w:t>Accept PTT, Keyer signals and send to host PC</w:t>
-      </w:r>
+        <w:t xml:space="preserve">Accept PTT, Keyer signals and send to host </w:t>
+      </w:r>
+      <w:proofErr w:type="gramStart"/>
+      <w:r>
+        <w:t>PC</w:t>
+      </w:r>
+      <w:proofErr w:type="gramEnd"/>
     </w:p>
     <w:p>
       <w:pPr>
@@ -14785,7 +14951,7 @@
           <v:shape id="_x0000_i1027" type="#_x0000_t75" style="width:219.2pt;height:144.55pt" o:ole="">
             <v:imagedata r:id="rId23" o:title=""/>
           </v:shape>
-          <o:OLEObject Type="Embed" ProgID="Excel.Sheet.12" ShapeID="_x0000_i1027" DrawAspect="Content" ObjectID="_1734276032" r:id="rId24"/>
+          <o:OLEObject Type="Embed" ProgID="Excel.Sheet.12" ShapeID="_x0000_i1027" DrawAspect="Content" ObjectID="_1735578710" r:id="rId24"/>
         </w:object>
       </w:r>
     </w:p>
@@ -14819,7 +14985,7 @@
           <v:shape id="_x0000_i1028" type="#_x0000_t75" style="width:436.85pt;height:160.65pt" o:ole="">
             <v:imagedata r:id="rId25" o:title=""/>
           </v:shape>
-          <o:OLEObject Type="Embed" ProgID="Excel.Sheet.12" ShapeID="_x0000_i1028" DrawAspect="Content" ObjectID="_1734276033" r:id="rId26"/>
+          <o:OLEObject Type="Embed" ProgID="Excel.Sheet.12" ShapeID="_x0000_i1028" DrawAspect="Content" ObjectID="_1735578711" r:id="rId26"/>
         </w:object>
       </w:r>
     </w:p>
@@ -15212,8 +15378,13 @@
     </w:p>
     <w:p>
       <w:r>
-        <w:t>6 stage CIC, decimating by a variable rate</w:t>
-      </w:r>
+        <w:t xml:space="preserve">6 stage CIC, decimating by a variable </w:t>
+      </w:r>
+      <w:proofErr w:type="gramStart"/>
+      <w:r>
+        <w:t>rate</w:t>
+      </w:r>
+      <w:proofErr w:type="gramEnd"/>
     </w:p>
     <w:p>
       <w:pPr>
@@ -15224,7 +15395,7 @@
           <v:shape id="_x0000_i1029" type="#_x0000_t75" style="width:440.6pt;height:463.15pt" o:ole="">
             <v:imagedata r:id="rId28" o:title=""/>
           </v:shape>
-          <o:OLEObject Type="Embed" ProgID="Excel.Sheet.12" ShapeID="_x0000_i1029" DrawAspect="Content" ObjectID="_1734276034" r:id="rId29"/>
+          <o:OLEObject Type="Embed" ProgID="Excel.Sheet.12" ShapeID="_x0000_i1029" DrawAspect="Content" ObjectID="_1735578712" r:id="rId29"/>
         </w:object>
       </w:r>
     </w:p>
@@ -15416,7 +15587,7 @@
             <v:imagedata r:id="rId30" o:title=""/>
             <w10:wrap type="square" side="right"/>
           </v:shape>
-          <o:OLEObject Type="Embed" ProgID="Excel.Sheet.12" ShapeID="_x0000_s1038" DrawAspect="Content" ObjectID="_1734276041" r:id="rId31"/>
+          <o:OLEObject Type="Embed" ProgID="Excel.Sheet.12" ShapeID="_x0000_s1038" DrawAspect="Content" ObjectID="_1735578719" r:id="rId31"/>
         </w:object>
       </w:r>
       <w:r>
@@ -15952,8 +16123,13 @@
         </w:numPr>
       </w:pPr>
       <w:r>
-        <w:t>The complex sample stream is split into two separate scalar streams</w:t>
-      </w:r>
+        <w:t xml:space="preserve">The complex sample stream is split into two separate scalar </w:t>
+      </w:r>
+      <w:proofErr w:type="gramStart"/>
+      <w:r>
+        <w:t>streams</w:t>
+      </w:r>
+      <w:proofErr w:type="gramEnd"/>
     </w:p>
     <w:p>
       <w:pPr>
@@ -16515,15 +16691,7 @@
     </w:p>
     <w:p>
       <w:r>
-        <w:t xml:space="preserve">DDCs can be interleaved, </w:t>
-      </w:r>
-      <w:proofErr w:type="gramStart"/>
-      <w:r>
-        <w:t>as long as</w:t>
-      </w:r>
-      <w:proofErr w:type="gramEnd"/>
-      <w:r>
-        <w:t xml:space="preserve"> the 1</w:t>
+        <w:t>DDCs can be interleaved, as long as the 1</w:t>
       </w:r>
       <w:r>
         <w:rPr>
@@ -16697,8 +16865,13 @@
               <w:keepNext/>
             </w:pPr>
             <w:r>
-              <w:t>Sets CIC decimation</w:t>
-            </w:r>
+              <w:t xml:space="preserve">Sets CIC </w:t>
+            </w:r>
+            <w:proofErr w:type="gramStart"/>
+            <w:r>
+              <w:t>decimation</w:t>
+            </w:r>
+            <w:proofErr w:type="gramEnd"/>
           </w:p>
           <w:p>
             <w:pPr>
@@ -18766,7 +18939,7 @@
           <v:shape id="_x0000_i1031" type="#_x0000_t75" style="width:423.4pt;height:312.2pt" o:ole="">
             <v:imagedata r:id="rId35" o:title=""/>
           </v:shape>
-          <o:OLEObject Type="Embed" ProgID="Visio.Drawing.11" ShapeID="_x0000_i1031" DrawAspect="Content" ObjectID="_1734276035" r:id="rId36"/>
+          <o:OLEObject Type="Embed" ProgID="Visio.Drawing.11" ShapeID="_x0000_i1031" DrawAspect="Content" ObjectID="_1735578713" r:id="rId36"/>
         </w:object>
       </w:r>
     </w:p>
@@ -19000,8 +19173,13 @@
         </w:numPr>
       </w:pPr>
       <w:r>
-        <w:t>Filtered samples are converted back to an I/Q stream</w:t>
-      </w:r>
+        <w:t xml:space="preserve">Filtered samples are converted back to an I/Q </w:t>
+      </w:r>
+      <w:proofErr w:type="gramStart"/>
+      <w:r>
+        <w:t>stream</w:t>
+      </w:r>
+      <w:proofErr w:type="gramEnd"/>
     </w:p>
     <w:p>
       <w:pPr>
@@ -19161,7 +19339,15 @@
         </w:numPr>
       </w:pPr>
       <w:r>
-        <w:t>A complex multiplier multiples the complex modulating samples by the complex DDS samples. The multiplier parameters are:</w:t>
+        <w:t xml:space="preserve">A </w:t>
+      </w:r>
+      <w:proofErr w:type="gramStart"/>
+      <w:r>
+        <w:t>complex multiplier multiples</w:t>
+      </w:r>
+      <w:proofErr w:type="gramEnd"/>
+      <w:r>
+        <w:t xml:space="preserve"> the complex modulating samples by the complex DDS samples. The multiplier parameters are:</w:t>
       </w:r>
     </w:p>
     <w:p>
@@ -20039,7 +20225,7 @@
           <v:shape id="_x0000_i1032" type="#_x0000_t75" style="width:321.85pt;height:282.65pt" o:ole="">
             <v:imagedata r:id="rId37" o:title=""/>
           </v:shape>
-          <o:OLEObject Type="Embed" ProgID="Visio.Drawing.11" ShapeID="_x0000_i1032" DrawAspect="Content" ObjectID="_1734276036" r:id="rId38"/>
+          <o:OLEObject Type="Embed" ProgID="Visio.Drawing.11" ShapeID="_x0000_i1032" DrawAspect="Content" ObjectID="_1735578714" r:id="rId38"/>
         </w:object>
       </w:r>
     </w:p>
@@ -20099,6 +20285,9 @@
       <w:r>
         <w:t xml:space="preserve"> sample per 48KHz clock).</w:t>
       </w:r>
+      <w:r>
+        <w:t xml:space="preserve"> Data is 2s complement.</w:t>
+      </w:r>
     </w:p>
     <w:p>
       <w:pPr>
@@ -20133,7 +20322,7 @@
           <v:shape id="_x0000_i1033" type="#_x0000_t75" style="width:414.25pt;height:145.6pt" o:ole="">
             <v:imagedata r:id="rId39" o:title=""/>
           </v:shape>
-          <o:OLEObject Type="Embed" ProgID="Excel.Sheet.12" ShapeID="_x0000_i1033" DrawAspect="Content" ObjectID="_1734276037" r:id="rId40"/>
+          <o:OLEObject Type="Embed" ProgID="Excel.Sheet.12" ShapeID="_x0000_i1033" DrawAspect="Content" ObjectID="_1735578715" r:id="rId40"/>
         </w:object>
       </w:r>
     </w:p>
@@ -20349,7 +20538,13 @@
             </w:r>
             <w:proofErr w:type="spellEnd"/>
             <w:r>
-              <w:t xml:space="preserve"> word, unsigned</w:t>
+              <w:t xml:space="preserve"> word</w:t>
+            </w:r>
+            <w:r>
+              <w:t xml:space="preserve"> </w:t>
+            </w:r>
+            <w:r>
+              <w:t>signed</w:t>
             </w:r>
           </w:p>
         </w:tc>
@@ -21169,8 +21364,13 @@
           </w:tcPr>
           <w:p>
             <w:r>
-              <w:t>Left line input volume</w:t>
-            </w:r>
+              <w:t xml:space="preserve">Left line input </w:t>
+            </w:r>
+            <w:proofErr w:type="gramStart"/>
+            <w:r>
+              <w:t>volume</w:t>
+            </w:r>
+            <w:proofErr w:type="gramEnd"/>
           </w:p>
           <w:p>
             <w:r>
@@ -21655,8 +21855,13 @@
         </w:numPr>
       </w:pPr>
       <w:r>
-        <w:t>TX composite noise performance is now a key discriminator between radios</w:t>
-      </w:r>
+        <w:t xml:space="preserve">TX composite noise performance is now a key discriminator between </w:t>
+      </w:r>
+      <w:proofErr w:type="gramStart"/>
+      <w:r>
+        <w:t>radios</w:t>
+      </w:r>
+      <w:proofErr w:type="gramEnd"/>
     </w:p>
     <w:p>
       <w:pPr>
@@ -21667,8 +21872,13 @@
         </w:numPr>
       </w:pPr>
       <w:r>
-        <w:t>For Puresignal the TX filters need to be flatter, with CFIR compensation</w:t>
-      </w:r>
+        <w:t xml:space="preserve">For Puresignal the TX filters need to be flatter, with CFIR </w:t>
+      </w:r>
+      <w:proofErr w:type="gramStart"/>
+      <w:r>
+        <w:t>compensation</w:t>
+      </w:r>
+      <w:proofErr w:type="gramEnd"/>
     </w:p>
     <w:p>
       <w:pPr>
@@ -21691,8 +21901,13 @@
         </w:numPr>
       </w:pPr>
       <w:r>
-        <w:t>We are likely to want more DDCs</w:t>
-      </w:r>
+        <w:t xml:space="preserve">We are likely to want more </w:t>
+      </w:r>
+      <w:proofErr w:type="gramStart"/>
+      <w:r>
+        <w:t>DDCs</w:t>
+      </w:r>
+      <w:proofErr w:type="gramEnd"/>
     </w:p>
     <w:p>
       <w:pPr>
@@ -22332,8 +22547,13 @@
         </w:numPr>
       </w:pPr>
       <w:r>
-        <w:t>Divide 122.88MHz clock by 3072</w:t>
-      </w:r>
+        <w:t xml:space="preserve">Divide 122.88MHz clock by </w:t>
+      </w:r>
+      <w:proofErr w:type="gramStart"/>
+      <w:r>
+        <w:t>3072</w:t>
+      </w:r>
+      <w:proofErr w:type="gramEnd"/>
     </w:p>
     <w:p>
       <w:pPr>
@@ -22344,8 +22564,13 @@
         </w:numPr>
       </w:pPr>
       <w:r>
-        <w:t>Divide 10MHz clock by 250</w:t>
-      </w:r>
+        <w:t xml:space="preserve">Divide 10MHz clock by </w:t>
+      </w:r>
+      <w:proofErr w:type="gramStart"/>
+      <w:r>
+        <w:t>250</w:t>
+      </w:r>
+      <w:proofErr w:type="gramEnd"/>
     </w:p>
     <w:p>
       <w:pPr>
@@ -22386,7 +22611,7 @@
           <v:shape id="_x0000_i1034" type="#_x0000_t75" style="width:423.4pt;height:207.4pt" o:ole="">
             <v:imagedata r:id="rId41" o:title=""/>
           </v:shape>
-          <o:OLEObject Type="Embed" ProgID="Visio.Drawing.11" ShapeID="_x0000_i1034" DrawAspect="Content" ObjectID="_1734276038" r:id="rId42"/>
+          <o:OLEObject Type="Embed" ProgID="Visio.Drawing.11" ShapeID="_x0000_i1034" DrawAspect="Content" ObjectID="_1735578716" r:id="rId42"/>
         </w:object>
       </w:r>
     </w:p>
@@ -22637,7 +22862,13 @@
     <w:p>
       <w:r>
         <w:lastRenderedPageBreak/>
-        <w:t>The keyer will generate a ramp period in the range 1-5ms with software programmable ramp shape. A single keyer provides both the I/Q modulation and an amplitude signal to the code</w:t>
+        <w:t>The keyer will generate a ramp period in the range 1-</w:t>
+      </w:r>
+      <w:r>
+        <w:t xml:space="preserve">10 </w:t>
+      </w:r>
+      <w:r>
+        <w:t>ms with software programmable ramp shape. A single keyer provides both the I/Q modulation and an amplitude signal to the code</w:t>
       </w:r>
       <w:r>
         <w:t>c</w:t>
@@ -22659,6 +22890,9 @@
       </w:r>
       <w:r>
         <w:t xml:space="preserve"> stream clock converter.</w:t>
+      </w:r>
+      <w:r>
+        <w:t xml:space="preserve"> The top 16 bits are passed to the sidetone generator, as the audio path is all 16 bits wide.</w:t>
       </w:r>
     </w:p>
     <w:tbl>
@@ -22989,9 +23223,16 @@
         </w:tc>
       </w:tr>
     </w:tbl>
-    <w:p>
-      <w:r>
-        <w:t xml:space="preserve">The Ramp amplitude is set by a dual port RAM. Needs to be configured after power up by the processor; it sets a </w:t>
+    <w:p/>
+    <w:p>
+      <w:r>
+        <w:t xml:space="preserve">The Ramp amplitude is set by a dual port RAM. </w:t>
+      </w:r>
+      <w:r>
+        <w:t>The RAM data n</w:t>
+      </w:r>
+      <w:r>
+        <w:t xml:space="preserve">eeds to be configured after power up by the processor; it sets a </w:t>
       </w:r>
       <w:proofErr w:type="gramStart"/>
       <w:r>
@@ -22999,18 +23240,179 @@
       </w:r>
       <w:proofErr w:type="gramEnd"/>
       <w:r>
-        <w:t xml:space="preserve"> amplitude vs time as the keyer is pressed and released.</w:t>
-      </w:r>
-      <w:r>
-        <w:t xml:space="preserve"> The RAM holds amplitude samples at either 192KHz or 48KHz sample rate; the memory should hold an “S” shape waveform.</w:t>
-      </w:r>
-      <w:r>
         <w:t xml:space="preserve"> </w:t>
       </w:r>
-    </w:p>
+      <w:r>
+        <w:t xml:space="preserve">signed </w:t>
+      </w:r>
+      <w:r>
+        <w:t>amplitude vs time as the keyer is pressed and released.</w:t>
+      </w:r>
+      <w:r>
+        <w:t xml:space="preserve"> </w:t>
+      </w:r>
+      <w:r>
+        <w:t xml:space="preserve">Data with an amplitude range between 0 &amp; 8388607 is appropriate; providing negative values is meaningless. </w:t>
+      </w:r>
+      <w:r>
+        <w:t>The RAM holds amplitude samples at either 192KHz or 48KHz sample rate; the memory should hold an “S” shape waveform.</w:t>
+      </w:r>
+      <w:r>
+        <w:t xml:space="preserve"> </w:t>
+      </w:r>
+    </w:p>
+    <w:tbl>
+      <w:tblPr>
+        <w:tblStyle w:val="TableGrid"/>
+        <w:tblW w:w="0" w:type="auto"/>
+        <w:tblLook w:val="04A0" w:firstRow="1" w:lastRow="0" w:firstColumn="1" w:lastColumn="0" w:noHBand="0" w:noVBand="1"/>
+      </w:tblPr>
+      <w:tblGrid>
+        <w:gridCol w:w="4814"/>
+        <w:gridCol w:w="993"/>
+      </w:tblGrid>
+      <w:tr>
+        <w:tc>
+          <w:tcPr>
+            <w:tcW w:w="4814" w:type="dxa"/>
+          </w:tcPr>
+          <w:p>
+            <w:r>
+              <w:t>Ramp length</w:t>
+            </w:r>
+          </w:p>
+        </w:tc>
+        <w:tc>
+          <w:tcPr>
+            <w:tcW w:w="993" w:type="dxa"/>
+          </w:tcPr>
+          <w:p>
+            <w:r>
+              <w:t>2048</w:t>
+            </w:r>
+          </w:p>
+        </w:tc>
+      </w:tr>
+      <w:tr>
+        <w:tc>
+          <w:tcPr>
+            <w:tcW w:w="4814" w:type="dxa"/>
+          </w:tcPr>
+          <w:p>
+            <w:r>
+              <w:t>Max Ramp duration (protocol 1)</w:t>
+            </w:r>
+          </w:p>
+        </w:tc>
+        <w:tc>
+          <w:tcPr>
+            <w:tcW w:w="993" w:type="dxa"/>
+          </w:tcPr>
+          <w:p>
+            <w:r>
+              <w:t>42.6ms</w:t>
+            </w:r>
+          </w:p>
+        </w:tc>
+      </w:tr>
+      <w:tr>
+        <w:tc>
+          <w:tcPr>
+            <w:tcW w:w="4814" w:type="dxa"/>
+          </w:tcPr>
+          <w:p>
+            <w:r>
+              <w:t>Max ramp duration (protocol 2)</w:t>
+            </w:r>
+          </w:p>
+        </w:tc>
+        <w:tc>
+          <w:tcPr>
+            <w:tcW w:w="993" w:type="dxa"/>
+          </w:tcPr>
+          <w:p>
+            <w:r>
+              <w:t>10.6ms</w:t>
+            </w:r>
+          </w:p>
+        </w:tc>
+      </w:tr>
+      <w:tr>
+        <w:tc>
+          <w:tcPr>
+            <w:tcW w:w="4814" w:type="dxa"/>
+          </w:tcPr>
+          <w:p>
+            <w:r>
+              <w:t xml:space="preserve">Sample length for 5ms ramp </w:t>
+            </w:r>
+            <w:r>
+              <w:t>(protocol 1)</w:t>
+            </w:r>
+          </w:p>
+        </w:tc>
+        <w:tc>
+          <w:tcPr>
+            <w:tcW w:w="993" w:type="dxa"/>
+          </w:tcPr>
+          <w:p>
+            <w:r>
+              <w:t>240</w:t>
+            </w:r>
+          </w:p>
+        </w:tc>
+      </w:tr>
+      <w:tr>
+        <w:tc>
+          <w:tcPr>
+            <w:tcW w:w="4814" w:type="dxa"/>
+          </w:tcPr>
+          <w:p>
+            <w:r>
+              <w:t xml:space="preserve">Sample length for 5ms ramp (protocol </w:t>
+            </w:r>
+            <w:r>
+              <w:t>2</w:t>
+            </w:r>
+            <w:r>
+              <w:t>)</w:t>
+            </w:r>
+          </w:p>
+        </w:tc>
+        <w:tc>
+          <w:tcPr>
+            <w:tcW w:w="993" w:type="dxa"/>
+          </w:tcPr>
+          <w:p>
+            <w:r>
+              <w:t>96</w:t>
+            </w:r>
+            <w:r>
+              <w:t>0</w:t>
+            </w:r>
+          </w:p>
+        </w:tc>
+      </w:tr>
+    </w:tbl>
+    <w:p/>
     <w:p>
       <w:r>
         <w:t>Samples of a suitable waveform have been calculated using a spreadsheet for testing.</w:t>
+      </w:r>
+      <w:r>
+        <w:t xml:space="preserve"> See “</w:t>
+      </w:r>
+      <w:r>
+        <w:t>cw-shaping-in-dsp.pdf</w:t>
+      </w:r>
+      <w:r>
+        <w:t xml:space="preserve">” by </w:t>
+      </w:r>
+      <w:r>
+        <w:t>VE3NEA</w:t>
+      </w:r>
+      <w:r>
+        <w:t xml:space="preserve"> for an algorithm.</w:t>
       </w:r>
     </w:p>
     <w:p>
@@ -23579,6 +23981,7 @@
         <w:pStyle w:val="Heading1"/>
       </w:pPr>
       <w:r>
+        <w:lastRenderedPageBreak/>
         <w:t>RF System Control</w:t>
       </w:r>
       <w:r>
@@ -23683,7 +24086,6 @@
       </w:pPr>
       <w:bookmarkStart w:id="23" w:name="_Ref110912723"/>
       <w:r>
-        <w:lastRenderedPageBreak/>
         <w:t>RF SPI Interfaces</w:t>
       </w:r>
       <w:bookmarkEnd w:id="23"/>
@@ -23709,8 +24111,13 @@
     </w:p>
     <w:p>
       <w:r>
-        <w:t>Most significant bit shifted first</w:t>
-      </w:r>
+        <w:t xml:space="preserve">Most significant bit shifted </w:t>
+      </w:r>
+      <w:proofErr w:type="gramStart"/>
+      <w:r>
+        <w:t>first</w:t>
+      </w:r>
+      <w:proofErr w:type="gramEnd"/>
     </w:p>
     <w:p>
       <w:r>
@@ -24608,6 +25015,7 @@
               <w:rPr>
                 <w:b/>
               </w:rPr>
+              <w:lastRenderedPageBreak/>
               <w:t>RX_</w:t>
             </w:r>
             <w:proofErr w:type="gramStart"/>
@@ -26054,7 +26462,6 @@
               <w:rPr>
                 <w:b/>
               </w:rPr>
-              <w:lastRenderedPageBreak/>
               <w:t>RX Data C</w:t>
             </w:r>
             <w:r>
@@ -26605,9 +27012,14 @@
         <w:t>GPIO</w:t>
       </w:r>
       <w:r>
-        <w:t xml:space="preserve"> register</w:t>
+        <w:t xml:space="preserve"> </w:t>
+      </w:r>
+      <w:proofErr w:type="gramStart"/>
+      <w:r>
+        <w:t>register</w:t>
       </w:r>
       <w:bookmarkEnd w:id="26"/>
+      <w:proofErr w:type="gramEnd"/>
     </w:p>
     <w:tbl>
       <w:tblPr>
@@ -26911,6 +27323,7 @@
             </w:pPr>
             <w:proofErr w:type="gramStart"/>
             <w:r>
+              <w:lastRenderedPageBreak/>
               <w:t>GPIO[</w:t>
             </w:r>
             <w:proofErr w:type="gramEnd"/>
@@ -27556,7 +27969,6 @@
                 <w:b/>
                 <w:bCs/>
               </w:rPr>
-              <w:lastRenderedPageBreak/>
               <w:t>Strobe</w:t>
             </w:r>
           </w:p>
@@ -27849,6 +28261,7 @@
       </w:pPr>
       <w:bookmarkStart w:id="27" w:name="_Ref58594092"/>
       <w:r>
+        <w:lastRenderedPageBreak/>
         <w:t>Status</w:t>
       </w:r>
       <w:r>
@@ -28645,6 +29058,7 @@
         <w:pStyle w:val="Heading3"/>
       </w:pPr>
       <w:r>
+        <w:lastRenderedPageBreak/>
         <w:t>AXI4 DMA Transfer bus</w:t>
       </w:r>
     </w:p>
@@ -29098,7 +29512,6 @@
           </w:tcPr>
           <w:p>
             <w:r>
-              <w:lastRenderedPageBreak/>
               <w:t>SPI ADC (for RF level monitoring)</w:t>
             </w:r>
           </w:p>
@@ -29279,6 +29692,7 @@
     </w:p>
     <w:p>
       <w:r>
+        <w:lastRenderedPageBreak/>
         <w:t xml:space="preserve">From the FPGA hardwire side there are 8 or more AXI-4 streams of data: two providing data </w:t>
       </w:r>
       <w:r>
@@ -29374,7 +29788,6 @@
           <w:noProof/>
           <w:lang w:val="en-US"/>
         </w:rPr>
-        <w:lastRenderedPageBreak/>
         <w:drawing>
           <wp:inline distT="0" distB="0" distL="0" distR="0" wp14:anchorId="5DA00669" wp14:editId="5F22CEEC">
             <wp:extent cx="3343275" cy="1466850"/>
@@ -29590,6 +30003,7 @@
                 <w:b/>
                 <w:bCs/>
               </w:rPr>
+              <w:lastRenderedPageBreak/>
               <w:t>Addr</w:t>
             </w:r>
             <w:proofErr w:type="spellEnd"/>
@@ -30940,7 +31354,11 @@
       </w:r>
       <w:proofErr w:type="gramEnd"/>
       <w:r>
-        <w:t xml:space="preserve"> DMA controlled from inside the FPGA but that would require very complex IP and a device driver, because the DMA engine needs the hardware address of destination memory and the user application sees it through a memory management unit. Each DDC channel would have a block of DMA descriptors, which were set up by the Raspberry pi in advance. When a FIFO reaches a certain </w:t>
+        <w:t xml:space="preserve"> DMA controlled from inside the FPGA but that would require very complex IP and a device driver, because the DMA engine needs the hardware address of destination memory and the user application sees it through a memory </w:t>
+      </w:r>
+      <w:r>
+        <w:lastRenderedPageBreak/>
+        <w:t xml:space="preserve">management unit. Each DDC channel would have a block of DMA descriptors, which were set up by the Raspberry pi in advance. When a FIFO reaches a certain </w:t>
       </w:r>
       <w:proofErr w:type="gramStart"/>
       <w:r>
@@ -31057,7 +31475,6 @@
     </w:p>
     <w:p>
       <w:r>
-        <w:lastRenderedPageBreak/>
         <w:t xml:space="preserve">In </w:t>
       </w:r>
       <w:proofErr w:type="gramStart"/>
@@ -31322,6 +31739,7 @@
         <w:pStyle w:val="Heading3"/>
       </w:pPr>
       <w:r>
+        <w:lastRenderedPageBreak/>
         <w:t>Audio Codec FIFO</w:t>
       </w:r>
     </w:p>
@@ -31442,7 +31860,7 @@
           <v:shape id="_x0000_i1035" type="#_x0000_t75" style="width:395.45pt;height:117.65pt" o:ole="">
             <v:imagedata r:id="rId52" o:title=""/>
           </v:shape>
-          <o:OLEObject Type="Embed" ProgID="Excel.Sheet.12" ShapeID="_x0000_i1035" DrawAspect="Content" ObjectID="_1734276039" r:id="rId53"/>
+          <o:OLEObject Type="Embed" ProgID="Excel.Sheet.12" ShapeID="_x0000_i1035" DrawAspect="Content" ObjectID="_1735578717" r:id="rId53"/>
         </w:object>
       </w:r>
     </w:p>
@@ -31523,7 +31941,7 @@
           <v:shape id="_x0000_i1036" type="#_x0000_t75" style="width:470.7pt;height:203.1pt" o:ole="">
             <v:imagedata r:id="rId54" o:title=""/>
           </v:shape>
-          <o:OLEObject Type="Embed" ProgID="Excel.Sheet.12" ShapeID="_x0000_i1036" DrawAspect="Content" ObjectID="_1734276040" r:id="rId55"/>
+          <o:OLEObject Type="Embed" ProgID="Excel.Sheet.12" ShapeID="_x0000_i1036" DrawAspect="Content" ObjectID="_1735578718" r:id="rId55"/>
         </w:object>
       </w:r>
     </w:p>
@@ -31578,6 +31996,7 @@
     </w:p>
     <w:p>
       <w:r>
+        <w:lastRenderedPageBreak/>
         <w:t xml:space="preserve">Design decision: </w:t>
       </w:r>
       <w:r>
@@ -31668,7 +32087,6 @@
               <w:rPr>
                 <w:b/>
               </w:rPr>
-              <w:lastRenderedPageBreak/>
               <w:t>FIFO Clear</w:t>
             </w:r>
             <w:r>
@@ -32142,7 +32560,11 @@
       </w:r>
       <w:proofErr w:type="gramEnd"/>
       <w:r>
-        <w:t xml:space="preserve"> word set to zero. N is worked out from the DDC rate register.</w:t>
+        <w:t xml:space="preserve"> word set to zero. N is worked out from </w:t>
+      </w:r>
+      <w:r>
+        <w:lastRenderedPageBreak/>
+        <w:t>the DDC rate register.</w:t>
       </w:r>
       <w:r>
         <w:t xml:space="preserve"> </w:t>
@@ -32199,7 +32621,6 @@
     </w:p>
     <w:p>
       <w:r>
-        <w:lastRenderedPageBreak/>
         <w:t>I</w:t>
       </w:r>
       <w:r>
@@ -33989,8 +34410,13 @@
         </w:numPr>
       </w:pPr>
       <w:r>
-        <w:t>Bits 62-48 are zero, but could be used for debug</w:t>
-      </w:r>
+        <w:t xml:space="preserve">Bits 62-48 are zero, but could be used for </w:t>
+      </w:r>
+      <w:proofErr w:type="gramStart"/>
+      <w:r>
+        <w:t>debug</w:t>
+      </w:r>
+      <w:proofErr w:type="gramEnd"/>
     </w:p>
     <w:p>
       <w:r>
@@ -34031,15 +34457,7 @@
       </w:r>
       <w:proofErr w:type="gramEnd"/>
       <w:r>
-        <w:t xml:space="preserve"> it is likely more efficient in terms of CPU &amp; bus utilisation. Processor loading is implied for P1 and P2 transfers to </w:t>
-      </w:r>
-      <w:proofErr w:type="gramStart"/>
-      <w:r>
-        <w:t>Thetis, because</w:t>
-      </w:r>
-      <w:proofErr w:type="gramEnd"/>
-      <w:r>
-        <w:t xml:space="preserve"> data needs to be reordered and packed; but the processor has little </w:t>
+        <w:t xml:space="preserve"> it is likely more efficient in terms of CPU &amp; bus utilisation. Processor loading is implied for P1 and P2 transfers to Thetis, because data needs to be reordered and packed; but the processor has little </w:t>
       </w:r>
       <w:r>
         <w:t xml:space="preserve">else </w:t>
@@ -34120,7 +34538,15 @@
         </w:numPr>
       </w:pPr>
       <w:r>
-        <w:t xml:space="preserve">Enable multiplexer </w:t>
+        <w:t xml:space="preserve">Enable </w:t>
+      </w:r>
+      <w:proofErr w:type="gramStart"/>
+      <w:r>
+        <w:t>multiplexer</w:t>
+      </w:r>
+      <w:proofErr w:type="gramEnd"/>
+      <w:r>
+        <w:t xml:space="preserve"> </w:t>
       </w:r>
     </w:p>
     <w:p>
@@ -34132,8 +34558,13 @@
         </w:numPr>
       </w:pPr>
       <w:r>
-        <w:t>DDC o/p FIFOs are reset automatically</w:t>
-      </w:r>
+        <w:t xml:space="preserve">DDC o/p FIFOs are reset </w:t>
+      </w:r>
+      <w:proofErr w:type="gramStart"/>
+      <w:r>
+        <w:t>automatically</w:t>
+      </w:r>
+      <w:proofErr w:type="gramEnd"/>
     </w:p>
     <w:p>
       <w:pPr>
@@ -34144,8 +34575,13 @@
         </w:numPr>
       </w:pPr>
       <w:r>
-        <w:t>Start DMA transfer</w:t>
-      </w:r>
+        <w:t xml:space="preserve">Start DMA </w:t>
+      </w:r>
+      <w:proofErr w:type="gramStart"/>
+      <w:r>
+        <w:t>transfer</w:t>
+      </w:r>
+      <w:proofErr w:type="gramEnd"/>
     </w:p>
     <w:p>
       <w:pPr>
@@ -34156,8 +34592,13 @@
         </w:numPr>
       </w:pPr>
       <w:r>
-        <w:t>Handle received data: loop through this procedure</w:t>
-      </w:r>
+        <w:t xml:space="preserve">Handle received data: loop through this </w:t>
+      </w:r>
+      <w:proofErr w:type="gramStart"/>
+      <w:r>
+        <w:t>procedure</w:t>
+      </w:r>
+      <w:proofErr w:type="gramEnd"/>
     </w:p>
     <w:p>
       <w:pPr>
@@ -34189,8 +34630,13 @@
         </w:numPr>
       </w:pPr>
       <w:r>
-        <w:t>Decode as DDC rate word, establish number of words per DDC</w:t>
-      </w:r>
+        <w:t xml:space="preserve">Decode as DDC rate word, establish number of words per </w:t>
+      </w:r>
+      <w:proofErr w:type="gramStart"/>
+      <w:r>
+        <w:t>DDC</w:t>
+      </w:r>
+      <w:proofErr w:type="gramEnd"/>
     </w:p>
     <w:p>
       <w:pPr>
@@ -34201,8 +34647,13 @@
         </w:numPr>
       </w:pPr>
       <w:r>
-        <w:t>Read 1-320 words and transfer to local buffers for each DDC</w:t>
-      </w:r>
+        <w:t xml:space="preserve">Read 1-320 words and transfer to local buffers for each </w:t>
+      </w:r>
+      <w:proofErr w:type="gramStart"/>
+      <w:r>
+        <w:t>DDC</w:t>
+      </w:r>
+      <w:proofErr w:type="gramEnd"/>
     </w:p>
     <w:p>
       <w:pPr>
@@ -34228,8 +34679,13 @@
         <w:t xml:space="preserve">Change DDC </w:t>
       </w:r>
       <w:r>
-        <w:t>rate register</w:t>
-      </w:r>
+        <w:t xml:space="preserve">rate </w:t>
+      </w:r>
+      <w:proofErr w:type="gramStart"/>
+      <w:r>
+        <w:t>register</w:t>
+      </w:r>
+      <w:proofErr w:type="gramEnd"/>
     </w:p>
     <w:p>
       <w:pPr>
@@ -34240,8 +34696,13 @@
         </w:numPr>
       </w:pPr>
       <w:r>
-        <w:t>The IP will synchronously change DDC rate settings at the end of a data beat</w:t>
-      </w:r>
+        <w:t xml:space="preserve">The IP will synchronously change DDC rate settings at the end of a data </w:t>
+      </w:r>
+      <w:proofErr w:type="gramStart"/>
+      <w:r>
+        <w:t>beat</w:t>
+      </w:r>
+      <w:proofErr w:type="gramEnd"/>
     </w:p>
     <w:p>
       <w:pPr>
@@ -34252,8 +34713,13 @@
         </w:numPr>
       </w:pPr>
       <w:r>
-        <w:t>The IP will read and output the configuration before processing all current DDCs</w:t>
-      </w:r>
+        <w:t xml:space="preserve">The IP will read and output the configuration before processing all current </w:t>
+      </w:r>
+      <w:proofErr w:type="gramStart"/>
+      <w:r>
+        <w:t>DDCs</w:t>
+      </w:r>
+      <w:proofErr w:type="gramEnd"/>
     </w:p>
     <w:p>
       <w:pPr>
@@ -34276,8 +34742,13 @@
         </w:numPr>
       </w:pPr>
       <w:r>
-        <w:t>Stop multiplexer</w:t>
-      </w:r>
+        <w:t xml:space="preserve">Stop </w:t>
+      </w:r>
+      <w:proofErr w:type="gramStart"/>
+      <w:r>
+        <w:t>multiplexer</w:t>
+      </w:r>
+      <w:proofErr w:type="gramEnd"/>
     </w:p>
     <w:p>
       <w:pPr>
@@ -34288,8 +34759,13 @@
         </w:numPr>
       </w:pPr>
       <w:r>
-        <w:t>Multiplexer completes the current set of DDC reads up to &amp; including DDC9</w:t>
-      </w:r>
+        <w:t xml:space="preserve">Multiplexer completes the current set of DDC reads up to &amp; including </w:t>
+      </w:r>
+      <w:proofErr w:type="gramStart"/>
+      <w:r>
+        <w:t>DDC9</w:t>
+      </w:r>
+      <w:proofErr w:type="gramEnd"/>
     </w:p>
     <w:p>
       <w:pPr>
@@ -34312,7 +34788,15 @@
         </w:numPr>
       </w:pPr>
       <w:r>
-        <w:t xml:space="preserve">Enable multiplexer </w:t>
+        <w:t xml:space="preserve">Enable </w:t>
+      </w:r>
+      <w:proofErr w:type="gramStart"/>
+      <w:r>
+        <w:t>multiplexer</w:t>
+      </w:r>
+      <w:proofErr w:type="gramEnd"/>
+      <w:r>
+        <w:t xml:space="preserve"> </w:t>
       </w:r>
     </w:p>
     <w:p>
@@ -34324,8 +34808,13 @@
         </w:numPr>
       </w:pPr>
       <w:r>
-        <w:t>DDC o/p FIFOs are reset automatically</w:t>
-      </w:r>
+        <w:t xml:space="preserve">DDC o/p FIFOs are reset </w:t>
+      </w:r>
+      <w:proofErr w:type="gramStart"/>
+      <w:r>
+        <w:t>automatically</w:t>
+      </w:r>
+      <w:proofErr w:type="gramEnd"/>
     </w:p>
     <w:p>
       <w:pPr>
@@ -44637,10 +45126,7 @@
         <w:pStyle w:val="Heading4"/>
       </w:pPr>
       <w:r>
-        <w:t xml:space="preserve">7000DLE RF PA </w:t>
-      </w:r>
-      <w:r>
-        <w:t>Current</w:t>
+        <w:t>7000DLE RF PA Current</w:t>
       </w:r>
     </w:p>
     <w:p>
@@ -49758,8 +50244,13 @@
         <w:pStyle w:val="Heading1"/>
       </w:pPr>
       <w:r>
-        <w:t>IP Modules used in Design</w:t>
-      </w:r>
+        <w:t xml:space="preserve">IP Modules used in </w:t>
+      </w:r>
+      <w:proofErr w:type="gramStart"/>
+      <w:r>
+        <w:t>Design</w:t>
+      </w:r>
+      <w:proofErr w:type="gramEnd"/>
     </w:p>
     <w:p>
       <w:pPr>
@@ -52083,8 +52574,13 @@
         </w:numPr>
       </w:pPr>
       <w:r>
-        <w:t>Constraints folder – holds the 3 constraints files</w:t>
-      </w:r>
+        <w:t xml:space="preserve">Constraints folder – holds the 3 constraints </w:t>
+      </w:r>
+      <w:proofErr w:type="gramStart"/>
+      <w:r>
+        <w:t>files</w:t>
+      </w:r>
+      <w:proofErr w:type="gramEnd"/>
     </w:p>
     <w:p>
       <w:pPr>
@@ -52119,8 +52615,13 @@
       </w:r>
       <w:proofErr w:type="spellEnd"/>
       <w:r>
-        <w:t xml:space="preserve"> – files (generated by spreadsheets) with filter coefficients and keyer waveshape</w:t>
-      </w:r>
+        <w:t xml:space="preserve"> – files (generated by spreadsheets) with filter coefficients and keyer </w:t>
+      </w:r>
+      <w:proofErr w:type="gramStart"/>
+      <w:r>
+        <w:t>waveshape</w:t>
+      </w:r>
+      <w:proofErr w:type="gramEnd"/>
     </w:p>
     <w:p>
       <w:pPr>
@@ -52149,8 +52650,13 @@
         <w:t xml:space="preserve"> </w:t>
       </w:r>
       <w:r>
-        <w:t>HDL sources for the Verilog needed</w:t>
-      </w:r>
+        <w:t xml:space="preserve">HDL sources for the Verilog </w:t>
+      </w:r>
+      <w:proofErr w:type="gramStart"/>
+      <w:r>
+        <w:t>needed</w:t>
+      </w:r>
+      <w:proofErr w:type="gramEnd"/>
     </w:p>
     <w:p>
       <w:pPr>
@@ -52211,8 +52717,13 @@
         <w:t>TCL</w:t>
       </w:r>
       <w:r>
-        <w:t xml:space="preserve"> file which reconstructs the project and its block diagram</w:t>
-      </w:r>
+        <w:t xml:space="preserve"> file which reconstructs the project and its block </w:t>
+      </w:r>
+      <w:proofErr w:type="gramStart"/>
+      <w:r>
+        <w:t>diagram</w:t>
+      </w:r>
+      <w:proofErr w:type="gramEnd"/>
     </w:p>
     <w:p>
       <w:pPr>
@@ -52369,8 +52880,13 @@
         <w:spacing w:after="120" w:line="240" w:lineRule="auto"/>
       </w:pPr>
       <w:r>
-        <w:t>create any new Verilog sources in the “sources” folder</w:t>
-      </w:r>
+        <w:t xml:space="preserve">create any new Verilog sources in the “sources” </w:t>
+      </w:r>
+      <w:proofErr w:type="gramStart"/>
+      <w:r>
+        <w:t>folder</w:t>
+      </w:r>
+      <w:proofErr w:type="gramEnd"/>
     </w:p>
     <w:p>
       <w:pPr>
@@ -52408,8 +52924,13 @@
         <w:spacing w:after="120" w:line="240" w:lineRule="auto"/>
       </w:pPr>
       <w:r>
-        <w:t>Tick “recreate block designs using TCL”</w:t>
-      </w:r>
+        <w:t xml:space="preserve">Tick “recreate block designs using </w:t>
+      </w:r>
+      <w:proofErr w:type="gramStart"/>
+      <w:r>
+        <w:t>TCL”</w:t>
+      </w:r>
+      <w:proofErr w:type="gramEnd"/>
     </w:p>
     <w:p>
       <w:pPr>
@@ -52429,8 +52950,13 @@
       </w:r>
       <w:proofErr w:type="spellEnd"/>
       <w:r>
-        <w:t>” file</w:t>
-      </w:r>
+        <w:t xml:space="preserve">” </w:t>
+      </w:r>
+      <w:proofErr w:type="gramStart"/>
+      <w:r>
+        <w:t>file</w:t>
+      </w:r>
+      <w:proofErr w:type="gramEnd"/>
     </w:p>
     <w:p>
       <w:pPr>
@@ -52458,8 +52984,13 @@
         <w:spacing w:after="120" w:line="240" w:lineRule="auto"/>
       </w:pPr>
       <w:r>
-        <w:t>Publish changes to github</w:t>
-      </w:r>
+        <w:t xml:space="preserve">Publish changes to </w:t>
+      </w:r>
+      <w:proofErr w:type="gramStart"/>
+      <w:r>
+        <w:t>github</w:t>
+      </w:r>
+      <w:proofErr w:type="gramEnd"/>
     </w:p>
     <w:p>
       <w:pPr>
@@ -52583,7 +53114,15 @@
     </w:p>
     <w:p>
       <w:r>
-        <w:t xml:space="preserve">The build process requires the files for building kernel modules. The simple way to get them is </w:t>
+        <w:t xml:space="preserve">The build process requires the files for building kernel modules. The simple way to get them </w:t>
+      </w:r>
+      <w:proofErr w:type="gramStart"/>
+      <w:r>
+        <w:t>is</w:t>
+      </w:r>
+      <w:proofErr w:type="gramEnd"/>
+      <w:r>
+        <w:t xml:space="preserve"> </w:t>
       </w:r>
     </w:p>
     <w:p>
@@ -52754,16 +53293,26 @@
         <w:spacing w:after="0" w:line="240" w:lineRule="auto"/>
       </w:pPr>
       <w:r>
-        <w:t>./perform_hwcount.sh runs, and appears to report success</w:t>
-      </w:r>
+        <w:t xml:space="preserve">./perform_hwcount.sh runs, and appears to report </w:t>
+      </w:r>
+      <w:proofErr w:type="gramStart"/>
+      <w:r>
+        <w:t>success</w:t>
+      </w:r>
+      <w:proofErr w:type="gramEnd"/>
     </w:p>
     <w:p>
       <w:pPr>
         <w:spacing w:after="0" w:line="240" w:lineRule="auto"/>
       </w:pPr>
       <w:r>
-        <w:t>./dma_memory_mapped_test.sh 1024 16 1 1 runs and reports success</w:t>
-      </w:r>
+        <w:t xml:space="preserve">./dma_memory_mapped_test.sh 1024 16 1 1 runs and reports </w:t>
+      </w:r>
+      <w:proofErr w:type="gramStart"/>
+      <w:r>
+        <w:t>success</w:t>
+      </w:r>
+      <w:proofErr w:type="gramEnd"/>
     </w:p>
     <w:p>
       <w:pPr>
@@ -53136,8 +53685,13 @@
     </w:p>
     <w:p>
       <w:r>
-        <w:t>Microsoft Visual Studio Code has proven to be a usable IDE on the Raspberry pi</w:t>
-      </w:r>
+        <w:t xml:space="preserve">Microsoft Visual Studio Code has proven to be a usable IDE on the Raspberry </w:t>
+      </w:r>
+      <w:proofErr w:type="gramStart"/>
+      <w:r>
+        <w:t>pi</w:t>
+      </w:r>
+      <w:proofErr w:type="gramEnd"/>
     </w:p>
     <w:p>
       <w:pPr>
@@ -53505,8 +54059,13 @@
         <w:t>is retained as a strobe, to drive an LED when TX is asserted</w:t>
       </w:r>
       <w:r>
-        <w:t xml:space="preserve"> &amp; enabled</w:t>
-      </w:r>
+        <w:t xml:space="preserve"> &amp; </w:t>
+      </w:r>
+      <w:proofErr w:type="gramStart"/>
+      <w:r>
+        <w:t>enabled</w:t>
+      </w:r>
+      <w:proofErr w:type="gramEnd"/>
     </w:p>
     <w:p>
       <w:pPr>
@@ -53517,8 +54076,13 @@
         </w:numPr>
       </w:pPr>
       <w:r>
-        <w:t>P2app: Temporarily at least removed a line of code responding to byte 1400 in the received high priority message. That bit is set; it is decoded by Thetis from “user digital input 1”. Bit is set if input 1 was 0</w:t>
-      </w:r>
+        <w:t xml:space="preserve">P2app: Temporarily at least removed a line of code responding to byte 1400 in the received high priority message. That bit is set; it is decoded by Thetis from “user digital input 1”. Bit is set if input 1 was </w:t>
+      </w:r>
+      <w:proofErr w:type="gramStart"/>
+      <w:r>
+        <w:t>0</w:t>
+      </w:r>
+      <w:proofErr w:type="gramEnd"/>
     </w:p>
     <w:sectPr>
       <w:footerReference w:type="default" r:id="rId63"/>

</xml_diff>

<commit_message>
updated DDC IP simulation testbed
DC spike removed by swapping 25x18 multiplier paths on the FIR filter
</commit_message>
<xml_diff>
--- a/FPGA/documentation/Saturn Project FPGA Design Description RPi4.docx
+++ b/FPGA/documentation/Saturn Project FPGA Design Description RPi4.docx
@@ -8459,7 +8459,7 @@
           <v:shape id="_x0000_i1025" type="#_x0000_t75" style="width:426.65pt;height:340.65pt" o:ole="">
             <v:imagedata r:id="rId15" o:title=""/>
           </v:shape>
-          <o:OLEObject Type="Embed" ProgID="Visio.Drawing.15" ShapeID="_x0000_i1025" DrawAspect="Content" ObjectID="_1736271915" r:id="rId16"/>
+          <o:OLEObject Type="Embed" ProgID="Visio.Drawing.15" ShapeID="_x0000_i1025" DrawAspect="Content" ObjectID="_1737118464" r:id="rId16"/>
         </w:object>
       </w:r>
     </w:p>
@@ -8535,7 +8535,7 @@
           <v:shape id="_x0000_i1026" type="#_x0000_t75" style="width:407.8pt;height:219.2pt" o:ole="">
             <v:imagedata r:id="rId17" o:title=""/>
           </v:shape>
-          <o:OLEObject Type="Embed" ProgID="Visio.Drawing.11" ShapeID="_x0000_i1026" DrawAspect="Content" ObjectID="_1736271916" r:id="rId18"/>
+          <o:OLEObject Type="Embed" ProgID="Visio.Drawing.11" ShapeID="_x0000_i1026" DrawAspect="Content" ObjectID="_1737118465" r:id="rId18"/>
         </w:object>
       </w:r>
     </w:p>
@@ -13736,7 +13736,7 @@
           <v:shape id="_x0000_i1027" type="#_x0000_t75" style="width:219.2pt;height:144.55pt" o:ole="">
             <v:imagedata r:id="rId23" o:title=""/>
           </v:shape>
-          <o:OLEObject Type="Embed" ProgID="Excel.Sheet.12" ShapeID="_x0000_i1027" DrawAspect="Content" ObjectID="_1736271917" r:id="rId24"/>
+          <o:OLEObject Type="Embed" ProgID="Excel.Sheet.12" ShapeID="_x0000_i1027" DrawAspect="Content" ObjectID="_1737118466" r:id="rId24"/>
         </w:object>
       </w:r>
     </w:p>
@@ -13762,7 +13762,7 @@
           <v:shape id="_x0000_i1028" type="#_x0000_t75" style="width:436.85pt;height:160.65pt" o:ole="">
             <v:imagedata r:id="rId25" o:title=""/>
           </v:shape>
-          <o:OLEObject Type="Embed" ProgID="Excel.Sheet.12" ShapeID="_x0000_i1028" DrawAspect="Content" ObjectID="_1736271918" r:id="rId26"/>
+          <o:OLEObject Type="Embed" ProgID="Excel.Sheet.12" ShapeID="_x0000_i1028" DrawAspect="Content" ObjectID="_1737118467" r:id="rId26"/>
         </w:object>
       </w:r>
     </w:p>
@@ -14138,7 +14138,7 @@
           <v:shape id="_x0000_i1029" type="#_x0000_t75" style="width:440.6pt;height:463.15pt" o:ole="">
             <v:imagedata r:id="rId28" o:title=""/>
           </v:shape>
-          <o:OLEObject Type="Embed" ProgID="Excel.Sheet.12" ShapeID="_x0000_i1029" DrawAspect="Content" ObjectID="_1736271919" r:id="rId29"/>
+          <o:OLEObject Type="Embed" ProgID="Excel.Sheet.12" ShapeID="_x0000_i1029" DrawAspect="Content" ObjectID="_1737118468" r:id="rId29"/>
         </w:object>
       </w:r>
     </w:p>
@@ -14290,7 +14290,7 @@
             <v:imagedata r:id="rId30" o:title=""/>
             <w10:wrap type="square" side="right"/>
           </v:shape>
-          <o:OLEObject Type="Embed" ProgID="Excel.Sheet.12" ShapeID="_x0000_s1038" DrawAspect="Content" ObjectID="_1736271926" r:id="rId31"/>
+          <o:OLEObject Type="Embed" ProgID="Excel.Sheet.12" ShapeID="_x0000_s1038" DrawAspect="Content" ObjectID="_1737118475" r:id="rId31"/>
         </w:object>
       </w:r>
       <w:r>
@@ -17226,7 +17226,7 @@
           <v:shape id="_x0000_i1031" type="#_x0000_t75" style="width:423.4pt;height:312.2pt" o:ole="">
             <v:imagedata r:id="rId35" o:title=""/>
           </v:shape>
-          <o:OLEObject Type="Embed" ProgID="Visio.Drawing.11" ShapeID="_x0000_i1031" DrawAspect="Content" ObjectID="_1736271920" r:id="rId36"/>
+          <o:OLEObject Type="Embed" ProgID="Visio.Drawing.11" ShapeID="_x0000_i1031" DrawAspect="Content" ObjectID="_1737118469" r:id="rId36"/>
         </w:object>
       </w:r>
     </w:p>
@@ -18308,7 +18308,7 @@
           <v:shape id="_x0000_i1032" type="#_x0000_t75" style="width:321.85pt;height:282.65pt" o:ole="">
             <v:imagedata r:id="rId37" o:title=""/>
           </v:shape>
-          <o:OLEObject Type="Embed" ProgID="Visio.Drawing.11" ShapeID="_x0000_i1032" DrawAspect="Content" ObjectID="_1736271921" r:id="rId38"/>
+          <o:OLEObject Type="Embed" ProgID="Visio.Drawing.11" ShapeID="_x0000_i1032" DrawAspect="Content" ObjectID="_1737118470" r:id="rId38"/>
         </w:object>
       </w:r>
     </w:p>
@@ -18376,7 +18376,7 @@
           <v:shape id="_x0000_i1033" type="#_x0000_t75" style="width:414.25pt;height:145.6pt" o:ole="">
             <v:imagedata r:id="rId39" o:title=""/>
           </v:shape>
-          <o:OLEObject Type="Embed" ProgID="Excel.Sheet.12" ShapeID="_x0000_i1033" DrawAspect="Content" ObjectID="_1736271922" r:id="rId40"/>
+          <o:OLEObject Type="Embed" ProgID="Excel.Sheet.12" ShapeID="_x0000_i1033" DrawAspect="Content" ObjectID="_1737118471" r:id="rId40"/>
         </w:object>
       </w:r>
     </w:p>
@@ -20438,7 +20438,7 @@
           <v:shape id="_x0000_i1034" type="#_x0000_t75" style="width:423.4pt;height:207.4pt" o:ole="">
             <v:imagedata r:id="rId41" o:title=""/>
           </v:shape>
-          <o:OLEObject Type="Embed" ProgID="Visio.Drawing.11" ShapeID="_x0000_i1034" DrawAspect="Content" ObjectID="_1736271923" r:id="rId42"/>
+          <o:OLEObject Type="Embed" ProgID="Visio.Drawing.11" ShapeID="_x0000_i1034" DrawAspect="Content" ObjectID="_1737118472" r:id="rId42"/>
         </w:object>
       </w:r>
     </w:p>
@@ -28957,7 +28957,7 @@
           <v:shape id="_x0000_i1035" type="#_x0000_t75" style="width:395.45pt;height:117.65pt" o:ole="">
             <v:imagedata r:id="rId52" o:title=""/>
           </v:shape>
-          <o:OLEObject Type="Embed" ProgID="Excel.Sheet.12" ShapeID="_x0000_i1035" DrawAspect="Content" ObjectID="_1736271924" r:id="rId53"/>
+          <o:OLEObject Type="Embed" ProgID="Excel.Sheet.12" ShapeID="_x0000_i1035" DrawAspect="Content" ObjectID="_1737118473" r:id="rId53"/>
         </w:object>
       </w:r>
     </w:p>
@@ -29022,7 +29022,7 @@
           <v:shape id="_x0000_i1036" type="#_x0000_t75" style="width:470.7pt;height:203.1pt" o:ole="">
             <v:imagedata r:id="rId54" o:title=""/>
           </v:shape>
-          <o:OLEObject Type="Embed" ProgID="Excel.Sheet.12" ShapeID="_x0000_i1036" DrawAspect="Content" ObjectID="_1736271925" r:id="rId55"/>
+          <o:OLEObject Type="Embed" ProgID="Excel.Sheet.12" ShapeID="_x0000_i1036" DrawAspect="Content" ObjectID="_1737118474" r:id="rId55"/>
         </w:object>
       </w:r>
     </w:p>
@@ -41430,6 +41430,9 @@
       <w:r>
         <w:t>If -20 device: PA current = ADC reading * 0.01387</w:t>
       </w:r>
+      <w:r>
+        <w:t xml:space="preserve"> (suspect this one!)</w:t>
+      </w:r>
     </w:p>
     <w:p>
       <w:r>
@@ -45328,10 +45331,7 @@
           </w:tcPr>
           <w:p>
             <w:r>
-              <w:t>0x0700</w:t>
-            </w:r>
-            <w:r>
-              <w:t>4</w:t>
+              <w:t>0x07004</w:t>
             </w:r>
           </w:p>
         </w:tc>

</xml_diff>

<commit_message>
working multiboot configuration scheme
</commit_message>
<xml_diff>
--- a/FPGA/documentation/Saturn Project FPGA Design Description RPi4.docx
+++ b/FPGA/documentation/Saturn Project FPGA Design Description RPi4.docx
@@ -8472,7 +8472,7 @@
           <v:shape id="_x0000_i1025" type="#_x0000_t75" style="width:426.8pt;height:340.4pt" o:ole="">
             <v:imagedata r:id="rId15" o:title=""/>
           </v:shape>
-          <o:OLEObject Type="Embed" ProgID="Visio.Drawing.15" ShapeID="_x0000_i1025" DrawAspect="Content" ObjectID="_1739729574" r:id="rId16"/>
+          <o:OLEObject Type="Embed" ProgID="Visio.Drawing.15" ShapeID="_x0000_i1025" DrawAspect="Content" ObjectID="_1740044921" r:id="rId16"/>
         </w:object>
       </w:r>
     </w:p>
@@ -8561,7 +8561,7 @@
           <v:shape id="_x0000_i1026" type="#_x0000_t75" style="width:407.8pt;height:219.45pt" o:ole="">
             <v:imagedata r:id="rId17" o:title=""/>
           </v:shape>
-          <o:OLEObject Type="Embed" ProgID="Visio.Drawing.11" ShapeID="_x0000_i1026" DrawAspect="Content" ObjectID="_1739729575" r:id="rId18"/>
+          <o:OLEObject Type="Embed" ProgID="Visio.Drawing.11" ShapeID="_x0000_i1026" DrawAspect="Content" ObjectID="_1740044922" r:id="rId18"/>
         </w:object>
       </w:r>
     </w:p>
@@ -9523,7 +9523,7 @@
           </mc:Choice>
           <mc:Fallback>
             <w:pict>
-              <v:group w14:anchorId="35FCA445" id="Canvas 9" o:spid="_x0000_s1026" editas="canvas" style="width:6in;height:95.35pt;mso-position-horizontal-relative:char;mso-position-vertical-relative:line" coordsize="54864,12103" o:gfxdata="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">
+              <v:group w14:anchorId="35FCA445" id="Canvas 9" o:spid="_x0000_s1026" editas="canvas" style="width:6in;height:95.35pt;mso-position-horizontal-relative:char;mso-position-vertical-relative:line" coordsize="54864,12103" o:gfxdata="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">
                 <v:shape id="_x0000_s1027" type="#_x0000_t75" style="position:absolute;width:54864;height:12103;visibility:visible;mso-wrap-style:square" filled="t">
                   <v:fill o:detectmouseclick="t"/>
                   <v:path o:connecttype="none"/>
@@ -9783,10 +9783,10 @@
         <w:fldChar w:fldCharType="begin"/>
       </w:r>
       <w:r>
-        <w:instrText xml:space="preserve"> SEQ Figure \* A</w:instrText>
-      </w:r>
-      <w:r>
-        <w:instrText xml:space="preserve">RABIC </w:instrText>
+        <w:instrText xml:space="preserve"> SEQ Figure \* ARA</w:instrText>
+      </w:r>
+      <w:r>
+        <w:instrText xml:space="preserve">BIC </w:instrText>
       </w:r>
       <w:r>
         <w:fldChar w:fldCharType="separate"/>
@@ -11144,6 +11144,30 @@
       </w:r>
     </w:p>
     <w:p>
+      <w:pPr>
+        <w:pStyle w:val="ListParagraph"/>
+        <w:numPr>
+          <w:ilvl w:val="0"/>
+          <w:numId w:val="25"/>
+        </w:numPr>
+      </w:pPr>
+      <w:r>
+        <w:t>Fallback isn’t triggered by CRC error or watchdog timer if the “update” image is just erased (which could happen)</w:t>
+      </w:r>
+    </w:p>
+    <w:p>
+      <w:pPr>
+        <w:pStyle w:val="ListParagraph"/>
+        <w:numPr>
+          <w:ilvl w:val="0"/>
+          <w:numId w:val="25"/>
+        </w:numPr>
+      </w:pPr>
+      <w:r>
+        <w:t>Therefore the preferred approach is the XAPP1247 method with “barrier” images</w:t>
+      </w:r>
+    </w:p>
+    <w:p>
       <w:r>
         <w:t>Bitstream settings need to be different for the two FPGA configurations, as a consequence.</w:t>
       </w:r>
@@ -11335,26 +11359,246 @@
           </w:p>
         </w:tc>
       </w:tr>
+      <w:tr>
+        <w:tc>
+          <w:tcPr>
+            <w:tcW w:w="9209" w:type="dxa"/>
+          </w:tcPr>
+          <w:p>
+            <w:pPr>
+              <w:rPr>
+                <w:b/>
+                <w:bCs/>
+              </w:rPr>
+            </w:pPr>
+            <w:r>
+              <w:rPr>
+                <w:b/>
+                <w:bCs/>
+              </w:rPr>
+              <w:t>Barrier images</w:t>
+            </w:r>
+          </w:p>
+        </w:tc>
+      </w:tr>
+      <w:tr>
+        <w:tc>
+          <w:tcPr>
+            <w:tcW w:w="9209" w:type="dxa"/>
+          </w:tcPr>
+          <w:p>
+            <w:pPr>
+              <w:spacing w:after="0" w:line="240" w:lineRule="auto"/>
+            </w:pPr>
+            <w:r>
+              <w:t>the multiboot_address_table.tcl script is hard to run</w:t>
+            </w:r>
+            <w:r>
+              <w:t>, but it works out the required settings. O</w:t>
+            </w:r>
+            <w:r>
+              <w:t>pen a vivado console by getting a command window, then</w:t>
+            </w:r>
+          </w:p>
+          <w:p>
+            <w:pPr>
+              <w:spacing w:after="0" w:line="240" w:lineRule="auto"/>
+            </w:pPr>
+          </w:p>
+          <w:p>
+            <w:pPr>
+              <w:spacing w:after="0" w:line="240" w:lineRule="auto"/>
+            </w:pPr>
+            <w:r>
+              <w:t>cd c:\xilinx\vivado\2021.2\bin</w:t>
+            </w:r>
+          </w:p>
+          <w:p>
+            <w:pPr>
+              <w:spacing w:after="0" w:line="240" w:lineRule="auto"/>
+            </w:pPr>
+            <w:r>
+              <w:t>vivado -mode tcl</w:t>
+            </w:r>
+          </w:p>
+          <w:p>
+            <w:pPr>
+              <w:spacing w:after="0" w:line="240" w:lineRule="auto"/>
+            </w:pPr>
+            <w:r>
+              <w:t>multiboot_address_table.tcl</w:t>
+            </w:r>
+          </w:p>
+          <w:p>
+            <w:pPr>
+              <w:spacing w:after="0" w:line="240" w:lineRule="auto"/>
+            </w:pPr>
+          </w:p>
+          <w:p>
+            <w:pPr>
+              <w:spacing w:after="0" w:line="240" w:lineRule="auto"/>
+            </w:pPr>
+            <w:r>
+              <w:t>(</w:t>
+            </w:r>
+            <w:r>
+              <w:t>That runs the script in interactive mode</w:t>
+            </w:r>
+            <w:r>
+              <w:t xml:space="preserve">). </w:t>
+            </w:r>
+            <w:r>
+              <w:t>for Saturn</w:t>
+            </w:r>
+            <w:r>
+              <w:t xml:space="preserve">, </w:t>
+            </w:r>
+            <w:r>
+              <w:t>enter:</w:t>
+            </w:r>
+          </w:p>
+          <w:p>
+            <w:pPr>
+              <w:spacing w:after="0" w:line="240" w:lineRule="auto"/>
+            </w:pPr>
+          </w:p>
+          <w:p>
+            <w:pPr>
+              <w:spacing w:after="0" w:line="240" w:lineRule="auto"/>
+            </w:pPr>
+            <w:r>
+              <w:t>spi</w:t>
+            </w:r>
+          </w:p>
+          <w:p>
+            <w:pPr>
+              <w:spacing w:after="0" w:line="240" w:lineRule="auto"/>
+            </w:pPr>
+            <w:r>
+              <w:t>4</w:t>
+            </w:r>
+          </w:p>
+          <w:p>
+            <w:pPr>
+              <w:spacing w:after="0" w:line="240" w:lineRule="auto"/>
+            </w:pPr>
+            <w:r>
+              <w:t>61</w:t>
+            </w:r>
+          </w:p>
+          <w:p>
+            <w:pPr>
+              <w:spacing w:after="0" w:line="240" w:lineRule="auto"/>
+            </w:pPr>
+            <w:r>
+              <w:t>256</w:t>
+            </w:r>
+          </w:p>
+          <w:p>
+            <w:pPr>
+              <w:spacing w:after="0" w:line="240" w:lineRule="auto"/>
+            </w:pPr>
+            <w:r>
+              <w:t>9730652</w:t>
+            </w:r>
+          </w:p>
+          <w:p>
+            <w:pPr>
+              <w:spacing w:after="0" w:line="240" w:lineRule="auto"/>
+            </w:pPr>
+          </w:p>
+          <w:p>
+            <w:pPr>
+              <w:spacing w:after="0" w:line="240" w:lineRule="auto"/>
+            </w:pPr>
+            <w:r>
+              <w:t>the results give load addresses:</w:t>
+            </w:r>
+          </w:p>
+          <w:p>
+            <w:pPr>
+              <w:spacing w:after="0" w:line="240" w:lineRule="auto"/>
+            </w:pPr>
+            <w:r>
+              <w:t>0x00000000    golden image</w:t>
+            </w:r>
+          </w:p>
+          <w:p>
+            <w:pPr>
+              <w:spacing w:after="0" w:line="240" w:lineRule="auto"/>
+            </w:pPr>
+            <w:r>
+              <w:t>0x0097FC00    timer 1</w:t>
+            </w:r>
+          </w:p>
+          <w:p>
+            <w:pPr>
+              <w:spacing w:after="0" w:line="240" w:lineRule="auto"/>
+            </w:pPr>
+            <w:r>
+              <w:t>0x00980000    multiboot image</w:t>
+            </w:r>
+          </w:p>
+          <w:p>
+            <w:pPr>
+              <w:spacing w:after="0" w:line="240" w:lineRule="auto"/>
+            </w:pPr>
+            <w:r>
+              <w:t>0x01300000    timer 2</w:t>
+            </w:r>
+          </w:p>
+          <w:p>
+            <w:r>
+              <w:t>T</w:t>
+            </w:r>
+            <w:r>
+              <w:t>he images should NOT be compressed</w:t>
+            </w:r>
+            <w:r>
+              <w:t>, or the script will have to be run again</w:t>
+            </w:r>
+          </w:p>
+        </w:tc>
+      </w:tr>
     </w:tbl>
     <w:p>
       <w:pPr>
         <w:spacing w:after="0" w:line="240" w:lineRule="auto"/>
       </w:pPr>
       <w:r>
+        <w:lastRenderedPageBreak/>
         <w:t>#</w:t>
       </w:r>
+      <w:r>
+        <w:t xml:space="preserve"> </w:t>
+      </w:r>
+      <w:r>
+        <w:t>BITSTREAM.CONFIG.SPI_BUSWIDTH 1</w:t>
+      </w:r>
+      <w:r>
+        <w:t xml:space="preserve"> sets the actual serial load rate</w:t>
+      </w:r>
     </w:p>
     <w:p>
       <w:pPr>
         <w:spacing w:after="0" w:line="240" w:lineRule="auto"/>
       </w:pPr>
       <w:r>
-        <w:t xml:space="preserve">#CONFIG_MODE SPIx4 is for Vivado tool to check DRC. </w:t>
-      </w:r>
-    </w:p>
-    <w:p>
-      <w:r>
-        <w:t>#The advice is to match both setting to the mode you are using.</w:t>
+        <w:t>#CONFIG_MODE SPIx4 is for Vivado tool to check DRC</w:t>
+      </w:r>
+      <w:r>
+        <w:t>, but doesn’t set the rate itself.</w:t>
+      </w:r>
+    </w:p>
+    <w:p>
+      <w:r>
+        <w:t>#The advice is to match both setting</w:t>
+      </w:r>
+      <w:r>
+        <w:t>s</w:t>
+      </w:r>
+      <w:r>
+        <w:t xml:space="preserve"> to the mode you are using.</w:t>
       </w:r>
     </w:p>
     <w:p>
@@ -11867,6 +12111,7 @@
     </w:p>
     <w:p>
       <w:r>
+        <w:lastRenderedPageBreak/>
         <w:t>PCIe_CLK_nREQ</w:t>
       </w:r>
       <w:r>
@@ -11929,7 +12174,6 @@
                 <w:b/>
                 <w:bCs/>
               </w:rPr>
-              <w:lastRenderedPageBreak/>
               <w:t>PCIe Lane</w:t>
             </w:r>
           </w:p>
@@ -13528,6 +13772,7 @@
         </w:numPr>
       </w:pPr>
       <w:r>
+        <w:lastRenderedPageBreak/>
         <w:t>For CW modes – ramp amplitude up,</w:t>
       </w:r>
       <w:r>
@@ -13624,7 +13869,6 @@
         </w:numPr>
       </w:pPr>
       <w:r>
-        <w:lastRenderedPageBreak/>
         <w:t>Could we consider “lesser” receivers for some of them?</w:t>
       </w:r>
     </w:p>
@@ -14194,6 +14438,7 @@
         <w:pStyle w:val="Heading2"/>
       </w:pPr>
       <w:r>
+        <w:lastRenderedPageBreak/>
         <w:t>Sampling Architecture</w:t>
       </w:r>
     </w:p>
@@ -14218,7 +14463,7 @@
           <v:shape id="_x0000_i1027" type="#_x0000_t75" style="width:219.45pt;height:144.6pt" o:ole="">
             <v:imagedata r:id="rId23" o:title=""/>
           </v:shape>
-          <o:OLEObject Type="Embed" ProgID="Excel.Sheet.12" ShapeID="_x0000_i1027" DrawAspect="Content" ObjectID="_1739729576" r:id="rId24"/>
+          <o:OLEObject Type="Embed" ProgID="Excel.Sheet.12" ShapeID="_x0000_i1027" DrawAspect="Content" ObjectID="_1740044923" r:id="rId24"/>
         </w:object>
       </w:r>
     </w:p>
@@ -14244,7 +14489,7 @@
           <v:shape id="_x0000_i1028" type="#_x0000_t75" style="width:437.2pt;height:160.7pt" o:ole="">
             <v:imagedata r:id="rId25" o:title=""/>
           </v:shape>
-          <o:OLEObject Type="Embed" ProgID="Excel.Sheet.12" ShapeID="_x0000_i1028" DrawAspect="Content" ObjectID="_1739729577" r:id="rId26"/>
+          <o:OLEObject Type="Embed" ProgID="Excel.Sheet.12" ShapeID="_x0000_i1028" DrawAspect="Content" ObjectID="_1740044924" r:id="rId26"/>
         </w:object>
       </w:r>
     </w:p>
@@ -14598,12 +14843,12 @@
     </w:p>
     <w:p>
       <w:r>
+        <w:lastRenderedPageBreak/>
         <w:t>The CIC is decimate by 40 for final Fs=384KHz. Passband droop at +/-192KHz is ~ 0.4dB. The FIR is needed to accelerate the cutoff at the Fs/2 point; the number of taps driven by the sharpness desired.</w:t>
       </w:r>
     </w:p>
     <w:p>
       <w:r>
-        <w:lastRenderedPageBreak/>
         <w:t>The FIR aliases at its input sample rate Fs. For the diagram above for final Fs=384KHz, FIR Fs = 8*384 = 3072KHz. So the filter aliases (at 3072KHz , 6144KHz etc) map onto the nulls in the CIC spectrum. The filter width is narrow; the CIC provides ~140dB rejection at the FIR alias points.</w:t>
       </w:r>
     </w:p>
@@ -14621,7 +14866,7 @@
           <v:shape id="_x0000_i1029" type="#_x0000_t75" style="width:440.65pt;height:463.1pt" o:ole="">
             <v:imagedata r:id="rId28" o:title=""/>
           </v:shape>
-          <o:OLEObject Type="Embed" ProgID="Excel.Sheet.12" ShapeID="_x0000_i1029" DrawAspect="Content" ObjectID="_1739729578" r:id="rId29"/>
+          <o:OLEObject Type="Embed" ProgID="Excel.Sheet.12" ShapeID="_x0000_i1029" DrawAspect="Content" ObjectID="_1740044925" r:id="rId29"/>
         </w:object>
       </w:r>
     </w:p>
@@ -14700,6 +14945,7 @@
     </w:p>
     <w:p>
       <w:r>
+        <w:lastRenderedPageBreak/>
         <w:t>For final Fs=48KHz we could consider having the filter select 40KHz of “useful” spectrum. That would make the cutoff +/-20KHz.</w:t>
       </w:r>
       <w:r>
@@ -14711,7 +14957,6 @@
         <w:pStyle w:val="Heading3"/>
       </w:pPr>
       <w:r>
-        <w:lastRenderedPageBreak/>
         <w:t>TX</w:t>
       </w:r>
     </w:p>
@@ -14786,7 +15031,7 @@
             <v:imagedata r:id="rId30" o:title=""/>
             <w10:wrap type="square" side="right"/>
           </v:shape>
-          <o:OLEObject Type="Embed" ProgID="Excel.Sheet.12" ShapeID="_x0000_s1038" DrawAspect="Content" ObjectID="_1739729585" r:id="rId31"/>
+          <o:OLEObject Type="Embed" ProgID="Excel.Sheet.12" ShapeID="_x0000_s1038" DrawAspect="Content" ObjectID="_1740044932" r:id="rId31"/>
         </w:object>
       </w:r>
       <w:r>
@@ -17761,7 +18006,7 @@
           <v:shape id="_x0000_i1031" type="#_x0000_t75" style="width:423.35pt;height:312.2pt" o:ole="">
             <v:imagedata r:id="rId35" o:title=""/>
           </v:shape>
-          <o:OLEObject Type="Embed" ProgID="Visio.Drawing.11" ShapeID="_x0000_i1031" DrawAspect="Content" ObjectID="_1739729579" r:id="rId36"/>
+          <o:OLEObject Type="Embed" ProgID="Visio.Drawing.11" ShapeID="_x0000_i1031" DrawAspect="Content" ObjectID="_1740044926" r:id="rId36"/>
         </w:object>
       </w:r>
     </w:p>
@@ -18856,7 +19101,7 @@
           <v:shape id="_x0000_i1032" type="#_x0000_t75" style="width:322pt;height:282.8pt" o:ole="">
             <v:imagedata r:id="rId37" o:title=""/>
           </v:shape>
-          <o:OLEObject Type="Embed" ProgID="Visio.Drawing.11" ShapeID="_x0000_i1032" DrawAspect="Content" ObjectID="_1739729580" r:id="rId38"/>
+          <o:OLEObject Type="Embed" ProgID="Visio.Drawing.11" ShapeID="_x0000_i1032" DrawAspect="Content" ObjectID="_1740044927" r:id="rId38"/>
         </w:object>
       </w:r>
     </w:p>
@@ -18937,7 +19182,7 @@
           <v:shape id="_x0000_i1033" type="#_x0000_t75" style="width:414.15pt;height:145.75pt" o:ole="">
             <v:imagedata r:id="rId39" o:title=""/>
           </v:shape>
-          <o:OLEObject Type="Embed" ProgID="Excel.Sheet.12" ShapeID="_x0000_i1033" DrawAspect="Content" ObjectID="_1739729581" r:id="rId40"/>
+          <o:OLEObject Type="Embed" ProgID="Excel.Sheet.12" ShapeID="_x0000_i1033" DrawAspect="Content" ObjectID="_1740044928" r:id="rId40"/>
         </w:object>
       </w:r>
     </w:p>
@@ -20999,7 +21244,7 @@
           <v:shape id="_x0000_i1034" type="#_x0000_t75" style="width:423.35pt;height:207.35pt" o:ole="">
             <v:imagedata r:id="rId41" o:title=""/>
           </v:shape>
-          <o:OLEObject Type="Embed" ProgID="Visio.Drawing.11" ShapeID="_x0000_i1034" DrawAspect="Content" ObjectID="_1739729582" r:id="rId42"/>
+          <o:OLEObject Type="Embed" ProgID="Visio.Drawing.11" ShapeID="_x0000_i1034" DrawAspect="Content" ObjectID="_1740044929" r:id="rId42"/>
         </w:object>
       </w:r>
     </w:p>
@@ -29583,7 +29828,7 @@
           <v:shape id="_x0000_i1035" type="#_x0000_t75" style="width:395.7pt;height:117.5pt" o:ole="">
             <v:imagedata r:id="rId52" o:title=""/>
           </v:shape>
-          <o:OLEObject Type="Embed" ProgID="Excel.Sheet.12" ShapeID="_x0000_i1035" DrawAspect="Content" ObjectID="_1739729583" r:id="rId53"/>
+          <o:OLEObject Type="Embed" ProgID="Excel.Sheet.12" ShapeID="_x0000_i1035" DrawAspect="Content" ObjectID="_1740044930" r:id="rId53"/>
         </w:object>
       </w:r>
     </w:p>
@@ -29648,7 +29893,7 @@
           <v:shape id="_x0000_i1036" type="#_x0000_t75" style="width:470.6pt;height:203.35pt" o:ole="">
             <v:imagedata r:id="rId54" o:title=""/>
           </v:shape>
-          <o:OLEObject Type="Embed" ProgID="Excel.Sheet.12" ShapeID="_x0000_i1036" DrawAspect="Content" ObjectID="_1739729584" r:id="rId55"/>
+          <o:OLEObject Type="Embed" ProgID="Excel.Sheet.12" ShapeID="_x0000_i1036" DrawAspect="Content" ObjectID="_1740044931" r:id="rId55"/>
         </w:object>
       </w:r>
     </w:p>
@@ -43023,7 +43268,6 @@
           </w:tcPr>
           <w:p>
             <w:r>
-              <w:lastRenderedPageBreak/>
               <w:t>0x0C000</w:t>
             </w:r>
           </w:p>

</xml_diff>

<commit_message>
updated FIFO monitor and testbench
</commit_message>
<xml_diff>
--- a/FPGA/documentation/Saturn Project FPGA Design Description RPi4.docx
+++ b/FPGA/documentation/Saturn Project FPGA Design Description RPi4.docx
@@ -8473,10 +8473,10 @@
             <v:path o:extrusionok="f" gradientshapeok="t" o:connecttype="rect"/>
             <o:lock v:ext="edit" aspectratio="t"/>
           </v:shapetype>
-          <v:shape id="_x0000_i1025" type="#_x0000_t75" style="width:426.8pt;height:340.4pt" o:ole="">
+          <v:shape id="_x0000_i1025" type="#_x0000_t75" style="width:427pt;height:340.45pt" o:ole="">
             <v:imagedata r:id="rId15" o:title=""/>
           </v:shape>
-          <o:OLEObject Type="Embed" ProgID="Visio.Drawing.15" ShapeID="_x0000_i1025" DrawAspect="Content" ObjectID="_1757182114" r:id="rId16"/>
+          <o:OLEObject Type="Embed" ProgID="Visio.Drawing.15" ShapeID="_x0000_i1025" DrawAspect="Content" ObjectID="_1757307611" r:id="rId16"/>
         </w:object>
       </w:r>
     </w:p>
@@ -8549,10 +8549,10 @@
       </w:pPr>
       <w:r>
         <w:object w:dxaOrig="8130" w:dyaOrig="4350" w14:anchorId="2CF68001">
-          <v:shape id="_x0000_i1026" type="#_x0000_t75" style="width:408.4pt;height:219.45pt" o:ole="">
+          <v:shape id="_x0000_i1026" type="#_x0000_t75" style="width:408.7pt;height:219.35pt" o:ole="">
             <v:imagedata r:id="rId17" o:title=""/>
           </v:shape>
-          <o:OLEObject Type="Embed" ProgID="Visio.Drawing.11" ShapeID="_x0000_i1026" DrawAspect="Content" ObjectID="_1757182115" r:id="rId18"/>
+          <o:OLEObject Type="Embed" ProgID="Visio.Drawing.11" ShapeID="_x0000_i1026" DrawAspect="Content" ObjectID="_1757307612" r:id="rId18"/>
         </w:object>
       </w:r>
     </w:p>
@@ -14304,10 +14304,10 @@
     <w:p>
       <w:r>
         <w:object w:dxaOrig="4394" w:dyaOrig="2920" w14:anchorId="495F39FC">
-          <v:shape id="_x0000_i1027" type="#_x0000_t75" style="width:219.45pt;height:144.6pt" o:ole="">
+          <v:shape id="_x0000_i1027" type="#_x0000_t75" style="width:219.35pt;height:144.4pt" o:ole="">
             <v:imagedata r:id="rId23" o:title=""/>
           </v:shape>
-          <o:OLEObject Type="Embed" ProgID="Excel.Sheet.12" ShapeID="_x0000_i1027" DrawAspect="Content" ObjectID="_1757182116" r:id="rId24"/>
+          <o:OLEObject Type="Embed" ProgID="Excel.Sheet.12" ShapeID="_x0000_i1027" DrawAspect="Content" ObjectID="_1757307613" r:id="rId24"/>
         </w:object>
       </w:r>
     </w:p>
@@ -14330,10 +14330,10 @@
     <w:p>
       <w:r>
         <w:object w:dxaOrig="8740" w:dyaOrig="3210" w14:anchorId="654049C4">
-          <v:shape id="_x0000_i1028" type="#_x0000_t75" style="width:437.2pt;height:160.7pt" o:ole="">
+          <v:shape id="_x0000_i1028" type="#_x0000_t75" style="width:437pt;height:160.65pt" o:ole="">
             <v:imagedata r:id="rId25" o:title=""/>
           </v:shape>
-          <o:OLEObject Type="Embed" ProgID="Excel.Sheet.12" ShapeID="_x0000_i1028" DrawAspect="Content" ObjectID="_1757182117" r:id="rId26"/>
+          <o:OLEObject Type="Embed" ProgID="Excel.Sheet.12" ShapeID="_x0000_i1028" DrawAspect="Content" ObjectID="_1757307614" r:id="rId26"/>
         </w:object>
       </w:r>
     </w:p>
@@ -14706,10 +14706,10 @@
       </w:pPr>
       <w:r>
         <w:object w:dxaOrig="11631" w:dyaOrig="12199" w14:anchorId="07F28A8A">
-          <v:shape id="_x0000_i1029" type="#_x0000_t75" style="width:440.65pt;height:463.1pt" o:ole="">
+          <v:shape id="_x0000_i1029" type="#_x0000_t75" style="width:440.75pt;height:462.8pt" o:ole="">
             <v:imagedata r:id="rId28" o:title=""/>
           </v:shape>
-          <o:OLEObject Type="Embed" ProgID="Excel.Sheet.12" ShapeID="_x0000_i1029" DrawAspect="Content" ObjectID="_1757182118" r:id="rId29"/>
+          <o:OLEObject Type="Embed" ProgID="Excel.Sheet.12" ShapeID="_x0000_i1029" DrawAspect="Content" ObjectID="_1757307615" r:id="rId29"/>
         </w:object>
       </w:r>
     </w:p>
@@ -14861,7 +14861,7 @@
             <v:imagedata r:id="rId30" o:title=""/>
             <w10:wrap type="square" side="right"/>
           </v:shape>
-          <o:OLEObject Type="Embed" ProgID="Excel.Sheet.12" ShapeID="_x0000_s1038" DrawAspect="Content" ObjectID="_1757182125" r:id="rId31"/>
+          <o:OLEObject Type="Embed" ProgID="Excel.Sheet.12" ShapeID="_x0000_s1038" DrawAspect="Content" ObjectID="_1757307622" r:id="rId31"/>
         </w:object>
       </w:r>
       <w:r>
@@ -17893,10 +17893,10 @@
       </w:pPr>
       <w:r>
         <w:object w:dxaOrig="8460" w:dyaOrig="6211" w14:anchorId="59F0F0BD">
-          <v:shape id="_x0000_i1031" type="#_x0000_t75" style="width:423.95pt;height:312.2pt" o:ole="">
+          <v:shape id="_x0000_i1031" type="#_x0000_t75" style="width:423.7pt;height:312.15pt" o:ole="">
             <v:imagedata r:id="rId35" o:title=""/>
           </v:shape>
-          <o:OLEObject Type="Embed" ProgID="Visio.Drawing.11" ShapeID="_x0000_i1031" DrawAspect="Content" ObjectID="_1757182119" r:id="rId36"/>
+          <o:OLEObject Type="Embed" ProgID="Visio.Drawing.11" ShapeID="_x0000_i1031" DrawAspect="Content" ObjectID="_1757307616" r:id="rId36"/>
         </w:object>
       </w:r>
     </w:p>
@@ -18978,10 +18978,10 @@
       </w:pPr>
       <w:r>
         <w:object w:dxaOrig="6435" w:dyaOrig="5640" w14:anchorId="0B505A1B">
-          <v:shape id="_x0000_i1032" type="#_x0000_t75" style="width:322pt;height:283.4pt" o:ole="">
+          <v:shape id="_x0000_i1032" type="#_x0000_t75" style="width:322.15pt;height:283.4pt" o:ole="">
             <v:imagedata r:id="rId37" o:title=""/>
           </v:shape>
-          <o:OLEObject Type="Embed" ProgID="Visio.Drawing.11" ShapeID="_x0000_i1032" DrawAspect="Content" ObjectID="_1757182120" r:id="rId38"/>
+          <o:OLEObject Type="Embed" ProgID="Visio.Drawing.11" ShapeID="_x0000_i1032" DrawAspect="Content" ObjectID="_1757307617" r:id="rId38"/>
         </w:object>
       </w:r>
     </w:p>
@@ -19046,10 +19046,10 @@
     <w:p>
       <w:r>
         <w:object w:dxaOrig="8275" w:dyaOrig="2920" w14:anchorId="249D7050">
-          <v:shape id="_x0000_i1033" type="#_x0000_t75" style="width:414.7pt;height:145.75pt" o:ole="">
+          <v:shape id="_x0000_i1033" type="#_x0000_t75" style="width:414.5pt;height:145.65pt" o:ole="">
             <v:imagedata r:id="rId39" o:title=""/>
           </v:shape>
-          <o:OLEObject Type="Embed" ProgID="Excel.Sheet.12" ShapeID="_x0000_i1033" DrawAspect="Content" ObjectID="_1757182121" r:id="rId40"/>
+          <o:OLEObject Type="Embed" ProgID="Excel.Sheet.12" ShapeID="_x0000_i1033" DrawAspect="Content" ObjectID="_1757307618" r:id="rId40"/>
         </w:object>
       </w:r>
     </w:p>
@@ -21108,10 +21108,10 @@
       </w:pPr>
       <w:r>
         <w:object w:dxaOrig="8460" w:dyaOrig="4141" w14:anchorId="46EA70DF">
-          <v:shape id="_x0000_i1034" type="#_x0000_t75" style="width:423.95pt;height:206.8pt" o:ole="">
+          <v:shape id="_x0000_i1034" type="#_x0000_t75" style="width:423.7pt;height:206.85pt" o:ole="">
             <v:imagedata r:id="rId41" o:title=""/>
           </v:shape>
-          <o:OLEObject Type="Embed" ProgID="Visio.Drawing.11" ShapeID="_x0000_i1034" DrawAspect="Content" ObjectID="_1757182122" r:id="rId42"/>
+          <o:OLEObject Type="Embed" ProgID="Visio.Drawing.11" ShapeID="_x0000_i1034" DrawAspect="Content" ObjectID="_1757307619" r:id="rId42"/>
         </w:object>
       </w:r>
     </w:p>
@@ -29804,10 +29804,10 @@
     <w:p>
       <w:r>
         <w:object w:dxaOrig="7887" w:dyaOrig="2340" w14:anchorId="494DF00A">
-          <v:shape id="_x0000_i1035" type="#_x0000_t75" style="width:395.15pt;height:117.5pt" o:ole="">
+          <v:shape id="_x0000_i1035" type="#_x0000_t75" style="width:394.95pt;height:117.35pt" o:ole="">
             <v:imagedata r:id="rId52" o:title=""/>
           </v:shape>
-          <o:OLEObject Type="Embed" ProgID="Excel.Sheet.12" ShapeID="_x0000_i1035" DrawAspect="Content" ObjectID="_1757182123" r:id="rId53"/>
+          <o:OLEObject Type="Embed" ProgID="Excel.Sheet.12" ShapeID="_x0000_i1035" DrawAspect="Content" ObjectID="_1757307620" r:id="rId53"/>
         </w:object>
       </w:r>
     </w:p>
@@ -29869,10 +29869,10 @@
     <w:p>
       <w:r>
         <w:object w:dxaOrig="9401" w:dyaOrig="4051" w14:anchorId="4DFE7B16">
-          <v:shape id="_x0000_i1036" type="#_x0000_t75" style="width:470pt;height:202.75pt" o:ole="">
+          <v:shape id="_x0000_i1036" type="#_x0000_t75" style="width:469.85pt;height:202.7pt" o:ole="">
             <v:imagedata r:id="rId54" o:title=""/>
           </v:shape>
-          <o:OLEObject Type="Embed" ProgID="Excel.Sheet.12" ShapeID="_x0000_i1036" DrawAspect="Content" ObjectID="_1757182124" r:id="rId55"/>
+          <o:OLEObject Type="Embed" ProgID="Excel.Sheet.12" ShapeID="_x0000_i1036" DrawAspect="Content" ObjectID="_1757307621" r:id="rId55"/>
         </w:object>
       </w:r>
     </w:p>
@@ -40594,7 +40594,10 @@
     </w:p>
     <w:p>
       <w:r>
-        <w:t>This IP monitors 4 FIFOs. It provides a way to read the FIFO depth, and latches any “full” (RX) or “empty” (TX) indication.</w:t>
+        <w:t>This IP monitors 4 FIFOs. It provides a way to read the FIFO depth</w:t>
+      </w:r>
+      <w:r>
+        <w:t>. It latches the FIFO overflow flag, and latches over or underflow from the FIFO depth reaching the programmed depth or zero respectively. These latched values are held until the FIFO’s status register is read, at which point they are cleared.</w:t>
       </w:r>
     </w:p>
     <w:tbl>
@@ -40935,6 +40938,42 @@
               <w:t>bit 31        1 if an overflow has occurred. Cleared by read.</w:t>
             </w:r>
           </w:p>
+          <w:p>
+            <w:pPr>
+              <w:keepNext/>
+            </w:pPr>
+            <w:r>
+              <w:t>Bit 30        1 if an overflow occurred, measured from depth value</w:t>
+            </w:r>
+          </w:p>
+          <w:p>
+            <w:pPr>
+              <w:keepNext/>
+            </w:pPr>
+            <w:r>
+              <w:t>Bi</w:t>
+            </w:r>
+            <w:r>
+              <w:t>t 29</w:t>
+            </w:r>
+            <w:r>
+              <w:t xml:space="preserve">        1 if an </w:t>
+            </w:r>
+            <w:r>
+              <w:t>under</w:t>
+            </w:r>
+            <w:r>
+              <w:t>flow occurred, measured from depth value</w:t>
+            </w:r>
+          </w:p>
+          <w:p>
+            <w:pPr>
+              <w:keepNext/>
+            </w:pPr>
+            <w:r>
+              <w:t>Bits 31-29 cleared by read.</w:t>
+            </w:r>
+          </w:p>
         </w:tc>
       </w:tr>
       <w:tr>
@@ -41091,22 +41130,6 @@
             </w:pPr>
             <w:r>
               <w:t>bit(15:0)   Threshold FIFO depth</w:t>
-            </w:r>
-          </w:p>
-          <w:p>
-            <w:pPr>
-              <w:keepNext/>
-            </w:pPr>
-            <w:r>
-              <w:t>bit 30        Write or read FIFO. 1 for Write FIFO</w:t>
-            </w:r>
-          </w:p>
-          <w:p>
-            <w:pPr>
-              <w:keepNext/>
-            </w:pPr>
-            <w:r>
-              <w:t xml:space="preserve">                  (if 1, we detect FIFO underflow not overflow)</w:t>
             </w:r>
           </w:p>
           <w:p>
@@ -41345,7 +41368,10 @@
     </w:p>
     <w:p>
       <w:r>
-        <w:t>Both words tend to read out the 7 value: with 10 items in the FIFO they will read out a value of 10.</w:t>
+        <w:t>Both words read out the 7 value: with 10 items in the FIFO they will read out a value of 10.</w:t>
+      </w:r>
+      <w:r>
+        <w:t xml:space="preserve"> They differ only in that they may be in different clock domains.</w:t>
       </w:r>
     </w:p>
     <w:p>

</xml_diff>

<commit_message>
Alex SPI shifter updated for 2nd TX filter / TX antenna register
</commit_message>
<xml_diff>
--- a/FPGA/documentation/Saturn Project FPGA Design Description RPi4.docx
+++ b/FPGA/documentation/Saturn Project FPGA Design Description RPi4.docx
@@ -8476,7 +8476,7 @@
           <v:shape id="_x0000_i1025" type="#_x0000_t75" style="width:426.8pt;height:340.4pt" o:ole="">
             <v:imagedata r:id="rId15" o:title=""/>
           </v:shape>
-          <o:OLEObject Type="Embed" ProgID="Visio.Drawing.15" ShapeID="_x0000_i1025" DrawAspect="Content" ObjectID="_1764320301" r:id="rId16"/>
+          <o:OLEObject Type="Embed" ProgID="Visio.Drawing.15" ShapeID="_x0000_i1025" DrawAspect="Content" ObjectID="_1766245924" r:id="rId16"/>
         </w:object>
       </w:r>
     </w:p>
@@ -8552,7 +8552,7 @@
           <v:shape id="_x0000_i1026" type="#_x0000_t75" style="width:408.4pt;height:219.45pt" o:ole="">
             <v:imagedata r:id="rId17" o:title=""/>
           </v:shape>
-          <o:OLEObject Type="Embed" ProgID="Visio.Drawing.11" ShapeID="_x0000_i1026" DrawAspect="Content" ObjectID="_1764320302" r:id="rId18"/>
+          <o:OLEObject Type="Embed" ProgID="Visio.Drawing.11" ShapeID="_x0000_i1026" DrawAspect="Content" ObjectID="_1766245925" r:id="rId18"/>
         </w:object>
       </w:r>
     </w:p>
@@ -14307,7 +14307,7 @@
           <v:shape id="_x0000_i1027" type="#_x0000_t75" style="width:219.45pt;height:144.6pt" o:ole="">
             <v:imagedata r:id="rId23" o:title=""/>
           </v:shape>
-          <o:OLEObject Type="Embed" ProgID="Excel.Sheet.12" ShapeID="_x0000_i1027" DrawAspect="Content" ObjectID="_1764320303" r:id="rId24"/>
+          <o:OLEObject Type="Embed" ProgID="Excel.Sheet.12" ShapeID="_x0000_i1027" DrawAspect="Content" ObjectID="_1766245926" r:id="rId24"/>
         </w:object>
       </w:r>
     </w:p>
@@ -14333,7 +14333,7 @@
           <v:shape id="_x0000_i1028" type="#_x0000_t75" style="width:437.2pt;height:160.7pt" o:ole="">
             <v:imagedata r:id="rId25" o:title=""/>
           </v:shape>
-          <o:OLEObject Type="Embed" ProgID="Excel.Sheet.12" ShapeID="_x0000_i1028" DrawAspect="Content" ObjectID="_1764320304" r:id="rId26"/>
+          <o:OLEObject Type="Embed" ProgID="Excel.Sheet.12" ShapeID="_x0000_i1028" DrawAspect="Content" ObjectID="_1766245927" r:id="rId26"/>
         </w:object>
       </w:r>
     </w:p>
@@ -14709,7 +14709,7 @@
           <v:shape id="_x0000_i1029" type="#_x0000_t75" style="width:440.65pt;height:463.1pt" o:ole="">
             <v:imagedata r:id="rId28" o:title=""/>
           </v:shape>
-          <o:OLEObject Type="Embed" ProgID="Excel.Sheet.12" ShapeID="_x0000_i1029" DrawAspect="Content" ObjectID="_1764320305" r:id="rId29"/>
+          <o:OLEObject Type="Embed" ProgID="Excel.Sheet.12" ShapeID="_x0000_i1029" DrawAspect="Content" ObjectID="_1766245928" r:id="rId29"/>
         </w:object>
       </w:r>
     </w:p>
@@ -14861,7 +14861,7 @@
             <v:imagedata r:id="rId30" o:title=""/>
             <w10:wrap type="square" side="right"/>
           </v:shape>
-          <o:OLEObject Type="Embed" ProgID="Excel.Sheet.12" ShapeID="_x0000_s1038" DrawAspect="Content" ObjectID="_1764320312" r:id="rId31"/>
+          <o:OLEObject Type="Embed" ProgID="Excel.Sheet.12" ShapeID="_x0000_s1038" DrawAspect="Content" ObjectID="_1766245935" r:id="rId31"/>
         </w:object>
       </w:r>
       <w:r>
@@ -17896,7 +17896,7 @@
           <v:shape id="_x0000_i1031" type="#_x0000_t75" style="width:423.95pt;height:312.2pt" o:ole="">
             <v:imagedata r:id="rId35" o:title=""/>
           </v:shape>
-          <o:OLEObject Type="Embed" ProgID="Visio.Drawing.11" ShapeID="_x0000_i1031" DrawAspect="Content" ObjectID="_1764320306" r:id="rId36"/>
+          <o:OLEObject Type="Embed" ProgID="Visio.Drawing.11" ShapeID="_x0000_i1031" DrawAspect="Content" ObjectID="_1766245929" r:id="rId36"/>
         </w:object>
       </w:r>
     </w:p>
@@ -18981,7 +18981,7 @@
           <v:shape id="_x0000_i1032" type="#_x0000_t75" style="width:322pt;height:283.4pt" o:ole="">
             <v:imagedata r:id="rId37" o:title=""/>
           </v:shape>
-          <o:OLEObject Type="Embed" ProgID="Visio.Drawing.11" ShapeID="_x0000_i1032" DrawAspect="Content" ObjectID="_1764320307" r:id="rId38"/>
+          <o:OLEObject Type="Embed" ProgID="Visio.Drawing.11" ShapeID="_x0000_i1032" DrawAspect="Content" ObjectID="_1766245930" r:id="rId38"/>
         </w:object>
       </w:r>
     </w:p>
@@ -19049,7 +19049,7 @@
           <v:shape id="_x0000_i1033" type="#_x0000_t75" style="width:414.7pt;height:145.75pt" o:ole="">
             <v:imagedata r:id="rId39" o:title=""/>
           </v:shape>
-          <o:OLEObject Type="Embed" ProgID="Excel.Sheet.12" ShapeID="_x0000_i1033" DrawAspect="Content" ObjectID="_1764320308" r:id="rId40"/>
+          <o:OLEObject Type="Embed" ProgID="Excel.Sheet.12" ShapeID="_x0000_i1033" DrawAspect="Content" ObjectID="_1766245931" r:id="rId40"/>
         </w:object>
       </w:r>
     </w:p>
@@ -21228,7 +21228,7 @@
           <v:shape id="_x0000_i1034" type="#_x0000_t75" style="width:423.95pt;height:206.8pt" o:ole="">
             <v:imagedata r:id="rId42" o:title=""/>
           </v:shape>
-          <o:OLEObject Type="Embed" ProgID="Visio.Drawing.11" ShapeID="_x0000_i1034" DrawAspect="Content" ObjectID="_1764320309" r:id="rId43"/>
+          <o:OLEObject Type="Embed" ProgID="Visio.Drawing.11" ShapeID="_x0000_i1034" DrawAspect="Content" ObjectID="_1766245932" r:id="rId43"/>
         </w:object>
       </w:r>
     </w:p>
@@ -22768,13 +22768,27 @@
     </w:p>
     <w:p>
       <w:r>
-        <w:t xml:space="preserve">The radio uses the ANAN7000DLE RF hardware, and its SPI control interface. Two words are used – 16 bits TX, and 32 bit RX. The data is transferred to the radio whenever a </w:t>
+        <w:t xml:space="preserve">The radio uses the ANAN7000DLE RF hardware, and its SPI control interface. Two words are used – 16 bits </w:t>
+      </w:r>
+      <w:r>
+        <w:t xml:space="preserve">(nominally) </w:t>
+      </w:r>
+      <w:r>
+        <w:t xml:space="preserve">TX, and 32 bit RX. The data is transferred to the radio whenever a </w:t>
       </w:r>
       <w:r>
         <w:t>new bus write is executed</w:t>
       </w:r>
       <w:r>
         <w:t>.</w:t>
+      </w:r>
+      <w:r>
+        <w:t xml:space="preserve"> However the titles have been greyed because the 16 bit word has TX low pass filters, but antenna settings for both RX and TX.</w:t>
+      </w:r>
+    </w:p>
+    <w:p>
+      <w:r>
+        <w:t>There has been a CW keyer issues with Orion (that will impact Saturn equally) where there is a race condition on CW key down. The hardware keyer leads to TX power being generated on the current selected  RX ANT1-3; if the TX antenna is supposed to be different from that the ANT selection bits are sent by the SDR client app later. This has led to race conditions where an RX-only antenna is receiving TX power until the changeover happens.</w:t>
       </w:r>
     </w:p>
     <w:p>
@@ -23611,6 +23625,7 @@
     </w:p>
     <w:p>
       <w:r>
+        <w:lastRenderedPageBreak/>
         <w:t>U6/U10/U7/U13: RX Settings</w:t>
       </w:r>
       <w:r>
@@ -23654,7 +23669,6 @@
               <w:rPr>
                 <w:b/>
               </w:rPr>
-              <w:lastRenderedPageBreak/>
               <w:t>RX_SPI[31:0]</w:t>
             </w:r>
           </w:p>
@@ -25679,6 +25693,7 @@
           </w:tcPr>
           <w:p>
             <w:r>
+              <w:lastRenderedPageBreak/>
               <w:t>GPIO[5]</w:t>
             </w:r>
           </w:p>
@@ -25714,7 +25729,6 @@
               <w:keepNext/>
             </w:pPr>
             <w:r>
-              <w:lastRenderedPageBreak/>
               <w:t>GPIO[8]</w:t>
             </w:r>
           </w:p>
@@ -29955,7 +29969,7 @@
           <v:shape id="_x0000_i1035" type="#_x0000_t75" style="width:395.15pt;height:117.5pt" o:ole="">
             <v:imagedata r:id="rId53" o:title=""/>
           </v:shape>
-          <o:OLEObject Type="Embed" ProgID="Excel.Sheet.12" ShapeID="_x0000_i1035" DrawAspect="Content" ObjectID="_1764320310" r:id="rId54"/>
+          <o:OLEObject Type="Embed" ProgID="Excel.Sheet.12" ShapeID="_x0000_i1035" DrawAspect="Content" ObjectID="_1766245933" r:id="rId54"/>
         </w:object>
       </w:r>
     </w:p>
@@ -30026,7 +30040,7 @@
           <v:shape id="_x0000_i1036" type="#_x0000_t75" style="width:469.45pt;height:202.75pt" o:ole="">
             <v:imagedata r:id="rId55" o:title=""/>
           </v:shape>
-          <o:OLEObject Type="Embed" ProgID="Excel.Sheet.12" ShapeID="_x0000_i1036" DrawAspect="Content" ObjectID="_1764320311" r:id="rId56"/>
+          <o:OLEObject Type="Embed" ProgID="Excel.Sheet.12" ShapeID="_x0000_i1036" DrawAspect="Content" ObjectID="_1766245934" r:id="rId56"/>
         </w:object>
       </w:r>
     </w:p>
@@ -43119,7 +43133,13 @@
               <w:t xml:space="preserve">16 bit </w:t>
             </w:r>
             <w:r>
-              <w:t xml:space="preserve">TX </w:t>
+              <w:t>TX</w:t>
+            </w:r>
+            <w:r>
+              <w:t xml:space="preserve"> filter/RX antenna</w:t>
+            </w:r>
+            <w:r>
+              <w:t xml:space="preserve"> </w:t>
             </w:r>
             <w:r>
               <w:t>SPI data</w:t>
@@ -43194,13 +43214,7 @@
               <w:keepNext/>
             </w:pPr>
             <w:r>
-              <w:t xml:space="preserve">32 bit </w:t>
-            </w:r>
-            <w:r>
-              <w:t xml:space="preserve">RX </w:t>
-            </w:r>
-            <w:r>
-              <w:t>SPI data</w:t>
+              <w:t>32 bit RX SPI data</w:t>
             </w:r>
           </w:p>
           <w:p>
@@ -43214,6 +43228,100 @@
             </w:pPr>
             <w:r>
               <w:t>After shift, data should be latched by a rising edge on Strobe_1</w:t>
+            </w:r>
+          </w:p>
+          <w:p>
+            <w:pPr>
+              <w:keepNext/>
+            </w:pPr>
+          </w:p>
+          <w:p>
+            <w:pPr>
+              <w:keepNext/>
+            </w:pPr>
+            <w:r>
+              <w:t xml:space="preserve">For Alex RF interface: see section </w:t>
+            </w:r>
+            <w:r>
+              <w:fldChar w:fldCharType="begin"/>
+            </w:r>
+            <w:r>
+              <w:instrText xml:space="preserve"> REF _Ref110912723 \r \h </w:instrText>
+            </w:r>
+            <w:r>
+              <w:fldChar w:fldCharType="separate"/>
+            </w:r>
+            <w:r>
+              <w:t>7.1</w:t>
+            </w:r>
+            <w:r>
+              <w:fldChar w:fldCharType="end"/>
+            </w:r>
+            <w:r>
+              <w:t xml:space="preserve"> for data bits</w:t>
+            </w:r>
+          </w:p>
+        </w:tc>
+      </w:tr>
+      <w:tr>
+        <w:tc>
+          <w:tcPr>
+            <w:tcW w:w="1980" w:type="dxa"/>
+          </w:tcPr>
+          <w:p>
+            <w:pPr>
+              <w:keepNext/>
+            </w:pPr>
+            <w:r>
+              <w:t>0x0</w:t>
+            </w:r>
+            <w:r>
+              <w:t>8 / 0C</w:t>
+            </w:r>
+          </w:p>
+        </w:tc>
+        <w:tc>
+          <w:tcPr>
+            <w:tcW w:w="7229" w:type="dxa"/>
+          </w:tcPr>
+          <w:p>
+            <w:pPr>
+              <w:keepNext/>
+            </w:pPr>
+            <w:r>
+              <w:t>16 bit TX filter/</w:t>
+            </w:r>
+            <w:r>
+              <w:t>T</w:t>
+            </w:r>
+            <w:r>
+              <w:t>X antenna SPI data</w:t>
+            </w:r>
+          </w:p>
+          <w:p>
+            <w:pPr>
+              <w:keepNext/>
+            </w:pPr>
+          </w:p>
+          <w:p>
+            <w:pPr>
+              <w:keepNext/>
+            </w:pPr>
+            <w:r>
+              <w:t>Most bits will be the same as register 0, but holds the TX antenna ANT1-3 selection. This value is shifted out when TX strobe is asserted.</w:t>
+            </w:r>
+          </w:p>
+          <w:p>
+            <w:pPr>
+              <w:keepNext/>
+            </w:pPr>
+          </w:p>
+          <w:p>
+            <w:pPr>
+              <w:keepNext/>
+            </w:pPr>
+            <w:r>
+              <w:t>After shift, data should be latched by a rising edge on Strobe_0</w:t>
             </w:r>
           </w:p>
           <w:p>

</xml_diff>

<commit_message>
FPGA change: TX spurious improvement
Note this requires p2app V18 or newer!

Changed DUC sample sizes, and changed TX DDS to 18 bits with Taylor series correction
</commit_message>
<xml_diff>
--- a/FPGA/documentation/Saturn Project FPGA Design Description RPi4.docx
+++ b/FPGA/documentation/Saturn Project FPGA Design Description RPi4.docx
@@ -8486,10 +8486,10 @@
             <v:path o:extrusionok="f" gradientshapeok="t" o:connecttype="rect"/>
             <o:lock v:ext="edit" aspectratio="t"/>
           </v:shapetype>
-          <v:shape id="_x0000_i1025" type="#_x0000_t75" style="width:426.8pt;height:340.4pt" o:ole="">
+          <v:shape id="_x0000_i1025" type="#_x0000_t75" style="width:426.65pt;height:340.65pt" o:ole="">
             <v:imagedata r:id="rId15" o:title=""/>
           </v:shape>
-          <o:OLEObject Type="Embed" ProgID="Visio.Drawing.15" ShapeID="_x0000_i1025" DrawAspect="Content" ObjectID="_1771177756" r:id="rId16"/>
+          <o:OLEObject Type="Embed" ProgID="Visio.Drawing.15" ShapeID="_x0000_i1025" DrawAspect="Content" ObjectID="_1772993197" r:id="rId16"/>
         </w:object>
       </w:r>
     </w:p>
@@ -8575,10 +8575,10 @@
       </w:pPr>
       <w:r>
         <w:object w:dxaOrig="8130" w:dyaOrig="4350" w14:anchorId="2CF68001">
-          <v:shape id="_x0000_i1026" type="#_x0000_t75" style="width:408.4pt;height:219.45pt" o:ole="">
+          <v:shape id="_x0000_i1026" type="#_x0000_t75" style="width:408.35pt;height:219.2pt" o:ole="">
             <v:imagedata r:id="rId17" o:title=""/>
           </v:shape>
-          <o:OLEObject Type="Embed" ProgID="Visio.Drawing.11" ShapeID="_x0000_i1026" DrawAspect="Content" ObjectID="_1771177757" r:id="rId18"/>
+          <o:OLEObject Type="Embed" ProgID="Visio.Drawing.11" ShapeID="_x0000_i1026" DrawAspect="Content" ObjectID="_1772993198" r:id="rId18"/>
         </w:object>
       </w:r>
     </w:p>
@@ -14369,10 +14369,10 @@
     <w:p>
       <w:r>
         <w:object w:dxaOrig="4394" w:dyaOrig="2920" w14:anchorId="495F39FC">
-          <v:shape id="_x0000_i1027" type="#_x0000_t75" style="width:219.45pt;height:144.6pt" o:ole="">
+          <v:shape id="_x0000_i1027" type="#_x0000_t75" style="width:219.2pt;height:144.55pt" o:ole="">
             <v:imagedata r:id="rId23" o:title=""/>
           </v:shape>
-          <o:OLEObject Type="Embed" ProgID="Excel.Sheet.12" ShapeID="_x0000_i1027" DrawAspect="Content" ObjectID="_1771177758" r:id="rId24"/>
+          <o:OLEObject Type="Embed" ProgID="Excel.Sheet.12" ShapeID="_x0000_i1027" DrawAspect="Content" ObjectID="_1772993199" r:id="rId24"/>
         </w:object>
       </w:r>
     </w:p>
@@ -14395,10 +14395,10 @@
     <w:p>
       <w:r>
         <w:object w:dxaOrig="8740" w:dyaOrig="3210" w14:anchorId="654049C4">
-          <v:shape id="_x0000_i1028" type="#_x0000_t75" style="width:437.2pt;height:160.7pt" o:ole="">
+          <v:shape id="_x0000_i1028" type="#_x0000_t75" style="width:436.85pt;height:160.65pt" o:ole="">
             <v:imagedata r:id="rId25" o:title=""/>
           </v:shape>
-          <o:OLEObject Type="Embed" ProgID="Excel.Sheet.12" ShapeID="_x0000_i1028" DrawAspect="Content" ObjectID="_1771177759" r:id="rId26"/>
+          <o:OLEObject Type="Embed" ProgID="Excel.Sheet.12" ShapeID="_x0000_i1028" DrawAspect="Content" ObjectID="_1772993200" r:id="rId26"/>
         </w:object>
       </w:r>
     </w:p>
@@ -14771,10 +14771,10 @@
       </w:pPr>
       <w:r>
         <w:object w:dxaOrig="11631" w:dyaOrig="12199" w14:anchorId="07F28A8A">
-          <v:shape id="_x0000_i1029" type="#_x0000_t75" style="width:440.65pt;height:463.1pt" o:ole="">
+          <v:shape id="_x0000_i1029" type="#_x0000_t75" style="width:440.6pt;height:463.15pt" o:ole="">
             <v:imagedata r:id="rId28" o:title=""/>
           </v:shape>
-          <o:OLEObject Type="Embed" ProgID="Excel.Sheet.12" ShapeID="_x0000_i1029" DrawAspect="Content" ObjectID="_1771177760" r:id="rId29"/>
+          <o:OLEObject Type="Embed" ProgID="Excel.Sheet.12" ShapeID="_x0000_i1029" DrawAspect="Content" ObjectID="_1772993201" r:id="rId29"/>
         </w:object>
       </w:r>
     </w:p>
@@ -14939,7 +14939,7 @@
             <v:imagedata r:id="rId30" o:title=""/>
             <w10:wrap type="square" side="right"/>
           </v:shape>
-          <o:OLEObject Type="Embed" ProgID="Excel.Sheet.12" ShapeID="_x0000_s1038" DrawAspect="Content" ObjectID="_1771177767" r:id="rId31"/>
+          <o:OLEObject Type="Embed" ProgID="Excel.Sheet.12" ShapeID="_x0000_s1038" DrawAspect="Content" ObjectID="_1772993208" r:id="rId31"/>
         </w:object>
       </w:r>
       <w:r>
@@ -15093,6 +15093,9 @@
       </w:r>
       <w:r>
         <w:t xml:space="preserve"> The DSP cores are marked in red in the first figure; the rest are infrastructure. </w:t>
+      </w:r>
+      <w:r>
+        <w:t xml:space="preserve">A single DDC is implemented in block design ddc_block.bd; this is then imported into the main block design as a block design container. </w:t>
       </w:r>
     </w:p>
     <w:p>
@@ -15383,6 +15386,18 @@
       <w:pPr>
         <w:pStyle w:val="ListParagraph"/>
         <w:numPr>
+          <w:ilvl w:val="1"/>
+          <w:numId w:val="16"/>
+        </w:numPr>
+      </w:pPr>
+      <w:r>
+        <w:t>For CW, the frequency needs to be adjusted by +/- sidetone depending on sideband.</w:t>
+      </w:r>
+    </w:p>
+    <w:p>
+      <w:pPr>
+        <w:pStyle w:val="ListParagraph"/>
+        <w:numPr>
           <w:ilvl w:val="0"/>
           <w:numId w:val="16"/>
         </w:numPr>
@@ -15535,6 +15550,19 @@
         </w:numPr>
       </w:pPr>
       <w:r>
+        <w:t>truncation</w:t>
+      </w:r>
+    </w:p>
+    <w:p>
+      <w:pPr>
+        <w:pStyle w:val="ListParagraph"/>
+        <w:numPr>
+          <w:ilvl w:val="1"/>
+          <w:numId w:val="16"/>
+        </w:numPr>
+      </w:pPr>
+      <w:r>
+        <w:lastRenderedPageBreak/>
         <w:t xml:space="preserve">Output data width = </w:t>
       </w:r>
       <w:r>
@@ -15553,8 +15581,13 @@
         </w:numPr>
       </w:pPr>
       <w:r>
-        <w:lastRenderedPageBreak/>
-        <w:t>The FPGA has 25x18 multipliers; input word width into the FIR filter is a significant call upon the FPGA resources. 25 bits of output data are selected for the FIR filter: bits 29:4.</w:t>
+        <w:t>The FPGA has 25x18 multipliers; input word width into the FIR filter is a significant call upon the FPGA resources. 25 bits of output data are selected for the FIR filter: bits 29:</w:t>
+      </w:r>
+      <w:r>
+        <w:t>5</w:t>
+      </w:r>
+      <w:r>
+        <w:t>.</w:t>
       </w:r>
     </w:p>
     <w:p>
@@ -15602,7 +15635,13 @@
         <w:t xml:space="preserve">generated using a web filter design site, and converted to .coe format using an excel spreadsheet. </w:t>
       </w:r>
       <w:r>
-        <w:t xml:space="preserve">More recently Warren Pratt has designed a filter with CI equalisation, increasing the gain slightly towards the edge of the filter passband. </w:t>
+        <w:t>More recently Warren Pratt has designed a filter with CI</w:t>
+      </w:r>
+      <w:r>
+        <w:t>C</w:t>
+      </w:r>
+      <w:r>
+        <w:t xml:space="preserve"> equalisation, increasing the gain slightly towards the edge of the filter passband. </w:t>
       </w:r>
       <w:r>
         <w:t xml:space="preserve">The core takes floating point coefficients, and normalises them. </w:t>
@@ -15647,10 +15686,10 @@
         <w:t xml:space="preserve">Coefficient file: </w:t>
       </w:r>
       <w:r>
-        <w:t>1024</w:t>
-      </w:r>
-      <w:r>
-        <w:t>tap_TX_filter_tfilter.coe</w:t>
+        <w:t>tx1024cfirimpulse</w:t>
+      </w:r>
+      <w:r>
+        <w:t>.coe</w:t>
       </w:r>
       <w:r>
         <w:t xml:space="preserve"> (yes I know it says TX!)</w:t>
@@ -15746,13 +15785,13 @@
         </w:numPr>
       </w:pPr>
       <w:r>
-        <w:t>The output data is limited to 24 bits by taking the 2</w:t>
-      </w:r>
-      <w:r>
-        <w:t>4</w:t>
-      </w:r>
-      <w:r>
-        <w:t xml:space="preserve"> LSBs.</w:t>
+        <w:t xml:space="preserve">The output data is limited to 24 bits by taking </w:t>
+      </w:r>
+      <w:r>
+        <w:t>bits [23:0]</w:t>
+      </w:r>
+      <w:r>
+        <w:t>.</w:t>
       </w:r>
     </w:p>
     <w:p>
@@ -15831,7 +15870,10 @@
         <w:t xml:space="preserve">uses </w:t>
       </w:r>
       <w:r>
-        <w:t>27</w:t>
+        <w:t>2</w:t>
+      </w:r>
+      <w:r>
+        <w:t>9</w:t>
       </w:r>
       <w:r>
         <w:t xml:space="preserve"> DSP</w:t>
@@ -15840,7 +15882,7 @@
         <w:t xml:space="preserve">48 slices and </w:t>
       </w:r>
       <w:r>
-        <w:t>13</w:t>
+        <w:t>26</w:t>
       </w:r>
       <w:r>
         <w:t xml:space="preserve"> B</w:t>
@@ -15974,6 +16016,7 @@
     </w:p>
     <w:p>
       <w:r>
+        <w:lastRenderedPageBreak/>
         <w:t xml:space="preserve">ADC randomise inverts bits 15:1 if bit0 is 1. This is automatically removed in the FPGA input circuit. ADC gain and dither are also programmable: see section </w:t>
       </w:r>
       <w:r>
@@ -15997,7 +16040,6 @@
     </w:p>
     <w:p>
       <w:r>
-        <w:lastRenderedPageBreak/>
         <w:t>DDCs can be interleaved, as long as the 1</w:t>
       </w:r>
       <w:r>
@@ -17802,6 +17844,7 @@
     <w:p/>
     <w:p>
       <w:r>
+        <w:lastRenderedPageBreak/>
         <w:t xml:space="preserve">There are two FIFOs in the RX path. After each DDC there is a small FIFO before the data multiplexer. After the data multiplexer there is the “main” RX FIFO to take up peaks and troughs in Raspberry Pi data readout. The smaller FIFOs have overflow monitored by an IP: each will get a latched bit set if overflow occurs. See section </w:t>
       </w:r>
       <w:r>
@@ -17828,7 +17871,6 @@
         <w:pStyle w:val="Heading2"/>
       </w:pPr>
       <w:r>
-        <w:lastRenderedPageBreak/>
         <w:t>T</w:t>
       </w:r>
       <w:r>
@@ -17856,13 +17898,25 @@
     </w:p>
     <w:p>
       <w:r>
-        <w:t>The TX uses the same approach; interpolate by 8 FIR then a CIC interpolator. For CW TX, the DDS is adjusted to offset by the sidetone frequency</w:t>
-      </w:r>
-      <w:r>
-        <w:t>; sidetone is generated using a DDS</w:t>
-      </w:r>
-      <w:r>
-        <w:t>. CW keying simple scales its amplitude through the I/Q sample path. We don’t need a TX test source – just need to be able to turn on the DDS output at selectable amplitude.</w:t>
+        <w:t xml:space="preserve">The TX uses the same approach; interpolate by 8 FIR then a CIC interpolator. </w:t>
+      </w:r>
+      <w:r>
+        <w:t xml:space="preserve">An I/Q modulating input is derived from one of 4 sources: DSR client app I/Q samples, CW ramp or two test options. </w:t>
+      </w:r>
+      <w:r>
+        <w:t xml:space="preserve">For CW TX, </w:t>
+      </w:r>
+      <w:r>
+        <w:t>a keyer ramp is generated from 0.0 to 1.0 amplitude. The I/Q modulation is I=ramp, Q=0. S</w:t>
+      </w:r>
+      <w:r>
+        <w:t>idetone is generated using a DDS</w:t>
+      </w:r>
+      <w:r>
+        <w:t xml:space="preserve"> which is multiplied by the keyer ramp</w:t>
+      </w:r>
+      <w:r>
+        <w:t xml:space="preserve">. </w:t>
       </w:r>
     </w:p>
     <w:p>
@@ -17920,7 +17974,7 @@
         <w:fldChar w:fldCharType="end"/>
       </w:r>
       <w:r>
-        <w:t>. This includes a partly implemented path for TX envelope generation, for EER; but this is incomplete. (I know for example it needs a different I/Q feed with a delay). The TX again uses Xilinx IP cores, marked in red.</w:t>
+        <w:t xml:space="preserve">. </w:t>
       </w:r>
     </w:p>
     <w:p>
@@ -17930,13 +17984,12 @@
       <w:r>
         <w:rPr>
           <w:noProof/>
-          <w:lang w:val="en-US"/>
         </w:rPr>
         <w:drawing>
-          <wp:inline distT="0" distB="0" distL="0" distR="0" wp14:anchorId="44C1E744" wp14:editId="5DD1EFFF">
-            <wp:extent cx="5731510" cy="1715135"/>
-            <wp:effectExtent l="0" t="0" r="2540" b="0"/>
-            <wp:docPr id="20" name="Picture 20"/>
+          <wp:inline distT="0" distB="0" distL="0" distR="0" wp14:anchorId="4D4014DC" wp14:editId="50BF93E9">
+            <wp:extent cx="6120130" cy="2183130"/>
+            <wp:effectExtent l="0" t="0" r="0" b="7620"/>
+            <wp:docPr id="1857191756" name="Picture 1" descr="A diagram of a computer system&#10;&#10;Description automatically generated"/>
             <wp:cNvGraphicFramePr>
               <a:graphicFrameLocks xmlns:a="http://schemas.openxmlformats.org/drawingml/2006/main" noChangeAspect="1"/>
             </wp:cNvGraphicFramePr>
@@ -17944,11 +17997,11 @@
               <a:graphicData uri="http://schemas.openxmlformats.org/drawingml/2006/picture">
                 <pic:pic xmlns:pic="http://schemas.openxmlformats.org/drawingml/2006/picture">
                   <pic:nvPicPr>
-                    <pic:cNvPr id="1" name=""/>
+                    <pic:cNvPr id="1857191756" name="Picture 1" descr="A diagram of a computer system&#10;&#10;Description automatically generated"/>
                     <pic:cNvPicPr/>
                   </pic:nvPicPr>
                   <pic:blipFill>
-                    <a:blip r:embed="rId34" cstate="print"/>
+                    <a:blip r:embed="rId34"/>
                     <a:stretch>
                       <a:fillRect/>
                     </a:stretch>
@@ -17956,7 +18009,7 @@
                   <pic:spPr>
                     <a:xfrm>
                       <a:off x="0" y="0"/>
-                      <a:ext cx="5731510" cy="1715135"/>
+                      <a:ext cx="6120130" cy="2183130"/>
                     </a:xfrm>
                     <a:prstGeom prst="rect">
                       <a:avLst/>
@@ -18013,7 +18066,7 @@
           <v:shape id="_x0000_i1031" type="#_x0000_t75" style="width:423.95pt;height:312.2pt" o:ole="">
             <v:imagedata r:id="rId35" o:title=""/>
           </v:shape>
-          <o:OLEObject Type="Embed" ProgID="Visio.Drawing.11" ShapeID="_x0000_i1031" DrawAspect="Content" ObjectID="_1771177761" r:id="rId36"/>
+          <o:OLEObject Type="Embed" ProgID="Visio.Drawing.11" ShapeID="_x0000_i1031" DrawAspect="Content" ObjectID="_1772993202" r:id="rId36"/>
         </w:object>
       </w:r>
     </w:p>
@@ -18126,7 +18179,10 @@
         </w:numPr>
       </w:pPr>
       <w:r>
-        <w:t>The I/Q samples are multiplexed into a single scalar data stream.</w:t>
+        <w:t>The I/Q samples are multiplexed into a single scalar data stream</w:t>
+      </w:r>
+      <w:r>
+        <w:t xml:space="preserve"> to use a single FIR filter IP block, which processes two interleaved sample streams. </w:t>
       </w:r>
     </w:p>
     <w:p>
@@ -18144,7 +18200,19 @@
         <w:t>n</w:t>
       </w:r>
       <w:r>
-        <w:t xml:space="preserve"> interpolating FIR filter bandwidth limits the samples and increases the same rate. Like the RX, the FIR filter has designed using a web filter designer, then the Xilinx coefficient file is generate using an excel spreadsheet. The FIR filter parameters are:</w:t>
+        <w:t xml:space="preserve"> interpolating FIR filter bandwidth limits the samples and increases the same rate. Like the RX, the FIR filter </w:t>
+      </w:r>
+      <w:r>
+        <w:t>w</w:t>
+      </w:r>
+      <w:r>
+        <w:t xml:space="preserve">as designed </w:t>
+      </w:r>
+      <w:r>
+        <w:t>by Warren and includes a CIC equaliser.</w:t>
+      </w:r>
+      <w:r>
+        <w:t xml:space="preserve"> The FIR filter parameters are:</w:t>
       </w:r>
     </w:p>
     <w:p>
@@ -18156,7 +18224,19 @@
         </w:numPr>
       </w:pPr>
       <w:r>
-        <w:t>Input sample width 16 its</w:t>
+        <w:t xml:space="preserve">Input sample width </w:t>
+      </w:r>
+      <w:r>
+        <w:t>24</w:t>
+      </w:r>
+      <w:r>
+        <w:t xml:space="preserve"> </w:t>
+      </w:r>
+      <w:r>
+        <w:t>b</w:t>
+      </w:r>
+      <w:r>
+        <w:t>its</w:t>
       </w:r>
     </w:p>
     <w:p>
@@ -18168,7 +18248,10 @@
         </w:numPr>
       </w:pPr>
       <w:r>
-        <w:t>512 filter taps</w:t>
+        <w:t>1024</w:t>
+      </w:r>
+      <w:r>
+        <w:t xml:space="preserve"> filter taps</w:t>
       </w:r>
     </w:p>
     <w:p>
@@ -18183,7 +18266,7 @@
         <w:t xml:space="preserve">Coefficient file: </w:t>
       </w:r>
       <w:r>
-        <w:t>512TapLPF_corner_20KHz_tfilter.coe</w:t>
+        <w:t>tx1024cfirimpulse.coe</w:t>
       </w:r>
     </w:p>
     <w:p>
@@ -18225,10 +18308,13 @@
         <w:t>Output width 2</w:t>
       </w:r>
       <w:r>
-        <w:t>0</w:t>
+        <w:t>4</w:t>
       </w:r>
       <w:r>
         <w:t xml:space="preserve"> bits</w:t>
+      </w:r>
+      <w:r>
+        <w:t>; truncate LSBs</w:t>
       </w:r>
     </w:p>
     <w:p>
@@ -18240,7 +18326,19 @@
         </w:numPr>
       </w:pPr>
       <w:r>
-        <w:t>Filtered samples are converted back to an I/Q stream</w:t>
+        <w:t>Filtered samples are converted back to a</w:t>
+      </w:r>
+      <w:r>
+        <w:t xml:space="preserve"> parallel</w:t>
+      </w:r>
+      <w:r>
+        <w:t xml:space="preserve"> I/Q stream</w:t>
+      </w:r>
+      <w:r>
+        <w:t xml:space="preserve">. </w:t>
+      </w:r>
+      <w:r>
+        <w:t xml:space="preserve">The stream is split into separate I and Q samples. </w:t>
       </w:r>
     </w:p>
     <w:p>
@@ -18252,7 +18350,79 @@
         </w:numPr>
       </w:pPr>
       <w:r>
-        <w:t xml:space="preserve">The stream is split into separate I and Q samples. </w:t>
+        <w:t>Each stream is filtered by identical interpolating CIC filters. The CIC parameters are as follows:</w:t>
+      </w:r>
+    </w:p>
+    <w:p>
+      <w:pPr>
+        <w:pStyle w:val="ListParagraph"/>
+        <w:numPr>
+          <w:ilvl w:val="1"/>
+          <w:numId w:val="17"/>
+        </w:numPr>
+      </w:pPr>
+      <w:r>
+        <w:t>6 stages</w:t>
+      </w:r>
+    </w:p>
+    <w:p>
+      <w:pPr>
+        <w:pStyle w:val="ListParagraph"/>
+        <w:numPr>
+          <w:ilvl w:val="1"/>
+          <w:numId w:val="17"/>
+        </w:numPr>
+      </w:pPr>
+      <w:r>
+        <w:t>Differential delay = 1</w:t>
+      </w:r>
+    </w:p>
+    <w:p>
+      <w:pPr>
+        <w:pStyle w:val="ListParagraph"/>
+        <w:numPr>
+          <w:ilvl w:val="1"/>
+          <w:numId w:val="17"/>
+        </w:numPr>
+      </w:pPr>
+      <w:r>
+        <w:t>Interpolate by either 80 (protocol2) or 320 (protocol1)</w:t>
+      </w:r>
+    </w:p>
+    <w:p>
+      <w:pPr>
+        <w:pStyle w:val="ListParagraph"/>
+        <w:numPr>
+          <w:ilvl w:val="1"/>
+          <w:numId w:val="17"/>
+        </w:numPr>
+      </w:pPr>
+      <w:r>
+        <w:t>Input data width 2</w:t>
+      </w:r>
+      <w:r>
+        <w:t>4</w:t>
+      </w:r>
+      <w:r>
+        <w:t xml:space="preserve"> bits</w:t>
+      </w:r>
+    </w:p>
+    <w:p>
+      <w:pPr>
+        <w:pStyle w:val="ListParagraph"/>
+        <w:numPr>
+          <w:ilvl w:val="1"/>
+          <w:numId w:val="17"/>
+        </w:numPr>
+      </w:pPr>
+      <w:r>
+        <w:t>Output data width 2</w:t>
+      </w:r>
+      <w:r>
+        <w:t>4</w:t>
+      </w:r>
+      <w:r>
+        <w:t xml:space="preserve"> bits</w:t>
       </w:r>
     </w:p>
     <w:p>
@@ -18264,7 +18434,20 @@
         </w:numPr>
       </w:pPr>
       <w:r>
-        <w:t>Each stream is filtered by identical interpolating CIC filters. The CIC parameters are as follows:</w:t>
+        <w:lastRenderedPageBreak/>
+        <w:t>The filtered samples, now at the final sample rate of 122.88MHz, are converted back into a single I/Q stream and connected to one port of a complex multiplier.</w:t>
+      </w:r>
+    </w:p>
+    <w:p>
+      <w:pPr>
+        <w:pStyle w:val="ListParagraph"/>
+        <w:numPr>
+          <w:ilvl w:val="0"/>
+          <w:numId w:val="17"/>
+        </w:numPr>
+      </w:pPr>
+      <w:r>
+        <w:t>A quadrature DDS generated samples of the local oscillator for upconversion. The DDS parameters are:</w:t>
       </w:r>
     </w:p>
     <w:p>
@@ -18276,7 +18459,7 @@
         </w:numPr>
       </w:pPr>
       <w:r>
-        <w:t>6 stages</w:t>
+        <w:t>SFDR 95dB (implies 16 bit I/Q output)</w:t>
       </w:r>
     </w:p>
     <w:p>
@@ -18288,7 +18471,19 @@
         </w:numPr>
       </w:pPr>
       <w:r>
-        <w:t>Differential delay = 1</w:t>
+        <w:t>Frequency resolution 0.05Hz (implies 32 bit phase accumulator)</w:t>
+      </w:r>
+    </w:p>
+    <w:p>
+      <w:pPr>
+        <w:pStyle w:val="ListParagraph"/>
+        <w:numPr>
+          <w:ilvl w:val="0"/>
+          <w:numId w:val="17"/>
+        </w:numPr>
+      </w:pPr>
+      <w:r>
+        <w:t>A complex multiplier multiples the complex modulating samples by the complex DDS samples. The multiplier parameters are:</w:t>
       </w:r>
     </w:p>
     <w:p>
@@ -18300,7 +18495,13 @@
         </w:numPr>
       </w:pPr>
       <w:r>
-        <w:t>Interpolate by either 80 (protocol2) or 320 (protocol1)</w:t>
+        <w:t>Channel A (modulation) width 2</w:t>
+      </w:r>
+      <w:r>
+        <w:t>4</w:t>
+      </w:r>
+      <w:r>
+        <w:t xml:space="preserve"> bits</w:t>
       </w:r>
     </w:p>
     <w:p>
@@ -18312,7 +18513,7 @@
         </w:numPr>
       </w:pPr>
       <w:r>
-        <w:t>Input data width 20 bits</w:t>
+        <w:t>Channel B(DDS) width 16 bits</w:t>
       </w:r>
     </w:p>
     <w:p>
@@ -18324,7 +18525,19 @@
         </w:numPr>
       </w:pPr>
       <w:r>
-        <w:t>Output data width 23 bits</w:t>
+        <w:t>Output width 20 bits</w:t>
+      </w:r>
+    </w:p>
+    <w:p>
+      <w:pPr>
+        <w:pStyle w:val="ListParagraph"/>
+        <w:numPr>
+          <w:ilvl w:val="1"/>
+          <w:numId w:val="17"/>
+        </w:numPr>
+      </w:pPr>
+      <w:r>
+        <w:t>Truncate samples</w:t>
       </w:r>
     </w:p>
     <w:p>
@@ -18336,116 +18549,19 @@
         </w:numPr>
       </w:pPr>
       <w:r>
-        <w:lastRenderedPageBreak/>
-        <w:t>The filtered samples, now at the final sample rate of 122.88MHz, are converted back into a single I/Q stream and connected to one port of a complex multiplier.</w:t>
-      </w:r>
-    </w:p>
-    <w:p>
-      <w:pPr>
-        <w:pStyle w:val="ListParagraph"/>
-        <w:numPr>
-          <w:ilvl w:val="0"/>
-          <w:numId w:val="17"/>
-        </w:numPr>
-      </w:pPr>
-      <w:r>
-        <w:t>A quadrature DDS generated samples of the local oscillator for upconversion. The DDS parameters are:</w:t>
-      </w:r>
-    </w:p>
-    <w:p>
-      <w:pPr>
-        <w:pStyle w:val="ListParagraph"/>
-        <w:numPr>
-          <w:ilvl w:val="1"/>
-          <w:numId w:val="17"/>
-        </w:numPr>
-      </w:pPr>
-      <w:r>
-        <w:t>SFDR 95dB (implies 16 bit I/Q output)</w:t>
-      </w:r>
-    </w:p>
-    <w:p>
-      <w:pPr>
-        <w:pStyle w:val="ListParagraph"/>
-        <w:numPr>
-          <w:ilvl w:val="1"/>
-          <w:numId w:val="17"/>
-        </w:numPr>
-      </w:pPr>
-      <w:r>
-        <w:t>Frequency resolution 0.05Hz (implies 32 bit phase accumulator)</w:t>
-      </w:r>
-    </w:p>
-    <w:p>
-      <w:pPr>
-        <w:pStyle w:val="ListParagraph"/>
-        <w:numPr>
-          <w:ilvl w:val="0"/>
-          <w:numId w:val="17"/>
-        </w:numPr>
-      </w:pPr>
-      <w:r>
-        <w:t>A complex multiplier multiples the complex modulating samples by the complex DDS samples. The multiplier parameters are:</w:t>
-      </w:r>
-    </w:p>
-    <w:p>
-      <w:pPr>
-        <w:pStyle w:val="ListParagraph"/>
-        <w:numPr>
-          <w:ilvl w:val="1"/>
-          <w:numId w:val="17"/>
-        </w:numPr>
-      </w:pPr>
-      <w:r>
-        <w:t>Channel A (modulation) width 23 bits</w:t>
-      </w:r>
-    </w:p>
-    <w:p>
-      <w:pPr>
-        <w:pStyle w:val="ListParagraph"/>
-        <w:numPr>
-          <w:ilvl w:val="1"/>
-          <w:numId w:val="17"/>
-        </w:numPr>
-      </w:pPr>
-      <w:r>
-        <w:t>Channel B(DDS) width 16 bits</w:t>
-      </w:r>
-    </w:p>
-    <w:p>
-      <w:pPr>
-        <w:pStyle w:val="ListParagraph"/>
-        <w:numPr>
-          <w:ilvl w:val="1"/>
-          <w:numId w:val="17"/>
-        </w:numPr>
-      </w:pPr>
-      <w:r>
-        <w:t>Output width 20 bits</w:t>
-      </w:r>
-    </w:p>
-    <w:p>
-      <w:pPr>
-        <w:pStyle w:val="ListParagraph"/>
-        <w:numPr>
-          <w:ilvl w:val="0"/>
-          <w:numId w:val="17"/>
-        </w:numPr>
-      </w:pPr>
-      <w:r>
-        <w:t xml:space="preserve">The In-phase output is selected and scaled in amplitude by a processor-defined 18 bit word. The top 16 bits are taken and used to drive the output DAC.  The samples can be gated to 0 when TX is not in progress. The DAC samples are also passed back to the receiver to be downconverted for Puresignal processing. </w:t>
-      </w:r>
-    </w:p>
-    <w:p>
-      <w:pPr>
-        <w:pStyle w:val="ListParagraph"/>
-        <w:numPr>
-          <w:ilvl w:val="0"/>
-          <w:numId w:val="17"/>
-        </w:numPr>
-      </w:pPr>
-      <w:r>
-        <w:t xml:space="preserve">Although not fully implemented, a cordic IP core extracts the TX signal magnitude. This would then be used to generate the envelop output signal using a PWM DAC. Alternatively an SPI DAC could be used, but this is not included in the current design. </w:t>
+        <w:t xml:space="preserve">The In-phase output is selected and scaled in amplitude by a processor-defined 18 bit </w:t>
+      </w:r>
+      <w:r>
+        <w:t xml:space="preserve">unsigned </w:t>
+      </w:r>
+      <w:r>
+        <w:t>word. The top 16 bits</w:t>
+      </w:r>
+      <w:r>
+        <w:t xml:space="preserve"> of its output</w:t>
+      </w:r>
+      <w:r>
+        <w:t xml:space="preserve"> are taken and used to drive the output DAC.  The samples can be gated to 0 when TX is not in progress. The DAC samples are also passed back to the receiver to be downconverted for Puresignal processing. </w:t>
       </w:r>
     </w:p>
     <w:p>
@@ -19003,17 +19119,20 @@
     </w:p>
     <w:p>
       <w:r>
+        <w:t xml:space="preserve">The EER function uses the TX signal envelope, a few times faster than TX I/Q sample rate (Orion is 5Fs). </w:t>
+      </w:r>
+      <w:r>
+        <w:t xml:space="preserve">It is viable to </w:t>
+      </w:r>
+      <w:r>
+        <w:t xml:space="preserve">calculate the envelope at the full DAC output rate which will need to be decimated to a suitable DAC speed. </w:t>
+      </w:r>
+      <w:r>
+        <w:t xml:space="preserve">Note that the envelope should be generated using a different I/Q stream: it has a group delay </w:t>
+      </w:r>
+      <w:r>
         <w:lastRenderedPageBreak/>
-        <w:t xml:space="preserve">The EER function uses the TX signal envelope, a few times faster than TX I/Q sample rate (Orion is 5Fs). </w:t>
-      </w:r>
-      <w:r>
-        <w:t xml:space="preserve">It is viable to </w:t>
-      </w:r>
-      <w:r>
-        <w:t xml:space="preserve">calculate the envelope at the full DAC output rate which will need to be decimated to a suitable DAC speed. </w:t>
-      </w:r>
-      <w:r>
-        <w:t>Note that the envelope should be generated using a different I/Q stream: it has a group delay imparted by the Puresignal software to adjust out the delays between I/Q signal and envelope arriving at the HPA.</w:t>
+        <w:t>imparted by the Puresignal software to adjust out the delays between I/Q signal and envelope arriving at the HPA.</w:t>
       </w:r>
     </w:p>
     <w:p>
@@ -19108,10 +19227,10 @@
       </w:pPr>
       <w:r>
         <w:object w:dxaOrig="6435" w:dyaOrig="5640" w14:anchorId="0B505A1B">
-          <v:shape id="_x0000_i1032" type="#_x0000_t75" style="width:322pt;height:283.4pt" o:ole="">
+          <v:shape id="_x0000_i1032" type="#_x0000_t75" style="width:321.85pt;height:283.15pt" o:ole="">
             <v:imagedata r:id="rId37" o:title=""/>
           </v:shape>
-          <o:OLEObject Type="Embed" ProgID="Visio.Drawing.11" ShapeID="_x0000_i1032" DrawAspect="Content" ObjectID="_1771177762" r:id="rId38"/>
+          <o:OLEObject Type="Embed" ProgID="Visio.Drawing.11" ShapeID="_x0000_i1032" DrawAspect="Content" ObjectID="_1772993203" r:id="rId38"/>
         </w:object>
       </w:r>
     </w:p>
@@ -19189,10 +19308,10 @@
     <w:p>
       <w:r>
         <w:object w:dxaOrig="8275" w:dyaOrig="2920" w14:anchorId="249D7050">
-          <v:shape id="_x0000_i1033" type="#_x0000_t75" style="width:414.7pt;height:145.75pt" o:ole="">
+          <v:shape id="_x0000_i1033" type="#_x0000_t75" style="width:414.8pt;height:145.6pt" o:ole="">
             <v:imagedata r:id="rId39" o:title=""/>
           </v:shape>
-          <o:OLEObject Type="Embed" ProgID="Excel.Sheet.12" ShapeID="_x0000_i1033" DrawAspect="Content" ObjectID="_1771177763" r:id="rId40"/>
+          <o:OLEObject Type="Embed" ProgID="Excel.Sheet.12" ShapeID="_x0000_i1033" DrawAspect="Content" ObjectID="_1772993204" r:id="rId40"/>
         </w:object>
       </w:r>
     </w:p>
@@ -21381,10 +21500,10 @@
       </w:pPr>
       <w:r>
         <w:object w:dxaOrig="8460" w:dyaOrig="4141" w14:anchorId="46EA70DF">
-          <v:shape id="_x0000_i1034" type="#_x0000_t75" style="width:423.95pt;height:206.8pt" o:ole="">
+          <v:shape id="_x0000_i1034" type="#_x0000_t75" style="width:423.95pt;height:206.85pt" o:ole="">
             <v:imagedata r:id="rId42" o:title=""/>
           </v:shape>
-          <o:OLEObject Type="Embed" ProgID="Visio.Drawing.11" ShapeID="_x0000_i1034" DrawAspect="Content" ObjectID="_1771177764" r:id="rId43"/>
+          <o:OLEObject Type="Embed" ProgID="Visio.Drawing.11" ShapeID="_x0000_i1034" DrawAspect="Content" ObjectID="_1772993205" r:id="rId43"/>
         </w:object>
       </w:r>
     </w:p>
@@ -30205,10 +30324,10 @@
     <w:p>
       <w:r>
         <w:object w:dxaOrig="7887" w:dyaOrig="2340" w14:anchorId="494DF00A">
-          <v:shape id="_x0000_i1035" type="#_x0000_t75" style="width:395.15pt;height:117.5pt" o:ole="">
+          <v:shape id="_x0000_i1035" type="#_x0000_t75" style="width:394.95pt;height:117.65pt" o:ole="">
             <v:imagedata r:id="rId53" o:title=""/>
           </v:shape>
-          <o:OLEObject Type="Embed" ProgID="Excel.Sheet.12" ShapeID="_x0000_i1035" DrawAspect="Content" ObjectID="_1771177765" r:id="rId54"/>
+          <o:OLEObject Type="Embed" ProgID="Excel.Sheet.12" ShapeID="_x0000_i1035" DrawAspect="Content" ObjectID="_1772993206" r:id="rId54"/>
         </w:object>
       </w:r>
     </w:p>
@@ -30240,7 +30359,19 @@
         <w:t>esign decision: 1kx64 FIFO for TX path.</w:t>
       </w:r>
       <w:r>
-        <w:t xml:space="preserve"> Doubled to create more headroom for incoming data, although no specific issues identified. </w:t>
+        <w:t xml:space="preserve"> Doubled to </w:t>
+      </w:r>
+      <w:r>
+        <w:t>2</w:t>
+      </w:r>
+      <w:r>
+        <w:t>kx64</w:t>
+      </w:r>
+      <w:r>
+        <w:t xml:space="preserve"> to </w:t>
+      </w:r>
+      <w:r>
+        <w:t xml:space="preserve">create more headroom for incoming data, although no specific issues identified. </w:t>
       </w:r>
     </w:p>
     <w:p>
@@ -30276,10 +30407,10 @@
     <w:p>
       <w:r>
         <w:object w:dxaOrig="9392" w:dyaOrig="4052" w14:anchorId="4DFE7B16">
-          <v:shape id="_x0000_i1036" type="#_x0000_t75" style="width:469.45pt;height:202.75pt" o:ole="">
+          <v:shape id="_x0000_i1036" type="#_x0000_t75" style="width:469.6pt;height:202.55pt" o:ole="">
             <v:imagedata r:id="rId55" o:title=""/>
           </v:shape>
-          <o:OLEObject Type="Embed" ProgID="Excel.Sheet.12" ShapeID="_x0000_i1036" DrawAspect="Content" ObjectID="_1771177766" r:id="rId56"/>
+          <o:OLEObject Type="Embed" ProgID="Excel.Sheet.12" ShapeID="_x0000_i1036" DrawAspect="Content" ObjectID="_1772993207" r:id="rId56"/>
         </w:object>
       </w:r>
     </w:p>

</xml_diff>

<commit_message>
update constraints to add PCB version input to FPGA
</commit_message>
<xml_diff>
--- a/FPGA/documentation/Saturn Project FPGA Design Description RPi4.docx
+++ b/FPGA/documentation/Saturn Project FPGA Design Description RPi4.docx
@@ -8714,7 +8714,7 @@
           <v:shape id="_x0000_i1025" type="#_x0000_t75" style="width:427pt;height:340.4pt" o:ole="">
             <v:imagedata r:id="rId15" o:title=""/>
           </v:shape>
-          <o:OLEObject Type="Embed" ProgID="Visio.Drawing.15" ShapeID="_x0000_i1025" DrawAspect="Content" ObjectID="_1773660980" r:id="rId16"/>
+          <o:OLEObject Type="Embed" ProgID="Visio.Drawing.15" ShapeID="_x0000_i1025" DrawAspect="Content" ObjectID="_1773669241" r:id="rId16"/>
         </w:object>
       </w:r>
     </w:p>
@@ -8803,7 +8803,7 @@
           <v:shape id="_x0000_i1026" type="#_x0000_t75" style="width:408.5pt;height:219.2pt" o:ole="">
             <v:imagedata r:id="rId17" o:title=""/>
           </v:shape>
-          <o:OLEObject Type="Embed" ProgID="Visio.Drawing.11" ShapeID="_x0000_i1026" DrawAspect="Content" ObjectID="_1773660981" r:id="rId18"/>
+          <o:OLEObject Type="Embed" ProgID="Visio.Drawing.11" ShapeID="_x0000_i1026" DrawAspect="Content" ObjectID="_1773669242" r:id="rId18"/>
         </w:object>
       </w:r>
     </w:p>
@@ -15057,7 +15057,7 @@
           <v:shape id="_x0000_i1027" type="#_x0000_t75" style="width:219.2pt;height:144.7pt" o:ole="">
             <v:imagedata r:id="rId23" o:title=""/>
           </v:shape>
-          <o:OLEObject Type="Embed" ProgID="Excel.Sheet.12" ShapeID="_x0000_i1027" DrawAspect="Content" ObjectID="_1773660982" r:id="rId24"/>
+          <o:OLEObject Type="Embed" ProgID="Excel.Sheet.12" ShapeID="_x0000_i1027" DrawAspect="Content" ObjectID="_1773669243" r:id="rId24"/>
         </w:object>
       </w:r>
     </w:p>
@@ -15083,7 +15083,7 @@
           <v:shape id="_x0000_i1028" type="#_x0000_t75" style="width:437pt;height:160.75pt" o:ole="">
             <v:imagedata r:id="rId25" o:title=""/>
           </v:shape>
-          <o:OLEObject Type="Embed" ProgID="Excel.Sheet.12" ShapeID="_x0000_i1028" DrawAspect="Content" ObjectID="_1773660983" r:id="rId26"/>
+          <o:OLEObject Type="Embed" ProgID="Excel.Sheet.12" ShapeID="_x0000_i1028" DrawAspect="Content" ObjectID="_1773669244" r:id="rId26"/>
         </w:object>
       </w:r>
     </w:p>
@@ -15459,7 +15459,7 @@
           <v:shape id="_x0000_i1029" type="#_x0000_t75" style="width:440.9pt;height:463pt" o:ole="">
             <v:imagedata r:id="rId28" o:title=""/>
           </v:shape>
-          <o:OLEObject Type="Embed" ProgID="Excel.Sheet.12" ShapeID="_x0000_i1029" DrawAspect="Content" ObjectID="_1773660984" r:id="rId29"/>
+          <o:OLEObject Type="Embed" ProgID="Excel.Sheet.12" ShapeID="_x0000_i1029" DrawAspect="Content" ObjectID="_1773669245" r:id="rId29"/>
         </w:object>
       </w:r>
     </w:p>
@@ -15632,7 +15632,7 @@
             <v:imagedata r:id="rId30" o:title=""/>
             <w10:wrap type="square" side="right"/>
           </v:shape>
-          <o:OLEObject Type="Embed" ProgID="Excel.Sheet.12" ShapeID="_x0000_s1038" DrawAspect="Content" ObjectID="_1773660991" r:id="rId31"/>
+          <o:OLEObject Type="Embed" ProgID="Excel.Sheet.12" ShapeID="_x0000_s1038" DrawAspect="Content" ObjectID="_1773669252" r:id="rId31"/>
         </w:object>
       </w:r>
       <w:r>
@@ -18969,7 +18969,7 @@
           <v:shape id="_x0000_i1031" type="#_x0000_t75" style="width:423.8pt;height:312.25pt" o:ole="">
             <v:imagedata r:id="rId35" o:title=""/>
           </v:shape>
-          <o:OLEObject Type="Embed" ProgID="Visio.Drawing.11" ShapeID="_x0000_i1031" DrawAspect="Content" ObjectID="_1773660985" r:id="rId36"/>
+          <o:OLEObject Type="Embed" ProgID="Visio.Drawing.11" ShapeID="_x0000_i1031" DrawAspect="Content" ObjectID="_1773669246" r:id="rId36"/>
         </w:object>
       </w:r>
     </w:p>
@@ -20386,7 +20386,7 @@
           <v:shape id="_x0000_i1032" type="#_x0000_t75" style="width:321.85pt;height:283pt" o:ole="">
             <v:imagedata r:id="rId39" o:title=""/>
           </v:shape>
-          <o:OLEObject Type="Embed" ProgID="Visio.Drawing.11" ShapeID="_x0000_i1032" DrawAspect="Content" ObjectID="_1773660986" r:id="rId40"/>
+          <o:OLEObject Type="Embed" ProgID="Visio.Drawing.11" ShapeID="_x0000_i1032" DrawAspect="Content" ObjectID="_1773669247" r:id="rId40"/>
         </w:object>
       </w:r>
     </w:p>
@@ -20483,7 +20483,7 @@
           <v:shape id="_x0000_i1033" type="#_x0000_t75" style="width:414.9pt;height:145.45pt" o:ole="">
             <v:imagedata r:id="rId41" o:title=""/>
           </v:shape>
-          <o:OLEObject Type="Embed" ProgID="Excel.Sheet.12" ShapeID="_x0000_i1033" DrawAspect="Content" ObjectID="_1773660987" r:id="rId42"/>
+          <o:OLEObject Type="Embed" ProgID="Excel.Sheet.12" ShapeID="_x0000_i1033" DrawAspect="Content" ObjectID="_1773669248" r:id="rId42"/>
         </w:object>
       </w:r>
     </w:p>
@@ -22718,7 +22718,7 @@
           <v:shape id="_x0000_i1034" type="#_x0000_t75" style="width:423.8pt;height:206.75pt" o:ole="">
             <v:imagedata r:id="rId44" o:title=""/>
           </v:shape>
-          <o:OLEObject Type="Embed" ProgID="Visio.Drawing.11" ShapeID="_x0000_i1034" DrawAspect="Content" ObjectID="_1773660988" r:id="rId45"/>
+          <o:OLEObject Type="Embed" ProgID="Visio.Drawing.11" ShapeID="_x0000_i1034" DrawAspect="Content" ObjectID="_1773669249" r:id="rId45"/>
         </w:object>
       </w:r>
     </w:p>
@@ -29665,6 +29665,17 @@
       </w:r>
     </w:p>
     <w:p>
+      <w:r>
+        <w:t xml:space="preserve">The LDG ATxxxpro-2 series of ATUs have a 3.5mm stereo jack socket marked “Radio”. </w:t>
+      </w:r>
+      <w:r>
+        <w:t xml:space="preserve">The tip connector is an open collector drive; when asserted to ground it requests TUNE power from the radio. </w:t>
+      </w:r>
+      <w:r>
+        <w:t xml:space="preserve">Its tip connector should connect to J55 pin 2; its ping should be open circuit and its ground should go to J55 pin 3. </w:t>
+      </w:r>
+    </w:p>
+    <w:p>
       <w:pPr>
         <w:pStyle w:val="Heading1"/>
       </w:pPr>
@@ -29816,6 +29827,7 @@
         </w:numPr>
       </w:pPr>
       <w:r>
+        <w:lastRenderedPageBreak/>
         <w:t xml:space="preserve">DMA reads and writes to separate AXI-4 streams directly interfaced to the IP core. This would be easiest, but the device driver for ARM processors is VERY slow. Requires TLAST to be asserted in data streams; see </w:t>
       </w:r>
       <w:hyperlink r:id="rId48" w:history="1">
@@ -29836,7 +29848,6 @@
         </w:numPr>
       </w:pPr>
       <w:r>
-        <w:lastRenderedPageBreak/>
         <w:t xml:space="preserve">DMA reads and writes via an AXI-4 bus interface. Smaller FIFOs may be OK. This can achieve measured rates of 100Mbyte/s over a 64 bit AXI-4 bus but does need IP to access the FIFOs. </w:t>
       </w:r>
       <w:r>
@@ -30353,6 +30364,7 @@
     </w:p>
     <w:p>
       <w:r>
+        <w:lastRenderedPageBreak/>
         <w:t xml:space="preserve">The data sent to or received from the PC for Thetis is in “network endian” format which is big endian. This means that byte swapping is needed so that data </w:t>
       </w:r>
       <w:proofErr w:type="spellStart"/>
@@ -30374,7 +30386,6 @@
     </w:p>
     <w:p>
       <w:r>
-        <w:lastRenderedPageBreak/>
         <w:t>Programmable hardware byte swapping has been implemented on the data paths in the FPGA. Bit “</w:t>
       </w:r>
       <w:proofErr w:type="spellStart"/>
@@ -31440,7 +31451,6 @@
         <w:pStyle w:val="Heading2"/>
       </w:pPr>
       <w:r>
-        <w:lastRenderedPageBreak/>
         <w:t>Register Access</w:t>
       </w:r>
     </w:p>
@@ -31802,6 +31812,7 @@
         <w:pStyle w:val="Heading3"/>
       </w:pPr>
       <w:r>
+        <w:lastRenderedPageBreak/>
         <w:t>TX FIFO</w:t>
       </w:r>
     </w:p>
@@ -31834,7 +31845,6 @@
         </w:numPr>
       </w:pPr>
       <w:r>
-        <w:lastRenderedPageBreak/>
         <w:t xml:space="preserve">24 bit I / 24 bit Q samples @ 192KHz Fs (protocol </w:t>
       </w:r>
       <w:r>
@@ -31860,7 +31870,7 @@
           <v:shape id="_x0000_i1035" type="#_x0000_t75" style="width:395.3pt;height:117.6pt" o:ole="">
             <v:imagedata r:id="rId55" o:title=""/>
           </v:shape>
-          <o:OLEObject Type="Embed" ProgID="Excel.Sheet.12" ShapeID="_x0000_i1035" DrawAspect="Content" ObjectID="_1773660989" r:id="rId56"/>
+          <o:OLEObject Type="Embed" ProgID="Excel.Sheet.12" ShapeID="_x0000_i1035" DrawAspect="Content" ObjectID="_1773669250" r:id="rId56"/>
         </w:object>
       </w:r>
     </w:p>
@@ -31937,7 +31947,7 @@
           <v:shape id="_x0000_i1036" type="#_x0000_t75" style="width:469.45pt;height:202.45pt" o:ole="">
             <v:imagedata r:id="rId57" o:title=""/>
           </v:shape>
-          <o:OLEObject Type="Embed" ProgID="Excel.Sheet.12" ShapeID="_x0000_i1036" DrawAspect="Content" ObjectID="_1773660990" r:id="rId58"/>
+          <o:OLEObject Type="Embed" ProgID="Excel.Sheet.12" ShapeID="_x0000_i1036" DrawAspect="Content" ObjectID="_1773669251" r:id="rId58"/>
         </w:object>
       </w:r>
     </w:p>
@@ -32029,6 +32039,7 @@
       </w:pPr>
       <w:bookmarkStart w:id="39" w:name="_Ref118623540"/>
       <w:r>
+        <w:lastRenderedPageBreak/>
         <w:t>FIFO Clearing</w:t>
       </w:r>
       <w:bookmarkEnd w:id="39"/>
@@ -32040,7 +32051,6 @@
     </w:p>
     <w:p>
       <w:r>
-        <w:lastRenderedPageBreak/>
         <w:t>These bits have been moved to a central register from RX and TX registers to avoid possibility that different software processes set (or forget to set) the bits erroneously.</w:t>
       </w:r>
     </w:p>
@@ -32509,7 +32519,11 @@
         <w:t xml:space="preserve"> </w:t>
       </w:r>
       <w:r>
-        <w:t xml:space="preserve">Pairs of even/odd numbered DDC with the same sample rate can be interleaved; the data from both is written into the “even” output stream. </w:t>
+        <w:t xml:space="preserve">Pairs of even/odd numbered DDC with the same sample rate can be interleaved; the </w:t>
+      </w:r>
+      <w:r>
+        <w:lastRenderedPageBreak/>
+        <w:t xml:space="preserve">data from both is written into the “even” output stream. </w:t>
       </w:r>
       <w:r>
         <w:t>Non-enabled DDC have the correct number of samples read from their stream.</w:t>
@@ -32529,11 +32543,7 @@
         <w:t>AX</w:t>
       </w:r>
       <w:r>
-        <w:t xml:space="preserve"> stream inputs from DDC, A 64 bit AXI stream output, an enable input and 3 bit codes for each DDC to set the sample rate. When enabled it starts from DDC0 and goes through to DDC9 in turn; and read out N samples where N is the number that the DDC generates in a beat. If enable has been </w:t>
-      </w:r>
-      <w:r>
-        <w:lastRenderedPageBreak/>
-        <w:t xml:space="preserve">cleared it stops, otherwise </w:t>
+        <w:t xml:space="preserve"> stream inputs from DDC, A 64 bit AXI stream output, an enable input and 3 bit codes for each DDC to set the sample rate. When enabled it starts from DDC0 and goes through to DDC9 in turn; and read out N samples where N is the number that the DDC generates in a beat. If enable has been cleared it stops, otherwise </w:t>
       </w:r>
       <w:r>
         <w:t xml:space="preserve">it </w:t>

</xml_diff>

<commit_message>
max CW ramp length changed in FPGA to 20ms
</commit_message>
<xml_diff>
--- a/FPGA/documentation/Saturn Project FPGA Design Description RPi4.docx
+++ b/FPGA/documentation/Saturn Project FPGA Design Description RPi4.docx
@@ -1,6 +1,6 @@
 
 <file path=word/document.xml><?xml version="1.0" encoding="utf-8"?>
-<w:document xmlns:wpc="http://schemas.microsoft.com/office/word/2010/wordprocessingCanvas" xmlns:cx="http://schemas.microsoft.com/office/drawing/2014/chartex" xmlns:cx1="http://schemas.microsoft.com/office/drawing/2015/9/8/chartex" xmlns:cx2="http://schemas.microsoft.com/office/drawing/2015/10/21/chartex" xmlns:cx3="http://schemas.microsoft.com/office/drawing/2016/5/9/chartex" xmlns:cx4="http://schemas.microsoft.com/office/drawing/2016/5/10/chartex" xmlns:cx5="http://schemas.microsoft.com/office/drawing/2016/5/11/chartex" xmlns:cx6="http://schemas.microsoft.com/office/drawing/2016/5/12/chartex" xmlns:cx7="http://schemas.microsoft.com/office/drawing/2016/5/13/chartex" xmlns:cx8="http://schemas.microsoft.com/office/drawing/2016/5/14/chartex" xmlns:mc="http://schemas.openxmlformats.org/markup-compatibility/2006" xmlns:aink="http://schemas.microsoft.com/office/drawing/2016/ink" xmlns:am3d="http://schemas.microsoft.com/office/drawing/2017/model3d" xmlns:o="urn:schemas-microsoft-com:office:office" xmlns:oel="http://schemas.microsoft.com/office/2019/extlst" xmlns:r="http://schemas.openxmlformats.org/officeDocument/2006/relationships" xmlns:m="http://schemas.openxmlformats.org/officeDocument/2006/math" xmlns:v="urn:schemas-microsoft-com:vml" xmlns:wp14="http://schemas.microsoft.com/office/word/2010/wordprocessingDrawing" xmlns:wp="http://schemas.openxmlformats.org/drawingml/2006/wordprocessingDrawing" xmlns:w10="urn:schemas-microsoft-com:office:word" xmlns:w="http://schemas.openxmlformats.org/wordprocessingml/2006/main" xmlns:w14="http://schemas.microsoft.com/office/word/2010/wordml" xmlns:w15="http://schemas.microsoft.com/office/word/2012/wordml" xmlns:w16cex="http://schemas.microsoft.com/office/word/2018/wordml/cex" xmlns:w16cid="http://schemas.microsoft.com/office/word/2016/wordml/cid" xmlns:w16="http://schemas.microsoft.com/office/word/2018/wordml" xmlns:w16sdtdh="http://schemas.microsoft.com/office/word/2020/wordml/sdtdatahash" xmlns:w16se="http://schemas.microsoft.com/office/word/2015/wordml/symex" xmlns:wpg="http://schemas.microsoft.com/office/word/2010/wordprocessingGroup" xmlns:wpi="http://schemas.microsoft.com/office/word/2010/wordprocessingInk" xmlns:wne="http://schemas.microsoft.com/office/word/2006/wordml" xmlns:wps="http://schemas.microsoft.com/office/word/2010/wordprocessingShape" mc:Ignorable="w14 w15 w16se w16cid w16 w16cex w16sdtdh wp14">
+<w:document xmlns:wpc="http://schemas.microsoft.com/office/word/2010/wordprocessingCanvas" xmlns:cx="http://schemas.microsoft.com/office/drawing/2014/chartex" xmlns:cx1="http://schemas.microsoft.com/office/drawing/2015/9/8/chartex" xmlns:cx2="http://schemas.microsoft.com/office/drawing/2015/10/21/chartex" xmlns:cx3="http://schemas.microsoft.com/office/drawing/2016/5/9/chartex" xmlns:cx4="http://schemas.microsoft.com/office/drawing/2016/5/10/chartex" xmlns:cx5="http://schemas.microsoft.com/office/drawing/2016/5/11/chartex" xmlns:cx6="http://schemas.microsoft.com/office/drawing/2016/5/12/chartex" xmlns:cx7="http://schemas.microsoft.com/office/drawing/2016/5/13/chartex" xmlns:cx8="http://schemas.microsoft.com/office/drawing/2016/5/14/chartex" xmlns:mc="http://schemas.openxmlformats.org/markup-compatibility/2006" xmlns:aink="http://schemas.microsoft.com/office/drawing/2016/ink" xmlns:am3d="http://schemas.microsoft.com/office/drawing/2017/model3d" xmlns:o="urn:schemas-microsoft-com:office:office" xmlns:oel="http://schemas.microsoft.com/office/2019/extlst" xmlns:r="http://schemas.openxmlformats.org/officeDocument/2006/relationships" xmlns:m="http://schemas.openxmlformats.org/officeDocument/2006/math" xmlns:v="urn:schemas-microsoft-com:vml" xmlns:wp14="http://schemas.microsoft.com/office/word/2010/wordprocessingDrawing" xmlns:wp="http://schemas.openxmlformats.org/drawingml/2006/wordprocessingDrawing" xmlns:w10="urn:schemas-microsoft-com:office:word" xmlns:w="http://schemas.openxmlformats.org/wordprocessingml/2006/main" xmlns:w14="http://schemas.microsoft.com/office/word/2010/wordml" xmlns:w15="http://schemas.microsoft.com/office/word/2012/wordml" xmlns:w16cex="http://schemas.microsoft.com/office/word/2018/wordml/cex" xmlns:w16cid="http://schemas.microsoft.com/office/word/2016/wordml/cid" xmlns:w16="http://schemas.microsoft.com/office/word/2018/wordml" xmlns:w16du="http://schemas.microsoft.com/office/word/2023/wordml/word16du" xmlns:w16sdtdh="http://schemas.microsoft.com/office/word/2020/wordml/sdtdatahash" xmlns:w16se="http://schemas.microsoft.com/office/word/2015/wordml/symex" xmlns:wpg="http://schemas.microsoft.com/office/word/2010/wordprocessingGroup" xmlns:wpi="http://schemas.microsoft.com/office/word/2010/wordprocessingInk" xmlns:wne="http://schemas.microsoft.com/office/word/2006/wordml" xmlns:wps="http://schemas.microsoft.com/office/word/2010/wordprocessingShape" mc:Ignorable="w14 w15 w16se w16cid w16 w16cex w16sdtdh w16du wp14">
   <w:body>
     <w:p>
       <w:pPr>
@@ -9236,7 +9236,7 @@
           <v:shape id="_x0000_i1025" type="#_x0000_t75" style="width:427pt;height:340.5pt" o:ole="">
             <v:imagedata r:id="rId15" o:title=""/>
           </v:shape>
-          <o:OLEObject Type="Embed" ProgID="Visio.Drawing.15" ShapeID="_x0000_i1025" DrawAspect="Content" ObjectID="_1775367031" r:id="rId16"/>
+          <o:OLEObject Type="Embed" ProgID="Visio.Drawing.15" ShapeID="_x0000_i1025" DrawAspect="Content" ObjectID="_1776189520" r:id="rId16"/>
         </w:object>
       </w:r>
     </w:p>
@@ -9325,7 +9325,7 @@
           <v:shape id="_x0000_i1026" type="#_x0000_t75" style="width:408.5pt;height:219pt" o:ole="">
             <v:imagedata r:id="rId17" o:title=""/>
           </v:shape>
-          <o:OLEObject Type="Embed" ProgID="Visio.Drawing.11" ShapeID="_x0000_i1026" DrawAspect="Content" ObjectID="_1775367032" r:id="rId18"/>
+          <o:OLEObject Type="Embed" ProgID="Visio.Drawing.11" ShapeID="_x0000_i1026" DrawAspect="Content" ObjectID="_1776189521" r:id="rId18"/>
         </w:object>
       </w:r>
     </w:p>
@@ -15987,7 +15987,7 @@
           <v:shape id="_x0000_i1027" type="#_x0000_t75" style="width:219.5pt;height:144.5pt" o:ole="">
             <v:imagedata r:id="rId23" o:title=""/>
           </v:shape>
-          <o:OLEObject Type="Embed" ProgID="Excel.Sheet.12" ShapeID="_x0000_i1027" DrawAspect="Content" ObjectID="_1775367033" r:id="rId24"/>
+          <o:OLEObject Type="Embed" ProgID="Excel.Sheet.12" ShapeID="_x0000_i1027" DrawAspect="Content" ObjectID="_1776189522" r:id="rId24"/>
         </w:object>
       </w:r>
     </w:p>
@@ -16021,7 +16021,7 @@
           <v:shape id="_x0000_i1028" type="#_x0000_t75" style="width:437pt;height:161pt" o:ole="">
             <v:imagedata r:id="rId25" o:title=""/>
           </v:shape>
-          <o:OLEObject Type="Embed" ProgID="Excel.Sheet.12" ShapeID="_x0000_i1028" DrawAspect="Content" ObjectID="_1775367034" r:id="rId26"/>
+          <o:OLEObject Type="Embed" ProgID="Excel.Sheet.12" ShapeID="_x0000_i1028" DrawAspect="Content" ObjectID="_1776189523" r:id="rId26"/>
         </w:object>
       </w:r>
     </w:p>
@@ -16119,7 +16119,7 @@
               </wp:anchor>
             </w:drawing>
           </mc:Choice>
-          <mc:Fallback xmlns:w16du="http://schemas.microsoft.com/office/word/2023/wordml/word16du">
+          <mc:Fallback>
             <w:pict>
               <v:rect w14:anchorId="789ACDCC" id="Rectangle 52" o:spid="_x0000_s1026" style="position:absolute;margin-left:334.7pt;margin-top:130.45pt;width:4.2pt;height:39pt;z-index:251664384;visibility:visible;mso-wrap-style:square;mso-width-percent:0;mso-height-percent:0;mso-wrap-distance-left:9pt;mso-wrap-distance-top:0;mso-wrap-distance-right:9pt;mso-wrap-distance-bottom:0;mso-position-horizontal:absolute;mso-position-horizontal-relative:text;mso-position-vertical:absolute;mso-position-vertical-relative:text;mso-width-percent:0;mso-height-percent:0;mso-width-relative:margin;mso-height-relative:margin;v-text-anchor:middle" o:gfxdata="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" fillcolor="red" stroked="f" strokeweight="2pt"/>
             </w:pict>
@@ -16203,7 +16203,7 @@
               </wp:anchor>
             </w:drawing>
           </mc:Choice>
-          <mc:Fallback xmlns:w16du="http://schemas.microsoft.com/office/word/2023/wordml/word16du">
+          <mc:Fallback>
             <w:pict>
               <v:rect w14:anchorId="357F6992" id="Rectangle 50" o:spid="_x0000_s1026" style="position:absolute;margin-left:330.2pt;margin-top:130.15pt;width:4.2pt;height:39pt;z-index:251663360;visibility:visible;mso-wrap-style:square;mso-width-percent:0;mso-height-percent:0;mso-wrap-distance-left:9pt;mso-wrap-distance-top:0;mso-wrap-distance-right:9pt;mso-wrap-distance-bottom:0;mso-position-horizontal:absolute;mso-position-horizontal-relative:text;mso-position-vertical:absolute;mso-position-vertical-relative:text;mso-width-percent:0;mso-height-percent:0;mso-width-relative:margin;mso-height-relative:margin;v-text-anchor:middle" o:gfxdata="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" fillcolor="red" stroked="f" strokeweight="2pt"/>
             </w:pict>
@@ -16287,7 +16287,7 @@
               </wp:anchor>
             </w:drawing>
           </mc:Choice>
-          <mc:Fallback xmlns:w16du="http://schemas.microsoft.com/office/word/2023/wordml/word16du">
+          <mc:Fallback>
             <w:pict>
               <v:rect w14:anchorId="7B332093" id="Rectangle 18" o:spid="_x0000_s1026" style="position:absolute;margin-left:265.35pt;margin-top:37.55pt;width:4.2pt;height:131.85pt;z-index:251662336;visibility:visible;mso-wrap-style:square;mso-width-percent:0;mso-height-percent:0;mso-wrap-distance-left:9pt;mso-wrap-distance-top:0;mso-wrap-distance-right:9pt;mso-wrap-distance-bottom:0;mso-position-horizontal:absolute;mso-position-horizontal-relative:text;mso-position-vertical:absolute;mso-position-vertical-relative:text;mso-width-percent:0;mso-height-percent:0;mso-width-relative:margin;mso-height-relative:margin;v-text-anchor:middle" o:gfxdata="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" fillcolor="red" stroked="f" strokeweight="2pt"/>
             </w:pict>
@@ -16423,7 +16423,7 @@
           <v:shape id="_x0000_i1029" type="#_x0000_t75" style="width:441pt;height:463pt" o:ole="">
             <v:imagedata r:id="rId28" o:title=""/>
           </v:shape>
-          <o:OLEObject Type="Embed" ProgID="Excel.Sheet.12" ShapeID="_x0000_i1029" DrawAspect="Content" ObjectID="_1775367035" r:id="rId29"/>
+          <o:OLEObject Type="Embed" ProgID="Excel.Sheet.12" ShapeID="_x0000_i1029" DrawAspect="Content" ObjectID="_1776189524" r:id="rId29"/>
         </w:object>
       </w:r>
     </w:p>
@@ -16620,7 +16620,7 @@
             <v:imagedata r:id="rId30" o:title=""/>
             <w10:wrap type="square" side="right"/>
           </v:shape>
-          <o:OLEObject Type="Embed" ProgID="Excel.Sheet.12" ShapeID="_x0000_s1038" DrawAspect="Content" ObjectID="_1775367043" r:id="rId31"/>
+          <o:OLEObject Type="Embed" ProgID="Excel.Sheet.12" ShapeID="_x0000_s1038" DrawAspect="Content" ObjectID="_1776189532" r:id="rId31"/>
         </w:object>
       </w:r>
       <w:r>
@@ -20150,7 +20150,7 @@
           <v:shape id="_x0000_i1031" type="#_x0000_t75" style="width:424pt;height:312pt" o:ole="">
             <v:imagedata r:id="rId35" o:title=""/>
           </v:shape>
-          <o:OLEObject Type="Embed" ProgID="Visio.Drawing.11" ShapeID="_x0000_i1031" DrawAspect="Content" ObjectID="_1775367036" r:id="rId36"/>
+          <o:OLEObject Type="Embed" ProgID="Visio.Drawing.11" ShapeID="_x0000_i1031" DrawAspect="Content" ObjectID="_1776189525" r:id="rId36"/>
         </w:object>
       </w:r>
     </w:p>
@@ -21679,7 +21679,7 @@
           <v:shape id="_x0000_i1032" type="#_x0000_t75" style="width:322pt;height:283pt" o:ole="">
             <v:imagedata r:id="rId39" o:title=""/>
           </v:shape>
-          <o:OLEObject Type="Embed" ProgID="Visio.Drawing.11" ShapeID="_x0000_i1032" DrawAspect="Content" ObjectID="_1775367037" r:id="rId40"/>
+          <o:OLEObject Type="Embed" ProgID="Visio.Drawing.11" ShapeID="_x0000_i1032" DrawAspect="Content" ObjectID="_1776189526" r:id="rId40"/>
         </w:object>
       </w:r>
     </w:p>
@@ -21789,7 +21789,7 @@
           <v:shape id="_x0000_i1033" type="#_x0000_t75" style="width:415pt;height:145.5pt" o:ole="">
             <v:imagedata r:id="rId41" o:title=""/>
           </v:shape>
-          <o:OLEObject Type="Embed" ProgID="Excel.Sheet.12" ShapeID="_x0000_i1033" DrawAspect="Content" ObjectID="_1775367038" r:id="rId42"/>
+          <o:OLEObject Type="Embed" ProgID="Excel.Sheet.12" ShapeID="_x0000_i1033" DrawAspect="Content" ObjectID="_1776189527" r:id="rId42"/>
         </w:object>
       </w:r>
     </w:p>
@@ -24238,7 +24238,7 @@
           <v:shape id="_x0000_i1034" type="#_x0000_t75" style="width:424pt;height:207pt" o:ole="">
             <v:imagedata r:id="rId44" o:title=""/>
           </v:shape>
-          <o:OLEObject Type="Embed" ProgID="Visio.Drawing.11" ShapeID="_x0000_i1034" DrawAspect="Content" ObjectID="_1775367039" r:id="rId45"/>
+          <o:OLEObject Type="Embed" ProgID="Visio.Drawing.11" ShapeID="_x0000_i1034" DrawAspect="Content" ObjectID="_1776189528" r:id="rId45"/>
         </w:object>
       </w:r>
     </w:p>
@@ -24982,6 +24982,9 @@
               <w:keepNext/>
             </w:pPr>
             <w:r>
+              <w:t xml:space="preserve">V13 &amp; below: </w:t>
+            </w:r>
+            <w:r>
               <w:t>Ramp length</w:t>
             </w:r>
             <w:r>
@@ -24992,6 +24995,14 @@
             </w:r>
             <w:r>
               <w:t>* 4 (this sets the byte address it steps up to)</w:t>
+            </w:r>
+          </w:p>
+          <w:p>
+            <w:pPr>
+              <w:keepNext/>
+            </w:pPr>
+            <w:r>
+              <w:t>V14: ramp length in words</w:t>
             </w:r>
           </w:p>
         </w:tc>
@@ -34008,7 +34019,7 @@
           <v:shape id="_x0000_i1035" type="#_x0000_t75" style="width:395pt;height:117.5pt" o:ole="">
             <v:imagedata r:id="rId55" o:title=""/>
           </v:shape>
-          <o:OLEObject Type="Embed" ProgID="Excel.Sheet.12" ShapeID="_x0000_i1035" DrawAspect="Content" ObjectID="_1775367040" r:id="rId56"/>
+          <o:OLEObject Type="Embed" ProgID="Excel.Sheet.12" ShapeID="_x0000_i1035" DrawAspect="Content" ObjectID="_1776189529" r:id="rId56"/>
         </w:object>
       </w:r>
     </w:p>
@@ -34104,7 +34115,7 @@
           <v:shape id="_x0000_i1036" type="#_x0000_t75" style="width:469.5pt;height:202.5pt" o:ole="">
             <v:imagedata r:id="rId57" o:title=""/>
           </v:shape>
-          <o:OLEObject Type="Embed" ProgID="Excel.Sheet.12" ShapeID="_x0000_i1036" DrawAspect="Content" ObjectID="_1775367041" r:id="rId58"/>
+          <o:OLEObject Type="Embed" ProgID="Excel.Sheet.12" ShapeID="_x0000_i1036" DrawAspect="Content" ObjectID="_1776189530" r:id="rId58"/>
         </w:object>
       </w:r>
     </w:p>
@@ -34307,10 +34318,10 @@
     <w:p>
       <w:r>
         <w:object w:dxaOrig="6748" w:dyaOrig="2137" w14:anchorId="71B641DD">
-          <v:shape id="_x0000_i1041" type="#_x0000_t75" style="width:337.5pt;height:107pt" o:ole="">
+          <v:shape id="_x0000_i1037" type="#_x0000_t75" style="width:337.5pt;height:107pt" o:ole="">
             <v:imagedata r:id="rId59" o:title=""/>
           </v:shape>
-          <o:OLEObject Type="Embed" ProgID="Excel.Sheet.12" ShapeID="_x0000_i1041" DrawAspect="Content" ObjectID="_1775367042" r:id="rId60"/>
+          <o:OLEObject Type="Embed" ProgID="Excel.Sheet.12" ShapeID="_x0000_i1037" DrawAspect="Content" ObjectID="_1776189531" r:id="rId60"/>
         </w:object>
       </w:r>
     </w:p>
@@ -58498,7 +58509,7 @@
 </file>
 
 <file path=word/endnotes.xml><?xml version="1.0" encoding="utf-8"?>
-<w:endnotes xmlns:wpc="http://schemas.microsoft.com/office/word/2010/wordprocessingCanvas" xmlns:cx="http://schemas.microsoft.com/office/drawing/2014/chartex" xmlns:cx1="http://schemas.microsoft.com/office/drawing/2015/9/8/chartex" xmlns:cx2="http://schemas.microsoft.com/office/drawing/2015/10/21/chartex" xmlns:cx3="http://schemas.microsoft.com/office/drawing/2016/5/9/chartex" xmlns:cx4="http://schemas.microsoft.com/office/drawing/2016/5/10/chartex" xmlns:cx5="http://schemas.microsoft.com/office/drawing/2016/5/11/chartex" xmlns:cx6="http://schemas.microsoft.com/office/drawing/2016/5/12/chartex" xmlns:cx7="http://schemas.microsoft.com/office/drawing/2016/5/13/chartex" xmlns:cx8="http://schemas.microsoft.com/office/drawing/2016/5/14/chartex" xmlns:mc="http://schemas.openxmlformats.org/markup-compatibility/2006" xmlns:aink="http://schemas.microsoft.com/office/drawing/2016/ink" xmlns:am3d="http://schemas.microsoft.com/office/drawing/2017/model3d" xmlns:o="urn:schemas-microsoft-com:office:office" xmlns:oel="http://schemas.microsoft.com/office/2019/extlst" xmlns:r="http://schemas.openxmlformats.org/officeDocument/2006/relationships" xmlns:m="http://schemas.openxmlformats.org/officeDocument/2006/math" xmlns:v="urn:schemas-microsoft-com:vml" xmlns:wp14="http://schemas.microsoft.com/office/word/2010/wordprocessingDrawing" xmlns:wp="http://schemas.openxmlformats.org/drawingml/2006/wordprocessingDrawing" xmlns:w10="urn:schemas-microsoft-com:office:word" xmlns:w="http://schemas.openxmlformats.org/wordprocessingml/2006/main" xmlns:w14="http://schemas.microsoft.com/office/word/2010/wordml" xmlns:w15="http://schemas.microsoft.com/office/word/2012/wordml" xmlns:w16cex="http://schemas.microsoft.com/office/word/2018/wordml/cex" xmlns:w16cid="http://schemas.microsoft.com/office/word/2016/wordml/cid" xmlns:w16="http://schemas.microsoft.com/office/word/2018/wordml" xmlns:w16sdtdh="http://schemas.microsoft.com/office/word/2020/wordml/sdtdatahash" xmlns:w16se="http://schemas.microsoft.com/office/word/2015/wordml/symex" xmlns:wpg="http://schemas.microsoft.com/office/word/2010/wordprocessingGroup" xmlns:wpi="http://schemas.microsoft.com/office/word/2010/wordprocessingInk" xmlns:wne="http://schemas.microsoft.com/office/word/2006/wordml" xmlns:wps="http://schemas.microsoft.com/office/word/2010/wordprocessingShape" mc:Ignorable="w14 w15 w16se w16cid w16 w16cex w16sdtdh wp14">
+<w:endnotes xmlns:wpc="http://schemas.microsoft.com/office/word/2010/wordprocessingCanvas" xmlns:cx="http://schemas.microsoft.com/office/drawing/2014/chartex" xmlns:cx1="http://schemas.microsoft.com/office/drawing/2015/9/8/chartex" xmlns:cx2="http://schemas.microsoft.com/office/drawing/2015/10/21/chartex" xmlns:cx3="http://schemas.microsoft.com/office/drawing/2016/5/9/chartex" xmlns:cx4="http://schemas.microsoft.com/office/drawing/2016/5/10/chartex" xmlns:cx5="http://schemas.microsoft.com/office/drawing/2016/5/11/chartex" xmlns:cx6="http://schemas.microsoft.com/office/drawing/2016/5/12/chartex" xmlns:cx7="http://schemas.microsoft.com/office/drawing/2016/5/13/chartex" xmlns:cx8="http://schemas.microsoft.com/office/drawing/2016/5/14/chartex" xmlns:mc="http://schemas.openxmlformats.org/markup-compatibility/2006" xmlns:aink="http://schemas.microsoft.com/office/drawing/2016/ink" xmlns:am3d="http://schemas.microsoft.com/office/drawing/2017/model3d" xmlns:o="urn:schemas-microsoft-com:office:office" xmlns:oel="http://schemas.microsoft.com/office/2019/extlst" xmlns:r="http://schemas.openxmlformats.org/officeDocument/2006/relationships" xmlns:m="http://schemas.openxmlformats.org/officeDocument/2006/math" xmlns:v="urn:schemas-microsoft-com:vml" xmlns:wp14="http://schemas.microsoft.com/office/word/2010/wordprocessingDrawing" xmlns:wp="http://schemas.openxmlformats.org/drawingml/2006/wordprocessingDrawing" xmlns:w10="urn:schemas-microsoft-com:office:word" xmlns:w="http://schemas.openxmlformats.org/wordprocessingml/2006/main" xmlns:w14="http://schemas.microsoft.com/office/word/2010/wordml" xmlns:w15="http://schemas.microsoft.com/office/word/2012/wordml" xmlns:w16cex="http://schemas.microsoft.com/office/word/2018/wordml/cex" xmlns:w16cid="http://schemas.microsoft.com/office/word/2016/wordml/cid" xmlns:w16="http://schemas.microsoft.com/office/word/2018/wordml" xmlns:w16du="http://schemas.microsoft.com/office/word/2023/wordml/word16du" xmlns:w16sdtdh="http://schemas.microsoft.com/office/word/2020/wordml/sdtdatahash" xmlns:w16se="http://schemas.microsoft.com/office/word/2015/wordml/symex" xmlns:wpg="http://schemas.microsoft.com/office/word/2010/wordprocessingGroup" xmlns:wpi="http://schemas.microsoft.com/office/word/2010/wordprocessingInk" xmlns:wne="http://schemas.microsoft.com/office/word/2006/wordml" xmlns:wps="http://schemas.microsoft.com/office/word/2010/wordprocessingShape" mc:Ignorable="w14 w15 w16se w16cid w16 w16cex w16sdtdh w16du wp14">
   <w:endnote w:type="separator" w:id="-1">
     <w:p>
       <w:pPr>
@@ -58523,7 +58534,7 @@
 </file>
 
 <file path=word/footer1.xml><?xml version="1.0" encoding="utf-8"?>
-<w:ftr xmlns:wpc="http://schemas.microsoft.com/office/word/2010/wordprocessingCanvas" xmlns:cx="http://schemas.microsoft.com/office/drawing/2014/chartex" xmlns:cx1="http://schemas.microsoft.com/office/drawing/2015/9/8/chartex" xmlns:cx2="http://schemas.microsoft.com/office/drawing/2015/10/21/chartex" xmlns:cx3="http://schemas.microsoft.com/office/drawing/2016/5/9/chartex" xmlns:cx4="http://schemas.microsoft.com/office/drawing/2016/5/10/chartex" xmlns:cx5="http://schemas.microsoft.com/office/drawing/2016/5/11/chartex" xmlns:cx6="http://schemas.microsoft.com/office/drawing/2016/5/12/chartex" xmlns:cx7="http://schemas.microsoft.com/office/drawing/2016/5/13/chartex" xmlns:cx8="http://schemas.microsoft.com/office/drawing/2016/5/14/chartex" xmlns:mc="http://schemas.openxmlformats.org/markup-compatibility/2006" xmlns:aink="http://schemas.microsoft.com/office/drawing/2016/ink" xmlns:am3d="http://schemas.microsoft.com/office/drawing/2017/model3d" xmlns:o="urn:schemas-microsoft-com:office:office" xmlns:oel="http://schemas.microsoft.com/office/2019/extlst" xmlns:r="http://schemas.openxmlformats.org/officeDocument/2006/relationships" xmlns:m="http://schemas.openxmlformats.org/officeDocument/2006/math" xmlns:v="urn:schemas-microsoft-com:vml" xmlns:wp14="http://schemas.microsoft.com/office/word/2010/wordprocessingDrawing" xmlns:wp="http://schemas.openxmlformats.org/drawingml/2006/wordprocessingDrawing" xmlns:w10="urn:schemas-microsoft-com:office:word" xmlns:w="http://schemas.openxmlformats.org/wordprocessingml/2006/main" xmlns:w14="http://schemas.microsoft.com/office/word/2010/wordml" xmlns:w15="http://schemas.microsoft.com/office/word/2012/wordml" xmlns:w16cex="http://schemas.microsoft.com/office/word/2018/wordml/cex" xmlns:w16cid="http://schemas.microsoft.com/office/word/2016/wordml/cid" xmlns:w16="http://schemas.microsoft.com/office/word/2018/wordml" xmlns:w16sdtdh="http://schemas.microsoft.com/office/word/2020/wordml/sdtdatahash" xmlns:w16se="http://schemas.microsoft.com/office/word/2015/wordml/symex" xmlns:wpg="http://schemas.microsoft.com/office/word/2010/wordprocessingGroup" xmlns:wpi="http://schemas.microsoft.com/office/word/2010/wordprocessingInk" xmlns:wne="http://schemas.microsoft.com/office/word/2006/wordml" xmlns:wps="http://schemas.microsoft.com/office/word/2010/wordprocessingShape" mc:Ignorable="w14 w15 w16se w16cid w16 w16cex w16sdtdh wp14">
+<w:ftr xmlns:wpc="http://schemas.microsoft.com/office/word/2010/wordprocessingCanvas" xmlns:cx="http://schemas.microsoft.com/office/drawing/2014/chartex" xmlns:cx1="http://schemas.microsoft.com/office/drawing/2015/9/8/chartex" xmlns:cx2="http://schemas.microsoft.com/office/drawing/2015/10/21/chartex" xmlns:cx3="http://schemas.microsoft.com/office/drawing/2016/5/9/chartex" xmlns:cx4="http://schemas.microsoft.com/office/drawing/2016/5/10/chartex" xmlns:cx5="http://schemas.microsoft.com/office/drawing/2016/5/11/chartex" xmlns:cx6="http://schemas.microsoft.com/office/drawing/2016/5/12/chartex" xmlns:cx7="http://schemas.microsoft.com/office/drawing/2016/5/13/chartex" xmlns:cx8="http://schemas.microsoft.com/office/drawing/2016/5/14/chartex" xmlns:mc="http://schemas.openxmlformats.org/markup-compatibility/2006" xmlns:aink="http://schemas.microsoft.com/office/drawing/2016/ink" xmlns:am3d="http://schemas.microsoft.com/office/drawing/2017/model3d" xmlns:o="urn:schemas-microsoft-com:office:office" xmlns:oel="http://schemas.microsoft.com/office/2019/extlst" xmlns:r="http://schemas.openxmlformats.org/officeDocument/2006/relationships" xmlns:m="http://schemas.openxmlformats.org/officeDocument/2006/math" xmlns:v="urn:schemas-microsoft-com:vml" xmlns:wp14="http://schemas.microsoft.com/office/word/2010/wordprocessingDrawing" xmlns:wp="http://schemas.openxmlformats.org/drawingml/2006/wordprocessingDrawing" xmlns:w10="urn:schemas-microsoft-com:office:word" xmlns:w="http://schemas.openxmlformats.org/wordprocessingml/2006/main" xmlns:w14="http://schemas.microsoft.com/office/word/2010/wordml" xmlns:w15="http://schemas.microsoft.com/office/word/2012/wordml" xmlns:w16cex="http://schemas.microsoft.com/office/word/2018/wordml/cex" xmlns:w16cid="http://schemas.microsoft.com/office/word/2016/wordml/cid" xmlns:w16="http://schemas.microsoft.com/office/word/2018/wordml" xmlns:w16du="http://schemas.microsoft.com/office/word/2023/wordml/word16du" xmlns:w16sdtdh="http://schemas.microsoft.com/office/word/2020/wordml/sdtdatahash" xmlns:w16se="http://schemas.microsoft.com/office/word/2015/wordml/symex" xmlns:wpg="http://schemas.microsoft.com/office/word/2010/wordprocessingGroup" xmlns:wpi="http://schemas.microsoft.com/office/word/2010/wordprocessingInk" xmlns:wne="http://schemas.microsoft.com/office/word/2006/wordml" xmlns:wps="http://schemas.microsoft.com/office/word/2010/wordprocessingShape" mc:Ignorable="w14 w15 w16se w16cid w16 w16cex w16sdtdh w16du wp14">
   <w:p>
     <w:pPr>
       <w:pStyle w:val="Footer"/>
@@ -58585,7 +58596,7 @@
 </file>
 
 <file path=word/footnotes.xml><?xml version="1.0" encoding="utf-8"?>
-<w:footnotes xmlns:wpc="http://schemas.microsoft.com/office/word/2010/wordprocessingCanvas" xmlns:cx="http://schemas.microsoft.com/office/drawing/2014/chartex" xmlns:cx1="http://schemas.microsoft.com/office/drawing/2015/9/8/chartex" xmlns:cx2="http://schemas.microsoft.com/office/drawing/2015/10/21/chartex" xmlns:cx3="http://schemas.microsoft.com/office/drawing/2016/5/9/chartex" xmlns:cx4="http://schemas.microsoft.com/office/drawing/2016/5/10/chartex" xmlns:cx5="http://schemas.microsoft.com/office/drawing/2016/5/11/chartex" xmlns:cx6="http://schemas.microsoft.com/office/drawing/2016/5/12/chartex" xmlns:cx7="http://schemas.microsoft.com/office/drawing/2016/5/13/chartex" xmlns:cx8="http://schemas.microsoft.com/office/drawing/2016/5/14/chartex" xmlns:mc="http://schemas.openxmlformats.org/markup-compatibility/2006" xmlns:aink="http://schemas.microsoft.com/office/drawing/2016/ink" xmlns:am3d="http://schemas.microsoft.com/office/drawing/2017/model3d" xmlns:o="urn:schemas-microsoft-com:office:office" xmlns:oel="http://schemas.microsoft.com/office/2019/extlst" xmlns:r="http://schemas.openxmlformats.org/officeDocument/2006/relationships" xmlns:m="http://schemas.openxmlformats.org/officeDocument/2006/math" xmlns:v="urn:schemas-microsoft-com:vml" xmlns:wp14="http://schemas.microsoft.com/office/word/2010/wordprocessingDrawing" xmlns:wp="http://schemas.openxmlformats.org/drawingml/2006/wordprocessingDrawing" xmlns:w10="urn:schemas-microsoft-com:office:word" xmlns:w="http://schemas.openxmlformats.org/wordprocessingml/2006/main" xmlns:w14="http://schemas.microsoft.com/office/word/2010/wordml" xmlns:w15="http://schemas.microsoft.com/office/word/2012/wordml" xmlns:w16cex="http://schemas.microsoft.com/office/word/2018/wordml/cex" xmlns:w16cid="http://schemas.microsoft.com/office/word/2016/wordml/cid" xmlns:w16="http://schemas.microsoft.com/office/word/2018/wordml" xmlns:w16sdtdh="http://schemas.microsoft.com/office/word/2020/wordml/sdtdatahash" xmlns:w16se="http://schemas.microsoft.com/office/word/2015/wordml/symex" xmlns:wpg="http://schemas.microsoft.com/office/word/2010/wordprocessingGroup" xmlns:wpi="http://schemas.microsoft.com/office/word/2010/wordprocessingInk" xmlns:wne="http://schemas.microsoft.com/office/word/2006/wordml" xmlns:wps="http://schemas.microsoft.com/office/word/2010/wordprocessingShape" mc:Ignorable="w14 w15 w16se w16cid w16 w16cex w16sdtdh wp14">
+<w:footnotes xmlns:wpc="http://schemas.microsoft.com/office/word/2010/wordprocessingCanvas" xmlns:cx="http://schemas.microsoft.com/office/drawing/2014/chartex" xmlns:cx1="http://schemas.microsoft.com/office/drawing/2015/9/8/chartex" xmlns:cx2="http://schemas.microsoft.com/office/drawing/2015/10/21/chartex" xmlns:cx3="http://schemas.microsoft.com/office/drawing/2016/5/9/chartex" xmlns:cx4="http://schemas.microsoft.com/office/drawing/2016/5/10/chartex" xmlns:cx5="http://schemas.microsoft.com/office/drawing/2016/5/11/chartex" xmlns:cx6="http://schemas.microsoft.com/office/drawing/2016/5/12/chartex" xmlns:cx7="http://schemas.microsoft.com/office/drawing/2016/5/13/chartex" xmlns:cx8="http://schemas.microsoft.com/office/drawing/2016/5/14/chartex" xmlns:mc="http://schemas.openxmlformats.org/markup-compatibility/2006" xmlns:aink="http://schemas.microsoft.com/office/drawing/2016/ink" xmlns:am3d="http://schemas.microsoft.com/office/drawing/2017/model3d" xmlns:o="urn:schemas-microsoft-com:office:office" xmlns:oel="http://schemas.microsoft.com/office/2019/extlst" xmlns:r="http://schemas.openxmlformats.org/officeDocument/2006/relationships" xmlns:m="http://schemas.openxmlformats.org/officeDocument/2006/math" xmlns:v="urn:schemas-microsoft-com:vml" xmlns:wp14="http://schemas.microsoft.com/office/word/2010/wordprocessingDrawing" xmlns:wp="http://schemas.openxmlformats.org/drawingml/2006/wordprocessingDrawing" xmlns:w10="urn:schemas-microsoft-com:office:word" xmlns:w="http://schemas.openxmlformats.org/wordprocessingml/2006/main" xmlns:w14="http://schemas.microsoft.com/office/word/2010/wordml" xmlns:w15="http://schemas.microsoft.com/office/word/2012/wordml" xmlns:w16cex="http://schemas.microsoft.com/office/word/2018/wordml/cex" xmlns:w16cid="http://schemas.microsoft.com/office/word/2016/wordml/cid" xmlns:w16="http://schemas.microsoft.com/office/word/2018/wordml" xmlns:w16du="http://schemas.microsoft.com/office/word/2023/wordml/word16du" xmlns:w16sdtdh="http://schemas.microsoft.com/office/word/2020/wordml/sdtdatahash" xmlns:w16se="http://schemas.microsoft.com/office/word/2015/wordml/symex" xmlns:wpg="http://schemas.microsoft.com/office/word/2010/wordprocessingGroup" xmlns:wpi="http://schemas.microsoft.com/office/word/2010/wordprocessingInk" xmlns:wne="http://schemas.microsoft.com/office/word/2006/wordml" xmlns:wps="http://schemas.microsoft.com/office/word/2010/wordprocessingShape" mc:Ignorable="w14 w15 w16se w16cid w16 w16cex w16sdtdh w16du wp14">
   <w:footnote w:type="separator" w:id="-1">
     <w:p>
       <w:pPr>
@@ -58639,13 +58650,8 @@
       <w:r>
         <w:t xml:space="preserve"> There appears to be no constraint between GTP supplies and VCCAUX &amp; VCCO: </w:t>
       </w:r>
-      <w:proofErr w:type="gramStart"/>
-      <w:r>
-        <w:t>so</w:t>
-      </w:r>
-      <w:proofErr w:type="gramEnd"/>
-      <w:r>
-        <w:t xml:space="preserve"> they could be powering up while MGTAVCC and MGTAVTT power up.</w:t>
+      <w:r>
+        <w:t>so they could be powering up while MGTAVCC and MGTAVTT power up.</w:t>
       </w:r>
     </w:p>
   </w:footnote>
@@ -58663,18 +58669,16 @@
       <w:r>
         <w:t xml:space="preserve"> This is because Thetis, today, will reconfigure DDC0 &amp; 1 between RX and TX because only DDC0&amp;1 are paired &amp; interleaved. A change to Thetis explicitly to support Saturn would stop this being an </w:t>
       </w:r>
-      <w:proofErr w:type="gramStart"/>
       <w:r>
         <w:t>issue</w:t>
       </w:r>
-      <w:proofErr w:type="gramEnd"/>
     </w:p>
   </w:footnote>
 </w:footnotes>
 </file>
 
 <file path=word/numbering.xml><?xml version="1.0" encoding="utf-8"?>
-<w:numbering xmlns:wpc="http://schemas.microsoft.com/office/word/2010/wordprocessingCanvas" xmlns:cx="http://schemas.microsoft.com/office/drawing/2014/chartex" xmlns:cx1="http://schemas.microsoft.com/office/drawing/2015/9/8/chartex" xmlns:cx2="http://schemas.microsoft.com/office/drawing/2015/10/21/chartex" xmlns:cx3="http://schemas.microsoft.com/office/drawing/2016/5/9/chartex" xmlns:cx4="http://schemas.microsoft.com/office/drawing/2016/5/10/chartex" xmlns:cx5="http://schemas.microsoft.com/office/drawing/2016/5/11/chartex" xmlns:cx6="http://schemas.microsoft.com/office/drawing/2016/5/12/chartex" xmlns:cx7="http://schemas.microsoft.com/office/drawing/2016/5/13/chartex" xmlns:cx8="http://schemas.microsoft.com/office/drawing/2016/5/14/chartex" xmlns:mc="http://schemas.openxmlformats.org/markup-compatibility/2006" xmlns:aink="http://schemas.microsoft.com/office/drawing/2016/ink" xmlns:am3d="http://schemas.microsoft.com/office/drawing/2017/model3d" xmlns:o="urn:schemas-microsoft-com:office:office" xmlns:oel="http://schemas.microsoft.com/office/2019/extlst" xmlns:r="http://schemas.openxmlformats.org/officeDocument/2006/relationships" xmlns:m="http://schemas.openxmlformats.org/officeDocument/2006/math" xmlns:v="urn:schemas-microsoft-com:vml" xmlns:wp14="http://schemas.microsoft.com/office/word/2010/wordprocessingDrawing" xmlns:wp="http://schemas.openxmlformats.org/drawingml/2006/wordprocessingDrawing" xmlns:w10="urn:schemas-microsoft-com:office:word" xmlns:w="http://schemas.openxmlformats.org/wordprocessingml/2006/main" xmlns:w14="http://schemas.microsoft.com/office/word/2010/wordml" xmlns:w15="http://schemas.microsoft.com/office/word/2012/wordml" xmlns:w16cex="http://schemas.microsoft.com/office/word/2018/wordml/cex" xmlns:w16cid="http://schemas.microsoft.com/office/word/2016/wordml/cid" xmlns:w16="http://schemas.microsoft.com/office/word/2018/wordml" xmlns:w16sdtdh="http://schemas.microsoft.com/office/word/2020/wordml/sdtdatahash" xmlns:w16se="http://schemas.microsoft.com/office/word/2015/wordml/symex" xmlns:wpg="http://schemas.microsoft.com/office/word/2010/wordprocessingGroup" xmlns:wpi="http://schemas.microsoft.com/office/word/2010/wordprocessingInk" xmlns:wne="http://schemas.microsoft.com/office/word/2006/wordml" xmlns:wps="http://schemas.microsoft.com/office/word/2010/wordprocessingShape" mc:Ignorable="w14 w15 w16se w16cid w16 w16cex w16sdtdh wp14">
+<w:numbering xmlns:wpc="http://schemas.microsoft.com/office/word/2010/wordprocessingCanvas" xmlns:cx="http://schemas.microsoft.com/office/drawing/2014/chartex" xmlns:cx1="http://schemas.microsoft.com/office/drawing/2015/9/8/chartex" xmlns:cx2="http://schemas.microsoft.com/office/drawing/2015/10/21/chartex" xmlns:cx3="http://schemas.microsoft.com/office/drawing/2016/5/9/chartex" xmlns:cx4="http://schemas.microsoft.com/office/drawing/2016/5/10/chartex" xmlns:cx5="http://schemas.microsoft.com/office/drawing/2016/5/11/chartex" xmlns:cx6="http://schemas.microsoft.com/office/drawing/2016/5/12/chartex" xmlns:cx7="http://schemas.microsoft.com/office/drawing/2016/5/13/chartex" xmlns:cx8="http://schemas.microsoft.com/office/drawing/2016/5/14/chartex" xmlns:mc="http://schemas.openxmlformats.org/markup-compatibility/2006" xmlns:aink="http://schemas.microsoft.com/office/drawing/2016/ink" xmlns:am3d="http://schemas.microsoft.com/office/drawing/2017/model3d" xmlns:o="urn:schemas-microsoft-com:office:office" xmlns:oel="http://schemas.microsoft.com/office/2019/extlst" xmlns:r="http://schemas.openxmlformats.org/officeDocument/2006/relationships" xmlns:m="http://schemas.openxmlformats.org/officeDocument/2006/math" xmlns:v="urn:schemas-microsoft-com:vml" xmlns:wp14="http://schemas.microsoft.com/office/word/2010/wordprocessingDrawing" xmlns:wp="http://schemas.openxmlformats.org/drawingml/2006/wordprocessingDrawing" xmlns:w10="urn:schemas-microsoft-com:office:word" xmlns:w="http://schemas.openxmlformats.org/wordprocessingml/2006/main" xmlns:w14="http://schemas.microsoft.com/office/word/2010/wordml" xmlns:w15="http://schemas.microsoft.com/office/word/2012/wordml" xmlns:w16cex="http://schemas.microsoft.com/office/word/2018/wordml/cex" xmlns:w16cid="http://schemas.microsoft.com/office/word/2016/wordml/cid" xmlns:w16="http://schemas.microsoft.com/office/word/2018/wordml" xmlns:w16du="http://schemas.microsoft.com/office/word/2023/wordml/word16du" xmlns:w16sdtdh="http://schemas.microsoft.com/office/word/2020/wordml/sdtdatahash" xmlns:w16se="http://schemas.microsoft.com/office/word/2015/wordml/symex" xmlns:wpg="http://schemas.microsoft.com/office/word/2010/wordprocessingGroup" xmlns:wpi="http://schemas.microsoft.com/office/word/2010/wordprocessingInk" xmlns:wne="http://schemas.microsoft.com/office/word/2006/wordml" xmlns:wps="http://schemas.microsoft.com/office/word/2010/wordprocessingShape" mc:Ignorable="w14 w15 w16se w16cid w16 w16cex w16sdtdh w16du wp14">
   <w:abstractNum w:abstractNumId="0" w15:restartNumberingAfterBreak="0">
     <w:nsid w:val="01681105"/>
     <w:multiLevelType w:val="hybridMultilevel"/>
@@ -61548,7 +61552,7 @@
 </file>
 
 <file path=word/styles.xml><?xml version="1.0" encoding="utf-8"?>
-<w:styles xmlns:mc="http://schemas.openxmlformats.org/markup-compatibility/2006" xmlns:r="http://schemas.openxmlformats.org/officeDocument/2006/relationships" xmlns:w="http://schemas.openxmlformats.org/wordprocessingml/2006/main" xmlns:w14="http://schemas.microsoft.com/office/word/2010/wordml" xmlns:w15="http://schemas.microsoft.com/office/word/2012/wordml" xmlns:w16cex="http://schemas.microsoft.com/office/word/2018/wordml/cex" xmlns:w16cid="http://schemas.microsoft.com/office/word/2016/wordml/cid" xmlns:w16="http://schemas.microsoft.com/office/word/2018/wordml" xmlns:w16sdtdh="http://schemas.microsoft.com/office/word/2020/wordml/sdtdatahash" xmlns:w16se="http://schemas.microsoft.com/office/word/2015/wordml/symex" mc:Ignorable="w14 w15 w16se w16cid w16 w16cex w16sdtdh">
+<w:styles xmlns:mc="http://schemas.openxmlformats.org/markup-compatibility/2006" xmlns:r="http://schemas.openxmlformats.org/officeDocument/2006/relationships" xmlns:w="http://schemas.openxmlformats.org/wordprocessingml/2006/main" xmlns:w14="http://schemas.microsoft.com/office/word/2010/wordml" xmlns:w15="http://schemas.microsoft.com/office/word/2012/wordml" xmlns:w16cex="http://schemas.microsoft.com/office/word/2018/wordml/cex" xmlns:w16cid="http://schemas.microsoft.com/office/word/2016/wordml/cid" xmlns:w16="http://schemas.microsoft.com/office/word/2018/wordml" xmlns:w16du="http://schemas.microsoft.com/office/word/2023/wordml/word16du" xmlns:w16sdtdh="http://schemas.microsoft.com/office/word/2020/wordml/sdtdatahash" xmlns:w16se="http://schemas.microsoft.com/office/word/2015/wordml/symex" mc:Ignorable="w14 w15 w16se w16cid w16 w16cex w16sdtdh w16du">
   <w:docDefaults>
     <w:rPrDefault>
       <w:rPr>

</xml_diff>

<commit_message>
updated simulations of DDC and DUC
</commit_message>
<xml_diff>
--- a/FPGA/documentation/Saturn Project FPGA Design Description RPi4.docx
+++ b/FPGA/documentation/Saturn Project FPGA Design Description RPi4.docx
@@ -9236,7 +9236,7 @@
           <v:shape id="_x0000_i1025" type="#_x0000_t75" style="width:427pt;height:340.5pt" o:ole="">
             <v:imagedata r:id="rId15" o:title=""/>
           </v:shape>
-          <o:OLEObject Type="Embed" ProgID="Visio.Drawing.15" ShapeID="_x0000_i1025" DrawAspect="Content" ObjectID="_1776189520" r:id="rId16"/>
+          <o:OLEObject Type="Embed" ProgID="Visio.Drawing.15" ShapeID="_x0000_i1025" DrawAspect="Content" ObjectID="_1777220839" r:id="rId16"/>
         </w:object>
       </w:r>
     </w:p>
@@ -9325,7 +9325,7 @@
           <v:shape id="_x0000_i1026" type="#_x0000_t75" style="width:408.5pt;height:219pt" o:ole="">
             <v:imagedata r:id="rId17" o:title=""/>
           </v:shape>
-          <o:OLEObject Type="Embed" ProgID="Visio.Drawing.11" ShapeID="_x0000_i1026" DrawAspect="Content" ObjectID="_1776189521" r:id="rId18"/>
+          <o:OLEObject Type="Embed" ProgID="Visio.Drawing.11" ShapeID="_x0000_i1026" DrawAspect="Content" ObjectID="_1777220840" r:id="rId18"/>
         </w:object>
       </w:r>
     </w:p>
@@ -15987,7 +15987,7 @@
           <v:shape id="_x0000_i1027" type="#_x0000_t75" style="width:219.5pt;height:144.5pt" o:ole="">
             <v:imagedata r:id="rId23" o:title=""/>
           </v:shape>
-          <o:OLEObject Type="Embed" ProgID="Excel.Sheet.12" ShapeID="_x0000_i1027" DrawAspect="Content" ObjectID="_1776189522" r:id="rId24"/>
+          <o:OLEObject Type="Embed" ProgID="Excel.Sheet.12" ShapeID="_x0000_i1027" DrawAspect="Content" ObjectID="_1777220841" r:id="rId24"/>
         </w:object>
       </w:r>
     </w:p>
@@ -16021,7 +16021,7 @@
           <v:shape id="_x0000_i1028" type="#_x0000_t75" style="width:437pt;height:161pt" o:ole="">
             <v:imagedata r:id="rId25" o:title=""/>
           </v:shape>
-          <o:OLEObject Type="Embed" ProgID="Excel.Sheet.12" ShapeID="_x0000_i1028" DrawAspect="Content" ObjectID="_1776189523" r:id="rId26"/>
+          <o:OLEObject Type="Embed" ProgID="Excel.Sheet.12" ShapeID="_x0000_i1028" DrawAspect="Content" ObjectID="_1777220842" r:id="rId26"/>
         </w:object>
       </w:r>
     </w:p>
@@ -16423,7 +16423,7 @@
           <v:shape id="_x0000_i1029" type="#_x0000_t75" style="width:441pt;height:463pt" o:ole="">
             <v:imagedata r:id="rId28" o:title=""/>
           </v:shape>
-          <o:OLEObject Type="Embed" ProgID="Excel.Sheet.12" ShapeID="_x0000_i1029" DrawAspect="Content" ObjectID="_1776189524" r:id="rId29"/>
+          <o:OLEObject Type="Embed" ProgID="Excel.Sheet.12" ShapeID="_x0000_i1029" DrawAspect="Content" ObjectID="_1777220843" r:id="rId29"/>
         </w:object>
       </w:r>
     </w:p>
@@ -16620,7 +16620,7 @@
             <v:imagedata r:id="rId30" o:title=""/>
             <w10:wrap type="square" side="right"/>
           </v:shape>
-          <o:OLEObject Type="Embed" ProgID="Excel.Sheet.12" ShapeID="_x0000_s1038" DrawAspect="Content" ObjectID="_1776189532" r:id="rId31"/>
+          <o:OLEObject Type="Embed" ProgID="Excel.Sheet.12" ShapeID="_x0000_s1038" DrawAspect="Content" ObjectID="_1777220851" r:id="rId31"/>
         </w:object>
       </w:r>
       <w:r>
@@ -20150,7 +20150,7 @@
           <v:shape id="_x0000_i1031" type="#_x0000_t75" style="width:424pt;height:312pt" o:ole="">
             <v:imagedata r:id="rId35" o:title=""/>
           </v:shape>
-          <o:OLEObject Type="Embed" ProgID="Visio.Drawing.11" ShapeID="_x0000_i1031" DrawAspect="Content" ObjectID="_1776189525" r:id="rId36"/>
+          <o:OLEObject Type="Embed" ProgID="Visio.Drawing.11" ShapeID="_x0000_i1031" DrawAspect="Content" ObjectID="_1777220844" r:id="rId36"/>
         </w:object>
       </w:r>
     </w:p>
@@ -21679,7 +21679,7 @@
           <v:shape id="_x0000_i1032" type="#_x0000_t75" style="width:322pt;height:283pt" o:ole="">
             <v:imagedata r:id="rId39" o:title=""/>
           </v:shape>
-          <o:OLEObject Type="Embed" ProgID="Visio.Drawing.11" ShapeID="_x0000_i1032" DrawAspect="Content" ObjectID="_1776189526" r:id="rId40"/>
+          <o:OLEObject Type="Embed" ProgID="Visio.Drawing.11" ShapeID="_x0000_i1032" DrawAspect="Content" ObjectID="_1777220845" r:id="rId40"/>
         </w:object>
       </w:r>
     </w:p>
@@ -21789,7 +21789,7 @@
           <v:shape id="_x0000_i1033" type="#_x0000_t75" style="width:415pt;height:145.5pt" o:ole="">
             <v:imagedata r:id="rId41" o:title=""/>
           </v:shape>
-          <o:OLEObject Type="Embed" ProgID="Excel.Sheet.12" ShapeID="_x0000_i1033" DrawAspect="Content" ObjectID="_1776189527" r:id="rId42"/>
+          <o:OLEObject Type="Embed" ProgID="Excel.Sheet.12" ShapeID="_x0000_i1033" DrawAspect="Content" ObjectID="_1777220846" r:id="rId42"/>
         </w:object>
       </w:r>
     </w:p>
@@ -24238,7 +24238,7 @@
           <v:shape id="_x0000_i1034" type="#_x0000_t75" style="width:424pt;height:207pt" o:ole="">
             <v:imagedata r:id="rId44" o:title=""/>
           </v:shape>
-          <o:OLEObject Type="Embed" ProgID="Visio.Drawing.11" ShapeID="_x0000_i1034" DrawAspect="Content" ObjectID="_1776189528" r:id="rId45"/>
+          <o:OLEObject Type="Embed" ProgID="Visio.Drawing.11" ShapeID="_x0000_i1034" DrawAspect="Content" ObjectID="_1777220847" r:id="rId45"/>
         </w:object>
       </w:r>
     </w:p>
@@ -34019,7 +34019,7 @@
           <v:shape id="_x0000_i1035" type="#_x0000_t75" style="width:395pt;height:117.5pt" o:ole="">
             <v:imagedata r:id="rId55" o:title=""/>
           </v:shape>
-          <o:OLEObject Type="Embed" ProgID="Excel.Sheet.12" ShapeID="_x0000_i1035" DrawAspect="Content" ObjectID="_1776189529" r:id="rId56"/>
+          <o:OLEObject Type="Embed" ProgID="Excel.Sheet.12" ShapeID="_x0000_i1035" DrawAspect="Content" ObjectID="_1777220848" r:id="rId56"/>
         </w:object>
       </w:r>
     </w:p>
@@ -34115,7 +34115,7 @@
           <v:shape id="_x0000_i1036" type="#_x0000_t75" style="width:469.5pt;height:202.5pt" o:ole="">
             <v:imagedata r:id="rId57" o:title=""/>
           </v:shape>
-          <o:OLEObject Type="Embed" ProgID="Excel.Sheet.12" ShapeID="_x0000_i1036" DrawAspect="Content" ObjectID="_1776189530" r:id="rId58"/>
+          <o:OLEObject Type="Embed" ProgID="Excel.Sheet.12" ShapeID="_x0000_i1036" DrawAspect="Content" ObjectID="_1777220849" r:id="rId58"/>
         </w:object>
       </w:r>
     </w:p>
@@ -34321,7 +34321,7 @@
           <v:shape id="_x0000_i1037" type="#_x0000_t75" style="width:337.5pt;height:107pt" o:ole="">
             <v:imagedata r:id="rId59" o:title=""/>
           </v:shape>
-          <o:OLEObject Type="Embed" ProgID="Excel.Sheet.12" ShapeID="_x0000_i1037" DrawAspect="Content" ObjectID="_1776189531" r:id="rId60"/>
+          <o:OLEObject Type="Embed" ProgID="Excel.Sheet.12" ShapeID="_x0000_i1037" DrawAspect="Content" ObjectID="_1777220850" r:id="rId60"/>
         </w:object>
       </w:r>
     </w:p>
@@ -34814,92 +34814,84 @@
         <w:t xml:space="preserve"> being one beat = one 48KHz sample period. Within a beat, each DDC transfers N samples depending on sample rate (48KHz = 1 sample, 192KHz = 4 samples etc) and each enabled DDC transfer samples in DDC order. </w:t>
       </w:r>
       <w:r>
-        <w:t xml:space="preserve">The DDC rate register is only transferred to the DDCs at the start of a beat, and the register content is added into the data stream so that software will always know exactly the </w:t>
+        <w:t>The DDC rate register is only transferred to the DDCs at the start of a beat, and the register content is added into the data stream so that software will always know exactly the meaning of the data stream.</w:t>
+      </w:r>
+    </w:p>
+    <w:p>
+      <w:r>
+        <w:t xml:space="preserve">At the start of a beat, the DDC rate register (see section </w:t>
+      </w:r>
+      <w:r>
+        <w:fldChar w:fldCharType="begin"/>
+      </w:r>
+      <w:r>
+        <w:instrText xml:space="preserve"> REF _Ref78915925 \r \h </w:instrText>
+      </w:r>
+      <w:r>
+        <w:fldChar w:fldCharType="separate"/>
+      </w:r>
+      <w:r>
+        <w:t>4.3.2</w:t>
+      </w:r>
+      <w:r>
+        <w:fldChar w:fldCharType="end"/>
+      </w:r>
+      <w:r>
+        <w:t xml:space="preserve">) is copied into bits 31:0 of the output stream with the top data bits set to 0x8000: the top bit set is the marker indicating </w:t>
+      </w:r>
+      <w:r>
+        <w:t>this is the DDC word. The DDC word</w:t>
+      </w:r>
+      <w:r>
+        <w:t xml:space="preserve"> </w:t>
+      </w:r>
+      <w:r>
+        <w:t xml:space="preserve">is used to frame the output stream into data beats. </w:t>
+      </w:r>
+      <w:r>
+        <w:t>Thereafter N I/Q words are transferred for the enabled DDCs</w:t>
+      </w:r>
+      <w:r>
+        <w:t xml:space="preserve">, starting from DDC0, with the top 16 bits of the </w:t>
       </w:r>
       <w:proofErr w:type="gramStart"/>
       <w:r>
-        <w:t>meaning  of</w:t>
+        <w:t>64 bit</w:t>
       </w:r>
       <w:proofErr w:type="gramEnd"/>
       <w:r>
-        <w:t xml:space="preserve"> the data stream.</w:t>
-      </w:r>
-    </w:p>
-    <w:p>
-      <w:r>
-        <w:t xml:space="preserve">At the start of a beat, the DDC rate register (see section </w:t>
-      </w:r>
-      <w:r>
-        <w:fldChar w:fldCharType="begin"/>
-      </w:r>
-      <w:r>
-        <w:instrText xml:space="preserve"> REF _Ref78915925 \r \h </w:instrText>
-      </w:r>
-      <w:r>
-        <w:fldChar w:fldCharType="separate"/>
-      </w:r>
-      <w:r>
-        <w:t>4.3.2</w:t>
-      </w:r>
-      <w:r>
-        <w:fldChar w:fldCharType="end"/>
-      </w:r>
-      <w:r>
-        <w:t xml:space="preserve">) is copied into bits 31:0 of the output stream with the top data bits set to 0x8000: the top bit set is the marker indicating </w:t>
-      </w:r>
-      <w:r>
-        <w:t>this is the DDC word. The DDC word</w:t>
+        <w:t xml:space="preserve"> word set to zero. N is worked out from the DDC rate register.</w:t>
       </w:r>
       <w:r>
         <w:t xml:space="preserve"> </w:t>
       </w:r>
       <w:r>
-        <w:t xml:space="preserve">is used to frame the output stream into data beats. </w:t>
-      </w:r>
-      <w:r>
-        <w:t>Thereafter N I/Q words are transferred for the enabled DDCs</w:t>
-      </w:r>
-      <w:r>
-        <w:t xml:space="preserve">, starting from DDC0, with the top 16 bits of the </w:t>
+        <w:t xml:space="preserve">Pairs of even/odd numbered DDC with the same sample rate can be interleaved; the data from both is written into the “even” output stream. </w:t>
+      </w:r>
+      <w:r>
+        <w:t>Non-enabled DDC have the correct number of samples read from their stream.</w:t>
+      </w:r>
+      <w:r>
+        <w:t xml:space="preserve"> But not written to the FIFO.</w:t>
+      </w:r>
+      <w:r>
+        <w:t xml:space="preserve"> </w:t>
+      </w:r>
+    </w:p>
+    <w:p>
+      <w:r>
+        <w:t xml:space="preserve">The multiplexer has </w:t>
       </w:r>
       <w:proofErr w:type="gramStart"/>
       <w:r>
-        <w:t>64 bit</w:t>
+        <w:t>48 bit</w:t>
       </w:r>
       <w:proofErr w:type="gramEnd"/>
       <w:r>
-        <w:t xml:space="preserve"> word set to zero. N is worked out from the DDC rate register.</w:t>
-      </w:r>
-      <w:r>
-        <w:t xml:space="preserve"> </w:t>
-      </w:r>
-      <w:r>
-        <w:t xml:space="preserve">Pairs of even/odd numbered DDC with the same sample rate can be interleaved; the data from both is written into the “even” output stream. </w:t>
-      </w:r>
-      <w:r>
-        <w:t>Non-enabled DDC have the correct number of samples read from their stream.</w:t>
-      </w:r>
-      <w:r>
-        <w:t xml:space="preserve"> But not written to the FIFO.</w:t>
-      </w:r>
-      <w:r>
-        <w:t xml:space="preserve"> </w:t>
-      </w:r>
-    </w:p>
-    <w:p>
-      <w:r>
-        <w:t xml:space="preserve">The multiplexer has </w:t>
-      </w:r>
-      <w:proofErr w:type="gramStart"/>
-      <w:r>
-        <w:t>48 bit</w:t>
-      </w:r>
-      <w:proofErr w:type="gramEnd"/>
-      <w:r>
         <w:t xml:space="preserve"> A</w:t>
       </w:r>
       <w:r>
-        <w:t>AX</w:t>
+        <w:t>XI</w:t>
       </w:r>
       <w:r>
         <w:t xml:space="preserve"> stream inputs from DDC, A 64 bit AXI stream output, an enable input and 3 bit codes for each DDC to set the sample rate. When enabled it starts from DDC0 and goes through to DDC9 in turn; and read out N samples where N is the number that the DDC generates in a beat. If enable has been cleared it stops, otherwise </w:t>
@@ -36073,7 +36065,13 @@
         <w:t>q</w:t>
       </w:r>
       <w:r>
-        <w:t xml:space="preserve"> DDC0</w:t>
+        <w:t xml:space="preserve"> </w:t>
+      </w:r>
+      <w:r>
+        <w:t xml:space="preserve">&lt;DDC rate register&gt; </w:t>
+      </w:r>
+      <w:r>
+        <w:t>DDC0</w:t>
       </w:r>
       <w:r>
         <w:rPr>
@@ -36148,11 +36146,7 @@
         <w:t>6</w:t>
       </w:r>
       <w:r>
-        <w:t xml:space="preserve"> </w:t>
-      </w:r>
-      <w:proofErr w:type="spellStart"/>
-      <w:r>
-        <w:t>DDC1</w:t>
+        <w:t xml:space="preserve"> DDC1</w:t>
       </w:r>
       <w:r>
         <w:rPr>
@@ -36164,9 +36158,8 @@
         <w:rPr>
           <w:vertAlign w:val="subscript"/>
         </w:rPr>
-        <w:t>6</w:t>
-      </w:r>
-      <w:proofErr w:type="spellEnd"/>
+        <w:t>7</w:t>
+      </w:r>
       <w:r>
         <w:t xml:space="preserve"> DDC2</w:t>
       </w:r>
@@ -36213,7 +36206,13 @@
         <w:t>+1</w:t>
       </w:r>
       <w:r>
-        <w:t xml:space="preserve"> DDC0</w:t>
+        <w:t xml:space="preserve"> </w:t>
+      </w:r>
+      <w:r>
+        <w:t xml:space="preserve">&lt;DDC rate register&gt; </w:t>
+      </w:r>
+      <w:r>
+        <w:t>DDC0</w:t>
       </w:r>
       <w:r>
         <w:rPr>
@@ -36352,7 +36351,7 @@
         <w:rPr>
           <w:vertAlign w:val="subscript"/>
         </w:rPr>
-        <w:t>1</w:t>
+        <w:t>2</w:t>
       </w:r>
       <w:r>
         <w:t xml:space="preserve">  and</w:t>
@@ -37208,8 +37207,8 @@
         <w:tblLook w:val="04A0" w:firstRow="1" w:lastRow="0" w:firstColumn="1" w:lastColumn="0" w:noHBand="0" w:noVBand="1"/>
       </w:tblPr>
       <w:tblGrid>
-        <w:gridCol w:w="3075"/>
-        <w:gridCol w:w="1085"/>
+        <w:gridCol w:w="3080"/>
+        <w:gridCol w:w="1080"/>
       </w:tblGrid>
       <w:tr>
         <w:trPr>
@@ -37260,7 +37259,7 @@
         </w:trPr>
         <w:tc>
           <w:tcPr>
-            <w:tcW w:w="3075" w:type="dxa"/>
+            <w:tcW w:w="3080" w:type="dxa"/>
             <w:tcBorders>
               <w:top w:val="single" w:sz="4" w:space="0" w:color="auto"/>
               <w:left w:val="single" w:sz="4" w:space="0" w:color="auto"/>
@@ -37287,21 +37286,13 @@
                 <w:color w:val="000000"/>
                 <w:lang w:eastAsia="en-GB"/>
               </w:rPr>
-              <w:t>8</w:t>
-            </w:r>
-            <w:r>
-              <w:rPr>
-                <w:rFonts w:ascii="Calibri" w:eastAsia="Times New Roman" w:hAnsi="Calibri" w:cs="Calibri"/>
-                <w:color w:val="000000"/>
-                <w:lang w:eastAsia="en-GB"/>
-              </w:rPr>
-              <w:t>00000001B83FFFF</w:t>
-            </w:r>
-          </w:p>
-        </w:tc>
-        <w:tc>
-          <w:tcPr>
-            <w:tcW w:w="1085" w:type="dxa"/>
+              <w:t>800000000040031B</w:t>
+            </w:r>
+          </w:p>
+        </w:tc>
+        <w:tc>
+          <w:tcPr>
+            <w:tcW w:w="1080" w:type="dxa"/>
             <w:tcBorders>
               <w:top w:val="nil"/>
               <w:left w:val="nil"/>
@@ -37328,47 +37319,7 @@
                 <w:color w:val="000000"/>
                 <w:lang w:eastAsia="en-GB"/>
               </w:rPr>
-              <w:t>R</w:t>
-            </w:r>
-            <w:r>
-              <w:rPr>
-                <w:rFonts w:ascii="Calibri" w:eastAsia="Times New Roman" w:hAnsi="Calibri" w:cs="Calibri"/>
-                <w:color w:val="000000"/>
-                <w:lang w:eastAsia="en-GB"/>
-              </w:rPr>
-              <w:t>ate</w:t>
-            </w:r>
-            <w:r>
-              <w:rPr>
-                <w:rFonts w:ascii="Calibri" w:eastAsia="Times New Roman" w:hAnsi="Calibri" w:cs="Calibri"/>
-                <w:color w:val="000000"/>
-                <w:lang w:eastAsia="en-GB"/>
-              </w:rPr>
-              <w:t xml:space="preserve"> reg</w:t>
-            </w:r>
-            <w:r>
-              <w:rPr>
-                <w:rFonts w:ascii="Calibri" w:eastAsia="Times New Roman" w:hAnsi="Calibri" w:cs="Calibri"/>
-                <w:color w:val="000000"/>
-                <w:lang w:eastAsia="en-GB"/>
-              </w:rPr>
-              <w:t xml:space="preserve"> </w:t>
-            </w:r>
-            <w:r>
-              <w:rPr>
-                <w:rFonts w:ascii="Calibri" w:eastAsia="Times New Roman" w:hAnsi="Calibri" w:cs="Calibri"/>
-                <w:color w:val="000000"/>
-                <w:lang w:eastAsia="en-GB"/>
-              </w:rPr>
-              <w:t>H</w:t>
-            </w:r>
-            <w:r>
-              <w:rPr>
-                <w:rFonts w:ascii="Calibri" w:eastAsia="Times New Roman" w:hAnsi="Calibri" w:cs="Calibri"/>
-                <w:color w:val="000000"/>
-                <w:lang w:eastAsia="en-GB"/>
-              </w:rPr>
-              <w:t>eader</w:t>
+              <w:t>header</w:t>
             </w:r>
           </w:p>
         </w:tc>
@@ -37379,7 +37330,7 @@
         </w:trPr>
         <w:tc>
           <w:tcPr>
-            <w:tcW w:w="3075" w:type="dxa"/>
+            <w:tcW w:w="3080" w:type="dxa"/>
             <w:tcBorders>
               <w:top w:val="nil"/>
               <w:left w:val="single" w:sz="4" w:space="0" w:color="auto"/>
@@ -37406,13 +37357,13 @@
                 <w:color w:val="000000"/>
                 <w:lang w:eastAsia="en-GB"/>
               </w:rPr>
-              <w:t>0000EFB8165E22E9</w:t>
-            </w:r>
-          </w:p>
-        </w:tc>
-        <w:tc>
-          <w:tcPr>
-            <w:tcW w:w="1085" w:type="dxa"/>
+              <w:t>0000C8563C6F857E</w:t>
+            </w:r>
+          </w:p>
+        </w:tc>
+        <w:tc>
+          <w:tcPr>
+            <w:tcW w:w="1080" w:type="dxa"/>
             <w:tcBorders>
               <w:top w:val="nil"/>
               <w:left w:val="nil"/>
@@ -37450,7 +37401,7 @@
         </w:trPr>
         <w:tc>
           <w:tcPr>
-            <w:tcW w:w="3075" w:type="dxa"/>
+            <w:tcW w:w="3080" w:type="dxa"/>
             <w:tcBorders>
               <w:top w:val="nil"/>
               <w:left w:val="single" w:sz="4" w:space="0" w:color="auto"/>
@@ -37477,29 +37428,13 @@
                 <w:color w:val="000000"/>
                 <w:lang w:eastAsia="en-GB"/>
               </w:rPr>
-              <w:t>000</w:t>
-            </w:r>
-            <w:r>
-              <w:rPr>
-                <w:rFonts w:ascii="Calibri" w:eastAsia="Times New Roman" w:hAnsi="Calibri" w:cs="Calibri"/>
-                <w:color w:val="000000"/>
-                <w:lang w:eastAsia="en-GB"/>
-              </w:rPr>
-              <w:t>0</w:t>
-            </w:r>
-            <w:r>
-              <w:rPr>
-                <w:rFonts w:ascii="Calibri" w:eastAsia="Times New Roman" w:hAnsi="Calibri" w:cs="Calibri"/>
-                <w:color w:val="000000"/>
-                <w:lang w:eastAsia="en-GB"/>
-              </w:rPr>
-              <w:t>E2CC5C33D1A2</w:t>
-            </w:r>
-          </w:p>
-        </w:tc>
-        <w:tc>
-          <w:tcPr>
-            <w:tcW w:w="1085" w:type="dxa"/>
+              <w:t>00002CED82010471</w:t>
+            </w:r>
+          </w:p>
+        </w:tc>
+        <w:tc>
+          <w:tcPr>
+            <w:tcW w:w="1080" w:type="dxa"/>
             <w:tcBorders>
               <w:top w:val="nil"/>
               <w:left w:val="nil"/>
@@ -37529,7 +37464,7 @@
         </w:trPr>
         <w:tc>
           <w:tcPr>
-            <w:tcW w:w="3075" w:type="dxa"/>
+            <w:tcW w:w="3080" w:type="dxa"/>
             <w:tcBorders>
               <w:top w:val="nil"/>
               <w:left w:val="single" w:sz="4" w:space="0" w:color="auto"/>
@@ -37556,29 +37491,13 @@
                 <w:color w:val="000000"/>
                 <w:lang w:eastAsia="en-GB"/>
               </w:rPr>
-              <w:t>000</w:t>
-            </w:r>
-            <w:r>
-              <w:rPr>
-                <w:rFonts w:ascii="Calibri" w:eastAsia="Times New Roman" w:hAnsi="Calibri" w:cs="Calibri"/>
-                <w:color w:val="000000"/>
-                <w:lang w:eastAsia="en-GB"/>
-              </w:rPr>
-              <w:t>0</w:t>
-            </w:r>
-            <w:r>
-              <w:rPr>
-                <w:rFonts w:ascii="Calibri" w:eastAsia="Times New Roman" w:hAnsi="Calibri" w:cs="Calibri"/>
-                <w:color w:val="000000"/>
-                <w:lang w:eastAsia="en-GB"/>
-              </w:rPr>
-              <w:t>26BB315B49EA</w:t>
-            </w:r>
-          </w:p>
-        </w:tc>
-        <w:tc>
-          <w:tcPr>
-            <w:tcW w:w="1085" w:type="dxa"/>
+              <w:t>00004BA8511A2051</w:t>
+            </w:r>
+          </w:p>
+        </w:tc>
+        <w:tc>
+          <w:tcPr>
+            <w:tcW w:w="1080" w:type="dxa"/>
             <w:tcBorders>
               <w:top w:val="nil"/>
               <w:left w:val="nil"/>
@@ -37608,7 +37527,7 @@
         </w:trPr>
         <w:tc>
           <w:tcPr>
-            <w:tcW w:w="3075" w:type="dxa"/>
+            <w:tcW w:w="3080" w:type="dxa"/>
             <w:tcBorders>
               <w:top w:val="nil"/>
               <w:left w:val="single" w:sz="4" w:space="0" w:color="auto"/>
@@ -37635,29 +37554,13 @@
                 <w:color w:val="000000"/>
                 <w:lang w:eastAsia="en-GB"/>
               </w:rPr>
-              <w:t>000</w:t>
-            </w:r>
-            <w:r>
-              <w:rPr>
-                <w:rFonts w:ascii="Calibri" w:eastAsia="Times New Roman" w:hAnsi="Calibri" w:cs="Calibri"/>
-                <w:color w:val="000000"/>
-                <w:lang w:eastAsia="en-GB"/>
-              </w:rPr>
-              <w:t>0</w:t>
-            </w:r>
-            <w:r>
-              <w:rPr>
-                <w:rFonts w:ascii="Calibri" w:eastAsia="Times New Roman" w:hAnsi="Calibri" w:cs="Calibri"/>
-                <w:color w:val="000000"/>
-                <w:lang w:eastAsia="en-GB"/>
-              </w:rPr>
-              <w:t>5148B9A13644</w:t>
-            </w:r>
-          </w:p>
-        </w:tc>
-        <w:tc>
-          <w:tcPr>
-            <w:tcW w:w="1085" w:type="dxa"/>
+              <w:t>00002307BBFD2533</w:t>
+            </w:r>
+          </w:p>
+        </w:tc>
+        <w:tc>
+          <w:tcPr>
+            <w:tcW w:w="1080" w:type="dxa"/>
             <w:tcBorders>
               <w:top w:val="nil"/>
               <w:left w:val="nil"/>
@@ -37687,7 +37590,7 @@
         </w:trPr>
         <w:tc>
           <w:tcPr>
-            <w:tcW w:w="3075" w:type="dxa"/>
+            <w:tcW w:w="3080" w:type="dxa"/>
             <w:tcBorders>
               <w:top w:val="nil"/>
               <w:left w:val="single" w:sz="4" w:space="0" w:color="auto"/>
@@ -37714,29 +37617,13 @@
                 <w:color w:val="000000"/>
                 <w:lang w:eastAsia="en-GB"/>
               </w:rPr>
-              <w:t>0</w:t>
-            </w:r>
-            <w:r>
-              <w:rPr>
-                <w:rFonts w:ascii="Calibri" w:eastAsia="Times New Roman" w:hAnsi="Calibri" w:cs="Calibri"/>
-                <w:color w:val="000000"/>
-                <w:lang w:eastAsia="en-GB"/>
-              </w:rPr>
-              <w:t>0</w:t>
-            </w:r>
-            <w:r>
-              <w:rPr>
-                <w:rFonts w:ascii="Calibri" w:eastAsia="Times New Roman" w:hAnsi="Calibri" w:cs="Calibri"/>
-                <w:color w:val="000000"/>
-                <w:lang w:eastAsia="en-GB"/>
-              </w:rPr>
-              <w:t>001ED999A9B06C</w:t>
-            </w:r>
-          </w:p>
-        </w:tc>
-        <w:tc>
-          <w:tcPr>
-            <w:tcW w:w="1085" w:type="dxa"/>
+              <w:t>00001CAAB89FACED</w:t>
+            </w:r>
+          </w:p>
+        </w:tc>
+        <w:tc>
+          <w:tcPr>
+            <w:tcW w:w="1080" w:type="dxa"/>
             <w:tcBorders>
               <w:top w:val="nil"/>
               <w:left w:val="nil"/>
@@ -37774,7 +37661,7 @@
         </w:trPr>
         <w:tc>
           <w:tcPr>
-            <w:tcW w:w="3075" w:type="dxa"/>
+            <w:tcW w:w="3080" w:type="dxa"/>
             <w:tcBorders>
               <w:top w:val="nil"/>
               <w:left w:val="single" w:sz="4" w:space="0" w:color="auto"/>
@@ -37801,45 +37688,13 @@
                 <w:color w:val="000000"/>
                 <w:lang w:eastAsia="en-GB"/>
               </w:rPr>
-              <w:t>0</w:t>
-            </w:r>
-            <w:r>
-              <w:rPr>
-                <w:rFonts w:ascii="Calibri" w:eastAsia="Times New Roman" w:hAnsi="Calibri" w:cs="Calibri"/>
-                <w:color w:val="000000"/>
-                <w:lang w:eastAsia="en-GB"/>
-              </w:rPr>
-              <w:t>0</w:t>
-            </w:r>
-            <w:r>
-              <w:rPr>
-                <w:rFonts w:ascii="Calibri" w:eastAsia="Times New Roman" w:hAnsi="Calibri" w:cs="Calibri"/>
-                <w:color w:val="000000"/>
-                <w:lang w:eastAsia="en-GB"/>
-              </w:rPr>
-              <w:t>0</w:t>
-            </w:r>
-            <w:r>
-              <w:rPr>
-                <w:rFonts w:ascii="Calibri" w:eastAsia="Times New Roman" w:hAnsi="Calibri" w:cs="Calibri"/>
-                <w:color w:val="000000"/>
-                <w:lang w:eastAsia="en-GB"/>
-              </w:rPr>
-              <w:t>0</w:t>
-            </w:r>
-            <w:r>
-              <w:rPr>
-                <w:rFonts w:ascii="Calibri" w:eastAsia="Times New Roman" w:hAnsi="Calibri" w:cs="Calibri"/>
-                <w:color w:val="000000"/>
-                <w:lang w:eastAsia="en-GB"/>
-              </w:rPr>
-              <w:t>7C83BB2AF529</w:t>
-            </w:r>
-          </w:p>
-        </w:tc>
-        <w:tc>
-          <w:tcPr>
-            <w:tcW w:w="1085" w:type="dxa"/>
+              <w:t>00006232B93FE683</w:t>
+            </w:r>
+          </w:p>
+        </w:tc>
+        <w:tc>
+          <w:tcPr>
+            <w:tcW w:w="1080" w:type="dxa"/>
             <w:tcBorders>
               <w:top w:val="nil"/>
               <w:left w:val="nil"/>
@@ -37869,7 +37724,7 @@
         </w:trPr>
         <w:tc>
           <w:tcPr>
-            <w:tcW w:w="3075" w:type="dxa"/>
+            <w:tcW w:w="3080" w:type="dxa"/>
             <w:tcBorders>
               <w:top w:val="nil"/>
               <w:left w:val="single" w:sz="4" w:space="0" w:color="auto"/>
@@ -37896,45 +37751,13 @@
                 <w:color w:val="000000"/>
                 <w:lang w:eastAsia="en-GB"/>
               </w:rPr>
-              <w:t>0</w:t>
-            </w:r>
-            <w:r>
-              <w:rPr>
-                <w:rFonts w:ascii="Calibri" w:eastAsia="Times New Roman" w:hAnsi="Calibri" w:cs="Calibri"/>
-                <w:color w:val="000000"/>
-                <w:lang w:eastAsia="en-GB"/>
-              </w:rPr>
-              <w:t>0</w:t>
-            </w:r>
-            <w:r>
-              <w:rPr>
-                <w:rFonts w:ascii="Calibri" w:eastAsia="Times New Roman" w:hAnsi="Calibri" w:cs="Calibri"/>
-                <w:color w:val="000000"/>
-                <w:lang w:eastAsia="en-GB"/>
-              </w:rPr>
-              <w:t>0</w:t>
-            </w:r>
-            <w:r>
-              <w:rPr>
-                <w:rFonts w:ascii="Calibri" w:eastAsia="Times New Roman" w:hAnsi="Calibri" w:cs="Calibri"/>
-                <w:color w:val="000000"/>
-                <w:lang w:eastAsia="en-GB"/>
-              </w:rPr>
-              <w:t>0</w:t>
-            </w:r>
-            <w:r>
-              <w:rPr>
-                <w:rFonts w:ascii="Calibri" w:eastAsia="Times New Roman" w:hAnsi="Calibri" w:cs="Calibri"/>
-                <w:color w:val="000000"/>
-                <w:lang w:eastAsia="en-GB"/>
-              </w:rPr>
-              <w:t>288B1E95D38D</w:t>
-            </w:r>
-          </w:p>
-        </w:tc>
-        <w:tc>
-          <w:tcPr>
-            <w:tcW w:w="1085" w:type="dxa"/>
+              <w:t>00006857D97CD621</w:t>
+            </w:r>
+          </w:p>
+        </w:tc>
+        <w:tc>
+          <w:tcPr>
+            <w:tcW w:w="1080" w:type="dxa"/>
             <w:tcBorders>
               <w:top w:val="nil"/>
               <w:left w:val="nil"/>
@@ -37964,7 +37787,7 @@
         </w:trPr>
         <w:tc>
           <w:tcPr>
-            <w:tcW w:w="3075" w:type="dxa"/>
+            <w:tcW w:w="3080" w:type="dxa"/>
             <w:tcBorders>
               <w:top w:val="nil"/>
               <w:left w:val="single" w:sz="4" w:space="0" w:color="auto"/>
@@ -37991,45 +37814,13 @@
                 <w:color w:val="000000"/>
                 <w:lang w:eastAsia="en-GB"/>
               </w:rPr>
-              <w:t>0</w:t>
-            </w:r>
-            <w:r>
-              <w:rPr>
-                <w:rFonts w:ascii="Calibri" w:eastAsia="Times New Roman" w:hAnsi="Calibri" w:cs="Calibri"/>
-                <w:color w:val="000000"/>
-                <w:lang w:eastAsia="en-GB"/>
-              </w:rPr>
-              <w:t>0</w:t>
-            </w:r>
-            <w:r>
-              <w:rPr>
-                <w:rFonts w:ascii="Calibri" w:eastAsia="Times New Roman" w:hAnsi="Calibri" w:cs="Calibri"/>
-                <w:color w:val="000000"/>
-                <w:lang w:eastAsia="en-GB"/>
-              </w:rPr>
-              <w:t>0</w:t>
-            </w:r>
-            <w:r>
-              <w:rPr>
-                <w:rFonts w:ascii="Calibri" w:eastAsia="Times New Roman" w:hAnsi="Calibri" w:cs="Calibri"/>
-                <w:color w:val="000000"/>
-                <w:lang w:eastAsia="en-GB"/>
-              </w:rPr>
-              <w:t>0</w:t>
-            </w:r>
-            <w:r>
-              <w:rPr>
-                <w:rFonts w:ascii="Calibri" w:eastAsia="Times New Roman" w:hAnsi="Calibri" w:cs="Calibri"/>
-                <w:color w:val="000000"/>
-                <w:lang w:eastAsia="en-GB"/>
-              </w:rPr>
-              <w:t>8919B9CCEF73</w:t>
-            </w:r>
-          </w:p>
-        </w:tc>
-        <w:tc>
-          <w:tcPr>
-            <w:tcW w:w="1085" w:type="dxa"/>
+              <w:t>00005981BC098A7B</w:t>
+            </w:r>
+          </w:p>
+        </w:tc>
+        <w:tc>
+          <w:tcPr>
+            <w:tcW w:w="1080" w:type="dxa"/>
             <w:tcBorders>
               <w:top w:val="nil"/>
               <w:left w:val="nil"/>
@@ -38059,7 +37850,7 @@
         </w:trPr>
         <w:tc>
           <w:tcPr>
-            <w:tcW w:w="3075" w:type="dxa"/>
+            <w:tcW w:w="3080" w:type="dxa"/>
             <w:tcBorders>
               <w:top w:val="nil"/>
               <w:left w:val="single" w:sz="4" w:space="0" w:color="auto"/>
@@ -38086,29 +37877,13 @@
                 <w:color w:val="000000"/>
                 <w:lang w:eastAsia="en-GB"/>
               </w:rPr>
-              <w:t>0</w:t>
-            </w:r>
-            <w:r>
-              <w:rPr>
-                <w:rFonts w:ascii="Calibri" w:eastAsia="Times New Roman" w:hAnsi="Calibri" w:cs="Calibri"/>
-                <w:color w:val="000000"/>
-                <w:lang w:eastAsia="en-GB"/>
-              </w:rPr>
-              <w:t>0</w:t>
-            </w:r>
-            <w:r>
-              <w:rPr>
-                <w:rFonts w:ascii="Calibri" w:eastAsia="Times New Roman" w:hAnsi="Calibri" w:cs="Calibri"/>
-                <w:color w:val="000000"/>
-                <w:lang w:eastAsia="en-GB"/>
-              </w:rPr>
-              <w:t>006C9AB7EC5211</w:t>
-            </w:r>
-          </w:p>
-        </w:tc>
-        <w:tc>
-          <w:tcPr>
-            <w:tcW w:w="1085" w:type="dxa"/>
+              <w:t>0000676EE6B2E6B1</w:t>
+            </w:r>
+          </w:p>
+        </w:tc>
+        <w:tc>
+          <w:tcPr>
+            <w:tcW w:w="1080" w:type="dxa"/>
             <w:tcBorders>
               <w:top w:val="nil"/>
               <w:left w:val="nil"/>
@@ -38146,7 +37921,7 @@
         </w:trPr>
         <w:tc>
           <w:tcPr>
-            <w:tcW w:w="3075" w:type="dxa"/>
+            <w:tcW w:w="3080" w:type="dxa"/>
             <w:tcBorders>
               <w:top w:val="nil"/>
               <w:left w:val="single" w:sz="4" w:space="0" w:color="auto"/>
@@ -38173,45 +37948,13 @@
                 <w:color w:val="000000"/>
                 <w:lang w:eastAsia="en-GB"/>
               </w:rPr>
-              <w:t>0</w:t>
-            </w:r>
-            <w:r>
-              <w:rPr>
-                <w:rFonts w:ascii="Calibri" w:eastAsia="Times New Roman" w:hAnsi="Calibri" w:cs="Calibri"/>
-                <w:color w:val="000000"/>
-                <w:lang w:eastAsia="en-GB"/>
-              </w:rPr>
-              <w:t>0</w:t>
-            </w:r>
-            <w:r>
-              <w:rPr>
-                <w:rFonts w:ascii="Calibri" w:eastAsia="Times New Roman" w:hAnsi="Calibri" w:cs="Calibri"/>
-                <w:color w:val="000000"/>
-                <w:lang w:eastAsia="en-GB"/>
-              </w:rPr>
-              <w:t>0</w:t>
-            </w:r>
-            <w:r>
-              <w:rPr>
-                <w:rFonts w:ascii="Calibri" w:eastAsia="Times New Roman" w:hAnsi="Calibri" w:cs="Calibri"/>
-                <w:color w:val="000000"/>
-                <w:lang w:eastAsia="en-GB"/>
-              </w:rPr>
-              <w:t>0</w:t>
-            </w:r>
-            <w:r>
-              <w:rPr>
-                <w:rFonts w:ascii="Calibri" w:eastAsia="Times New Roman" w:hAnsi="Calibri" w:cs="Calibri"/>
-                <w:color w:val="000000"/>
-                <w:lang w:eastAsia="en-GB"/>
-              </w:rPr>
-              <w:t>0339A05855F7</w:t>
-            </w:r>
-          </w:p>
-        </w:tc>
-        <w:tc>
-          <w:tcPr>
-            <w:tcW w:w="1085" w:type="dxa"/>
+              <w:t>00005F3E3E5CA838</w:t>
+            </w:r>
+          </w:p>
+        </w:tc>
+        <w:tc>
+          <w:tcPr>
+            <w:tcW w:w="1080" w:type="dxa"/>
             <w:tcBorders>
               <w:top w:val="nil"/>
               <w:left w:val="nil"/>
@@ -38241,7 +37984,7 @@
         </w:trPr>
         <w:tc>
           <w:tcPr>
-            <w:tcW w:w="3075" w:type="dxa"/>
+            <w:tcW w:w="3080" w:type="dxa"/>
             <w:tcBorders>
               <w:top w:val="nil"/>
               <w:left w:val="single" w:sz="4" w:space="0" w:color="auto"/>
@@ -38268,45 +38011,13 @@
                 <w:color w:val="000000"/>
                 <w:lang w:eastAsia="en-GB"/>
               </w:rPr>
-              <w:t>0</w:t>
-            </w:r>
-            <w:r>
-              <w:rPr>
-                <w:rFonts w:ascii="Calibri" w:eastAsia="Times New Roman" w:hAnsi="Calibri" w:cs="Calibri"/>
-                <w:color w:val="000000"/>
-                <w:lang w:eastAsia="en-GB"/>
-              </w:rPr>
-              <w:t>0</w:t>
-            </w:r>
-            <w:r>
-              <w:rPr>
-                <w:rFonts w:ascii="Calibri" w:eastAsia="Times New Roman" w:hAnsi="Calibri" w:cs="Calibri"/>
-                <w:color w:val="000000"/>
-                <w:lang w:eastAsia="en-GB"/>
-              </w:rPr>
-              <w:t>0</w:t>
-            </w:r>
-            <w:r>
-              <w:rPr>
-                <w:rFonts w:ascii="Calibri" w:eastAsia="Times New Roman" w:hAnsi="Calibri" w:cs="Calibri"/>
-                <w:color w:val="000000"/>
-                <w:lang w:eastAsia="en-GB"/>
-              </w:rPr>
-              <w:t>0</w:t>
-            </w:r>
-            <w:r>
-              <w:rPr>
-                <w:rFonts w:ascii="Calibri" w:eastAsia="Times New Roman" w:hAnsi="Calibri" w:cs="Calibri"/>
-                <w:color w:val="000000"/>
-                <w:lang w:eastAsia="en-GB"/>
-              </w:rPr>
-              <w:t>B5444920AF82</w:t>
-            </w:r>
-          </w:p>
-        </w:tc>
-        <w:tc>
-          <w:tcPr>
-            <w:tcW w:w="1085" w:type="dxa"/>
+              <w:t>0000D9AA00B3C89C</w:t>
+            </w:r>
+          </w:p>
+        </w:tc>
+        <w:tc>
+          <w:tcPr>
+            <w:tcW w:w="1080" w:type="dxa"/>
             <w:tcBorders>
               <w:top w:val="nil"/>
               <w:left w:val="nil"/>
@@ -38336,7 +38047,7 @@
         </w:trPr>
         <w:tc>
           <w:tcPr>
-            <w:tcW w:w="3075" w:type="dxa"/>
+            <w:tcW w:w="3080" w:type="dxa"/>
             <w:tcBorders>
               <w:top w:val="nil"/>
               <w:left w:val="single" w:sz="4" w:space="0" w:color="auto"/>
@@ -38363,45 +38074,13 @@
                 <w:color w:val="000000"/>
                 <w:lang w:eastAsia="en-GB"/>
               </w:rPr>
-              <w:t>0</w:t>
-            </w:r>
-            <w:r>
-              <w:rPr>
-                <w:rFonts w:ascii="Calibri" w:eastAsia="Times New Roman" w:hAnsi="Calibri" w:cs="Calibri"/>
-                <w:color w:val="000000"/>
-                <w:lang w:eastAsia="en-GB"/>
-              </w:rPr>
-              <w:t>0</w:t>
-            </w:r>
-            <w:r>
-              <w:rPr>
-                <w:rFonts w:ascii="Calibri" w:eastAsia="Times New Roman" w:hAnsi="Calibri" w:cs="Calibri"/>
-                <w:color w:val="000000"/>
-                <w:lang w:eastAsia="en-GB"/>
-              </w:rPr>
-              <w:t>0</w:t>
-            </w:r>
-            <w:r>
-              <w:rPr>
-                <w:rFonts w:ascii="Calibri" w:eastAsia="Times New Roman" w:hAnsi="Calibri" w:cs="Calibri"/>
-                <w:color w:val="000000"/>
-                <w:lang w:eastAsia="en-GB"/>
-              </w:rPr>
-              <w:t>0</w:t>
-            </w:r>
-            <w:r>
-              <w:rPr>
-                <w:rFonts w:ascii="Calibri" w:eastAsia="Times New Roman" w:hAnsi="Calibri" w:cs="Calibri"/>
-                <w:color w:val="000000"/>
-                <w:lang w:eastAsia="en-GB"/>
-              </w:rPr>
-              <w:t>F3F9C2FE4E14</w:t>
-            </w:r>
-          </w:p>
-        </w:tc>
-        <w:tc>
-          <w:tcPr>
-            <w:tcW w:w="1085" w:type="dxa"/>
+              <w:t>00002031548CEFD3</w:t>
+            </w:r>
+          </w:p>
+        </w:tc>
+        <w:tc>
+          <w:tcPr>
+            <w:tcW w:w="1080" w:type="dxa"/>
             <w:tcBorders>
               <w:top w:val="nil"/>
               <w:left w:val="nil"/>
@@ -38431,7 +38110,7 @@
         </w:trPr>
         <w:tc>
           <w:tcPr>
-            <w:tcW w:w="3075" w:type="dxa"/>
+            <w:tcW w:w="3080" w:type="dxa"/>
             <w:tcBorders>
               <w:top w:val="nil"/>
               <w:left w:val="single" w:sz="4" w:space="0" w:color="auto"/>
@@ -38458,45 +38137,13 @@
                 <w:color w:val="000000"/>
                 <w:lang w:eastAsia="en-GB"/>
               </w:rPr>
-              <w:t>0</w:t>
-            </w:r>
-            <w:r>
-              <w:rPr>
-                <w:rFonts w:ascii="Calibri" w:eastAsia="Times New Roman" w:hAnsi="Calibri" w:cs="Calibri"/>
-                <w:color w:val="000000"/>
-                <w:lang w:eastAsia="en-GB"/>
-              </w:rPr>
-              <w:t>0</w:t>
-            </w:r>
-            <w:r>
-              <w:rPr>
-                <w:rFonts w:ascii="Calibri" w:eastAsia="Times New Roman" w:hAnsi="Calibri" w:cs="Calibri"/>
-                <w:color w:val="000000"/>
-                <w:lang w:eastAsia="en-GB"/>
-              </w:rPr>
-              <w:t>0</w:t>
-            </w:r>
-            <w:r>
-              <w:rPr>
-                <w:rFonts w:ascii="Calibri" w:eastAsia="Times New Roman" w:hAnsi="Calibri" w:cs="Calibri"/>
-                <w:color w:val="000000"/>
-                <w:lang w:eastAsia="en-GB"/>
-              </w:rPr>
-              <w:t>0</w:t>
-            </w:r>
-            <w:r>
-              <w:rPr>
-                <w:rFonts w:ascii="Calibri" w:eastAsia="Times New Roman" w:hAnsi="Calibri" w:cs="Calibri"/>
-                <w:color w:val="000000"/>
-                <w:lang w:eastAsia="en-GB"/>
-              </w:rPr>
-              <w:t>B7D4BF1EEBA4</w:t>
-            </w:r>
-          </w:p>
-        </w:tc>
-        <w:tc>
-          <w:tcPr>
-            <w:tcW w:w="1085" w:type="dxa"/>
+              <w:t>000059685143568C</w:t>
+            </w:r>
+          </w:p>
+        </w:tc>
+        <w:tc>
+          <w:tcPr>
+            <w:tcW w:w="1080" w:type="dxa"/>
             <w:tcBorders>
               <w:top w:val="nil"/>
               <w:left w:val="nil"/>
@@ -38526,7 +38173,7 @@
         </w:trPr>
         <w:tc>
           <w:tcPr>
-            <w:tcW w:w="3075" w:type="dxa"/>
+            <w:tcW w:w="3080" w:type="dxa"/>
             <w:tcBorders>
               <w:top w:val="nil"/>
               <w:left w:val="single" w:sz="4" w:space="0" w:color="auto"/>
@@ -38553,45 +38200,13 @@
                 <w:color w:val="000000"/>
                 <w:lang w:eastAsia="en-GB"/>
               </w:rPr>
-              <w:t>0</w:t>
-            </w:r>
-            <w:r>
-              <w:rPr>
-                <w:rFonts w:ascii="Calibri" w:eastAsia="Times New Roman" w:hAnsi="Calibri" w:cs="Calibri"/>
-                <w:color w:val="000000"/>
-                <w:lang w:eastAsia="en-GB"/>
-              </w:rPr>
-              <w:t>0</w:t>
-            </w:r>
-            <w:r>
-              <w:rPr>
-                <w:rFonts w:ascii="Calibri" w:eastAsia="Times New Roman" w:hAnsi="Calibri" w:cs="Calibri"/>
-                <w:color w:val="000000"/>
-                <w:lang w:eastAsia="en-GB"/>
-              </w:rPr>
-              <w:t>0</w:t>
-            </w:r>
-            <w:r>
-              <w:rPr>
-                <w:rFonts w:ascii="Calibri" w:eastAsia="Times New Roman" w:hAnsi="Calibri" w:cs="Calibri"/>
-                <w:color w:val="000000"/>
-                <w:lang w:eastAsia="en-GB"/>
-              </w:rPr>
-              <w:t>0</w:t>
-            </w:r>
-            <w:r>
-              <w:rPr>
-                <w:rFonts w:ascii="Calibri" w:eastAsia="Times New Roman" w:hAnsi="Calibri" w:cs="Calibri"/>
-                <w:color w:val="000000"/>
-                <w:lang w:eastAsia="en-GB"/>
-              </w:rPr>
-              <w:t>924C9D9162C3</w:t>
-            </w:r>
-          </w:p>
-        </w:tc>
-        <w:tc>
-          <w:tcPr>
-            <w:tcW w:w="1085" w:type="dxa"/>
+              <w:t>0000218B1F1AA5FC</w:t>
+            </w:r>
+          </w:p>
+        </w:tc>
+        <w:tc>
+          <w:tcPr>
+            <w:tcW w:w="1080" w:type="dxa"/>
             <w:tcBorders>
               <w:top w:val="nil"/>
               <w:left w:val="nil"/>
@@ -38621,7 +38236,7 @@
         </w:trPr>
         <w:tc>
           <w:tcPr>
-            <w:tcW w:w="3075" w:type="dxa"/>
+            <w:tcW w:w="3080" w:type="dxa"/>
             <w:tcBorders>
               <w:top w:val="nil"/>
               <w:left w:val="single" w:sz="4" w:space="0" w:color="auto"/>
@@ -38648,45 +38263,13 @@
                 <w:color w:val="000000"/>
                 <w:lang w:eastAsia="en-GB"/>
               </w:rPr>
-              <w:t>0</w:t>
-            </w:r>
-            <w:r>
-              <w:rPr>
-                <w:rFonts w:ascii="Calibri" w:eastAsia="Times New Roman" w:hAnsi="Calibri" w:cs="Calibri"/>
-                <w:color w:val="000000"/>
-                <w:lang w:eastAsia="en-GB"/>
-              </w:rPr>
-              <w:t>0</w:t>
-            </w:r>
-            <w:r>
-              <w:rPr>
-                <w:rFonts w:ascii="Calibri" w:eastAsia="Times New Roman" w:hAnsi="Calibri" w:cs="Calibri"/>
-                <w:color w:val="000000"/>
-                <w:lang w:eastAsia="en-GB"/>
-              </w:rPr>
-              <w:t>0</w:t>
-            </w:r>
-            <w:r>
-              <w:rPr>
-                <w:rFonts w:ascii="Calibri" w:eastAsia="Times New Roman" w:hAnsi="Calibri" w:cs="Calibri"/>
-                <w:color w:val="000000"/>
-                <w:lang w:eastAsia="en-GB"/>
-              </w:rPr>
-              <w:t>0</w:t>
-            </w:r>
-            <w:r>
-              <w:rPr>
-                <w:rFonts w:ascii="Calibri" w:eastAsia="Times New Roman" w:hAnsi="Calibri" w:cs="Calibri"/>
-                <w:color w:val="000000"/>
-                <w:lang w:eastAsia="en-GB"/>
-              </w:rPr>
-              <w:t>6BE5A771F08F</w:t>
-            </w:r>
-          </w:p>
-        </w:tc>
-        <w:tc>
-          <w:tcPr>
-            <w:tcW w:w="1085" w:type="dxa"/>
+              <w:t>00001AD6F77D460F</w:t>
+            </w:r>
+          </w:p>
+        </w:tc>
+        <w:tc>
+          <w:tcPr>
+            <w:tcW w:w="1080" w:type="dxa"/>
             <w:tcBorders>
               <w:top w:val="nil"/>
               <w:left w:val="nil"/>
@@ -38716,7 +38299,7 @@
         </w:trPr>
         <w:tc>
           <w:tcPr>
-            <w:tcW w:w="3075" w:type="dxa"/>
+            <w:tcW w:w="3080" w:type="dxa"/>
             <w:tcBorders>
               <w:top w:val="nil"/>
               <w:left w:val="single" w:sz="4" w:space="0" w:color="auto"/>
@@ -38743,45 +38326,13 @@
                 <w:color w:val="000000"/>
                 <w:lang w:eastAsia="en-GB"/>
               </w:rPr>
-              <w:t>0</w:t>
-            </w:r>
-            <w:r>
-              <w:rPr>
-                <w:rFonts w:ascii="Calibri" w:eastAsia="Times New Roman" w:hAnsi="Calibri" w:cs="Calibri"/>
-                <w:color w:val="000000"/>
-                <w:lang w:eastAsia="en-GB"/>
-              </w:rPr>
-              <w:t>0</w:t>
-            </w:r>
-            <w:r>
-              <w:rPr>
-                <w:rFonts w:ascii="Calibri" w:eastAsia="Times New Roman" w:hAnsi="Calibri" w:cs="Calibri"/>
-                <w:color w:val="000000"/>
-                <w:lang w:eastAsia="en-GB"/>
-              </w:rPr>
-              <w:t>0</w:t>
-            </w:r>
-            <w:r>
-              <w:rPr>
-                <w:rFonts w:ascii="Calibri" w:eastAsia="Times New Roman" w:hAnsi="Calibri" w:cs="Calibri"/>
-                <w:color w:val="000000"/>
-                <w:lang w:eastAsia="en-GB"/>
-              </w:rPr>
-              <w:t>0</w:t>
-            </w:r>
-            <w:r>
-              <w:rPr>
-                <w:rFonts w:ascii="Calibri" w:eastAsia="Times New Roman" w:hAnsi="Calibri" w:cs="Calibri"/>
-                <w:color w:val="000000"/>
-                <w:lang w:eastAsia="en-GB"/>
-              </w:rPr>
-              <w:t>F4189ECCBE4A</w:t>
-            </w:r>
-          </w:p>
-        </w:tc>
-        <w:tc>
-          <w:tcPr>
-            <w:tcW w:w="1085" w:type="dxa"/>
+              <w:t>0000124911BDEE1C</w:t>
+            </w:r>
+          </w:p>
+        </w:tc>
+        <w:tc>
+          <w:tcPr>
+            <w:tcW w:w="1080" w:type="dxa"/>
             <w:tcBorders>
               <w:top w:val="nil"/>
               <w:left w:val="nil"/>
@@ -38811,7 +38362,7 @@
         </w:trPr>
         <w:tc>
           <w:tcPr>
-            <w:tcW w:w="3075" w:type="dxa"/>
+            <w:tcW w:w="3080" w:type="dxa"/>
             <w:tcBorders>
               <w:top w:val="nil"/>
               <w:left w:val="single" w:sz="4" w:space="0" w:color="auto"/>
@@ -38838,29 +38389,13 @@
                 <w:color w:val="000000"/>
                 <w:lang w:eastAsia="en-GB"/>
               </w:rPr>
-              <w:t>0</w:t>
-            </w:r>
-            <w:r>
-              <w:rPr>
-                <w:rFonts w:ascii="Calibri" w:eastAsia="Times New Roman" w:hAnsi="Calibri" w:cs="Calibri"/>
-                <w:color w:val="000000"/>
-                <w:lang w:eastAsia="en-GB"/>
-              </w:rPr>
-              <w:t>0</w:t>
-            </w:r>
-            <w:r>
-              <w:rPr>
-                <w:rFonts w:ascii="Calibri" w:eastAsia="Times New Roman" w:hAnsi="Calibri" w:cs="Calibri"/>
-                <w:color w:val="000000"/>
-                <w:lang w:eastAsia="en-GB"/>
-              </w:rPr>
-              <w:t>00AC6D0D9E2627</w:t>
-            </w:r>
-          </w:p>
-        </w:tc>
-        <w:tc>
-          <w:tcPr>
-            <w:tcW w:w="1085" w:type="dxa"/>
+              <w:t>00000BFC5E0B4B52</w:t>
+            </w:r>
+          </w:p>
+        </w:tc>
+        <w:tc>
+          <w:tcPr>
+            <w:tcW w:w="1080" w:type="dxa"/>
             <w:tcBorders>
               <w:top w:val="nil"/>
               <w:left w:val="nil"/>
@@ -38898,7 +38433,7 @@
         </w:trPr>
         <w:tc>
           <w:tcPr>
-            <w:tcW w:w="3075" w:type="dxa"/>
+            <w:tcW w:w="3080" w:type="dxa"/>
             <w:tcBorders>
               <w:top w:val="nil"/>
               <w:left w:val="single" w:sz="4" w:space="0" w:color="auto"/>
@@ -38925,29 +38460,13 @@
                 <w:color w:val="000000"/>
                 <w:lang w:eastAsia="en-GB"/>
               </w:rPr>
-              <w:t>0</w:t>
-            </w:r>
-            <w:r>
-              <w:rPr>
-                <w:rFonts w:ascii="Calibri" w:eastAsia="Times New Roman" w:hAnsi="Calibri" w:cs="Calibri"/>
-                <w:color w:val="000000"/>
-                <w:lang w:eastAsia="en-GB"/>
-              </w:rPr>
-              <w:t>0</w:t>
-            </w:r>
-            <w:r>
-              <w:rPr>
-                <w:rFonts w:ascii="Calibri" w:eastAsia="Times New Roman" w:hAnsi="Calibri" w:cs="Calibri"/>
-                <w:color w:val="000000"/>
-                <w:lang w:eastAsia="en-GB"/>
-              </w:rPr>
-              <w:t>006878189F1D42</w:t>
-            </w:r>
-          </w:p>
-        </w:tc>
-        <w:tc>
-          <w:tcPr>
-            <w:tcW w:w="1085" w:type="dxa"/>
+              <w:t>0000F5DCD9E58102</w:t>
+            </w:r>
+          </w:p>
+        </w:tc>
+        <w:tc>
+          <w:tcPr>
+            <w:tcW w:w="1080" w:type="dxa"/>
             <w:tcBorders>
               <w:top w:val="nil"/>
               <w:left w:val="nil"/>
@@ -38985,7 +38504,7 @@
         </w:trPr>
         <w:tc>
           <w:tcPr>
-            <w:tcW w:w="3075" w:type="dxa"/>
+            <w:tcW w:w="3080" w:type="dxa"/>
             <w:tcBorders>
               <w:top w:val="nil"/>
               <w:left w:val="single" w:sz="4" w:space="0" w:color="auto"/>
@@ -39012,45 +38531,13 @@
                 <w:color w:val="000000"/>
                 <w:lang w:eastAsia="en-GB"/>
               </w:rPr>
-              <w:t>0</w:t>
-            </w:r>
-            <w:r>
-              <w:rPr>
-                <w:rFonts w:ascii="Calibri" w:eastAsia="Times New Roman" w:hAnsi="Calibri" w:cs="Calibri"/>
-                <w:color w:val="000000"/>
-                <w:lang w:eastAsia="en-GB"/>
-              </w:rPr>
-              <w:t>0</w:t>
-            </w:r>
-            <w:r>
-              <w:rPr>
-                <w:rFonts w:ascii="Calibri" w:eastAsia="Times New Roman" w:hAnsi="Calibri" w:cs="Calibri"/>
-                <w:color w:val="000000"/>
-                <w:lang w:eastAsia="en-GB"/>
-              </w:rPr>
-              <w:t>0</w:t>
-            </w:r>
-            <w:r>
-              <w:rPr>
-                <w:rFonts w:ascii="Calibri" w:eastAsia="Times New Roman" w:hAnsi="Calibri" w:cs="Calibri"/>
-                <w:color w:val="000000"/>
-                <w:lang w:eastAsia="en-GB"/>
-              </w:rPr>
-              <w:t>0</w:t>
-            </w:r>
-            <w:r>
-              <w:rPr>
-                <w:rFonts w:ascii="Calibri" w:eastAsia="Times New Roman" w:hAnsi="Calibri" w:cs="Calibri"/>
-                <w:color w:val="000000"/>
-                <w:lang w:eastAsia="en-GB"/>
-              </w:rPr>
-              <w:t>2A6C332867B2</w:t>
-            </w:r>
-          </w:p>
-        </w:tc>
-        <w:tc>
-          <w:tcPr>
-            <w:tcW w:w="1085" w:type="dxa"/>
+              <w:t>00002A06AF93E9D4</w:t>
+            </w:r>
+          </w:p>
+        </w:tc>
+        <w:tc>
+          <w:tcPr>
+            <w:tcW w:w="1080" w:type="dxa"/>
             <w:tcBorders>
               <w:top w:val="nil"/>
               <w:left w:val="nil"/>
@@ -39075,6 +38562,7 @@
         </w:tc>
       </w:tr>
     </w:tbl>
+    <w:p/>
     <w:p>
       <w:r>
         <w:t>In this case, one config word per beat adds a 5% overhead.</w:t>
@@ -39629,6 +39117,7 @@
           </w:tcPr>
           <w:p>
             <w:r>
+              <w:lastRenderedPageBreak/>
               <w:t>Byte #</w:t>
             </w:r>
           </w:p>
@@ -39727,7 +39216,6 @@
           </w:tcPr>
           <w:p>
             <w:r>
-              <w:lastRenderedPageBreak/>
               <w:t>Data</w:t>
             </w:r>
           </w:p>
@@ -43204,6 +42692,7 @@
           </w:tcPr>
           <w:p>
             <w:r>
+              <w:lastRenderedPageBreak/>
               <w:t>Data</w:t>
             </w:r>
           </w:p>
@@ -43416,7 +42905,6 @@
           </w:tcPr>
           <w:p>
             <w:r>
-              <w:lastRenderedPageBreak/>
               <w:t>Data</w:t>
             </w:r>
           </w:p>
@@ -58648,10 +58136,7 @@
         <w:footnoteRef/>
       </w:r>
       <w:r>
-        <w:t xml:space="preserve"> There appears to be no constraint between GTP supplies and VCCAUX &amp; VCCO: </w:t>
-      </w:r>
-      <w:r>
-        <w:t>so they could be powering up while MGTAVCC and MGTAVTT power up.</w:t>
+        <w:t xml:space="preserve"> There appears to be no constraint between GTP supplies and VCCAUX &amp; VCCO: so they could be powering up while MGTAVCC and MGTAVTT power up.</w:t>
       </w:r>
     </w:p>
   </w:footnote>
@@ -58667,10 +58152,7 @@
         <w:footnoteRef/>
       </w:r>
       <w:r>
-        <w:t xml:space="preserve"> This is because Thetis, today, will reconfigure DDC0 &amp; 1 between RX and TX because only DDC0&amp;1 are paired &amp; interleaved. A change to Thetis explicitly to support Saturn would stop this being an </w:t>
-      </w:r>
-      <w:r>
-        <w:t>issue</w:t>
+        <w:t xml:space="preserve"> This is because Thetis, today, will reconfigure DDC0 &amp; 1 between RX and TX because only DDC0&amp;1 are paired &amp; interleaved. A change to Thetis explicitly to support Saturn would stop this being an issue</w:t>
       </w:r>
     </w:p>
   </w:footnote>

</xml_diff>

<commit_message>
added TX watchdog to FPGA
Monitors FIFO read/write activity and cancels TX if no FIFO activity for at least 2 seconds.
This protects against SDR client app crash.
No s/w involvement required - purely and FPGA function.
</commit_message>
<xml_diff>
--- a/FPGA/documentation/Saturn Project FPGA Design Description RPi4.docx
+++ b/FPGA/documentation/Saturn Project FPGA Design Description RPi4.docx
@@ -1,6 +1,6 @@
 
 <file path=word/document.xml><?xml version="1.0" encoding="utf-8"?>
-<w:document xmlns:wpc="http://schemas.microsoft.com/office/word/2010/wordprocessingCanvas" xmlns:cx="http://schemas.microsoft.com/office/drawing/2014/chartex" xmlns:cx1="http://schemas.microsoft.com/office/drawing/2015/9/8/chartex" xmlns:cx2="http://schemas.microsoft.com/office/drawing/2015/10/21/chartex" xmlns:cx3="http://schemas.microsoft.com/office/drawing/2016/5/9/chartex" xmlns:cx4="http://schemas.microsoft.com/office/drawing/2016/5/10/chartex" xmlns:cx5="http://schemas.microsoft.com/office/drawing/2016/5/11/chartex" xmlns:cx6="http://schemas.microsoft.com/office/drawing/2016/5/12/chartex" xmlns:cx7="http://schemas.microsoft.com/office/drawing/2016/5/13/chartex" xmlns:cx8="http://schemas.microsoft.com/office/drawing/2016/5/14/chartex" xmlns:mc="http://schemas.openxmlformats.org/markup-compatibility/2006" xmlns:aink="http://schemas.microsoft.com/office/drawing/2016/ink" xmlns:am3d="http://schemas.microsoft.com/office/drawing/2017/model3d" xmlns:o="urn:schemas-microsoft-com:office:office" xmlns:oel="http://schemas.microsoft.com/office/2019/extlst" xmlns:r="http://schemas.openxmlformats.org/officeDocument/2006/relationships" xmlns:m="http://schemas.openxmlformats.org/officeDocument/2006/math" xmlns:v="urn:schemas-microsoft-com:vml" xmlns:wp14="http://schemas.microsoft.com/office/word/2010/wordprocessingDrawing" xmlns:wp="http://schemas.openxmlformats.org/drawingml/2006/wordprocessingDrawing" xmlns:w10="urn:schemas-microsoft-com:office:word" xmlns:w="http://schemas.openxmlformats.org/wordprocessingml/2006/main" xmlns:w14="http://schemas.microsoft.com/office/word/2010/wordml" xmlns:w15="http://schemas.microsoft.com/office/word/2012/wordml" xmlns:w16cex="http://schemas.microsoft.com/office/word/2018/wordml/cex" xmlns:w16cid="http://schemas.microsoft.com/office/word/2016/wordml/cid" xmlns:w16="http://schemas.microsoft.com/office/word/2018/wordml" xmlns:w16du="http://schemas.microsoft.com/office/word/2023/wordml/word16du" xmlns:w16sdtdh="http://schemas.microsoft.com/office/word/2020/wordml/sdtdatahash" xmlns:w16se="http://schemas.microsoft.com/office/word/2015/wordml/symex" xmlns:wpg="http://schemas.microsoft.com/office/word/2010/wordprocessingGroup" xmlns:wpi="http://schemas.microsoft.com/office/word/2010/wordprocessingInk" xmlns:wne="http://schemas.microsoft.com/office/word/2006/wordml" xmlns:wps="http://schemas.microsoft.com/office/word/2010/wordprocessingShape" mc:Ignorable="w14 w15 w16se w16cid w16 w16cex w16sdtdh w16du wp14">
+<w:document xmlns:wpc="http://schemas.microsoft.com/office/word/2010/wordprocessingCanvas" xmlns:cx="http://schemas.microsoft.com/office/drawing/2014/chartex" xmlns:cx1="http://schemas.microsoft.com/office/drawing/2015/9/8/chartex" xmlns:cx2="http://schemas.microsoft.com/office/drawing/2015/10/21/chartex" xmlns:cx3="http://schemas.microsoft.com/office/drawing/2016/5/9/chartex" xmlns:cx4="http://schemas.microsoft.com/office/drawing/2016/5/10/chartex" xmlns:cx5="http://schemas.microsoft.com/office/drawing/2016/5/11/chartex" xmlns:cx6="http://schemas.microsoft.com/office/drawing/2016/5/12/chartex" xmlns:cx7="http://schemas.microsoft.com/office/drawing/2016/5/13/chartex" xmlns:cx8="http://schemas.microsoft.com/office/drawing/2016/5/14/chartex" xmlns:mc="http://schemas.openxmlformats.org/markup-compatibility/2006" xmlns:aink="http://schemas.microsoft.com/office/drawing/2016/ink" xmlns:am3d="http://schemas.microsoft.com/office/drawing/2017/model3d" xmlns:o="urn:schemas-microsoft-com:office:office" xmlns:oel="http://schemas.microsoft.com/office/2019/extlst" xmlns:r="http://schemas.openxmlformats.org/officeDocument/2006/relationships" xmlns:m="http://schemas.openxmlformats.org/officeDocument/2006/math" xmlns:v="urn:schemas-microsoft-com:vml" xmlns:wp14="http://schemas.microsoft.com/office/word/2010/wordprocessingDrawing" xmlns:wp="http://schemas.openxmlformats.org/drawingml/2006/wordprocessingDrawing" xmlns:w10="urn:schemas-microsoft-com:office:word" xmlns:w="http://schemas.openxmlformats.org/wordprocessingml/2006/main" xmlns:w14="http://schemas.microsoft.com/office/word/2010/wordml" xmlns:w15="http://schemas.microsoft.com/office/word/2012/wordml" xmlns:w16cex="http://schemas.microsoft.com/office/word/2018/wordml/cex" xmlns:w16cid="http://schemas.microsoft.com/office/word/2016/wordml/cid" xmlns:w16="http://schemas.microsoft.com/office/word/2018/wordml" xmlns:w16du="http://schemas.microsoft.com/office/word/2023/wordml/word16du" xmlns:w16sdtdh="http://schemas.microsoft.com/office/word/2020/wordml/sdtdatahash" xmlns:w16sdtfl="http://schemas.microsoft.com/office/word/2024/wordml/sdtformatlock" xmlns:w16se="http://schemas.microsoft.com/office/word/2015/wordml/symex" xmlns:wpg="http://schemas.microsoft.com/office/word/2010/wordprocessingGroup" xmlns:wpi="http://schemas.microsoft.com/office/word/2010/wordprocessingInk" xmlns:wne="http://schemas.microsoft.com/office/word/2006/wordml" xmlns:wps="http://schemas.microsoft.com/office/word/2010/wordprocessingShape" mc:Ignorable="w14 w15 w16se w16cid w16 w16cex w16sdtdh w16sdtfl w16du wp14">
   <w:body>
     <w:p>
       <w:pPr>
@@ -8473,10 +8473,10 @@
             <v:path o:extrusionok="f" gradientshapeok="t" o:connecttype="rect"/>
             <o:lock v:ext="edit" aspectratio="t"/>
           </v:shapetype>
-          <v:shape id="_x0000_i1025" type="#_x0000_t75" style="width:426.85pt;height:340.35pt" o:ole="">
+          <v:shape id="_x0000_i1025" type="#_x0000_t75" style="width:426.65pt;height:340.1pt" o:ole="">
             <v:imagedata r:id="rId15" o:title=""/>
           </v:shape>
-          <o:OLEObject Type="Embed" ProgID="Visio.Drawing.15" ShapeID="_x0000_i1025" DrawAspect="Content" ObjectID="_1795614539" r:id="rId16"/>
+          <o:OLEObject Type="Embed" ProgID="Visio.Drawing.15" ShapeID="_x0000_i1025" DrawAspect="Content" ObjectID="_1801161474" r:id="rId16"/>
         </w:object>
       </w:r>
     </w:p>
@@ -8549,10 +8549,10 @@
       </w:pPr>
       <w:r>
         <w:object w:dxaOrig="8130" w:dyaOrig="4350" w14:anchorId="2CF68001">
-          <v:shape id="_x0000_i1026" type="#_x0000_t75" style="width:408.6pt;height:218.8pt" o:ole="">
+          <v:shape id="_x0000_i1026" type="#_x0000_t75" style="width:408.35pt;height:218.7pt" o:ole="">
             <v:imagedata r:id="rId17" o:title=""/>
           </v:shape>
-          <o:OLEObject Type="Embed" ProgID="Visio.Drawing.11" ShapeID="_x0000_i1026" DrawAspect="Content" ObjectID="_1795614540" r:id="rId18"/>
+          <o:OLEObject Type="Embed" ProgID="Visio.Drawing.11" ShapeID="_x0000_i1026" DrawAspect="Content" ObjectID="_1801161475" r:id="rId18"/>
         </w:object>
       </w:r>
     </w:p>
@@ -14278,10 +14278,10 @@
     <w:p>
       <w:r>
         <w:object w:dxaOrig="4394" w:dyaOrig="2920" w14:anchorId="495F39FC">
-          <v:shape id="_x0000_i1027" type="#_x0000_t75" style="width:219.25pt;height:144.45pt" o:ole="">
+          <v:shape id="_x0000_i1027" type="#_x0000_t75" style="width:219.2pt;height:144.55pt" o:ole="">
             <v:imagedata r:id="rId23" o:title=""/>
           </v:shape>
-          <o:OLEObject Type="Embed" ProgID="Excel.Sheet.12" ShapeID="_x0000_i1027" DrawAspect="Content" ObjectID="_1795614541" r:id="rId24"/>
+          <o:OLEObject Type="Embed" ProgID="Excel.Sheet.12" ShapeID="_x0000_i1027" DrawAspect="Content" ObjectID="_1801161476" r:id="rId24"/>
         </w:object>
       </w:r>
     </w:p>
@@ -14304,10 +14304,10 @@
     <w:p>
       <w:r>
         <w:object w:dxaOrig="8740" w:dyaOrig="3210" w14:anchorId="654049C4">
-          <v:shape id="_x0000_i1028" type="#_x0000_t75" style="width:437.15pt;height:160.85pt" o:ole="">
+          <v:shape id="_x0000_i1028" type="#_x0000_t75" style="width:436.85pt;height:160.65pt" o:ole="">
             <v:imagedata r:id="rId25" o:title=""/>
           </v:shape>
-          <o:OLEObject Type="Embed" ProgID="Excel.Sheet.12" ShapeID="_x0000_i1028" DrawAspect="Content" ObjectID="_1795614542" r:id="rId26"/>
+          <o:OLEObject Type="Embed" ProgID="Excel.Sheet.12" ShapeID="_x0000_i1028" DrawAspect="Content" ObjectID="_1801161477" r:id="rId26"/>
         </w:object>
       </w:r>
     </w:p>
@@ -14680,10 +14680,10 @@
       </w:pPr>
       <w:r>
         <w:object w:dxaOrig="11631" w:dyaOrig="12199" w14:anchorId="07F28A8A">
-          <v:shape id="_x0000_i1029" type="#_x0000_t75" style="width:440.9pt;height:462.85pt" o:ole="">
+          <v:shape id="_x0000_i1029" type="#_x0000_t75" style="width:440.6pt;height:463.15pt" o:ole="">
             <v:imagedata r:id="rId28" o:title=""/>
           </v:shape>
-          <o:OLEObject Type="Embed" ProgID="Excel.Sheet.12" ShapeID="_x0000_i1029" DrawAspect="Content" ObjectID="_1795614543" r:id="rId29"/>
+          <o:OLEObject Type="Embed" ProgID="Excel.Sheet.12" ShapeID="_x0000_i1029" DrawAspect="Content" ObjectID="_1801161478" r:id="rId29"/>
         </w:object>
       </w:r>
     </w:p>
@@ -14835,7 +14835,7 @@
             <v:imagedata r:id="rId30" o:title=""/>
             <w10:wrap type="square" side="right"/>
           </v:shape>
-          <o:OLEObject Type="Embed" ProgID="Excel.Sheet.12" ShapeID="_x0000_s1038" DrawAspect="Content" ObjectID="_1795614551" r:id="rId31"/>
+          <o:OLEObject Type="Embed" ProgID="Excel.Sheet.12" ShapeID="_x0000_s1038" DrawAspect="Content" ObjectID="_1801161486" r:id="rId31"/>
         </w:object>
       </w:r>
       <w:r>
@@ -17920,10 +17920,10 @@
       </w:pPr>
       <w:r>
         <w:object w:dxaOrig="8460" w:dyaOrig="6211" w14:anchorId="59F0F0BD">
-          <v:shape id="_x0000_i1031" type="#_x0000_t75" style="width:424.05pt;height:312.3pt" o:ole="">
+          <v:shape id="_x0000_i1031" type="#_x0000_t75" style="width:423.95pt;height:312.2pt" o:ole="">
             <v:imagedata r:id="rId35" o:title=""/>
           </v:shape>
-          <o:OLEObject Type="Embed" ProgID="Visio.Drawing.11" ShapeID="_x0000_i1031" DrawAspect="Content" ObjectID="_1795614544" r:id="rId36"/>
+          <o:OLEObject Type="Embed" ProgID="Visio.Drawing.11" ShapeID="_x0000_i1031" DrawAspect="Content" ObjectID="_1801161479" r:id="rId36"/>
         </w:object>
       </w:r>
     </w:p>
@@ -19251,10 +19251,10 @@
       </w:pPr>
       <w:r>
         <w:object w:dxaOrig="6435" w:dyaOrig="5640" w14:anchorId="0B505A1B">
-          <v:shape id="_x0000_i1032" type="#_x0000_t75" style="width:322.15pt;height:283.3pt" o:ole="">
+          <v:shape id="_x0000_i1032" type="#_x0000_t75" style="width:321.85pt;height:283.15pt" o:ole="">
             <v:imagedata r:id="rId39" o:title=""/>
           </v:shape>
-          <o:OLEObject Type="Embed" ProgID="Visio.Drawing.11" ShapeID="_x0000_i1032" DrawAspect="Content" ObjectID="_1795614545" r:id="rId40"/>
+          <o:OLEObject Type="Embed" ProgID="Visio.Drawing.11" ShapeID="_x0000_i1032" DrawAspect="Content" ObjectID="_1801161480" r:id="rId40"/>
         </w:object>
       </w:r>
     </w:p>
@@ -19319,10 +19319,10 @@
     <w:p>
       <w:r>
         <w:object w:dxaOrig="8275" w:dyaOrig="2920" w14:anchorId="249D7050">
-          <v:shape id="_x0000_i1033" type="#_x0000_t75" style="width:414.7pt;height:144.95pt" o:ole="">
+          <v:shape id="_x0000_i1033" type="#_x0000_t75" style="width:414.8pt;height:145.05pt" o:ole="">
             <v:imagedata r:id="rId41" o:title=""/>
           </v:shape>
-          <o:OLEObject Type="Embed" ProgID="Excel.Sheet.12" ShapeID="_x0000_i1033" DrawAspect="Content" ObjectID="_1795614546" r:id="rId42"/>
+          <o:OLEObject Type="Embed" ProgID="Excel.Sheet.12" ShapeID="_x0000_i1033" DrawAspect="Content" ObjectID="_1801161481" r:id="rId42"/>
         </w:object>
       </w:r>
     </w:p>
@@ -21994,10 +21994,10 @@
       </w:pPr>
       <w:r>
         <w:object w:dxaOrig="8460" w:dyaOrig="4141" w14:anchorId="46EA70DF">
-          <v:shape id="_x0000_i1034" type="#_x0000_t75" style="width:424.05pt;height:206.65pt" o:ole="">
+          <v:shape id="_x0000_i1034" type="#_x0000_t75" style="width:423.95pt;height:206.85pt" o:ole="">
             <v:imagedata r:id="rId44" o:title=""/>
           </v:shape>
-          <o:OLEObject Type="Embed" ProgID="Visio.Drawing.11" ShapeID="_x0000_i1034" DrawAspect="Content" ObjectID="_1795614547" r:id="rId45"/>
+          <o:OLEObject Type="Embed" ProgID="Visio.Drawing.11" ShapeID="_x0000_i1034" DrawAspect="Content" ObjectID="_1801161482" r:id="rId45"/>
         </w:object>
       </w:r>
     </w:p>
@@ -28007,6 +28007,54 @@
               <w:rPr>
                 <w:color w:val="000000" w:themeColor="text1"/>
               </w:rPr>
+              <w:t>Status[13]</w:t>
+            </w:r>
+          </w:p>
+        </w:tc>
+        <w:tc>
+          <w:tcPr>
+            <w:tcW w:w="2310" w:type="dxa"/>
+          </w:tcPr>
+          <w:p>
+            <w:pPr>
+              <w:rPr>
+                <w:color w:val="000000" w:themeColor="text1"/>
+              </w:rPr>
+            </w:pPr>
+            <w:r>
+              <w:rPr>
+                <w:color w:val="000000" w:themeColor="text1"/>
+              </w:rPr>
+              <w:t>Watchdog_TXEnable</w:t>
+            </w:r>
+          </w:p>
+        </w:tc>
+        <w:tc>
+          <w:tcPr>
+            <w:tcW w:w="4447" w:type="dxa"/>
+          </w:tcPr>
+          <w:p>
+            <w:r>
+              <w:t>1 id TA enabled by data transfer watchdog</w:t>
+            </w:r>
+          </w:p>
+        </w:tc>
+      </w:tr>
+      <w:tr>
+        <w:tc>
+          <w:tcPr>
+            <w:tcW w:w="2310" w:type="dxa"/>
+          </w:tcPr>
+          <w:p>
+            <w:pPr>
+              <w:rPr>
+                <w:color w:val="000000" w:themeColor="text1"/>
+              </w:rPr>
+            </w:pPr>
+            <w:r>
+              <w:rPr>
+                <w:color w:val="000000" w:themeColor="text1"/>
+              </w:rPr>
               <w:t>Status[31]</w:t>
             </w:r>
           </w:p>
@@ -28055,6 +28103,7 @@
               <w:rPr>
                 <w:color w:val="000000" w:themeColor="text1"/>
               </w:rPr>
+              <w:lastRenderedPageBreak/>
               <w:t>Status[63:32]</w:t>
             </w:r>
           </w:p>
@@ -28108,7 +28157,6 @@
     </w:tbl>
     <w:p>
       <w:r>
-        <w:lastRenderedPageBreak/>
         <w:t>Note IO4/5/6/8 present the true input logic state; not inverted through FPGA.</w:t>
       </w:r>
     </w:p>
@@ -28602,6 +28650,7 @@
           </w:tcPr>
           <w:p>
             <w:r>
+              <w:lastRenderedPageBreak/>
               <w:t>Keyer Registers</w:t>
             </w:r>
           </w:p>
@@ -28666,7 +28715,6 @@
           </w:tcPr>
           <w:p>
             <w:r>
-              <w:lastRenderedPageBreak/>
               <w:t>ADC overrange latch</w:t>
             </w:r>
           </w:p>
@@ -28928,6 +28976,7 @@
     </w:p>
     <w:p>
       <w:r>
+        <w:lastRenderedPageBreak/>
         <w:t>From the processor side there are 3 options for reading and writing data via the PCI express DMA/bridge subsystem:</w:t>
       </w:r>
     </w:p>
@@ -28940,7 +28989,6 @@
         </w:numPr>
       </w:pPr>
       <w:r>
-        <w:lastRenderedPageBreak/>
         <w:t xml:space="preserve">Processor reads and writes via an AXI4-lite interface. Bandwidth available ~4Mbyte/s. OK for register setting but inappropriate for I/Q data transfer. Not considered further. </w:t>
       </w:r>
     </w:p>
@@ -29451,12 +29499,12 @@
     </w:tbl>
     <w:p>
       <w:r>
+        <w:lastRenderedPageBreak/>
         <w:t xml:space="preserve">A 16 bit read at address 0 gives data 0x2211; a 32 bit read at address 0 gives data 0x44332211. A 64 bit read would give data 0x8877665544332211. So without any byte swapping in the FPGA, the data is naturally aligned for local processor reads and writes. </w:t>
       </w:r>
     </w:p>
     <w:p>
       <w:r>
-        <w:lastRenderedPageBreak/>
         <w:t>Data written to AXI4-lite bus registers will automatically be written with correctly ordered bytes.</w:t>
       </w:r>
     </w:p>
@@ -30459,7 +30507,11 @@
         <w:t>s</w:t>
       </w:r>
       <w:r>
-        <w:t xml:space="preserve">). However all DDCs are multiplexed into the same DMA stream, so when more DDCs are enabled a larger transfer can be selected. There is a theoretical route to use a hardware initiated DMA controlled from inside the FPGA but that would require very complex IP and a device driver, because the DMA engine needs the hardware address of destination memory and the user application sees it through a memory management unit. Each DDC channel would have a block of DMA descriptors, which were set up by the Raspberry pi in advance. When a FIFO reaches a certain depth it initiates a transfer and the data is DMA’d to processor memory. FIFO depths would be smaller, and there would be less processor overhead. </w:t>
+        <w:t xml:space="preserve">). However all DDCs are multiplexed into the same DMA stream, so when more DDCs are enabled a larger transfer can be selected. There is a theoretical route to use a hardware initiated DMA controlled from inside the FPGA but that would require very complex IP and a device driver, because the DMA engine needs the hardware address of destination memory and the user application sees it through a memory management unit. Each DDC channel would have a block of DMA descriptors, which were set up by the </w:t>
+      </w:r>
+      <w:r>
+        <w:lastRenderedPageBreak/>
+        <w:t xml:space="preserve">Raspberry pi in advance. When a FIFO reaches a certain depth it initiates a transfer and the data is DMA’d to processor memory. FIFO depths would be smaller, and there would be less processor overhead. </w:t>
       </w:r>
     </w:p>
     <w:p>
@@ -30782,6 +30834,7 @@
         <w:pStyle w:val="Heading3"/>
       </w:pPr>
       <w:r>
+        <w:lastRenderedPageBreak/>
         <w:t>Audio Codec FIFO</w:t>
       </w:r>
     </w:p>
@@ -30827,7 +30880,6 @@
         <w:pStyle w:val="Heading3"/>
       </w:pPr>
       <w:r>
-        <w:lastRenderedPageBreak/>
         <w:t>TX FIFO</w:t>
       </w:r>
     </w:p>
@@ -30882,10 +30934,10 @@
     <w:p>
       <w:r>
         <w:object w:dxaOrig="7887" w:dyaOrig="2340" w14:anchorId="494DF00A">
-          <v:shape id="_x0000_i1035" type="#_x0000_t75" style="width:395.05pt;height:117.35pt" o:ole="">
+          <v:shape id="_x0000_i1035" type="#_x0000_t75" style="width:394.95pt;height:117.15pt" o:ole="">
             <v:imagedata r:id="rId55" o:title=""/>
           </v:shape>
-          <o:OLEObject Type="Embed" ProgID="Excel.Sheet.12" ShapeID="_x0000_i1035" DrawAspect="Content" ObjectID="_1795614548" r:id="rId56"/>
+          <o:OLEObject Type="Embed" ProgID="Excel.Sheet.12" ShapeID="_x0000_i1035" DrawAspect="Content" ObjectID="_1801161483" r:id="rId56"/>
         </w:object>
       </w:r>
     </w:p>
@@ -30962,15 +31014,16 @@
     <w:p>
       <w:r>
         <w:object w:dxaOrig="9392" w:dyaOrig="4052" w14:anchorId="4DFE7B16">
-          <v:shape id="_x0000_i1036" type="#_x0000_t75" style="width:469.4pt;height:201.95pt" o:ole="">
+          <v:shape id="_x0000_i1036" type="#_x0000_t75" style="width:469.6pt;height:202.05pt" o:ole="">
             <v:imagedata r:id="rId57" o:title=""/>
           </v:shape>
-          <o:OLEObject Type="Embed" ProgID="Excel.Sheet.12" ShapeID="_x0000_i1036" DrawAspect="Content" ObjectID="_1795614549" r:id="rId58"/>
+          <o:OLEObject Type="Embed" ProgID="Excel.Sheet.12" ShapeID="_x0000_i1036" DrawAspect="Content" ObjectID="_1801161484" r:id="rId58"/>
         </w:object>
       </w:r>
     </w:p>
     <w:p>
       <w:r>
+        <w:lastRenderedPageBreak/>
         <w:t>Th</w:t>
       </w:r>
       <w:r>
@@ -31074,7 +31127,6 @@
         </w:numPr>
       </w:pPr>
       <w:r>
-        <w:lastRenderedPageBreak/>
         <w:t>Mic samples: depth = 256; 16 bits per sample -&gt; 1024 samples stored</w:t>
       </w:r>
     </w:p>
@@ -31134,10 +31186,10 @@
     <w:p>
       <w:r>
         <w:object w:dxaOrig="6748" w:dyaOrig="2137" w14:anchorId="71B641DD">
-          <v:shape id="_x0000_i1037" type="#_x0000_t75" style="width:337.55pt;height:107.05pt" o:ole="">
+          <v:shape id="_x0000_i1037" type="#_x0000_t75" style="width:337.45pt;height:106.95pt" o:ole="">
             <v:imagedata r:id="rId59" o:title=""/>
           </v:shape>
-          <o:OLEObject Type="Embed" ProgID="Excel.Sheet.12" ShapeID="_x0000_i1037" DrawAspect="Content" ObjectID="_1795614550" r:id="rId60"/>
+          <o:OLEObject Type="Embed" ProgID="Excel.Sheet.12" ShapeID="_x0000_i1037" DrawAspect="Content" ObjectID="_1801161485" r:id="rId60"/>
         </w:object>
       </w:r>
     </w:p>
@@ -31490,6 +31542,7 @@
         <w:pStyle w:val="Heading2"/>
       </w:pPr>
       <w:r>
+        <w:lastRenderedPageBreak/>
         <w:t xml:space="preserve">DMA </w:t>
       </w:r>
       <w:r>
@@ -31531,11 +31584,7 @@
     </w:p>
     <w:p>
       <w:r>
-        <w:t xml:space="preserve">For Thetis to work it must be possible reliably to start and stop operation and reconfigure the DDCs and still get deterministic data. The required criterion is: the phase difference between any pair of DDCs used for </w:t>
-      </w:r>
-      <w:r>
-        <w:lastRenderedPageBreak/>
-        <w:t>Puresignal (on TX) or diversity (on receive) must remain constant even if the sample rate is changed</w:t>
+        <w:t>For Thetis to work it must be possible reliably to start and stop operation and reconfigure the DDCs and still get deterministic data. The required criterion is: the phase difference between any pair of DDCs used for Puresignal (on TX) or diversity (on receive) must remain constant even if the sample rate is changed</w:t>
       </w:r>
       <w:r>
         <w:rPr>
@@ -32351,6 +32400,25 @@
               <w:t>5</w:t>
             </w:r>
             <w:r>
+              <w:t xml:space="preserve"> </w:t>
+            </w:r>
+            <w:r>
+              <w:lastRenderedPageBreak/>
+              <w:t>DDC1</w:t>
+            </w:r>
+            <w:r>
+              <w:rPr>
+                <w:vertAlign w:val="subscript"/>
+              </w:rPr>
+              <w:t>m+</w:t>
+            </w:r>
+            <w:r>
+              <w:rPr>
+                <w:vertAlign w:val="subscript"/>
+              </w:rPr>
+              <w:t>6</w:t>
+            </w:r>
+            <w:r>
               <w:t xml:space="preserve"> DDC1</w:t>
             </w:r>
             <w:r>
@@ -32363,21 +32431,6 @@
               <w:rPr>
                 <w:vertAlign w:val="subscript"/>
               </w:rPr>
-              <w:t>6</w:t>
-            </w:r>
-            <w:r>
-              <w:t xml:space="preserve"> DDC1</w:t>
-            </w:r>
-            <w:r>
-              <w:rPr>
-                <w:vertAlign w:val="subscript"/>
-              </w:rPr>
-              <w:t>m+</w:t>
-            </w:r>
-            <w:r>
-              <w:rPr>
-                <w:vertAlign w:val="subscript"/>
-              </w:rPr>
               <w:t>7</w:t>
             </w:r>
           </w:p>
@@ -32388,6 +32441,7 @@
           </w:tcPr>
           <w:p>
             <w:r>
+              <w:lastRenderedPageBreak/>
               <w:t>DDC2</w:t>
             </w:r>
             <w:r>
@@ -32698,7 +32752,6 @@
     </w:p>
     <w:p>
       <w:r>
-        <w:lastRenderedPageBreak/>
         <w:t xml:space="preserve">&lt;DDC rate register&gt; </w:t>
       </w:r>
       <w:r>
@@ -33319,6 +33372,7 @@
     </w:p>
     <w:p>
       <w:r>
+        <w:lastRenderedPageBreak/>
         <w:t>F</w:t>
       </w:r>
       <w:r>
@@ -33338,7 +33392,6 @@
     </w:p>
     <w:p>
       <w:r>
-        <w:lastRenderedPageBreak/>
         <w:t>The multiplexer will transfer 48 bit (6 byte) words to a 64 bit FIFO. The additional (top) 16 bits of data will be used as follows:</w:t>
       </w:r>
     </w:p>
@@ -33667,6 +33720,7 @@
         </w:numPr>
       </w:pPr>
       <w:r>
+        <w:lastRenderedPageBreak/>
         <w:t>DDC o/p FIFOs are reset automatically</w:t>
       </w:r>
     </w:p>
@@ -33689,7 +33743,6 @@
     </w:p>
     <w:p>
       <w:r>
-        <w:lastRenderedPageBreak/>
         <w:t xml:space="preserve">This does mean that the configuration is sent each beat. That’s a 100% overhead with one DDC enabled at 48KHz, but the processor has little to do in this case. But the overhead gets much smaller as the number of DDCs and/or the sample rates are increased; it also means the PC doesn’t need to search for the word – it will always be in a known location AND it has bits set to identify it for error detection. </w:t>
       </w:r>
     </w:p>
@@ -35119,6 +35172,7 @@
     </w:p>
     <w:p>
       <w:r>
+        <w:lastRenderedPageBreak/>
         <w:t>Samples are transferred as 24 bit I, 24 bit Q complex samples. These appear into the processor memory map</w:t>
       </w:r>
       <w:r>
@@ -35619,7 +35673,6 @@
           </w:tcPr>
           <w:p>
             <w:r>
-              <w:lastRenderedPageBreak/>
               <w:t>Byte #</w:t>
             </w:r>
           </w:p>
@@ -38650,6 +38703,7 @@
           </w:tcPr>
           <w:p>
             <w:r>
+              <w:lastRenderedPageBreak/>
               <w:t>Data</w:t>
             </w:r>
           </w:p>
@@ -39089,7 +39143,6 @@
           </w:tcPr>
           <w:p>
             <w:r>
-              <w:lastRenderedPageBreak/>
               <w:t>Data</w:t>
             </w:r>
           </w:p>
@@ -40062,6 +40115,24 @@
     </w:p>
     <w:p>
       <w:pPr>
+        <w:pStyle w:val="Heading3"/>
+      </w:pPr>
+      <w:r>
+        <w:t>Watchdog</w:t>
+      </w:r>
+    </w:p>
+    <w:p>
+      <w:r>
+        <w:t>A hardware “watchdog” disables TX if there has been no access to any of the 4 main data FIFOs in the last 2 seconds. This means that if the SDR client app crashes, the system will not be “stuck” in a TX state.</w:t>
+      </w:r>
+    </w:p>
+    <w:p>
+      <w:r>
+        <w:t>The watchdog state can be read back through the Status register.</w:t>
+      </w:r>
+    </w:p>
+    <w:p>
+      <w:pPr>
         <w:pStyle w:val="Heading2"/>
       </w:pPr>
       <w:bookmarkStart w:id="43" w:name="_Ref78916338"/>
@@ -40467,7 +40538,6 @@
         <w:pStyle w:val="Heading3"/>
       </w:pPr>
       <w:r>
-        <w:lastRenderedPageBreak/>
         <w:t>64 bit Config Register</w:t>
       </w:r>
     </w:p>
@@ -41069,6 +41139,7 @@
         <w:pStyle w:val="Heading3"/>
       </w:pPr>
       <w:r>
+        <w:lastRenderedPageBreak/>
         <w:t>Status Readback Register</w:t>
       </w:r>
     </w:p>
@@ -41335,7 +41406,6 @@
                 <w:b/>
                 <w:bCs/>
               </w:rPr>
-              <w:lastRenderedPageBreak/>
               <w:t>IP</w:t>
             </w:r>
           </w:p>
@@ -42076,6 +42146,7 @@
       <w:bookmarkStart w:id="45" w:name="_Ref78915732"/>
       <w:bookmarkStart w:id="46" w:name="_Ref116832305"/>
       <w:r>
+        <w:lastRenderedPageBreak/>
         <w:t>ADC Overflow Register</w:t>
       </w:r>
       <w:bookmarkEnd w:id="45"/>
@@ -42366,7 +42437,6 @@
                 <w:b/>
                 <w:bCs/>
               </w:rPr>
-              <w:lastRenderedPageBreak/>
               <w:t>IP</w:t>
             </w:r>
           </w:p>
@@ -43322,6 +43392,7 @@
         <w:pStyle w:val="Heading4"/>
       </w:pPr>
       <w:r>
+        <w:lastRenderedPageBreak/>
         <w:t>PA Drive Current</w:t>
       </w:r>
     </w:p>
@@ -43369,7 +43440,6 @@
         <w:pStyle w:val="Heading4"/>
       </w:pPr>
       <w:r>
-        <w:lastRenderedPageBreak/>
         <w:t>7000DLE RF PA Current</w:t>
       </w:r>
     </w:p>
@@ -43887,6 +43957,7 @@
       </w:pPr>
       <w:bookmarkStart w:id="49" w:name="_Ref116584751"/>
       <w:r>
+        <w:lastRenderedPageBreak/>
         <w:t>Codec SPI Registers</w:t>
       </w:r>
       <w:bookmarkEnd w:id="49"/>
@@ -43929,7 +44000,6 @@
                 <w:b/>
                 <w:bCs/>
               </w:rPr>
-              <w:lastRenderedPageBreak/>
               <w:t>IP</w:t>
             </w:r>
           </w:p>
@@ -44710,6 +44780,7 @@
           </w:p>
           <w:p>
             <w:r>
+              <w:lastRenderedPageBreak/>
               <w:t>0=invalid</w:t>
             </w:r>
           </w:p>
@@ -44725,6 +44796,7 @@
           </w:tcPr>
           <w:p>
             <w:r>
+              <w:lastRenderedPageBreak/>
               <w:t>Readonly register</w:t>
             </w:r>
           </w:p>
@@ -44811,7 +44883,6 @@
         <w:pStyle w:val="Heading3"/>
       </w:pPr>
       <w:r>
-        <w:lastRenderedPageBreak/>
         <w:t>Wideband collection</w:t>
       </w:r>
     </w:p>
@@ -45693,6 +45764,7 @@
       </w:pPr>
       <w:bookmarkStart w:id="51" w:name="_Ref118033905"/>
       <w:r>
+        <w:lastRenderedPageBreak/>
         <w:t xml:space="preserve">AXI4-Lite </w:t>
       </w:r>
       <w:r>
@@ -45756,7 +45828,6 @@
                 <w:b/>
                 <w:bCs/>
               </w:rPr>
-              <w:lastRenderedPageBreak/>
               <w:t>IP</w:t>
             </w:r>
           </w:p>
@@ -47803,6 +47874,7 @@
           </w:tcPr>
           <w:p>
             <w:r>
+              <w:lastRenderedPageBreak/>
               <w:t>Axi_FIFO_overflow_0</w:t>
             </w:r>
           </w:p>
@@ -48116,7 +48188,6 @@
           </w:tcPr>
           <w:p>
             <w:r>
-              <w:lastRenderedPageBreak/>
               <w:t>Fifo_Monitor_0</w:t>
             </w:r>
           </w:p>
@@ -49183,6 +49254,7 @@
         <w:pStyle w:val="Heading1"/>
       </w:pPr>
       <w:r>
+        <w:lastRenderedPageBreak/>
         <w:t>IP Modules used in Design</w:t>
       </w:r>
     </w:p>
@@ -49478,7 +49550,6 @@
         <w:pStyle w:val="Heading2"/>
       </w:pPr>
       <w:r>
-        <w:lastRenderedPageBreak/>
         <w:t>Local Verilog Modules</w:t>
       </w:r>
     </w:p>
@@ -53454,10 +53525,7 @@
         <w:pStyle w:val="Heading2"/>
       </w:pPr>
       <w:r>
-        <w:t>Renamed</w:t>
-      </w:r>
-      <w:r>
-        <w:t xml:space="preserve"> FPGA pins</w:t>
+        <w:t>Renamed FPGA pins</w:t>
       </w:r>
     </w:p>
     <w:tbl>
@@ -53569,10 +53637,7 @@
           </w:tcPr>
           <w:p>
             <w:r>
-              <w:t xml:space="preserve">Not needed. Wire IC pin to logic </w:t>
-            </w:r>
-            <w:r>
-              <w:t>0</w:t>
+              <w:t>Not needed. Wire IC pin to logic 0</w:t>
             </w:r>
           </w:p>
         </w:tc>
@@ -53584,10 +53649,7 @@
           </w:tcPr>
           <w:p>
             <w:r>
-              <w:t>DAC_ATTEN_</w:t>
-            </w:r>
-            <w:r>
-              <w:t>DATA</w:t>
+              <w:t>DAC_ATTEN_DATA</w:t>
             </w:r>
           </w:p>
         </w:tc>
@@ -53597,10 +53659,7 @@
           </w:tcPr>
           <w:p>
             <w:r>
-              <w:t xml:space="preserve">Not needed. Wire IC pin to logic </w:t>
-            </w:r>
-            <w:r>
-              <w:t>0</w:t>
+              <w:t>Not needed. Wire IC pin to logic 0</w:t>
             </w:r>
           </w:p>
         </w:tc>
@@ -53612,10 +53671,7 @@
           </w:tcPr>
           <w:p>
             <w:r>
-              <w:t>DAC_ATTEN_</w:t>
-            </w:r>
-            <w:r>
-              <w:t>MODE</w:t>
+              <w:t>DAC_ATTEN_MODE</w:t>
             </w:r>
           </w:p>
         </w:tc>
@@ -53625,10 +53681,7 @@
           </w:tcPr>
           <w:p>
             <w:r>
-              <w:t xml:space="preserve">Not needed. Wire IC pin to logic </w:t>
-            </w:r>
-            <w:r>
-              <w:t>0</w:t>
+              <w:t>Not needed. Wire IC pin to logic 0</w:t>
             </w:r>
           </w:p>
         </w:tc>
@@ -53640,10 +53693,7 @@
           </w:tcPr>
           <w:p>
             <w:r>
-              <w:t>DAC_ATTEN_</w:t>
-            </w:r>
-            <w:r>
-              <w:t>LE</w:t>
+              <w:t>DAC_ATTEN_LE</w:t>
             </w:r>
           </w:p>
         </w:tc>
@@ -53746,7 +53796,7 @@
 </file>
 
 <file path=word/endnotes.xml><?xml version="1.0" encoding="utf-8"?>
-<w:endnotes xmlns:wpc="http://schemas.microsoft.com/office/word/2010/wordprocessingCanvas" xmlns:cx="http://schemas.microsoft.com/office/drawing/2014/chartex" xmlns:cx1="http://schemas.microsoft.com/office/drawing/2015/9/8/chartex" xmlns:cx2="http://schemas.microsoft.com/office/drawing/2015/10/21/chartex" xmlns:cx3="http://schemas.microsoft.com/office/drawing/2016/5/9/chartex" xmlns:cx4="http://schemas.microsoft.com/office/drawing/2016/5/10/chartex" xmlns:cx5="http://schemas.microsoft.com/office/drawing/2016/5/11/chartex" xmlns:cx6="http://schemas.microsoft.com/office/drawing/2016/5/12/chartex" xmlns:cx7="http://schemas.microsoft.com/office/drawing/2016/5/13/chartex" xmlns:cx8="http://schemas.microsoft.com/office/drawing/2016/5/14/chartex" xmlns:mc="http://schemas.openxmlformats.org/markup-compatibility/2006" xmlns:aink="http://schemas.microsoft.com/office/drawing/2016/ink" xmlns:am3d="http://schemas.microsoft.com/office/drawing/2017/model3d" xmlns:o="urn:schemas-microsoft-com:office:office" xmlns:oel="http://schemas.microsoft.com/office/2019/extlst" xmlns:r="http://schemas.openxmlformats.org/officeDocument/2006/relationships" xmlns:m="http://schemas.openxmlformats.org/officeDocument/2006/math" xmlns:v="urn:schemas-microsoft-com:vml" xmlns:wp14="http://schemas.microsoft.com/office/word/2010/wordprocessingDrawing" xmlns:wp="http://schemas.openxmlformats.org/drawingml/2006/wordprocessingDrawing" xmlns:w10="urn:schemas-microsoft-com:office:word" xmlns:w="http://schemas.openxmlformats.org/wordprocessingml/2006/main" xmlns:w14="http://schemas.microsoft.com/office/word/2010/wordml" xmlns:w15="http://schemas.microsoft.com/office/word/2012/wordml" xmlns:w16cex="http://schemas.microsoft.com/office/word/2018/wordml/cex" xmlns:w16cid="http://schemas.microsoft.com/office/word/2016/wordml/cid" xmlns:w16="http://schemas.microsoft.com/office/word/2018/wordml" xmlns:w16du="http://schemas.microsoft.com/office/word/2023/wordml/word16du" xmlns:w16sdtdh="http://schemas.microsoft.com/office/word/2020/wordml/sdtdatahash" xmlns:w16se="http://schemas.microsoft.com/office/word/2015/wordml/symex" xmlns:wpg="http://schemas.microsoft.com/office/word/2010/wordprocessingGroup" xmlns:wpi="http://schemas.microsoft.com/office/word/2010/wordprocessingInk" xmlns:wne="http://schemas.microsoft.com/office/word/2006/wordml" xmlns:wps="http://schemas.microsoft.com/office/word/2010/wordprocessingShape" mc:Ignorable="w14 w15 w16se w16cid w16 w16cex w16sdtdh w16du wp14">
+<w:endnotes xmlns:wpc="http://schemas.microsoft.com/office/word/2010/wordprocessingCanvas" xmlns:cx="http://schemas.microsoft.com/office/drawing/2014/chartex" xmlns:cx1="http://schemas.microsoft.com/office/drawing/2015/9/8/chartex" xmlns:cx2="http://schemas.microsoft.com/office/drawing/2015/10/21/chartex" xmlns:cx3="http://schemas.microsoft.com/office/drawing/2016/5/9/chartex" xmlns:cx4="http://schemas.microsoft.com/office/drawing/2016/5/10/chartex" xmlns:cx5="http://schemas.microsoft.com/office/drawing/2016/5/11/chartex" xmlns:cx6="http://schemas.microsoft.com/office/drawing/2016/5/12/chartex" xmlns:cx7="http://schemas.microsoft.com/office/drawing/2016/5/13/chartex" xmlns:cx8="http://schemas.microsoft.com/office/drawing/2016/5/14/chartex" xmlns:mc="http://schemas.openxmlformats.org/markup-compatibility/2006" xmlns:aink="http://schemas.microsoft.com/office/drawing/2016/ink" xmlns:am3d="http://schemas.microsoft.com/office/drawing/2017/model3d" xmlns:o="urn:schemas-microsoft-com:office:office" xmlns:oel="http://schemas.microsoft.com/office/2019/extlst" xmlns:r="http://schemas.openxmlformats.org/officeDocument/2006/relationships" xmlns:m="http://schemas.openxmlformats.org/officeDocument/2006/math" xmlns:v="urn:schemas-microsoft-com:vml" xmlns:wp14="http://schemas.microsoft.com/office/word/2010/wordprocessingDrawing" xmlns:wp="http://schemas.openxmlformats.org/drawingml/2006/wordprocessingDrawing" xmlns:w10="urn:schemas-microsoft-com:office:word" xmlns:w="http://schemas.openxmlformats.org/wordprocessingml/2006/main" xmlns:w14="http://schemas.microsoft.com/office/word/2010/wordml" xmlns:w15="http://schemas.microsoft.com/office/word/2012/wordml" xmlns:w16cex="http://schemas.microsoft.com/office/word/2018/wordml/cex" xmlns:w16cid="http://schemas.microsoft.com/office/word/2016/wordml/cid" xmlns:w16="http://schemas.microsoft.com/office/word/2018/wordml" xmlns:w16du="http://schemas.microsoft.com/office/word/2023/wordml/word16du" xmlns:w16sdtdh="http://schemas.microsoft.com/office/word/2020/wordml/sdtdatahash" xmlns:w16sdtfl="http://schemas.microsoft.com/office/word/2024/wordml/sdtformatlock" xmlns:w16se="http://schemas.microsoft.com/office/word/2015/wordml/symex" xmlns:wpg="http://schemas.microsoft.com/office/word/2010/wordprocessingGroup" xmlns:wpi="http://schemas.microsoft.com/office/word/2010/wordprocessingInk" xmlns:wne="http://schemas.microsoft.com/office/word/2006/wordml" xmlns:wps="http://schemas.microsoft.com/office/word/2010/wordprocessingShape" mc:Ignorable="w14 w15 w16se w16cid w16 w16cex w16sdtdh w16sdtfl w16du wp14">
   <w:endnote w:type="separator" w:id="-1">
     <w:p>
       <w:pPr>
@@ -53771,7 +53821,7 @@
 </file>
 
 <file path=word/footer1.xml><?xml version="1.0" encoding="utf-8"?>
-<w:ftr xmlns:wpc="http://schemas.microsoft.com/office/word/2010/wordprocessingCanvas" xmlns:cx="http://schemas.microsoft.com/office/drawing/2014/chartex" xmlns:cx1="http://schemas.microsoft.com/office/drawing/2015/9/8/chartex" xmlns:cx2="http://schemas.microsoft.com/office/drawing/2015/10/21/chartex" xmlns:cx3="http://schemas.microsoft.com/office/drawing/2016/5/9/chartex" xmlns:cx4="http://schemas.microsoft.com/office/drawing/2016/5/10/chartex" xmlns:cx5="http://schemas.microsoft.com/office/drawing/2016/5/11/chartex" xmlns:cx6="http://schemas.microsoft.com/office/drawing/2016/5/12/chartex" xmlns:cx7="http://schemas.microsoft.com/office/drawing/2016/5/13/chartex" xmlns:cx8="http://schemas.microsoft.com/office/drawing/2016/5/14/chartex" xmlns:mc="http://schemas.openxmlformats.org/markup-compatibility/2006" xmlns:aink="http://schemas.microsoft.com/office/drawing/2016/ink" xmlns:am3d="http://schemas.microsoft.com/office/drawing/2017/model3d" xmlns:o="urn:schemas-microsoft-com:office:office" xmlns:oel="http://schemas.microsoft.com/office/2019/extlst" xmlns:r="http://schemas.openxmlformats.org/officeDocument/2006/relationships" xmlns:m="http://schemas.openxmlformats.org/officeDocument/2006/math" xmlns:v="urn:schemas-microsoft-com:vml" xmlns:wp14="http://schemas.microsoft.com/office/word/2010/wordprocessingDrawing" xmlns:wp="http://schemas.openxmlformats.org/drawingml/2006/wordprocessingDrawing" xmlns:w10="urn:schemas-microsoft-com:office:word" xmlns:w="http://schemas.openxmlformats.org/wordprocessingml/2006/main" xmlns:w14="http://schemas.microsoft.com/office/word/2010/wordml" xmlns:w15="http://schemas.microsoft.com/office/word/2012/wordml" xmlns:w16cex="http://schemas.microsoft.com/office/word/2018/wordml/cex" xmlns:w16cid="http://schemas.microsoft.com/office/word/2016/wordml/cid" xmlns:w16="http://schemas.microsoft.com/office/word/2018/wordml" xmlns:w16du="http://schemas.microsoft.com/office/word/2023/wordml/word16du" xmlns:w16sdtdh="http://schemas.microsoft.com/office/word/2020/wordml/sdtdatahash" xmlns:w16se="http://schemas.microsoft.com/office/word/2015/wordml/symex" xmlns:wpg="http://schemas.microsoft.com/office/word/2010/wordprocessingGroup" xmlns:wpi="http://schemas.microsoft.com/office/word/2010/wordprocessingInk" xmlns:wne="http://schemas.microsoft.com/office/word/2006/wordml" xmlns:wps="http://schemas.microsoft.com/office/word/2010/wordprocessingShape" mc:Ignorable="w14 w15 w16se w16cid w16 w16cex w16sdtdh w16du wp14">
+<w:ftr xmlns:wpc="http://schemas.microsoft.com/office/word/2010/wordprocessingCanvas" xmlns:cx="http://schemas.microsoft.com/office/drawing/2014/chartex" xmlns:cx1="http://schemas.microsoft.com/office/drawing/2015/9/8/chartex" xmlns:cx2="http://schemas.microsoft.com/office/drawing/2015/10/21/chartex" xmlns:cx3="http://schemas.microsoft.com/office/drawing/2016/5/9/chartex" xmlns:cx4="http://schemas.microsoft.com/office/drawing/2016/5/10/chartex" xmlns:cx5="http://schemas.microsoft.com/office/drawing/2016/5/11/chartex" xmlns:cx6="http://schemas.microsoft.com/office/drawing/2016/5/12/chartex" xmlns:cx7="http://schemas.microsoft.com/office/drawing/2016/5/13/chartex" xmlns:cx8="http://schemas.microsoft.com/office/drawing/2016/5/14/chartex" xmlns:mc="http://schemas.openxmlformats.org/markup-compatibility/2006" xmlns:aink="http://schemas.microsoft.com/office/drawing/2016/ink" xmlns:am3d="http://schemas.microsoft.com/office/drawing/2017/model3d" xmlns:o="urn:schemas-microsoft-com:office:office" xmlns:oel="http://schemas.microsoft.com/office/2019/extlst" xmlns:r="http://schemas.openxmlformats.org/officeDocument/2006/relationships" xmlns:m="http://schemas.openxmlformats.org/officeDocument/2006/math" xmlns:v="urn:schemas-microsoft-com:vml" xmlns:wp14="http://schemas.microsoft.com/office/word/2010/wordprocessingDrawing" xmlns:wp="http://schemas.openxmlformats.org/drawingml/2006/wordprocessingDrawing" xmlns:w10="urn:schemas-microsoft-com:office:word" xmlns:w="http://schemas.openxmlformats.org/wordprocessingml/2006/main" xmlns:w14="http://schemas.microsoft.com/office/word/2010/wordml" xmlns:w15="http://schemas.microsoft.com/office/word/2012/wordml" xmlns:w16cex="http://schemas.microsoft.com/office/word/2018/wordml/cex" xmlns:w16cid="http://schemas.microsoft.com/office/word/2016/wordml/cid" xmlns:w16="http://schemas.microsoft.com/office/word/2018/wordml" xmlns:w16du="http://schemas.microsoft.com/office/word/2023/wordml/word16du" xmlns:w16sdtdh="http://schemas.microsoft.com/office/word/2020/wordml/sdtdatahash" xmlns:w16sdtfl="http://schemas.microsoft.com/office/word/2024/wordml/sdtformatlock" xmlns:w16se="http://schemas.microsoft.com/office/word/2015/wordml/symex" xmlns:wpg="http://schemas.microsoft.com/office/word/2010/wordprocessingGroup" xmlns:wpi="http://schemas.microsoft.com/office/word/2010/wordprocessingInk" xmlns:wne="http://schemas.microsoft.com/office/word/2006/wordml" xmlns:wps="http://schemas.microsoft.com/office/word/2010/wordprocessingShape" mc:Ignorable="w14 w15 w16se w16cid w16 w16cex w16sdtdh w16sdtfl w16du wp14">
   <w:p>
     <w:pPr>
       <w:pStyle w:val="Footer"/>
@@ -53833,7 +53883,7 @@
 </file>
 
 <file path=word/footnotes.xml><?xml version="1.0" encoding="utf-8"?>
-<w:footnotes xmlns:wpc="http://schemas.microsoft.com/office/word/2010/wordprocessingCanvas" xmlns:cx="http://schemas.microsoft.com/office/drawing/2014/chartex" xmlns:cx1="http://schemas.microsoft.com/office/drawing/2015/9/8/chartex" xmlns:cx2="http://schemas.microsoft.com/office/drawing/2015/10/21/chartex" xmlns:cx3="http://schemas.microsoft.com/office/drawing/2016/5/9/chartex" xmlns:cx4="http://schemas.microsoft.com/office/drawing/2016/5/10/chartex" xmlns:cx5="http://schemas.microsoft.com/office/drawing/2016/5/11/chartex" xmlns:cx6="http://schemas.microsoft.com/office/drawing/2016/5/12/chartex" xmlns:cx7="http://schemas.microsoft.com/office/drawing/2016/5/13/chartex" xmlns:cx8="http://schemas.microsoft.com/office/drawing/2016/5/14/chartex" xmlns:mc="http://schemas.openxmlformats.org/markup-compatibility/2006" xmlns:aink="http://schemas.microsoft.com/office/drawing/2016/ink" xmlns:am3d="http://schemas.microsoft.com/office/drawing/2017/model3d" xmlns:o="urn:schemas-microsoft-com:office:office" xmlns:oel="http://schemas.microsoft.com/office/2019/extlst" xmlns:r="http://schemas.openxmlformats.org/officeDocument/2006/relationships" xmlns:m="http://schemas.openxmlformats.org/officeDocument/2006/math" xmlns:v="urn:schemas-microsoft-com:vml" xmlns:wp14="http://schemas.microsoft.com/office/word/2010/wordprocessingDrawing" xmlns:wp="http://schemas.openxmlformats.org/drawingml/2006/wordprocessingDrawing" xmlns:w10="urn:schemas-microsoft-com:office:word" xmlns:w="http://schemas.openxmlformats.org/wordprocessingml/2006/main" xmlns:w14="http://schemas.microsoft.com/office/word/2010/wordml" xmlns:w15="http://schemas.microsoft.com/office/word/2012/wordml" xmlns:w16cex="http://schemas.microsoft.com/office/word/2018/wordml/cex" xmlns:w16cid="http://schemas.microsoft.com/office/word/2016/wordml/cid" xmlns:w16="http://schemas.microsoft.com/office/word/2018/wordml" xmlns:w16du="http://schemas.microsoft.com/office/word/2023/wordml/word16du" xmlns:w16sdtdh="http://schemas.microsoft.com/office/word/2020/wordml/sdtdatahash" xmlns:w16se="http://schemas.microsoft.com/office/word/2015/wordml/symex" xmlns:wpg="http://schemas.microsoft.com/office/word/2010/wordprocessingGroup" xmlns:wpi="http://schemas.microsoft.com/office/word/2010/wordprocessingInk" xmlns:wne="http://schemas.microsoft.com/office/word/2006/wordml" xmlns:wps="http://schemas.microsoft.com/office/word/2010/wordprocessingShape" mc:Ignorable="w14 w15 w16se w16cid w16 w16cex w16sdtdh w16du wp14">
+<w:footnotes xmlns:wpc="http://schemas.microsoft.com/office/word/2010/wordprocessingCanvas" xmlns:cx="http://schemas.microsoft.com/office/drawing/2014/chartex" xmlns:cx1="http://schemas.microsoft.com/office/drawing/2015/9/8/chartex" xmlns:cx2="http://schemas.microsoft.com/office/drawing/2015/10/21/chartex" xmlns:cx3="http://schemas.microsoft.com/office/drawing/2016/5/9/chartex" xmlns:cx4="http://schemas.microsoft.com/office/drawing/2016/5/10/chartex" xmlns:cx5="http://schemas.microsoft.com/office/drawing/2016/5/11/chartex" xmlns:cx6="http://schemas.microsoft.com/office/drawing/2016/5/12/chartex" xmlns:cx7="http://schemas.microsoft.com/office/drawing/2016/5/13/chartex" xmlns:cx8="http://schemas.microsoft.com/office/drawing/2016/5/14/chartex" xmlns:mc="http://schemas.openxmlformats.org/markup-compatibility/2006" xmlns:aink="http://schemas.microsoft.com/office/drawing/2016/ink" xmlns:am3d="http://schemas.microsoft.com/office/drawing/2017/model3d" xmlns:o="urn:schemas-microsoft-com:office:office" xmlns:oel="http://schemas.microsoft.com/office/2019/extlst" xmlns:r="http://schemas.openxmlformats.org/officeDocument/2006/relationships" xmlns:m="http://schemas.openxmlformats.org/officeDocument/2006/math" xmlns:v="urn:schemas-microsoft-com:vml" xmlns:wp14="http://schemas.microsoft.com/office/word/2010/wordprocessingDrawing" xmlns:wp="http://schemas.openxmlformats.org/drawingml/2006/wordprocessingDrawing" xmlns:w10="urn:schemas-microsoft-com:office:word" xmlns:w="http://schemas.openxmlformats.org/wordprocessingml/2006/main" xmlns:w14="http://schemas.microsoft.com/office/word/2010/wordml" xmlns:w15="http://schemas.microsoft.com/office/word/2012/wordml" xmlns:w16cex="http://schemas.microsoft.com/office/word/2018/wordml/cex" xmlns:w16cid="http://schemas.microsoft.com/office/word/2016/wordml/cid" xmlns:w16="http://schemas.microsoft.com/office/word/2018/wordml" xmlns:w16du="http://schemas.microsoft.com/office/word/2023/wordml/word16du" xmlns:w16sdtdh="http://schemas.microsoft.com/office/word/2020/wordml/sdtdatahash" xmlns:w16sdtfl="http://schemas.microsoft.com/office/word/2024/wordml/sdtformatlock" xmlns:w16se="http://schemas.microsoft.com/office/word/2015/wordml/symex" xmlns:wpg="http://schemas.microsoft.com/office/word/2010/wordprocessingGroup" xmlns:wpi="http://schemas.microsoft.com/office/word/2010/wordprocessingInk" xmlns:wne="http://schemas.microsoft.com/office/word/2006/wordml" xmlns:wps="http://schemas.microsoft.com/office/word/2010/wordprocessingShape" mc:Ignorable="w14 w15 w16se w16cid w16 w16cex w16sdtdh w16sdtfl w16du wp14">
   <w:footnote w:type="separator" w:id="-1">
     <w:p>
       <w:pPr>
@@ -53909,7 +53959,7 @@
 </file>
 
 <file path=word/numbering.xml><?xml version="1.0" encoding="utf-8"?>
-<w:numbering xmlns:wpc="http://schemas.microsoft.com/office/word/2010/wordprocessingCanvas" xmlns:cx="http://schemas.microsoft.com/office/drawing/2014/chartex" xmlns:cx1="http://schemas.microsoft.com/office/drawing/2015/9/8/chartex" xmlns:cx2="http://schemas.microsoft.com/office/drawing/2015/10/21/chartex" xmlns:cx3="http://schemas.microsoft.com/office/drawing/2016/5/9/chartex" xmlns:cx4="http://schemas.microsoft.com/office/drawing/2016/5/10/chartex" xmlns:cx5="http://schemas.microsoft.com/office/drawing/2016/5/11/chartex" xmlns:cx6="http://schemas.microsoft.com/office/drawing/2016/5/12/chartex" xmlns:cx7="http://schemas.microsoft.com/office/drawing/2016/5/13/chartex" xmlns:cx8="http://schemas.microsoft.com/office/drawing/2016/5/14/chartex" xmlns:mc="http://schemas.openxmlformats.org/markup-compatibility/2006" xmlns:aink="http://schemas.microsoft.com/office/drawing/2016/ink" xmlns:am3d="http://schemas.microsoft.com/office/drawing/2017/model3d" xmlns:o="urn:schemas-microsoft-com:office:office" xmlns:oel="http://schemas.microsoft.com/office/2019/extlst" xmlns:r="http://schemas.openxmlformats.org/officeDocument/2006/relationships" xmlns:m="http://schemas.openxmlformats.org/officeDocument/2006/math" xmlns:v="urn:schemas-microsoft-com:vml" xmlns:wp14="http://schemas.microsoft.com/office/word/2010/wordprocessingDrawing" xmlns:wp="http://schemas.openxmlformats.org/drawingml/2006/wordprocessingDrawing" xmlns:w10="urn:schemas-microsoft-com:office:word" xmlns:w="http://schemas.openxmlformats.org/wordprocessingml/2006/main" xmlns:w14="http://schemas.microsoft.com/office/word/2010/wordml" xmlns:w15="http://schemas.microsoft.com/office/word/2012/wordml" xmlns:w16cex="http://schemas.microsoft.com/office/word/2018/wordml/cex" xmlns:w16cid="http://schemas.microsoft.com/office/word/2016/wordml/cid" xmlns:w16="http://schemas.microsoft.com/office/word/2018/wordml" xmlns:w16du="http://schemas.microsoft.com/office/word/2023/wordml/word16du" xmlns:w16sdtdh="http://schemas.microsoft.com/office/word/2020/wordml/sdtdatahash" xmlns:w16se="http://schemas.microsoft.com/office/word/2015/wordml/symex" xmlns:wpg="http://schemas.microsoft.com/office/word/2010/wordprocessingGroup" xmlns:wpi="http://schemas.microsoft.com/office/word/2010/wordprocessingInk" xmlns:wne="http://schemas.microsoft.com/office/word/2006/wordml" xmlns:wps="http://schemas.microsoft.com/office/word/2010/wordprocessingShape" mc:Ignorable="w14 w15 w16se w16cid w16 w16cex w16sdtdh w16du wp14">
+<w:numbering xmlns:wpc="http://schemas.microsoft.com/office/word/2010/wordprocessingCanvas" xmlns:cx="http://schemas.microsoft.com/office/drawing/2014/chartex" xmlns:cx1="http://schemas.microsoft.com/office/drawing/2015/9/8/chartex" xmlns:cx2="http://schemas.microsoft.com/office/drawing/2015/10/21/chartex" xmlns:cx3="http://schemas.microsoft.com/office/drawing/2016/5/9/chartex" xmlns:cx4="http://schemas.microsoft.com/office/drawing/2016/5/10/chartex" xmlns:cx5="http://schemas.microsoft.com/office/drawing/2016/5/11/chartex" xmlns:cx6="http://schemas.microsoft.com/office/drawing/2016/5/12/chartex" xmlns:cx7="http://schemas.microsoft.com/office/drawing/2016/5/13/chartex" xmlns:cx8="http://schemas.microsoft.com/office/drawing/2016/5/14/chartex" xmlns:mc="http://schemas.openxmlformats.org/markup-compatibility/2006" xmlns:aink="http://schemas.microsoft.com/office/drawing/2016/ink" xmlns:am3d="http://schemas.microsoft.com/office/drawing/2017/model3d" xmlns:o="urn:schemas-microsoft-com:office:office" xmlns:oel="http://schemas.microsoft.com/office/2019/extlst" xmlns:r="http://schemas.openxmlformats.org/officeDocument/2006/relationships" xmlns:m="http://schemas.openxmlformats.org/officeDocument/2006/math" xmlns:v="urn:schemas-microsoft-com:vml" xmlns:wp14="http://schemas.microsoft.com/office/word/2010/wordprocessingDrawing" xmlns:wp="http://schemas.openxmlformats.org/drawingml/2006/wordprocessingDrawing" xmlns:w10="urn:schemas-microsoft-com:office:word" xmlns:w="http://schemas.openxmlformats.org/wordprocessingml/2006/main" xmlns:w14="http://schemas.microsoft.com/office/word/2010/wordml" xmlns:w15="http://schemas.microsoft.com/office/word/2012/wordml" xmlns:w16cex="http://schemas.microsoft.com/office/word/2018/wordml/cex" xmlns:w16cid="http://schemas.microsoft.com/office/word/2016/wordml/cid" xmlns:w16="http://schemas.microsoft.com/office/word/2018/wordml" xmlns:w16du="http://schemas.microsoft.com/office/word/2023/wordml/word16du" xmlns:w16sdtdh="http://schemas.microsoft.com/office/word/2020/wordml/sdtdatahash" xmlns:w16sdtfl="http://schemas.microsoft.com/office/word/2024/wordml/sdtformatlock" xmlns:w16se="http://schemas.microsoft.com/office/word/2015/wordml/symex" xmlns:wpg="http://schemas.microsoft.com/office/word/2010/wordprocessingGroup" xmlns:wpi="http://schemas.microsoft.com/office/word/2010/wordprocessingInk" xmlns:wne="http://schemas.microsoft.com/office/word/2006/wordml" xmlns:wps="http://schemas.microsoft.com/office/word/2010/wordprocessingShape" mc:Ignorable="w14 w15 w16se w16cid w16 w16cex w16sdtdh w16sdtfl w16du wp14">
   <w:abstractNum w:abstractNumId="0" w15:restartNumberingAfterBreak="0">
     <w:nsid w:val="01681105"/>
     <w:multiLevelType w:val="hybridMultilevel"/>
@@ -56991,7 +57041,7 @@
 </file>
 
 <file path=word/styles.xml><?xml version="1.0" encoding="utf-8"?>
-<w:styles xmlns:mc="http://schemas.openxmlformats.org/markup-compatibility/2006" xmlns:r="http://schemas.openxmlformats.org/officeDocument/2006/relationships" xmlns:w="http://schemas.openxmlformats.org/wordprocessingml/2006/main" xmlns:w14="http://schemas.microsoft.com/office/word/2010/wordml" xmlns:w15="http://schemas.microsoft.com/office/word/2012/wordml" xmlns:w16cex="http://schemas.microsoft.com/office/word/2018/wordml/cex" xmlns:w16cid="http://schemas.microsoft.com/office/word/2016/wordml/cid" xmlns:w16="http://schemas.microsoft.com/office/word/2018/wordml" xmlns:w16du="http://schemas.microsoft.com/office/word/2023/wordml/word16du" xmlns:w16sdtdh="http://schemas.microsoft.com/office/word/2020/wordml/sdtdatahash" xmlns:w16se="http://schemas.microsoft.com/office/word/2015/wordml/symex" mc:Ignorable="w14 w15 w16se w16cid w16 w16cex w16sdtdh w16du">
+<w:styles xmlns:mc="http://schemas.openxmlformats.org/markup-compatibility/2006" xmlns:r="http://schemas.openxmlformats.org/officeDocument/2006/relationships" xmlns:w="http://schemas.openxmlformats.org/wordprocessingml/2006/main" xmlns:w14="http://schemas.microsoft.com/office/word/2010/wordml" xmlns:w15="http://schemas.microsoft.com/office/word/2012/wordml" xmlns:w16cex="http://schemas.microsoft.com/office/word/2018/wordml/cex" xmlns:w16cid="http://schemas.microsoft.com/office/word/2016/wordml/cid" xmlns:w16="http://schemas.microsoft.com/office/word/2018/wordml" xmlns:w16du="http://schemas.microsoft.com/office/word/2023/wordml/word16du" xmlns:w16sdtdh="http://schemas.microsoft.com/office/word/2020/wordml/sdtdatahash" xmlns:w16sdtfl="http://schemas.microsoft.com/office/word/2024/wordml/sdtformatlock" xmlns:w16se="http://schemas.microsoft.com/office/word/2015/wordml/symex" mc:Ignorable="w14 w15 w16se w16cid w16 w16cex w16sdtdh w16sdtfl w16du">
   <w:docDefaults>
     <w:rPrDefault>
       <w:rPr>

</xml_diff>

<commit_message>
FPGA V25. Adds 2 HPF controls for future TX signal path. No negative impact for normal operation.
</commit_message>
<xml_diff>
--- a/FPGA/documentation/Saturn Project FPGA Design Description RPi4.docx
+++ b/FPGA/documentation/Saturn Project FPGA Design Description RPi4.docx
@@ -8476,7 +8476,7 @@
           <v:shape id="_x0000_i1025" type="#_x0000_t75" style="width:426.65pt;height:340.1pt" o:ole="">
             <v:imagedata r:id="rId15" o:title=""/>
           </v:shape>
-          <o:OLEObject Type="Embed" ProgID="Visio.Drawing.15" ShapeID="_x0000_i1025" DrawAspect="Content" ObjectID="_1808583430" r:id="rId16"/>
+          <o:OLEObject Type="Embed" ProgID="Visio.Drawing.15" ShapeID="_x0000_i1025" DrawAspect="Content" ObjectID="_1810731096" r:id="rId16"/>
         </w:object>
       </w:r>
     </w:p>
@@ -8552,7 +8552,7 @@
           <v:shape id="_x0000_i1026" type="#_x0000_t75" style="width:408.35pt;height:218.7pt" o:ole="">
             <v:imagedata r:id="rId17" o:title=""/>
           </v:shape>
-          <o:OLEObject Type="Embed" ProgID="Visio.Drawing.11" ShapeID="_x0000_i1026" DrawAspect="Content" ObjectID="_1808583431" r:id="rId18"/>
+          <o:OLEObject Type="Embed" ProgID="Visio.Drawing.11" ShapeID="_x0000_i1026" DrawAspect="Content" ObjectID="_1810731097" r:id="rId18"/>
         </w:object>
       </w:r>
     </w:p>
@@ -14281,7 +14281,7 @@
           <v:shape id="_x0000_i1027" type="#_x0000_t75" style="width:219.2pt;height:144.55pt" o:ole="">
             <v:imagedata r:id="rId23" o:title=""/>
           </v:shape>
-          <o:OLEObject Type="Embed" ProgID="Excel.Sheet.12" ShapeID="_x0000_i1027" DrawAspect="Content" ObjectID="_1808583432" r:id="rId24"/>
+          <o:OLEObject Type="Embed" ProgID="Excel.Sheet.12" ShapeID="_x0000_i1027" DrawAspect="Content" ObjectID="_1810731098" r:id="rId24"/>
         </w:object>
       </w:r>
     </w:p>
@@ -14307,7 +14307,7 @@
           <v:shape id="_x0000_i1028" type="#_x0000_t75" style="width:436.85pt;height:160.65pt" o:ole="">
             <v:imagedata r:id="rId25" o:title=""/>
           </v:shape>
-          <o:OLEObject Type="Embed" ProgID="Excel.Sheet.12" ShapeID="_x0000_i1028" DrawAspect="Content" ObjectID="_1808583433" r:id="rId26"/>
+          <o:OLEObject Type="Embed" ProgID="Excel.Sheet.12" ShapeID="_x0000_i1028" DrawAspect="Content" ObjectID="_1810731099" r:id="rId26"/>
         </w:object>
       </w:r>
     </w:p>
@@ -14683,7 +14683,7 @@
           <v:shape id="_x0000_i1029" type="#_x0000_t75" style="width:440.6pt;height:463.15pt" o:ole="">
             <v:imagedata r:id="rId28" o:title=""/>
           </v:shape>
-          <o:OLEObject Type="Embed" ProgID="Excel.Sheet.12" ShapeID="_x0000_i1029" DrawAspect="Content" ObjectID="_1808583434" r:id="rId29"/>
+          <o:OLEObject Type="Embed" ProgID="Excel.Sheet.12" ShapeID="_x0000_i1029" DrawAspect="Content" ObjectID="_1810731100" r:id="rId29"/>
         </w:object>
       </w:r>
     </w:p>
@@ -14835,7 +14835,7 @@
             <v:imagedata r:id="rId30" o:title=""/>
             <w10:wrap type="square" side="right"/>
           </v:shape>
-          <o:OLEObject Type="Embed" ProgID="Excel.Sheet.12" ShapeID="_x0000_s1038" DrawAspect="Content" ObjectID="_1808583442" r:id="rId31"/>
+          <o:OLEObject Type="Embed" ProgID="Excel.Sheet.12" ShapeID="_x0000_s1038" DrawAspect="Content" ObjectID="_1810731108" r:id="rId31"/>
         </w:object>
       </w:r>
       <w:r>
@@ -17923,7 +17923,7 @@
           <v:shape id="_x0000_i1031" type="#_x0000_t75" style="width:423.95pt;height:312.2pt" o:ole="">
             <v:imagedata r:id="rId35" o:title=""/>
           </v:shape>
-          <o:OLEObject Type="Embed" ProgID="Visio.Drawing.11" ShapeID="_x0000_i1031" DrawAspect="Content" ObjectID="_1808583435" r:id="rId36"/>
+          <o:OLEObject Type="Embed" ProgID="Visio.Drawing.11" ShapeID="_x0000_i1031" DrawAspect="Content" ObjectID="_1810731101" r:id="rId36"/>
         </w:object>
       </w:r>
     </w:p>
@@ -18984,10 +18984,52 @@
               <w:t>TXConfig[2</w:t>
             </w:r>
             <w:r>
-              <w:t>8</w:t>
+              <w:t>7</w:t>
             </w:r>
             <w:r>
               <w:t>]</w:t>
+            </w:r>
+          </w:p>
+        </w:tc>
+        <w:tc>
+          <w:tcPr>
+            <w:tcW w:w="2310" w:type="dxa"/>
+          </w:tcPr>
+          <w:p>
+            <w:r>
+              <w:t>50MHz HPF Select</w:t>
+            </w:r>
+          </w:p>
+        </w:tc>
+        <w:tc>
+          <w:tcPr>
+            <w:tcW w:w="4873" w:type="dxa"/>
+          </w:tcPr>
+          <w:p>
+            <w:r>
+              <w:t>(PCB V3 onwards)</w:t>
+            </w:r>
+          </w:p>
+          <w:p>
+            <w:r>
+              <w:t>=0: normal TX path</w:t>
+            </w:r>
+          </w:p>
+          <w:p>
+            <w:r>
+              <w:t>=1: high pass filter selected to remove signals below 40MHz</w:t>
+            </w:r>
+          </w:p>
+        </w:tc>
+      </w:tr>
+      <w:tr>
+        <w:tc>
+          <w:tcPr>
+            <w:tcW w:w="2310" w:type="dxa"/>
+          </w:tcPr>
+          <w:p>
+            <w:r>
+              <w:t>TXConfig[28]</w:t>
             </w:r>
           </w:p>
         </w:tc>
@@ -19302,7 +19344,7 @@
           <v:shape id="_x0000_i1032" type="#_x0000_t75" style="width:321.85pt;height:283.15pt" o:ole="">
             <v:imagedata r:id="rId39" o:title=""/>
           </v:shape>
-          <o:OLEObject Type="Embed" ProgID="Visio.Drawing.11" ShapeID="_x0000_i1032" DrawAspect="Content" ObjectID="_1808583436" r:id="rId40"/>
+          <o:OLEObject Type="Embed" ProgID="Visio.Drawing.11" ShapeID="_x0000_i1032" DrawAspect="Content" ObjectID="_1810731102" r:id="rId40"/>
         </w:object>
       </w:r>
     </w:p>
@@ -19370,7 +19412,7 @@
           <v:shape id="_x0000_i1033" type="#_x0000_t75" style="width:414.8pt;height:145.05pt" o:ole="">
             <v:imagedata r:id="rId41" o:title=""/>
           </v:shape>
-          <o:OLEObject Type="Embed" ProgID="Excel.Sheet.12" ShapeID="_x0000_i1033" DrawAspect="Content" ObjectID="_1808583437" r:id="rId42"/>
+          <o:OLEObject Type="Embed" ProgID="Excel.Sheet.12" ShapeID="_x0000_i1033" DrawAspect="Content" ObjectID="_1810731103" r:id="rId42"/>
         </w:object>
       </w:r>
     </w:p>
@@ -22040,7 +22082,7 @@
           <v:shape id="_x0000_i1034" type="#_x0000_t75" style="width:423.95pt;height:206.85pt" o:ole="">
             <v:imagedata r:id="rId44" o:title=""/>
           </v:shape>
-          <o:OLEObject Type="Embed" ProgID="Visio.Drawing.11" ShapeID="_x0000_i1034" DrawAspect="Content" ObjectID="_1808583438" r:id="rId45"/>
+          <o:OLEObject Type="Embed" ProgID="Visio.Drawing.11" ShapeID="_x0000_i1034" DrawAspect="Content" ObjectID="_1810731104" r:id="rId45"/>
         </w:object>
       </w:r>
     </w:p>
@@ -30980,7 +31022,7 @@
           <v:shape id="_x0000_i1035" type="#_x0000_t75" style="width:394.95pt;height:117.15pt" o:ole="">
             <v:imagedata r:id="rId55" o:title=""/>
           </v:shape>
-          <o:OLEObject Type="Embed" ProgID="Excel.Sheet.12" ShapeID="_x0000_i1035" DrawAspect="Content" ObjectID="_1808583439" r:id="rId56"/>
+          <o:OLEObject Type="Embed" ProgID="Excel.Sheet.12" ShapeID="_x0000_i1035" DrawAspect="Content" ObjectID="_1810731105" r:id="rId56"/>
         </w:object>
       </w:r>
     </w:p>
@@ -31060,7 +31102,7 @@
           <v:shape id="_x0000_i1036" type="#_x0000_t75" style="width:469.6pt;height:202.05pt" o:ole="">
             <v:imagedata r:id="rId57" o:title=""/>
           </v:shape>
-          <o:OLEObject Type="Embed" ProgID="Excel.Sheet.12" ShapeID="_x0000_i1036" DrawAspect="Content" ObjectID="_1808583440" r:id="rId58"/>
+          <o:OLEObject Type="Embed" ProgID="Excel.Sheet.12" ShapeID="_x0000_i1036" DrawAspect="Content" ObjectID="_1810731106" r:id="rId58"/>
         </w:object>
       </w:r>
     </w:p>
@@ -31232,7 +31274,7 @@
           <v:shape id="_x0000_i1037" type="#_x0000_t75" style="width:337.45pt;height:106.95pt" o:ole="">
             <v:imagedata r:id="rId59" o:title=""/>
           </v:shape>
-          <o:OLEObject Type="Embed" ProgID="Excel.Sheet.12" ShapeID="_x0000_i1037" DrawAspect="Content" ObjectID="_1808583441" r:id="rId60"/>
+          <o:OLEObject Type="Embed" ProgID="Excel.Sheet.12" ShapeID="_x0000_i1037" DrawAspect="Content" ObjectID="_1810731107" r:id="rId60"/>
         </w:object>
       </w:r>
     </w:p>

</xml_diff>

<commit_message>
FPGA version 26; adds LO debug mode where interleaved DDC can have different LO settings.
</commit_message>
<xml_diff>
--- a/FPGA/documentation/Saturn Project FPGA Design Description RPi4.docx
+++ b/FPGA/documentation/Saturn Project FPGA Design Description RPi4.docx
@@ -8674,7 +8674,7 @@
           <v:shape id="_x0000_i1025" type="#_x0000_t75" style="width:427pt;height:340pt" o:ole="">
             <v:imagedata r:id="rId15" o:title=""/>
           </v:shape>
-          <o:OLEObject Type="Embed" ProgID="Visio.Drawing.15" ShapeID="_x0000_i1025" DrawAspect="Content" ObjectID="_1826123931" r:id="rId16"/>
+          <o:OLEObject Type="Embed" ProgID="Visio.Drawing.15" ShapeID="_x0000_i1025" DrawAspect="Content" ObjectID="_1829073087" r:id="rId16"/>
         </w:object>
       </w:r>
     </w:p>
@@ -8750,7 +8750,7 @@
           <v:shape id="_x0000_i1026" type="#_x0000_t75" style="width:408.5pt;height:219pt" o:ole="">
             <v:imagedata r:id="rId17" o:title=""/>
           </v:shape>
-          <o:OLEObject Type="Embed" ProgID="Visio.Drawing.11" ShapeID="_x0000_i1026" DrawAspect="Content" ObjectID="_1826123932" r:id="rId18"/>
+          <o:OLEObject Type="Embed" ProgID="Visio.Drawing.11" ShapeID="_x0000_i1026" DrawAspect="Content" ObjectID="_1829073088" r:id="rId18"/>
         </w:object>
       </w:r>
     </w:p>
@@ -14939,7 +14939,7 @@
           <v:shape id="_x0000_i1027" type="#_x0000_t75" style="width:219.5pt;height:144.5pt" o:ole="">
             <v:imagedata r:id="rId23" o:title=""/>
           </v:shape>
-          <o:OLEObject Type="Embed" ProgID="Excel.Sheet.12" ShapeID="_x0000_i1027" DrawAspect="Content" ObjectID="_1826123933" r:id="rId24"/>
+          <o:OLEObject Type="Embed" ProgID="Excel.Sheet.12" ShapeID="_x0000_i1027" DrawAspect="Content" ObjectID="_1829073089" r:id="rId24"/>
         </w:object>
       </w:r>
     </w:p>
@@ -14965,7 +14965,7 @@
           <v:shape id="_x0000_i1028" type="#_x0000_t75" style="width:437pt;height:160.5pt" o:ole="">
             <v:imagedata r:id="rId25" o:title=""/>
           </v:shape>
-          <o:OLEObject Type="Embed" ProgID="Excel.Sheet.12" ShapeID="_x0000_i1028" DrawAspect="Content" ObjectID="_1826123934" r:id="rId26"/>
+          <o:OLEObject Type="Embed" ProgID="Excel.Sheet.12" ShapeID="_x0000_i1028" DrawAspect="Content" ObjectID="_1829073090" r:id="rId26"/>
         </w:object>
       </w:r>
     </w:p>
@@ -15341,7 +15341,7 @@
           <v:shape id="_x0000_i1029" type="#_x0000_t75" style="width:441pt;height:463pt" o:ole="">
             <v:imagedata r:id="rId28" o:title=""/>
           </v:shape>
-          <o:OLEObject Type="Embed" ProgID="Excel.Sheet.12" ShapeID="_x0000_i1029" DrawAspect="Content" ObjectID="_1826123935" r:id="rId29"/>
+          <o:OLEObject Type="Embed" ProgID="Excel.Sheet.12" ShapeID="_x0000_i1029" DrawAspect="Content" ObjectID="_1829073091" r:id="rId29"/>
         </w:object>
       </w:r>
     </w:p>
@@ -15501,7 +15501,7 @@
             <v:imagedata r:id="rId30" o:title=""/>
             <w10:wrap type="square" side="right"/>
           </v:shape>
-          <o:OLEObject Type="Embed" ProgID="Excel.Sheet.12" ShapeID="_x0000_s1038" DrawAspect="Content" ObjectID="_1826123943" r:id="rId31"/>
+          <o:OLEObject Type="Embed" ProgID="Excel.Sheet.12" ShapeID="_x0000_s1038" DrawAspect="Content" ObjectID="_1829073099" r:id="rId31"/>
         </w:object>
       </w:r>
       <w:r>
@@ -17306,6 +17306,65 @@
           </w:p>
         </w:tc>
       </w:tr>
+      <w:tr>
+        <w:tc>
+          <w:tcPr>
+            <w:tcW w:w="2310" w:type="dxa"/>
+          </w:tcPr>
+          <w:p>
+            <w:pPr>
+              <w:keepNext/>
+            </w:pPr>
+            <w:proofErr w:type="spellStart"/>
+            <w:proofErr w:type="gramStart"/>
+            <w:r>
+              <w:t>DDCRate</w:t>
+            </w:r>
+            <w:proofErr w:type="spellEnd"/>
+            <w:r>
+              <w:t>[</w:t>
+            </w:r>
+            <w:proofErr w:type="gramEnd"/>
+            <w:r>
+              <w:t>30]</w:t>
+            </w:r>
+          </w:p>
+        </w:tc>
+        <w:tc>
+          <w:tcPr>
+            <w:tcW w:w="2310" w:type="dxa"/>
+          </w:tcPr>
+          <w:p>
+            <w:pPr>
+              <w:keepNext/>
+            </w:pPr>
+            <w:r>
+              <w:t>Debug DDC LO select</w:t>
+            </w:r>
+          </w:p>
+        </w:tc>
+        <w:tc>
+          <w:tcPr>
+            <w:tcW w:w="4306" w:type="dxa"/>
+          </w:tcPr>
+          <w:p>
+            <w:pPr>
+              <w:keepNext/>
+            </w:pPr>
+            <w:r>
+              <w:t>0: normal operation</w:t>
+            </w:r>
+          </w:p>
+          <w:p>
+            <w:pPr>
+              <w:keepNext/>
+            </w:pPr>
+            <w:r>
+              <w:t>1: DDCn+1 will have its own LO when paired with DDC0</w:t>
+            </w:r>
+          </w:p>
+        </w:tc>
+      </w:tr>
     </w:tbl>
     <w:p/>
     <w:tbl>
@@ -18062,6 +18121,7 @@
               <w:rPr>
                 <w:b/>
               </w:rPr>
+              <w:lastRenderedPageBreak/>
               <w:t>DDC Tune</w:t>
             </w:r>
             <w:r>
@@ -18582,7 +18642,6 @@
     <w:p/>
     <w:p>
       <w:r>
-        <w:lastRenderedPageBreak/>
         <w:t xml:space="preserve">There are two FIFOs in the RX path. After each DDC there is a small FIFO before the data multiplexer. After the data multiplexer there is the “main” RX FIFO to take up peaks and troughs in Raspberry Pi data readout. The smaller FIFOs have overflow monitored by an IP: each will get a latched bit set if overflow occurs. See section </w:t>
       </w:r>
       <w:r>
@@ -18799,7 +18858,7 @@
           <v:shape id="_x0000_i1031" type="#_x0000_t75" style="width:424pt;height:312pt" o:ole="">
             <v:imagedata r:id="rId35" o:title=""/>
           </v:shape>
-          <o:OLEObject Type="Embed" ProgID="Visio.Drawing.11" ShapeID="_x0000_i1031" DrawAspect="Content" ObjectID="_1826123936" r:id="rId36"/>
+          <o:OLEObject Type="Embed" ProgID="Visio.Drawing.11" ShapeID="_x0000_i1031" DrawAspect="Content" ObjectID="_1829073092" r:id="rId36"/>
         </w:object>
       </w:r>
     </w:p>
@@ -19908,12 +19967,17 @@
           </w:tcPr>
           <w:p>
             <w:proofErr w:type="spellStart"/>
+            <w:proofErr w:type="gramStart"/>
             <w:r>
               <w:t>TXConfig</w:t>
             </w:r>
             <w:proofErr w:type="spellEnd"/>
             <w:r>
-              <w:t>[27]</w:t>
+              <w:t>[</w:t>
+            </w:r>
+            <w:proofErr w:type="gramEnd"/>
+            <w:r>
+              <w:t>27]</w:t>
             </w:r>
           </w:p>
         </w:tc>
@@ -20306,7 +20370,7 @@
           <v:shape id="_x0000_i1032" type="#_x0000_t75" style="width:322pt;height:283pt" o:ole="">
             <v:imagedata r:id="rId39" o:title=""/>
           </v:shape>
-          <o:OLEObject Type="Embed" ProgID="Visio.Drawing.11" ShapeID="_x0000_i1032" DrawAspect="Content" ObjectID="_1826123937" r:id="rId40"/>
+          <o:OLEObject Type="Embed" ProgID="Visio.Drawing.11" ShapeID="_x0000_i1032" DrawAspect="Content" ObjectID="_1829073093" r:id="rId40"/>
         </w:object>
       </w:r>
     </w:p>
@@ -20390,7 +20454,7 @@
           <v:shape id="_x0000_i1033" type="#_x0000_t75" style="width:415pt;height:145pt" o:ole="">
             <v:imagedata r:id="rId41" o:title=""/>
           </v:shape>
-          <o:OLEObject Type="Embed" ProgID="Excel.Sheet.12" ShapeID="_x0000_i1033" DrawAspect="Content" ObjectID="_1826123938" r:id="rId42"/>
+          <o:OLEObject Type="Embed" ProgID="Excel.Sheet.12" ShapeID="_x0000_i1033" DrawAspect="Content" ObjectID="_1829073094" r:id="rId42"/>
         </w:object>
       </w:r>
     </w:p>
@@ -23115,7 +23179,7 @@
           <v:shape id="_x0000_i1034" type="#_x0000_t75" style="width:424pt;height:207pt" o:ole="">
             <v:imagedata r:id="rId44" o:title=""/>
           </v:shape>
-          <o:OLEObject Type="Embed" ProgID="Visio.Drawing.11" ShapeID="_x0000_i1034" DrawAspect="Content" ObjectID="_1826123939" r:id="rId45"/>
+          <o:OLEObject Type="Embed" ProgID="Visio.Drawing.11" ShapeID="_x0000_i1034" DrawAspect="Content" ObjectID="_1829073095" r:id="rId45"/>
         </w:object>
       </w:r>
     </w:p>
@@ -32376,7 +32440,7 @@
           <v:shape id="_x0000_i1035" type="#_x0000_t75" style="width:395pt;height:117pt" o:ole="">
             <v:imagedata r:id="rId55" o:title=""/>
           </v:shape>
-          <o:OLEObject Type="Embed" ProgID="Excel.Sheet.12" ShapeID="_x0000_i1035" DrawAspect="Content" ObjectID="_1826123940" r:id="rId56"/>
+          <o:OLEObject Type="Embed" ProgID="Excel.Sheet.12" ShapeID="_x0000_i1035" DrawAspect="Content" ObjectID="_1829073096" r:id="rId56"/>
         </w:object>
       </w:r>
     </w:p>
@@ -32456,7 +32520,7 @@
           <v:shape id="_x0000_i1036" type="#_x0000_t75" style="width:469.5pt;height:202pt" o:ole="">
             <v:imagedata r:id="rId57" o:title=""/>
           </v:shape>
-          <o:OLEObject Type="Embed" ProgID="Excel.Sheet.12" ShapeID="_x0000_i1036" DrawAspect="Content" ObjectID="_1826123941" r:id="rId58"/>
+          <o:OLEObject Type="Embed" ProgID="Excel.Sheet.12" ShapeID="_x0000_i1036" DrawAspect="Content" ObjectID="_1829073097" r:id="rId58"/>
         </w:object>
       </w:r>
     </w:p>
@@ -32633,7 +32697,7 @@
           <v:shape id="_x0000_i1037" type="#_x0000_t75" style="width:337.5pt;height:107pt" o:ole="">
             <v:imagedata r:id="rId59" o:title=""/>
           </v:shape>
-          <o:OLEObject Type="Embed" ProgID="Excel.Sheet.12" ShapeID="_x0000_i1037" DrawAspect="Content" ObjectID="_1826123942" r:id="rId60"/>
+          <o:OLEObject Type="Embed" ProgID="Excel.Sheet.12" ShapeID="_x0000_i1037" DrawAspect="Content" ObjectID="_1829073098" r:id="rId60"/>
         </w:object>
       </w:r>
     </w:p>

</xml_diff>